<commit_message>
Change structure and update SAD
</commit_message>
<xml_diff>
--- a/RUP/Software Architecture Document.docx
+++ b/RUP/Software Architecture Document.docx
@@ -1,6 +1,6 @@
 
 <file path=word/document.xml><?xml version="1.0" encoding="utf-8"?>
-<w:document xmlns:ve="http://schemas.openxmlformats.org/markup-compatibility/2006" xmlns:o="urn:schemas-microsoft-com:office:office" xmlns:r="http://schemas.openxmlformats.org/officeDocument/2006/relationships" xmlns:m="http://schemas.openxmlformats.org/officeDocument/2006/math" xmlns:v="urn:schemas-microsoft-com:vml" xmlns:wp="http://schemas.openxmlformats.org/drawingml/2006/wordprocessingDrawing" xmlns:w10="urn:schemas-microsoft-com:office:word" xmlns:w="http://schemas.openxmlformats.org/wordprocessingml/2006/main" xmlns:wne="http://schemas.microsoft.com/office/word/2006/wordml">
+<w:document xmlns:wpc="http://schemas.microsoft.com/office/word/2010/wordprocessingCanvas" xmlns:mc="http://schemas.openxmlformats.org/markup-compatibility/2006" xmlns:o="urn:schemas-microsoft-com:office:office" xmlns:r="http://schemas.openxmlformats.org/officeDocument/2006/relationships" xmlns:m="http://schemas.openxmlformats.org/officeDocument/2006/math" xmlns:v="urn:schemas-microsoft-com:vml" xmlns:wp14="http://schemas.microsoft.com/office/word/2010/wordprocessingDrawing" xmlns:wp="http://schemas.openxmlformats.org/drawingml/2006/wordprocessingDrawing" xmlns:w10="urn:schemas-microsoft-com:office:word" xmlns:w="http://schemas.openxmlformats.org/wordprocessingml/2006/main" xmlns:w14="http://schemas.microsoft.com/office/word/2010/wordml" xmlns:wpg="http://schemas.microsoft.com/office/word/2010/wordprocessingGroup" xmlns:wpi="http://schemas.microsoft.com/office/word/2010/wordprocessingInk" xmlns:wne="http://schemas.microsoft.com/office/word/2006/wordml" xmlns:wps="http://schemas.microsoft.com/office/word/2010/wordprocessingShape" mc:Ignorable="w14 wp14">
   <w:body>
     <w:p>
       <w:pPr>
@@ -13,40 +13,72 @@
           <w:lang w:val="ru-RU"/>
         </w:rPr>
       </w:pPr>
-      <w:fldSimple w:instr="SUBJECT  \* MERGEFORMAT">
-        <w:r>
-          <w:rPr>
-            <w:lang w:val="ru-RU"/>
-          </w:rPr>
-          <w:t>&lt;</w:t>
-        </w:r>
-        <w:r>
-          <w:rPr>
-            <w:b/>
-            <w:sz w:val="28"/>
-            <w:szCs w:val="28"/>
-            <w:lang w:val="ru-RU"/>
-          </w:rPr>
-          <w:t xml:space="preserve"> Межконтинентальный конвейер средств индивидуального перевоплощения «Иллюзия»</w:t>
-        </w:r>
-        <w:r>
-          <w:rPr>
-            <w:lang w:val="ru-RU"/>
-          </w:rPr>
-          <w:t>&gt;</w:t>
-        </w:r>
-      </w:fldSimple>
+      <w:r>
+        <w:fldChar w:fldCharType="begin"/>
+      </w:r>
+      <w:r>
+        <w:instrText>SUBJECT</w:instrText>
+      </w:r>
+      <w:r>
+        <w:rPr>
+          <w:lang w:val="ru-RU"/>
+        </w:rPr>
+        <w:instrText xml:space="preserve">  \* </w:instrText>
+      </w:r>
+      <w:r>
+        <w:instrText>MERGEFORMAT</w:instrText>
+      </w:r>
+      <w:r>
+        <w:fldChar w:fldCharType="separate"/>
+      </w:r>
+      <w:r>
+        <w:rPr>
+          <w:lang w:val="ru-RU"/>
+        </w:rPr>
+        <w:t>&lt;</w:t>
+      </w:r>
+      <w:r>
+        <w:rPr>
+          <w:b/>
+          <w:sz w:val="28"/>
+          <w:szCs w:val="28"/>
+          <w:lang w:val="ru-RU"/>
+        </w:rPr>
+        <w:t xml:space="preserve"> Межконтинентальный конвейер средств индивидуального перевоплощения «Иллюзия»</w:t>
+      </w:r>
+      <w:r>
+        <w:rPr>
+          <w:lang w:val="ru-RU"/>
+        </w:rPr>
+        <w:t>&gt;</w:t>
+      </w:r>
+      <w:r>
+        <w:rPr>
+          <w:lang w:val="ru-RU"/>
+        </w:rPr>
+        <w:fldChar w:fldCharType="end"/>
+      </w:r>
     </w:p>
     <w:p>
       <w:pPr>
         <w:pStyle w:val="a3"/>
         <w:jc w:val="right"/>
       </w:pPr>
-      <w:fldSimple w:instr=" TITLE  \* MERGEFORMAT ">
-        <w:r>
-          <w:t>Software Architecture Document</w:t>
-        </w:r>
-      </w:fldSimple>
+      <w:r>
+        <w:fldChar w:fldCharType="begin"/>
+      </w:r>
+      <w:r>
+        <w:instrText xml:space="preserve"> TITLE  \* MERGEFORMAT </w:instrText>
+      </w:r>
+      <w:r>
+        <w:fldChar w:fldCharType="separate"/>
+      </w:r>
+      <w:r>
+        <w:t>Software Architecture Document</w:t>
+      </w:r>
+      <w:r>
+        <w:fldChar w:fldCharType="end"/>
+      </w:r>
     </w:p>
     <w:p>
       <w:pPr>
@@ -83,9 +115,8 @@
       <w:r>
         <w:rPr>
           <w:sz w:val="28"/>
-          <w:lang w:val="ru-RU"/>
-        </w:rPr>
-        <w:t>7</w:t>
+        </w:rPr>
+        <w:t>9</w:t>
       </w:r>
       <w:r>
         <w:rPr>
@@ -115,8 +146,8 @@
     <w:p>
       <w:pPr>
         <w:sectPr>
-          <w:headerReference w:type="default" r:id="rId8"/>
-          <w:footerReference w:type="even" r:id="rId9"/>
+          <w:headerReference w:type="default" r:id="rId9"/>
+          <w:footerReference w:type="even" r:id="rId10"/>
           <w:pgSz w:w="12240" w:h="15840" w:code="1"/>
           <w:pgMar w:top="1440" w:right="1440" w:bottom="1440" w:left="1440" w:header="720" w:footer="720" w:gutter="0"/>
           <w:cols w:space="720"/>
@@ -144,7 +175,7 @@
           <w:insideH w:val="single" w:sz="6" w:space="0" w:color="auto"/>
           <w:insideV w:val="single" w:sz="6" w:space="0" w:color="auto"/>
         </w:tblBorders>
-        <w:tblLook w:val="0000"/>
+        <w:tblLook w:val="0000" w:firstRow="0" w:lastRow="0" w:firstColumn="0" w:lastColumn="0" w:noHBand="0" w:noVBand="0"/>
       </w:tblPr>
       <w:tblGrid>
         <w:gridCol w:w="1508"/>
@@ -327,11 +358,19 @@
                 <w:lang w:val="ru-RU"/>
               </w:rPr>
             </w:pPr>
-            <w:r>
-              <w:rPr>
-                <w:lang w:val="ru-RU"/>
-              </w:rPr>
-              <w:t>Кобцев С.В.</w:t>
+            <w:proofErr w:type="spellStart"/>
+            <w:r>
+              <w:rPr>
+                <w:lang w:val="ru-RU"/>
+              </w:rPr>
+              <w:t>Кобцев</w:t>
+            </w:r>
+            <w:proofErr w:type="spellEnd"/>
+            <w:r>
+              <w:rPr>
+                <w:lang w:val="ru-RU"/>
+              </w:rPr>
+              <w:t xml:space="preserve"> С.В.</w:t>
             </w:r>
           </w:p>
         </w:tc>
@@ -471,19 +510,7 @@
               <w:rPr>
                 <w:lang w:val="ru-RU"/>
               </w:rPr>
-              <w:t xml:space="preserve"> </w:t>
-            </w:r>
-            <w:r>
-              <w:rPr>
-                <w:lang w:val="ru-RU"/>
-              </w:rPr>
-              <w:t>и описаний для добавленных блоков</w:t>
-            </w:r>
-            <w:r>
-              <w:rPr>
-                <w:lang w:val="ru-RU"/>
-              </w:rPr>
-              <w:t xml:space="preserve"> и блоков «Введение»</w:t>
+              <w:t xml:space="preserve"> и описаний для добавленных блоков и блоков «Введение»</w:t>
             </w:r>
           </w:p>
         </w:tc>
@@ -558,37 +585,7 @@
               <w:rPr>
                 <w:lang w:val="ru-RU"/>
               </w:rPr>
-              <w:t>Добавление</w:t>
-            </w:r>
-            <w:r>
-              <w:rPr>
-                <w:lang w:val="ru-RU"/>
-              </w:rPr>
-              <w:t xml:space="preserve"> </w:t>
-            </w:r>
-            <w:r>
-              <w:rPr>
-                <w:lang w:val="ru-RU"/>
-              </w:rPr>
-              <w:t>логических</w:t>
-            </w:r>
-            <w:r>
-              <w:rPr>
-                <w:lang w:val="ru-RU"/>
-              </w:rPr>
-              <w:t xml:space="preserve"> </w:t>
-            </w:r>
-            <w:r>
-              <w:rPr>
-                <w:lang w:val="ru-RU"/>
-              </w:rPr>
-              <w:t>уровн</w:t>
-            </w:r>
-            <w:r>
-              <w:rPr>
-                <w:lang w:val="ru-RU"/>
-              </w:rPr>
-              <w:t>ей</w:t>
+              <w:t>Добавление логических уровней</w:t>
             </w:r>
             <w:r>
               <w:rPr>
@@ -634,13 +631,7 @@
               <w:rPr>
                 <w:lang w:val="ru-RU"/>
               </w:rPr>
-              <w:t xml:space="preserve"> </w:t>
-            </w:r>
-            <w:r>
-              <w:rPr>
-                <w:lang w:val="ru-RU"/>
-              </w:rPr>
-              <w:t xml:space="preserve">и </w:t>
+              <w:t xml:space="preserve"> и </w:t>
             </w:r>
             <w:r>
               <w:t>Implementation</w:t>
@@ -671,19 +662,7 @@
               <w:rPr>
                 <w:lang w:val="ru-RU"/>
               </w:rPr>
-              <w:t>Гапонов</w:t>
-            </w:r>
-            <w:r>
-              <w:rPr>
-                <w:lang w:val="ru-RU"/>
-              </w:rPr>
-              <w:t xml:space="preserve"> </w:t>
-            </w:r>
-            <w:r>
-              <w:rPr>
-                <w:lang w:val="ru-RU"/>
-              </w:rPr>
-              <w:t>А</w:t>
+              <w:t>Гапонов А</w:t>
             </w:r>
             <w:r>
               <w:rPr>
@@ -715,7 +694,20 @@
                 <w:lang w:val="ru-RU"/>
               </w:rPr>
               <w:br/>
-              <w:t>Кобцев С.В.</w:t>
+            </w:r>
+            <w:proofErr w:type="spellStart"/>
+            <w:r>
+              <w:rPr>
+                <w:lang w:val="ru-RU"/>
+              </w:rPr>
+              <w:t>Кобцев</w:t>
+            </w:r>
+            <w:proofErr w:type="spellEnd"/>
+            <w:r>
+              <w:rPr>
+                <w:lang w:val="ru-RU"/>
+              </w:rPr>
+              <w:t xml:space="preserve"> С.В.</w:t>
             </w:r>
           </w:p>
         </w:tc>
@@ -855,7 +847,7 @@
               <w:rPr>
                 <w:lang w:val="ru-RU"/>
               </w:rPr>
-              <w:t>в</w:t>
+              <w:t xml:space="preserve"> в</w:t>
             </w:r>
             <w:r>
               <w:rPr>
@@ -894,73 +886,7 @@
               <w:rPr>
                 <w:lang w:val="ru-RU"/>
               </w:rPr>
-              <w:t>Изменение</w:t>
-            </w:r>
-            <w:r>
-              <w:rPr>
-                <w:lang w:val="ru-RU"/>
-              </w:rPr>
-              <w:t xml:space="preserve"> </w:t>
-            </w:r>
-            <w:r>
-              <w:rPr>
-                <w:lang w:val="ru-RU"/>
-              </w:rPr>
-              <w:t>ссылок</w:t>
-            </w:r>
-            <w:r>
-              <w:rPr>
-                <w:lang w:val="ru-RU"/>
-              </w:rPr>
-              <w:t xml:space="preserve"> </w:t>
-            </w:r>
-            <w:r>
-              <w:rPr>
-                <w:lang w:val="ru-RU"/>
-              </w:rPr>
-              <w:t>на</w:t>
-            </w:r>
-            <w:r>
-              <w:rPr>
-                <w:lang w:val="ru-RU"/>
-              </w:rPr>
-              <w:t xml:space="preserve"> </w:t>
-            </w:r>
-            <w:r>
-              <w:rPr>
-                <w:lang w:val="ru-RU"/>
-              </w:rPr>
-              <w:t>другие</w:t>
-            </w:r>
-            <w:r>
-              <w:rPr>
-                <w:lang w:val="ru-RU"/>
-              </w:rPr>
-              <w:t xml:space="preserve"> </w:t>
-            </w:r>
-            <w:r>
-              <w:rPr>
-                <w:lang w:val="ru-RU"/>
-              </w:rPr>
-              <w:t>источники</w:t>
-            </w:r>
-            <w:r>
-              <w:rPr>
-                <w:lang w:val="ru-RU"/>
-              </w:rPr>
-              <w:t xml:space="preserve"> </w:t>
-            </w:r>
-            <w:r>
-              <w:rPr>
-                <w:lang w:val="ru-RU"/>
-              </w:rPr>
-              <w:t>в</w:t>
-            </w:r>
-            <w:r>
-              <w:rPr>
-                <w:lang w:val="ru-RU"/>
-              </w:rPr>
-              <w:t xml:space="preserve"> </w:t>
+              <w:t xml:space="preserve">Изменение ссылок на другие источники в </w:t>
             </w:r>
             <w:r>
               <w:t>References</w:t>
@@ -1171,19 +1097,7 @@
               <w:rPr>
                 <w:lang w:val="ru-RU"/>
               </w:rPr>
-              <w:t>Грудина</w:t>
-            </w:r>
-            <w:r>
-              <w:rPr>
-                <w:lang w:val="ru-RU"/>
-              </w:rPr>
-              <w:t xml:space="preserve"> </w:t>
-            </w:r>
-            <w:r>
-              <w:rPr>
-                <w:lang w:val="ru-RU"/>
-              </w:rPr>
-              <w:t>А</w:t>
+              <w:t>Грудина А</w:t>
             </w:r>
             <w:r>
               <w:t>.</w:t>
@@ -1341,35 +1255,170 @@
                 <w:lang w:val="ru-RU"/>
               </w:rPr>
             </w:pPr>
-            <w:r>
-              <w:rPr>
-                <w:lang w:val="ru-RU"/>
-              </w:rPr>
-              <w:t>Кобцев С.В.</w:t>
+            <w:proofErr w:type="spellStart"/>
+            <w:r>
+              <w:rPr>
+                <w:lang w:val="ru-RU"/>
+              </w:rPr>
+              <w:t>Кобцев</w:t>
+            </w:r>
+            <w:proofErr w:type="spellEnd"/>
+            <w:r>
+              <w:rPr>
+                <w:lang w:val="ru-RU"/>
+              </w:rPr>
+              <w:t xml:space="preserve"> С.В.</w:t>
+            </w:r>
+          </w:p>
+        </w:tc>
+      </w:tr>
+      <w:tr>
+        <w:tc>
+          <w:tcPr>
+            <w:tcW w:w="572" w:type="pct"/>
+          </w:tcPr>
+          <w:p>
+            <w:pPr>
+              <w:pStyle w:val="Tabletext"/>
+            </w:pPr>
+            <w:r>
+              <w:t>&lt;11/06/14&gt;</w:t>
+            </w:r>
+          </w:p>
+        </w:tc>
+        <w:tc>
+          <w:tcPr>
+            <w:tcW w:w="438" w:type="pct"/>
+          </w:tcPr>
+          <w:p>
+            <w:pPr>
+              <w:pStyle w:val="Tabletext"/>
+            </w:pPr>
+            <w:r>
+              <w:t>&lt;0.8&gt;</w:t>
+            </w:r>
+          </w:p>
+        </w:tc>
+        <w:tc>
+          <w:tcPr>
+            <w:tcW w:w="3292" w:type="pct"/>
+          </w:tcPr>
+          <w:p>
+            <w:pPr>
+              <w:pStyle w:val="Tabletext"/>
+              <w:rPr>
+                <w:lang w:val="ru-RU"/>
+              </w:rPr>
+            </w:pPr>
+            <w:r>
+              <w:rPr>
+                <w:lang w:val="ru-RU"/>
+              </w:rPr>
+              <w:t xml:space="preserve">Изменение диаграммы состояний для статусов сущности «Заказ» </w:t>
+            </w:r>
+            <w:r>
+              <w:rPr>
+                <w:lang w:val="ru-RU"/>
+              </w:rPr>
+              <w:br/>
+              <w:t>Добавлено соотношение состояний и статусов «Заказов».</w:t>
+            </w:r>
+          </w:p>
+        </w:tc>
+        <w:tc>
+          <w:tcPr>
+            <w:tcW w:w="698" w:type="pct"/>
+          </w:tcPr>
+          <w:p>
+            <w:pPr>
+              <w:pStyle w:val="Tabletext"/>
+              <w:rPr>
+                <w:lang w:val="ru-RU"/>
+              </w:rPr>
+            </w:pPr>
+            <w:r>
+              <w:rPr>
+                <w:lang w:val="ru-RU"/>
+              </w:rPr>
+              <w:t>Грудина А.М.</w:t>
+            </w:r>
+          </w:p>
+        </w:tc>
+      </w:tr>
+      <w:tr>
+        <w:tc>
+          <w:tcPr>
+            <w:tcW w:w="572" w:type="pct"/>
+          </w:tcPr>
+          <w:p>
+            <w:pPr>
+              <w:pStyle w:val="Tabletext"/>
+            </w:pPr>
+            <w:r>
+              <w:t>&lt;12/06/14&gt;</w:t>
+            </w:r>
+          </w:p>
+        </w:tc>
+        <w:tc>
+          <w:tcPr>
+            <w:tcW w:w="438" w:type="pct"/>
+          </w:tcPr>
+          <w:p>
+            <w:pPr>
+              <w:pStyle w:val="Tabletext"/>
+            </w:pPr>
+            <w:r>
+              <w:t>&lt;0.9&gt;</w:t>
+            </w:r>
+          </w:p>
+        </w:tc>
+        <w:tc>
+          <w:tcPr>
+            <w:tcW w:w="3292" w:type="pct"/>
+          </w:tcPr>
+          <w:p>
+            <w:pPr>
+              <w:pStyle w:val="Tabletext"/>
+              <w:rPr>
+                <w:lang w:val="ru-RU"/>
+              </w:rPr>
+            </w:pPr>
+            <w:r>
+              <w:rPr>
+                <w:lang w:val="ru-RU"/>
+              </w:rPr>
+              <w:t>Изменена диаграмма прецедентов</w:t>
+            </w:r>
+          </w:p>
+        </w:tc>
+        <w:tc>
+          <w:tcPr>
+            <w:tcW w:w="698" w:type="pct"/>
+          </w:tcPr>
+          <w:p>
+            <w:pPr>
+              <w:pStyle w:val="Tabletext"/>
+              <w:rPr>
+                <w:lang w:val="ru-RU"/>
+              </w:rPr>
+            </w:pPr>
+            <w:r>
+              <w:rPr>
+                <w:lang w:val="ru-RU"/>
+              </w:rPr>
+              <w:t>Грудина А.М.</w:t>
             </w:r>
           </w:p>
         </w:tc>
       </w:tr>
     </w:tbl>
-    <w:p>
-      <w:pPr>
-        <w:rPr>
-          <w:lang w:val="ru-RU"/>
-        </w:rPr>
-      </w:pPr>
-    </w:p>
+    <w:p/>
     <w:p>
       <w:pPr>
         <w:widowControl/>
         <w:spacing w:line="240" w:lineRule="auto"/>
-        <w:rPr>
-          <w:lang w:val="ru-RU"/>
-        </w:rPr>
-      </w:pPr>
-      <w:r>
-        <w:rPr>
-          <w:lang w:val="ru-RU"/>
-        </w:rPr>
+      </w:pPr>
+      <w:r>
         <w:br w:type="page"/>
       </w:r>
     </w:p>
@@ -1382,18 +1431,12 @@
         <w:t>Table</w:t>
       </w:r>
       <w:r>
-        <w:rPr>
-          <w:lang w:val="ru-RU"/>
-        </w:rPr>
         <w:t xml:space="preserve"> </w:t>
       </w:r>
       <w:r>
         <w:t>of</w:t>
       </w:r>
       <w:r>
-        <w:rPr>
-          <w:lang w:val="ru-RU"/>
-        </w:rPr>
         <w:t xml:space="preserve"> </w:t>
       </w:r>
       <w:r>
@@ -1411,7 +1454,6 @@
           <w:noProof/>
           <w:sz w:val="22"/>
           <w:szCs w:val="22"/>
-          <w:lang w:val="ru-RU" w:eastAsia="ru-RU"/>
         </w:rPr>
       </w:pPr>
       <w:r>
@@ -1444,7 +1486,6 @@
           <w:noProof/>
           <w:sz w:val="22"/>
           <w:szCs w:val="22"/>
-          <w:lang w:val="ru-RU" w:eastAsia="ru-RU"/>
         </w:rPr>
         <w:tab/>
       </w:r>
@@ -1470,7 +1511,7 @@
         <w:rPr>
           <w:noProof/>
         </w:rPr>
-        <w:instrText xml:space="preserve"> PAGEREF _Toc390241747 \h </w:instrText>
+        <w:instrText xml:space="preserve"> PAGEREF _Toc390249106 \h </w:instrText>
       </w:r>
       <w:r>
         <w:rPr>
@@ -1507,7 +1548,6 @@
           <w:noProof/>
           <w:sz w:val="22"/>
           <w:szCs w:val="22"/>
-          <w:lang w:val="ru-RU" w:eastAsia="ru-RU"/>
         </w:rPr>
       </w:pPr>
       <w:r>
@@ -1522,7 +1562,6 @@
           <w:noProof/>
           <w:sz w:val="22"/>
           <w:szCs w:val="22"/>
-          <w:lang w:val="ru-RU" w:eastAsia="ru-RU"/>
         </w:rPr>
         <w:tab/>
       </w:r>
@@ -1548,7 +1587,7 @@
         <w:rPr>
           <w:noProof/>
         </w:rPr>
-        <w:instrText xml:space="preserve"> PAGEREF _Toc390241748 \h </w:instrText>
+        <w:instrText xml:space="preserve"> PAGEREF _Toc390249107 \h </w:instrText>
       </w:r>
       <w:r>
         <w:rPr>
@@ -1585,13 +1624,11 @@
           <w:noProof/>
           <w:sz w:val="22"/>
           <w:szCs w:val="22"/>
-          <w:lang w:val="ru-RU" w:eastAsia="ru-RU"/>
-        </w:rPr>
-      </w:pPr>
-      <w:r>
-        <w:rPr>
-          <w:noProof/>
-          <w:lang w:val="ru-RU"/>
+        </w:rPr>
+      </w:pPr>
+      <w:r>
+        <w:rPr>
+          <w:noProof/>
         </w:rPr>
         <w:t>1.2</w:t>
       </w:r>
@@ -1601,7 +1638,6 @@
           <w:noProof/>
           <w:sz w:val="22"/>
           <w:szCs w:val="22"/>
-          <w:lang w:val="ru-RU" w:eastAsia="ru-RU"/>
         </w:rPr>
         <w:tab/>
       </w:r>
@@ -1627,7 +1663,7 @@
         <w:rPr>
           <w:noProof/>
         </w:rPr>
-        <w:instrText xml:space="preserve"> PAGEREF _Toc390241749 \h </w:instrText>
+        <w:instrText xml:space="preserve"> PAGEREF _Toc390249108 \h </w:instrText>
       </w:r>
       <w:r>
         <w:rPr>
@@ -1664,13 +1700,11 @@
           <w:noProof/>
           <w:sz w:val="22"/>
           <w:szCs w:val="22"/>
-          <w:lang w:val="ru-RU" w:eastAsia="ru-RU"/>
-        </w:rPr>
-      </w:pPr>
-      <w:r>
-        <w:rPr>
-          <w:noProof/>
-          <w:lang w:val="ru-RU"/>
+        </w:rPr>
+      </w:pPr>
+      <w:r>
+        <w:rPr>
+          <w:noProof/>
         </w:rPr>
         <w:t>1.3</w:t>
       </w:r>
@@ -1680,7 +1714,6 @@
           <w:noProof/>
           <w:sz w:val="22"/>
           <w:szCs w:val="22"/>
-          <w:lang w:val="ru-RU" w:eastAsia="ru-RU"/>
         </w:rPr>
         <w:tab/>
       </w:r>
@@ -1706,7 +1739,7 @@
         <w:rPr>
           <w:noProof/>
         </w:rPr>
-        <w:instrText xml:space="preserve"> PAGEREF _Toc390241750 \h </w:instrText>
+        <w:instrText xml:space="preserve"> PAGEREF _Toc390249109 \h </w:instrText>
       </w:r>
       <w:r>
         <w:rPr>
@@ -1743,7 +1776,6 @@
           <w:noProof/>
           <w:sz w:val="22"/>
           <w:szCs w:val="22"/>
-          <w:lang w:val="ru-RU" w:eastAsia="ru-RU"/>
         </w:rPr>
       </w:pPr>
       <w:r>
@@ -1758,7 +1790,6 @@
           <w:noProof/>
           <w:sz w:val="22"/>
           <w:szCs w:val="22"/>
-          <w:lang w:val="ru-RU" w:eastAsia="ru-RU"/>
         </w:rPr>
         <w:tab/>
       </w:r>
@@ -1784,7 +1815,7 @@
         <w:rPr>
           <w:noProof/>
         </w:rPr>
-        <w:instrText xml:space="preserve"> PAGEREF _Toc390241751 \h </w:instrText>
+        <w:instrText xml:space="preserve"> PAGEREF _Toc390249110 \h </w:instrText>
       </w:r>
       <w:r>
         <w:rPr>
@@ -1821,13 +1852,11 @@
           <w:noProof/>
           <w:sz w:val="22"/>
           <w:szCs w:val="22"/>
-          <w:lang w:val="ru-RU" w:eastAsia="ru-RU"/>
-        </w:rPr>
-      </w:pPr>
-      <w:r>
-        <w:rPr>
-          <w:noProof/>
-          <w:lang w:val="ru-RU"/>
+        </w:rPr>
+      </w:pPr>
+      <w:r>
+        <w:rPr>
+          <w:noProof/>
         </w:rPr>
         <w:t>1.5</w:t>
       </w:r>
@@ -1837,7 +1866,6 @@
           <w:noProof/>
           <w:sz w:val="22"/>
           <w:szCs w:val="22"/>
-          <w:lang w:val="ru-RU" w:eastAsia="ru-RU"/>
         </w:rPr>
         <w:tab/>
       </w:r>
@@ -1863,7 +1891,7 @@
         <w:rPr>
           <w:noProof/>
         </w:rPr>
-        <w:instrText xml:space="preserve"> PAGEREF _Toc390241752 \h </w:instrText>
+        <w:instrText xml:space="preserve"> PAGEREF _Toc390249111 \h </w:instrText>
       </w:r>
       <w:r>
         <w:rPr>
@@ -1900,7 +1928,6 @@
           <w:noProof/>
           <w:sz w:val="22"/>
           <w:szCs w:val="22"/>
-          <w:lang w:eastAsia="ru-RU"/>
         </w:rPr>
       </w:pPr>
       <w:r>
@@ -1915,7 +1942,6 @@
           <w:noProof/>
           <w:sz w:val="22"/>
           <w:szCs w:val="22"/>
-          <w:lang w:eastAsia="ru-RU"/>
         </w:rPr>
         <w:tab/>
       </w:r>
@@ -1941,7 +1967,7 @@
         <w:rPr>
           <w:noProof/>
         </w:rPr>
-        <w:instrText xml:space="preserve"> PAGEREF _Toc390241753 \h </w:instrText>
+        <w:instrText xml:space="preserve"> PAGEREF _Toc390249112 \h </w:instrText>
       </w:r>
       <w:r>
         <w:rPr>
@@ -1978,7 +2004,6 @@
           <w:noProof/>
           <w:sz w:val="22"/>
           <w:szCs w:val="22"/>
-          <w:lang w:eastAsia="ru-RU"/>
         </w:rPr>
       </w:pPr>
       <w:r>
@@ -1993,7 +2018,6 @@
           <w:noProof/>
           <w:sz w:val="22"/>
           <w:szCs w:val="22"/>
-          <w:lang w:eastAsia="ru-RU"/>
         </w:rPr>
         <w:tab/>
       </w:r>
@@ -2019,7 +2043,7 @@
         <w:rPr>
           <w:noProof/>
         </w:rPr>
-        <w:instrText xml:space="preserve"> PAGEREF _Toc390241754 \h </w:instrText>
+        <w:instrText xml:space="preserve"> PAGEREF _Toc390249113 \h </w:instrText>
       </w:r>
       <w:r>
         <w:rPr>
@@ -2056,7 +2080,6 @@
           <w:noProof/>
           <w:sz w:val="22"/>
           <w:szCs w:val="22"/>
-          <w:lang w:eastAsia="ru-RU"/>
         </w:rPr>
       </w:pPr>
       <w:r>
@@ -2071,7 +2094,6 @@
           <w:noProof/>
           <w:sz w:val="22"/>
           <w:szCs w:val="22"/>
-          <w:lang w:eastAsia="ru-RU"/>
         </w:rPr>
         <w:tab/>
       </w:r>
@@ -2097,7 +2119,7 @@
         <w:rPr>
           <w:noProof/>
         </w:rPr>
-        <w:instrText xml:space="preserve"> PAGEREF _Toc390241755 \h </w:instrText>
+        <w:instrText xml:space="preserve"> PAGEREF _Toc390249114 \h </w:instrText>
       </w:r>
       <w:r>
         <w:rPr>
@@ -2134,7 +2156,6 @@
           <w:noProof/>
           <w:sz w:val="22"/>
           <w:szCs w:val="22"/>
-          <w:lang w:eastAsia="ru-RU"/>
         </w:rPr>
       </w:pPr>
       <w:r>
@@ -2149,7 +2170,6 @@
           <w:noProof/>
           <w:sz w:val="22"/>
           <w:szCs w:val="22"/>
-          <w:lang w:eastAsia="ru-RU"/>
         </w:rPr>
         <w:tab/>
       </w:r>
@@ -2175,7 +2195,7 @@
         <w:rPr>
           <w:noProof/>
         </w:rPr>
-        <w:instrText xml:space="preserve"> PAGEREF _Toc390241756 \h </w:instrText>
+        <w:instrText xml:space="preserve"> PAGEREF _Toc390249115 \h </w:instrText>
       </w:r>
       <w:r>
         <w:rPr>
@@ -2212,7 +2232,6 @@
           <w:noProof/>
           <w:sz w:val="22"/>
           <w:szCs w:val="22"/>
-          <w:lang w:eastAsia="ru-RU"/>
         </w:rPr>
       </w:pPr>
       <w:r>
@@ -2227,7 +2246,6 @@
           <w:noProof/>
           <w:sz w:val="22"/>
           <w:szCs w:val="22"/>
-          <w:lang w:eastAsia="ru-RU"/>
         </w:rPr>
         <w:tab/>
       </w:r>
@@ -2253,7 +2271,7 @@
         <w:rPr>
           <w:noProof/>
         </w:rPr>
-        <w:instrText xml:space="preserve"> PAGEREF _Toc390241757 \h </w:instrText>
+        <w:instrText xml:space="preserve"> PAGEREF _Toc390249116 \h </w:instrText>
       </w:r>
       <w:r>
         <w:rPr>
@@ -2290,7 +2308,6 @@
           <w:noProof/>
           <w:sz w:val="22"/>
           <w:szCs w:val="22"/>
-          <w:lang w:eastAsia="ru-RU"/>
         </w:rPr>
       </w:pPr>
       <w:r>
@@ -2305,7 +2322,6 @@
           <w:noProof/>
           <w:sz w:val="22"/>
           <w:szCs w:val="22"/>
-          <w:lang w:eastAsia="ru-RU"/>
         </w:rPr>
         <w:tab/>
       </w:r>
@@ -2331,7 +2347,7 @@
         <w:rPr>
           <w:noProof/>
         </w:rPr>
-        <w:instrText xml:space="preserve"> PAGEREF _Toc390241758 \h </w:instrText>
+        <w:instrText xml:space="preserve"> PAGEREF _Toc390249117 \h </w:instrText>
       </w:r>
       <w:r>
         <w:rPr>
@@ -2368,7 +2384,6 @@
           <w:noProof/>
           <w:sz w:val="22"/>
           <w:szCs w:val="22"/>
-          <w:lang w:eastAsia="ru-RU"/>
         </w:rPr>
       </w:pPr>
       <w:r>
@@ -2383,7 +2398,6 @@
           <w:noProof/>
           <w:sz w:val="22"/>
           <w:szCs w:val="22"/>
-          <w:lang w:eastAsia="ru-RU"/>
         </w:rPr>
         <w:tab/>
       </w:r>
@@ -2409,7 +2423,7 @@
         <w:rPr>
           <w:noProof/>
         </w:rPr>
-        <w:instrText xml:space="preserve"> PAGEREF _Toc390241759 \h </w:instrText>
+        <w:instrText xml:space="preserve"> PAGEREF _Toc390249118 \h </w:instrText>
       </w:r>
       <w:r>
         <w:rPr>
@@ -2446,7 +2460,6 @@
           <w:noProof/>
           <w:sz w:val="22"/>
           <w:szCs w:val="22"/>
-          <w:lang w:eastAsia="ru-RU"/>
         </w:rPr>
       </w:pPr>
       <w:r>
@@ -2461,7 +2474,6 @@
           <w:noProof/>
           <w:sz w:val="22"/>
           <w:szCs w:val="22"/>
-          <w:lang w:eastAsia="ru-RU"/>
         </w:rPr>
         <w:tab/>
       </w:r>
@@ -2487,7 +2499,7 @@
         <w:rPr>
           <w:noProof/>
         </w:rPr>
-        <w:instrText xml:space="preserve"> PAGEREF _Toc390241760 \h </w:instrText>
+        <w:instrText xml:space="preserve"> PAGEREF _Toc390249119 \h </w:instrText>
       </w:r>
       <w:r>
         <w:rPr>
@@ -2524,7 +2536,6 @@
           <w:noProof/>
           <w:sz w:val="22"/>
           <w:szCs w:val="22"/>
-          <w:lang w:eastAsia="ru-RU"/>
         </w:rPr>
       </w:pPr>
       <w:r>
@@ -2539,7 +2550,6 @@
           <w:noProof/>
           <w:sz w:val="22"/>
           <w:szCs w:val="22"/>
-          <w:lang w:eastAsia="ru-RU"/>
         </w:rPr>
         <w:tab/>
       </w:r>
@@ -2589,7 +2599,7 @@
         <w:rPr>
           <w:noProof/>
         </w:rPr>
-        <w:instrText xml:space="preserve"> PAGEREF _Toc390241761 \h </w:instrText>
+        <w:instrText xml:space="preserve"> PAGEREF _Toc390249120 \h </w:instrText>
       </w:r>
       <w:r>
         <w:rPr>
@@ -2606,7 +2616,7 @@
         <w:rPr>
           <w:noProof/>
         </w:rPr>
-        <w:t>11</w:t>
+        <w:t>12</w:t>
       </w:r>
       <w:r>
         <w:rPr>
@@ -2626,7 +2636,6 @@
           <w:noProof/>
           <w:sz w:val="22"/>
           <w:szCs w:val="22"/>
-          <w:lang w:eastAsia="ru-RU"/>
         </w:rPr>
       </w:pPr>
       <w:r>
@@ -2641,7 +2650,6 @@
           <w:noProof/>
           <w:sz w:val="22"/>
           <w:szCs w:val="22"/>
-          <w:lang w:eastAsia="ru-RU"/>
         </w:rPr>
         <w:tab/>
       </w:r>
@@ -2667,7 +2675,7 @@
         <w:rPr>
           <w:noProof/>
         </w:rPr>
-        <w:instrText xml:space="preserve"> PAGEREF _Toc390241762 \h </w:instrText>
+        <w:instrText xml:space="preserve"> PAGEREF _Toc390249121 \h </w:instrText>
       </w:r>
       <w:r>
         <w:rPr>
@@ -2684,7 +2692,7 @@
         <w:rPr>
           <w:noProof/>
         </w:rPr>
-        <w:t>11</w:t>
+        <w:t>12</w:t>
       </w:r>
       <w:r>
         <w:rPr>
@@ -2704,7 +2712,6 @@
           <w:noProof/>
           <w:sz w:val="22"/>
           <w:szCs w:val="22"/>
-          <w:lang w:eastAsia="ru-RU"/>
         </w:rPr>
       </w:pPr>
       <w:r>
@@ -2719,7 +2726,6 @@
           <w:noProof/>
           <w:sz w:val="22"/>
           <w:szCs w:val="22"/>
-          <w:lang w:eastAsia="ru-RU"/>
         </w:rPr>
         <w:tab/>
       </w:r>
@@ -2745,7 +2751,7 @@
         <w:rPr>
           <w:noProof/>
         </w:rPr>
-        <w:instrText xml:space="preserve"> PAGEREF _Toc390241763 \h </w:instrText>
+        <w:instrText xml:space="preserve"> PAGEREF _Toc390249122 \h </w:instrText>
       </w:r>
       <w:r>
         <w:rPr>
@@ -2782,7 +2788,6 @@
           <w:noProof/>
           <w:sz w:val="22"/>
           <w:szCs w:val="22"/>
-          <w:lang w:eastAsia="ru-RU"/>
         </w:rPr>
       </w:pPr>
       <w:r>
@@ -2797,7 +2802,6 @@
           <w:noProof/>
           <w:sz w:val="22"/>
           <w:szCs w:val="22"/>
-          <w:lang w:eastAsia="ru-RU"/>
         </w:rPr>
         <w:tab/>
       </w:r>
@@ -2823,7 +2827,7 @@
         <w:rPr>
           <w:noProof/>
         </w:rPr>
-        <w:instrText xml:space="preserve"> PAGEREF _Toc390241764 \h </w:instrText>
+        <w:instrText xml:space="preserve"> PAGEREF _Toc390249123 \h </w:instrText>
       </w:r>
       <w:r>
         <w:rPr>
@@ -2860,7 +2864,6 @@
           <w:noProof/>
           <w:sz w:val="22"/>
           <w:szCs w:val="22"/>
-          <w:lang w:eastAsia="ru-RU"/>
         </w:rPr>
       </w:pPr>
       <w:r>
@@ -2875,7 +2878,6 @@
           <w:noProof/>
           <w:sz w:val="22"/>
           <w:szCs w:val="22"/>
-          <w:lang w:eastAsia="ru-RU"/>
         </w:rPr>
         <w:tab/>
       </w:r>
@@ -2901,7 +2903,7 @@
         <w:rPr>
           <w:noProof/>
         </w:rPr>
-        <w:instrText xml:space="preserve"> PAGEREF _Toc390241765 \h </w:instrText>
+        <w:instrText xml:space="preserve"> PAGEREF _Toc390249124 \h </w:instrText>
       </w:r>
       <w:r>
         <w:rPr>
@@ -2938,7 +2940,6 @@
           <w:noProof/>
           <w:sz w:val="22"/>
           <w:szCs w:val="22"/>
-          <w:lang w:eastAsia="ru-RU"/>
         </w:rPr>
       </w:pPr>
       <w:r>
@@ -2953,7 +2954,6 @@
           <w:noProof/>
           <w:sz w:val="22"/>
           <w:szCs w:val="22"/>
-          <w:lang w:eastAsia="ru-RU"/>
         </w:rPr>
         <w:tab/>
       </w:r>
@@ -2979,7 +2979,7 @@
         <w:rPr>
           <w:noProof/>
         </w:rPr>
-        <w:instrText xml:space="preserve"> PAGEREF _Toc390241766 \h </w:instrText>
+        <w:instrText xml:space="preserve"> PAGEREF _Toc390249125 \h </w:instrText>
       </w:r>
       <w:r>
         <w:rPr>
@@ -3016,7 +3016,6 @@
           <w:noProof/>
           <w:sz w:val="22"/>
           <w:szCs w:val="22"/>
-          <w:lang w:eastAsia="ru-RU"/>
         </w:rPr>
       </w:pPr>
       <w:r>
@@ -3031,7 +3030,6 @@
           <w:noProof/>
           <w:sz w:val="22"/>
           <w:szCs w:val="22"/>
-          <w:lang w:eastAsia="ru-RU"/>
         </w:rPr>
         <w:tab/>
       </w:r>
@@ -3057,7 +3055,7 @@
         <w:rPr>
           <w:noProof/>
         </w:rPr>
-        <w:instrText xml:space="preserve"> PAGEREF _Toc390241767 \h </w:instrText>
+        <w:instrText xml:space="preserve"> PAGEREF _Toc390249126 \h </w:instrText>
       </w:r>
       <w:r>
         <w:rPr>
@@ -3094,7 +3092,6 @@
           <w:noProof/>
           <w:sz w:val="22"/>
           <w:szCs w:val="22"/>
-          <w:lang w:eastAsia="ru-RU"/>
         </w:rPr>
       </w:pPr>
       <w:r>
@@ -3109,7 +3106,6 @@
           <w:noProof/>
           <w:sz w:val="22"/>
           <w:szCs w:val="22"/>
-          <w:lang w:eastAsia="ru-RU"/>
         </w:rPr>
         <w:tab/>
       </w:r>
@@ -3135,7 +3131,7 @@
         <w:rPr>
           <w:noProof/>
         </w:rPr>
-        <w:instrText xml:space="preserve"> PAGEREF _Toc390241768 \h </w:instrText>
+        <w:instrText xml:space="preserve"> PAGEREF _Toc390249127 \h </w:instrText>
       </w:r>
       <w:r>
         <w:rPr>
@@ -3172,7 +3168,6 @@
           <w:noProof/>
           <w:sz w:val="22"/>
           <w:szCs w:val="22"/>
-          <w:lang w:eastAsia="ru-RU"/>
         </w:rPr>
       </w:pPr>
       <w:r>
@@ -3187,7 +3182,6 @@
           <w:noProof/>
           <w:sz w:val="22"/>
           <w:szCs w:val="22"/>
-          <w:lang w:eastAsia="ru-RU"/>
         </w:rPr>
         <w:tab/>
       </w:r>
@@ -3213,7 +3207,7 @@
         <w:rPr>
           <w:noProof/>
         </w:rPr>
-        <w:instrText xml:space="preserve"> PAGEREF _Toc390241769 \h </w:instrText>
+        <w:instrText xml:space="preserve"> PAGEREF _Toc390249128 \h </w:instrText>
       </w:r>
       <w:r>
         <w:rPr>
@@ -3230,7 +3224,7 @@
         <w:rPr>
           <w:noProof/>
         </w:rPr>
-        <w:t>14</w:t>
+        <w:t>15</w:t>
       </w:r>
       <w:r>
         <w:rPr>
@@ -3250,7 +3244,6 @@
           <w:noProof/>
           <w:sz w:val="22"/>
           <w:szCs w:val="22"/>
-          <w:lang w:eastAsia="ru-RU"/>
         </w:rPr>
       </w:pPr>
       <w:r>
@@ -3265,7 +3258,6 @@
           <w:noProof/>
           <w:sz w:val="22"/>
           <w:szCs w:val="22"/>
-          <w:lang w:eastAsia="ru-RU"/>
         </w:rPr>
         <w:tab/>
       </w:r>
@@ -3291,7 +3283,7 @@
         <w:rPr>
           <w:noProof/>
         </w:rPr>
-        <w:instrText xml:space="preserve"> PAGEREF _Toc390241770 \h </w:instrText>
+        <w:instrText xml:space="preserve"> PAGEREF _Toc390249129 \h </w:instrText>
       </w:r>
       <w:r>
         <w:rPr>
@@ -3328,7 +3320,6 @@
           <w:noProof/>
           <w:sz w:val="22"/>
           <w:szCs w:val="22"/>
-          <w:lang w:eastAsia="ru-RU"/>
         </w:rPr>
       </w:pPr>
       <w:r>
@@ -3343,7 +3334,6 @@
           <w:noProof/>
           <w:sz w:val="22"/>
           <w:szCs w:val="22"/>
-          <w:lang w:eastAsia="ru-RU"/>
         </w:rPr>
         <w:tab/>
       </w:r>
@@ -3369,7 +3359,7 @@
         <w:rPr>
           <w:noProof/>
         </w:rPr>
-        <w:instrText xml:space="preserve"> PAGEREF _Toc390241771 \h </w:instrText>
+        <w:instrText xml:space="preserve"> PAGEREF _Toc390249130 \h </w:instrText>
       </w:r>
       <w:r>
         <w:rPr>
@@ -3406,7 +3396,6 @@
           <w:noProof/>
           <w:sz w:val="22"/>
           <w:szCs w:val="22"/>
-          <w:lang w:eastAsia="ru-RU"/>
         </w:rPr>
       </w:pPr>
       <w:r>
@@ -3421,7 +3410,6 @@
           <w:noProof/>
           <w:sz w:val="22"/>
           <w:szCs w:val="22"/>
-          <w:lang w:eastAsia="ru-RU"/>
         </w:rPr>
         <w:tab/>
       </w:r>
@@ -3447,7 +3435,7 @@
         <w:rPr>
           <w:noProof/>
         </w:rPr>
-        <w:instrText xml:space="preserve"> PAGEREF _Toc390241772 \h </w:instrText>
+        <w:instrText xml:space="preserve"> PAGEREF _Toc390249131 \h </w:instrText>
       </w:r>
       <w:r>
         <w:rPr>
@@ -3484,7 +3472,6 @@
           <w:noProof/>
           <w:sz w:val="22"/>
           <w:szCs w:val="22"/>
-          <w:lang w:eastAsia="ru-RU"/>
         </w:rPr>
       </w:pPr>
       <w:r>
@@ -3500,7 +3487,6 @@
           <w:noProof/>
           <w:sz w:val="22"/>
           <w:szCs w:val="22"/>
-          <w:lang w:eastAsia="ru-RU"/>
         </w:rPr>
         <w:tab/>
       </w:r>
@@ -3526,7 +3512,7 @@
         <w:rPr>
           <w:noProof/>
         </w:rPr>
-        <w:instrText xml:space="preserve"> PAGEREF _Toc390241773 \h </w:instrText>
+        <w:instrText xml:space="preserve"> PAGEREF _Toc390249132 \h </w:instrText>
       </w:r>
       <w:r>
         <w:rPr>
@@ -3563,7 +3549,6 @@
           <w:noProof/>
           <w:sz w:val="22"/>
           <w:szCs w:val="22"/>
-          <w:lang w:eastAsia="ru-RU"/>
         </w:rPr>
       </w:pPr>
       <w:r>
@@ -3578,7 +3563,6 @@
           <w:noProof/>
           <w:sz w:val="22"/>
           <w:szCs w:val="22"/>
-          <w:lang w:eastAsia="ru-RU"/>
         </w:rPr>
         <w:tab/>
       </w:r>
@@ -3604,7 +3588,7 @@
         <w:rPr>
           <w:noProof/>
         </w:rPr>
-        <w:instrText xml:space="preserve"> PAGEREF _Toc390241774 \h </w:instrText>
+        <w:instrText xml:space="preserve"> PAGEREF _Toc390249133 \h </w:instrText>
       </w:r>
       <w:r>
         <w:rPr>
@@ -3641,7 +3625,6 @@
           <w:noProof/>
           <w:sz w:val="22"/>
           <w:szCs w:val="22"/>
-          <w:lang w:val="ru-RU" w:eastAsia="ru-RU"/>
         </w:rPr>
       </w:pPr>
       <w:r>
@@ -3656,7 +3639,6 @@
           <w:noProof/>
           <w:sz w:val="22"/>
           <w:szCs w:val="22"/>
-          <w:lang w:val="ru-RU" w:eastAsia="ru-RU"/>
         </w:rPr>
         <w:tab/>
       </w:r>
@@ -3682,7 +3664,7 @@
         <w:rPr>
           <w:noProof/>
         </w:rPr>
-        <w:instrText xml:space="preserve"> PAGEREF _Toc390241775 \h </w:instrText>
+        <w:instrText xml:space="preserve"> PAGEREF _Toc390249134 \h </w:instrText>
       </w:r>
       <w:r>
         <w:rPr>
@@ -3718,18 +3700,29 @@
       <w:r>
         <w:br w:type="page"/>
       </w:r>
-      <w:fldSimple w:instr=" TITLE  \* MERGEFORMAT ">
-        <w:r>
-          <w:t>Software Architecture Document</w:t>
-        </w:r>
-      </w:fldSimple>
+      <w:r>
+        <w:lastRenderedPageBreak/>
+        <w:fldChar w:fldCharType="begin"/>
+      </w:r>
+      <w:r>
+        <w:instrText xml:space="preserve"> TITLE  \* MERGEFORMAT </w:instrText>
+      </w:r>
+      <w:r>
+        <w:fldChar w:fldCharType="separate"/>
+      </w:r>
+      <w:r>
+        <w:t>Software Architecture Document</w:t>
+      </w:r>
+      <w:r>
+        <w:fldChar w:fldCharType="end"/>
+      </w:r>
     </w:p>
     <w:p>
       <w:pPr>
         <w:pStyle w:val="1"/>
       </w:pPr>
       <w:bookmarkStart w:id="0" w:name="_Toc456598586"/>
-      <w:bookmarkStart w:id="1" w:name="_Toc390241747"/>
+      <w:bookmarkStart w:id="1" w:name="_Toc390249106"/>
       <w:r>
         <w:t>Introduction</w:t>
       </w:r>
@@ -3755,7 +3748,7 @@
         <w:pStyle w:val="2"/>
       </w:pPr>
       <w:bookmarkStart w:id="2" w:name="_Toc456598587"/>
-      <w:bookmarkStart w:id="3" w:name="_Toc390241748"/>
+      <w:bookmarkStart w:id="3" w:name="_Toc390249107"/>
       <w:r>
         <w:t>Purpose</w:t>
       </w:r>
@@ -3776,25 +3769,47 @@
         </w:rPr>
         <w:t xml:space="preserve">Этот документ обеспечивает всесторонний архитектурный обзор системы </w:t>
       </w:r>
-      <w:fldSimple w:instr="SUBJECT  \* MERGEFORMAT">
-        <w:r>
-          <w:rPr>
-            <w:lang w:val="ru-RU"/>
-          </w:rPr>
-          <w:t>МКСИД</w:t>
-        </w:r>
-        <w:r>
-          <w:rPr>
-            <w:lang w:val="ru-RU"/>
-          </w:rPr>
-          <w:t xml:space="preserve"> «Иллюзия»</w:t>
-        </w:r>
-      </w:fldSimple>
-      <w:r>
-        <w:rPr>
-          <w:lang w:val="ru-RU"/>
-        </w:rPr>
-        <w:t>для отображения различных</w:t>
+      <w:r>
+        <w:fldChar w:fldCharType="begin"/>
+      </w:r>
+      <w:r>
+        <w:instrText>SUBJECT</w:instrText>
+      </w:r>
+      <w:r>
+        <w:rPr>
+          <w:lang w:val="ru-RU"/>
+        </w:rPr>
+        <w:instrText xml:space="preserve">  \* </w:instrText>
+      </w:r>
+      <w:r>
+        <w:instrText>MERGEFORMAT</w:instrText>
+      </w:r>
+      <w:r>
+        <w:fldChar w:fldCharType="separate"/>
+      </w:r>
+      <w:r>
+        <w:rPr>
+          <w:lang w:val="ru-RU"/>
+        </w:rPr>
+        <w:t>МКСИД</w:t>
+      </w:r>
+      <w:r>
+        <w:rPr>
+          <w:lang w:val="ru-RU"/>
+        </w:rPr>
+        <w:t xml:space="preserve"> «Иллюзия»</w:t>
+      </w:r>
+      <w:r>
+        <w:rPr>
+          <w:lang w:val="ru-RU"/>
+        </w:rPr>
+        <w:fldChar w:fldCharType="end"/>
+      </w:r>
+      <w:r>
+        <w:rPr>
+          <w:lang w:val="ru-RU"/>
+        </w:rPr>
+        <w:t xml:space="preserve"> для отображения различных</w:t>
       </w:r>
       <w:r>
         <w:rPr>
@@ -3818,19 +3833,21 @@
         <w:rPr>
           <w:lang w:val="ru-RU"/>
         </w:rPr>
-        <w:t>Данный документ предназначен для получения и передачи архитектурных решений, которые был</w:t>
-      </w:r>
-      <w:r>
-        <w:rPr>
-          <w:lang w:val="ru-RU"/>
-        </w:rPr>
-        <w:t>и приняты в</w:t>
-      </w:r>
-      <w:r>
-        <w:rPr>
-          <w:lang w:val="ru-RU"/>
-        </w:rPr>
-        <w:t xml:space="preserve"> системе.</w:t>
+        <w:t xml:space="preserve">Данный документ предназначен для получения и передачи </w:t>
+      </w:r>
+      <w:proofErr w:type="gramStart"/>
+      <w:r>
+        <w:rPr>
+          <w:lang w:val="ru-RU"/>
+        </w:rPr>
+        <w:t>архитектурных решений</w:t>
+      </w:r>
+      <w:proofErr w:type="gramEnd"/>
+      <w:r>
+        <w:rPr>
+          <w:lang w:val="ru-RU"/>
+        </w:rPr>
+        <w:t>, которые были приняты в системе.</w:t>
       </w:r>
     </w:p>
     <w:p>
@@ -3891,7 +3908,7 @@
           <w:lang w:val="ru-RU" w:eastAsia="ru-RU"/>
         </w:rPr>
         <w:drawing>
-          <wp:inline distT="0" distB="0" distL="0" distR="0">
+          <wp:inline distT="0" distB="0" distL="0" distR="0" wp14:anchorId="738FD2FD" wp14:editId="6F9E1E3B">
             <wp:extent cx="2852166" cy="2290830"/>
             <wp:effectExtent l="19050" t="0" r="5334" b="0"/>
             <wp:docPr id="1" name="Рисунок 1" descr="Модель &quot;4+1&quot;"/>
@@ -3908,7 +3925,7 @@
                     </pic:cNvPicPr>
                   </pic:nvPicPr>
                   <pic:blipFill>
-                    <a:blip r:embed="rId10"/>
+                    <a:blip r:embed="rId11"/>
                     <a:srcRect/>
                     <a:stretch>
                       <a:fillRect/>
@@ -3998,7 +4015,7 @@
           <w:lang w:val="ru-RU"/>
         </w:rPr>
       </w:pPr>
-      <w:bookmarkStart w:id="5" w:name="_Toc390241749"/>
+      <w:bookmarkStart w:id="5" w:name="_Toc390249108"/>
       <w:r>
         <w:t>Scope</w:t>
       </w:r>
@@ -4052,37 +4069,21 @@
         <w:rPr>
           <w:lang w:val="ru-RU"/>
         </w:rPr>
-        <w:t xml:space="preserve"> «Иллюзия»</w:t>
-      </w:r>
-      <w:r>
-        <w:rPr>
-          <w:lang w:val="ru-RU"/>
-        </w:rPr>
-        <w:t xml:space="preserve">, разрабатываемой компанией </w:t>
-      </w:r>
-      <w:r>
-        <w:rPr>
-          <w:lang w:val="ru-RU"/>
-        </w:rPr>
-        <w:t>«</w:t>
-      </w:r>
-      <w:r>
-        <w:rPr>
-          <w:lang w:val="ru-RU"/>
-        </w:rPr>
-        <w:t>Крафт-Девелопмент</w:t>
-      </w:r>
-      <w:r>
-        <w:rPr>
-          <w:lang w:val="ru-RU"/>
-        </w:rPr>
-        <w:t>»</w:t>
-      </w:r>
-      <w:r>
-        <w:rPr>
-          <w:lang w:val="ru-RU"/>
-        </w:rPr>
-        <w:t>.</w:t>
+        <w:t xml:space="preserve"> «Иллюзия», разрабатываемой компанией «Крафт-</w:t>
+      </w:r>
+      <w:proofErr w:type="spellStart"/>
+      <w:r>
+        <w:rPr>
+          <w:lang w:val="ru-RU"/>
+        </w:rPr>
+        <w:t>Девелопмент</w:t>
+      </w:r>
+      <w:proofErr w:type="spellEnd"/>
+      <w:r>
+        <w:rPr>
+          <w:lang w:val="ru-RU"/>
+        </w:rPr>
+        <w:t>».</w:t>
       </w:r>
     </w:p>
     <w:p>
@@ -4120,19 +4121,7 @@
         <w:rPr>
           <w:lang w:val="ru-RU"/>
         </w:rPr>
-        <w:t>системы «Иллюзия», которые</w:t>
-      </w:r>
-      <w:r>
-        <w:rPr>
-          <w:lang w:val="ru-RU"/>
-        </w:rPr>
-        <w:t xml:space="preserve"> </w:t>
-      </w:r>
-      <w:r>
-        <w:rPr>
-          <w:lang w:val="ru-RU"/>
-        </w:rPr>
-        <w:t>являются архитектурно значим</w:t>
+        <w:t>системы «Иллюзия», которые являются архитектурно значим</w:t>
       </w:r>
       <w:r>
         <w:rPr>
@@ -4197,7 +4186,7 @@
         </w:rPr>
       </w:pPr>
       <w:bookmarkStart w:id="6" w:name="_Toc456598589"/>
-      <w:bookmarkStart w:id="7" w:name="_Toc390241750"/>
+      <w:bookmarkStart w:id="7" w:name="_Toc390249109"/>
       <w:r>
         <w:lastRenderedPageBreak/>
         <w:t>Definitions, Acronyms, and Abbreviations</w:t>
@@ -4270,7 +4259,7 @@
         <w:pStyle w:val="2"/>
       </w:pPr>
       <w:bookmarkStart w:id="8" w:name="_Toc456598590"/>
-      <w:bookmarkStart w:id="9" w:name="_Toc390241751"/>
+      <w:bookmarkStart w:id="9" w:name="_Toc390249110"/>
       <w:r>
         <w:t>References</w:t>
       </w:r>
@@ -4328,13 +4317,29 @@
           <w:rFonts w:ascii="Arial" w:hAnsi="Arial" w:cs="Arial"/>
           <w:bCs/>
         </w:rPr>
-        <w:t xml:space="preserve">[MedBiquitous]: </w:t>
-      </w:r>
+        <w:t>[</w:t>
+      </w:r>
+      <w:proofErr w:type="spellStart"/>
       <w:r>
         <w:rPr>
           <w:rFonts w:ascii="Arial" w:hAnsi="Arial" w:cs="Arial"/>
           <w:bCs/>
         </w:rPr>
+        <w:t>MedBiquitous</w:t>
+      </w:r>
+      <w:proofErr w:type="spellEnd"/>
+      <w:r>
+        <w:rPr>
+          <w:rFonts w:ascii="Arial" w:hAnsi="Arial" w:cs="Arial"/>
+          <w:bCs/>
+        </w:rPr>
+        <w:t xml:space="preserve">]: </w:t>
+      </w:r>
+      <w:r>
+        <w:rPr>
+          <w:rFonts w:ascii="Arial" w:hAnsi="Arial" w:cs="Arial"/>
+          <w:bCs/>
+        </w:rPr>
         <w:tab/>
       </w:r>
       <w:r>
@@ -4351,7 +4356,7 @@
         </w:rPr>
         <w:t xml:space="preserve">Sample SAD, </w:t>
       </w:r>
-      <w:hyperlink r:id="rId11" w:history="1">
+      <w:hyperlink r:id="rId12" w:history="1">
         <w:r>
           <w:rPr>
             <w:rStyle w:val="ae"/>
@@ -4391,12 +4396,26 @@
         <w:rPr>
           <w:rFonts w:ascii="Arial" w:hAnsi="Arial" w:cs="Arial"/>
         </w:rPr>
-        <w:t xml:space="preserve">The “4+1” view model of software architecture, Philippe Kruchten, November 1995, </w:t>
-      </w:r>
+        <w:t xml:space="preserve">The “4+1” view model of software architecture, Philippe </w:t>
+      </w:r>
+      <w:proofErr w:type="spellStart"/>
       <w:r>
         <w:rPr>
           <w:rFonts w:ascii="Arial" w:hAnsi="Arial" w:cs="Arial"/>
         </w:rPr>
+        <w:t>Kruchten</w:t>
+      </w:r>
+      <w:proofErr w:type="spellEnd"/>
+      <w:r>
+        <w:rPr>
+          <w:rFonts w:ascii="Arial" w:hAnsi="Arial" w:cs="Arial"/>
+        </w:rPr>
+        <w:t xml:space="preserve">, November 1995, </w:t>
+      </w:r>
+      <w:r>
+        <w:rPr>
+          <w:rFonts w:ascii="Arial" w:hAnsi="Arial" w:cs="Arial"/>
+        </w:rPr>
         <w:tab/>
       </w:r>
       <w:r>
@@ -4435,7 +4454,7 @@
         </w:rPr>
         <w:tab/>
       </w:r>
-      <w:hyperlink r:id="rId12" w:history="1">
+      <w:hyperlink r:id="rId13" w:history="1">
         <w:r>
           <w:rPr>
             <w:rStyle w:val="ae"/>
@@ -4495,24 +4514,18 @@
         <w:rPr>
           <w:lang w:val="ru-RU"/>
         </w:rPr>
+        <w:t xml:space="preserve"> документ, описывающий поведений всей системы в целом, и набор документов, описывающий детально каждый из </w:t>
+      </w:r>
+      <w:r>
+        <w:t>use</w:t>
+      </w:r>
+      <w:r>
+        <w:rPr>
+          <w:lang w:val="ru-RU"/>
+        </w:rPr>
         <w:t xml:space="preserve"> </w:t>
       </w:r>
       <w:r>
-        <w:rPr>
-          <w:lang w:val="ru-RU"/>
-        </w:rPr>
-        <w:t xml:space="preserve">документ, описывающий поведений всей системы в целом, и набор документов, описывающий детально каждый из </w:t>
-      </w:r>
-      <w:r>
-        <w:t>use</w:t>
-      </w:r>
-      <w:r>
-        <w:rPr>
-          <w:lang w:val="ru-RU"/>
-        </w:rPr>
-        <w:t xml:space="preserve"> </w:t>
-      </w:r>
-      <w:r>
         <w:t>cases</w:t>
       </w:r>
       <w:r>
@@ -4529,7 +4542,7 @@
           <w:lang w:val="ru-RU"/>
         </w:rPr>
       </w:pPr>
-      <w:bookmarkStart w:id="11" w:name="_Toc390241752"/>
+      <w:bookmarkStart w:id="11" w:name="_Toc390249111"/>
       <w:r>
         <w:t>Overview</w:t>
       </w:r>
@@ -4557,7 +4570,7 @@
           <w:lang w:val="ru-RU"/>
         </w:rPr>
       </w:pPr>
-      <w:bookmarkStart w:id="12" w:name="_Toc390241753"/>
+      <w:bookmarkStart w:id="12" w:name="_Toc390249112"/>
       <w:r>
         <w:t>Architectural Representation</w:t>
       </w:r>
@@ -4784,7 +4797,7 @@
         <w:tblStyle w:val="af3"/>
         <w:tblW w:w="13103" w:type="dxa"/>
         <w:tblInd w:w="720" w:type="dxa"/>
-        <w:tblLook w:val="04A0"/>
+        <w:tblLook w:val="04A0" w:firstRow="1" w:lastRow="0" w:firstColumn="1" w:lastColumn="0" w:noHBand="0" w:noVBand="1"/>
       </w:tblPr>
       <w:tblGrid>
         <w:gridCol w:w="3867"/>
@@ -5116,13 +5129,7 @@
           </w:tcPr>
           <w:p>
             <w:r>
-              <w:t>Time</w:t>
-            </w:r>
-            <w:r>
-              <w:t>line</w:t>
-            </w:r>
-            <w:r>
-              <w:t xml:space="preserve"> Diagram</w:t>
+              <w:t>Timeline Diagram</w:t>
             </w:r>
           </w:p>
         </w:tc>
@@ -5763,7 +5770,7 @@
       <w:pPr>
         <w:pStyle w:val="1"/>
       </w:pPr>
-      <w:bookmarkStart w:id="13" w:name="_Toc390241754"/>
+      <w:bookmarkStart w:id="13" w:name="_Toc390249113"/>
       <w:r>
         <w:t>Architectural Goals and Constraints</w:t>
       </w:r>
@@ -5842,43 +5849,19 @@
         <w:rPr>
           <w:lang w:val="ru-RU"/>
         </w:rPr>
-        <w:t xml:space="preserve">Система должна </w:t>
-      </w:r>
-      <w:r>
-        <w:rPr>
-          <w:lang w:val="ru-RU"/>
-        </w:rPr>
-        <w:t>обеспечивать, чтобы в</w:t>
-      </w:r>
-      <w:r>
-        <w:rPr>
-          <w:lang w:val="ru-RU"/>
-        </w:rPr>
-        <w:t xml:space="preserve">се запросы, созданные </w:t>
-      </w:r>
-      <w:r>
-        <w:rPr>
-          <w:lang w:val="ru-RU"/>
-        </w:rPr>
-        <w:t>пользователями</w:t>
-      </w:r>
-      <w:r>
-        <w:rPr>
-          <w:lang w:val="ru-RU"/>
-        </w:rPr>
-        <w:t>, немедленно</w:t>
-      </w:r>
-      <w:r>
-        <w:rPr>
-          <w:lang w:val="ru-RU"/>
-        </w:rPr>
-        <w:t xml:space="preserve"> </w:t>
-      </w:r>
-      <w:r>
-        <w:rPr>
-          <w:lang w:val="ru-RU"/>
-        </w:rPr>
-        <w:t>передавали</w:t>
+        <w:t>Система должна обеспечивать, чтобы в</w:t>
+      </w:r>
+      <w:r>
+        <w:rPr>
+          <w:lang w:val="ru-RU"/>
+        </w:rPr>
+        <w:t>се запросы, созданные пользователями</w:t>
+      </w:r>
+      <w:r>
+        <w:rPr>
+          <w:lang w:val="ru-RU"/>
+        </w:rPr>
+        <w:t>, немедленно передавали</w:t>
       </w:r>
       <w:r>
         <w:rPr>
@@ -5890,13 +5873,7 @@
         <w:rPr>
           <w:lang w:val="ru-RU"/>
         </w:rPr>
-        <w:t>ь</w:t>
-      </w:r>
-      <w:r>
-        <w:rPr>
-          <w:lang w:val="ru-RU"/>
-        </w:rPr>
-        <w:t xml:space="preserve"> следующим участникам процесса и обновлялись связанные аналитические таблицы. </w:t>
+        <w:t xml:space="preserve">ь следующим участникам процесса и обновлялись связанные аналитические таблицы. </w:t>
       </w:r>
       <w:r>
         <w:rPr>
@@ -6025,13 +6002,21 @@
         <w:rPr>
           <w:lang w:val="ru-RU"/>
         </w:rPr>
-        <w:t>Система должна представлять из себя веб-портал, поддерживающий работу в</w:t>
-      </w:r>
-      <w:r>
-        <w:rPr>
-          <w:lang w:val="ru-RU"/>
-        </w:rPr>
-        <w:t>о всех популярных браузерах</w:t>
+        <w:t xml:space="preserve">Система должна представлять из себя веб-портал, </w:t>
+      </w:r>
+      <w:proofErr w:type="gramStart"/>
+      <w:r>
+        <w:rPr>
+          <w:lang w:val="ru-RU"/>
+        </w:rPr>
+        <w:t>поддерживающий</w:t>
+      </w:r>
+      <w:proofErr w:type="gramEnd"/>
+      <w:r>
+        <w:rPr>
+          <w:lang w:val="ru-RU"/>
+        </w:rPr>
+        <w:t xml:space="preserve"> работу во всех популярных браузерах</w:t>
       </w:r>
       <w:r>
         <w:rPr>
@@ -6068,7 +6053,7 @@
       <w:pPr>
         <w:pStyle w:val="1"/>
       </w:pPr>
-      <w:bookmarkStart w:id="14" w:name="_Toc390241755"/>
+      <w:bookmarkStart w:id="14" w:name="_Toc390249114"/>
       <w:r>
         <w:t>Use-Case View</w:t>
       </w:r>
@@ -6095,7 +6080,7 @@
           <w:lang w:val="ru-RU"/>
         </w:rPr>
       </w:pPr>
-      <w:bookmarkStart w:id="15" w:name="_Toc390241756"/>
+      <w:bookmarkStart w:id="15" w:name="_Toc390249115"/>
       <w:r>
         <w:t>Use Case Diagrams</w:t>
       </w:r>
@@ -6128,10 +6113,10 @@
         </w:rPr>
         <w:lastRenderedPageBreak/>
         <w:drawing>
-          <wp:inline distT="0" distB="0" distL="0" distR="0">
-            <wp:extent cx="8229600" cy="4528185"/>
-            <wp:effectExtent l="0" t="0" r="0" b="5715"/>
-            <wp:docPr id="12" name="Picture 12"/>
+          <wp:inline distT="0" distB="0" distL="0" distR="0" wp14:anchorId="31C4C099" wp14:editId="641D8D30">
+            <wp:extent cx="8229600" cy="4694814"/>
+            <wp:effectExtent l="0" t="0" r="0" b="0"/>
+            <wp:docPr id="5" name="Рисунок 5"/>
             <wp:cNvGraphicFramePr>
               <a:graphicFrameLocks xmlns:a="http://schemas.openxmlformats.org/drawingml/2006/main" noChangeAspect="1"/>
             </wp:cNvGraphicFramePr>
@@ -6139,23 +6124,30 @@
               <a:graphicData uri="http://schemas.openxmlformats.org/drawingml/2006/picture">
                 <pic:pic xmlns:pic="http://schemas.openxmlformats.org/drawingml/2006/picture">
                   <pic:nvPicPr>
-                    <pic:cNvPr id="1" name=""/>
+                    <pic:cNvPr id="0" name=""/>
                     <pic:cNvPicPr/>
                   </pic:nvPicPr>
-                  <pic:blipFill>
-                    <a:blip r:embed="rId13"/>
-                    <a:stretch>
-                      <a:fillRect/>
-                    </a:stretch>
+                  <pic:blipFill rotWithShape="1">
+                    <a:blip r:embed="rId14"/>
+                    <a:srcRect l="7442" t="9847" r="10347" b="6770"/>
+                    <a:stretch/>
                   </pic:blipFill>
-                  <pic:spPr>
+                  <pic:spPr bwMode="auto">
                     <a:xfrm>
                       <a:off x="0" y="0"/>
-                      <a:ext cx="8229600" cy="4528185"/>
+                      <a:ext cx="8229600" cy="4694814"/>
                     </a:xfrm>
                     <a:prstGeom prst="rect">
                       <a:avLst/>
                     </a:prstGeom>
+                    <a:ln>
+                      <a:noFill/>
+                    </a:ln>
+                    <a:extLst>
+                      <a:ext uri="{53640926-AAD7-44D8-BBD7-CCE9431645EC}">
+                        <a14:shadowObscured xmlns:a14="http://schemas.microsoft.com/office/drawing/2010/main"/>
+                      </a:ext>
+                    </a:extLst>
                   </pic:spPr>
                 </pic:pic>
               </a:graphicData>
@@ -6203,7 +6195,7 @@
       <w:pPr>
         <w:pStyle w:val="2"/>
       </w:pPr>
-      <w:bookmarkStart w:id="16" w:name="_Toc390241757"/>
+      <w:bookmarkStart w:id="16" w:name="_Toc390249116"/>
       <w:r>
         <w:t>Activity Diagrams</w:t>
       </w:r>
@@ -6242,7 +6234,7 @@
       <w:pPr>
         <w:pStyle w:val="2"/>
       </w:pPr>
-      <w:bookmarkStart w:id="17" w:name="_Toc390241758"/>
+      <w:bookmarkStart w:id="17" w:name="_Toc390249117"/>
       <w:r>
         <w:lastRenderedPageBreak/>
         <w:t>Sequence Diagrams</w:t>
@@ -6282,7 +6274,7 @@
       <w:pPr>
         <w:pStyle w:val="2"/>
       </w:pPr>
-      <w:bookmarkStart w:id="18" w:name="_Toc390241759"/>
+      <w:bookmarkStart w:id="18" w:name="_Toc390249118"/>
       <w:r>
         <w:t>Cooperation and Interaction Diagrams</w:t>
       </w:r>
@@ -6321,7 +6313,7 @@
       <w:pPr>
         <w:pStyle w:val="2"/>
       </w:pPr>
-      <w:bookmarkStart w:id="19" w:name="_Toc390241760"/>
+      <w:bookmarkStart w:id="19" w:name="_Toc390249119"/>
       <w:r>
         <w:t>State Machine diagram</w:t>
       </w:r>
@@ -6329,13 +6321,7 @@
         <w:t xml:space="preserve"> </w:t>
       </w:r>
       <w:r>
-        <w:t xml:space="preserve">for </w:t>
-      </w:r>
-      <w:r>
-        <w:t xml:space="preserve">key </w:t>
-      </w:r>
-      <w:r>
-        <w:t>entity “Order”</w:t>
+        <w:t>for key entity “Order”</w:t>
       </w:r>
       <w:bookmarkEnd w:id="19"/>
     </w:p>
@@ -6373,13 +6359,7 @@
         <w:rPr>
           <w:lang w:val="ru-RU"/>
         </w:rPr>
-        <w:t>Остальные сущности в системе явля</w:t>
-      </w:r>
-      <w:r>
-        <w:rPr>
-          <w:lang w:val="ru-RU"/>
-        </w:rPr>
-        <w:t>ются подчиненными этой сущности и, соответственно, каждое из состояний сущности «Заказ»  определяется агрегацией нескольких других сущностей.</w:t>
+        <w:t>Остальные сущности в системе являются подчиненными этой сущности и, соответственно, каждое из состояний сущности «Заказ»  определяется агрегацией нескольких других сущностей.</w:t>
       </w:r>
     </w:p>
     <w:p>
@@ -6395,117 +6375,10 @@
         </w:rPr>
         <w:lastRenderedPageBreak/>
         <w:drawing>
-          <wp:inline distT="0" distB="0" distL="0" distR="0">
+          <wp:inline distT="0" distB="0" distL="0" distR="0" wp14:anchorId="5CBE61F2" wp14:editId="0EC07641">
             <wp:extent cx="6981825" cy="5425028"/>
             <wp:effectExtent l="0" t="0" r="0" b="4445"/>
             <wp:docPr id="13" name="Picture 13"/>
-            <wp:cNvGraphicFramePr>
-              <a:graphicFrameLocks xmlns:a="http://schemas.openxmlformats.org/drawingml/2006/main" noChangeAspect="1"/>
-            </wp:cNvGraphicFramePr>
-            <a:graphic xmlns:a="http://schemas.openxmlformats.org/drawingml/2006/main">
-              <a:graphicData uri="http://schemas.openxmlformats.org/drawingml/2006/picture">
-                <pic:pic xmlns:pic="http://schemas.openxmlformats.org/drawingml/2006/picture">
-                  <pic:nvPicPr>
-                    <pic:cNvPr id="1" name=""/>
-                    <pic:cNvPicPr/>
-                  </pic:nvPicPr>
-                  <pic:blipFill>
-                    <a:blip r:embed="rId14"/>
-                    <a:stretch>
-                      <a:fillRect/>
-                    </a:stretch>
-                  </pic:blipFill>
-                  <pic:spPr>
-                    <a:xfrm>
-                      <a:off x="0" y="0"/>
-                      <a:ext cx="6986604" cy="5428741"/>
-                    </a:xfrm>
-                    <a:prstGeom prst="rect">
-                      <a:avLst/>
-                    </a:prstGeom>
-                  </pic:spPr>
-                </pic:pic>
-              </a:graphicData>
-            </a:graphic>
-          </wp:inline>
-        </w:drawing>
-      </w:r>
-    </w:p>
-    <w:p>
-      <w:pPr>
-        <w:pStyle w:val="af5"/>
-      </w:pPr>
-      <w:r>
-        <w:t>Рисунок</w:t>
-      </w:r>
-      <w:r>
-        <w:fldChar w:fldCharType="begin"/>
-      </w:r>
-      <w:r>
-        <w:instrText xml:space="preserve"> SEQ Рисунок \* ARABIC </w:instrText>
-      </w:r>
-      <w:r>
-        <w:fldChar w:fldCharType="separate"/>
-      </w:r>
-      <w:r>
-        <w:rPr>
-          <w:noProof/>
-        </w:rPr>
-        <w:t>3</w:t>
-      </w:r>
-      <w:r>
-        <w:fldChar w:fldCharType="end"/>
-      </w:r>
-      <w:r>
-        <w:t xml:space="preserve"> - </w:t>
-      </w:r>
-      <w:r>
-        <w:t xml:space="preserve">State Machine Diagram for </w:t>
-      </w:r>
-      <w:r>
-        <w:t xml:space="preserve">states of the </w:t>
-      </w:r>
-      <w:r>
-        <w:t>entity "Order"</w:t>
-      </w:r>
-    </w:p>
-    <w:p>
-      <w:pPr>
-        <w:ind w:left="720"/>
-        <w:rPr>
-          <w:lang w:val="ru-RU"/>
-        </w:rPr>
-      </w:pPr>
-      <w:r>
-        <w:rPr>
-          <w:lang w:val="ru-RU"/>
-        </w:rPr>
-        <w:lastRenderedPageBreak/>
-        <w:t>Кроме состояний у заказов также есть статус, который может быть изменен пользователем или аналитиком. По умолчанию статус – «Обычный». Пользователь при создании заказа или во время стадии «Обработка» может изменить его на «Срочный». На дальнейших стадиях изменения запрещены для пользователя, а аналитик может только заблокировать «Заказ».</w:t>
-      </w:r>
-      <w:r>
-        <w:rPr>
-          <w:lang w:val="ru-RU"/>
-        </w:rPr>
-        <w:t xml:space="preserve"> Ниже представлена диаграмма изменений состояний статуса заказа.</w:t>
-      </w:r>
-    </w:p>
-    <w:p>
-      <w:pPr>
-        <w:keepNext/>
-        <w:ind w:left="720"/>
-        <w:jc w:val="center"/>
-      </w:pPr>
-      <w:r>
-        <w:rPr>
-          <w:noProof/>
-          <w:lang w:val="ru-RU" w:eastAsia="ru-RU"/>
-        </w:rPr>
-        <w:drawing>
-          <wp:inline distT="0" distB="0" distL="0" distR="0">
-            <wp:extent cx="7991475" cy="2574925"/>
-            <wp:effectExtent l="0" t="0" r="9525" b="0"/>
-            <wp:docPr id="3" name="Picture 3"/>
             <wp:cNvGraphicFramePr>
               <a:graphicFrameLocks xmlns:a="http://schemas.openxmlformats.org/drawingml/2006/main" noChangeAspect="1"/>
             </wp:cNvGraphicFramePr>
@@ -6525,7 +6398,7 @@
                   <pic:spPr>
                     <a:xfrm>
                       <a:off x="0" y="0"/>
-                      <a:ext cx="7991475" cy="2574925"/>
+                      <a:ext cx="6986604" cy="5428741"/>
                     </a:xfrm>
                     <a:prstGeom prst="rect">
                       <a:avLst/>
@@ -6558,6 +6431,101 @@
         <w:rPr>
           <w:noProof/>
         </w:rPr>
+        <w:t>3</w:t>
+      </w:r>
+      <w:r>
+        <w:fldChar w:fldCharType="end"/>
+      </w:r>
+      <w:r>
+        <w:t xml:space="preserve"> - </w:t>
+      </w:r>
+      <w:r>
+        <w:t>State Machine Diagram for states of the entity "Order"</w:t>
+      </w:r>
+    </w:p>
+    <w:p>
+      <w:pPr>
+        <w:ind w:left="720"/>
+        <w:rPr>
+          <w:lang w:val="ru-RU"/>
+        </w:rPr>
+      </w:pPr>
+      <w:r>
+        <w:rPr>
+          <w:lang w:val="ru-RU"/>
+        </w:rPr>
+        <w:lastRenderedPageBreak/>
+        <w:t>Кроме состояний у заказов также есть статус, который может быть изменен пользователем или аналитиком. По умолчанию статус – «Обычный». Пользователь при создании заказа или во время стадии «Обработка» может изменить его на «Срочный». На дальнейших стадиях изменения запрещены для пользователя, а аналитик может только заблокировать «Заказ». Ниже представлена диаграмма изменений состояний статуса заказа.</w:t>
+      </w:r>
+    </w:p>
+    <w:p>
+      <w:pPr>
+        <w:keepNext/>
+        <w:ind w:left="720"/>
+        <w:jc w:val="center"/>
+      </w:pPr>
+      <w:r>
+        <w:rPr>
+          <w:noProof/>
+          <w:lang w:val="ru-RU" w:eastAsia="ru-RU"/>
+        </w:rPr>
+        <w:drawing>
+          <wp:inline distT="0" distB="0" distL="0" distR="0" wp14:anchorId="08856054" wp14:editId="7FCD1947">
+            <wp:extent cx="6029325" cy="2409825"/>
+            <wp:effectExtent l="0" t="0" r="9525" b="9525"/>
+            <wp:docPr id="4" name="Picture 4"/>
+            <wp:cNvGraphicFramePr>
+              <a:graphicFrameLocks xmlns:a="http://schemas.openxmlformats.org/drawingml/2006/main" noChangeAspect="1"/>
+            </wp:cNvGraphicFramePr>
+            <a:graphic xmlns:a="http://schemas.openxmlformats.org/drawingml/2006/main">
+              <a:graphicData uri="http://schemas.openxmlformats.org/drawingml/2006/picture">
+                <pic:pic xmlns:pic="http://schemas.openxmlformats.org/drawingml/2006/picture">
+                  <pic:nvPicPr>
+                    <pic:cNvPr id="1" name=""/>
+                    <pic:cNvPicPr/>
+                  </pic:nvPicPr>
+                  <pic:blipFill>
+                    <a:blip r:embed="rId16"/>
+                    <a:stretch>
+                      <a:fillRect/>
+                    </a:stretch>
+                  </pic:blipFill>
+                  <pic:spPr>
+                    <a:xfrm>
+                      <a:off x="0" y="0"/>
+                      <a:ext cx="6029325" cy="2409825"/>
+                    </a:xfrm>
+                    <a:prstGeom prst="rect">
+                      <a:avLst/>
+                    </a:prstGeom>
+                  </pic:spPr>
+                </pic:pic>
+              </a:graphicData>
+            </a:graphic>
+          </wp:inline>
+        </w:drawing>
+      </w:r>
+    </w:p>
+    <w:p>
+      <w:pPr>
+        <w:pStyle w:val="af5"/>
+      </w:pPr>
+      <w:r>
+        <w:t>Рисунок</w:t>
+      </w:r>
+      <w:r>
+        <w:fldChar w:fldCharType="begin"/>
+      </w:r>
+      <w:r>
+        <w:instrText xml:space="preserve"> SEQ Рисунок \* ARABIC </w:instrText>
+      </w:r>
+      <w:r>
+        <w:fldChar w:fldCharType="separate"/>
+      </w:r>
+      <w:r>
+        <w:rPr>
+          <w:noProof/>
+        </w:rPr>
         <w:t>4</w:t>
       </w:r>
       <w:r>
@@ -6594,6 +6562,9 @@
       <w:pPr>
         <w:pStyle w:val="af5"/>
         <w:keepNext/>
+        <w:rPr>
+          <w:lang w:val="ru-RU"/>
+        </w:rPr>
       </w:pPr>
       <w:r>
         <w:rPr>
@@ -6651,20 +6622,19 @@
     <w:tbl>
       <w:tblPr>
         <w:tblStyle w:val="af3"/>
-        <w:tblW w:w="0" w:type="auto"/>
-        <w:tblInd w:w="720" w:type="dxa"/>
-        <w:tblLook w:val="04A0"/>
+        <w:tblW w:w="4747" w:type="pct"/>
+        <w:tblInd w:w="828" w:type="dxa"/>
+        <w:tblLook w:val="04A0" w:firstRow="1" w:lastRow="0" w:firstColumn="1" w:lastColumn="0" w:noHBand="0" w:noVBand="1"/>
       </w:tblPr>
       <w:tblGrid>
-        <w:gridCol w:w="3109"/>
-        <w:gridCol w:w="3097"/>
-        <w:gridCol w:w="3092"/>
-        <w:gridCol w:w="3158"/>
+        <w:gridCol w:w="4406"/>
+        <w:gridCol w:w="4388"/>
+        <w:gridCol w:w="3715"/>
       </w:tblGrid>
       <w:tr>
         <w:tc>
           <w:tcPr>
-            <w:tcW w:w="3109" w:type="dxa"/>
+            <w:tcW w:w="1761" w:type="pct"/>
           </w:tcPr>
           <w:p>
             <w:pPr>
@@ -6682,7 +6652,7 @@
         </w:tc>
         <w:tc>
           <w:tcPr>
-            <w:tcW w:w="3097" w:type="dxa"/>
+            <w:tcW w:w="1754" w:type="pct"/>
           </w:tcPr>
           <w:p>
             <w:pPr>
@@ -6700,7 +6670,7 @@
         </w:tc>
         <w:tc>
           <w:tcPr>
-            <w:tcW w:w="3092" w:type="dxa"/>
+            <w:tcW w:w="1485" w:type="pct"/>
           </w:tcPr>
           <w:p>
             <w:pPr>
@@ -6713,24 +6683,6 @@
                 <w:lang w:val="ru-RU"/>
               </w:rPr>
               <w:t>Срочный</w:t>
-            </w:r>
-          </w:p>
-        </w:tc>
-        <w:tc>
-          <w:tcPr>
-            <w:tcW w:w="3158" w:type="dxa"/>
-          </w:tcPr>
-          <w:p>
-            <w:pPr>
-              <w:rPr>
-                <w:lang w:val="ru-RU"/>
-              </w:rPr>
-            </w:pPr>
-            <w:r>
-              <w:rPr>
-                <w:lang w:val="ru-RU"/>
-              </w:rPr>
-              <w:t>Заблокированный</w:t>
             </w:r>
           </w:p>
         </w:tc>
@@ -6738,7 +6690,7 @@
       <w:tr>
         <w:tc>
           <w:tcPr>
-            <w:tcW w:w="3109" w:type="dxa"/>
+            <w:tcW w:w="1761" w:type="pct"/>
           </w:tcPr>
           <w:p>
             <w:pPr>
@@ -6756,7 +6708,7 @@
         </w:tc>
         <w:tc>
           <w:tcPr>
-            <w:tcW w:w="3097" w:type="dxa"/>
+            <w:tcW w:w="1754" w:type="pct"/>
           </w:tcPr>
           <w:p>
             <w:pPr>
@@ -6774,7 +6726,7 @@
         </w:tc>
         <w:tc>
           <w:tcPr>
-            <w:tcW w:w="3092" w:type="dxa"/>
+            <w:tcW w:w="1485" w:type="pct"/>
           </w:tcPr>
           <w:p>
             <w:pPr>
@@ -6787,24 +6739,6 @@
                 <w:lang w:val="ru-RU"/>
               </w:rPr>
               <w:t>+</w:t>
-            </w:r>
-          </w:p>
-        </w:tc>
-        <w:tc>
-          <w:tcPr>
-            <w:tcW w:w="3158" w:type="dxa"/>
-          </w:tcPr>
-          <w:p>
-            <w:pPr>
-              <w:rPr>
-                <w:lang w:val="ru-RU"/>
-              </w:rPr>
-            </w:pPr>
-            <w:r>
-              <w:rPr>
-                <w:lang w:val="ru-RU"/>
-              </w:rPr>
-              <w:t>-</w:t>
             </w:r>
           </w:p>
         </w:tc>
@@ -6812,7 +6746,7 @@
       <w:tr>
         <w:tc>
           <w:tcPr>
-            <w:tcW w:w="3109" w:type="dxa"/>
+            <w:tcW w:w="1761" w:type="pct"/>
           </w:tcPr>
           <w:p>
             <w:pPr>
@@ -6830,7 +6764,7 @@
         </w:tc>
         <w:tc>
           <w:tcPr>
-            <w:tcW w:w="3097" w:type="dxa"/>
+            <w:tcW w:w="1754" w:type="pct"/>
           </w:tcPr>
           <w:p>
             <w:pPr>
@@ -6848,25 +6782,7 @@
         </w:tc>
         <w:tc>
           <w:tcPr>
-            <w:tcW w:w="3092" w:type="dxa"/>
-          </w:tcPr>
-          <w:p>
-            <w:pPr>
-              <w:rPr>
-                <w:lang w:val="ru-RU"/>
-              </w:rPr>
-            </w:pPr>
-            <w:r>
-              <w:rPr>
-                <w:lang w:val="ru-RU"/>
-              </w:rPr>
-              <w:t>+</w:t>
-            </w:r>
-          </w:p>
-        </w:tc>
-        <w:tc>
-          <w:tcPr>
-            <w:tcW w:w="3158" w:type="dxa"/>
+            <w:tcW w:w="1485" w:type="pct"/>
           </w:tcPr>
           <w:p>
             <w:pPr>
@@ -6886,7 +6802,7 @@
       <w:tr>
         <w:tc>
           <w:tcPr>
-            <w:tcW w:w="3109" w:type="dxa"/>
+            <w:tcW w:w="1761" w:type="pct"/>
           </w:tcPr>
           <w:p>
             <w:pPr>
@@ -6898,13 +6814,13 @@
               <w:rPr>
                 <w:lang w:val="ru-RU"/>
               </w:rPr>
-              <w:t>Сделанный</w:t>
+              <w:t>Заблокированный</w:t>
             </w:r>
           </w:p>
         </w:tc>
         <w:tc>
           <w:tcPr>
-            <w:tcW w:w="3097" w:type="dxa"/>
+            <w:tcW w:w="1754" w:type="pct"/>
           </w:tcPr>
           <w:p>
             <w:pPr>
@@ -6922,7 +6838,7 @@
         </w:tc>
         <w:tc>
           <w:tcPr>
-            <w:tcW w:w="3092" w:type="dxa"/>
+            <w:tcW w:w="1485" w:type="pct"/>
           </w:tcPr>
           <w:p>
             <w:pPr>
@@ -6936,11 +6852,33 @@
               </w:rPr>
               <w:t>+</w:t>
             </w:r>
+          </w:p>
+        </w:tc>
+      </w:tr>
+      <w:tr>
+        <w:tc>
+          <w:tcPr>
+            <w:tcW w:w="1761" w:type="pct"/>
+          </w:tcPr>
+          <w:p>
+            <w:pPr>
+              <w:rPr>
+                <w:lang w:val="ru-RU"/>
+              </w:rPr>
+            </w:pPr>
+            <w:proofErr w:type="gramStart"/>
+            <w:r>
+              <w:rPr>
+                <w:lang w:val="ru-RU"/>
+              </w:rPr>
+              <w:t>Сделанный</w:t>
+            </w:r>
+            <w:proofErr w:type="gramEnd"/>
           </w:p>
         </w:tc>
         <w:tc>
           <w:tcPr>
-            <w:tcW w:w="3158" w:type="dxa"/>
+            <w:tcW w:w="1754" w:type="pct"/>
           </w:tcPr>
           <w:p>
             <w:pPr>
@@ -6952,7 +6890,25 @@
               <w:rPr>
                 <w:lang w:val="ru-RU"/>
               </w:rPr>
-              <w:t>-</w:t>
+              <w:t>+</w:t>
+            </w:r>
+          </w:p>
+        </w:tc>
+        <w:tc>
+          <w:tcPr>
+            <w:tcW w:w="1485" w:type="pct"/>
+          </w:tcPr>
+          <w:p>
+            <w:pPr>
+              <w:rPr>
+                <w:lang w:val="ru-RU"/>
+              </w:rPr>
+            </w:pPr>
+            <w:r>
+              <w:rPr>
+                <w:lang w:val="ru-RU"/>
+              </w:rPr>
+              <w:t>+</w:t>
             </w:r>
           </w:p>
         </w:tc>
@@ -6987,13 +6943,7 @@
         <w:rPr>
           <w:lang w:val="ru-RU"/>
         </w:rPr>
-        <w:t xml:space="preserve">«Новый» - </w:t>
-      </w:r>
-      <w:r>
-        <w:rPr>
-          <w:lang w:val="ru-RU"/>
-        </w:rPr>
-        <w:t>включает состояния «Отправлен», «Обработка»;</w:t>
+        <w:t>«Новый» - включает состояния «Отправлен», «Обработка»;</w:t>
       </w:r>
     </w:p>
     <w:p>
@@ -7011,7 +6961,7 @@
         <w:rPr>
           <w:lang w:val="ru-RU"/>
         </w:rPr>
-        <w:t xml:space="preserve">«В процессе» - </w:t>
+        <w:t>«В процессе» - включает состояния «В очереди», «Сбор травы», «Обработка травы», «Изготовление изделия», «Магия»;</w:t>
       </w:r>
     </w:p>
     <w:p>
@@ -7029,7 +6979,25 @@
         <w:rPr>
           <w:lang w:val="ru-RU"/>
         </w:rPr>
-        <w:t xml:space="preserve">«Сделанный» - </w:t>
+        <w:t>«Заблокированный» - включает состояние «Заблокирован»;</w:t>
+      </w:r>
+    </w:p>
+    <w:p>
+      <w:pPr>
+        <w:pStyle w:val="af6"/>
+        <w:numPr>
+          <w:ilvl w:val="0"/>
+          <w:numId w:val="24"/>
+        </w:numPr>
+        <w:rPr>
+          <w:lang w:val="ru-RU"/>
+        </w:rPr>
+      </w:pPr>
+      <w:r>
+        <w:rPr>
+          <w:lang w:val="ru-RU"/>
+        </w:rPr>
+        <w:t>«Сделанный» - включает состояние «Готово».</w:t>
       </w:r>
     </w:p>
     <w:p>
@@ -7047,8 +7015,9 @@
           <w:lang w:val="ru-RU"/>
         </w:rPr>
       </w:pPr>
-      <w:bookmarkStart w:id="20" w:name="_Toc390241761"/>
-      <w:r>
+      <w:bookmarkStart w:id="20" w:name="_Toc390249120"/>
+      <w:r>
+        <w:lastRenderedPageBreak/>
         <w:t>Preliminary</w:t>
       </w:r>
       <w:r>
@@ -7069,9 +7038,7 @@
       <w:r>
         <w:t>Diagram</w:t>
       </w:r>
-      <w:bookmarkStart w:id="21" w:name="_GoBack"/>
       <w:bookmarkEnd w:id="20"/>
-      <w:bookmarkEnd w:id="21"/>
     </w:p>
     <w:p>
       <w:pPr>
@@ -7105,7 +7072,6 @@
           <w:sz w:val="28"/>
           <w:lang w:val="ru-RU"/>
         </w:rPr>
-        <w:lastRenderedPageBreak/>
         <w:t>Добавить готовую диаграмму по ее завершении!!!</w:t>
       </w:r>
     </w:p>
@@ -7134,11 +7100,11 @@
           <w:lang w:val="ru-RU"/>
         </w:rPr>
       </w:pPr>
-      <w:bookmarkStart w:id="22" w:name="_Toc390241762"/>
+      <w:bookmarkStart w:id="21" w:name="_Toc390249121"/>
       <w:r>
         <w:t>Data Base Diagram</w:t>
       </w:r>
-      <w:bookmarkEnd w:id="22"/>
+      <w:bookmarkEnd w:id="21"/>
     </w:p>
     <w:p>
       <w:pPr>
@@ -7151,31 +7117,7 @@
         <w:rPr>
           <w:lang w:val="ru-RU"/>
         </w:rPr>
-        <w:t xml:space="preserve">Данный тип </w:t>
-      </w:r>
-      <w:r>
-        <w:rPr>
-          <w:lang w:val="ru-RU"/>
-        </w:rPr>
-        <w:t>диаграммы</w:t>
-      </w:r>
-      <w:r>
-        <w:rPr>
-          <w:lang w:val="ru-RU"/>
-        </w:rPr>
-        <w:t xml:space="preserve"> отображает предварительную структуру базы данных.</w:t>
-      </w:r>
-      <w:r>
-        <w:rPr>
-          <w:lang w:val="ru-RU"/>
-        </w:rPr>
-        <w:t xml:space="preserve"> </w:t>
-      </w:r>
-      <w:r>
-        <w:rPr>
-          <w:lang w:val="ru-RU"/>
-        </w:rPr>
-        <w:t>Дальнейшее ее уточнение будет производиться во время реализации системы.</w:t>
+        <w:t>Данный тип диаграммы отображает предварительную структуру базы данных. Дальнейшее ее уточнение будет производиться во время реализации системы.</w:t>
       </w:r>
     </w:p>
     <w:p>
@@ -7190,7 +7132,7 @@
           <w:lang w:val="ru-RU" w:eastAsia="ru-RU"/>
         </w:rPr>
         <w:drawing>
-          <wp:inline distT="0" distB="0" distL="0" distR="0">
+          <wp:inline distT="0" distB="0" distL="0" distR="0" wp14:anchorId="683F4A57" wp14:editId="5F13CE96">
             <wp:extent cx="6398722" cy="2813184"/>
             <wp:effectExtent l="19050" t="0" r="2078" b="0"/>
             <wp:docPr id="6" name="Рисунок 1"/>
@@ -7207,7 +7149,7 @@
                     </pic:cNvPicPr>
                   </pic:nvPicPr>
                   <pic:blipFill>
-                    <a:blip r:embed="rId16"/>
+                    <a:blip r:embed="rId17"/>
                     <a:srcRect/>
                     <a:stretch>
                       <a:fillRect/>
@@ -7272,10 +7214,56 @@
       <w:pPr>
         <w:pStyle w:val="2"/>
       </w:pPr>
-      <w:bookmarkStart w:id="23" w:name="_Toc390241763"/>
+      <w:bookmarkStart w:id="22" w:name="_Toc390249122"/>
       <w:r>
         <w:t>Use-Case Realizations</w:t>
       </w:r>
+      <w:bookmarkEnd w:id="22"/>
+    </w:p>
+    <w:p>
+      <w:pPr>
+        <w:ind w:left="720"/>
+        <w:rPr>
+          <w:lang w:val="ru-RU"/>
+        </w:rPr>
+      </w:pPr>
+      <w:r>
+        <w:rPr>
+          <w:lang w:val="ru-RU"/>
+        </w:rPr>
+        <w:t>Описание реализации прецедентов описывается в</w:t>
+      </w:r>
+      <w:r>
+        <w:rPr>
+          <w:lang w:val="ru-RU"/>
+        </w:rPr>
+        <w:t xml:space="preserve"> [</w:t>
+      </w:r>
+      <w:r>
+        <w:t>USECASES</w:t>
+      </w:r>
+      <w:r>
+        <w:rPr>
+          <w:lang w:val="ru-RU"/>
+        </w:rPr>
+        <w:t xml:space="preserve">]. </w:t>
+      </w:r>
+    </w:p>
+    <w:p>
+      <w:pPr>
+        <w:rPr>
+          <w:lang w:val="ru-RU"/>
+        </w:rPr>
+      </w:pPr>
+    </w:p>
+    <w:p>
+      <w:pPr>
+        <w:pStyle w:val="1"/>
+      </w:pPr>
+      <w:bookmarkStart w:id="23" w:name="_Toc390249123"/>
+      <w:r>
+        <w:t>Logical View</w:t>
+      </w:r>
       <w:bookmarkEnd w:id="23"/>
     </w:p>
     <w:p>
@@ -7289,161 +7277,25 @@
         <w:rPr>
           <w:lang w:val="ru-RU"/>
         </w:rPr>
-        <w:t>Описание</w:t>
-      </w:r>
-      <w:r>
-        <w:rPr>
-          <w:lang w:val="ru-RU"/>
-        </w:rPr>
-        <w:t xml:space="preserve"> </w:t>
-      </w:r>
-      <w:r>
-        <w:rPr>
-          <w:lang w:val="ru-RU"/>
-        </w:rPr>
-        <w:t>реализации</w:t>
-      </w:r>
-      <w:r>
-        <w:rPr>
-          <w:lang w:val="ru-RU"/>
-        </w:rPr>
-        <w:t xml:space="preserve"> </w:t>
-      </w:r>
-      <w:r>
-        <w:rPr>
-          <w:lang w:val="ru-RU"/>
-        </w:rPr>
-        <w:t>прецедентов</w:t>
-      </w:r>
-      <w:r>
-        <w:rPr>
-          <w:lang w:val="ru-RU"/>
-        </w:rPr>
-        <w:t xml:space="preserve"> </w:t>
-      </w:r>
-      <w:r>
-        <w:rPr>
-          <w:lang w:val="ru-RU"/>
-        </w:rPr>
-        <w:t>описывается</w:t>
-      </w:r>
-      <w:r>
-        <w:rPr>
-          <w:lang w:val="ru-RU"/>
-        </w:rPr>
-        <w:t xml:space="preserve"> </w:t>
-      </w:r>
-      <w:r>
-        <w:rPr>
-          <w:lang w:val="ru-RU"/>
-        </w:rPr>
-        <w:t>в</w:t>
-      </w:r>
-      <w:r>
-        <w:rPr>
-          <w:lang w:val="ru-RU"/>
-        </w:rPr>
-        <w:t xml:space="preserve"> [</w:t>
-      </w:r>
-      <w:r>
-        <w:t>USECASES</w:t>
-      </w:r>
-      <w:r>
-        <w:rPr>
-          <w:lang w:val="ru-RU"/>
-        </w:rPr>
-        <w:t xml:space="preserve">]. </w:t>
-      </w:r>
-    </w:p>
-    <w:p>
-      <w:pPr>
-        <w:rPr>
-          <w:lang w:val="ru-RU"/>
-        </w:rPr>
-      </w:pPr>
-    </w:p>
-    <w:p>
-      <w:pPr>
-        <w:pStyle w:val="1"/>
-      </w:pPr>
-      <w:bookmarkStart w:id="24" w:name="_Toc390241764"/>
-      <w:r>
-        <w:t>Logical View</w:t>
+        <w:t xml:space="preserve">Этот раздел содержит архитектурно важные части конструкции модели такие, как ее декомпозиция в подсистемы и пакеты. И для каждого значимого пакета представлена его декомпозиция в классы и утилиты класса. Также раздел содержит подробное описание всех значимых </w:t>
+      </w:r>
+      <w:r>
+        <w:rPr>
+          <w:lang w:val="ru-RU"/>
+        </w:rPr>
+        <w:lastRenderedPageBreak/>
+        <w:t>классов системы с точки зрения их функциональных обязанностей. Показаны ключевые отношения между классами, операции класса и атрибуты.</w:t>
+      </w:r>
+    </w:p>
+    <w:p>
+      <w:pPr>
+        <w:pStyle w:val="2"/>
+      </w:pPr>
+      <w:bookmarkStart w:id="24" w:name="_Toc390249124"/>
+      <w:r>
+        <w:t>Overview</w:t>
       </w:r>
       <w:bookmarkEnd w:id="24"/>
-    </w:p>
-    <w:p>
-      <w:pPr>
-        <w:ind w:left="720"/>
-        <w:rPr>
-          <w:lang w:val="ru-RU"/>
-        </w:rPr>
-      </w:pPr>
-      <w:r>
-        <w:rPr>
-          <w:lang w:val="ru-RU"/>
-        </w:rPr>
-        <w:t xml:space="preserve">Этот раздел содержит архитектурно важные части </w:t>
-      </w:r>
-      <w:r>
-        <w:rPr>
-          <w:lang w:val="ru-RU"/>
-        </w:rPr>
-        <w:t>конструкции</w:t>
-      </w:r>
-      <w:r>
-        <w:rPr>
-          <w:lang w:val="ru-RU"/>
-        </w:rPr>
-        <w:t xml:space="preserve"> моде</w:t>
-      </w:r>
-      <w:r>
-        <w:rPr>
-          <w:lang w:val="ru-RU"/>
-        </w:rPr>
-        <w:t>ли такие, как ее</w:t>
-      </w:r>
-      <w:r>
-        <w:rPr>
-          <w:lang w:val="ru-RU"/>
-        </w:rPr>
-        <w:t xml:space="preserve"> декомпозиция в подсистемы и пакеты. И для каждого значимого пакета представлена его декомпозиция в классы и утилиты класса. Также раздел </w:t>
-      </w:r>
-      <w:r>
-        <w:rPr>
-          <w:lang w:val="ru-RU"/>
-        </w:rPr>
-        <w:t>содержит подробное описание</w:t>
-      </w:r>
-      <w:r>
-        <w:rPr>
-          <w:lang w:val="ru-RU"/>
-        </w:rPr>
-        <w:t xml:space="preserve"> все</w:t>
-      </w:r>
-      <w:r>
-        <w:rPr>
-          <w:lang w:val="ru-RU"/>
-        </w:rPr>
-        <w:t>х значимых классов</w:t>
-      </w:r>
-      <w:r>
-        <w:rPr>
-          <w:lang w:val="ru-RU"/>
-        </w:rPr>
-        <w:t xml:space="preserve"> системы с точки зрения их функциональных обязанностей. Показаны ключевые отношения между классами, операции класса и атрибуты.</w:t>
-      </w:r>
-    </w:p>
-    <w:p>
-      <w:pPr>
-        <w:pStyle w:val="2"/>
-      </w:pPr>
-      <w:bookmarkStart w:id="25" w:name="_Toc390241765"/>
-      <w:r>
-        <w:lastRenderedPageBreak/>
-        <w:t>Overview</w:t>
-      </w:r>
-      <w:bookmarkEnd w:id="25"/>
     </w:p>
     <w:p>
       <w:pPr>
@@ -7456,7 +7308,7 @@
           <w:lang w:val="ru-RU" w:eastAsia="ru-RU"/>
         </w:rPr>
         <w:drawing>
-          <wp:inline distT="0" distB="0" distL="0" distR="0">
+          <wp:inline distT="0" distB="0" distL="0" distR="0" wp14:anchorId="15E92850" wp14:editId="2CBC340B">
             <wp:extent cx="3480435" cy="1965325"/>
             <wp:effectExtent l="0" t="0" r="0" b="0"/>
             <wp:docPr id="2" name="Рисунок 1" descr="LayeredView"/>
@@ -7473,7 +7325,7 @@
                     </pic:cNvPicPr>
                   </pic:nvPicPr>
                   <pic:blipFill>
-                    <a:blip r:embed="rId17"/>
+                    <a:blip r:embed="rId18"/>
                     <a:srcRect l="23927" t="23015" r="21785" b="36191"/>
                     <a:stretch>
                       <a:fillRect/>
@@ -7505,18 +7357,59 @@
     <w:p>
       <w:pPr>
         <w:pStyle w:val="af5"/>
-      </w:pPr>
-      <w:r>
+        <w:rPr>
+          <w:lang w:val="ru-RU"/>
+        </w:rPr>
+      </w:pPr>
+      <w:r>
+        <w:rPr>
+          <w:lang w:val="ru-RU"/>
+        </w:rPr>
         <w:t xml:space="preserve">Рисунок </w:t>
       </w:r>
-      <w:fldSimple w:instr=" SEQ Рисунок \* ARABIC ">
-        <w:r>
-          <w:rPr>
-            <w:noProof/>
-          </w:rPr>
-          <w:t>6</w:t>
-        </w:r>
-      </w:fldSimple>
+      <w:r>
+        <w:fldChar w:fldCharType="begin"/>
+      </w:r>
+      <w:r>
+        <w:rPr>
+          <w:lang w:val="ru-RU"/>
+        </w:rPr>
+        <w:instrText xml:space="preserve"> </w:instrText>
+      </w:r>
+      <w:r>
+        <w:instrText>SEQ</w:instrText>
+      </w:r>
+      <w:r>
+        <w:rPr>
+          <w:lang w:val="ru-RU"/>
+        </w:rPr>
+        <w:instrText xml:space="preserve"> Рисунок \* </w:instrText>
+      </w:r>
+      <w:r>
+        <w:instrText>ARABIC</w:instrText>
+      </w:r>
+      <w:r>
+        <w:rPr>
+          <w:lang w:val="ru-RU"/>
+        </w:rPr>
+        <w:instrText xml:space="preserve"> </w:instrText>
+      </w:r>
+      <w:r>
+        <w:fldChar w:fldCharType="separate"/>
+      </w:r>
+      <w:r>
+        <w:rPr>
+          <w:noProof/>
+          <w:lang w:val="ru-RU"/>
+        </w:rPr>
+        <w:t>6</w:t>
+      </w:r>
+      <w:r>
+        <w:rPr>
+          <w:noProof/>
+        </w:rPr>
+        <w:fldChar w:fldCharType="end"/>
+      </w:r>
       <w:r>
         <w:rPr>
           <w:lang w:val="ru-RU"/>
@@ -7524,7 +7417,22 @@
         <w:t xml:space="preserve"> - </w:t>
       </w:r>
       <w:r>
-        <w:t>Layers (base)</w:t>
+        <w:t>Layers</w:t>
+      </w:r>
+      <w:r>
+        <w:rPr>
+          <w:lang w:val="ru-RU"/>
+        </w:rPr>
+        <w:t xml:space="preserve"> (</w:t>
+      </w:r>
+      <w:r>
+        <w:t>base</w:t>
+      </w:r>
+      <w:r>
+        <w:rPr>
+          <w:lang w:val="ru-RU"/>
+        </w:rPr>
+        <w:t>)</w:t>
       </w:r>
     </w:p>
     <w:p>
@@ -7550,7 +7458,21 @@
         <w:rPr>
           <w:lang w:val="ru-RU"/>
         </w:rPr>
-        <w:t>” основывается на стратегии иерархического представления ответственности, которая связывает каждый уровень с определенной ответственностью.</w:t>
+        <w:t>” основывается на стратег</w:t>
+      </w:r>
+      <w:proofErr w:type="gramStart"/>
+      <w:r>
+        <w:rPr>
+          <w:lang w:val="ru-RU"/>
+        </w:rPr>
+        <w:t>ии ие</w:t>
+      </w:r>
+      <w:proofErr w:type="gramEnd"/>
+      <w:r>
+        <w:rPr>
+          <w:lang w:val="ru-RU"/>
+        </w:rPr>
+        <w:t>рархического представления ответственности, которая связывает каждый уровень с определенной ответственностью.</w:t>
       </w:r>
     </w:p>
     <w:p>
@@ -7607,11 +7529,11 @@
       <w:pPr>
         <w:pStyle w:val="2"/>
       </w:pPr>
-      <w:bookmarkStart w:id="26" w:name="_Toc390241766"/>
+      <w:bookmarkStart w:id="25" w:name="_Toc390249125"/>
       <w:r>
         <w:t>Architecturally Significant Design Packages</w:t>
       </w:r>
-      <w:bookmarkEnd w:id="26"/>
+      <w:bookmarkEnd w:id="25"/>
     </w:p>
     <w:p>
       <w:pPr>
@@ -7624,31 +7546,7 @@
         <w:rPr>
           <w:lang w:val="ru-RU"/>
         </w:rPr>
-        <w:t>Данный тип диаграммы отображает взаимодействие логических уровней системы. В левой части диаграммы отображены названия уровней и то, как они взаимодействуют</w:t>
-      </w:r>
-      <w:r>
-        <w:rPr>
-          <w:lang w:val="ru-RU"/>
-        </w:rPr>
-        <w:t xml:space="preserve"> между собой</w:t>
-      </w:r>
-      <w:r>
-        <w:rPr>
-          <w:lang w:val="ru-RU"/>
-        </w:rPr>
-        <w:t>. В правой части – уточнение и указание</w:t>
-      </w:r>
-      <w:r>
-        <w:rPr>
-          <w:lang w:val="ru-RU"/>
-        </w:rPr>
-        <w:t xml:space="preserve"> уровней и варианты реализации</w:t>
-      </w:r>
-      <w:r>
-        <w:rPr>
-          <w:lang w:val="ru-RU"/>
-        </w:rPr>
-        <w:t xml:space="preserve"> системы.</w:t>
+        <w:t>Данный тип диаграммы отображает взаимодействие логических уровней системы. В левой части диаграммы отображены названия уровней и то, как они взаимодействуют между собой. В правой части – уточнение и указание уровней и варианты реализации системы.</w:t>
       </w:r>
     </w:p>
     <w:p>
@@ -7664,7 +7562,7 @@
         </w:rPr>
         <w:lastRenderedPageBreak/>
         <w:drawing>
-          <wp:inline distT="0" distB="0" distL="0" distR="0">
+          <wp:inline distT="0" distB="0" distL="0" distR="0" wp14:anchorId="4B255F90" wp14:editId="73D001C8">
             <wp:extent cx="3709829" cy="3858466"/>
             <wp:effectExtent l="19050" t="0" r="4921" b="0"/>
             <wp:docPr id="8" name="Рисунок 5"/>
@@ -7681,7 +7579,7 @@
                     </pic:cNvPicPr>
                   </pic:nvPicPr>
                   <pic:blipFill>
-                    <a:blip r:embed="rId18"/>
+                    <a:blip r:embed="rId19"/>
                     <a:srcRect/>
                     <a:stretch>
                       <a:fillRect/>
@@ -7717,9 +7615,11 @@
           <w:lang w:val="ru-RU"/>
         </w:rPr>
       </w:pPr>
+      <w:proofErr w:type="spellStart"/>
       <w:r>
         <w:t>Рисунок</w:t>
       </w:r>
+      <w:proofErr w:type="spellEnd"/>
       <w:r>
         <w:t xml:space="preserve"> </w:t>
       </w:r>
@@ -7745,26 +7645,35 @@
         <w:fldChar w:fldCharType="end"/>
       </w:r>
       <w:r>
-        <w:t xml:space="preserve"> </w:t>
-      </w:r>
-      <w:r>
-        <w:t>–</w:t>
-      </w:r>
-      <w:r>
-        <w:t xml:space="preserve"> Layers</w:t>
-      </w:r>
-      <w:r>
-        <w:t xml:space="preserve"> (extended)</w:t>
+        <w:t xml:space="preserve"> – Layers (extended)</w:t>
       </w:r>
     </w:p>
     <w:p>
       <w:pPr>
         <w:pStyle w:val="1"/>
       </w:pPr>
-      <w:bookmarkStart w:id="27" w:name="_Toc390241767"/>
+      <w:bookmarkStart w:id="26" w:name="_Toc390249126"/>
       <w:r>
         <w:t>Process View</w:t>
       </w:r>
+      <w:bookmarkEnd w:id="26"/>
+    </w:p>
+    <w:p>
+      <w:pPr>
+        <w:pStyle w:val="InfoBlue"/>
+      </w:pPr>
+      <w:r>
+        <w:t>[This section describes the system's decomposition into lightweight processes (single threads of control) and heavyweight processes (groupings of lightweight processes). Organize the section by groups of processes that communicate or interact. Describe the main modes of communication between processes, such as message passing, interrupts, and rendezvous.]</w:t>
+      </w:r>
+    </w:p>
+    <w:p>
+      <w:pPr>
+        <w:pStyle w:val="1"/>
+      </w:pPr>
+      <w:bookmarkStart w:id="27" w:name="_Toc390249127"/>
+      <w:r>
+        <w:t>Deployment View</w:t>
+      </w:r>
       <w:bookmarkEnd w:id="27"/>
     </w:p>
     <w:p>
@@ -7772,45 +7681,45 @@
         <w:pStyle w:val="InfoBlue"/>
       </w:pPr>
       <w:r>
-        <w:t>[This section describes the system's decomposition into lightweight processes (single threads of control) and heavyweight processes (groupings of lightweight processes). Organize the section by groups of processes that communicate or interact. Describe the main modes of communication between processes, such as message passing, interrupts, and rendezvous.]</w:t>
+        <w:t xml:space="preserve">[This section describes one or more physical network (hardware) configurations on which the software is deployed and run. It is a view of the Deployment Model. At a minimum for each configuration it should indicate the physical nodes (computers, CPUs) that execute the software and their interconnections (bus, LAN, point-to-point, and so on.) Also include a mapping of the processes of the </w:t>
+      </w:r>
+      <w:r>
+        <w:rPr>
+          <w:rStyle w:val="af"/>
+        </w:rPr>
+        <w:t>Process View</w:t>
+      </w:r>
+      <w:r>
+        <w:t xml:space="preserve"> onto the physical nodes.]</w:t>
       </w:r>
     </w:p>
     <w:p>
       <w:pPr>
         <w:pStyle w:val="1"/>
       </w:pPr>
-      <w:bookmarkStart w:id="28" w:name="_Toc390241768"/>
-      <w:r>
-        <w:t>Deployment View</w:t>
-      </w:r>
-      <w:bookmarkEnd w:id="28"/>
-    </w:p>
-    <w:p>
-      <w:pPr>
-        <w:pStyle w:val="InfoBlue"/>
-      </w:pPr>
-      <w:r>
-        <w:t xml:space="preserve">[This section describes one or more physical network (hardware) configurations on which the software is deployed and run. It is a view of the Deployment Model. At a minimum for each configuration it should indicate the physical nodes (computers, CPUs) that execute the software and their interconnections (bus, LAN, point-to-point, and so on.) Also include a mapping of the processes of the </w:t>
-      </w:r>
-      <w:r>
-        <w:rPr>
-          <w:rStyle w:val="af"/>
-        </w:rPr>
-        <w:t>Process View</w:t>
-      </w:r>
-      <w:r>
-        <w:t xml:space="preserve"> onto the physical nodes.]</w:t>
-      </w:r>
-    </w:p>
-    <w:p>
-      <w:pPr>
-        <w:pStyle w:val="1"/>
-      </w:pPr>
-      <w:bookmarkStart w:id="29" w:name="_Toc390241769"/>
+      <w:bookmarkStart w:id="28" w:name="_Toc390249128"/>
       <w:r>
         <w:lastRenderedPageBreak/>
         <w:t>Implementation View</w:t>
       </w:r>
+      <w:bookmarkEnd w:id="28"/>
+    </w:p>
+    <w:p>
+      <w:pPr>
+        <w:pStyle w:val="InfoBlue"/>
+      </w:pPr>
+      <w:r>
+        <w:t>[This section describes the overall structure of the implementation model, the decomposition of the software into layers and subsystems in the implementation model, and any architecturally significant components.]</w:t>
+      </w:r>
+    </w:p>
+    <w:p>
+      <w:pPr>
+        <w:pStyle w:val="2"/>
+      </w:pPr>
+      <w:bookmarkStart w:id="29" w:name="_Toc390249129"/>
+      <w:r>
+        <w:t>Overview</w:t>
+      </w:r>
       <w:bookmarkEnd w:id="29"/>
     </w:p>
     <w:p>
@@ -7818,16 +7727,16 @@
         <w:pStyle w:val="InfoBlue"/>
       </w:pPr>
       <w:r>
-        <w:t>[This section describes the overall structure of the implementation model, the decomposition of the software into layers and subsystems in the implementation model, and any architecturally significant components.]</w:t>
+        <w:t>[This subsection names and defines the various layers and their contents, the rules that govern the inclusion to a given layer, and the boundaries between layers. Include a component diagram that shows the relations between layers. ]</w:t>
       </w:r>
     </w:p>
     <w:p>
       <w:pPr>
         <w:pStyle w:val="2"/>
       </w:pPr>
-      <w:bookmarkStart w:id="30" w:name="_Toc390241770"/>
-      <w:r>
-        <w:t>Overview</w:t>
+      <w:bookmarkStart w:id="30" w:name="_Toc390249130"/>
+      <w:r>
+        <w:t>Layers</w:t>
       </w:r>
       <w:bookmarkEnd w:id="30"/>
     </w:p>
@@ -7836,36 +7745,18 @@
         <w:pStyle w:val="InfoBlue"/>
       </w:pPr>
       <w:r>
-        <w:t>[This subsection names and defines the various layers and their contents, the rules that govern the inclusion to a given layer, and the boundaries between layers. Include a component diagram that shows the relations between layers. ]</w:t>
+        <w:t>[For each layer, include a subsection with its name, an enumeration of the subsystems located in the layer, and a component diagram.]</w:t>
       </w:r>
     </w:p>
     <w:p>
       <w:pPr>
         <w:pStyle w:val="2"/>
       </w:pPr>
-      <w:bookmarkStart w:id="31" w:name="_Toc390241771"/>
-      <w:r>
-        <w:t>Layers</w:t>
+      <w:bookmarkStart w:id="31" w:name="_Toc390249131"/>
+      <w:r>
+        <w:t>Data Base Diagram</w:t>
       </w:r>
       <w:bookmarkEnd w:id="31"/>
-    </w:p>
-    <w:p>
-      <w:pPr>
-        <w:pStyle w:val="InfoBlue"/>
-      </w:pPr>
-      <w:r>
-        <w:t>[For each layer, include a subsection with its name, an enumeration of the subsystems located in the layer, and a component diagram.]</w:t>
-      </w:r>
-    </w:p>
-    <w:p>
-      <w:pPr>
-        <w:pStyle w:val="2"/>
-      </w:pPr>
-      <w:bookmarkStart w:id="32" w:name="_Toc390241772"/>
-      <w:r>
-        <w:t>Data Base Diagram</w:t>
-      </w:r>
-      <w:bookmarkEnd w:id="32"/>
     </w:p>
     <w:p>
       <w:pPr>
@@ -7927,7 +7818,7 @@
           <w:lang w:val="ru-RU" w:eastAsia="ru-RU"/>
         </w:rPr>
         <w:drawing>
-          <wp:inline distT="0" distB="0" distL="0" distR="0">
+          <wp:inline distT="0" distB="0" distL="0" distR="0" wp14:anchorId="0DE15A22" wp14:editId="194B833A">
             <wp:extent cx="7735062" cy="3450670"/>
             <wp:effectExtent l="19050" t="0" r="0" b="0"/>
             <wp:docPr id="7" name="Рисунок 2"/>
@@ -7944,7 +7835,7 @@
                     </pic:cNvPicPr>
                   </pic:nvPicPr>
                   <pic:blipFill>
-                    <a:blip r:embed="rId19"/>
+                    <a:blip r:embed="rId20"/>
                     <a:srcRect/>
                     <a:stretch>
                       <a:fillRect/>
@@ -8014,13 +7905,7 @@
         <w:fldChar w:fldCharType="end"/>
       </w:r>
       <w:r>
-        <w:t xml:space="preserve"> </w:t>
-      </w:r>
-      <w:r>
-        <w:t>–</w:t>
-      </w:r>
-      <w:r>
-        <w:t xml:space="preserve"> </w:t>
+        <w:t xml:space="preserve"> – </w:t>
       </w:r>
       <w:r>
         <w:t>Data</w:t>
@@ -8589,15 +8474,39 @@
           <w:color w:val="000000"/>
           <w:lang w:eastAsia="ru-RU"/>
         </w:rPr>
+        <w:t xml:space="preserve"> </w:t>
+      </w:r>
+      <w:r>
+        <w:rPr>
+          <w:bCs/>
+          <w:color w:val="000000"/>
+          <w:lang w:eastAsia="ru-RU"/>
+        </w:rPr>
         <w:t>RECIPE</w:t>
       </w:r>
       <w:r>
         <w:rPr>
           <w:bCs/>
           <w:color w:val="000000"/>
+          <w:lang w:eastAsia="ru-RU"/>
+        </w:rPr>
+        <w:t xml:space="preserve"> </w:t>
+      </w:r>
+      <w:r>
+        <w:rPr>
+          <w:bCs/>
+          <w:color w:val="000000"/>
           <w:lang w:val="ru-RU" w:eastAsia="ru-RU"/>
         </w:rPr>
         <w:t>и</w:t>
+      </w:r>
+      <w:r>
+        <w:rPr>
+          <w:bCs/>
+          <w:color w:val="000000"/>
+          <w:lang w:eastAsia="ru-RU"/>
+        </w:rPr>
+        <w:t xml:space="preserve"> </w:t>
       </w:r>
       <w:r>
         <w:rPr>
@@ -9175,17 +9084,41 @@
         <w:rPr>
           <w:bCs/>
           <w:color w:val="000000"/>
+          <w:lang w:eastAsia="ru-RU"/>
+        </w:rPr>
+      </w:pPr>
+      <w:r>
+        <w:rPr>
+          <w:b/>
+          <w:bCs/>
+          <w:color w:val="000000"/>
+          <w:lang w:eastAsia="ru-RU"/>
+        </w:rPr>
+        <w:t>GOODTYPE</w:t>
+      </w:r>
+      <w:r>
+        <w:rPr>
+          <w:bCs/>
+          <w:color w:val="000000"/>
+          <w:lang w:eastAsia="ru-RU"/>
+        </w:rPr>
+        <w:t xml:space="preserve"> – </w:t>
+      </w:r>
+      <w:r>
+        <w:rPr>
+          <w:bCs/>
+          <w:color w:val="000000"/>
           <w:lang w:val="ru-RU" w:eastAsia="ru-RU"/>
         </w:rPr>
-      </w:pPr>
-      <w:r>
-        <w:rPr>
-          <w:b/>
-          <w:bCs/>
-          <w:color w:val="000000"/>
-          <w:lang w:eastAsia="ru-RU"/>
-        </w:rPr>
-        <w:t>GOODTYPE</w:t>
+        <w:t>таблица</w:t>
+      </w:r>
+      <w:r>
+        <w:rPr>
+          <w:bCs/>
+          <w:color w:val="000000"/>
+          <w:lang w:eastAsia="ru-RU"/>
+        </w:rPr>
+        <w:t xml:space="preserve"> </w:t>
       </w:r>
       <w:r>
         <w:rPr>
@@ -9193,7 +9126,15 @@
           <w:color w:val="000000"/>
           <w:lang w:val="ru-RU" w:eastAsia="ru-RU"/>
         </w:rPr>
-        <w:t xml:space="preserve"> – </w:t>
+        <w:t>типов</w:t>
+      </w:r>
+      <w:r>
+        <w:rPr>
+          <w:bCs/>
+          <w:color w:val="000000"/>
+          <w:lang w:eastAsia="ru-RU"/>
+        </w:rPr>
+        <w:t xml:space="preserve"> </w:t>
       </w:r>
       <w:r>
         <w:rPr>
@@ -9201,7 +9142,7 @@
           <w:color w:val="000000"/>
           <w:lang w:val="ru-RU" w:eastAsia="ru-RU"/>
         </w:rPr>
-        <w:t>таблица типов материала</w:t>
+        <w:t>материала</w:t>
       </w:r>
     </w:p>
     <w:p>
@@ -9212,16 +9153,64 @@
         <w:rPr>
           <w:bCs/>
           <w:color w:val="000000"/>
+          <w:lang w:eastAsia="ru-RU"/>
+        </w:rPr>
+      </w:pPr>
+      <w:r>
+        <w:rPr>
+          <w:bCs/>
+          <w:color w:val="000000"/>
+          <w:lang w:eastAsia="ru-RU"/>
+        </w:rPr>
+        <w:t>GOODTYPE.GOODTYPE_</w:t>
+      </w:r>
+      <w:r>
+        <w:rPr>
+          <w:bCs/>
+          <w:color w:val="000000"/>
+          <w:lang w:eastAsia="ru-RU"/>
+        </w:rPr>
+        <w:t>NAME</w:t>
+      </w:r>
+      <w:r>
+        <w:rPr>
+          <w:bCs/>
+          <w:color w:val="000000"/>
+          <w:lang w:eastAsia="ru-RU"/>
+        </w:rPr>
+        <w:t xml:space="preserve">– </w:t>
+      </w:r>
+      <w:r>
+        <w:rPr>
+          <w:bCs/>
+          <w:color w:val="000000"/>
           <w:lang w:val="ru-RU" w:eastAsia="ru-RU"/>
         </w:rPr>
-      </w:pPr>
+        <w:t>наименование</w:t>
+      </w:r>
+      <w:r>
+        <w:rPr>
+          <w:bCs/>
+          <w:color w:val="000000"/>
+          <w:lang w:eastAsia="ru-RU"/>
+        </w:rPr>
+        <w:t xml:space="preserve"> </w:t>
+      </w:r>
       <w:r>
         <w:rPr>
           <w:bCs/>
           <w:color w:val="000000"/>
           <w:lang w:val="ru-RU" w:eastAsia="ru-RU"/>
         </w:rPr>
-        <w:t>GOODTYPE</w:t>
+        <w:t>типа</w:t>
+      </w:r>
+      <w:r>
+        <w:rPr>
+          <w:bCs/>
+          <w:color w:val="000000"/>
+          <w:lang w:eastAsia="ru-RU"/>
+        </w:rPr>
+        <w:t xml:space="preserve"> </w:t>
       </w:r>
       <w:r>
         <w:rPr>
@@ -9229,39 +9218,7 @@
           <w:color w:val="000000"/>
           <w:lang w:val="ru-RU" w:eastAsia="ru-RU"/>
         </w:rPr>
-        <w:t>.</w:t>
-      </w:r>
-      <w:r>
-        <w:rPr>
-          <w:bCs/>
-          <w:color w:val="000000"/>
-          <w:lang w:val="ru-RU" w:eastAsia="ru-RU"/>
-        </w:rPr>
-        <w:t>GOODTYPE</w:t>
-      </w:r>
-      <w:r>
-        <w:rPr>
-          <w:bCs/>
-          <w:color w:val="000000"/>
-          <w:lang w:val="ru-RU" w:eastAsia="ru-RU"/>
-        </w:rPr>
-        <w:t>_</w:t>
-      </w:r>
-      <w:r>
-        <w:rPr>
-          <w:bCs/>
-          <w:color w:val="000000"/>
-          <w:lang w:eastAsia="ru-RU"/>
-        </w:rPr>
-        <w:t>NAME</w:t>
-      </w:r>
-      <w:r>
-        <w:rPr>
-          <w:bCs/>
-          <w:color w:val="000000"/>
-          <w:lang w:val="ru-RU" w:eastAsia="ru-RU"/>
-        </w:rPr>
-        <w:t>– наименование типа материала</w:t>
+        <w:t>материала</w:t>
       </w:r>
     </w:p>
     <w:p>
@@ -9272,7 +9229,7 @@
         <w:rPr>
           <w:bCs/>
           <w:color w:val="000000"/>
-          <w:lang w:val="ru-RU" w:eastAsia="ru-RU"/>
+          <w:lang w:eastAsia="ru-RU"/>
         </w:rPr>
       </w:pPr>
     </w:p>
@@ -9287,6 +9244,7 @@
           <w:lang w:val="ru-RU" w:eastAsia="ru-RU"/>
         </w:rPr>
       </w:pPr>
+      <w:proofErr w:type="gramStart"/>
       <w:r>
         <w:rPr>
           <w:b/>
@@ -9304,6 +9262,7 @@
         </w:rPr>
         <w:t>- таблица, описывающая наличие и кол-во материалов на складе.</w:t>
       </w:r>
+      <w:proofErr w:type="gramEnd"/>
     </w:p>
     <w:p>
       <w:pPr>
@@ -9336,7 +9295,7 @@
         <w:rPr>
           <w:bCs/>
           <w:color w:val="000000"/>
-          <w:lang w:val="ru-RU" w:eastAsia="ru-RU"/>
+          <w:lang w:eastAsia="ru-RU"/>
         </w:rPr>
         <w:t xml:space="preserve"> </w:t>
       </w:r>
@@ -9589,6 +9548,7 @@
         </w:rPr>
         <w:t>MAGIC</w:t>
       </w:r>
+      <w:proofErr w:type="gramStart"/>
       <w:r>
         <w:rPr>
           <w:b/>
@@ -9603,7 +9563,15 @@
           <w:color w:val="000000"/>
           <w:lang w:val="ru-RU" w:eastAsia="ru-RU"/>
         </w:rPr>
-        <w:t> в данной таблице хранится вся информация о магических свойствах или особенностях.</w:t>
+        <w:t> в</w:t>
+      </w:r>
+      <w:proofErr w:type="gramEnd"/>
+      <w:r>
+        <w:rPr>
+          <w:color w:val="000000"/>
+          <w:lang w:val="ru-RU" w:eastAsia="ru-RU"/>
+        </w:rPr>
+        <w:t xml:space="preserve"> данной таблице хранится вся информация о магических свойствах или особенностях.</w:t>
       </w:r>
     </w:p>
     <w:p>
@@ -9659,6 +9627,7 @@
         </w:rPr>
         <w:t xml:space="preserve"> – </w:t>
       </w:r>
+      <w:proofErr w:type="spellStart"/>
       <w:r>
         <w:rPr>
           <w:color w:val="000000"/>
@@ -9666,6 +9635,7 @@
         </w:rPr>
         <w:t>названиесв</w:t>
       </w:r>
+      <w:proofErr w:type="spellEnd"/>
       <w:r>
         <w:rPr>
           <w:color w:val="000000"/>
@@ -9673,6 +9643,7 @@
         </w:rPr>
         <w:t>-</w:t>
       </w:r>
+      <w:proofErr w:type="spellStart"/>
       <w:r>
         <w:rPr>
           <w:color w:val="000000"/>
@@ -9680,6 +9651,7 @@
         </w:rPr>
         <w:t>ва</w:t>
       </w:r>
+      <w:proofErr w:type="spellEnd"/>
     </w:p>
     <w:p>
       <w:pPr>
@@ -9800,23 +9772,7 @@
           <w:color w:val="000000"/>
           <w:lang w:val="ru-RU" w:eastAsia="ru-RU"/>
         </w:rPr>
-        <w:t>таблица хранит созданные т</w:t>
-      </w:r>
-      <w:r>
-        <w:rPr>
-          <w:bCs/>
-          <w:color w:val="000000"/>
-          <w:lang w:val="ru-RU" w:eastAsia="ru-RU"/>
-        </w:rPr>
-        <w:t>овары, являющиеся результатом выполнения заказа</w:t>
-      </w:r>
-      <w:r>
-        <w:rPr>
-          <w:bCs/>
-          <w:color w:val="000000"/>
-          <w:lang w:val="ru-RU" w:eastAsia="ru-RU"/>
-        </w:rPr>
-        <w:t>.</w:t>
+        <w:t>таблица хранит созданные товары, являющиеся результатом выполнения заказа.</w:t>
       </w:r>
     </w:p>
     <w:p>
@@ -9836,15 +9792,31 @@
           <w:color w:val="000000"/>
           <w:lang w:eastAsia="ru-RU"/>
         </w:rPr>
-        <w:t>PRODUCT.</w:t>
-      </w:r>
-      <w:r>
-        <w:rPr>
-          <w:bCs/>
-          <w:color w:val="000000"/>
-          <w:lang w:eastAsia="ru-RU"/>
-        </w:rPr>
-        <w:t>PRODUCT_</w:t>
+        <w:t>PRODUCT</w:t>
+      </w:r>
+      <w:r>
+        <w:rPr>
+          <w:bCs/>
+          <w:color w:val="000000"/>
+          <w:lang w:eastAsia="ru-RU"/>
+        </w:rPr>
+        <w:t>.</w:t>
+      </w:r>
+      <w:r>
+        <w:rPr>
+          <w:bCs/>
+          <w:color w:val="000000"/>
+          <w:lang w:eastAsia="ru-RU"/>
+        </w:rPr>
+        <w:t>PRODUCT</w:t>
+      </w:r>
+      <w:r>
+        <w:rPr>
+          <w:bCs/>
+          <w:color w:val="000000"/>
+          <w:lang w:eastAsia="ru-RU"/>
+        </w:rPr>
+        <w:t>_</w:t>
       </w:r>
       <w:r>
         <w:rPr>
@@ -9904,15 +9876,31 @@
           <w:color w:val="000000"/>
           <w:lang w:eastAsia="ru-RU"/>
         </w:rPr>
-        <w:t>PRODUCT.</w:t>
-      </w:r>
-      <w:r>
-        <w:rPr>
-          <w:bCs/>
-          <w:color w:val="000000"/>
-          <w:lang w:eastAsia="ru-RU"/>
-        </w:rPr>
-        <w:t>PRODUCT_</w:t>
+        <w:t>PRODUCT</w:t>
+      </w:r>
+      <w:r>
+        <w:rPr>
+          <w:bCs/>
+          <w:color w:val="000000"/>
+          <w:lang w:eastAsia="ru-RU"/>
+        </w:rPr>
+        <w:t>.</w:t>
+      </w:r>
+      <w:r>
+        <w:rPr>
+          <w:bCs/>
+          <w:color w:val="000000"/>
+          <w:lang w:eastAsia="ru-RU"/>
+        </w:rPr>
+        <w:t>PRODUCT</w:t>
+      </w:r>
+      <w:r>
+        <w:rPr>
+          <w:bCs/>
+          <w:color w:val="000000"/>
+          <w:lang w:eastAsia="ru-RU"/>
+        </w:rPr>
+        <w:t>_</w:t>
       </w:r>
       <w:r>
         <w:rPr>
@@ -10083,7 +10071,7 @@
         <w:rPr>
           <w:bCs/>
           <w:color w:val="000000"/>
-          <w:lang w:eastAsia="ru-RU"/>
+          <w:lang w:val="ru-RU" w:eastAsia="ru-RU"/>
         </w:rPr>
       </w:pPr>
       <w:r>
@@ -10098,7 +10086,7 @@
         <w:rPr>
           <w:bCs/>
           <w:color w:val="000000"/>
-          <w:lang w:eastAsia="ru-RU"/>
+          <w:lang w:val="ru-RU" w:eastAsia="ru-RU"/>
         </w:rPr>
         <w:t>.</w:t>
       </w:r>
@@ -10114,7 +10102,7 @@
         <w:rPr>
           <w:bCs/>
           <w:color w:val="000000"/>
-          <w:lang w:eastAsia="ru-RU"/>
+          <w:lang w:val="ru-RU" w:eastAsia="ru-RU"/>
         </w:rPr>
         <w:t>_</w:t>
       </w:r>
@@ -10130,7 +10118,7 @@
         <w:rPr>
           <w:bCs/>
           <w:color w:val="000000"/>
-          <w:lang w:eastAsia="ru-RU"/>
+          <w:lang w:val="ru-RU" w:eastAsia="ru-RU"/>
         </w:rPr>
         <w:t xml:space="preserve"> – </w:t>
       </w:r>
@@ -10146,7 +10134,7 @@
         <w:rPr>
           <w:bCs/>
           <w:color w:val="000000"/>
-          <w:lang w:eastAsia="ru-RU"/>
+          <w:lang w:val="ru-RU" w:eastAsia="ru-RU"/>
         </w:rPr>
         <w:t xml:space="preserve"> </w:t>
       </w:r>
@@ -10165,13 +10153,16 @@
         <w:spacing w:line="240" w:lineRule="auto"/>
         <w:ind w:left="1440"/>
         <w:rPr>
-          <w:lang w:eastAsia="ru-RU"/>
+          <w:lang w:val="ru-RU" w:eastAsia="ru-RU"/>
         </w:rPr>
       </w:pPr>
     </w:p>
     <w:p>
       <w:pPr>
         <w:ind w:left="720"/>
+        <w:rPr>
+          <w:lang w:val="ru-RU"/>
+        </w:rPr>
       </w:pPr>
     </w:p>
     <w:p>
@@ -10185,7 +10176,21 @@
         <w:rPr>
           <w:lang w:val="ru-RU"/>
         </w:rPr>
-        <w:t>При заполнении нового Заказа необходимо выбрать(привязать) один из рецептов.</w:t>
+        <w:t>При заполнении нового Заказа необходимо выбрат</w:t>
+      </w:r>
+      <w:proofErr w:type="gramStart"/>
+      <w:r>
+        <w:rPr>
+          <w:lang w:val="ru-RU"/>
+        </w:rPr>
+        <w:t>ь(</w:t>
+      </w:r>
+      <w:proofErr w:type="gramEnd"/>
+      <w:r>
+        <w:rPr>
+          <w:lang w:val="ru-RU"/>
+        </w:rPr>
+        <w:t>привязать) один из рецептов.</w:t>
       </w:r>
     </w:p>
     <w:p>
@@ -10199,27 +10204,60 @@
       <w:pPr>
         <w:pStyle w:val="1"/>
       </w:pPr>
-      <w:bookmarkStart w:id="33" w:name="_Toc390241773"/>
+      <w:bookmarkStart w:id="32" w:name="_Toc390249132"/>
       <w:r>
         <w:t>Data View (optional)</w:t>
       </w:r>
+      <w:bookmarkEnd w:id="32"/>
+    </w:p>
+    <w:p>
+      <w:pPr>
+        <w:pStyle w:val="InfoBlue"/>
+      </w:pPr>
+      <w:proofErr w:type="gramStart"/>
+      <w:r>
+        <w:t>[A description of the persistent data storage perspective of the system.</w:t>
+      </w:r>
+      <w:proofErr w:type="gramEnd"/>
+      <w:r>
+        <w:t xml:space="preserve"> This section is optional if there is little or no persistent </w:t>
+      </w:r>
+      <w:proofErr w:type="gramStart"/>
+      <w:r>
+        <w:t>data,</w:t>
+      </w:r>
+      <w:proofErr w:type="gramEnd"/>
+      <w:r>
+        <w:t xml:space="preserve"> or the translation between the Design Model and the Data Model is trivial.]</w:t>
+      </w:r>
+    </w:p>
+    <w:p>
+      <w:pPr>
+        <w:pStyle w:val="1"/>
+      </w:pPr>
+      <w:bookmarkStart w:id="33" w:name="_Toc390249133"/>
+      <w:r>
+        <w:t>Size and Performance</w:t>
+      </w:r>
       <w:bookmarkEnd w:id="33"/>
     </w:p>
     <w:p>
       <w:pPr>
         <w:pStyle w:val="InfoBlue"/>
       </w:pPr>
-      <w:r>
-        <w:t>[A description of the persistent data storage perspective of the system. This section is optional if there is little or no persistent data, or the translation between the Design Model and the Data Model is trivial.]</w:t>
-      </w:r>
+      <w:proofErr w:type="gramStart"/>
+      <w:r>
+        <w:t>[A description of the major dimensioning characteristics of the software that impact the architecture, as well as the target performance constraints.]</w:t>
+      </w:r>
+      <w:proofErr w:type="gramEnd"/>
     </w:p>
     <w:p>
       <w:pPr>
         <w:pStyle w:val="1"/>
       </w:pPr>
-      <w:bookmarkStart w:id="34" w:name="_Toc390241774"/>
-      <w:r>
-        <w:t>Size and Performance</w:t>
+      <w:bookmarkStart w:id="34" w:name="_Toc390249134"/>
+      <w:r>
+        <w:t>Quality</w:t>
       </w:r>
       <w:bookmarkEnd w:id="34"/>
     </w:p>
@@ -10228,32 +10266,18 @@
         <w:pStyle w:val="InfoBlue"/>
       </w:pPr>
       <w:r>
-        <w:t>[A description of the major dimensioning characteristics of the software that impact the architecture, as well as the target performance constraints.]</w:t>
-      </w:r>
-    </w:p>
-    <w:p>
-      <w:pPr>
-        <w:pStyle w:val="1"/>
-      </w:pPr>
-      <w:bookmarkStart w:id="35" w:name="_Toc390241775"/>
-      <w:r>
-        <w:t>Quality</w:t>
-      </w:r>
+        <w:t>[A description of how the software architecture contributes to all capabilities (other than functionality) of the system: extensibility, reliability, portability, and so on. If these characteristics have special significance, such as safety, security or privacy implications, they must be clearly delineated.]</w:t>
+      </w:r>
+    </w:p>
+    <w:p>
+      <w:bookmarkStart w:id="35" w:name="_GoBack"/>
       <w:bookmarkEnd w:id="35"/>
     </w:p>
-    <w:p>
-      <w:pPr>
-        <w:pStyle w:val="InfoBlue"/>
-      </w:pPr>
-      <w:r>
-        <w:t>[A description of how the software architecture contributes to all capabilities (other than functionality) of the system: extensibility, reliability, portability, and so on. If these characteristics have special significance, such as safety, security or privacy implications, they must be clearly delineated.]</w:t>
-      </w:r>
-    </w:p>
     <w:sectPr>
-      <w:headerReference w:type="default" r:id="rId20"/>
-      <w:footerReference w:type="default" r:id="rId21"/>
-      <w:headerReference w:type="first" r:id="rId22"/>
-      <w:footerReference w:type="first" r:id="rId23"/>
+      <w:headerReference w:type="default" r:id="rId21"/>
+      <w:footerReference w:type="default" r:id="rId22"/>
+      <w:headerReference w:type="first" r:id="rId23"/>
+      <w:footerReference w:type="first" r:id="rId24"/>
       <w:pgSz w:w="15840" w:h="12240" w:orient="landscape" w:code="1"/>
       <w:pgMar w:top="1440" w:right="1440" w:bottom="1440" w:left="1440" w:header="720" w:footer="720" w:gutter="0"/>
       <w:cols w:space="720"/>
@@ -10264,8 +10288,8 @@
 </file>
 
 <file path=word/endnotes.xml><?xml version="1.0" encoding="utf-8"?>
-<w:endnotes xmlns:ve="http://schemas.openxmlformats.org/markup-compatibility/2006" xmlns:o="urn:schemas-microsoft-com:office:office" xmlns:r="http://schemas.openxmlformats.org/officeDocument/2006/relationships" xmlns:m="http://schemas.openxmlformats.org/officeDocument/2006/math" xmlns:v="urn:schemas-microsoft-com:vml" xmlns:wp="http://schemas.openxmlformats.org/drawingml/2006/wordprocessingDrawing" xmlns:w10="urn:schemas-microsoft-com:office:word" xmlns:w="http://schemas.openxmlformats.org/wordprocessingml/2006/main" xmlns:wne="http://schemas.microsoft.com/office/word/2006/wordml">
-  <w:endnote w:type="separator" w:id="0">
+<w:endnotes xmlns:wpc="http://schemas.microsoft.com/office/word/2010/wordprocessingCanvas" xmlns:mc="http://schemas.openxmlformats.org/markup-compatibility/2006" xmlns:o="urn:schemas-microsoft-com:office:office" xmlns:r="http://schemas.openxmlformats.org/officeDocument/2006/relationships" xmlns:m="http://schemas.openxmlformats.org/officeDocument/2006/math" xmlns:v="urn:schemas-microsoft-com:vml" xmlns:wp14="http://schemas.microsoft.com/office/word/2010/wordprocessingDrawing" xmlns:wp="http://schemas.openxmlformats.org/drawingml/2006/wordprocessingDrawing" xmlns:w10="urn:schemas-microsoft-com:office:word" xmlns:w="http://schemas.openxmlformats.org/wordprocessingml/2006/main" xmlns:w14="http://schemas.microsoft.com/office/word/2010/wordml" xmlns:wpg="http://schemas.microsoft.com/office/word/2010/wordprocessingGroup" xmlns:wpi="http://schemas.microsoft.com/office/word/2010/wordprocessingInk" xmlns:wne="http://schemas.microsoft.com/office/word/2006/wordml" xmlns:wps="http://schemas.microsoft.com/office/word/2010/wordprocessingShape" mc:Ignorable="w14 wp14">
+  <w:endnote w:type="separator" w:id="-1">
     <w:p>
       <w:pPr>
         <w:spacing w:line="240" w:lineRule="auto"/>
@@ -10275,7 +10299,7 @@
       </w:r>
     </w:p>
   </w:endnote>
-  <w:endnote w:type="continuationSeparator" w:id="1">
+  <w:endnote w:type="continuationSeparator" w:id="0">
     <w:p>
       <w:pPr>
         <w:spacing w:line="240" w:lineRule="auto"/>
@@ -10289,7 +10313,7 @@
 </file>
 
 <file path=word/footer1.xml><?xml version="1.0" encoding="utf-8"?>
-<w:ftr xmlns:ve="http://schemas.openxmlformats.org/markup-compatibility/2006" xmlns:o="urn:schemas-microsoft-com:office:office" xmlns:r="http://schemas.openxmlformats.org/officeDocument/2006/relationships" xmlns:m="http://schemas.openxmlformats.org/officeDocument/2006/math" xmlns:v="urn:schemas-microsoft-com:vml" xmlns:wp="http://schemas.openxmlformats.org/drawingml/2006/wordprocessingDrawing" xmlns:w10="urn:schemas-microsoft-com:office:word" xmlns:w="http://schemas.openxmlformats.org/wordprocessingml/2006/main" xmlns:wne="http://schemas.microsoft.com/office/word/2006/wordml">
+<w:ftr xmlns:wpc="http://schemas.microsoft.com/office/word/2010/wordprocessingCanvas" xmlns:mc="http://schemas.openxmlformats.org/markup-compatibility/2006" xmlns:o="urn:schemas-microsoft-com:office:office" xmlns:r="http://schemas.openxmlformats.org/officeDocument/2006/relationships" xmlns:m="http://schemas.openxmlformats.org/officeDocument/2006/math" xmlns:v="urn:schemas-microsoft-com:vml" xmlns:wp14="http://schemas.microsoft.com/office/word/2010/wordprocessingDrawing" xmlns:wp="http://schemas.openxmlformats.org/drawingml/2006/wordprocessingDrawing" xmlns:w10="urn:schemas-microsoft-com:office:word" xmlns:w="http://schemas.openxmlformats.org/wordprocessingml/2006/main" xmlns:w14="http://schemas.microsoft.com/office/word/2010/wordml" xmlns:wpg="http://schemas.microsoft.com/office/word/2010/wordprocessingGroup" xmlns:wpi="http://schemas.microsoft.com/office/word/2010/wordprocessingInk" xmlns:wne="http://schemas.microsoft.com/office/word/2006/wordml" xmlns:wps="http://schemas.microsoft.com/office/word/2010/wordprocessingShape" mc:Ignorable="w14 wp14">
   <w:p>
     <w:pPr>
       <w:pStyle w:val="a7"/>
@@ -10327,7 +10351,7 @@
 </file>
 
 <file path=word/footer2.xml><?xml version="1.0" encoding="utf-8"?>
-<w:ftr xmlns:ve="http://schemas.openxmlformats.org/markup-compatibility/2006" xmlns:o="urn:schemas-microsoft-com:office:office" xmlns:r="http://schemas.openxmlformats.org/officeDocument/2006/relationships" xmlns:m="http://schemas.openxmlformats.org/officeDocument/2006/math" xmlns:v="urn:schemas-microsoft-com:vml" xmlns:wp="http://schemas.openxmlformats.org/drawingml/2006/wordprocessingDrawing" xmlns:w10="urn:schemas-microsoft-com:office:word" xmlns:w="http://schemas.openxmlformats.org/wordprocessingml/2006/main" xmlns:wne="http://schemas.microsoft.com/office/word/2006/wordml">
+<w:ftr xmlns:wpc="http://schemas.microsoft.com/office/word/2010/wordprocessingCanvas" xmlns:mc="http://schemas.openxmlformats.org/markup-compatibility/2006" xmlns:o="urn:schemas-microsoft-com:office:office" xmlns:r="http://schemas.openxmlformats.org/officeDocument/2006/relationships" xmlns:m="http://schemas.openxmlformats.org/officeDocument/2006/math" xmlns:v="urn:schemas-microsoft-com:vml" xmlns:wp14="http://schemas.microsoft.com/office/word/2010/wordprocessingDrawing" xmlns:wp="http://schemas.openxmlformats.org/drawingml/2006/wordprocessingDrawing" xmlns:w10="urn:schemas-microsoft-com:office:word" xmlns:w="http://schemas.openxmlformats.org/wordprocessingml/2006/main" xmlns:w14="http://schemas.microsoft.com/office/word/2010/wordml" xmlns:wpg="http://schemas.microsoft.com/office/word/2010/wordprocessingGroup" xmlns:wpi="http://schemas.microsoft.com/office/word/2010/wordprocessingInk" xmlns:wne="http://schemas.microsoft.com/office/word/2006/wordml" xmlns:wps="http://schemas.microsoft.com/office/word/2010/wordprocessingShape" mc:Ignorable="w14 wp14">
   <w:tbl>
     <w:tblPr>
       <w:tblW w:w="0" w:type="auto"/>
@@ -10340,7 +10364,7 @@
         <w:insideV w:val="single" w:sz="6" w:space="0" w:color="auto"/>
       </w:tblBorders>
       <w:tblLayout w:type="fixed"/>
-      <w:tblLook w:val="0000"/>
+      <w:tblLook w:val="0000" w:firstRow="0" w:lastRow="0" w:firstColumn="0" w:lastColumn="0" w:noHBand="0" w:noVBand="0"/>
     </w:tblPr>
     <w:tblGrid>
       <w:gridCol w:w="3162"/>
@@ -10384,28 +10408,51 @@
           <w:r>
             <w:sym w:font="Symbol" w:char="F0D3"/>
           </w:r>
-          <w:fldSimple w:instr=" DOCPROPERTY &quot;Company&quot;  \* MERGEFORMAT ">
-            <w:r>
-              <w:t>&lt;</w:t>
-            </w:r>
-            <w:r>
-              <w:t xml:space="preserve">CRAFT-DEVELOPMENT </w:t>
-            </w:r>
-            <w:r>
-              <w:t>&gt;</w:t>
-            </w:r>
-          </w:fldSimple>
+          <w:r>
+            <w:fldChar w:fldCharType="begin"/>
+          </w:r>
+          <w:r>
+            <w:instrText xml:space="preserve"> DOCPROPERTY "Company"  \* MERGEFORMAT </w:instrText>
+          </w:r>
+          <w:r>
+            <w:fldChar w:fldCharType="separate"/>
+          </w:r>
+          <w:r>
+            <w:t>&lt;</w:t>
+          </w:r>
+          <w:r>
+            <w:t xml:space="preserve">CRAFT-DEVELOPMENT </w:t>
+          </w:r>
+          <w:r>
+            <w:t>&gt;</w:t>
+          </w:r>
+          <w:r>
+            <w:fldChar w:fldCharType="end"/>
+          </w:r>
           <w:r>
             <w:t xml:space="preserve">, </w:t>
           </w:r>
-          <w:fldSimple w:instr=" DATE \@ &quot;yyyy&quot; ">
-            <w:r>
-              <w:rPr>
-                <w:noProof/>
-              </w:rPr>
-              <w:t>2014</w:t>
-            </w:r>
-          </w:fldSimple>
+          <w:r>
+            <w:fldChar w:fldCharType="begin"/>
+          </w:r>
+          <w:r>
+            <w:instrText xml:space="preserve"> DATE \@ "yyyy" </w:instrText>
+          </w:r>
+          <w:r>
+            <w:fldChar w:fldCharType="separate"/>
+          </w:r>
+          <w:r>
+            <w:rPr>
+              <w:noProof/>
+            </w:rPr>
+            <w:t>2014</w:t>
+          </w:r>
+          <w:r>
+            <w:rPr>
+              <w:noProof/>
+            </w:rPr>
+            <w:fldChar w:fldCharType="end"/>
+          </w:r>
         </w:p>
       </w:tc>
       <w:tc>
@@ -10448,7 +10495,7 @@
               <w:rStyle w:val="a8"/>
               <w:noProof/>
             </w:rPr>
-            <w:t>11</w:t>
+            <w:t>17</w:t>
           </w:r>
           <w:r>
             <w:rPr>
@@ -10462,15 +10509,29 @@
             </w:rPr>
             <w:t xml:space="preserve"> of </w:t>
           </w:r>
-          <w:fldSimple w:instr=" NUMPAGES  \* MERGEFORMAT ">
-            <w:r>
-              <w:rPr>
-                <w:rStyle w:val="a8"/>
-                <w:noProof/>
-              </w:rPr>
-              <w:t>17</w:t>
-            </w:r>
-          </w:fldSimple>
+          <w:r>
+            <w:fldChar w:fldCharType="begin"/>
+          </w:r>
+          <w:r>
+            <w:instrText xml:space="preserve"> NUMPAGES  \* MERGEFORMAT </w:instrText>
+          </w:r>
+          <w:r>
+            <w:fldChar w:fldCharType="separate"/>
+          </w:r>
+          <w:r>
+            <w:rPr>
+              <w:rStyle w:val="a8"/>
+              <w:noProof/>
+            </w:rPr>
+            <w:t>17</w:t>
+          </w:r>
+          <w:r>
+            <w:rPr>
+              <w:rStyle w:val="a8"/>
+              <w:noProof/>
+            </w:rPr>
+            <w:fldChar w:fldCharType="end"/>
+          </w:r>
         </w:p>
       </w:tc>
     </w:tr>
@@ -10484,7 +10545,7 @@
 </file>
 
 <file path=word/footer3.xml><?xml version="1.0" encoding="utf-8"?>
-<w:ftr xmlns:ve="http://schemas.openxmlformats.org/markup-compatibility/2006" xmlns:o="urn:schemas-microsoft-com:office:office" xmlns:r="http://schemas.openxmlformats.org/officeDocument/2006/relationships" xmlns:m="http://schemas.openxmlformats.org/officeDocument/2006/math" xmlns:v="urn:schemas-microsoft-com:vml" xmlns:wp="http://schemas.openxmlformats.org/drawingml/2006/wordprocessingDrawing" xmlns:w10="urn:schemas-microsoft-com:office:word" xmlns:w="http://schemas.openxmlformats.org/wordprocessingml/2006/main" xmlns:wne="http://schemas.microsoft.com/office/word/2006/wordml">
+<w:ftr xmlns:wpc="http://schemas.microsoft.com/office/word/2010/wordprocessingCanvas" xmlns:mc="http://schemas.openxmlformats.org/markup-compatibility/2006" xmlns:o="urn:schemas-microsoft-com:office:office" xmlns:r="http://schemas.openxmlformats.org/officeDocument/2006/relationships" xmlns:m="http://schemas.openxmlformats.org/officeDocument/2006/math" xmlns:v="urn:schemas-microsoft-com:vml" xmlns:wp14="http://schemas.microsoft.com/office/word/2010/wordprocessingDrawing" xmlns:wp="http://schemas.openxmlformats.org/drawingml/2006/wordprocessingDrawing" xmlns:w10="urn:schemas-microsoft-com:office:word" xmlns:w="http://schemas.openxmlformats.org/wordprocessingml/2006/main" xmlns:w14="http://schemas.microsoft.com/office/word/2010/wordml" xmlns:wpg="http://schemas.microsoft.com/office/word/2010/wordprocessingGroup" xmlns:wpi="http://schemas.microsoft.com/office/word/2010/wordprocessingInk" xmlns:wne="http://schemas.microsoft.com/office/word/2006/wordml" xmlns:wps="http://schemas.microsoft.com/office/word/2010/wordprocessingShape" mc:Ignorable="w14 wp14">
   <w:p>
     <w:pPr>
       <w:pStyle w:val="a7"/>
@@ -10494,8 +10555,8 @@
 </file>
 
 <file path=word/footnotes.xml><?xml version="1.0" encoding="utf-8"?>
-<w:footnotes xmlns:ve="http://schemas.openxmlformats.org/markup-compatibility/2006" xmlns:o="urn:schemas-microsoft-com:office:office" xmlns:r="http://schemas.openxmlformats.org/officeDocument/2006/relationships" xmlns:m="http://schemas.openxmlformats.org/officeDocument/2006/math" xmlns:v="urn:schemas-microsoft-com:vml" xmlns:wp="http://schemas.openxmlformats.org/drawingml/2006/wordprocessingDrawing" xmlns:w10="urn:schemas-microsoft-com:office:word" xmlns:w="http://schemas.openxmlformats.org/wordprocessingml/2006/main" xmlns:wne="http://schemas.microsoft.com/office/word/2006/wordml">
-  <w:footnote w:type="separator" w:id="0">
+<w:footnotes xmlns:wpc="http://schemas.microsoft.com/office/word/2010/wordprocessingCanvas" xmlns:mc="http://schemas.openxmlformats.org/markup-compatibility/2006" xmlns:o="urn:schemas-microsoft-com:office:office" xmlns:r="http://schemas.openxmlformats.org/officeDocument/2006/relationships" xmlns:m="http://schemas.openxmlformats.org/officeDocument/2006/math" xmlns:v="urn:schemas-microsoft-com:vml" xmlns:wp14="http://schemas.microsoft.com/office/word/2010/wordprocessingDrawing" xmlns:wp="http://schemas.openxmlformats.org/drawingml/2006/wordprocessingDrawing" xmlns:w10="urn:schemas-microsoft-com:office:word" xmlns:w="http://schemas.openxmlformats.org/wordprocessingml/2006/main" xmlns:w14="http://schemas.microsoft.com/office/word/2010/wordml" xmlns:wpg="http://schemas.microsoft.com/office/word/2010/wordprocessingGroup" xmlns:wpi="http://schemas.microsoft.com/office/word/2010/wordprocessingInk" xmlns:wne="http://schemas.microsoft.com/office/word/2006/wordml" xmlns:wps="http://schemas.microsoft.com/office/word/2010/wordprocessingShape" mc:Ignorable="w14 wp14">
+  <w:footnote w:type="separator" w:id="-1">
     <w:p>
       <w:pPr>
         <w:spacing w:line="240" w:lineRule="auto"/>
@@ -10505,7 +10566,7 @@
       </w:r>
     </w:p>
   </w:footnote>
-  <w:footnote w:type="continuationSeparator" w:id="1">
+  <w:footnote w:type="continuationSeparator" w:id="0">
     <w:p>
       <w:pPr>
         <w:spacing w:line="240" w:lineRule="auto"/>
@@ -10519,7 +10580,7 @@
 </file>
 
 <file path=word/header1.xml><?xml version="1.0" encoding="utf-8"?>
-<w:hdr xmlns:ve="http://schemas.openxmlformats.org/markup-compatibility/2006" xmlns:o="urn:schemas-microsoft-com:office:office" xmlns:r="http://schemas.openxmlformats.org/officeDocument/2006/relationships" xmlns:m="http://schemas.openxmlformats.org/officeDocument/2006/math" xmlns:v="urn:schemas-microsoft-com:vml" xmlns:wp="http://schemas.openxmlformats.org/drawingml/2006/wordprocessingDrawing" xmlns:w10="urn:schemas-microsoft-com:office:word" xmlns:w="http://schemas.openxmlformats.org/wordprocessingml/2006/main" xmlns:wne="http://schemas.microsoft.com/office/word/2006/wordml">
+<w:hdr xmlns:wpc="http://schemas.microsoft.com/office/word/2010/wordprocessingCanvas" xmlns:mc="http://schemas.openxmlformats.org/markup-compatibility/2006" xmlns:o="urn:schemas-microsoft-com:office:office" xmlns:r="http://schemas.openxmlformats.org/officeDocument/2006/relationships" xmlns:m="http://schemas.openxmlformats.org/officeDocument/2006/math" xmlns:v="urn:schemas-microsoft-com:vml" xmlns:wp14="http://schemas.microsoft.com/office/word/2010/wordprocessingDrawing" xmlns:wp="http://schemas.openxmlformats.org/drawingml/2006/wordprocessingDrawing" xmlns:w10="urn:schemas-microsoft-com:office:word" xmlns:w="http://schemas.openxmlformats.org/wordprocessingml/2006/main" xmlns:w14="http://schemas.microsoft.com/office/word/2010/wordml" xmlns:wpg="http://schemas.microsoft.com/office/word/2010/wordprocessingGroup" xmlns:wpi="http://schemas.microsoft.com/office/word/2010/wordprocessingInk" xmlns:wne="http://schemas.microsoft.com/office/word/2006/wordml" xmlns:wps="http://schemas.microsoft.com/office/word/2010/wordprocessingShape" mc:Ignorable="w14 wp14">
   <w:p>
     <w:pPr>
       <w:rPr>
@@ -10550,16 +10611,31 @@
         <w:lang w:val="ru-RU"/>
       </w:rPr>
     </w:pPr>
-    <w:fldSimple w:instr=" DOCPROPERTY &quot;Company&quot;  \* MERGEFORMAT ">
-      <w:r>
-        <w:rPr>
-          <w:rFonts w:ascii="Arial" w:hAnsi="Arial"/>
-          <w:b/>
-          <w:sz w:val="36"/>
-        </w:rPr>
-        <w:t>&lt;CRAFT-DEVELOPMENT&gt;</w:t>
-      </w:r>
-    </w:fldSimple>
+    <w:r>
+      <w:fldChar w:fldCharType="begin"/>
+    </w:r>
+    <w:r>
+      <w:instrText xml:space="preserve"> DOCPROPERTY "Company"  \* MERGEFORMAT </w:instrText>
+    </w:r>
+    <w:r>
+      <w:fldChar w:fldCharType="separate"/>
+    </w:r>
+    <w:r>
+      <w:rPr>
+        <w:rFonts w:ascii="Arial" w:hAnsi="Arial"/>
+        <w:b/>
+        <w:sz w:val="36"/>
+      </w:rPr>
+      <w:t>&lt;CRAFT-DEVELOPMENT&gt;</w:t>
+    </w:r>
+    <w:r>
+      <w:rPr>
+        <w:rFonts w:ascii="Arial" w:hAnsi="Arial"/>
+        <w:b/>
+        <w:sz w:val="36"/>
+      </w:rPr>
+      <w:fldChar w:fldCharType="end"/>
+    </w:r>
   </w:p>
   <w:p>
     <w:pPr>
@@ -10581,7 +10657,7 @@
 </file>
 
 <file path=word/header2.xml><?xml version="1.0" encoding="utf-8"?>
-<w:hdr xmlns:ve="http://schemas.openxmlformats.org/markup-compatibility/2006" xmlns:o="urn:schemas-microsoft-com:office:office" xmlns:r="http://schemas.openxmlformats.org/officeDocument/2006/relationships" xmlns:m="http://schemas.openxmlformats.org/officeDocument/2006/math" xmlns:v="urn:schemas-microsoft-com:vml" xmlns:wp="http://schemas.openxmlformats.org/drawingml/2006/wordprocessingDrawing" xmlns:w10="urn:schemas-microsoft-com:office:word" xmlns:w="http://schemas.openxmlformats.org/wordprocessingml/2006/main" xmlns:wne="http://schemas.microsoft.com/office/word/2006/wordml">
+<w:hdr xmlns:wpc="http://schemas.microsoft.com/office/word/2010/wordprocessingCanvas" xmlns:mc="http://schemas.openxmlformats.org/markup-compatibility/2006" xmlns:o="urn:schemas-microsoft-com:office:office" xmlns:r="http://schemas.openxmlformats.org/officeDocument/2006/relationships" xmlns:m="http://schemas.openxmlformats.org/officeDocument/2006/math" xmlns:v="urn:schemas-microsoft-com:vml" xmlns:wp14="http://schemas.microsoft.com/office/word/2010/wordprocessingDrawing" xmlns:wp="http://schemas.openxmlformats.org/drawingml/2006/wordprocessingDrawing" xmlns:w10="urn:schemas-microsoft-com:office:word" xmlns:w="http://schemas.openxmlformats.org/wordprocessingml/2006/main" xmlns:w14="http://schemas.microsoft.com/office/word/2010/wordml" xmlns:wpg="http://schemas.microsoft.com/office/word/2010/wordprocessingGroup" xmlns:wpi="http://schemas.microsoft.com/office/word/2010/wordprocessingInk" xmlns:wne="http://schemas.microsoft.com/office/word/2006/wordml" xmlns:wps="http://schemas.microsoft.com/office/word/2010/wordprocessingShape" mc:Ignorable="w14 wp14">
   <w:tbl>
     <w:tblPr>
       <w:tblW w:w="0" w:type="auto"/>
@@ -10594,7 +10670,7 @@
         <w:insideV w:val="single" w:sz="6" w:space="0" w:color="auto"/>
       </w:tblBorders>
       <w:tblLayout w:type="fixed"/>
-      <w:tblLook w:val="0000"/>
+      <w:tblLook w:val="0000" w:firstRow="0" w:lastRow="0" w:firstColumn="0" w:lastColumn="0" w:noHBand="0" w:noVBand="0"/>
     </w:tblPr>
     <w:tblGrid>
       <w:gridCol w:w="6379"/>
@@ -10610,29 +10686,39 @@
             <w:spacing w:line="240" w:lineRule="auto"/>
             <w:jc w:val="right"/>
           </w:pPr>
-          <w:fldSimple w:instr=" SUBJECT  \* MERGEFORMAT ">
-            <w:r>
-              <w:rPr>
-                <w:lang w:val="ru-RU"/>
-              </w:rPr>
-              <w:t>&lt;</w:t>
-            </w:r>
-            <w:r>
-              <w:rPr>
-                <w:lang w:val="ru-RU"/>
-              </w:rPr>
-              <w:t>МКСИД</w:t>
-            </w:r>
-            <w:r>
-              <w:rPr>
-                <w:lang w:val="ru-RU"/>
-              </w:rPr>
-              <w:t xml:space="preserve"> «Иллюзия»</w:t>
-            </w:r>
-            <w:r>
-              <w:t>&gt;</w:t>
-            </w:r>
-          </w:fldSimple>
+          <w:r>
+            <w:fldChar w:fldCharType="begin"/>
+          </w:r>
+          <w:r>
+            <w:instrText xml:space="preserve"> SUBJECT  \* MERGEFORMAT </w:instrText>
+          </w:r>
+          <w:r>
+            <w:fldChar w:fldCharType="separate"/>
+          </w:r>
+          <w:r>
+            <w:rPr>
+              <w:lang w:val="ru-RU"/>
+            </w:rPr>
+            <w:t>&lt;</w:t>
+          </w:r>
+          <w:r>
+            <w:rPr>
+              <w:lang w:val="ru-RU"/>
+            </w:rPr>
+            <w:t>МКСИД</w:t>
+          </w:r>
+          <w:r>
+            <w:rPr>
+              <w:lang w:val="ru-RU"/>
+            </w:rPr>
+            <w:t xml:space="preserve"> «Иллюзия»</w:t>
+          </w:r>
+          <w:r>
+            <w:t>&gt;</w:t>
+          </w:r>
+          <w:r>
+            <w:fldChar w:fldCharType="end"/>
+          </w:r>
         </w:p>
       </w:tc>
       <w:tc>
@@ -10660,10 +10746,7 @@
             <w:t>.</w:t>
           </w:r>
           <w:r>
-            <w:rPr>
-              <w:lang w:val="ru-RU"/>
-            </w:rPr>
-            <w:t>7</w:t>
+            <w:t>9</w:t>
           </w:r>
           <w:r>
             <w:t>&gt;</w:t>
@@ -10677,11 +10760,21 @@
           <w:tcW w:w="6379" w:type="dxa"/>
         </w:tcPr>
         <w:p>
-          <w:fldSimple w:instr=" TITLE  \* MERGEFORMAT ">
-            <w:r>
-              <w:t>Software Architecture Document</w:t>
-            </w:r>
-          </w:fldSimple>
+          <w:r>
+            <w:fldChar w:fldCharType="begin"/>
+          </w:r>
+          <w:r>
+            <w:instrText xml:space="preserve"> TITLE  \* MERGEFORMAT </w:instrText>
+          </w:r>
+          <w:r>
+            <w:fldChar w:fldCharType="separate"/>
+          </w:r>
+          <w:r>
+            <w:t>Software Architecture Document</w:t>
+          </w:r>
+          <w:r>
+            <w:fldChar w:fldCharType="end"/>
+          </w:r>
         </w:p>
       </w:tc>
       <w:tc>
@@ -10696,7 +10789,10 @@
             <w:rPr>
               <w:lang w:val="ru-RU"/>
             </w:rPr>
-            <w:t>11</w:t>
+            <w:t>1</w:t>
+          </w:r>
+          <w:r>
+            <w:t>3</w:t>
           </w:r>
           <w:r>
             <w:t>/</w:t>
@@ -10736,7 +10832,7 @@
 </file>
 
 <file path=word/header3.xml><?xml version="1.0" encoding="utf-8"?>
-<w:hdr xmlns:ve="http://schemas.openxmlformats.org/markup-compatibility/2006" xmlns:o="urn:schemas-microsoft-com:office:office" xmlns:r="http://schemas.openxmlformats.org/officeDocument/2006/relationships" xmlns:m="http://schemas.openxmlformats.org/officeDocument/2006/math" xmlns:v="urn:schemas-microsoft-com:vml" xmlns:wp="http://schemas.openxmlformats.org/drawingml/2006/wordprocessingDrawing" xmlns:w10="urn:schemas-microsoft-com:office:word" xmlns:w="http://schemas.openxmlformats.org/wordprocessingml/2006/main" xmlns:wne="http://schemas.microsoft.com/office/word/2006/wordml">
+<w:hdr xmlns:wpc="http://schemas.microsoft.com/office/word/2010/wordprocessingCanvas" xmlns:mc="http://schemas.openxmlformats.org/markup-compatibility/2006" xmlns:o="urn:schemas-microsoft-com:office:office" xmlns:r="http://schemas.openxmlformats.org/officeDocument/2006/relationships" xmlns:m="http://schemas.openxmlformats.org/officeDocument/2006/math" xmlns:v="urn:schemas-microsoft-com:vml" xmlns:wp14="http://schemas.microsoft.com/office/word/2010/wordprocessingDrawing" xmlns:wp="http://schemas.openxmlformats.org/drawingml/2006/wordprocessingDrawing" xmlns:w10="urn:schemas-microsoft-com:office:word" xmlns:w="http://schemas.openxmlformats.org/wordprocessingml/2006/main" xmlns:w14="http://schemas.microsoft.com/office/word/2010/wordml" xmlns:wpg="http://schemas.microsoft.com/office/word/2010/wordprocessingGroup" xmlns:wpi="http://schemas.microsoft.com/office/word/2010/wordprocessingInk" xmlns:wne="http://schemas.microsoft.com/office/word/2006/wordml" xmlns:wps="http://schemas.microsoft.com/office/word/2010/wordprocessingShape" mc:Ignorable="w14 wp14">
   <w:p>
     <w:pPr>
       <w:pStyle w:val="a6"/>
@@ -10746,7 +10842,7 @@
 </file>
 
 <file path=word/numbering.xml><?xml version="1.0" encoding="utf-8"?>
-<w:numbering xmlns:ve="http://schemas.openxmlformats.org/markup-compatibility/2006" xmlns:o="urn:schemas-microsoft-com:office:office" xmlns:r="http://schemas.openxmlformats.org/officeDocument/2006/relationships" xmlns:m="http://schemas.openxmlformats.org/officeDocument/2006/math" xmlns:v="urn:schemas-microsoft-com:vml" xmlns:wp="http://schemas.openxmlformats.org/drawingml/2006/wordprocessingDrawing" xmlns:w10="urn:schemas-microsoft-com:office:word" xmlns:w="http://schemas.openxmlformats.org/wordprocessingml/2006/main" xmlns:wne="http://schemas.microsoft.com/office/word/2006/wordml">
+<w:numbering xmlns:wpc="http://schemas.microsoft.com/office/word/2010/wordprocessingCanvas" xmlns:mc="http://schemas.openxmlformats.org/markup-compatibility/2006" xmlns:o="urn:schemas-microsoft-com:office:office" xmlns:r="http://schemas.openxmlformats.org/officeDocument/2006/relationships" xmlns:m="http://schemas.openxmlformats.org/officeDocument/2006/math" xmlns:v="urn:schemas-microsoft-com:vml" xmlns:wp14="http://schemas.microsoft.com/office/word/2010/wordprocessingDrawing" xmlns:wp="http://schemas.openxmlformats.org/drawingml/2006/wordprocessingDrawing" xmlns:w10="urn:schemas-microsoft-com:office:word" xmlns:w="http://schemas.openxmlformats.org/wordprocessingml/2006/main" xmlns:w14="http://schemas.microsoft.com/office/word/2010/wordml" xmlns:wpg="http://schemas.microsoft.com/office/word/2010/wordprocessingGroup" xmlns:wpi="http://schemas.microsoft.com/office/word/2010/wordprocessingInk" xmlns:wne="http://schemas.microsoft.com/office/word/2006/wordml" xmlns:wps="http://schemas.microsoft.com/office/word/2010/wordprocessingShape" mc:Ignorable="w14 wp14">
   <w:abstractNum w:abstractNumId="0">
     <w:nsid w:val="FFFFFFFB"/>
     <w:multiLevelType w:val="multilevel"/>
@@ -11611,7 +11707,7 @@
 </file>
 
 <file path=word/styles.xml><?xml version="1.0" encoding="utf-8"?>
-<w:styles xmlns:r="http://schemas.openxmlformats.org/officeDocument/2006/relationships" xmlns:w="http://schemas.openxmlformats.org/wordprocessingml/2006/main">
+<w:styles xmlns:mc="http://schemas.openxmlformats.org/markup-compatibility/2006" xmlns:r="http://schemas.openxmlformats.org/officeDocument/2006/relationships" xmlns:w="http://schemas.openxmlformats.org/wordprocessingml/2006/main" xmlns:w14="http://schemas.microsoft.com/office/word/2010/wordml" mc:Ignorable="w14">
   <w:docDefaults>
     <w:rPrDefault>
       <w:rPr>
@@ -11623,31 +11719,41 @@
   </w:docDefaults>
   <w:latentStyles w:defLockedState="0" w:defUIPriority="99" w:defSemiHidden="1" w:defUnhideWhenUsed="1" w:defQFormat="0" w:count="267">
     <w:lsdException w:name="Normal" w:semiHidden="0" w:uiPriority="0" w:unhideWhenUsed="0" w:qFormat="1"/>
-    <w:lsdException w:name="heading 1" w:semiHidden="0" w:uiPriority="9" w:unhideWhenUsed="0" w:qFormat="1"/>
-    <w:lsdException w:name="heading 2" w:semiHidden="0" w:uiPriority="9" w:unhideWhenUsed="0" w:qFormat="1"/>
-    <w:lsdException w:name="heading 3" w:semiHidden="0" w:uiPriority="9" w:unhideWhenUsed="0" w:qFormat="1"/>
-    <w:lsdException w:name="heading 4" w:semiHidden="0" w:uiPriority="9" w:unhideWhenUsed="0" w:qFormat="1"/>
-    <w:lsdException w:name="heading 5" w:semiHidden="0" w:uiPriority="9" w:unhideWhenUsed="0" w:qFormat="1"/>
-    <w:lsdException w:name="heading 6" w:semiHidden="0" w:uiPriority="9" w:unhideWhenUsed="0" w:qFormat="1"/>
-    <w:lsdException w:name="heading 7" w:semiHidden="0" w:uiPriority="9" w:unhideWhenUsed="0" w:qFormat="1"/>
-    <w:lsdException w:name="heading 8" w:semiHidden="0" w:uiPriority="9" w:unhideWhenUsed="0" w:qFormat="1"/>
-    <w:lsdException w:name="heading 9" w:semiHidden="0" w:uiPriority="9" w:unhideWhenUsed="0" w:qFormat="1"/>
+    <w:lsdException w:name="heading 1" w:semiHidden="0" w:uiPriority="0" w:unhideWhenUsed="0" w:qFormat="1"/>
+    <w:lsdException w:name="heading 2" w:semiHidden="0" w:uiPriority="0" w:unhideWhenUsed="0" w:qFormat="1"/>
+    <w:lsdException w:name="heading 3" w:semiHidden="0" w:uiPriority="0" w:unhideWhenUsed="0" w:qFormat="1"/>
+    <w:lsdException w:name="heading 4" w:semiHidden="0" w:uiPriority="0" w:unhideWhenUsed="0" w:qFormat="1"/>
+    <w:lsdException w:name="heading 5" w:semiHidden="0" w:uiPriority="0" w:unhideWhenUsed="0" w:qFormat="1"/>
+    <w:lsdException w:name="heading 6" w:semiHidden="0" w:uiPriority="0" w:unhideWhenUsed="0" w:qFormat="1"/>
+    <w:lsdException w:name="heading 7" w:semiHidden="0" w:uiPriority="0" w:unhideWhenUsed="0" w:qFormat="1"/>
+    <w:lsdException w:name="heading 8" w:semiHidden="0" w:uiPriority="0" w:unhideWhenUsed="0" w:qFormat="1"/>
+    <w:lsdException w:name="heading 9" w:semiHidden="0" w:uiPriority="0" w:unhideWhenUsed="0" w:qFormat="1"/>
     <w:lsdException w:name="toc 1" w:uiPriority="39"/>
     <w:lsdException w:name="toc 2" w:uiPriority="39"/>
     <w:lsdException w:name="toc 3" w:uiPriority="39"/>
-    <w:lsdException w:name="toc 4" w:uiPriority="39"/>
-    <w:lsdException w:name="toc 5" w:uiPriority="39"/>
-    <w:lsdException w:name="toc 6" w:uiPriority="39"/>
-    <w:lsdException w:name="toc 7" w:uiPriority="39"/>
-    <w:lsdException w:name="toc 8" w:uiPriority="39"/>
-    <w:lsdException w:name="toc 9" w:uiPriority="39"/>
+    <w:lsdException w:name="toc 4" w:uiPriority="0"/>
+    <w:lsdException w:name="toc 5" w:uiPriority="0"/>
+    <w:lsdException w:name="toc 6" w:uiPriority="0"/>
+    <w:lsdException w:name="toc 7" w:uiPriority="0"/>
+    <w:lsdException w:name="toc 8" w:uiPriority="0"/>
+    <w:lsdException w:name="toc 9" w:uiPriority="0"/>
+    <w:lsdException w:name="Normal Indent" w:uiPriority="0"/>
+    <w:lsdException w:name="footnote text" w:uiPriority="0"/>
+    <w:lsdException w:name="header" w:uiPriority="0"/>
+    <w:lsdException w:name="footer" w:uiPriority="0"/>
     <w:lsdException w:name="caption" w:uiPriority="35" w:qFormat="1"/>
-    <w:lsdException w:name="Title" w:semiHidden="0" w:uiPriority="10" w:unhideWhenUsed="0" w:qFormat="1"/>
+    <w:lsdException w:name="footnote reference" w:uiPriority="0"/>
+    <w:lsdException w:name="page number" w:uiPriority="0"/>
+    <w:lsdException w:name="Title" w:semiHidden="0" w:uiPriority="0" w:unhideWhenUsed="0" w:qFormat="1"/>
     <w:lsdException w:name="Default Paragraph Font" w:uiPriority="1"/>
     <w:lsdException w:name="Body Text" w:uiPriority="0"/>
-    <w:lsdException w:name="Subtitle" w:semiHidden="0" w:uiPriority="11" w:unhideWhenUsed="0" w:qFormat="1"/>
-    <w:lsdException w:name="Strong" w:semiHidden="0" w:uiPriority="22" w:unhideWhenUsed="0" w:qFormat="1"/>
+    <w:lsdException w:name="Body Text Indent" w:uiPriority="0"/>
+    <w:lsdException w:name="Subtitle" w:semiHidden="0" w:uiPriority="0" w:unhideWhenUsed="0" w:qFormat="1"/>
+    <w:lsdException w:name="Body Text 2" w:uiPriority="0"/>
+    <w:lsdException w:name="FollowedHyperlink" w:uiPriority="0"/>
+    <w:lsdException w:name="Strong" w:semiHidden="0" w:uiPriority="0" w:unhideWhenUsed="0" w:qFormat="1"/>
     <w:lsdException w:name="Emphasis" w:semiHidden="0" w:uiPriority="20" w:unhideWhenUsed="0" w:qFormat="1"/>
+    <w:lsdException w:name="Document Map" w:uiPriority="0"/>
     <w:lsdException w:name="Table Grid" w:semiHidden="0" w:uiPriority="59" w:unhideWhenUsed="0"/>
     <w:lsdException w:name="Placeholder Text" w:unhideWhenUsed="0"/>
     <w:lsdException w:name="No Spacing" w:semiHidden="0" w:uiPriority="1" w:unhideWhenUsed="0" w:qFormat="1"/>
@@ -11951,7 +12057,6 @@
     <w:uiPriority w:val="99"/>
     <w:semiHidden/>
     <w:unhideWhenUsed/>
-    <w:qFormat/>
     <w:tblPr>
       <w:tblInd w:w="0" w:type="dxa"/>
       <w:tblCellMar>
@@ -12545,6 +12650,196 @@
 </w:styles>
 </file>
 
+<file path=word/stylesWithEffects.xml><?xml version="1.0" encoding="utf-8"?>
+<w:styles xmlns:wpc="http://schemas.microsoft.com/office/word/2010/wordprocessingCanvas" xmlns:mc="http://schemas.openxmlformats.org/markup-compatibility/2006" xmlns:o="urn:schemas-microsoft-com:office:office" xmlns:r="http://schemas.openxmlformats.org/officeDocument/2006/relationships" xmlns:m="http://schemas.openxmlformats.org/officeDocument/2006/math" xmlns:v="urn:schemas-microsoft-com:vml" xmlns:wp14="http://schemas.microsoft.com/office/word/2010/wordprocessingDrawing" xmlns:wp="http://schemas.openxmlformats.org/drawingml/2006/wordprocessingDrawing" xmlns:w10="urn:schemas-microsoft-com:office:word" xmlns:w="http://schemas.openxmlformats.org/wordprocessingml/2006/main" xmlns:w14="http://schemas.microsoft.com/office/word/2010/wordml" xmlns:wpg="http://schemas.microsoft.com/office/word/2010/wordprocessingGroup" xmlns:wpi="http://schemas.microsoft.com/office/word/2010/wordprocessingInk" xmlns:wne="http://schemas.microsoft.com/office/word/2006/wordml" xmlns:wps="http://schemas.microsoft.com/office/word/2010/wordprocessingShape" mc:Ignorable="w14 wp14">
+  <w:docDefaults>
+    <w:rPrDefault>
+      <w:rPr>
+        <w:rFonts w:asciiTheme="minorHAnsi" w:eastAsiaTheme="minorEastAsia" w:hAnsiTheme="minorHAnsi" w:cstheme="minorBidi"/>
+        <w:sz w:val="22"/>
+        <w:szCs w:val="22"/>
+        <w:lang w:val="ru-RU" w:eastAsia="ru-RU" w:bidi="ar-SA"/>
+      </w:rPr>
+    </w:rPrDefault>
+    <w:pPrDefault>
+      <w:pPr>
+        <w:spacing w:after="200" w:line="276" w:lineRule="auto"/>
+      </w:pPr>
+    </w:pPrDefault>
+  </w:docDefaults>
+  <w:latentStyles w:defLockedState="0" w:defUIPriority="99" w:defSemiHidden="1" w:defUnhideWhenUsed="1" w:defQFormat="0" w:count="267">
+    <w:lsdException w:name="Normal" w:semiHidden="0" w:uiPriority="0" w:unhideWhenUsed="0" w:qFormat="1"/>
+    <w:lsdException w:name="heading 1" w:semiHidden="0" w:uiPriority="9" w:unhideWhenUsed="0" w:qFormat="1"/>
+    <w:lsdException w:name="heading 2" w:uiPriority="9" w:qFormat="1"/>
+    <w:lsdException w:name="heading 3" w:uiPriority="9" w:qFormat="1"/>
+    <w:lsdException w:name="heading 4" w:uiPriority="9" w:qFormat="1"/>
+    <w:lsdException w:name="heading 5" w:uiPriority="9" w:qFormat="1"/>
+    <w:lsdException w:name="heading 6" w:uiPriority="9" w:qFormat="1"/>
+    <w:lsdException w:name="heading 7" w:uiPriority="9" w:qFormat="1"/>
+    <w:lsdException w:name="heading 8" w:uiPriority="9" w:qFormat="1"/>
+    <w:lsdException w:name="heading 9" w:uiPriority="9" w:qFormat="1"/>
+    <w:lsdException w:name="toc 1" w:uiPriority="39"/>
+    <w:lsdException w:name="toc 2" w:uiPriority="39"/>
+    <w:lsdException w:name="toc 3" w:uiPriority="39"/>
+    <w:lsdException w:name="toc 4" w:uiPriority="39"/>
+    <w:lsdException w:name="toc 5" w:uiPriority="39"/>
+    <w:lsdException w:name="toc 6" w:uiPriority="39"/>
+    <w:lsdException w:name="toc 7" w:uiPriority="39"/>
+    <w:lsdException w:name="toc 8" w:uiPriority="39"/>
+    <w:lsdException w:name="toc 9" w:uiPriority="39"/>
+    <w:lsdException w:name="caption" w:uiPriority="35" w:qFormat="1"/>
+    <w:lsdException w:name="Title" w:semiHidden="0" w:uiPriority="10" w:unhideWhenUsed="0" w:qFormat="1"/>
+    <w:lsdException w:name="Default Paragraph Font" w:uiPriority="1"/>
+    <w:lsdException w:name="Subtitle" w:semiHidden="0" w:uiPriority="11" w:unhideWhenUsed="0" w:qFormat="1"/>
+    <w:lsdException w:name="Strong" w:semiHidden="0" w:uiPriority="22" w:unhideWhenUsed="0" w:qFormat="1"/>
+    <w:lsdException w:name="Emphasis" w:semiHidden="0" w:uiPriority="20" w:unhideWhenUsed="0" w:qFormat="1"/>
+    <w:lsdException w:name="Table Grid" w:semiHidden="0" w:uiPriority="59" w:unhideWhenUsed="0"/>
+    <w:lsdException w:name="Placeholder Text" w:unhideWhenUsed="0"/>
+    <w:lsdException w:name="No Spacing" w:semiHidden="0" w:uiPriority="1" w:unhideWhenUsed="0" w:qFormat="1"/>
+    <w:lsdException w:name="Light Shading" w:semiHidden="0" w:uiPriority="60" w:unhideWhenUsed="0"/>
+    <w:lsdException w:name="Light List" w:semiHidden="0" w:uiPriority="61" w:unhideWhenUsed="0"/>
+    <w:lsdException w:name="Light Grid" w:semiHidden="0" w:uiPriority="62" w:unhideWhenUsed="0"/>
+    <w:lsdException w:name="Medium Shading 1" w:semiHidden="0" w:uiPriority="63" w:unhideWhenUsed="0"/>
+    <w:lsdException w:name="Medium Shading 2" w:semiHidden="0" w:uiPriority="64" w:unhideWhenUsed="0"/>
+    <w:lsdException w:name="Medium List 1" w:semiHidden="0" w:uiPriority="65" w:unhideWhenUsed="0"/>
+    <w:lsdException w:name="Medium List 2" w:semiHidden="0" w:uiPriority="66" w:unhideWhenUsed="0"/>
+    <w:lsdException w:name="Medium Grid 1" w:semiHidden="0" w:uiPriority="67" w:unhideWhenUsed="0"/>
+    <w:lsdException w:name="Medium Grid 2" w:semiHidden="0" w:uiPriority="68" w:unhideWhenUsed="0"/>
+    <w:lsdException w:name="Medium Grid 3" w:semiHidden="0" w:uiPriority="69" w:unhideWhenUsed="0"/>
+    <w:lsdException w:name="Dark List" w:semiHidden="0" w:uiPriority="70" w:unhideWhenUsed="0"/>
+    <w:lsdException w:name="Colorful Shading" w:semiHidden="0" w:uiPriority="71" w:unhideWhenUsed="0"/>
+    <w:lsdException w:name="Colorful List" w:semiHidden="0" w:uiPriority="72" w:unhideWhenUsed="0"/>
+    <w:lsdException w:name="Colorful Grid" w:semiHidden="0" w:uiPriority="73" w:unhideWhenUsed="0"/>
+    <w:lsdException w:name="Light Shading Accent 1" w:semiHidden="0" w:uiPriority="60" w:unhideWhenUsed="0"/>
+    <w:lsdException w:name="Light List Accent 1" w:semiHidden="0" w:uiPriority="61" w:unhideWhenUsed="0"/>
+    <w:lsdException w:name="Light Grid Accent 1" w:semiHidden="0" w:uiPriority="62" w:unhideWhenUsed="0"/>
+    <w:lsdException w:name="Medium Shading 1 Accent 1" w:semiHidden="0" w:uiPriority="63" w:unhideWhenUsed="0"/>
+    <w:lsdException w:name="Medium Shading 2 Accent 1" w:semiHidden="0" w:uiPriority="64" w:unhideWhenUsed="0"/>
+    <w:lsdException w:name="Medium List 1 Accent 1" w:semiHidden="0" w:uiPriority="65" w:unhideWhenUsed="0"/>
+    <w:lsdException w:name="Revision" w:unhideWhenUsed="0"/>
+    <w:lsdException w:name="List Paragraph" w:semiHidden="0" w:uiPriority="34" w:unhideWhenUsed="0" w:qFormat="1"/>
+    <w:lsdException w:name="Quote" w:semiHidden="0" w:uiPriority="29" w:unhideWhenUsed="0" w:qFormat="1"/>
+    <w:lsdException w:name="Intense Quote" w:semiHidden="0" w:uiPriority="30" w:unhideWhenUsed="0" w:qFormat="1"/>
+    <w:lsdException w:name="Medium List 2 Accent 1" w:semiHidden="0" w:uiPriority="66" w:unhideWhenUsed="0"/>
+    <w:lsdException w:name="Medium Grid 1 Accent 1" w:semiHidden="0" w:uiPriority="67" w:unhideWhenUsed="0"/>
+    <w:lsdException w:name="Medium Grid 2 Accent 1" w:semiHidden="0" w:uiPriority="68" w:unhideWhenUsed="0"/>
+    <w:lsdException w:name="Medium Grid 3 Accent 1" w:semiHidden="0" w:uiPriority="69" w:unhideWhenUsed="0"/>
+    <w:lsdException w:name="Dark List Accent 1" w:semiHidden="0" w:uiPriority="70" w:unhideWhenUsed="0"/>
+    <w:lsdException w:name="Colorful Shading Accent 1" w:semiHidden="0" w:uiPriority="71" w:unhideWhenUsed="0"/>
+    <w:lsdException w:name="Colorful List Accent 1" w:semiHidden="0" w:uiPriority="72" w:unhideWhenUsed="0"/>
+    <w:lsdException w:name="Colorful Grid Accent 1" w:semiHidden="0" w:uiPriority="73" w:unhideWhenUsed="0"/>
+    <w:lsdException w:name="Light Shading Accent 2" w:semiHidden="0" w:uiPriority="60" w:unhideWhenUsed="0"/>
+    <w:lsdException w:name="Light List Accent 2" w:semiHidden="0" w:uiPriority="61" w:unhideWhenUsed="0"/>
+    <w:lsdException w:name="Light Grid Accent 2" w:semiHidden="0" w:uiPriority="62" w:unhideWhenUsed="0"/>
+    <w:lsdException w:name="Medium Shading 1 Accent 2" w:semiHidden="0" w:uiPriority="63" w:unhideWhenUsed="0"/>
+    <w:lsdException w:name="Medium Shading 2 Accent 2" w:semiHidden="0" w:uiPriority="64" w:unhideWhenUsed="0"/>
+    <w:lsdException w:name="Medium List 1 Accent 2" w:semiHidden="0" w:uiPriority="65" w:unhideWhenUsed="0"/>
+    <w:lsdException w:name="Medium List 2 Accent 2" w:semiHidden="0" w:uiPriority="66" w:unhideWhenUsed="0"/>
+    <w:lsdException w:name="Medium Grid 1 Accent 2" w:semiHidden="0" w:uiPriority="67" w:unhideWhenUsed="0"/>
+    <w:lsdException w:name="Medium Grid 2 Accent 2" w:semiHidden="0" w:uiPriority="68" w:unhideWhenUsed="0"/>
+    <w:lsdException w:name="Medium Grid 3 Accent 2" w:semiHidden="0" w:uiPriority="69" w:unhideWhenUsed="0"/>
+    <w:lsdException w:name="Dark List Accent 2" w:semiHidden="0" w:uiPriority="70" w:unhideWhenUsed="0"/>
+    <w:lsdException w:name="Colorful Shading Accent 2" w:semiHidden="0" w:uiPriority="71" w:unhideWhenUsed="0"/>
+    <w:lsdException w:name="Colorful List Accent 2" w:semiHidden="0" w:uiPriority="72" w:unhideWhenUsed="0"/>
+    <w:lsdException w:name="Colorful Grid Accent 2" w:semiHidden="0" w:uiPriority="73" w:unhideWhenUsed="0"/>
+    <w:lsdException w:name="Light Shading Accent 3" w:semiHidden="0" w:uiPriority="60" w:unhideWhenUsed="0"/>
+    <w:lsdException w:name="Light List Accent 3" w:semiHidden="0" w:uiPriority="61" w:unhideWhenUsed="0"/>
+    <w:lsdException w:name="Light Grid Accent 3" w:semiHidden="0" w:uiPriority="62" w:unhideWhenUsed="0"/>
+    <w:lsdException w:name="Medium Shading 1 Accent 3" w:semiHidden="0" w:uiPriority="63" w:unhideWhenUsed="0"/>
+    <w:lsdException w:name="Medium Shading 2 Accent 3" w:semiHidden="0" w:uiPriority="64" w:unhideWhenUsed="0"/>
+    <w:lsdException w:name="Medium List 1 Accent 3" w:semiHidden="0" w:uiPriority="65" w:unhideWhenUsed="0"/>
+    <w:lsdException w:name="Medium List 2 Accent 3" w:semiHidden="0" w:uiPriority="66" w:unhideWhenUsed="0"/>
+    <w:lsdException w:name="Medium Grid 1 Accent 3" w:semiHidden="0" w:uiPriority="67" w:unhideWhenUsed="0"/>
+    <w:lsdException w:name="Medium Grid 2 Accent 3" w:semiHidden="0" w:uiPriority="68" w:unhideWhenUsed="0"/>
+    <w:lsdException w:name="Medium Grid 3 Accent 3" w:semiHidden="0" w:uiPriority="69" w:unhideWhenUsed="0"/>
+    <w:lsdException w:name="Dark List Accent 3" w:semiHidden="0" w:uiPriority="70" w:unhideWhenUsed="0"/>
+    <w:lsdException w:name="Colorful Shading Accent 3" w:semiHidden="0" w:uiPriority="71" w:unhideWhenUsed="0"/>
+    <w:lsdException w:name="Colorful List Accent 3" w:semiHidden="0" w:uiPriority="72" w:unhideWhenUsed="0"/>
+    <w:lsdException w:name="Colorful Grid Accent 3" w:semiHidden="0" w:uiPriority="73" w:unhideWhenUsed="0"/>
+    <w:lsdException w:name="Light Shading Accent 4" w:semiHidden="0" w:uiPriority="60" w:unhideWhenUsed="0"/>
+    <w:lsdException w:name="Light List Accent 4" w:semiHidden="0" w:uiPriority="61" w:unhideWhenUsed="0"/>
+    <w:lsdException w:name="Light Grid Accent 4" w:semiHidden="0" w:uiPriority="62" w:unhideWhenUsed="0"/>
+    <w:lsdException w:name="Medium Shading 1 Accent 4" w:semiHidden="0" w:uiPriority="63" w:unhideWhenUsed="0"/>
+    <w:lsdException w:name="Medium Shading 2 Accent 4" w:semiHidden="0" w:uiPriority="64" w:unhideWhenUsed="0"/>
+    <w:lsdException w:name="Medium List 1 Accent 4" w:semiHidden="0" w:uiPriority="65" w:unhideWhenUsed="0"/>
+    <w:lsdException w:name="Medium List 2 Accent 4" w:semiHidden="0" w:uiPriority="66" w:unhideWhenUsed="0"/>
+    <w:lsdException w:name="Medium Grid 1 Accent 4" w:semiHidden="0" w:uiPriority="67" w:unhideWhenUsed="0"/>
+    <w:lsdException w:name="Medium Grid 2 Accent 4" w:semiHidden="0" w:uiPriority="68" w:unhideWhenUsed="0"/>
+    <w:lsdException w:name="Medium Grid 3 Accent 4" w:semiHidden="0" w:uiPriority="69" w:unhideWhenUsed="0"/>
+    <w:lsdException w:name="Dark List Accent 4" w:semiHidden="0" w:uiPriority="70" w:unhideWhenUsed="0"/>
+    <w:lsdException w:name="Colorful Shading Accent 4" w:semiHidden="0" w:uiPriority="71" w:unhideWhenUsed="0"/>
+    <w:lsdException w:name="Colorful List Accent 4" w:semiHidden="0" w:uiPriority="72" w:unhideWhenUsed="0"/>
+    <w:lsdException w:name="Colorful Grid Accent 4" w:semiHidden="0" w:uiPriority="73" w:unhideWhenUsed="0"/>
+    <w:lsdException w:name="Light Shading Accent 5" w:semiHidden="0" w:uiPriority="60" w:unhideWhenUsed="0"/>
+    <w:lsdException w:name="Light List Accent 5" w:semiHidden="0" w:uiPriority="61" w:unhideWhenUsed="0"/>
+    <w:lsdException w:name="Light Grid Accent 5" w:semiHidden="0" w:uiPriority="62" w:unhideWhenUsed="0"/>
+    <w:lsdException w:name="Medium Shading 1 Accent 5" w:semiHidden="0" w:uiPriority="63" w:unhideWhenUsed="0"/>
+    <w:lsdException w:name="Medium Shading 2 Accent 5" w:semiHidden="0" w:uiPriority="64" w:unhideWhenUsed="0"/>
+    <w:lsdException w:name="Medium List 1 Accent 5" w:semiHidden="0" w:uiPriority="65" w:unhideWhenUsed="0"/>
+    <w:lsdException w:name="Medium List 2 Accent 5" w:semiHidden="0" w:uiPriority="66" w:unhideWhenUsed="0"/>
+    <w:lsdException w:name="Medium Grid 1 Accent 5" w:semiHidden="0" w:uiPriority="67" w:unhideWhenUsed="0"/>
+    <w:lsdException w:name="Medium Grid 2 Accent 5" w:semiHidden="0" w:uiPriority="68" w:unhideWhenUsed="0"/>
+    <w:lsdException w:name="Medium Grid 3 Accent 5" w:semiHidden="0" w:uiPriority="69" w:unhideWhenUsed="0"/>
+    <w:lsdException w:name="Dark List Accent 5" w:semiHidden="0" w:uiPriority="70" w:unhideWhenUsed="0"/>
+    <w:lsdException w:name="Colorful Shading Accent 5" w:semiHidden="0" w:uiPriority="71" w:unhideWhenUsed="0"/>
+    <w:lsdException w:name="Colorful List Accent 5" w:semiHidden="0" w:uiPriority="72" w:unhideWhenUsed="0"/>
+    <w:lsdException w:name="Colorful Grid Accent 5" w:semiHidden="0" w:uiPriority="73" w:unhideWhenUsed="0"/>
+    <w:lsdException w:name="Light Shading Accent 6" w:semiHidden="0" w:uiPriority="60" w:unhideWhenUsed="0"/>
+    <w:lsdException w:name="Light List Accent 6" w:semiHidden="0" w:uiPriority="61" w:unhideWhenUsed="0"/>
+    <w:lsdException w:name="Light Grid Accent 6" w:semiHidden="0" w:uiPriority="62" w:unhideWhenUsed="0"/>
+    <w:lsdException w:name="Medium Shading 1 Accent 6" w:semiHidden="0" w:uiPriority="63" w:unhideWhenUsed="0"/>
+    <w:lsdException w:name="Medium Shading 2 Accent 6" w:semiHidden="0" w:uiPriority="64" w:unhideWhenUsed="0"/>
+    <w:lsdException w:name="Medium List 1 Accent 6" w:semiHidden="0" w:uiPriority="65" w:unhideWhenUsed="0"/>
+    <w:lsdException w:name="Medium List 2 Accent 6" w:semiHidden="0" w:uiPriority="66" w:unhideWhenUsed="0"/>
+    <w:lsdException w:name="Medium Grid 1 Accent 6" w:semiHidden="0" w:uiPriority="67" w:unhideWhenUsed="0"/>
+    <w:lsdException w:name="Medium Grid 2 Accent 6" w:semiHidden="0" w:uiPriority="68" w:unhideWhenUsed="0"/>
+    <w:lsdException w:name="Medium Grid 3 Accent 6" w:semiHidden="0" w:uiPriority="69" w:unhideWhenUsed="0"/>
+    <w:lsdException w:name="Dark List Accent 6" w:semiHidden="0" w:uiPriority="70" w:unhideWhenUsed="0"/>
+    <w:lsdException w:name="Colorful Shading Accent 6" w:semiHidden="0" w:uiPriority="71" w:unhideWhenUsed="0"/>
+    <w:lsdException w:name="Colorful List Accent 6" w:semiHidden="0" w:uiPriority="72" w:unhideWhenUsed="0"/>
+    <w:lsdException w:name="Colorful Grid Accent 6" w:semiHidden="0" w:uiPriority="73" w:unhideWhenUsed="0"/>
+    <w:lsdException w:name="Subtle Emphasis" w:semiHidden="0" w:uiPriority="19" w:unhideWhenUsed="0" w:qFormat="1"/>
+    <w:lsdException w:name="Intense Emphasis" w:semiHidden="0" w:uiPriority="21" w:unhideWhenUsed="0" w:qFormat="1"/>
+    <w:lsdException w:name="Subtle Reference" w:semiHidden="0" w:uiPriority="31" w:unhideWhenUsed="0" w:qFormat="1"/>
+    <w:lsdException w:name="Intense Reference" w:semiHidden="0" w:uiPriority="32" w:unhideWhenUsed="0" w:qFormat="1"/>
+    <w:lsdException w:name="Book Title" w:semiHidden="0" w:uiPriority="33" w:unhideWhenUsed="0" w:qFormat="1"/>
+    <w:lsdException w:name="Bibliography" w:uiPriority="37"/>
+    <w:lsdException w:name="TOC Heading" w:uiPriority="39" w:qFormat="1"/>
+  </w:latentStyles>
+  <w:style w:type="paragraph" w:default="1" w:styleId="a">
+    <w:name w:val="Normal"/>
+    <w:qFormat/>
+  </w:style>
+  <w:style w:type="character" w:default="1" w:styleId="a0">
+    <w:name w:val="Default Paragraph Font"/>
+    <w:uiPriority w:val="1"/>
+    <w:semiHidden/>
+    <w:unhideWhenUsed/>
+  </w:style>
+  <w:style w:type="table" w:default="1" w:styleId="a1">
+    <w:name w:val="Normal Table"/>
+    <w:uiPriority w:val="99"/>
+    <w:semiHidden/>
+    <w:unhideWhenUsed/>
+    <w:tblPr>
+      <w:tblInd w:w="0" w:type="dxa"/>
+      <w:tblCellMar>
+        <w:top w:w="0" w:type="dxa"/>
+        <w:left w:w="108" w:type="dxa"/>
+        <w:bottom w:w="0" w:type="dxa"/>
+        <w:right w:w="108" w:type="dxa"/>
+      </w:tblCellMar>
+    </w:tblPr>
+  </w:style>
+  <w:style w:type="numbering" w:default="1" w:styleId="a2">
+    <w:name w:val="No List"/>
+    <w:uiPriority w:val="99"/>
+    <w:semiHidden/>
+    <w:unhideWhenUsed/>
+  </w:style>
+</w:styles>
+</file>
+
 <file path=word/theme/theme1.xml><?xml version="1.0" encoding="utf-8"?>
 <a:theme xmlns:a="http://schemas.openxmlformats.org/drawingml/2006/main" name="Тема Office">
   <a:themeElements>
@@ -12833,7 +13128,7 @@
 </file>
 
 <file path=customXml/itemProps1.xml><?xml version="1.0" encoding="utf-8"?>
-<ds:datastoreItem xmlns:ds="http://schemas.openxmlformats.org/officeDocument/2006/customXml" ds:itemID="{7105B4BB-C8DD-4C4B-8476-643E3AE3B5B2}">
+<ds:datastoreItem xmlns:ds="http://schemas.openxmlformats.org/officeDocument/2006/customXml" ds:itemID="{7CCA2673-C3F5-4729-AF9E-D26A95F028D1}">
   <ds:schemaRefs>
     <ds:schemaRef ds:uri="http://schemas.openxmlformats.org/officeDocument/2006/bibliography"/>
   </ds:schemaRefs>

</xml_diff>

<commit_message>
added class diagram and  filled section 8
</commit_message>
<xml_diff>
--- a/RUP/Software Architecture Document.docx
+++ b/RUP/Software Architecture Document.docx
@@ -1,6 +1,6 @@
 
 <file path=word/document.xml><?xml version="1.0" encoding="utf-8"?>
-<w:document xmlns:wpc="http://schemas.microsoft.com/office/word/2010/wordprocessingCanvas" xmlns:mc="http://schemas.openxmlformats.org/markup-compatibility/2006" xmlns:o="urn:schemas-microsoft-com:office:office" xmlns:r="http://schemas.openxmlformats.org/officeDocument/2006/relationships" xmlns:m="http://schemas.openxmlformats.org/officeDocument/2006/math" xmlns:v="urn:schemas-microsoft-com:vml" xmlns:wp14="http://schemas.microsoft.com/office/word/2010/wordprocessingDrawing" xmlns:wp="http://schemas.openxmlformats.org/drawingml/2006/wordprocessingDrawing" xmlns:w10="urn:schemas-microsoft-com:office:word" xmlns:w="http://schemas.openxmlformats.org/wordprocessingml/2006/main" xmlns:w14="http://schemas.microsoft.com/office/word/2010/wordml" xmlns:wpg="http://schemas.microsoft.com/office/word/2010/wordprocessingGroup" xmlns:wpi="http://schemas.microsoft.com/office/word/2010/wordprocessingInk" xmlns:wne="http://schemas.microsoft.com/office/word/2006/wordml" xmlns:wps="http://schemas.microsoft.com/office/word/2010/wordprocessingShape" mc:Ignorable="w14 wp14">
+<w:document xmlns:wpc="http://schemas.microsoft.com/office/word/2010/wordprocessingCanvas" xmlns:mc="http://schemas.openxmlformats.org/markup-compatibility/2006" xmlns:o="urn:schemas-microsoft-com:office:office" xmlns:r="http://schemas.openxmlformats.org/officeDocument/2006/relationships" xmlns:m="http://schemas.openxmlformats.org/officeDocument/2006/math" xmlns:v="urn:schemas-microsoft-com:vml" xmlns:wp14="http://schemas.microsoft.com/office/word/2010/wordprocessingDrawing" xmlns:wp="http://schemas.openxmlformats.org/drawingml/2006/wordprocessingDrawing" xmlns:w10="urn:schemas-microsoft-com:office:word" xmlns:w="http://schemas.openxmlformats.org/wordprocessingml/2006/main" xmlns:w14="http://schemas.microsoft.com/office/word/2010/wordml" xmlns:w15="http://schemas.microsoft.com/office/word/2012/wordml" xmlns:wpg="http://schemas.microsoft.com/office/word/2010/wordprocessingGroup" xmlns:wpi="http://schemas.microsoft.com/office/word/2010/wordprocessingInk" xmlns:wne="http://schemas.microsoft.com/office/word/2006/wordml" xmlns:wps="http://schemas.microsoft.com/office/word/2010/wordprocessingShape" mc:Ignorable="w14 w15 wp14">
   <w:body>
     <w:p>
       <w:pPr>
@@ -64,11 +64,21 @@
         <w:pStyle w:val="a3"/>
         <w:jc w:val="right"/>
       </w:pPr>
-      <w:fldSimple w:instr=" TITLE  \* MERGEFORMAT ">
-        <w:r>
-          <w:t>Software Architecture Document</w:t>
-        </w:r>
-      </w:fldSimple>
+      <w:r>
+        <w:fldChar w:fldCharType="begin"/>
+      </w:r>
+      <w:r>
+        <w:instrText xml:space="preserve"> TITLE  \* MERGEFORMAT </w:instrText>
+      </w:r>
+      <w:r>
+        <w:fldChar w:fldCharType="separate"/>
+      </w:r>
+      <w:r>
+        <w:t>Software Architecture Document</w:t>
+      </w:r>
+      <w:r>
+        <w:fldChar w:fldCharType="end"/>
+      </w:r>
     </w:p>
     <w:p>
       <w:pPr>
@@ -93,7 +103,6 @@
       <w:r>
         <w:rPr>
           <w:sz w:val="28"/>
-          <w:lang w:val="ru-RU"/>
         </w:rPr>
         <w:t>1.0</w:t>
       </w:r>
@@ -125,8 +134,8 @@
     <w:p>
       <w:pPr>
         <w:sectPr>
-          <w:headerReference w:type="default" r:id="rId9"/>
-          <w:footerReference w:type="even" r:id="rId10"/>
+          <w:headerReference w:type="default" r:id="rId8"/>
+          <w:footerReference w:type="even" r:id="rId9"/>
           <w:pgSz w:w="12240" w:h="15840" w:code="1"/>
           <w:pgMar w:top="1440" w:right="1440" w:bottom="1440" w:left="1440" w:header="720" w:footer="720" w:gutter="0"/>
           <w:cols w:space="720"/>
@@ -337,19 +346,11 @@
                 <w:lang w:val="ru-RU"/>
               </w:rPr>
             </w:pPr>
-            <w:proofErr w:type="spellStart"/>
-            <w:r>
-              <w:rPr>
-                <w:lang w:val="ru-RU"/>
-              </w:rPr>
-              <w:t>Кобцев</w:t>
-            </w:r>
-            <w:proofErr w:type="spellEnd"/>
-            <w:r>
-              <w:rPr>
-                <w:lang w:val="ru-RU"/>
-              </w:rPr>
-              <w:t xml:space="preserve"> С.В.</w:t>
+            <w:r>
+              <w:rPr>
+                <w:lang w:val="ru-RU"/>
+              </w:rPr>
+              <w:t>Кобцев С.В.</w:t>
             </w:r>
           </w:p>
         </w:tc>
@@ -673,20 +674,7 @@
                 <w:lang w:val="ru-RU"/>
               </w:rPr>
               <w:br/>
-            </w:r>
-            <w:proofErr w:type="spellStart"/>
-            <w:r>
-              <w:rPr>
-                <w:lang w:val="ru-RU"/>
-              </w:rPr>
-              <w:t>Кобцев</w:t>
-            </w:r>
-            <w:proofErr w:type="spellEnd"/>
-            <w:r>
-              <w:rPr>
-                <w:lang w:val="ru-RU"/>
-              </w:rPr>
-              <w:t xml:space="preserve"> С.В.</w:t>
+              <w:t>Кобцев С.В.</w:t>
             </w:r>
           </w:p>
         </w:tc>
@@ -1234,19 +1222,11 @@
                 <w:lang w:val="ru-RU"/>
               </w:rPr>
             </w:pPr>
-            <w:proofErr w:type="spellStart"/>
-            <w:r>
-              <w:rPr>
-                <w:lang w:val="ru-RU"/>
-              </w:rPr>
-              <w:t>Кобцев</w:t>
-            </w:r>
-            <w:proofErr w:type="spellEnd"/>
-            <w:r>
-              <w:rPr>
-                <w:lang w:val="ru-RU"/>
-              </w:rPr>
-              <w:t xml:space="preserve"> С.В.</w:t>
+            <w:r>
+              <w:rPr>
+                <w:lang w:val="ru-RU"/>
+              </w:rPr>
+              <w:t>Кобцев С.В.</w:t>
             </w:r>
           </w:p>
         </w:tc>
@@ -5020,7 +5000,7 @@
           <w:noProof/>
           <w:sz w:val="22"/>
           <w:szCs w:val="22"/>
-          <w:lang w:val="ru-RU" w:eastAsia="ru-RU"/>
+          <w:lang w:eastAsia="ru-RU"/>
         </w:rPr>
       </w:pPr>
       <w:r>
@@ -5036,7 +5016,7 @@
           <w:noProof/>
           <w:sz w:val="22"/>
           <w:szCs w:val="22"/>
-          <w:lang w:val="ru-RU" w:eastAsia="ru-RU"/>
+          <w:lang w:eastAsia="ru-RU"/>
         </w:rPr>
         <w:tab/>
       </w:r>
@@ -5100,7 +5080,7 @@
           <w:noProof/>
           <w:sz w:val="22"/>
           <w:szCs w:val="22"/>
-          <w:lang w:val="ru-RU" w:eastAsia="ru-RU"/>
+          <w:lang w:eastAsia="ru-RU"/>
         </w:rPr>
       </w:pPr>
       <w:r>
@@ -5116,7 +5096,7 @@
           <w:noProof/>
           <w:sz w:val="22"/>
           <w:szCs w:val="22"/>
-          <w:lang w:val="ru-RU" w:eastAsia="ru-RU"/>
+          <w:lang w:eastAsia="ru-RU"/>
         </w:rPr>
         <w:tab/>
       </w:r>
@@ -5179,11 +5159,22 @@
       <w:r>
         <w:br w:type="page"/>
       </w:r>
-      <w:fldSimple w:instr=" TITLE  \* MERGEFORMAT ">
-        <w:r>
-          <w:t>Software Architecture Document</w:t>
-        </w:r>
-      </w:fldSimple>
+      <w:r>
+        <w:lastRenderedPageBreak/>
+        <w:fldChar w:fldCharType="begin"/>
+      </w:r>
+      <w:r>
+        <w:instrText xml:space="preserve"> TITLE  \* MERGEFORMAT </w:instrText>
+      </w:r>
+      <w:r>
+        <w:fldChar w:fldCharType="separate"/>
+      </w:r>
+      <w:r>
+        <w:t>Software Architecture Document</w:t>
+      </w:r>
+      <w:r>
+        <w:fldChar w:fldCharType="end"/>
+      </w:r>
     </w:p>
     <w:p>
       <w:pPr>
@@ -5301,21 +5292,7 @@
         <w:rPr>
           <w:lang w:val="ru-RU"/>
         </w:rPr>
-        <w:t xml:space="preserve">Данный документ предназначен для получения и передачи </w:t>
-      </w:r>
-      <w:proofErr w:type="gramStart"/>
-      <w:r>
-        <w:rPr>
-          <w:lang w:val="ru-RU"/>
-        </w:rPr>
-        <w:t>архитектурных решений</w:t>
-      </w:r>
-      <w:proofErr w:type="gramEnd"/>
-      <w:r>
-        <w:rPr>
-          <w:lang w:val="ru-RU"/>
-        </w:rPr>
-        <w:t>, которые были приняты в системе.</w:t>
+        <w:t>Данный документ предназначен для получения и передачи архитектурных решений, которые были приняты в системе.</w:t>
       </w:r>
     </w:p>
     <w:p>
@@ -5393,7 +5370,7 @@
                     </pic:cNvPicPr>
                   </pic:nvPicPr>
                   <pic:blipFill>
-                    <a:blip r:embed="rId11"/>
+                    <a:blip r:embed="rId10"/>
                     <a:srcRect/>
                     <a:stretch>
                       <a:fillRect/>
@@ -5537,21 +5514,7 @@
         <w:rPr>
           <w:lang w:val="ru-RU"/>
         </w:rPr>
-        <w:t xml:space="preserve"> «Иллюзия», разрабатываемой компанией «Крафт-</w:t>
-      </w:r>
-      <w:proofErr w:type="spellStart"/>
-      <w:r>
-        <w:rPr>
-          <w:lang w:val="ru-RU"/>
-        </w:rPr>
-        <w:t>Девелопмент</w:t>
-      </w:r>
-      <w:proofErr w:type="spellEnd"/>
-      <w:r>
-        <w:rPr>
-          <w:lang w:val="ru-RU"/>
-        </w:rPr>
-        <w:t>».</w:t>
+        <w:t xml:space="preserve"> «Иллюзия», разрабатываемой компанией «Крафт-Девелопмент».</w:t>
       </w:r>
     </w:p>
     <w:p>
@@ -5785,46 +5748,30 @@
           <w:rFonts w:ascii="Arial" w:hAnsi="Arial" w:cs="Arial"/>
           <w:bCs/>
         </w:rPr>
-        <w:t>[</w:t>
-      </w:r>
-      <w:proofErr w:type="spellStart"/>
+        <w:t xml:space="preserve">[MedBiquitous]: </w:t>
+      </w:r>
       <w:r>
         <w:rPr>
           <w:rFonts w:ascii="Arial" w:hAnsi="Arial" w:cs="Arial"/>
           <w:bCs/>
         </w:rPr>
-        <w:t>MedBiquitous</w:t>
-      </w:r>
-      <w:proofErr w:type="spellEnd"/>
+        <w:tab/>
+      </w:r>
       <w:r>
         <w:rPr>
           <w:rFonts w:ascii="Arial" w:hAnsi="Arial" w:cs="Arial"/>
           <w:bCs/>
         </w:rPr>
-        <w:t xml:space="preserve">]: </w:t>
+        <w:tab/>
       </w:r>
       <w:r>
         <w:rPr>
           <w:rFonts w:ascii="Arial" w:hAnsi="Arial" w:cs="Arial"/>
           <w:bCs/>
         </w:rPr>
-        <w:tab/>
-      </w:r>
-      <w:r>
-        <w:rPr>
-          <w:rFonts w:ascii="Arial" w:hAnsi="Arial" w:cs="Arial"/>
-          <w:bCs/>
-        </w:rPr>
-        <w:tab/>
-      </w:r>
-      <w:r>
-        <w:rPr>
-          <w:rFonts w:ascii="Arial" w:hAnsi="Arial" w:cs="Arial"/>
-          <w:bCs/>
-        </w:rPr>
         <w:t xml:space="preserve">Sample SAD, </w:t>
       </w:r>
-      <w:hyperlink r:id="rId12" w:history="1">
+      <w:hyperlink r:id="rId11" w:history="1">
         <w:r>
           <w:rPr>
             <w:rStyle w:val="ae"/>
@@ -5864,21 +5811,19 @@
         <w:rPr>
           <w:rFonts w:ascii="Arial" w:hAnsi="Arial" w:cs="Arial"/>
         </w:rPr>
-        <w:t xml:space="preserve">The “4+1” view model of software architecture, Philippe </w:t>
-      </w:r>
-      <w:proofErr w:type="spellStart"/>
+        <w:t xml:space="preserve">The “4+1” view model of software architecture, Philippe Kruchten, November 1995, </w:t>
+      </w:r>
       <w:r>
         <w:rPr>
           <w:rFonts w:ascii="Arial" w:hAnsi="Arial" w:cs="Arial"/>
         </w:rPr>
-        <w:t>Kruchten</w:t>
-      </w:r>
-      <w:proofErr w:type="spellEnd"/>
+        <w:tab/>
+      </w:r>
       <w:r>
         <w:rPr>
           <w:rFonts w:ascii="Arial" w:hAnsi="Arial" w:cs="Arial"/>
         </w:rPr>
-        <w:t xml:space="preserve">, November 1995, </w:t>
+        <w:tab/>
       </w:r>
       <w:r>
         <w:rPr>
@@ -5910,19 +5855,7 @@
         </w:rPr>
         <w:tab/>
       </w:r>
-      <w:r>
-        <w:rPr>
-          <w:rFonts w:ascii="Arial" w:hAnsi="Arial" w:cs="Arial"/>
-        </w:rPr>
-        <w:tab/>
-      </w:r>
-      <w:r>
-        <w:rPr>
-          <w:rFonts w:ascii="Arial" w:hAnsi="Arial" w:cs="Arial"/>
-        </w:rPr>
-        <w:tab/>
-      </w:r>
-      <w:hyperlink r:id="rId13" w:history="1">
+      <w:hyperlink r:id="rId12" w:history="1">
         <w:r>
           <w:rPr>
             <w:rStyle w:val="ae"/>
@@ -6208,15 +6141,7 @@
         <w:rPr>
           <w:lang w:val="ru-RU"/>
         </w:rPr>
-        <w:t>Соотношение представлений и диаграмм предста</w:t>
-      </w:r>
-      <w:bookmarkStart w:id="13" w:name="_GoBack"/>
-      <w:bookmarkEnd w:id="13"/>
-      <w:r>
-        <w:rPr>
-          <w:lang w:val="ru-RU"/>
-        </w:rPr>
-        <w:t>влено в таблице ниже.</w:t>
+        <w:t>Соотношение представлений и диаграмм представлено в таблице ниже.</w:t>
       </w:r>
     </w:p>
     <w:p>
@@ -7251,11 +7176,11 @@
       <w:pPr>
         <w:pStyle w:val="1"/>
       </w:pPr>
-      <w:bookmarkStart w:id="14" w:name="_Toc390441907"/>
+      <w:bookmarkStart w:id="13" w:name="_Toc390441907"/>
       <w:r>
         <w:t>Architectural Goals and Constraints</w:t>
       </w:r>
-      <w:bookmarkEnd w:id="14"/>
+      <w:bookmarkEnd w:id="13"/>
     </w:p>
     <w:p>
       <w:pPr>
@@ -7483,21 +7408,7 @@
         <w:rPr>
           <w:lang w:val="ru-RU"/>
         </w:rPr>
-        <w:t xml:space="preserve">Система должна представлять из себя веб-портал, </w:t>
-      </w:r>
-      <w:proofErr w:type="gramStart"/>
-      <w:r>
-        <w:rPr>
-          <w:lang w:val="ru-RU"/>
-        </w:rPr>
-        <w:t>поддерживающий</w:t>
-      </w:r>
-      <w:proofErr w:type="gramEnd"/>
-      <w:r>
-        <w:rPr>
-          <w:lang w:val="ru-RU"/>
-        </w:rPr>
-        <w:t xml:space="preserve"> работу во всех популярных браузерах</w:t>
+        <w:t>Система должна представлять из себя веб-портал, поддерживающий работу во всех популярных браузерах</w:t>
       </w:r>
       <w:r>
         <w:rPr>
@@ -7534,38 +7445,38 @@
       <w:pPr>
         <w:pStyle w:val="1"/>
       </w:pPr>
-      <w:bookmarkStart w:id="15" w:name="_Toc390441908"/>
+      <w:bookmarkStart w:id="14" w:name="_Toc390441908"/>
       <w:r>
         <w:t>Use-Case View</w:t>
       </w:r>
+      <w:bookmarkEnd w:id="14"/>
+    </w:p>
+    <w:p>
+      <w:pPr>
+        <w:ind w:left="720"/>
+        <w:rPr>
+          <w:lang w:val="ru-RU"/>
+        </w:rPr>
+      </w:pPr>
+      <w:r>
+        <w:rPr>
+          <w:lang w:val="ru-RU"/>
+        </w:rPr>
+        <w:t>В данном разделе будут представлены диаграммы прецедентов, диаграммы деятельности, диаграммы последовательностей, диаграммы коопераций и взаимодействий, предварительная диаграмма классов и диаграмма состояний ключевой сущности системы – «Заказ», которые предназначены для описания основных сценариев использования системы различными пользователями и  базового описания сущностей системы.</w:t>
+      </w:r>
+    </w:p>
+    <w:p>
+      <w:pPr>
+        <w:pStyle w:val="2"/>
+        <w:rPr>
+          <w:lang w:val="ru-RU"/>
+        </w:rPr>
+      </w:pPr>
+      <w:bookmarkStart w:id="15" w:name="_Toc390441909"/>
+      <w:r>
+        <w:t>Use Case Diagrams</w:t>
+      </w:r>
       <w:bookmarkEnd w:id="15"/>
-    </w:p>
-    <w:p>
-      <w:pPr>
-        <w:ind w:left="720"/>
-        <w:rPr>
-          <w:lang w:val="ru-RU"/>
-        </w:rPr>
-      </w:pPr>
-      <w:r>
-        <w:rPr>
-          <w:lang w:val="ru-RU"/>
-        </w:rPr>
-        <w:t>В данном разделе будут представлены диаграммы прецедентов, диаграммы деятельности, диаграммы последовательностей, диаграммы коопераций и взаимодействий, предварительная диаграмма классов и диаграмма состояний ключевой сущности системы – «Заказ», которые предназначены для описания основных сценариев использования системы различными пользователями и  базового описания сущностей системы.</w:t>
-      </w:r>
-    </w:p>
-    <w:p>
-      <w:pPr>
-        <w:pStyle w:val="2"/>
-        <w:rPr>
-          <w:lang w:val="ru-RU"/>
-        </w:rPr>
-      </w:pPr>
-      <w:bookmarkStart w:id="16" w:name="_Toc390441909"/>
-      <w:r>
-        <w:t>Use Case Diagrams</w:t>
-      </w:r>
-      <w:bookmarkEnd w:id="16"/>
     </w:p>
     <w:p>
       <w:pPr>
@@ -7609,7 +7520,7 @@
                     <pic:cNvPicPr/>
                   </pic:nvPicPr>
                   <pic:blipFill rotWithShape="1">
-                    <a:blip r:embed="rId14"/>
+                    <a:blip r:embed="rId13"/>
                     <a:srcRect l="7442" t="9847" r="10347" b="6770"/>
                     <a:stretch/>
                   </pic:blipFill>
@@ -7676,7 +7587,7 @@
       <w:pPr>
         <w:pStyle w:val="2"/>
       </w:pPr>
-      <w:bookmarkStart w:id="17" w:name="_Toc390441910"/>
+      <w:bookmarkStart w:id="16" w:name="_Toc390441910"/>
       <w:r>
         <w:lastRenderedPageBreak/>
         <w:t>Activity Diagram</w:t>
@@ -7684,7 +7595,7 @@
       <w:r>
         <w:t xml:space="preserve"> for creating order by townsman</w:t>
       </w:r>
-      <w:bookmarkEnd w:id="17"/>
+      <w:bookmarkEnd w:id="16"/>
     </w:p>
     <w:p>
       <w:pPr>
@@ -7713,7 +7624,7 @@
                     <pic:cNvPicPr/>
                   </pic:nvPicPr>
                   <pic:blipFill>
-                    <a:blip r:embed="rId15"/>
+                    <a:blip r:embed="rId14"/>
                     <a:stretch>
                       <a:fillRect/>
                     </a:stretch>
@@ -7738,13 +7649,8 @@
       <w:pPr>
         <w:pStyle w:val="af5"/>
       </w:pPr>
-      <w:proofErr w:type="spellStart"/>
-      <w:r>
-        <w:t>Рисунок</w:t>
-      </w:r>
-      <w:proofErr w:type="spellEnd"/>
-      <w:r>
-        <w:t xml:space="preserve"> </w:t>
+      <w:r>
+        <w:t xml:space="preserve">Рисунок </w:t>
       </w:r>
       <w:r>
         <w:fldChar w:fldCharType="begin"/>
@@ -7789,7 +7695,7 @@
           <w:highlight w:val="red"/>
         </w:rPr>
       </w:pPr>
-      <w:bookmarkStart w:id="18" w:name="_Toc390441911"/>
+      <w:bookmarkStart w:id="17" w:name="_Toc390441911"/>
       <w:r>
         <w:rPr>
           <w:highlight w:val="red"/>
@@ -7797,7 +7703,7 @@
         <w:lastRenderedPageBreak/>
         <w:t>Sequence Diagrams</w:t>
       </w:r>
-      <w:bookmarkEnd w:id="18"/>
+      <w:bookmarkEnd w:id="17"/>
     </w:p>
     <w:p>
       <w:pPr>
@@ -7835,14 +7741,14 @@
           <w:highlight w:val="red"/>
         </w:rPr>
       </w:pPr>
-      <w:bookmarkStart w:id="19" w:name="_Toc390441912"/>
+      <w:bookmarkStart w:id="18" w:name="_Toc390441912"/>
       <w:r>
         <w:rPr>
           <w:highlight w:val="red"/>
         </w:rPr>
         <w:t>Cooperation and Interaction Diagrams</w:t>
       </w:r>
-      <w:bookmarkEnd w:id="19"/>
+      <w:bookmarkEnd w:id="18"/>
     </w:p>
     <w:p>
       <w:pPr>
@@ -7877,7 +7783,7 @@
       <w:pPr>
         <w:pStyle w:val="2"/>
       </w:pPr>
-      <w:bookmarkStart w:id="20" w:name="_Toc390441913"/>
+      <w:bookmarkStart w:id="19" w:name="_Toc390441913"/>
       <w:r>
         <w:t>State Machine diagram</w:t>
       </w:r>
@@ -7887,7 +7793,7 @@
       <w:r>
         <w:t>for key entity “Order”</w:t>
       </w:r>
-      <w:bookmarkEnd w:id="20"/>
+      <w:bookmarkEnd w:id="19"/>
     </w:p>
     <w:p>
       <w:pPr>
@@ -7943,6 +7849,101 @@
             <wp:extent cx="6981825" cy="5425028"/>
             <wp:effectExtent l="0" t="0" r="0" b="4445"/>
             <wp:docPr id="13" name="Picture 13"/>
+            <wp:cNvGraphicFramePr>
+              <a:graphicFrameLocks xmlns:a="http://schemas.openxmlformats.org/drawingml/2006/main" noChangeAspect="1"/>
+            </wp:cNvGraphicFramePr>
+            <a:graphic xmlns:a="http://schemas.openxmlformats.org/drawingml/2006/main">
+              <a:graphicData uri="http://schemas.openxmlformats.org/drawingml/2006/picture">
+                <pic:pic xmlns:pic="http://schemas.openxmlformats.org/drawingml/2006/picture">
+                  <pic:nvPicPr>
+                    <pic:cNvPr id="1" name=""/>
+                    <pic:cNvPicPr/>
+                  </pic:nvPicPr>
+                  <pic:blipFill>
+                    <a:blip r:embed="rId15"/>
+                    <a:stretch>
+                      <a:fillRect/>
+                    </a:stretch>
+                  </pic:blipFill>
+                  <pic:spPr>
+                    <a:xfrm>
+                      <a:off x="0" y="0"/>
+                      <a:ext cx="6986604" cy="5428741"/>
+                    </a:xfrm>
+                    <a:prstGeom prst="rect">
+                      <a:avLst/>
+                    </a:prstGeom>
+                  </pic:spPr>
+                </pic:pic>
+              </a:graphicData>
+            </a:graphic>
+          </wp:inline>
+        </w:drawing>
+      </w:r>
+    </w:p>
+    <w:p>
+      <w:pPr>
+        <w:pStyle w:val="af5"/>
+      </w:pPr>
+      <w:r>
+        <w:t>Рисунок</w:t>
+      </w:r>
+      <w:r>
+        <w:fldChar w:fldCharType="begin"/>
+      </w:r>
+      <w:r>
+        <w:instrText xml:space="preserve"> SEQ Рисунок \* ARABIC </w:instrText>
+      </w:r>
+      <w:r>
+        <w:fldChar w:fldCharType="separate"/>
+      </w:r>
+      <w:r>
+        <w:rPr>
+          <w:noProof/>
+        </w:rPr>
+        <w:t>4</w:t>
+      </w:r>
+      <w:r>
+        <w:fldChar w:fldCharType="end"/>
+      </w:r>
+      <w:r>
+        <w:t xml:space="preserve"> - </w:t>
+      </w:r>
+      <w:r>
+        <w:t>State Machine Diagram for states of the entity "Order"</w:t>
+      </w:r>
+    </w:p>
+    <w:p>
+      <w:pPr>
+        <w:ind w:left="720"/>
+        <w:rPr>
+          <w:lang w:val="ru-RU"/>
+        </w:rPr>
+      </w:pPr>
+      <w:r>
+        <w:rPr>
+          <w:lang w:val="ru-RU"/>
+        </w:rPr>
+        <w:lastRenderedPageBreak/>
+        <w:t>Кроме состояний у заказов также есть статус, который может быть изменен пользователем или аналитиком. По умолчанию статус – «Обычный». Пользователь при создании заказа или во время стадии «Обработка» может изменить его на «Срочный». На дальнейших стадиях изменения запрещены для пользователя, а аналитик может только заблокировать «Заказ». Ниже представлена диаграмма изменений состояний статуса заказа.</w:t>
+      </w:r>
+    </w:p>
+    <w:p>
+      <w:pPr>
+        <w:keepNext/>
+        <w:ind w:left="720"/>
+        <w:jc w:val="center"/>
+      </w:pPr>
+      <w:r>
+        <w:rPr>
+          <w:noProof/>
+          <w:lang w:val="ru-RU" w:eastAsia="ru-RU"/>
+        </w:rPr>
+        <w:drawing>
+          <wp:inline distT="0" distB="0" distL="0" distR="0" wp14:anchorId="3FCB0239" wp14:editId="6A210F42">
+            <wp:extent cx="6029325" cy="2409825"/>
+            <wp:effectExtent l="0" t="0" r="9525" b="9525"/>
+            <wp:docPr id="4" name="Picture 4"/>
             <wp:cNvGraphicFramePr>
               <a:graphicFrameLocks xmlns:a="http://schemas.openxmlformats.org/drawingml/2006/main" noChangeAspect="1"/>
             </wp:cNvGraphicFramePr>
@@ -7962,101 +7963,6 @@
                   <pic:spPr>
                     <a:xfrm>
                       <a:off x="0" y="0"/>
-                      <a:ext cx="6986604" cy="5428741"/>
-                    </a:xfrm>
-                    <a:prstGeom prst="rect">
-                      <a:avLst/>
-                    </a:prstGeom>
-                  </pic:spPr>
-                </pic:pic>
-              </a:graphicData>
-            </a:graphic>
-          </wp:inline>
-        </w:drawing>
-      </w:r>
-    </w:p>
-    <w:p>
-      <w:pPr>
-        <w:pStyle w:val="af5"/>
-      </w:pPr>
-      <w:r>
-        <w:t>Рисунок</w:t>
-      </w:r>
-      <w:r>
-        <w:fldChar w:fldCharType="begin"/>
-      </w:r>
-      <w:r>
-        <w:instrText xml:space="preserve"> SEQ Рисунок \* ARABIC </w:instrText>
-      </w:r>
-      <w:r>
-        <w:fldChar w:fldCharType="separate"/>
-      </w:r>
-      <w:r>
-        <w:rPr>
-          <w:noProof/>
-        </w:rPr>
-        <w:t>4</w:t>
-      </w:r>
-      <w:r>
-        <w:fldChar w:fldCharType="end"/>
-      </w:r>
-      <w:r>
-        <w:t xml:space="preserve"> - </w:t>
-      </w:r>
-      <w:r>
-        <w:t>State Machine Diagram for states of the entity "Order"</w:t>
-      </w:r>
-    </w:p>
-    <w:p>
-      <w:pPr>
-        <w:ind w:left="720"/>
-        <w:rPr>
-          <w:lang w:val="ru-RU"/>
-        </w:rPr>
-      </w:pPr>
-      <w:r>
-        <w:rPr>
-          <w:lang w:val="ru-RU"/>
-        </w:rPr>
-        <w:lastRenderedPageBreak/>
-        <w:t>Кроме состояний у заказов также есть статус, который может быть изменен пользователем или аналитиком. По умолчанию статус – «Обычный». Пользователь при создании заказа или во время стадии «Обработка» может изменить его на «Срочный». На дальнейших стадиях изменения запрещены для пользователя, а аналитик может только заблокировать «Заказ». Ниже представлена диаграмма изменений состояний статуса заказа.</w:t>
-      </w:r>
-    </w:p>
-    <w:p>
-      <w:pPr>
-        <w:keepNext/>
-        <w:ind w:left="720"/>
-        <w:jc w:val="center"/>
-      </w:pPr>
-      <w:r>
-        <w:rPr>
-          <w:noProof/>
-          <w:lang w:val="ru-RU" w:eastAsia="ru-RU"/>
-        </w:rPr>
-        <w:drawing>
-          <wp:inline distT="0" distB="0" distL="0" distR="0" wp14:anchorId="3FCB0239" wp14:editId="6A210F42">
-            <wp:extent cx="6029325" cy="2409825"/>
-            <wp:effectExtent l="0" t="0" r="9525" b="9525"/>
-            <wp:docPr id="4" name="Picture 4"/>
-            <wp:cNvGraphicFramePr>
-              <a:graphicFrameLocks xmlns:a="http://schemas.openxmlformats.org/drawingml/2006/main" noChangeAspect="1"/>
-            </wp:cNvGraphicFramePr>
-            <a:graphic xmlns:a="http://schemas.openxmlformats.org/drawingml/2006/main">
-              <a:graphicData uri="http://schemas.openxmlformats.org/drawingml/2006/picture">
-                <pic:pic xmlns:pic="http://schemas.openxmlformats.org/drawingml/2006/picture">
-                  <pic:nvPicPr>
-                    <pic:cNvPr id="1" name=""/>
-                    <pic:cNvPicPr/>
-                  </pic:nvPicPr>
-                  <pic:blipFill>
-                    <a:blip r:embed="rId17"/>
-                    <a:stretch>
-                      <a:fillRect/>
-                    </a:stretch>
-                  </pic:blipFill>
-                  <pic:spPr>
-                    <a:xfrm>
-                      <a:off x="0" y="0"/>
                       <a:ext cx="6029325" cy="2409825"/>
                     </a:xfrm>
                     <a:prstGeom prst="rect">
@@ -8430,14 +8336,12 @@
                 <w:lang w:val="ru-RU"/>
               </w:rPr>
             </w:pPr>
-            <w:proofErr w:type="gramStart"/>
             <w:r>
               <w:rPr>
                 <w:lang w:val="ru-RU"/>
               </w:rPr>
               <w:t>Сделанный</w:t>
             </w:r>
-            <w:proofErr w:type="gramEnd"/>
           </w:p>
         </w:tc>
         <w:tc>
@@ -8580,7 +8484,7 @@
           <w:lang w:val="ru-RU"/>
         </w:rPr>
       </w:pPr>
-      <w:bookmarkStart w:id="21" w:name="_Toc390441914"/>
+      <w:bookmarkStart w:id="20" w:name="_Toc390441914"/>
       <w:r>
         <w:rPr>
           <w:highlight w:val="yellow"/>
@@ -8614,7 +8518,7 @@
         </w:rPr>
         <w:t>Diagram</w:t>
       </w:r>
-      <w:bookmarkEnd w:id="21"/>
+      <w:bookmarkEnd w:id="20"/>
     </w:p>
     <w:p>
       <w:pPr>
@@ -8676,11 +8580,11 @@
           <w:lang w:val="ru-RU"/>
         </w:rPr>
       </w:pPr>
-      <w:bookmarkStart w:id="22" w:name="_Toc390441915"/>
+      <w:bookmarkStart w:id="21" w:name="_Toc390441915"/>
       <w:r>
         <w:t>Data Base Diagram</w:t>
       </w:r>
-      <w:bookmarkEnd w:id="22"/>
+      <w:bookmarkEnd w:id="21"/>
     </w:p>
     <w:p>
       <w:pPr>
@@ -8725,7 +8629,7 @@
                     </pic:cNvPicPr>
                   </pic:nvPicPr>
                   <pic:blipFill>
-                    <a:blip r:embed="rId18"/>
+                    <a:blip r:embed="rId17"/>
                     <a:srcRect/>
                     <a:stretch>
                       <a:fillRect/>
@@ -8790,11 +8694,11 @@
       <w:pPr>
         <w:pStyle w:val="2"/>
       </w:pPr>
-      <w:bookmarkStart w:id="23" w:name="_Toc390441916"/>
+      <w:bookmarkStart w:id="22" w:name="_Toc390441916"/>
       <w:r>
         <w:t>Use-Case Realizations</w:t>
       </w:r>
-      <w:bookmarkEnd w:id="23"/>
+      <w:bookmarkEnd w:id="22"/>
     </w:p>
     <w:p>
       <w:pPr>
@@ -8840,9 +8744,13 @@
           <w:rFonts w:ascii="Arial" w:hAnsi="Arial"/>
           <w:b/>
           <w:sz w:val="24"/>
-        </w:rPr>
-      </w:pPr>
-      <w:r>
+          <w:lang w:val="ru-RU"/>
+        </w:rPr>
+      </w:pPr>
+      <w:r>
+        <w:rPr>
+          <w:lang w:val="ru-RU"/>
+        </w:rPr>
         <w:br w:type="page"/>
       </w:r>
     </w:p>
@@ -8850,36 +8758,36 @@
       <w:pPr>
         <w:pStyle w:val="1"/>
       </w:pPr>
-      <w:bookmarkStart w:id="24" w:name="_Toc390441917"/>
+      <w:bookmarkStart w:id="23" w:name="_Toc390441917"/>
       <w:r>
         <w:lastRenderedPageBreak/>
         <w:t>Logical View</w:t>
       </w:r>
+      <w:bookmarkEnd w:id="23"/>
+    </w:p>
+    <w:p>
+      <w:pPr>
+        <w:ind w:left="720"/>
+        <w:rPr>
+          <w:lang w:val="ru-RU"/>
+        </w:rPr>
+      </w:pPr>
+      <w:r>
+        <w:rPr>
+          <w:lang w:val="ru-RU"/>
+        </w:rPr>
+        <w:t>Этот раздел содержит архитектурно важные части конструкции модели такие, как ее декомпозиция в подсистемы и пакеты. И для каждого значимого пакета представлена его декомпозиция в классы и утилиты класса. Также раздел содержит подробное описание всех значимых классов системы с точки зрения их функциональных обязанностей. Показаны ключевые отношения между классами, операции класса и атрибуты.</w:t>
+      </w:r>
+    </w:p>
+    <w:p>
+      <w:pPr>
+        <w:pStyle w:val="2"/>
+      </w:pPr>
+      <w:bookmarkStart w:id="24" w:name="_Toc390441918"/>
+      <w:r>
+        <w:t>Overview</w:t>
+      </w:r>
       <w:bookmarkEnd w:id="24"/>
-    </w:p>
-    <w:p>
-      <w:pPr>
-        <w:ind w:left="720"/>
-        <w:rPr>
-          <w:lang w:val="ru-RU"/>
-        </w:rPr>
-      </w:pPr>
-      <w:r>
-        <w:rPr>
-          <w:lang w:val="ru-RU"/>
-        </w:rPr>
-        <w:t>Этот раздел содержит архитектурно важные части конструкции модели такие, как ее декомпозиция в подсистемы и пакеты. И для каждого значимого пакета представлена его декомпозиция в классы и утилиты класса. Также раздел содержит подробное описание всех значимых классов системы с точки зрения их функциональных обязанностей. Показаны ключевые отношения между классами, операции класса и атрибуты.</w:t>
-      </w:r>
-    </w:p>
-    <w:p>
-      <w:pPr>
-        <w:pStyle w:val="2"/>
-      </w:pPr>
-      <w:bookmarkStart w:id="25" w:name="_Toc390441918"/>
-      <w:r>
-        <w:t>Overview</w:t>
-      </w:r>
-      <w:bookmarkEnd w:id="25"/>
     </w:p>
     <w:p>
       <w:pPr>
@@ -8909,7 +8817,7 @@
                     </pic:cNvPicPr>
                   </pic:nvPicPr>
                   <pic:blipFill>
-                    <a:blip r:embed="rId19"/>
+                    <a:blip r:embed="rId18"/>
                     <a:srcRect l="23927" t="23015" r="21785" b="36191"/>
                     <a:stretch>
                       <a:fillRect/>
@@ -9041,21 +8949,7 @@
         <w:rPr>
           <w:lang w:val="ru-RU"/>
         </w:rPr>
-        <w:t>” основывается на стратег</w:t>
-      </w:r>
-      <w:proofErr w:type="gramStart"/>
-      <w:r>
-        <w:rPr>
-          <w:lang w:val="ru-RU"/>
-        </w:rPr>
-        <w:t>ии ие</w:t>
-      </w:r>
-      <w:proofErr w:type="gramEnd"/>
-      <w:r>
-        <w:rPr>
-          <w:lang w:val="ru-RU"/>
-        </w:rPr>
-        <w:t>рархического представления ответственности, которая связывает каждый уровень с определенной ответственностью.</w:t>
+        <w:t>” основывается на стратегии иерархического представления ответственности, которая связывает каждый уровень с определенной ответственностью.</w:t>
       </w:r>
     </w:p>
     <w:p>
@@ -9112,11 +9006,11 @@
       <w:pPr>
         <w:pStyle w:val="2"/>
       </w:pPr>
-      <w:bookmarkStart w:id="26" w:name="_Toc390441919"/>
+      <w:bookmarkStart w:id="25" w:name="_Toc390441919"/>
       <w:r>
         <w:t>Architecturally Significant Design Packages</w:t>
       </w:r>
-      <w:bookmarkEnd w:id="26"/>
+      <w:bookmarkEnd w:id="25"/>
     </w:p>
     <w:p>
       <w:pPr>
@@ -9162,7 +9056,7 @@
                     </pic:cNvPicPr>
                   </pic:nvPicPr>
                   <pic:blipFill>
-                    <a:blip r:embed="rId20"/>
+                    <a:blip r:embed="rId19"/>
                     <a:srcRect/>
                     <a:stretch>
                       <a:fillRect/>
@@ -9195,13 +9089,8 @@
       <w:pPr>
         <w:pStyle w:val="af5"/>
       </w:pPr>
-      <w:proofErr w:type="spellStart"/>
-      <w:r>
-        <w:t>Рисунок</w:t>
-      </w:r>
-      <w:proofErr w:type="spellEnd"/>
-      <w:r>
-        <w:t xml:space="preserve"> </w:t>
+      <w:r>
+        <w:t xml:space="preserve">Рисунок </w:t>
       </w:r>
       <w:r>
         <w:fldChar w:fldCharType="begin"/>
@@ -9235,7 +9124,7 @@
           <w:highlight w:val="red"/>
         </w:rPr>
       </w:pPr>
-      <w:bookmarkStart w:id="27" w:name="_Toc390441920"/>
+      <w:bookmarkStart w:id="26" w:name="_Toc390441920"/>
       <w:r>
         <w:rPr>
           <w:highlight w:val="red"/>
@@ -9254,7 +9143,7 @@
         </w:rPr>
         <w:t>-value entities</w:t>
       </w:r>
-      <w:bookmarkEnd w:id="27"/>
+      <w:bookmarkEnd w:id="26"/>
       <w:r>
         <w:rPr>
           <w:highlight w:val="red"/>
@@ -9290,14 +9179,14 @@
           <w:highlight w:val="red"/>
         </w:rPr>
       </w:pPr>
-      <w:bookmarkStart w:id="28" w:name="_Toc390441921"/>
+      <w:bookmarkStart w:id="27" w:name="_Toc390441921"/>
       <w:r>
         <w:rPr>
           <w:highlight w:val="red"/>
         </w:rPr>
         <w:t>Activity Diagram</w:t>
       </w:r>
-      <w:bookmarkEnd w:id="28"/>
+      <w:bookmarkEnd w:id="27"/>
     </w:p>
     <w:p>
       <w:pPr>
@@ -9323,15 +9212,12 @@
     <w:p>
       <w:pPr>
         <w:pStyle w:val="2"/>
-        <w:rPr>
-          <w:lang w:val="ru-RU"/>
-        </w:rPr>
-      </w:pPr>
-      <w:bookmarkStart w:id="29" w:name="_Toc390441922"/>
+      </w:pPr>
+      <w:bookmarkStart w:id="28" w:name="_Toc390441922"/>
       <w:r>
         <w:t>State Machine Diagram for work states (role work state) of each order state</w:t>
       </w:r>
-      <w:bookmarkEnd w:id="29"/>
+      <w:bookmarkEnd w:id="28"/>
     </w:p>
     <w:p>
       <w:pPr>
@@ -9432,7 +9318,7 @@
                     <pic:cNvPicPr/>
                   </pic:nvPicPr>
                   <pic:blipFill>
-                    <a:blip r:embed="rId21"/>
+                    <a:blip r:embed="rId20"/>
                     <a:stretch>
                       <a:fillRect/>
                     </a:stretch>
@@ -9457,13 +9343,8 @@
       <w:pPr>
         <w:pStyle w:val="af5"/>
       </w:pPr>
-      <w:proofErr w:type="spellStart"/>
-      <w:r>
-        <w:t>Рисунок</w:t>
-      </w:r>
-      <w:proofErr w:type="spellEnd"/>
-      <w:r>
-        <w:t xml:space="preserve"> </w:t>
+      <w:r>
+        <w:t xml:space="preserve">Рисунок </w:t>
       </w:r>
       <w:r>
         <w:fldChar w:fldCharType="begin"/>
@@ -9497,7 +9378,7 @@
           <w:highlight w:val="red"/>
         </w:rPr>
       </w:pPr>
-      <w:bookmarkStart w:id="30" w:name="_Toc390441923"/>
+      <w:bookmarkStart w:id="29" w:name="_Toc390441923"/>
       <w:r>
         <w:rPr>
           <w:highlight w:val="red"/>
@@ -9505,7 +9386,7 @@
         <w:lastRenderedPageBreak/>
         <w:t>Sequence Diagram</w:t>
       </w:r>
-      <w:bookmarkEnd w:id="30"/>
+      <w:bookmarkEnd w:id="29"/>
     </w:p>
     <w:p>
       <w:pPr>
@@ -9535,14 +9416,14 @@
           <w:highlight w:val="red"/>
         </w:rPr>
       </w:pPr>
-      <w:bookmarkStart w:id="31" w:name="_Toc390441924"/>
+      <w:bookmarkStart w:id="30" w:name="_Toc390441924"/>
       <w:r>
         <w:rPr>
           <w:highlight w:val="red"/>
         </w:rPr>
         <w:t>Cooperation Diagram</w:t>
       </w:r>
-      <w:bookmarkEnd w:id="31"/>
+      <w:bookmarkEnd w:id="30"/>
     </w:p>
     <w:p>
       <w:pPr>
@@ -9572,14 +9453,14 @@
           <w:highlight w:val="red"/>
         </w:rPr>
       </w:pPr>
-      <w:bookmarkStart w:id="32" w:name="_Toc390441925"/>
+      <w:bookmarkStart w:id="31" w:name="_Toc390441925"/>
       <w:r>
         <w:rPr>
           <w:highlight w:val="red"/>
         </w:rPr>
         <w:t>Package Diagram</w:t>
       </w:r>
-      <w:bookmarkEnd w:id="32"/>
+      <w:bookmarkEnd w:id="31"/>
     </w:p>
     <w:p>
       <w:pPr>
@@ -9624,11 +9505,13 @@
           <w:b/>
           <w:sz w:val="24"/>
           <w:highlight w:val="red"/>
+          <w:lang w:val="ru-RU"/>
         </w:rPr>
       </w:pPr>
       <w:r>
         <w:rPr>
           <w:highlight w:val="red"/>
+          <w:lang w:val="ru-RU"/>
         </w:rPr>
         <w:br w:type="page"/>
       </w:r>
@@ -9640,7 +9523,7 @@
           <w:highlight w:val="red"/>
         </w:rPr>
       </w:pPr>
-      <w:bookmarkStart w:id="33" w:name="_Toc390441926"/>
+      <w:bookmarkStart w:id="32" w:name="_Toc390441926"/>
       <w:r>
         <w:rPr>
           <w:highlight w:val="red"/>
@@ -9648,31 +9531,31 @@
         <w:lastRenderedPageBreak/>
         <w:t>Process View</w:t>
       </w:r>
+      <w:bookmarkEnd w:id="32"/>
+    </w:p>
+    <w:p>
+      <w:pPr>
+        <w:pStyle w:val="InfoBlue"/>
+      </w:pPr>
+      <w:r>
+        <w:t>[This section describes the system's decomposition into lightweight processes (single threads of control) and heavyweight processes (groupings of lightweight processes). Organize the section by groups of processes that communicate or interact. Describe the main modes of communication between processes, such as message passing, interrupts, and rendezvous.]</w:t>
+      </w:r>
+    </w:p>
+    <w:p>
+      <w:pPr>
+        <w:pStyle w:val="2"/>
+        <w:rPr>
+          <w:highlight w:val="red"/>
+        </w:rPr>
+      </w:pPr>
+      <w:bookmarkStart w:id="33" w:name="_Toc390441927"/>
+      <w:r>
+        <w:rPr>
+          <w:highlight w:val="red"/>
+        </w:rPr>
+        <w:t>Timeline Diagram</w:t>
+      </w:r>
       <w:bookmarkEnd w:id="33"/>
-    </w:p>
-    <w:p>
-      <w:pPr>
-        <w:pStyle w:val="InfoBlue"/>
-      </w:pPr>
-      <w:r>
-        <w:t>[This section describes the system's decomposition into lightweight processes (single threads of control) and heavyweight processes (groupings of lightweight processes). Organize the section by groups of processes that communicate or interact. Describe the main modes of communication between processes, such as message passing, interrupts, and rendezvous.]</w:t>
-      </w:r>
-    </w:p>
-    <w:p>
-      <w:pPr>
-        <w:pStyle w:val="2"/>
-        <w:rPr>
-          <w:highlight w:val="red"/>
-        </w:rPr>
-      </w:pPr>
-      <w:bookmarkStart w:id="34" w:name="_Toc390441927"/>
-      <w:r>
-        <w:rPr>
-          <w:highlight w:val="red"/>
-        </w:rPr>
-        <w:t>Timeline Diagram</w:t>
-      </w:r>
-      <w:bookmarkEnd w:id="34"/>
     </w:p>
     <w:p>
       <w:pPr>
@@ -9703,9 +9586,13 @@
           <w:rFonts w:ascii="Arial" w:hAnsi="Arial"/>
           <w:b/>
           <w:sz w:val="24"/>
-        </w:rPr>
-      </w:pPr>
-      <w:r>
+          <w:lang w:val="ru-RU"/>
+        </w:rPr>
+      </w:pPr>
+      <w:r>
+        <w:rPr>
+          <w:lang w:val="ru-RU"/>
+        </w:rPr>
         <w:br w:type="page"/>
       </w:r>
     </w:p>
@@ -9716,7 +9603,7 @@
           <w:highlight w:val="red"/>
         </w:rPr>
       </w:pPr>
-      <w:bookmarkStart w:id="35" w:name="_Toc390441928"/>
+      <w:bookmarkStart w:id="34" w:name="_Toc390441928"/>
       <w:r>
         <w:rPr>
           <w:highlight w:val="red"/>
@@ -9724,40 +9611,40 @@
         <w:lastRenderedPageBreak/>
         <w:t>Deployment View</w:t>
       </w:r>
+      <w:bookmarkEnd w:id="34"/>
+    </w:p>
+    <w:p>
+      <w:pPr>
+        <w:pStyle w:val="InfoBlue"/>
+      </w:pPr>
+      <w:r>
+        <w:t xml:space="preserve">[This section describes one or more physical network (hardware) configurations on which the software is deployed and run. It is a view of the Deployment Model. At a minimum for each configuration it should indicate the physical nodes (computers, CPUs) that execute the software and their interconnections (bus, LAN, point-to-point, and so on.) Also include a mapping of the processes of the </w:t>
+      </w:r>
+      <w:r>
+        <w:rPr>
+          <w:rStyle w:val="af"/>
+        </w:rPr>
+        <w:t>Process View</w:t>
+      </w:r>
+      <w:r>
+        <w:t xml:space="preserve"> onto the physical nodes.]</w:t>
+      </w:r>
+    </w:p>
+    <w:p>
+      <w:pPr>
+        <w:pStyle w:val="2"/>
+        <w:rPr>
+          <w:highlight w:val="red"/>
+        </w:rPr>
+      </w:pPr>
+      <w:bookmarkStart w:id="35" w:name="_Toc390441929"/>
+      <w:r>
+        <w:rPr>
+          <w:highlight w:val="red"/>
+        </w:rPr>
+        <w:t>Deployment Diagram</w:t>
+      </w:r>
       <w:bookmarkEnd w:id="35"/>
-    </w:p>
-    <w:p>
-      <w:pPr>
-        <w:pStyle w:val="InfoBlue"/>
-      </w:pPr>
-      <w:r>
-        <w:t xml:space="preserve">[This section describes one or more physical network (hardware) configurations on which the software is deployed and run. It is a view of the Deployment Model. At a minimum for each configuration it should indicate the physical nodes (computers, CPUs) that execute the software and their interconnections (bus, LAN, point-to-point, and so on.) Also include a mapping of the processes of the </w:t>
-      </w:r>
-      <w:r>
-        <w:rPr>
-          <w:rStyle w:val="af"/>
-        </w:rPr>
-        <w:t>Process View</w:t>
-      </w:r>
-      <w:r>
-        <w:t xml:space="preserve"> onto the physical nodes.]</w:t>
-      </w:r>
-    </w:p>
-    <w:p>
-      <w:pPr>
-        <w:pStyle w:val="2"/>
-        <w:rPr>
-          <w:highlight w:val="red"/>
-        </w:rPr>
-      </w:pPr>
-      <w:bookmarkStart w:id="36" w:name="_Toc390441929"/>
-      <w:r>
-        <w:rPr>
-          <w:highlight w:val="red"/>
-        </w:rPr>
-        <w:t>Deployment Diagram</w:t>
-      </w:r>
-      <w:bookmarkEnd w:id="36"/>
     </w:p>
     <w:p>
       <w:pPr>
@@ -9787,14 +9674,14 @@
           <w:highlight w:val="red"/>
         </w:rPr>
       </w:pPr>
-      <w:bookmarkStart w:id="37" w:name="_Toc390441930"/>
+      <w:bookmarkStart w:id="36" w:name="_Toc390441930"/>
       <w:r>
         <w:rPr>
           <w:highlight w:val="red"/>
         </w:rPr>
         <w:t>Package Diagram</w:t>
       </w:r>
-      <w:bookmarkEnd w:id="37"/>
+      <w:bookmarkEnd w:id="36"/>
     </w:p>
     <w:p>
       <w:pPr>
@@ -9826,11 +9713,13 @@
           <w:b/>
           <w:sz w:val="24"/>
           <w:highlight w:val="red"/>
+          <w:lang w:val="ru-RU"/>
         </w:rPr>
       </w:pPr>
       <w:r>
         <w:rPr>
           <w:highlight w:val="red"/>
+          <w:lang w:val="ru-RU"/>
         </w:rPr>
         <w:br w:type="page"/>
       </w:r>
@@ -9842,7 +9731,7 @@
           <w:highlight w:val="red"/>
         </w:rPr>
       </w:pPr>
-      <w:bookmarkStart w:id="38" w:name="_Toc390441931"/>
+      <w:bookmarkStart w:id="37" w:name="_Toc390441931"/>
       <w:r>
         <w:rPr>
           <w:highlight w:val="red"/>
@@ -9850,6 +9739,30 @@
         <w:lastRenderedPageBreak/>
         <w:t>Implementation View</w:t>
       </w:r>
+      <w:bookmarkEnd w:id="37"/>
+    </w:p>
+    <w:p>
+      <w:pPr>
+        <w:pStyle w:val="InfoBlue"/>
+      </w:pPr>
+      <w:r>
+        <w:t>[This section describes the overall structure of the implementation model, the decomposition of the software into layers and subsystems in the implementation model, and any architecturally significant components.]</w:t>
+      </w:r>
+    </w:p>
+    <w:p>
+      <w:pPr>
+        <w:pStyle w:val="2"/>
+        <w:rPr>
+          <w:highlight w:val="red"/>
+        </w:rPr>
+      </w:pPr>
+      <w:bookmarkStart w:id="38" w:name="_Toc390441932"/>
+      <w:r>
+        <w:rPr>
+          <w:highlight w:val="red"/>
+        </w:rPr>
+        <w:t>Overview</w:t>
+      </w:r>
       <w:bookmarkEnd w:id="38"/>
     </w:p>
     <w:p>
@@ -9857,7 +9770,241 @@
         <w:pStyle w:val="InfoBlue"/>
       </w:pPr>
       <w:r>
-        <w:t>[This section describes the overall structure of the implementation model, the decomposition of the software into layers and subsystems in the implementation model, and any architecturally significant components.]</w:t>
+        <w:t>[This subsection names and defines the various layers and their contents, the rules that govern the inclusion to a given layer, and the boundaries between layers. Include a component diagram that shows the relations between layers. ]</w:t>
+      </w:r>
+    </w:p>
+    <w:p>
+      <w:pPr>
+        <w:pStyle w:val="a9"/>
+        <w:jc w:val="both"/>
+        <w:rPr>
+          <w:lang w:val="ru-RU"/>
+        </w:rPr>
+      </w:pPr>
+      <w:r>
+        <w:rPr>
+          <w:lang w:val="ru-RU"/>
+        </w:rPr>
+        <w:t xml:space="preserve">Выделяется три слоя в данной системе, а именно </w:t>
+      </w:r>
+      <w:r>
+        <w:t>Data</w:t>
+      </w:r>
+      <w:r>
+        <w:rPr>
+          <w:lang w:val="ru-RU"/>
+        </w:rPr>
+        <w:t xml:space="preserve"> </w:t>
+      </w:r>
+      <w:r>
+        <w:t>layer</w:t>
+      </w:r>
+      <w:r>
+        <w:rPr>
+          <w:lang w:val="ru-RU"/>
+        </w:rPr>
+        <w:t xml:space="preserve">, </w:t>
+      </w:r>
+      <w:r>
+        <w:t>Business</w:t>
+      </w:r>
+      <w:r>
+        <w:rPr>
+          <w:lang w:val="ru-RU"/>
+        </w:rPr>
+        <w:t xml:space="preserve"> </w:t>
+      </w:r>
+      <w:r>
+        <w:t>layer</w:t>
+      </w:r>
+      <w:r>
+        <w:rPr>
+          <w:lang w:val="ru-RU"/>
+        </w:rPr>
+        <w:t xml:space="preserve">, </w:t>
+      </w:r>
+      <w:r>
+        <w:t>Client</w:t>
+      </w:r>
+      <w:r>
+        <w:rPr>
+          <w:lang w:val="ru-RU"/>
+        </w:rPr>
+        <w:t xml:space="preserve"> </w:t>
+      </w:r>
+      <w:r>
+        <w:t>layer</w:t>
+      </w:r>
+      <w:r>
+        <w:rPr>
+          <w:lang w:val="ru-RU"/>
+        </w:rPr>
+        <w:t xml:space="preserve">. На уровне </w:t>
+      </w:r>
+      <w:r>
+        <w:t>Data</w:t>
+      </w:r>
+      <w:r>
+        <w:rPr>
+          <w:lang w:val="ru-RU"/>
+        </w:rPr>
+        <w:t xml:space="preserve"> </w:t>
+      </w:r>
+      <w:r>
+        <w:t>layer</w:t>
+      </w:r>
+      <w:r>
+        <w:rPr>
+          <w:lang w:val="ru-RU"/>
+        </w:rPr>
+        <w:t xml:space="preserve"> взаимодействие базы данных проходит через </w:t>
+      </w:r>
+      <w:r>
+        <w:t>hibernate</w:t>
+      </w:r>
+      <w:r>
+        <w:rPr>
+          <w:lang w:val="ru-RU"/>
+        </w:rPr>
+        <w:t xml:space="preserve">, что позволяет использовать средства для автоматического построения запросов и извлечения данных. Выделяется несколько сущностей для абстрагирования от таблиц в базе данных: </w:t>
+      </w:r>
+      <w:r>
+        <w:t>fashion</w:t>
+      </w:r>
+      <w:r>
+        <w:rPr>
+          <w:lang w:val="ru-RU"/>
+        </w:rPr>
+        <w:t xml:space="preserve">, </w:t>
+      </w:r>
+      <w:r>
+        <w:t>material</w:t>
+      </w:r>
+      <w:r>
+        <w:rPr>
+          <w:lang w:val="ru-RU"/>
+        </w:rPr>
+        <w:t xml:space="preserve">, </w:t>
+      </w:r>
+      <w:r>
+        <w:t>order</w:t>
+      </w:r>
+      <w:r>
+        <w:rPr>
+          <w:lang w:val="ru-RU"/>
+        </w:rPr>
+        <w:t xml:space="preserve">, </w:t>
+      </w:r>
+      <w:r>
+        <w:t>recipe</w:t>
+      </w:r>
+      <w:r>
+        <w:rPr>
+          <w:lang w:val="ru-RU"/>
+        </w:rPr>
+        <w:t xml:space="preserve">, </w:t>
+      </w:r>
+      <w:r>
+        <w:t>size</w:t>
+      </w:r>
+      <w:r>
+        <w:rPr>
+          <w:lang w:val="ru-RU"/>
+        </w:rPr>
+        <w:t xml:space="preserve">, </w:t>
+      </w:r>
+      <w:r>
+        <w:t>status</w:t>
+      </w:r>
+      <w:r>
+        <w:rPr>
+          <w:lang w:val="ru-RU"/>
+        </w:rPr>
+        <w:t>,</w:t>
+      </w:r>
+      <w:r>
+        <w:t>typeofmaterials</w:t>
+      </w:r>
+      <w:r>
+        <w:rPr>
+          <w:lang w:val="ru-RU"/>
+        </w:rPr>
+        <w:t xml:space="preserve">, </w:t>
+      </w:r>
+      <w:r>
+        <w:t>user</w:t>
+      </w:r>
+      <w:r>
+        <w:rPr>
+          <w:lang w:val="ru-RU"/>
+        </w:rPr>
+        <w:t xml:space="preserve">. Классы </w:t>
+      </w:r>
+      <w:r>
+        <w:t>OrderRepository</w:t>
+      </w:r>
+      <w:r>
+        <w:rPr>
+          <w:lang w:val="ru-RU"/>
+        </w:rPr>
+        <w:t xml:space="preserve"> и </w:t>
+      </w:r>
+      <w:r>
+        <w:t>RequestRepository</w:t>
+      </w:r>
+      <w:r>
+        <w:rPr>
+          <w:lang w:val="ru-RU"/>
+        </w:rPr>
+        <w:t xml:space="preserve"> позволяют производить различные операции п</w:t>
+      </w:r>
+      <w:r>
+        <w:rPr>
+          <w:lang w:val="ru-RU"/>
+        </w:rPr>
+        <w:t>ри выборке данных из базы, так ж</w:t>
+      </w:r>
+      <w:r>
+        <w:rPr>
+          <w:lang w:val="ru-RU"/>
+        </w:rPr>
+        <w:t xml:space="preserve">е как создание заказа, удаление заказа, получение необходимых данных с заданными параметрами. На уровне </w:t>
+      </w:r>
+      <w:r>
+        <w:t>Business</w:t>
+      </w:r>
+      <w:r>
+        <w:rPr>
+          <w:lang w:val="ru-RU"/>
+        </w:rPr>
+        <w:t xml:space="preserve"> происходит обработка заказа, заполнение его данными, обновление уже существующего заказа, а так же его удаление. Для этого используется два класса </w:t>
+      </w:r>
+      <w:r>
+        <w:t>OrderService</w:t>
+      </w:r>
+      <w:r>
+        <w:rPr>
+          <w:lang w:val="ru-RU"/>
+        </w:rPr>
+        <w:t xml:space="preserve"> и </w:t>
+      </w:r>
+      <w:r>
+        <w:t>RequestService</w:t>
+      </w:r>
+      <w:r>
+        <w:rPr>
+          <w:lang w:val="ru-RU"/>
+        </w:rPr>
+        <w:t xml:space="preserve">. </w:t>
+      </w:r>
+      <w:r>
+        <w:t>UserController</w:t>
+      </w:r>
+      <w:r>
+        <w:rPr>
+          <w:lang w:val="ru-RU"/>
+        </w:rPr>
+        <w:t xml:space="preserve"> обеспечивает связь между пользователем и системой, контролирует ввод данных пользователем и использует модели описанные выше ля реализации определенных действий. Непосредственное взаимодействие с системой происходит через браузер, где пользователь вводит необходимые данные для создания заказа, они проходят валидность и проходят по следующим нижележащим уровням.</w:t>
       </w:r>
     </w:p>
     <w:p>
@@ -9867,12 +10014,12 @@
           <w:highlight w:val="red"/>
         </w:rPr>
       </w:pPr>
-      <w:bookmarkStart w:id="39" w:name="_Toc390441932"/>
+      <w:bookmarkStart w:id="39" w:name="_Toc390441933"/>
       <w:r>
         <w:rPr>
           <w:highlight w:val="red"/>
         </w:rPr>
-        <w:t>Overview</w:t>
+        <w:t>Layers</w:t>
       </w:r>
       <w:bookmarkEnd w:id="39"/>
     </w:p>
@@ -9881,7 +10028,247 @@
         <w:pStyle w:val="InfoBlue"/>
       </w:pPr>
       <w:r>
-        <w:t>[This subsection names and defines the various layers and their contents, the rules that govern the inclusion to a given layer, and the boundaries between layers. Include a component diagram that shows the relations between layers. ]</w:t>
+        <w:t>[For each layer, include a subsection with its name, an enumeration of the subsystems located in the layer, and a component diagram.]</w:t>
+      </w:r>
+    </w:p>
+    <w:p>
+      <w:pPr>
+        <w:pStyle w:val="a9"/>
+        <w:numPr>
+          <w:ilvl w:val="0"/>
+          <w:numId w:val="25"/>
+        </w:numPr>
+        <w:rPr>
+          <w:lang w:val="ru-RU"/>
+        </w:rPr>
+      </w:pPr>
+      <w:r>
+        <w:t>Data</w:t>
+      </w:r>
+      <w:r>
+        <w:rPr>
+          <w:lang w:val="ru-RU"/>
+        </w:rPr>
+        <w:t xml:space="preserve"> </w:t>
+      </w:r>
+      <w:r>
+        <w:t>layer</w:t>
+      </w:r>
+      <w:r>
+        <w:rPr>
+          <w:lang w:val="ru-RU"/>
+        </w:rPr>
+        <w:t xml:space="preserve"> </w:t>
+      </w:r>
+    </w:p>
+    <w:p>
+      <w:pPr>
+        <w:pStyle w:val="a9"/>
+        <w:jc w:val="both"/>
+        <w:rPr>
+          <w:lang w:val="ru-RU"/>
+        </w:rPr>
+      </w:pPr>
+      <w:r>
+        <w:rPr>
+          <w:lang w:val="ru-RU"/>
+        </w:rPr>
+        <w:t xml:space="preserve">В данный слой входит сама база данных, сущности описанные в виде </w:t>
+      </w:r>
+      <w:r>
+        <w:t>VO</w:t>
+      </w:r>
+      <w:r>
+        <w:rPr>
+          <w:lang w:val="ru-RU"/>
+        </w:rPr>
+        <w:t xml:space="preserve">, и взаимодействие по получению и отправке данных по заказу и/ или изменению через классы </w:t>
+      </w:r>
+      <w:r>
+        <w:t>Request</w:t>
+      </w:r>
+      <w:r>
+        <w:rPr>
+          <w:lang w:val="ru-RU"/>
+        </w:rPr>
+        <w:t xml:space="preserve"> </w:t>
+      </w:r>
+      <w:r>
+        <w:t>repository</w:t>
+      </w:r>
+      <w:r>
+        <w:rPr>
+          <w:lang w:val="ru-RU"/>
+        </w:rPr>
+        <w:t xml:space="preserve">, </w:t>
+      </w:r>
+      <w:r>
+        <w:t>Order</w:t>
+      </w:r>
+      <w:r>
+        <w:rPr>
+          <w:lang w:val="ru-RU"/>
+        </w:rPr>
+        <w:t xml:space="preserve"> </w:t>
+      </w:r>
+      <w:r>
+        <w:t>repository</w:t>
+      </w:r>
+      <w:r>
+        <w:rPr>
+          <w:lang w:val="ru-RU"/>
+        </w:rPr>
+        <w:t>.</w:t>
+      </w:r>
+    </w:p>
+    <w:p>
+      <w:pPr>
+        <w:pStyle w:val="a9"/>
+        <w:numPr>
+          <w:ilvl w:val="0"/>
+          <w:numId w:val="25"/>
+        </w:numPr>
+        <w:rPr>
+          <w:lang w:val="ru-RU"/>
+        </w:rPr>
+      </w:pPr>
+      <w:r>
+        <w:t>Business</w:t>
+      </w:r>
+      <w:r>
+        <w:rPr>
+          <w:lang w:val="ru-RU"/>
+        </w:rPr>
+        <w:t xml:space="preserve"> </w:t>
+      </w:r>
+      <w:r>
+        <w:t>layer</w:t>
+      </w:r>
+      <w:r>
+        <w:rPr>
+          <w:lang w:val="ru-RU"/>
+        </w:rPr>
+        <w:t xml:space="preserve"> </w:t>
+      </w:r>
+    </w:p>
+    <w:p>
+      <w:pPr>
+        <w:pStyle w:val="a9"/>
+        <w:jc w:val="both"/>
+        <w:rPr>
+          <w:lang w:val="ru-RU"/>
+        </w:rPr>
+      </w:pPr>
+      <w:r>
+        <w:rPr>
+          <w:lang w:val="ru-RU"/>
+        </w:rPr>
+        <w:t xml:space="preserve">Данный слой описывает взаимодействие с получением, отправкой заказа, его изменением и/или обновлением. </w:t>
+      </w:r>
+      <w:r>
+        <w:t>Service</w:t>
+      </w:r>
+      <w:r>
+        <w:rPr>
+          <w:lang w:val="ru-RU"/>
+        </w:rPr>
+        <w:t xml:space="preserve"> осуществляется через классы </w:t>
+      </w:r>
+      <w:r>
+        <w:t>OrderService</w:t>
+      </w:r>
+      <w:r>
+        <w:rPr>
+          <w:lang w:val="ru-RU"/>
+        </w:rPr>
+        <w:t xml:space="preserve"> и </w:t>
+      </w:r>
+      <w:r>
+        <w:t>RequetsService</w:t>
+      </w:r>
+      <w:r>
+        <w:rPr>
+          <w:lang w:val="ru-RU"/>
+        </w:rPr>
+        <w:t>.</w:t>
+      </w:r>
+      <w:r>
+        <w:rPr>
+          <w:lang w:val="ru-RU"/>
+        </w:rPr>
+        <w:t xml:space="preserve">Так же на этом уровне осуществляется обработка данных с формы с помощью класса </w:t>
+      </w:r>
+      <w:r>
+        <w:t>UserController</w:t>
+      </w:r>
+      <w:r>
+        <w:rPr>
+          <w:lang w:val="ru-RU"/>
+        </w:rPr>
+        <w:t>.</w:t>
+      </w:r>
+    </w:p>
+    <w:p>
+      <w:pPr>
+        <w:pStyle w:val="a9"/>
+        <w:numPr>
+          <w:ilvl w:val="0"/>
+          <w:numId w:val="25"/>
+        </w:numPr>
+        <w:rPr>
+          <w:lang w:val="ru-RU"/>
+        </w:rPr>
+      </w:pPr>
+      <w:r>
+        <w:t>Client</w:t>
+      </w:r>
+      <w:r>
+        <w:rPr>
+          <w:lang w:val="ru-RU"/>
+        </w:rPr>
+        <w:t xml:space="preserve"> </w:t>
+      </w:r>
+      <w:r>
+        <w:t>layer</w:t>
+      </w:r>
+    </w:p>
+    <w:p>
+      <w:pPr>
+        <w:pStyle w:val="a9"/>
+        <w:jc w:val="both"/>
+        <w:rPr>
+          <w:lang w:val="ru-RU"/>
+        </w:rPr>
+      </w:pPr>
+      <w:r>
+        <w:rPr>
+          <w:lang w:val="ru-RU"/>
+        </w:rPr>
+        <w:t xml:space="preserve">В данном слое пользователь непосредственно может вносить </w:t>
+      </w:r>
+      <w:r>
+        <w:rPr>
+          <w:lang w:val="ru-RU"/>
+        </w:rPr>
+        <w:t>данные</w:t>
+      </w:r>
+      <w:r>
+        <w:rPr>
+          <w:lang w:val="ru-RU"/>
+        </w:rPr>
+        <w:t xml:space="preserve"> для оформления заказа и выбирать из списка существующие </w:t>
+      </w:r>
+      <w:r>
+        <w:rPr>
+          <w:lang w:val="ru-RU"/>
+        </w:rPr>
+        <w:t>характеристики</w:t>
+      </w:r>
+      <w:r>
+        <w:rPr>
+          <w:lang w:val="ru-RU"/>
+        </w:rPr>
+        <w:t xml:space="preserve"> изделия. После того, как заказ будет составлен, система добавляет заказ в базу, для дальнейшего выполнения.</w:t>
       </w:r>
     </w:p>
     <w:p>
@@ -9891,38 +10278,15 @@
           <w:highlight w:val="red"/>
         </w:rPr>
       </w:pPr>
-      <w:bookmarkStart w:id="40" w:name="_Toc390441933"/>
+      <w:bookmarkStart w:id="40" w:name="_Toc390441934"/>
       <w:r>
         <w:rPr>
           <w:highlight w:val="red"/>
         </w:rPr>
-        <w:t>Layers</w:t>
+        <w:lastRenderedPageBreak/>
+        <w:t>Activity Diagram</w:t>
       </w:r>
       <w:bookmarkEnd w:id="40"/>
-    </w:p>
-    <w:p>
-      <w:pPr>
-        <w:pStyle w:val="InfoBlue"/>
-      </w:pPr>
-      <w:r>
-        <w:t>[For each layer, include a subsection with its name, an enumeration of the subsystems located in the layer, and a component diagram.]</w:t>
-      </w:r>
-    </w:p>
-    <w:p>
-      <w:pPr>
-        <w:pStyle w:val="2"/>
-        <w:rPr>
-          <w:highlight w:val="red"/>
-        </w:rPr>
-      </w:pPr>
-      <w:bookmarkStart w:id="41" w:name="_Toc390441934"/>
-      <w:r>
-        <w:rPr>
-          <w:highlight w:val="red"/>
-        </w:rPr>
-        <w:t>Activity Diagram</w:t>
-      </w:r>
-      <w:bookmarkEnd w:id="41"/>
     </w:p>
     <w:p>
       <w:pPr>
@@ -9952,14 +10316,14 @@
           <w:highlight w:val="red"/>
         </w:rPr>
       </w:pPr>
-      <w:bookmarkStart w:id="42" w:name="_Toc390441935"/>
+      <w:bookmarkStart w:id="41" w:name="_Toc390441935"/>
       <w:r>
         <w:rPr>
           <w:highlight w:val="red"/>
         </w:rPr>
         <w:t>State Machine Diagram</w:t>
       </w:r>
-      <w:bookmarkEnd w:id="42"/>
+      <w:bookmarkEnd w:id="41"/>
     </w:p>
     <w:p>
       <w:pPr>
@@ -9969,6 +10333,7 @@
           <w:b/>
           <w:color w:val="FF0000"/>
           <w:sz w:val="28"/>
+          <w:lang w:val="ru-RU"/>
         </w:rPr>
       </w:pPr>
       <w:r>
@@ -9988,14 +10353,14 @@
           <w:highlight w:val="red"/>
         </w:rPr>
       </w:pPr>
-      <w:bookmarkStart w:id="43" w:name="_Toc390441936"/>
+      <w:bookmarkStart w:id="42" w:name="_Toc390441936"/>
       <w:r>
         <w:rPr>
           <w:highlight w:val="red"/>
         </w:rPr>
         <w:t>Sequence Diagram</w:t>
       </w:r>
-      <w:bookmarkEnd w:id="43"/>
+      <w:bookmarkEnd w:id="42"/>
     </w:p>
     <w:p>
       <w:pPr>
@@ -10005,6 +10370,7 @@
           <w:b/>
           <w:color w:val="FF0000"/>
           <w:sz w:val="28"/>
+          <w:lang w:val="ru-RU"/>
         </w:rPr>
       </w:pPr>
       <w:r>
@@ -10024,14 +10390,14 @@
           <w:highlight w:val="red"/>
         </w:rPr>
       </w:pPr>
-      <w:bookmarkStart w:id="44" w:name="_Toc390441937"/>
+      <w:bookmarkStart w:id="43" w:name="_Toc390441937"/>
       <w:r>
         <w:rPr>
           <w:highlight w:val="red"/>
         </w:rPr>
         <w:t>Cooperation and Interaction Diagrams</w:t>
       </w:r>
-      <w:bookmarkEnd w:id="44"/>
+      <w:bookmarkEnd w:id="43"/>
     </w:p>
     <w:p>
       <w:pPr>
@@ -10061,14 +10427,220 @@
           <w:highlight w:val="red"/>
         </w:rPr>
       </w:pPr>
-      <w:bookmarkStart w:id="45" w:name="_Toc390441938"/>
+      <w:bookmarkStart w:id="44" w:name="_Toc390441938"/>
       <w:r>
         <w:rPr>
           <w:highlight w:val="red"/>
         </w:rPr>
         <w:t>Class Diagram (full version)</w:t>
       </w:r>
+      <w:bookmarkEnd w:id="44"/>
+    </w:p>
+    <w:p>
+      <w:pPr>
+        <w:rPr>
+          <w:highlight w:val="red"/>
+        </w:rPr>
+      </w:pPr>
+    </w:p>
+    <w:p>
+      <w:r>
+        <w:rPr>
+          <w:noProof/>
+          <w:lang w:eastAsia="ru-RU"/>
+        </w:rPr>
+        <w:drawing>
+          <wp:inline distT="0" distB="0" distL="0" distR="0" wp14:anchorId="33CABD0D" wp14:editId="03C36B13">
+            <wp:extent cx="5940425" cy="3175000"/>
+            <wp:effectExtent l="0" t="0" r="3175" b="6350"/>
+            <wp:docPr id="10" name="Рисунок 10"/>
+            <wp:cNvGraphicFramePr>
+              <a:graphicFrameLocks xmlns:a="http://schemas.openxmlformats.org/drawingml/2006/main" noChangeAspect="1"/>
+            </wp:cNvGraphicFramePr>
+            <a:graphic xmlns:a="http://schemas.openxmlformats.org/drawingml/2006/main">
+              <a:graphicData uri="http://schemas.openxmlformats.org/drawingml/2006/picture">
+                <pic:pic xmlns:pic="http://schemas.openxmlformats.org/drawingml/2006/picture">
+                  <pic:nvPicPr>
+                    <pic:cNvPr id="1" name=""/>
+                    <pic:cNvPicPr/>
+                  </pic:nvPicPr>
+                  <pic:blipFill>
+                    <a:blip r:embed="rId21"/>
+                    <a:stretch>
+                      <a:fillRect/>
+                    </a:stretch>
+                  </pic:blipFill>
+                  <pic:spPr>
+                    <a:xfrm>
+                      <a:off x="0" y="0"/>
+                      <a:ext cx="5940425" cy="3175000"/>
+                    </a:xfrm>
+                    <a:prstGeom prst="rect">
+                      <a:avLst/>
+                    </a:prstGeom>
+                  </pic:spPr>
+                </pic:pic>
+              </a:graphicData>
+            </a:graphic>
+          </wp:inline>
+        </w:drawing>
+      </w:r>
+    </w:p>
+    <w:p>
+      <w:pPr>
+        <w:jc w:val="center"/>
+      </w:pPr>
+      <w:r>
+        <w:rPr>
+          <w:lang w:val="ru-RU"/>
+        </w:rPr>
+        <w:t>Рисунок</w:t>
+      </w:r>
+      <w:r>
+        <w:t xml:space="preserve"> 1. Class diagram (basic entity)</w:t>
+      </w:r>
+    </w:p>
+    <w:p>
+      <w:pPr>
+        <w:rPr>
+          <w:highlight w:val="red"/>
+        </w:rPr>
+      </w:pPr>
+      <w:bookmarkStart w:id="45" w:name="_GoBack"/>
       <w:bookmarkEnd w:id="45"/>
+    </w:p>
+    <w:p>
+      <w:pPr>
+        <w:rPr>
+          <w:highlight w:val="red"/>
+        </w:rPr>
+      </w:pPr>
+      <w:r>
+        <w:rPr>
+          <w:noProof/>
+          <w:lang w:eastAsia="ru-RU"/>
+        </w:rPr>
+        <w:lastRenderedPageBreak/>
+        <w:drawing>
+          <wp:inline distT="0" distB="0" distL="0" distR="0" wp14:anchorId="74CB2B19" wp14:editId="31415179">
+            <wp:extent cx="5940425" cy="3462655"/>
+            <wp:effectExtent l="0" t="0" r="3175" b="4445"/>
+            <wp:docPr id="11" name="Рисунок 11"/>
+            <wp:cNvGraphicFramePr>
+              <a:graphicFrameLocks xmlns:a="http://schemas.openxmlformats.org/drawingml/2006/main" noChangeAspect="1"/>
+            </wp:cNvGraphicFramePr>
+            <a:graphic xmlns:a="http://schemas.openxmlformats.org/drawingml/2006/main">
+              <a:graphicData uri="http://schemas.openxmlformats.org/drawingml/2006/picture">
+                <pic:pic xmlns:pic="http://schemas.openxmlformats.org/drawingml/2006/picture">
+                  <pic:nvPicPr>
+                    <pic:cNvPr id="1" name=""/>
+                    <pic:cNvPicPr/>
+                  </pic:nvPicPr>
+                  <pic:blipFill>
+                    <a:blip r:embed="rId22"/>
+                    <a:stretch>
+                      <a:fillRect/>
+                    </a:stretch>
+                  </pic:blipFill>
+                  <pic:spPr>
+                    <a:xfrm>
+                      <a:off x="0" y="0"/>
+                      <a:ext cx="5940425" cy="3462655"/>
+                    </a:xfrm>
+                    <a:prstGeom prst="rect">
+                      <a:avLst/>
+                    </a:prstGeom>
+                  </pic:spPr>
+                </pic:pic>
+              </a:graphicData>
+            </a:graphic>
+          </wp:inline>
+        </w:drawing>
+      </w:r>
+    </w:p>
+    <w:p>
+      <w:pPr>
+        <w:rPr>
+          <w:highlight w:val="red"/>
+        </w:rPr>
+      </w:pPr>
+    </w:p>
+    <w:p>
+      <w:pPr>
+        <w:jc w:val="center"/>
+      </w:pPr>
+      <w:r>
+        <w:rPr>
+          <w:lang w:val="ru-RU"/>
+        </w:rPr>
+        <w:t>Рисунок</w:t>
+      </w:r>
+      <w:r>
+        <w:t xml:space="preserve"> 2. Class diagram (extended  basic classes)</w:t>
+      </w:r>
+    </w:p>
+    <w:p>
+      <w:pPr>
+        <w:rPr>
+          <w:highlight w:val="red"/>
+        </w:rPr>
+      </w:pPr>
+      <w:r>
+        <w:rPr>
+          <w:noProof/>
+          <w:lang w:eastAsia="ru-RU"/>
+        </w:rPr>
+        <w:lastRenderedPageBreak/>
+        <w:drawing>
+          <wp:inline distT="0" distB="0" distL="0" distR="0" wp14:anchorId="4C4E885A" wp14:editId="7BD1CB32">
+            <wp:extent cx="5940425" cy="2936875"/>
+            <wp:effectExtent l="0" t="0" r="3175" b="0"/>
+            <wp:docPr id="12" name="Рисунок 12"/>
+            <wp:cNvGraphicFramePr>
+              <a:graphicFrameLocks xmlns:a="http://schemas.openxmlformats.org/drawingml/2006/main" noChangeAspect="1"/>
+            </wp:cNvGraphicFramePr>
+            <a:graphic xmlns:a="http://schemas.openxmlformats.org/drawingml/2006/main">
+              <a:graphicData uri="http://schemas.openxmlformats.org/drawingml/2006/picture">
+                <pic:pic xmlns:pic="http://schemas.openxmlformats.org/drawingml/2006/picture">
+                  <pic:nvPicPr>
+                    <pic:cNvPr id="1" name=""/>
+                    <pic:cNvPicPr/>
+                  </pic:nvPicPr>
+                  <pic:blipFill>
+                    <a:blip r:embed="rId23"/>
+                    <a:stretch>
+                      <a:fillRect/>
+                    </a:stretch>
+                  </pic:blipFill>
+                  <pic:spPr>
+                    <a:xfrm>
+                      <a:off x="0" y="0"/>
+                      <a:ext cx="5940425" cy="2936875"/>
+                    </a:xfrm>
+                    <a:prstGeom prst="rect">
+                      <a:avLst/>
+                    </a:prstGeom>
+                  </pic:spPr>
+                </pic:pic>
+              </a:graphicData>
+            </a:graphic>
+          </wp:inline>
+        </w:drawing>
+      </w:r>
+    </w:p>
+    <w:p>
+      <w:pPr>
+        <w:jc w:val="center"/>
+      </w:pPr>
+      <w:r>
+        <w:rPr>
+          <w:lang w:val="ru-RU"/>
+        </w:rPr>
+        <w:t>Рисунок</w:t>
+      </w:r>
+      <w:r>
+        <w:t xml:space="preserve"> 3. Class diagram (full version)</w:t>
+      </w:r>
     </w:p>
     <w:p>
       <w:pPr>
@@ -10179,7 +10751,7 @@
                     </pic:cNvPicPr>
                   </pic:nvPicPr>
                   <pic:blipFill>
-                    <a:blip r:embed="rId22"/>
+                    <a:blip r:embed="rId24"/>
                     <a:srcRect/>
                     <a:stretch>
                       <a:fillRect/>
@@ -11588,7 +12160,6 @@
           <w:lang w:val="ru-RU" w:eastAsia="ru-RU"/>
         </w:rPr>
       </w:pPr>
-      <w:proofErr w:type="gramStart"/>
       <w:r>
         <w:rPr>
           <w:b/>
@@ -11638,7 +12209,6 @@
         </w:rPr>
         <w:t xml:space="preserve"> кол-во на складе.</w:t>
       </w:r>
-      <w:proofErr w:type="gramEnd"/>
     </w:p>
     <w:p>
       <w:pPr>
@@ -11924,7 +12494,6 @@
         </w:rPr>
         <w:t>MAGIC</w:t>
       </w:r>
-      <w:proofErr w:type="gramStart"/>
       <w:r>
         <w:rPr>
           <w:b/>
@@ -11939,15 +12508,7 @@
           <w:color w:val="000000"/>
           <w:lang w:val="ru-RU" w:eastAsia="ru-RU"/>
         </w:rPr>
-        <w:t> в</w:t>
-      </w:r>
-      <w:proofErr w:type="gramEnd"/>
-      <w:r>
-        <w:rPr>
-          <w:color w:val="000000"/>
-          <w:lang w:val="ru-RU" w:eastAsia="ru-RU"/>
-        </w:rPr>
-        <w:t xml:space="preserve"> данной таблице хранится вся информация о магических свойствах или особенностях.</w:t>
+        <w:t> в данной таблице хранится вся информация о магических свойствах или особенностях.</w:t>
       </w:r>
     </w:p>
     <w:p>
@@ -11957,64 +12518,71 @@
         <w:ind w:left="1440"/>
         <w:rPr>
           <w:color w:val="000000"/>
+          <w:lang w:eastAsia="ru-RU"/>
+        </w:rPr>
+      </w:pPr>
+      <w:r>
+        <w:rPr>
+          <w:color w:val="000000"/>
+          <w:lang w:eastAsia="ru-RU"/>
+        </w:rPr>
+        <w:t>MAGIC</w:t>
+      </w:r>
+      <w:r>
+        <w:rPr>
+          <w:color w:val="000000"/>
+          <w:lang w:eastAsia="ru-RU"/>
+        </w:rPr>
+        <w:t>.</w:t>
+      </w:r>
+      <w:r>
+        <w:rPr>
+          <w:color w:val="000000"/>
+          <w:lang w:eastAsia="ru-RU"/>
+        </w:rPr>
+        <w:t>MAGIC</w:t>
+      </w:r>
+      <w:r>
+        <w:rPr>
+          <w:color w:val="000000"/>
+          <w:lang w:eastAsia="ru-RU"/>
+        </w:rPr>
+        <w:t>_</w:t>
+      </w:r>
+      <w:r>
+        <w:rPr>
+          <w:color w:val="000000"/>
+          <w:lang w:eastAsia="ru-RU"/>
+        </w:rPr>
+        <w:t>NAME</w:t>
+      </w:r>
+      <w:r>
+        <w:rPr>
+          <w:color w:val="000000"/>
+          <w:lang w:eastAsia="ru-RU"/>
+        </w:rPr>
+        <w:t xml:space="preserve"> – </w:t>
+      </w:r>
+      <w:r>
+        <w:rPr>
+          <w:color w:val="000000"/>
           <w:lang w:val="ru-RU" w:eastAsia="ru-RU"/>
         </w:rPr>
-      </w:pPr>
-      <w:r>
-        <w:rPr>
-          <w:color w:val="000000"/>
-          <w:lang w:eastAsia="ru-RU"/>
-        </w:rPr>
-        <w:t>MAGIC</w:t>
+        <w:t>название</w:t>
+      </w:r>
+      <w:r>
+        <w:rPr>
+          <w:color w:val="000000"/>
+          <w:lang w:eastAsia="ru-RU"/>
+        </w:rPr>
+        <w:t xml:space="preserve"> </w:t>
       </w:r>
       <w:r>
         <w:rPr>
           <w:color w:val="000000"/>
           <w:lang w:val="ru-RU" w:eastAsia="ru-RU"/>
         </w:rPr>
-        <w:t>.</w:t>
-      </w:r>
-      <w:r>
-        <w:rPr>
-          <w:color w:val="000000"/>
-          <w:lang w:eastAsia="ru-RU"/>
-        </w:rPr>
-        <w:t>MAGIC</w:t>
-      </w:r>
-      <w:r>
-        <w:rPr>
-          <w:color w:val="000000"/>
-          <w:lang w:val="ru-RU" w:eastAsia="ru-RU"/>
-        </w:rPr>
-        <w:t>_</w:t>
-      </w:r>
-      <w:r>
-        <w:rPr>
-          <w:color w:val="000000"/>
-          <w:lang w:eastAsia="ru-RU"/>
-        </w:rPr>
-        <w:t>NAME</w:t>
-      </w:r>
-      <w:r>
-        <w:rPr>
-          <w:color w:val="000000"/>
-          <w:lang w:val="ru-RU" w:eastAsia="ru-RU"/>
-        </w:rPr>
-        <w:t xml:space="preserve"> – </w:t>
-      </w:r>
-      <w:r>
-        <w:rPr>
-          <w:color w:val="000000"/>
-          <w:lang w:val="ru-RU" w:eastAsia="ru-RU"/>
-        </w:rPr>
-        <w:t>название</w:t>
-      </w:r>
-      <w:r>
-        <w:rPr>
-          <w:color w:val="000000"/>
-          <w:lang w:val="ru-RU" w:eastAsia="ru-RU"/>
-        </w:rPr>
-        <w:t xml:space="preserve"> свойства</w:t>
+        <w:t>свойства</w:t>
       </w:r>
     </w:p>
     <w:p>
@@ -12532,26 +13100,15 @@
     <w:p>
       <w:pPr>
         <w:ind w:left="720"/>
-      </w:pPr>
-      <w:r>
-        <w:rPr>
-          <w:lang w:val="ru-RU"/>
-        </w:rPr>
-        <w:t>При заполнении нового Заказа необходимо выбрат</w:t>
-      </w:r>
-      <w:proofErr w:type="gramStart"/>
-      <w:r>
-        <w:rPr>
-          <w:lang w:val="ru-RU"/>
-        </w:rPr>
-        <w:t>ь(</w:t>
-      </w:r>
-      <w:proofErr w:type="gramEnd"/>
-      <w:r>
-        <w:rPr>
-          <w:lang w:val="ru-RU"/>
-        </w:rPr>
-        <w:t>привязать) один из рецептов.</w:t>
+        <w:rPr>
+          <w:lang w:val="ru-RU"/>
+        </w:rPr>
+      </w:pPr>
+      <w:r>
+        <w:rPr>
+          <w:lang w:val="ru-RU"/>
+        </w:rPr>
+        <w:t>При заполнении нового Заказа необходимо выбрать(привязать) один из рецептов.</w:t>
       </w:r>
     </w:p>
     <w:p>
@@ -12644,9 +13201,13 @@
           <w:rFonts w:ascii="Arial" w:hAnsi="Arial"/>
           <w:b/>
           <w:sz w:val="24"/>
-        </w:rPr>
-      </w:pPr>
-      <w:r>
+          <w:lang w:val="ru-RU"/>
+        </w:rPr>
+      </w:pPr>
+      <w:r>
+        <w:rPr>
+          <w:lang w:val="ru-RU"/>
+        </w:rPr>
         <w:br w:type="page"/>
       </w:r>
     </w:p>
@@ -12671,21 +13232,8 @@
       <w:pPr>
         <w:pStyle w:val="InfoBlue"/>
       </w:pPr>
-      <w:proofErr w:type="gramStart"/>
-      <w:r>
-        <w:t>[A description of the persistent data storage perspective of the system.</w:t>
-      </w:r>
-      <w:proofErr w:type="gramEnd"/>
-      <w:r>
-        <w:t xml:space="preserve"> This section is optional if there is little or no persistent </w:t>
-      </w:r>
-      <w:proofErr w:type="gramStart"/>
-      <w:r>
-        <w:t>data,</w:t>
-      </w:r>
-      <w:proofErr w:type="gramEnd"/>
-      <w:r>
-        <w:t xml:space="preserve"> or the translation between the Design Model and the Data Model is trivial.]</w:t>
+      <w:r>
+        <w:t>[A description of the persistent data storage perspective of the system. This section is optional if there is little or no persistent data, or the translation between the Design Model and the Data Model is trivial.]</w:t>
       </w:r>
     </w:p>
     <w:p>
@@ -12708,11 +13256,9 @@
       <w:pPr>
         <w:pStyle w:val="InfoBlue"/>
       </w:pPr>
-      <w:proofErr w:type="gramStart"/>
       <w:r>
         <w:t>[A description of the major dimensioning characteristics of the software that impact the architecture, as well as the target performance constraints.]</w:t>
       </w:r>
-      <w:proofErr w:type="gramEnd"/>
     </w:p>
     <w:p>
       <w:pPr>
@@ -12740,10 +13286,10 @@
     </w:p>
     <w:p/>
     <w:sectPr>
-      <w:headerReference w:type="default" r:id="rId23"/>
-      <w:footerReference w:type="default" r:id="rId24"/>
-      <w:headerReference w:type="first" r:id="rId25"/>
-      <w:footerReference w:type="first" r:id="rId26"/>
+      <w:headerReference w:type="default" r:id="rId25"/>
+      <w:footerReference w:type="default" r:id="rId26"/>
+      <w:headerReference w:type="first" r:id="rId27"/>
+      <w:footerReference w:type="first" r:id="rId28"/>
       <w:pgSz w:w="15840" w:h="12240" w:orient="landscape" w:code="1"/>
       <w:pgMar w:top="1440" w:right="1440" w:bottom="1440" w:left="1440" w:header="720" w:footer="720" w:gutter="0"/>
       <w:cols w:space="720"/>
@@ -12754,7 +13300,7 @@
 </file>
 
 <file path=word/endnotes.xml><?xml version="1.0" encoding="utf-8"?>
-<w:endnotes xmlns:wpc="http://schemas.microsoft.com/office/word/2010/wordprocessingCanvas" xmlns:mc="http://schemas.openxmlformats.org/markup-compatibility/2006" xmlns:o="urn:schemas-microsoft-com:office:office" xmlns:r="http://schemas.openxmlformats.org/officeDocument/2006/relationships" xmlns:m="http://schemas.openxmlformats.org/officeDocument/2006/math" xmlns:v="urn:schemas-microsoft-com:vml" xmlns:wp14="http://schemas.microsoft.com/office/word/2010/wordprocessingDrawing" xmlns:wp="http://schemas.openxmlformats.org/drawingml/2006/wordprocessingDrawing" xmlns:w10="urn:schemas-microsoft-com:office:word" xmlns:w="http://schemas.openxmlformats.org/wordprocessingml/2006/main" xmlns:w14="http://schemas.microsoft.com/office/word/2010/wordml" xmlns:wpg="http://schemas.microsoft.com/office/word/2010/wordprocessingGroup" xmlns:wpi="http://schemas.microsoft.com/office/word/2010/wordprocessingInk" xmlns:wne="http://schemas.microsoft.com/office/word/2006/wordml" xmlns:wps="http://schemas.microsoft.com/office/word/2010/wordprocessingShape" mc:Ignorable="w14 wp14">
+<w:endnotes xmlns:wpc="http://schemas.microsoft.com/office/word/2010/wordprocessingCanvas" xmlns:mc="http://schemas.openxmlformats.org/markup-compatibility/2006" xmlns:o="urn:schemas-microsoft-com:office:office" xmlns:r="http://schemas.openxmlformats.org/officeDocument/2006/relationships" xmlns:m="http://schemas.openxmlformats.org/officeDocument/2006/math" xmlns:v="urn:schemas-microsoft-com:vml" xmlns:wp14="http://schemas.microsoft.com/office/word/2010/wordprocessingDrawing" xmlns:wp="http://schemas.openxmlformats.org/drawingml/2006/wordprocessingDrawing" xmlns:w10="urn:schemas-microsoft-com:office:word" xmlns:w="http://schemas.openxmlformats.org/wordprocessingml/2006/main" xmlns:w14="http://schemas.microsoft.com/office/word/2010/wordml" xmlns:w15="http://schemas.microsoft.com/office/word/2012/wordml" xmlns:wpg="http://schemas.microsoft.com/office/word/2010/wordprocessingGroup" xmlns:wpi="http://schemas.microsoft.com/office/word/2010/wordprocessingInk" xmlns:wne="http://schemas.microsoft.com/office/word/2006/wordml" xmlns:wps="http://schemas.microsoft.com/office/word/2010/wordprocessingShape" mc:Ignorable="w14 w15 wp14">
   <w:endnote w:type="separator" w:id="-1">
     <w:p>
       <w:pPr>
@@ -12779,7 +13325,7 @@
 </file>
 
 <file path=word/footer1.xml><?xml version="1.0" encoding="utf-8"?>
-<w:ftr xmlns:wpc="http://schemas.microsoft.com/office/word/2010/wordprocessingCanvas" xmlns:mc="http://schemas.openxmlformats.org/markup-compatibility/2006" xmlns:o="urn:schemas-microsoft-com:office:office" xmlns:r="http://schemas.openxmlformats.org/officeDocument/2006/relationships" xmlns:m="http://schemas.openxmlformats.org/officeDocument/2006/math" xmlns:v="urn:schemas-microsoft-com:vml" xmlns:wp14="http://schemas.microsoft.com/office/word/2010/wordprocessingDrawing" xmlns:wp="http://schemas.openxmlformats.org/drawingml/2006/wordprocessingDrawing" xmlns:w10="urn:schemas-microsoft-com:office:word" xmlns:w="http://schemas.openxmlformats.org/wordprocessingml/2006/main" xmlns:w14="http://schemas.microsoft.com/office/word/2010/wordml" xmlns:wpg="http://schemas.microsoft.com/office/word/2010/wordprocessingGroup" xmlns:wpi="http://schemas.microsoft.com/office/word/2010/wordprocessingInk" xmlns:wne="http://schemas.microsoft.com/office/word/2006/wordml" xmlns:wps="http://schemas.microsoft.com/office/word/2010/wordprocessingShape" mc:Ignorable="w14 wp14">
+<w:ftr xmlns:wpc="http://schemas.microsoft.com/office/word/2010/wordprocessingCanvas" xmlns:mc="http://schemas.openxmlformats.org/markup-compatibility/2006" xmlns:o="urn:schemas-microsoft-com:office:office" xmlns:r="http://schemas.openxmlformats.org/officeDocument/2006/relationships" xmlns:m="http://schemas.openxmlformats.org/officeDocument/2006/math" xmlns:v="urn:schemas-microsoft-com:vml" xmlns:wp14="http://schemas.microsoft.com/office/word/2010/wordprocessingDrawing" xmlns:wp="http://schemas.openxmlformats.org/drawingml/2006/wordprocessingDrawing" xmlns:w10="urn:schemas-microsoft-com:office:word" xmlns:w="http://schemas.openxmlformats.org/wordprocessingml/2006/main" xmlns:w14="http://schemas.microsoft.com/office/word/2010/wordml" xmlns:w15="http://schemas.microsoft.com/office/word/2012/wordml" xmlns:wpg="http://schemas.microsoft.com/office/word/2010/wordprocessingGroup" xmlns:wpi="http://schemas.microsoft.com/office/word/2010/wordprocessingInk" xmlns:wne="http://schemas.microsoft.com/office/word/2006/wordml" xmlns:wps="http://schemas.microsoft.com/office/word/2010/wordprocessingShape" mc:Ignorable="w14 w15 wp14">
   <w:p>
     <w:pPr>
       <w:pStyle w:val="a7"/>
@@ -12817,7 +13363,7 @@
 </file>
 
 <file path=word/footer2.xml><?xml version="1.0" encoding="utf-8"?>
-<w:ftr xmlns:wpc="http://schemas.microsoft.com/office/word/2010/wordprocessingCanvas" xmlns:mc="http://schemas.openxmlformats.org/markup-compatibility/2006" xmlns:o="urn:schemas-microsoft-com:office:office" xmlns:r="http://schemas.openxmlformats.org/officeDocument/2006/relationships" xmlns:m="http://schemas.openxmlformats.org/officeDocument/2006/math" xmlns:v="urn:schemas-microsoft-com:vml" xmlns:wp14="http://schemas.microsoft.com/office/word/2010/wordprocessingDrawing" xmlns:wp="http://schemas.openxmlformats.org/drawingml/2006/wordprocessingDrawing" xmlns:w10="urn:schemas-microsoft-com:office:word" xmlns:w="http://schemas.openxmlformats.org/wordprocessingml/2006/main" xmlns:w14="http://schemas.microsoft.com/office/word/2010/wordml" xmlns:wpg="http://schemas.microsoft.com/office/word/2010/wordprocessingGroup" xmlns:wpi="http://schemas.microsoft.com/office/word/2010/wordprocessingInk" xmlns:wne="http://schemas.microsoft.com/office/word/2006/wordml" xmlns:wps="http://schemas.microsoft.com/office/word/2010/wordprocessingShape" mc:Ignorable="w14 wp14">
+<w:ftr xmlns:wpc="http://schemas.microsoft.com/office/word/2010/wordprocessingCanvas" xmlns:mc="http://schemas.openxmlformats.org/markup-compatibility/2006" xmlns:o="urn:schemas-microsoft-com:office:office" xmlns:r="http://schemas.openxmlformats.org/officeDocument/2006/relationships" xmlns:m="http://schemas.openxmlformats.org/officeDocument/2006/math" xmlns:v="urn:schemas-microsoft-com:vml" xmlns:wp14="http://schemas.microsoft.com/office/word/2010/wordprocessingDrawing" xmlns:wp="http://schemas.openxmlformats.org/drawingml/2006/wordprocessingDrawing" xmlns:w10="urn:schemas-microsoft-com:office:word" xmlns:w="http://schemas.openxmlformats.org/wordprocessingml/2006/main" xmlns:w14="http://schemas.microsoft.com/office/word/2010/wordml" xmlns:w15="http://schemas.microsoft.com/office/word/2012/wordml" xmlns:wpg="http://schemas.microsoft.com/office/word/2010/wordprocessingGroup" xmlns:wpi="http://schemas.microsoft.com/office/word/2010/wordprocessingInk" xmlns:wne="http://schemas.microsoft.com/office/word/2006/wordml" xmlns:wps="http://schemas.microsoft.com/office/word/2010/wordprocessingShape" mc:Ignorable="w14 w15 wp14">
   <w:tbl>
     <w:tblPr>
       <w:tblW w:w="0" w:type="auto"/>
@@ -12874,17 +13420,27 @@
           <w:r>
             <w:sym w:font="Symbol" w:char="F0D3"/>
           </w:r>
-          <w:fldSimple w:instr=" DOCPROPERTY &quot;Company&quot;  \* MERGEFORMAT ">
-            <w:r>
-              <w:t>&lt;</w:t>
-            </w:r>
-            <w:r>
-              <w:t xml:space="preserve">CRAFT-DEVELOPMENT </w:t>
-            </w:r>
-            <w:r>
-              <w:t>&gt;</w:t>
-            </w:r>
-          </w:fldSimple>
+          <w:r>
+            <w:fldChar w:fldCharType="begin"/>
+          </w:r>
+          <w:r>
+            <w:instrText xml:space="preserve"> DOCPROPERTY "Company"  \* MERGEFORMAT </w:instrText>
+          </w:r>
+          <w:r>
+            <w:fldChar w:fldCharType="separate"/>
+          </w:r>
+          <w:r>
+            <w:t>&lt;</w:t>
+          </w:r>
+          <w:r>
+            <w:t xml:space="preserve">CRAFT-DEVELOPMENT </w:t>
+          </w:r>
+          <w:r>
+            <w:t>&gt;</w:t>
+          </w:r>
+          <w:r>
+            <w:fldChar w:fldCharType="end"/>
+          </w:r>
           <w:r>
             <w:t xml:space="preserve">, </w:t>
           </w:r>
@@ -12951,7 +13507,7 @@
               <w:rStyle w:val="a8"/>
               <w:noProof/>
             </w:rPr>
-            <w:t>6</w:t>
+            <w:t>19</w:t>
           </w:r>
           <w:r>
             <w:rPr>
@@ -12965,15 +13521,29 @@
             </w:rPr>
             <w:t xml:space="preserve"> of </w:t>
           </w:r>
-          <w:fldSimple w:instr=" NUMPAGES  \* MERGEFORMAT ">
-            <w:r>
-              <w:rPr>
-                <w:rStyle w:val="a8"/>
-                <w:noProof/>
-              </w:rPr>
-              <w:t>24</w:t>
-            </w:r>
-          </w:fldSimple>
+          <w:r>
+            <w:fldChar w:fldCharType="begin"/>
+          </w:r>
+          <w:r>
+            <w:instrText xml:space="preserve"> NUMPAGES  \* MERGEFORMAT </w:instrText>
+          </w:r>
+          <w:r>
+            <w:fldChar w:fldCharType="separate"/>
+          </w:r>
+          <w:r>
+            <w:rPr>
+              <w:rStyle w:val="a8"/>
+              <w:noProof/>
+            </w:rPr>
+            <w:t>27</w:t>
+          </w:r>
+          <w:r>
+            <w:rPr>
+              <w:rStyle w:val="a8"/>
+              <w:noProof/>
+            </w:rPr>
+            <w:fldChar w:fldCharType="end"/>
+          </w:r>
         </w:p>
       </w:tc>
     </w:tr>
@@ -12987,7 +13557,7 @@
 </file>
 
 <file path=word/footer3.xml><?xml version="1.0" encoding="utf-8"?>
-<w:ftr xmlns:wpc="http://schemas.microsoft.com/office/word/2010/wordprocessingCanvas" xmlns:mc="http://schemas.openxmlformats.org/markup-compatibility/2006" xmlns:o="urn:schemas-microsoft-com:office:office" xmlns:r="http://schemas.openxmlformats.org/officeDocument/2006/relationships" xmlns:m="http://schemas.openxmlformats.org/officeDocument/2006/math" xmlns:v="urn:schemas-microsoft-com:vml" xmlns:wp14="http://schemas.microsoft.com/office/word/2010/wordprocessingDrawing" xmlns:wp="http://schemas.openxmlformats.org/drawingml/2006/wordprocessingDrawing" xmlns:w10="urn:schemas-microsoft-com:office:word" xmlns:w="http://schemas.openxmlformats.org/wordprocessingml/2006/main" xmlns:w14="http://schemas.microsoft.com/office/word/2010/wordml" xmlns:wpg="http://schemas.microsoft.com/office/word/2010/wordprocessingGroup" xmlns:wpi="http://schemas.microsoft.com/office/word/2010/wordprocessingInk" xmlns:wne="http://schemas.microsoft.com/office/word/2006/wordml" xmlns:wps="http://schemas.microsoft.com/office/word/2010/wordprocessingShape" mc:Ignorable="w14 wp14">
+<w:ftr xmlns:wpc="http://schemas.microsoft.com/office/word/2010/wordprocessingCanvas" xmlns:mc="http://schemas.openxmlformats.org/markup-compatibility/2006" xmlns:o="urn:schemas-microsoft-com:office:office" xmlns:r="http://schemas.openxmlformats.org/officeDocument/2006/relationships" xmlns:m="http://schemas.openxmlformats.org/officeDocument/2006/math" xmlns:v="urn:schemas-microsoft-com:vml" xmlns:wp14="http://schemas.microsoft.com/office/word/2010/wordprocessingDrawing" xmlns:wp="http://schemas.openxmlformats.org/drawingml/2006/wordprocessingDrawing" xmlns:w10="urn:schemas-microsoft-com:office:word" xmlns:w="http://schemas.openxmlformats.org/wordprocessingml/2006/main" xmlns:w14="http://schemas.microsoft.com/office/word/2010/wordml" xmlns:w15="http://schemas.microsoft.com/office/word/2012/wordml" xmlns:wpg="http://schemas.microsoft.com/office/word/2010/wordprocessingGroup" xmlns:wpi="http://schemas.microsoft.com/office/word/2010/wordprocessingInk" xmlns:wne="http://schemas.microsoft.com/office/word/2006/wordml" xmlns:wps="http://schemas.microsoft.com/office/word/2010/wordprocessingShape" mc:Ignorable="w14 w15 wp14">
   <w:p>
     <w:pPr>
       <w:pStyle w:val="a7"/>
@@ -12997,7 +13567,7 @@
 </file>
 
 <file path=word/footnotes.xml><?xml version="1.0" encoding="utf-8"?>
-<w:footnotes xmlns:wpc="http://schemas.microsoft.com/office/word/2010/wordprocessingCanvas" xmlns:mc="http://schemas.openxmlformats.org/markup-compatibility/2006" xmlns:o="urn:schemas-microsoft-com:office:office" xmlns:r="http://schemas.openxmlformats.org/officeDocument/2006/relationships" xmlns:m="http://schemas.openxmlformats.org/officeDocument/2006/math" xmlns:v="urn:schemas-microsoft-com:vml" xmlns:wp14="http://schemas.microsoft.com/office/word/2010/wordprocessingDrawing" xmlns:wp="http://schemas.openxmlformats.org/drawingml/2006/wordprocessingDrawing" xmlns:w10="urn:schemas-microsoft-com:office:word" xmlns:w="http://schemas.openxmlformats.org/wordprocessingml/2006/main" xmlns:w14="http://schemas.microsoft.com/office/word/2010/wordml" xmlns:wpg="http://schemas.microsoft.com/office/word/2010/wordprocessingGroup" xmlns:wpi="http://schemas.microsoft.com/office/word/2010/wordprocessingInk" xmlns:wne="http://schemas.microsoft.com/office/word/2006/wordml" xmlns:wps="http://schemas.microsoft.com/office/word/2010/wordprocessingShape" mc:Ignorable="w14 wp14">
+<w:footnotes xmlns:wpc="http://schemas.microsoft.com/office/word/2010/wordprocessingCanvas" xmlns:mc="http://schemas.openxmlformats.org/markup-compatibility/2006" xmlns:o="urn:schemas-microsoft-com:office:office" xmlns:r="http://schemas.openxmlformats.org/officeDocument/2006/relationships" xmlns:m="http://schemas.openxmlformats.org/officeDocument/2006/math" xmlns:v="urn:schemas-microsoft-com:vml" xmlns:wp14="http://schemas.microsoft.com/office/word/2010/wordprocessingDrawing" xmlns:wp="http://schemas.openxmlformats.org/drawingml/2006/wordprocessingDrawing" xmlns:w10="urn:schemas-microsoft-com:office:word" xmlns:w="http://schemas.openxmlformats.org/wordprocessingml/2006/main" xmlns:w14="http://schemas.microsoft.com/office/word/2010/wordml" xmlns:w15="http://schemas.microsoft.com/office/word/2012/wordml" xmlns:wpg="http://schemas.microsoft.com/office/word/2010/wordprocessingGroup" xmlns:wpi="http://schemas.microsoft.com/office/word/2010/wordprocessingInk" xmlns:wne="http://schemas.microsoft.com/office/word/2006/wordml" xmlns:wps="http://schemas.microsoft.com/office/word/2010/wordprocessingShape" mc:Ignorable="w14 w15 wp14">
   <w:footnote w:type="separator" w:id="-1">
     <w:p>
       <w:pPr>
@@ -13022,7 +13592,7 @@
 </file>
 
 <file path=word/header1.xml><?xml version="1.0" encoding="utf-8"?>
-<w:hdr xmlns:wpc="http://schemas.microsoft.com/office/word/2010/wordprocessingCanvas" xmlns:mc="http://schemas.openxmlformats.org/markup-compatibility/2006" xmlns:o="urn:schemas-microsoft-com:office:office" xmlns:r="http://schemas.openxmlformats.org/officeDocument/2006/relationships" xmlns:m="http://schemas.openxmlformats.org/officeDocument/2006/math" xmlns:v="urn:schemas-microsoft-com:vml" xmlns:wp14="http://schemas.microsoft.com/office/word/2010/wordprocessingDrawing" xmlns:wp="http://schemas.openxmlformats.org/drawingml/2006/wordprocessingDrawing" xmlns:w10="urn:schemas-microsoft-com:office:word" xmlns:w="http://schemas.openxmlformats.org/wordprocessingml/2006/main" xmlns:w14="http://schemas.microsoft.com/office/word/2010/wordml" xmlns:wpg="http://schemas.microsoft.com/office/word/2010/wordprocessingGroup" xmlns:wpi="http://schemas.microsoft.com/office/word/2010/wordprocessingInk" xmlns:wne="http://schemas.microsoft.com/office/word/2006/wordml" xmlns:wps="http://schemas.microsoft.com/office/word/2010/wordprocessingShape" mc:Ignorable="w14 wp14">
+<w:hdr xmlns:wpc="http://schemas.microsoft.com/office/word/2010/wordprocessingCanvas" xmlns:mc="http://schemas.openxmlformats.org/markup-compatibility/2006" xmlns:o="urn:schemas-microsoft-com:office:office" xmlns:r="http://schemas.openxmlformats.org/officeDocument/2006/relationships" xmlns:m="http://schemas.openxmlformats.org/officeDocument/2006/math" xmlns:v="urn:schemas-microsoft-com:vml" xmlns:wp14="http://schemas.microsoft.com/office/word/2010/wordprocessingDrawing" xmlns:wp="http://schemas.openxmlformats.org/drawingml/2006/wordprocessingDrawing" xmlns:w10="urn:schemas-microsoft-com:office:word" xmlns:w="http://schemas.openxmlformats.org/wordprocessingml/2006/main" xmlns:w14="http://schemas.microsoft.com/office/word/2010/wordml" xmlns:w15="http://schemas.microsoft.com/office/word/2012/wordml" xmlns:wpg="http://schemas.microsoft.com/office/word/2010/wordprocessingGroup" xmlns:wpi="http://schemas.microsoft.com/office/word/2010/wordprocessingInk" xmlns:wne="http://schemas.microsoft.com/office/word/2006/wordml" xmlns:wps="http://schemas.microsoft.com/office/word/2010/wordprocessingShape" mc:Ignorable="w14 w15 wp14">
   <w:p>
     <w:pPr>
       <w:rPr>
@@ -13053,16 +13623,31 @@
         <w:lang w:val="ru-RU"/>
       </w:rPr>
     </w:pPr>
-    <w:fldSimple w:instr=" DOCPROPERTY &quot;Company&quot;  \* MERGEFORMAT ">
-      <w:r>
-        <w:rPr>
-          <w:rFonts w:ascii="Arial" w:hAnsi="Arial"/>
-          <w:b/>
-          <w:sz w:val="36"/>
-        </w:rPr>
-        <w:t>&lt;CRAFT-DEVELOPMENT&gt;</w:t>
-      </w:r>
-    </w:fldSimple>
+    <w:r>
+      <w:fldChar w:fldCharType="begin"/>
+    </w:r>
+    <w:r>
+      <w:instrText xml:space="preserve"> DOCPROPERTY "Company"  \* MERGEFORMAT </w:instrText>
+    </w:r>
+    <w:r>
+      <w:fldChar w:fldCharType="separate"/>
+    </w:r>
+    <w:r>
+      <w:rPr>
+        <w:rFonts w:ascii="Arial" w:hAnsi="Arial"/>
+        <w:b/>
+        <w:sz w:val="36"/>
+      </w:rPr>
+      <w:t>&lt;CRAFT-DEVELOPMENT&gt;</w:t>
+    </w:r>
+    <w:r>
+      <w:rPr>
+        <w:rFonts w:ascii="Arial" w:hAnsi="Arial"/>
+        <w:b/>
+        <w:sz w:val="36"/>
+      </w:rPr>
+      <w:fldChar w:fldCharType="end"/>
+    </w:r>
   </w:p>
   <w:p>
     <w:pPr>
@@ -13084,7 +13669,7 @@
 </file>
 
 <file path=word/header2.xml><?xml version="1.0" encoding="utf-8"?>
-<w:hdr xmlns:wpc="http://schemas.microsoft.com/office/word/2010/wordprocessingCanvas" xmlns:mc="http://schemas.openxmlformats.org/markup-compatibility/2006" xmlns:o="urn:schemas-microsoft-com:office:office" xmlns:r="http://schemas.openxmlformats.org/officeDocument/2006/relationships" xmlns:m="http://schemas.openxmlformats.org/officeDocument/2006/math" xmlns:v="urn:schemas-microsoft-com:vml" xmlns:wp14="http://schemas.microsoft.com/office/word/2010/wordprocessingDrawing" xmlns:wp="http://schemas.openxmlformats.org/drawingml/2006/wordprocessingDrawing" xmlns:w10="urn:schemas-microsoft-com:office:word" xmlns:w="http://schemas.openxmlformats.org/wordprocessingml/2006/main" xmlns:w14="http://schemas.microsoft.com/office/word/2010/wordml" xmlns:wpg="http://schemas.microsoft.com/office/word/2010/wordprocessingGroup" xmlns:wpi="http://schemas.microsoft.com/office/word/2010/wordprocessingInk" xmlns:wne="http://schemas.microsoft.com/office/word/2006/wordml" xmlns:wps="http://schemas.microsoft.com/office/word/2010/wordprocessingShape" mc:Ignorable="w14 wp14">
+<w:hdr xmlns:wpc="http://schemas.microsoft.com/office/word/2010/wordprocessingCanvas" xmlns:mc="http://schemas.openxmlformats.org/markup-compatibility/2006" xmlns:o="urn:schemas-microsoft-com:office:office" xmlns:r="http://schemas.openxmlformats.org/officeDocument/2006/relationships" xmlns:m="http://schemas.openxmlformats.org/officeDocument/2006/math" xmlns:v="urn:schemas-microsoft-com:vml" xmlns:wp14="http://schemas.microsoft.com/office/word/2010/wordprocessingDrawing" xmlns:wp="http://schemas.openxmlformats.org/drawingml/2006/wordprocessingDrawing" xmlns:w10="urn:schemas-microsoft-com:office:word" xmlns:w="http://schemas.openxmlformats.org/wordprocessingml/2006/main" xmlns:w14="http://schemas.microsoft.com/office/word/2010/wordml" xmlns:w15="http://schemas.microsoft.com/office/word/2012/wordml" xmlns:wpg="http://schemas.microsoft.com/office/word/2010/wordprocessingGroup" xmlns:wpi="http://schemas.microsoft.com/office/word/2010/wordprocessingInk" xmlns:wne="http://schemas.microsoft.com/office/word/2006/wordml" xmlns:wps="http://schemas.microsoft.com/office/word/2010/wordprocessingShape" mc:Ignorable="w14 w15 wp14">
   <w:tbl>
     <w:tblPr>
       <w:tblW w:w="0" w:type="auto"/>
@@ -13113,29 +13698,39 @@
             <w:spacing w:line="240" w:lineRule="auto"/>
             <w:jc w:val="right"/>
           </w:pPr>
-          <w:fldSimple w:instr=" SUBJECT  \* MERGEFORMAT ">
-            <w:r>
-              <w:rPr>
-                <w:lang w:val="ru-RU"/>
-              </w:rPr>
-              <w:t>&lt;</w:t>
-            </w:r>
-            <w:r>
-              <w:rPr>
-                <w:lang w:val="ru-RU"/>
-              </w:rPr>
-              <w:t>МКСИД</w:t>
-            </w:r>
-            <w:r>
-              <w:rPr>
-                <w:lang w:val="ru-RU"/>
-              </w:rPr>
-              <w:t xml:space="preserve"> «Иллюзия»</w:t>
-            </w:r>
-            <w:r>
-              <w:t>&gt;</w:t>
-            </w:r>
-          </w:fldSimple>
+          <w:r>
+            <w:fldChar w:fldCharType="begin"/>
+          </w:r>
+          <w:r>
+            <w:instrText xml:space="preserve"> SUBJECT  \* MERGEFORMAT </w:instrText>
+          </w:r>
+          <w:r>
+            <w:fldChar w:fldCharType="separate"/>
+          </w:r>
+          <w:r>
+            <w:rPr>
+              <w:lang w:val="ru-RU"/>
+            </w:rPr>
+            <w:t>&lt;</w:t>
+          </w:r>
+          <w:r>
+            <w:rPr>
+              <w:lang w:val="ru-RU"/>
+            </w:rPr>
+            <w:t>МКСИД</w:t>
+          </w:r>
+          <w:r>
+            <w:rPr>
+              <w:lang w:val="ru-RU"/>
+            </w:rPr>
+            <w:t xml:space="preserve"> «Иллюзия»</w:t>
+          </w:r>
+          <w:r>
+            <w:t>&gt;</w:t>
+          </w:r>
+          <w:r>
+            <w:fldChar w:fldCharType="end"/>
+          </w:r>
         </w:p>
       </w:tc>
       <w:tc>
@@ -13171,11 +13766,21 @@
           <w:tcW w:w="6379" w:type="dxa"/>
         </w:tcPr>
         <w:p>
-          <w:fldSimple w:instr=" TITLE  \* MERGEFORMAT ">
-            <w:r>
-              <w:t>Software Architecture Document</w:t>
-            </w:r>
-          </w:fldSimple>
+          <w:r>
+            <w:fldChar w:fldCharType="begin"/>
+          </w:r>
+          <w:r>
+            <w:instrText xml:space="preserve"> TITLE  \* MERGEFORMAT </w:instrText>
+          </w:r>
+          <w:r>
+            <w:fldChar w:fldCharType="separate"/>
+          </w:r>
+          <w:r>
+            <w:t>Software Architecture Document</w:t>
+          </w:r>
+          <w:r>
+            <w:fldChar w:fldCharType="end"/>
+          </w:r>
         </w:p>
       </w:tc>
       <w:tc>
@@ -13230,7 +13835,7 @@
 </file>
 
 <file path=word/header3.xml><?xml version="1.0" encoding="utf-8"?>
-<w:hdr xmlns:wpc="http://schemas.microsoft.com/office/word/2010/wordprocessingCanvas" xmlns:mc="http://schemas.openxmlformats.org/markup-compatibility/2006" xmlns:o="urn:schemas-microsoft-com:office:office" xmlns:r="http://schemas.openxmlformats.org/officeDocument/2006/relationships" xmlns:m="http://schemas.openxmlformats.org/officeDocument/2006/math" xmlns:v="urn:schemas-microsoft-com:vml" xmlns:wp14="http://schemas.microsoft.com/office/word/2010/wordprocessingDrawing" xmlns:wp="http://schemas.openxmlformats.org/drawingml/2006/wordprocessingDrawing" xmlns:w10="urn:schemas-microsoft-com:office:word" xmlns:w="http://schemas.openxmlformats.org/wordprocessingml/2006/main" xmlns:w14="http://schemas.microsoft.com/office/word/2010/wordml" xmlns:wpg="http://schemas.microsoft.com/office/word/2010/wordprocessingGroup" xmlns:wpi="http://schemas.microsoft.com/office/word/2010/wordprocessingInk" xmlns:wne="http://schemas.microsoft.com/office/word/2006/wordml" xmlns:wps="http://schemas.microsoft.com/office/word/2010/wordprocessingShape" mc:Ignorable="w14 wp14">
+<w:hdr xmlns:wpc="http://schemas.microsoft.com/office/word/2010/wordprocessingCanvas" xmlns:mc="http://schemas.openxmlformats.org/markup-compatibility/2006" xmlns:o="urn:schemas-microsoft-com:office:office" xmlns:r="http://schemas.openxmlformats.org/officeDocument/2006/relationships" xmlns:m="http://schemas.openxmlformats.org/officeDocument/2006/math" xmlns:v="urn:schemas-microsoft-com:vml" xmlns:wp14="http://schemas.microsoft.com/office/word/2010/wordprocessingDrawing" xmlns:wp="http://schemas.openxmlformats.org/drawingml/2006/wordprocessingDrawing" xmlns:w10="urn:schemas-microsoft-com:office:word" xmlns:w="http://schemas.openxmlformats.org/wordprocessingml/2006/main" xmlns:w14="http://schemas.microsoft.com/office/word/2010/wordml" xmlns:w15="http://schemas.microsoft.com/office/word/2012/wordml" xmlns:wpg="http://schemas.microsoft.com/office/word/2010/wordprocessingGroup" xmlns:wpi="http://schemas.microsoft.com/office/word/2010/wordprocessingInk" xmlns:wne="http://schemas.microsoft.com/office/word/2006/wordml" xmlns:wps="http://schemas.microsoft.com/office/word/2010/wordprocessingShape" mc:Ignorable="w14 w15 wp14">
   <w:p>
     <w:pPr>
       <w:pStyle w:val="a6"/>
@@ -13240,7 +13845,7 @@
 </file>
 
 <file path=word/numbering.xml><?xml version="1.0" encoding="utf-8"?>
-<w:numbering xmlns:wpc="http://schemas.microsoft.com/office/word/2010/wordprocessingCanvas" xmlns:mc="http://schemas.openxmlformats.org/markup-compatibility/2006" xmlns:o="urn:schemas-microsoft-com:office:office" xmlns:r="http://schemas.openxmlformats.org/officeDocument/2006/relationships" xmlns:m="http://schemas.openxmlformats.org/officeDocument/2006/math" xmlns:v="urn:schemas-microsoft-com:vml" xmlns:wp14="http://schemas.microsoft.com/office/word/2010/wordprocessingDrawing" xmlns:wp="http://schemas.openxmlformats.org/drawingml/2006/wordprocessingDrawing" xmlns:w10="urn:schemas-microsoft-com:office:word" xmlns:w="http://schemas.openxmlformats.org/wordprocessingml/2006/main" xmlns:w14="http://schemas.microsoft.com/office/word/2010/wordml" xmlns:wpg="http://schemas.microsoft.com/office/word/2010/wordprocessingGroup" xmlns:wpi="http://schemas.microsoft.com/office/word/2010/wordprocessingInk" xmlns:wne="http://schemas.microsoft.com/office/word/2006/wordml" xmlns:wps="http://schemas.microsoft.com/office/word/2010/wordprocessingShape" mc:Ignorable="w14 wp14">
+<w:numbering xmlns:wpc="http://schemas.microsoft.com/office/word/2010/wordprocessingCanvas" xmlns:mc="http://schemas.openxmlformats.org/markup-compatibility/2006" xmlns:o="urn:schemas-microsoft-com:office:office" xmlns:r="http://schemas.openxmlformats.org/officeDocument/2006/relationships" xmlns:m="http://schemas.openxmlformats.org/officeDocument/2006/math" xmlns:v="urn:schemas-microsoft-com:vml" xmlns:wp14="http://schemas.microsoft.com/office/word/2010/wordprocessingDrawing" xmlns:wp="http://schemas.openxmlformats.org/drawingml/2006/wordprocessingDrawing" xmlns:w10="urn:schemas-microsoft-com:office:word" xmlns:w="http://schemas.openxmlformats.org/wordprocessingml/2006/main" xmlns:w14="http://schemas.microsoft.com/office/word/2010/wordml" xmlns:w15="http://schemas.microsoft.com/office/word/2012/wordml" xmlns:wpg="http://schemas.microsoft.com/office/word/2010/wordprocessingGroup" xmlns:wpi="http://schemas.microsoft.com/office/word/2010/wordprocessingInk" xmlns:wne="http://schemas.microsoft.com/office/word/2006/wordml" xmlns:wps="http://schemas.microsoft.com/office/word/2010/wordprocessingShape" mc:Ignorable="w14 w15 wp14">
   <w:abstractNum w:abstractNumId="0">
     <w:nsid w:val="FFFFFFFB"/>
     <w:multiLevelType w:val="multilevel"/>
@@ -13668,6 +14273,95 @@
     </w:lvl>
   </w:abstractNum>
   <w:abstractNum w:abstractNumId="11">
+    <w:nsid w:val="33395DF1"/>
+    <w:multiLevelType w:val="hybridMultilevel"/>
+    <w:tmpl w:val="D472BA2A"/>
+    <w:lvl w:ilvl="0" w:tplc="9342F0EA">
+      <w:start w:val="1"/>
+      <w:numFmt w:val="decimal"/>
+      <w:lvlText w:val="%1)"/>
+      <w:lvlJc w:val="left"/>
+      <w:pPr>
+        <w:ind w:left="1080" w:hanging="360"/>
+      </w:pPr>
+      <w:rPr>
+        <w:rFonts w:hint="default"/>
+      </w:rPr>
+    </w:lvl>
+    <w:lvl w:ilvl="1" w:tplc="04190019" w:tentative="1">
+      <w:start w:val="1"/>
+      <w:numFmt w:val="lowerLetter"/>
+      <w:lvlText w:val="%2."/>
+      <w:lvlJc w:val="left"/>
+      <w:pPr>
+        <w:ind w:left="1800" w:hanging="360"/>
+      </w:pPr>
+    </w:lvl>
+    <w:lvl w:ilvl="2" w:tplc="0419001B" w:tentative="1">
+      <w:start w:val="1"/>
+      <w:numFmt w:val="lowerRoman"/>
+      <w:lvlText w:val="%3."/>
+      <w:lvlJc w:val="right"/>
+      <w:pPr>
+        <w:ind w:left="2520" w:hanging="180"/>
+      </w:pPr>
+    </w:lvl>
+    <w:lvl w:ilvl="3" w:tplc="0419000F" w:tentative="1">
+      <w:start w:val="1"/>
+      <w:numFmt w:val="decimal"/>
+      <w:lvlText w:val="%4."/>
+      <w:lvlJc w:val="left"/>
+      <w:pPr>
+        <w:ind w:left="3240" w:hanging="360"/>
+      </w:pPr>
+    </w:lvl>
+    <w:lvl w:ilvl="4" w:tplc="04190019" w:tentative="1">
+      <w:start w:val="1"/>
+      <w:numFmt w:val="lowerLetter"/>
+      <w:lvlText w:val="%5."/>
+      <w:lvlJc w:val="left"/>
+      <w:pPr>
+        <w:ind w:left="3960" w:hanging="360"/>
+      </w:pPr>
+    </w:lvl>
+    <w:lvl w:ilvl="5" w:tplc="0419001B" w:tentative="1">
+      <w:start w:val="1"/>
+      <w:numFmt w:val="lowerRoman"/>
+      <w:lvlText w:val="%6."/>
+      <w:lvlJc w:val="right"/>
+      <w:pPr>
+        <w:ind w:left="4680" w:hanging="180"/>
+      </w:pPr>
+    </w:lvl>
+    <w:lvl w:ilvl="6" w:tplc="0419000F" w:tentative="1">
+      <w:start w:val="1"/>
+      <w:numFmt w:val="decimal"/>
+      <w:lvlText w:val="%7."/>
+      <w:lvlJc w:val="left"/>
+      <w:pPr>
+        <w:ind w:left="5400" w:hanging="360"/>
+      </w:pPr>
+    </w:lvl>
+    <w:lvl w:ilvl="7" w:tplc="04190019" w:tentative="1">
+      <w:start w:val="1"/>
+      <w:numFmt w:val="lowerLetter"/>
+      <w:lvlText w:val="%8."/>
+      <w:lvlJc w:val="left"/>
+      <w:pPr>
+        <w:ind w:left="6120" w:hanging="360"/>
+      </w:pPr>
+    </w:lvl>
+    <w:lvl w:ilvl="8" w:tplc="0419001B" w:tentative="1">
+      <w:start w:val="1"/>
+      <w:numFmt w:val="lowerRoman"/>
+      <w:lvlText w:val="%9."/>
+      <w:lvlJc w:val="right"/>
+      <w:pPr>
+        <w:ind w:left="6840" w:hanging="180"/>
+      </w:pPr>
+    </w:lvl>
+  </w:abstractNum>
+  <w:abstractNum w:abstractNumId="12">
     <w:nsid w:val="3375481C"/>
     <w:multiLevelType w:val="singleLevel"/>
     <w:tmpl w:val="E6747DA6"/>
@@ -13687,7 +14381,7 @@
       </w:rPr>
     </w:lvl>
   </w:abstractNum>
-  <w:abstractNum w:abstractNumId="12">
+  <w:abstractNum w:abstractNumId="13">
     <w:nsid w:val="369D5471"/>
     <w:multiLevelType w:val="singleLevel"/>
     <w:tmpl w:val="04090001"/>
@@ -13707,7 +14401,7 @@
       </w:rPr>
     </w:lvl>
   </w:abstractNum>
-  <w:abstractNum w:abstractNumId="13">
+  <w:abstractNum w:abstractNumId="14">
     <w:nsid w:val="42B97F7B"/>
     <w:multiLevelType w:val="singleLevel"/>
     <w:tmpl w:val="04090001"/>
@@ -13727,7 +14421,7 @@
       </w:rPr>
     </w:lvl>
   </w:abstractNum>
-  <w:abstractNum w:abstractNumId="14">
+  <w:abstractNum w:abstractNumId="15">
     <w:nsid w:val="49E170D0"/>
     <w:multiLevelType w:val="singleLevel"/>
     <w:tmpl w:val="04090001"/>
@@ -13747,7 +14441,7 @@
       </w:rPr>
     </w:lvl>
   </w:abstractNum>
-  <w:abstractNum w:abstractNumId="15">
+  <w:abstractNum w:abstractNumId="16">
     <w:nsid w:val="4F64732B"/>
     <w:multiLevelType w:val="singleLevel"/>
     <w:tmpl w:val="04090001"/>
@@ -13767,7 +14461,7 @@
       </w:rPr>
     </w:lvl>
   </w:abstractNum>
-  <w:abstractNum w:abstractNumId="16">
+  <w:abstractNum w:abstractNumId="17">
     <w:nsid w:val="52DF734E"/>
     <w:multiLevelType w:val="singleLevel"/>
     <w:tmpl w:val="04090001"/>
@@ -13787,7 +14481,7 @@
       </w:rPr>
     </w:lvl>
   </w:abstractNum>
-  <w:abstractNum w:abstractNumId="17">
+  <w:abstractNum w:abstractNumId="18">
     <w:nsid w:val="542B3A01"/>
     <w:multiLevelType w:val="multilevel"/>
     <w:tmpl w:val="D60E66DE"/>
@@ -13900,7 +14594,7 @@
       </w:pPr>
     </w:lvl>
   </w:abstractNum>
-  <w:abstractNum w:abstractNumId="18">
+  <w:abstractNum w:abstractNumId="19">
     <w:nsid w:val="6D2F7D46"/>
     <w:multiLevelType w:val="singleLevel"/>
     <w:tmpl w:val="04090001"/>
@@ -13920,7 +14614,7 @@
       </w:rPr>
     </w:lvl>
   </w:abstractNum>
-  <w:abstractNum w:abstractNumId="19">
+  <w:abstractNum w:abstractNumId="20">
     <w:nsid w:val="71F21F2A"/>
     <w:multiLevelType w:val="singleLevel"/>
     <w:tmpl w:val="04090001"/>
@@ -13940,7 +14634,7 @@
       </w:rPr>
     </w:lvl>
   </w:abstractNum>
-  <w:abstractNum w:abstractNumId="20">
+  <w:abstractNum w:abstractNumId="21">
     <w:nsid w:val="743601FB"/>
     <w:multiLevelType w:val="singleLevel"/>
     <w:tmpl w:val="04090001"/>
@@ -13960,7 +14654,7 @@
       </w:rPr>
     </w:lvl>
   </w:abstractNum>
-  <w:abstractNum w:abstractNumId="21">
+  <w:abstractNum w:abstractNumId="22">
     <w:nsid w:val="756150CA"/>
     <w:multiLevelType w:val="singleLevel"/>
     <w:tmpl w:val="04090001"/>
@@ -13980,7 +14674,7 @@
       </w:rPr>
     </w:lvl>
   </w:abstractNum>
-  <w:abstractNum w:abstractNumId="22">
+  <w:abstractNum w:abstractNumId="23">
     <w:nsid w:val="7BE434D7"/>
     <w:multiLevelType w:val="singleLevel"/>
     <w:tmpl w:val="04090001"/>
@@ -14004,16 +14698,16 @@
     <w:abstractNumId w:val="0"/>
   </w:num>
   <w:num w:numId="2">
-    <w:abstractNumId w:val="11"/>
+    <w:abstractNumId w:val="12"/>
   </w:num>
   <w:num w:numId="3">
-    <w:abstractNumId w:val="22"/>
+    <w:abstractNumId w:val="23"/>
   </w:num>
   <w:num w:numId="4">
-    <w:abstractNumId w:val="16"/>
+    <w:abstractNumId w:val="17"/>
   </w:num>
   <w:num w:numId="5">
-    <w:abstractNumId w:val="15"/>
+    <w:abstractNumId w:val="16"/>
   </w:num>
   <w:num w:numId="6">
     <w:abstractNumId w:val="1"/>
@@ -14036,19 +14730,19 @@
     <w:abstractNumId w:val="2"/>
   </w:num>
   <w:num w:numId="8">
-    <w:abstractNumId w:val="21"/>
+    <w:abstractNumId w:val="22"/>
   </w:num>
   <w:num w:numId="9">
     <w:abstractNumId w:val="5"/>
   </w:num>
   <w:num w:numId="10">
-    <w:abstractNumId w:val="12"/>
+    <w:abstractNumId w:val="13"/>
   </w:num>
   <w:num w:numId="11">
     <w:abstractNumId w:val="10"/>
   </w:num>
   <w:num w:numId="12">
-    <w:abstractNumId w:val="20"/>
+    <w:abstractNumId w:val="21"/>
   </w:num>
   <w:num w:numId="13">
     <w:abstractNumId w:val="9"/>
@@ -14057,16 +14751,16 @@
     <w:abstractNumId w:val="6"/>
   </w:num>
   <w:num w:numId="15">
-    <w:abstractNumId w:val="19"/>
+    <w:abstractNumId w:val="20"/>
   </w:num>
   <w:num w:numId="16">
-    <w:abstractNumId w:val="14"/>
+    <w:abstractNumId w:val="15"/>
   </w:num>
   <w:num w:numId="17">
     <w:abstractNumId w:val="7"/>
   </w:num>
   <w:num w:numId="18">
-    <w:abstractNumId w:val="13"/>
+    <w:abstractNumId w:val="14"/>
   </w:num>
   <w:num w:numId="19">
     <w:abstractNumId w:val="1"/>
@@ -14090,10 +14784,10 @@
     <w:abstractNumId w:val="8"/>
   </w:num>
   <w:num w:numId="21">
-    <w:abstractNumId w:val="18"/>
+    <w:abstractNumId w:val="19"/>
   </w:num>
   <w:num w:numId="22">
-    <w:abstractNumId w:val="17"/>
+    <w:abstractNumId w:val="18"/>
   </w:num>
   <w:num w:numId="23">
     <w:abstractNumId w:val="3"/>
@@ -14101,11 +14795,14 @@
   <w:num w:numId="24">
     <w:abstractNumId w:val="4"/>
   </w:num>
+  <w:num w:numId="25">
+    <w:abstractNumId w:val="11"/>
+  </w:num>
 </w:numbering>
 </file>
 
 <file path=word/styles.xml><?xml version="1.0" encoding="utf-8"?>
-<w:styles xmlns:mc="http://schemas.openxmlformats.org/markup-compatibility/2006" xmlns:r="http://schemas.openxmlformats.org/officeDocument/2006/relationships" xmlns:w="http://schemas.openxmlformats.org/wordprocessingml/2006/main" xmlns:w14="http://schemas.microsoft.com/office/word/2010/wordml" mc:Ignorable="w14">
+<w:styles xmlns:mc="http://schemas.openxmlformats.org/markup-compatibility/2006" xmlns:r="http://schemas.openxmlformats.org/officeDocument/2006/relationships" xmlns:w="http://schemas.openxmlformats.org/wordprocessingml/2006/main" xmlns:w14="http://schemas.microsoft.com/office/word/2010/wordml" xmlns:w15="http://schemas.microsoft.com/office/word/2012/wordml" mc:Ignorable="w14 w15">
   <w:docDefaults>
     <w:rPrDefault>
       <w:rPr>
@@ -14115,155 +14812,378 @@
     </w:rPrDefault>
     <w:pPrDefault/>
   </w:docDefaults>
-  <w:latentStyles w:defLockedState="0" w:defUIPriority="99" w:defSemiHidden="1" w:defUnhideWhenUsed="1" w:defQFormat="0" w:count="267">
-    <w:lsdException w:name="Normal" w:semiHidden="0" w:uiPriority="0" w:unhideWhenUsed="0" w:qFormat="1"/>
-    <w:lsdException w:name="heading 1" w:semiHidden="0" w:uiPriority="0" w:unhideWhenUsed="0" w:qFormat="1"/>
-    <w:lsdException w:name="heading 2" w:semiHidden="0" w:uiPriority="0" w:unhideWhenUsed="0" w:qFormat="1"/>
-    <w:lsdException w:name="heading 3" w:semiHidden="0" w:uiPriority="0" w:unhideWhenUsed="0" w:qFormat="1"/>
-    <w:lsdException w:name="heading 4" w:semiHidden="0" w:uiPriority="0" w:unhideWhenUsed="0" w:qFormat="1"/>
-    <w:lsdException w:name="heading 5" w:semiHidden="0" w:uiPriority="0" w:unhideWhenUsed="0" w:qFormat="1"/>
-    <w:lsdException w:name="heading 6" w:semiHidden="0" w:uiPriority="0" w:unhideWhenUsed="0" w:qFormat="1"/>
-    <w:lsdException w:name="heading 7" w:semiHidden="0" w:uiPriority="0" w:unhideWhenUsed="0" w:qFormat="1"/>
-    <w:lsdException w:name="heading 8" w:semiHidden="0" w:uiPriority="0" w:unhideWhenUsed="0" w:qFormat="1"/>
-    <w:lsdException w:name="heading 9" w:semiHidden="0" w:uiPriority="0" w:unhideWhenUsed="0" w:qFormat="1"/>
-    <w:lsdException w:name="toc 1" w:uiPriority="39"/>
-    <w:lsdException w:name="toc 2" w:uiPriority="39"/>
-    <w:lsdException w:name="toc 3" w:uiPriority="39"/>
-    <w:lsdException w:name="toc 4" w:uiPriority="0"/>
-    <w:lsdException w:name="toc 5" w:uiPriority="0"/>
-    <w:lsdException w:name="toc 6" w:uiPriority="0"/>
-    <w:lsdException w:name="toc 7" w:uiPriority="0"/>
-    <w:lsdException w:name="toc 8" w:uiPriority="0"/>
-    <w:lsdException w:name="toc 9" w:uiPriority="0"/>
-    <w:lsdException w:name="Normal Indent" w:uiPriority="0"/>
-    <w:lsdException w:name="footnote text" w:uiPriority="0"/>
-    <w:lsdException w:name="header" w:uiPriority="0"/>
-    <w:lsdException w:name="footer" w:uiPriority="0"/>
-    <w:lsdException w:name="caption" w:uiPriority="35" w:qFormat="1"/>
-    <w:lsdException w:name="footnote reference" w:uiPriority="0"/>
-    <w:lsdException w:name="page number" w:uiPriority="0"/>
-    <w:lsdException w:name="Title" w:semiHidden="0" w:uiPriority="0" w:unhideWhenUsed="0" w:qFormat="1"/>
-    <w:lsdException w:name="Default Paragraph Font" w:uiPriority="1"/>
-    <w:lsdException w:name="Body Text" w:uiPriority="0"/>
-    <w:lsdException w:name="Body Text Indent" w:uiPriority="0"/>
-    <w:lsdException w:name="Subtitle" w:semiHidden="0" w:uiPriority="0" w:unhideWhenUsed="0" w:qFormat="1"/>
-    <w:lsdException w:name="Body Text 2" w:uiPriority="0"/>
-    <w:lsdException w:name="FollowedHyperlink" w:uiPriority="0"/>
-    <w:lsdException w:name="Strong" w:semiHidden="0" w:uiPriority="0" w:unhideWhenUsed="0" w:qFormat="1"/>
-    <w:lsdException w:name="Emphasis" w:semiHidden="0" w:uiPriority="20" w:unhideWhenUsed="0" w:qFormat="1"/>
-    <w:lsdException w:name="Document Map" w:uiPriority="0"/>
-    <w:lsdException w:name="Table Grid" w:semiHidden="0" w:uiPriority="59" w:unhideWhenUsed="0"/>
-    <w:lsdException w:name="Placeholder Text" w:unhideWhenUsed="0"/>
-    <w:lsdException w:name="No Spacing" w:semiHidden="0" w:uiPriority="1" w:unhideWhenUsed="0" w:qFormat="1"/>
-    <w:lsdException w:name="Light Shading" w:semiHidden="0" w:uiPriority="60" w:unhideWhenUsed="0"/>
-    <w:lsdException w:name="Light List" w:semiHidden="0" w:uiPriority="61" w:unhideWhenUsed="0"/>
-    <w:lsdException w:name="Light Grid" w:semiHidden="0" w:uiPriority="62" w:unhideWhenUsed="0"/>
-    <w:lsdException w:name="Medium Shading 1" w:semiHidden="0" w:uiPriority="63" w:unhideWhenUsed="0"/>
-    <w:lsdException w:name="Medium Shading 2" w:semiHidden="0" w:uiPriority="64" w:unhideWhenUsed="0"/>
-    <w:lsdException w:name="Medium List 1" w:semiHidden="0" w:uiPriority="65" w:unhideWhenUsed="0"/>
-    <w:lsdException w:name="Medium List 2" w:semiHidden="0" w:uiPriority="66" w:unhideWhenUsed="0"/>
-    <w:lsdException w:name="Medium Grid 1" w:semiHidden="0" w:uiPriority="67" w:unhideWhenUsed="0"/>
-    <w:lsdException w:name="Medium Grid 2" w:semiHidden="0" w:uiPriority="68" w:unhideWhenUsed="0"/>
-    <w:lsdException w:name="Medium Grid 3" w:semiHidden="0" w:uiPriority="69" w:unhideWhenUsed="0"/>
-    <w:lsdException w:name="Dark List" w:semiHidden="0" w:uiPriority="70" w:unhideWhenUsed="0"/>
-    <w:lsdException w:name="Colorful Shading" w:semiHidden="0" w:uiPriority="71" w:unhideWhenUsed="0"/>
-    <w:lsdException w:name="Colorful List" w:semiHidden="0" w:uiPriority="72" w:unhideWhenUsed="0"/>
-    <w:lsdException w:name="Colorful Grid" w:semiHidden="0" w:uiPriority="73" w:unhideWhenUsed="0"/>
-    <w:lsdException w:name="Light Shading Accent 1" w:semiHidden="0" w:uiPriority="60" w:unhideWhenUsed="0"/>
-    <w:lsdException w:name="Light List Accent 1" w:semiHidden="0" w:uiPriority="61" w:unhideWhenUsed="0"/>
-    <w:lsdException w:name="Light Grid Accent 1" w:semiHidden="0" w:uiPriority="62" w:unhideWhenUsed="0"/>
-    <w:lsdException w:name="Medium Shading 1 Accent 1" w:semiHidden="0" w:uiPriority="63" w:unhideWhenUsed="0"/>
-    <w:lsdException w:name="Medium Shading 2 Accent 1" w:semiHidden="0" w:uiPriority="64" w:unhideWhenUsed="0"/>
-    <w:lsdException w:name="Medium List 1 Accent 1" w:semiHidden="0" w:uiPriority="65" w:unhideWhenUsed="0"/>
-    <w:lsdException w:name="Revision" w:unhideWhenUsed="0"/>
-    <w:lsdException w:name="List Paragraph" w:semiHidden="0" w:uiPriority="34" w:unhideWhenUsed="0" w:qFormat="1"/>
-    <w:lsdException w:name="Quote" w:semiHidden="0" w:uiPriority="29" w:unhideWhenUsed="0" w:qFormat="1"/>
-    <w:lsdException w:name="Intense Quote" w:semiHidden="0" w:uiPriority="30" w:unhideWhenUsed="0" w:qFormat="1"/>
-    <w:lsdException w:name="Medium List 2 Accent 1" w:semiHidden="0" w:uiPriority="66" w:unhideWhenUsed="0"/>
-    <w:lsdException w:name="Medium Grid 1 Accent 1" w:semiHidden="0" w:uiPriority="67" w:unhideWhenUsed="0"/>
-    <w:lsdException w:name="Medium Grid 2 Accent 1" w:semiHidden="0" w:uiPriority="68" w:unhideWhenUsed="0"/>
-    <w:lsdException w:name="Medium Grid 3 Accent 1" w:semiHidden="0" w:uiPriority="69" w:unhideWhenUsed="0"/>
-    <w:lsdException w:name="Dark List Accent 1" w:semiHidden="0" w:uiPriority="70" w:unhideWhenUsed="0"/>
-    <w:lsdException w:name="Colorful Shading Accent 1" w:semiHidden="0" w:uiPriority="71" w:unhideWhenUsed="0"/>
-    <w:lsdException w:name="Colorful List Accent 1" w:semiHidden="0" w:uiPriority="72" w:unhideWhenUsed="0"/>
-    <w:lsdException w:name="Colorful Grid Accent 1" w:semiHidden="0" w:uiPriority="73" w:unhideWhenUsed="0"/>
-    <w:lsdException w:name="Light Shading Accent 2" w:semiHidden="0" w:uiPriority="60" w:unhideWhenUsed="0"/>
-    <w:lsdException w:name="Light List Accent 2" w:semiHidden="0" w:uiPriority="61" w:unhideWhenUsed="0"/>
-    <w:lsdException w:name="Light Grid Accent 2" w:semiHidden="0" w:uiPriority="62" w:unhideWhenUsed="0"/>
-    <w:lsdException w:name="Medium Shading 1 Accent 2" w:semiHidden="0" w:uiPriority="63" w:unhideWhenUsed="0"/>
-    <w:lsdException w:name="Medium Shading 2 Accent 2" w:semiHidden="0" w:uiPriority="64" w:unhideWhenUsed="0"/>
-    <w:lsdException w:name="Medium List 1 Accent 2" w:semiHidden="0" w:uiPriority="65" w:unhideWhenUsed="0"/>
-    <w:lsdException w:name="Medium List 2 Accent 2" w:semiHidden="0" w:uiPriority="66" w:unhideWhenUsed="0"/>
-    <w:lsdException w:name="Medium Grid 1 Accent 2" w:semiHidden="0" w:uiPriority="67" w:unhideWhenUsed="0"/>
-    <w:lsdException w:name="Medium Grid 2 Accent 2" w:semiHidden="0" w:uiPriority="68" w:unhideWhenUsed="0"/>
-    <w:lsdException w:name="Medium Grid 3 Accent 2" w:semiHidden="0" w:uiPriority="69" w:unhideWhenUsed="0"/>
-    <w:lsdException w:name="Dark List Accent 2" w:semiHidden="0" w:uiPriority="70" w:unhideWhenUsed="0"/>
-    <w:lsdException w:name="Colorful Shading Accent 2" w:semiHidden="0" w:uiPriority="71" w:unhideWhenUsed="0"/>
-    <w:lsdException w:name="Colorful List Accent 2" w:semiHidden="0" w:uiPriority="72" w:unhideWhenUsed="0"/>
-    <w:lsdException w:name="Colorful Grid Accent 2" w:semiHidden="0" w:uiPriority="73" w:unhideWhenUsed="0"/>
-    <w:lsdException w:name="Light Shading Accent 3" w:semiHidden="0" w:uiPriority="60" w:unhideWhenUsed="0"/>
-    <w:lsdException w:name="Light List Accent 3" w:semiHidden="0" w:uiPriority="61" w:unhideWhenUsed="0"/>
-    <w:lsdException w:name="Light Grid Accent 3" w:semiHidden="0" w:uiPriority="62" w:unhideWhenUsed="0"/>
-    <w:lsdException w:name="Medium Shading 1 Accent 3" w:semiHidden="0" w:uiPriority="63" w:unhideWhenUsed="0"/>
-    <w:lsdException w:name="Medium Shading 2 Accent 3" w:semiHidden="0" w:uiPriority="64" w:unhideWhenUsed="0"/>
-    <w:lsdException w:name="Medium List 1 Accent 3" w:semiHidden="0" w:uiPriority="65" w:unhideWhenUsed="0"/>
-    <w:lsdException w:name="Medium List 2 Accent 3" w:semiHidden="0" w:uiPriority="66" w:unhideWhenUsed="0"/>
-    <w:lsdException w:name="Medium Grid 1 Accent 3" w:semiHidden="0" w:uiPriority="67" w:unhideWhenUsed="0"/>
-    <w:lsdException w:name="Medium Grid 2 Accent 3" w:semiHidden="0" w:uiPriority="68" w:unhideWhenUsed="0"/>
-    <w:lsdException w:name="Medium Grid 3 Accent 3" w:semiHidden="0" w:uiPriority="69" w:unhideWhenUsed="0"/>
-    <w:lsdException w:name="Dark List Accent 3" w:semiHidden="0" w:uiPriority="70" w:unhideWhenUsed="0"/>
-    <w:lsdException w:name="Colorful Shading Accent 3" w:semiHidden="0" w:uiPriority="71" w:unhideWhenUsed="0"/>
-    <w:lsdException w:name="Colorful List Accent 3" w:semiHidden="0" w:uiPriority="72" w:unhideWhenUsed="0"/>
-    <w:lsdException w:name="Colorful Grid Accent 3" w:semiHidden="0" w:uiPriority="73" w:unhideWhenUsed="0"/>
-    <w:lsdException w:name="Light Shading Accent 4" w:semiHidden="0" w:uiPriority="60" w:unhideWhenUsed="0"/>
-    <w:lsdException w:name="Light List Accent 4" w:semiHidden="0" w:uiPriority="61" w:unhideWhenUsed="0"/>
-    <w:lsdException w:name="Light Grid Accent 4" w:semiHidden="0" w:uiPriority="62" w:unhideWhenUsed="0"/>
-    <w:lsdException w:name="Medium Shading 1 Accent 4" w:semiHidden="0" w:uiPriority="63" w:unhideWhenUsed="0"/>
-    <w:lsdException w:name="Medium Shading 2 Accent 4" w:semiHidden="0" w:uiPriority="64" w:unhideWhenUsed="0"/>
-    <w:lsdException w:name="Medium List 1 Accent 4" w:semiHidden="0" w:uiPriority="65" w:unhideWhenUsed="0"/>
-    <w:lsdException w:name="Medium List 2 Accent 4" w:semiHidden="0" w:uiPriority="66" w:unhideWhenUsed="0"/>
-    <w:lsdException w:name="Medium Grid 1 Accent 4" w:semiHidden="0" w:uiPriority="67" w:unhideWhenUsed="0"/>
-    <w:lsdException w:name="Medium Grid 2 Accent 4" w:semiHidden="0" w:uiPriority="68" w:unhideWhenUsed="0"/>
-    <w:lsdException w:name="Medium Grid 3 Accent 4" w:semiHidden="0" w:uiPriority="69" w:unhideWhenUsed="0"/>
-    <w:lsdException w:name="Dark List Accent 4" w:semiHidden="0" w:uiPriority="70" w:unhideWhenUsed="0"/>
-    <w:lsdException w:name="Colorful Shading Accent 4" w:semiHidden="0" w:uiPriority="71" w:unhideWhenUsed="0"/>
-    <w:lsdException w:name="Colorful List Accent 4" w:semiHidden="0" w:uiPriority="72" w:unhideWhenUsed="0"/>
-    <w:lsdException w:name="Colorful Grid Accent 4" w:semiHidden="0" w:uiPriority="73" w:unhideWhenUsed="0"/>
-    <w:lsdException w:name="Light Shading Accent 5" w:semiHidden="0" w:uiPriority="60" w:unhideWhenUsed="0"/>
-    <w:lsdException w:name="Light List Accent 5" w:semiHidden="0" w:uiPriority="61" w:unhideWhenUsed="0"/>
-    <w:lsdException w:name="Light Grid Accent 5" w:semiHidden="0" w:uiPriority="62" w:unhideWhenUsed="0"/>
-    <w:lsdException w:name="Medium Shading 1 Accent 5" w:semiHidden="0" w:uiPriority="63" w:unhideWhenUsed="0"/>
-    <w:lsdException w:name="Medium Shading 2 Accent 5" w:semiHidden="0" w:uiPriority="64" w:unhideWhenUsed="0"/>
-    <w:lsdException w:name="Medium List 1 Accent 5" w:semiHidden="0" w:uiPriority="65" w:unhideWhenUsed="0"/>
-    <w:lsdException w:name="Medium List 2 Accent 5" w:semiHidden="0" w:uiPriority="66" w:unhideWhenUsed="0"/>
-    <w:lsdException w:name="Medium Grid 1 Accent 5" w:semiHidden="0" w:uiPriority="67" w:unhideWhenUsed="0"/>
-    <w:lsdException w:name="Medium Grid 2 Accent 5" w:semiHidden="0" w:uiPriority="68" w:unhideWhenUsed="0"/>
-    <w:lsdException w:name="Medium Grid 3 Accent 5" w:semiHidden="0" w:uiPriority="69" w:unhideWhenUsed="0"/>
-    <w:lsdException w:name="Dark List Accent 5" w:semiHidden="0" w:uiPriority="70" w:unhideWhenUsed="0"/>
-    <w:lsdException w:name="Colorful Shading Accent 5" w:semiHidden="0" w:uiPriority="71" w:unhideWhenUsed="0"/>
-    <w:lsdException w:name="Colorful List Accent 5" w:semiHidden="0" w:uiPriority="72" w:unhideWhenUsed="0"/>
-    <w:lsdException w:name="Colorful Grid Accent 5" w:semiHidden="0" w:uiPriority="73" w:unhideWhenUsed="0"/>
-    <w:lsdException w:name="Light Shading Accent 6" w:semiHidden="0" w:uiPriority="60" w:unhideWhenUsed="0"/>
-    <w:lsdException w:name="Light List Accent 6" w:semiHidden="0" w:uiPriority="61" w:unhideWhenUsed="0"/>
-    <w:lsdException w:name="Light Grid Accent 6" w:semiHidden="0" w:uiPriority="62" w:unhideWhenUsed="0"/>
-    <w:lsdException w:name="Medium Shading 1 Accent 6" w:semiHidden="0" w:uiPriority="63" w:unhideWhenUsed="0"/>
-    <w:lsdException w:name="Medium Shading 2 Accent 6" w:semiHidden="0" w:uiPriority="64" w:unhideWhenUsed="0"/>
-    <w:lsdException w:name="Medium List 1 Accent 6" w:semiHidden="0" w:uiPriority="65" w:unhideWhenUsed="0"/>
-    <w:lsdException w:name="Medium List 2 Accent 6" w:semiHidden="0" w:uiPriority="66" w:unhideWhenUsed="0"/>
-    <w:lsdException w:name="Medium Grid 1 Accent 6" w:semiHidden="0" w:uiPriority="67" w:unhideWhenUsed="0"/>
-    <w:lsdException w:name="Medium Grid 2 Accent 6" w:semiHidden="0" w:uiPriority="68" w:unhideWhenUsed="0"/>
-    <w:lsdException w:name="Medium Grid 3 Accent 6" w:semiHidden="0" w:uiPriority="69" w:unhideWhenUsed="0"/>
-    <w:lsdException w:name="Dark List Accent 6" w:semiHidden="0" w:uiPriority="70" w:unhideWhenUsed="0"/>
-    <w:lsdException w:name="Colorful Shading Accent 6" w:semiHidden="0" w:uiPriority="71" w:unhideWhenUsed="0"/>
-    <w:lsdException w:name="Colorful List Accent 6" w:semiHidden="0" w:uiPriority="72" w:unhideWhenUsed="0"/>
-    <w:lsdException w:name="Colorful Grid Accent 6" w:semiHidden="0" w:uiPriority="73" w:unhideWhenUsed="0"/>
-    <w:lsdException w:name="Subtle Emphasis" w:semiHidden="0" w:uiPriority="19" w:unhideWhenUsed="0" w:qFormat="1"/>
-    <w:lsdException w:name="Intense Emphasis" w:semiHidden="0" w:uiPriority="21" w:unhideWhenUsed="0" w:qFormat="1"/>
-    <w:lsdException w:name="Subtle Reference" w:semiHidden="0" w:uiPriority="31" w:unhideWhenUsed="0" w:qFormat="1"/>
-    <w:lsdException w:name="Intense Reference" w:semiHidden="0" w:uiPriority="32" w:unhideWhenUsed="0" w:qFormat="1"/>
-    <w:lsdException w:name="Book Title" w:semiHidden="0" w:uiPriority="33" w:unhideWhenUsed="0" w:qFormat="1"/>
-    <w:lsdException w:name="Bibliography" w:uiPriority="37"/>
-    <w:lsdException w:name="TOC Heading" w:uiPriority="39" w:qFormat="1"/>
+  <w:latentStyles w:defLockedState="0" w:defUIPriority="99" w:defSemiHidden="0" w:defUnhideWhenUsed="0" w:defQFormat="0" w:count="371">
+    <w:lsdException w:name="Normal" w:uiPriority="0" w:qFormat="1"/>
+    <w:lsdException w:name="heading 1" w:uiPriority="0" w:qFormat="1"/>
+    <w:lsdException w:name="heading 2" w:uiPriority="0" w:qFormat="1"/>
+    <w:lsdException w:name="heading 3" w:uiPriority="0" w:qFormat="1"/>
+    <w:lsdException w:name="heading 4" w:uiPriority="0" w:qFormat="1"/>
+    <w:lsdException w:name="heading 5" w:uiPriority="0" w:qFormat="1"/>
+    <w:lsdException w:name="heading 6" w:uiPriority="0" w:qFormat="1"/>
+    <w:lsdException w:name="heading 7" w:uiPriority="0" w:qFormat="1"/>
+    <w:lsdException w:name="heading 8" w:uiPriority="0" w:qFormat="1"/>
+    <w:lsdException w:name="heading 9" w:uiPriority="0" w:qFormat="1"/>
+    <w:lsdException w:name="index 1" w:semiHidden="1" w:unhideWhenUsed="1"/>
+    <w:lsdException w:name="index 2" w:semiHidden="1" w:unhideWhenUsed="1"/>
+    <w:lsdException w:name="index 3" w:semiHidden="1" w:unhideWhenUsed="1"/>
+    <w:lsdException w:name="index 4" w:semiHidden="1" w:unhideWhenUsed="1"/>
+    <w:lsdException w:name="index 5" w:semiHidden="1" w:unhideWhenUsed="1"/>
+    <w:lsdException w:name="index 6" w:semiHidden="1" w:unhideWhenUsed="1"/>
+    <w:lsdException w:name="index 7" w:semiHidden="1" w:unhideWhenUsed="1"/>
+    <w:lsdException w:name="index 8" w:semiHidden="1" w:unhideWhenUsed="1"/>
+    <w:lsdException w:name="index 9" w:semiHidden="1" w:unhideWhenUsed="1"/>
+    <w:lsdException w:name="toc 1" w:semiHidden="1" w:uiPriority="39" w:unhideWhenUsed="1"/>
+    <w:lsdException w:name="toc 2" w:semiHidden="1" w:uiPriority="39" w:unhideWhenUsed="1"/>
+    <w:lsdException w:name="toc 3" w:semiHidden="1" w:uiPriority="39" w:unhideWhenUsed="1"/>
+    <w:lsdException w:name="toc 4" w:semiHidden="1" w:uiPriority="0" w:unhideWhenUsed="1"/>
+    <w:lsdException w:name="toc 5" w:semiHidden="1" w:uiPriority="0" w:unhideWhenUsed="1"/>
+    <w:lsdException w:name="toc 6" w:semiHidden="1" w:uiPriority="0" w:unhideWhenUsed="1"/>
+    <w:lsdException w:name="toc 7" w:semiHidden="1" w:uiPriority="0" w:unhideWhenUsed="1"/>
+    <w:lsdException w:name="toc 8" w:semiHidden="1" w:uiPriority="0" w:unhideWhenUsed="1"/>
+    <w:lsdException w:name="toc 9" w:semiHidden="1" w:uiPriority="0" w:unhideWhenUsed="1"/>
+    <w:lsdException w:name="Normal Indent" w:semiHidden="1" w:uiPriority="0" w:unhideWhenUsed="1"/>
+    <w:lsdException w:name="footnote text" w:semiHidden="1" w:uiPriority="0" w:unhideWhenUsed="1"/>
+    <w:lsdException w:name="annotation text" w:semiHidden="1" w:unhideWhenUsed="1"/>
+    <w:lsdException w:name="header" w:semiHidden="1" w:uiPriority="0" w:unhideWhenUsed="1"/>
+    <w:lsdException w:name="footer" w:semiHidden="1" w:uiPriority="0" w:unhideWhenUsed="1"/>
+    <w:lsdException w:name="index heading" w:semiHidden="1" w:unhideWhenUsed="1"/>
+    <w:lsdException w:name="caption" w:semiHidden="1" w:uiPriority="35" w:unhideWhenUsed="1" w:qFormat="1"/>
+    <w:lsdException w:name="table of figures" w:semiHidden="1" w:unhideWhenUsed="1"/>
+    <w:lsdException w:name="envelope address" w:semiHidden="1" w:unhideWhenUsed="1"/>
+    <w:lsdException w:name="envelope return" w:semiHidden="1" w:unhideWhenUsed="1"/>
+    <w:lsdException w:name="footnote reference" w:semiHidden="1" w:uiPriority="0" w:unhideWhenUsed="1"/>
+    <w:lsdException w:name="annotation reference" w:semiHidden="1" w:unhideWhenUsed="1"/>
+    <w:lsdException w:name="line number" w:semiHidden="1" w:unhideWhenUsed="1"/>
+    <w:lsdException w:name="page number" w:semiHidden="1" w:uiPriority="0" w:unhideWhenUsed="1"/>
+    <w:lsdException w:name="endnote reference" w:semiHidden="1" w:unhideWhenUsed="1"/>
+    <w:lsdException w:name="endnote text" w:semiHidden="1" w:unhideWhenUsed="1"/>
+    <w:lsdException w:name="table of authorities" w:semiHidden="1" w:unhideWhenUsed="1"/>
+    <w:lsdException w:name="macro" w:semiHidden="1" w:unhideWhenUsed="1"/>
+    <w:lsdException w:name="toa heading" w:semiHidden="1" w:unhideWhenUsed="1"/>
+    <w:lsdException w:name="List" w:semiHidden="1" w:unhideWhenUsed="1"/>
+    <w:lsdException w:name="List Bullet" w:semiHidden="1" w:unhideWhenUsed="1"/>
+    <w:lsdException w:name="List Number" w:semiHidden="1" w:unhideWhenUsed="1"/>
+    <w:lsdException w:name="List 2" w:semiHidden="1" w:unhideWhenUsed="1"/>
+    <w:lsdException w:name="List 3" w:semiHidden="1" w:unhideWhenUsed="1"/>
+    <w:lsdException w:name="List 4" w:semiHidden="1" w:unhideWhenUsed="1"/>
+    <w:lsdException w:name="List 5" w:semiHidden="1" w:unhideWhenUsed="1"/>
+    <w:lsdException w:name="List Bullet 2" w:semiHidden="1" w:unhideWhenUsed="1"/>
+    <w:lsdException w:name="List Bullet 3" w:semiHidden="1" w:unhideWhenUsed="1"/>
+    <w:lsdException w:name="List Bullet 4" w:semiHidden="1" w:unhideWhenUsed="1"/>
+    <w:lsdException w:name="List Bullet 5" w:semiHidden="1" w:unhideWhenUsed="1"/>
+    <w:lsdException w:name="List Number 2" w:semiHidden="1" w:unhideWhenUsed="1"/>
+    <w:lsdException w:name="List Number 3" w:semiHidden="1" w:unhideWhenUsed="1"/>
+    <w:lsdException w:name="List Number 4" w:semiHidden="1" w:unhideWhenUsed="1"/>
+    <w:lsdException w:name="List Number 5" w:semiHidden="1" w:unhideWhenUsed="1"/>
+    <w:lsdException w:name="Title" w:uiPriority="0" w:qFormat="1"/>
+    <w:lsdException w:name="Closing" w:semiHidden="1" w:unhideWhenUsed="1"/>
+    <w:lsdException w:name="Signature" w:semiHidden="1" w:unhideWhenUsed="1"/>
+    <w:lsdException w:name="Default Paragraph Font" w:semiHidden="1" w:uiPriority="1" w:unhideWhenUsed="1"/>
+    <w:lsdException w:name="Body Text" w:semiHidden="1" w:uiPriority="0" w:unhideWhenUsed="1"/>
+    <w:lsdException w:name="Body Text Indent" w:semiHidden="1" w:uiPriority="0" w:unhideWhenUsed="1"/>
+    <w:lsdException w:name="List Continue" w:semiHidden="1" w:unhideWhenUsed="1"/>
+    <w:lsdException w:name="List Continue 2" w:semiHidden="1" w:unhideWhenUsed="1"/>
+    <w:lsdException w:name="List Continue 3" w:semiHidden="1" w:unhideWhenUsed="1"/>
+    <w:lsdException w:name="List Continue 4" w:semiHidden="1" w:unhideWhenUsed="1"/>
+    <w:lsdException w:name="List Continue 5" w:semiHidden="1" w:unhideWhenUsed="1"/>
+    <w:lsdException w:name="Message Header" w:semiHidden="1" w:unhideWhenUsed="1"/>
+    <w:lsdException w:name="Subtitle" w:uiPriority="0" w:qFormat="1"/>
+    <w:lsdException w:name="Salutation" w:semiHidden="1" w:unhideWhenUsed="1"/>
+    <w:lsdException w:name="Date" w:semiHidden="1" w:unhideWhenUsed="1"/>
+    <w:lsdException w:name="Body Text First Indent" w:semiHidden="1" w:unhideWhenUsed="1"/>
+    <w:lsdException w:name="Body Text First Indent 2" w:semiHidden="1" w:unhideWhenUsed="1"/>
+    <w:lsdException w:name="Note Heading" w:semiHidden="1" w:unhideWhenUsed="1"/>
+    <w:lsdException w:name="Body Text 2" w:semiHidden="1" w:uiPriority="0" w:unhideWhenUsed="1"/>
+    <w:lsdException w:name="Body Text 3" w:semiHidden="1" w:unhideWhenUsed="1"/>
+    <w:lsdException w:name="Body Text Indent 2" w:semiHidden="1" w:unhideWhenUsed="1"/>
+    <w:lsdException w:name="Body Text Indent 3" w:semiHidden="1" w:unhideWhenUsed="1"/>
+    <w:lsdException w:name="Block Text" w:semiHidden="1" w:unhideWhenUsed="1"/>
+    <w:lsdException w:name="Hyperlink" w:semiHidden="1" w:unhideWhenUsed="1"/>
+    <w:lsdException w:name="FollowedHyperlink" w:semiHidden="1" w:uiPriority="0" w:unhideWhenUsed="1"/>
+    <w:lsdException w:name="Strong" w:uiPriority="0" w:qFormat="1"/>
+    <w:lsdException w:name="Emphasis" w:uiPriority="20" w:qFormat="1"/>
+    <w:lsdException w:name="Document Map" w:semiHidden="1" w:uiPriority="0" w:unhideWhenUsed="1"/>
+    <w:lsdException w:name="Plain Text" w:semiHidden="1" w:unhideWhenUsed="1"/>
+    <w:lsdException w:name="E-mail Signature" w:semiHidden="1" w:unhideWhenUsed="1"/>
+    <w:lsdException w:name="HTML Top of Form" w:semiHidden="1" w:unhideWhenUsed="1"/>
+    <w:lsdException w:name="HTML Bottom of Form" w:semiHidden="1" w:unhideWhenUsed="1"/>
+    <w:lsdException w:name="Normal (Web)" w:semiHidden="1" w:unhideWhenUsed="1"/>
+    <w:lsdException w:name="HTML Acronym" w:semiHidden="1" w:unhideWhenUsed="1"/>
+    <w:lsdException w:name="HTML Address" w:semiHidden="1" w:unhideWhenUsed="1"/>
+    <w:lsdException w:name="HTML Cite" w:semiHidden="1" w:unhideWhenUsed="1"/>
+    <w:lsdException w:name="HTML Code" w:semiHidden="1" w:unhideWhenUsed="1"/>
+    <w:lsdException w:name="HTML Definition" w:semiHidden="1" w:unhideWhenUsed="1"/>
+    <w:lsdException w:name="HTML Keyboard" w:semiHidden="1" w:unhideWhenUsed="1"/>
+    <w:lsdException w:name="HTML Preformatted" w:semiHidden="1" w:unhideWhenUsed="1"/>
+    <w:lsdException w:name="HTML Sample" w:semiHidden="1" w:unhideWhenUsed="1"/>
+    <w:lsdException w:name="HTML Typewriter" w:semiHidden="1" w:unhideWhenUsed="1"/>
+    <w:lsdException w:name="HTML Variable" w:semiHidden="1" w:unhideWhenUsed="1"/>
+    <w:lsdException w:name="Normal Table" w:semiHidden="1" w:unhideWhenUsed="1"/>
+    <w:lsdException w:name="annotation subject" w:semiHidden="1" w:unhideWhenUsed="1"/>
+    <w:lsdException w:name="No List" w:semiHidden="1" w:unhideWhenUsed="1"/>
+    <w:lsdException w:name="Outline List 1" w:semiHidden="1" w:unhideWhenUsed="1"/>
+    <w:lsdException w:name="Outline List 2" w:semiHidden="1" w:unhideWhenUsed="1"/>
+    <w:lsdException w:name="Outline List 3" w:semiHidden="1" w:unhideWhenUsed="1"/>
+    <w:lsdException w:name="Table Simple 1" w:semiHidden="1" w:unhideWhenUsed="1"/>
+    <w:lsdException w:name="Table Simple 2" w:semiHidden="1" w:unhideWhenUsed="1"/>
+    <w:lsdException w:name="Table Simple 3" w:semiHidden="1" w:unhideWhenUsed="1"/>
+    <w:lsdException w:name="Table Classic 1" w:semiHidden="1" w:unhideWhenUsed="1"/>
+    <w:lsdException w:name="Table Classic 2" w:semiHidden="1" w:unhideWhenUsed="1"/>
+    <w:lsdException w:name="Table Classic 3" w:semiHidden="1" w:unhideWhenUsed="1"/>
+    <w:lsdException w:name="Table Classic 4" w:semiHidden="1" w:unhideWhenUsed="1"/>
+    <w:lsdException w:name="Table Colorful 1" w:semiHidden="1" w:unhideWhenUsed="1"/>
+    <w:lsdException w:name="Table Colorful 2" w:semiHidden="1" w:unhideWhenUsed="1"/>
+    <w:lsdException w:name="Table Colorful 3" w:semiHidden="1" w:unhideWhenUsed="1"/>
+    <w:lsdException w:name="Table Columns 1" w:semiHidden="1" w:unhideWhenUsed="1"/>
+    <w:lsdException w:name="Table Columns 2" w:semiHidden="1" w:unhideWhenUsed="1"/>
+    <w:lsdException w:name="Table Columns 3" w:semiHidden="1" w:unhideWhenUsed="1"/>
+    <w:lsdException w:name="Table Columns 4" w:semiHidden="1" w:unhideWhenUsed="1"/>
+    <w:lsdException w:name="Table Columns 5" w:semiHidden="1" w:unhideWhenUsed="1"/>
+    <w:lsdException w:name="Table Grid 1" w:semiHidden="1" w:unhideWhenUsed="1"/>
+    <w:lsdException w:name="Table Grid 2" w:semiHidden="1" w:unhideWhenUsed="1"/>
+    <w:lsdException w:name="Table Grid 3" w:semiHidden="1" w:unhideWhenUsed="1"/>
+    <w:lsdException w:name="Table Grid 4" w:semiHidden="1" w:unhideWhenUsed="1"/>
+    <w:lsdException w:name="Table Grid 5" w:semiHidden="1" w:unhideWhenUsed="1"/>
+    <w:lsdException w:name="Table Grid 6" w:semiHidden="1" w:unhideWhenUsed="1"/>
+    <w:lsdException w:name="Table Grid 7" w:semiHidden="1" w:unhideWhenUsed="1"/>
+    <w:lsdException w:name="Table Grid 8" w:semiHidden="1" w:unhideWhenUsed="1"/>
+    <w:lsdException w:name="Table List 1" w:semiHidden="1" w:unhideWhenUsed="1"/>
+    <w:lsdException w:name="Table List 2" w:semiHidden="1" w:unhideWhenUsed="1"/>
+    <w:lsdException w:name="Table List 3" w:semiHidden="1" w:unhideWhenUsed="1"/>
+    <w:lsdException w:name="Table List 4" w:semiHidden="1" w:unhideWhenUsed="1"/>
+    <w:lsdException w:name="Table List 5" w:semiHidden="1" w:unhideWhenUsed="1"/>
+    <w:lsdException w:name="Table List 6" w:semiHidden="1" w:unhideWhenUsed="1"/>
+    <w:lsdException w:name="Table List 7" w:semiHidden="1" w:unhideWhenUsed="1"/>
+    <w:lsdException w:name="Table List 8" w:semiHidden="1" w:unhideWhenUsed="1"/>
+    <w:lsdException w:name="Table 3D effects 1" w:semiHidden="1" w:unhideWhenUsed="1"/>
+    <w:lsdException w:name="Table 3D effects 2" w:semiHidden="1" w:unhideWhenUsed="1"/>
+    <w:lsdException w:name="Table 3D effects 3" w:semiHidden="1" w:unhideWhenUsed="1"/>
+    <w:lsdException w:name="Table Contemporary" w:semiHidden="1" w:unhideWhenUsed="1"/>
+    <w:lsdException w:name="Table Elegant" w:semiHidden="1" w:unhideWhenUsed="1"/>
+    <w:lsdException w:name="Table Professional" w:semiHidden="1" w:unhideWhenUsed="1"/>
+    <w:lsdException w:name="Table Subtle 1" w:semiHidden="1" w:unhideWhenUsed="1"/>
+    <w:lsdException w:name="Table Subtle 2" w:semiHidden="1" w:unhideWhenUsed="1"/>
+    <w:lsdException w:name="Table Web 1" w:semiHidden="1" w:unhideWhenUsed="1"/>
+    <w:lsdException w:name="Table Web 2" w:semiHidden="1" w:unhideWhenUsed="1"/>
+    <w:lsdException w:name="Table Web 3" w:semiHidden="1" w:unhideWhenUsed="1"/>
+    <w:lsdException w:name="Balloon Text" w:semiHidden="1" w:unhideWhenUsed="1"/>
+    <w:lsdException w:name="Table Grid" w:uiPriority="59"/>
+    <w:lsdException w:name="Table Theme" w:semiHidden="1" w:unhideWhenUsed="1"/>
+    <w:lsdException w:name="Placeholder Text" w:semiHidden="1"/>
+    <w:lsdException w:name="No Spacing" w:uiPriority="1" w:qFormat="1"/>
+    <w:lsdException w:name="Light Shading" w:uiPriority="60"/>
+    <w:lsdException w:name="Light List" w:uiPriority="61"/>
+    <w:lsdException w:name="Light Grid" w:uiPriority="62"/>
+    <w:lsdException w:name="Medium Shading 1" w:uiPriority="63"/>
+    <w:lsdException w:name="Medium Shading 2" w:uiPriority="64"/>
+    <w:lsdException w:name="Medium List 1" w:uiPriority="65"/>
+    <w:lsdException w:name="Medium List 2" w:uiPriority="66"/>
+    <w:lsdException w:name="Medium Grid 1" w:uiPriority="67"/>
+    <w:lsdException w:name="Medium Grid 2" w:uiPriority="68"/>
+    <w:lsdException w:name="Medium Grid 3" w:uiPriority="69"/>
+    <w:lsdException w:name="Dark List" w:uiPriority="70"/>
+    <w:lsdException w:name="Colorful Shading" w:uiPriority="71"/>
+    <w:lsdException w:name="Colorful List" w:uiPriority="72"/>
+    <w:lsdException w:name="Colorful Grid" w:uiPriority="73"/>
+    <w:lsdException w:name="Light Shading Accent 1" w:uiPriority="60"/>
+    <w:lsdException w:name="Light List Accent 1" w:uiPriority="61"/>
+    <w:lsdException w:name="Light Grid Accent 1" w:uiPriority="62"/>
+    <w:lsdException w:name="Medium Shading 1 Accent 1" w:uiPriority="63"/>
+    <w:lsdException w:name="Medium Shading 2 Accent 1" w:uiPriority="64"/>
+    <w:lsdException w:name="Medium List 1 Accent 1" w:uiPriority="65"/>
+    <w:lsdException w:name="Revision" w:semiHidden="1"/>
+    <w:lsdException w:name="List Paragraph" w:uiPriority="34" w:qFormat="1"/>
+    <w:lsdException w:name="Quote" w:uiPriority="29" w:qFormat="1"/>
+    <w:lsdException w:name="Intense Quote" w:uiPriority="30" w:qFormat="1"/>
+    <w:lsdException w:name="Medium List 2 Accent 1" w:uiPriority="66"/>
+    <w:lsdException w:name="Medium Grid 1 Accent 1" w:uiPriority="67"/>
+    <w:lsdException w:name="Medium Grid 2 Accent 1" w:uiPriority="68"/>
+    <w:lsdException w:name="Medium Grid 3 Accent 1" w:uiPriority="69"/>
+    <w:lsdException w:name="Dark List Accent 1" w:uiPriority="70"/>
+    <w:lsdException w:name="Colorful Shading Accent 1" w:uiPriority="71"/>
+    <w:lsdException w:name="Colorful List Accent 1" w:uiPriority="72"/>
+    <w:lsdException w:name="Colorful Grid Accent 1" w:uiPriority="73"/>
+    <w:lsdException w:name="Light Shading Accent 2" w:uiPriority="60"/>
+    <w:lsdException w:name="Light List Accent 2" w:uiPriority="61"/>
+    <w:lsdException w:name="Light Grid Accent 2" w:uiPriority="62"/>
+    <w:lsdException w:name="Medium Shading 1 Accent 2" w:uiPriority="63"/>
+    <w:lsdException w:name="Medium Shading 2 Accent 2" w:uiPriority="64"/>
+    <w:lsdException w:name="Medium List 1 Accent 2" w:uiPriority="65"/>
+    <w:lsdException w:name="Medium List 2 Accent 2" w:uiPriority="66"/>
+    <w:lsdException w:name="Medium Grid 1 Accent 2" w:uiPriority="67"/>
+    <w:lsdException w:name="Medium Grid 2 Accent 2" w:uiPriority="68"/>
+    <w:lsdException w:name="Medium Grid 3 Accent 2" w:uiPriority="69"/>
+    <w:lsdException w:name="Dark List Accent 2" w:uiPriority="70"/>
+    <w:lsdException w:name="Colorful Shading Accent 2" w:uiPriority="71"/>
+    <w:lsdException w:name="Colorful List Accent 2" w:uiPriority="72"/>
+    <w:lsdException w:name="Colorful Grid Accent 2" w:uiPriority="73"/>
+    <w:lsdException w:name="Light Shading Accent 3" w:uiPriority="60"/>
+    <w:lsdException w:name="Light List Accent 3" w:uiPriority="61"/>
+    <w:lsdException w:name="Light Grid Accent 3" w:uiPriority="62"/>
+    <w:lsdException w:name="Medium Shading 1 Accent 3" w:uiPriority="63"/>
+    <w:lsdException w:name="Medium Shading 2 Accent 3" w:uiPriority="64"/>
+    <w:lsdException w:name="Medium List 1 Accent 3" w:uiPriority="65"/>
+    <w:lsdException w:name="Medium List 2 Accent 3" w:uiPriority="66"/>
+    <w:lsdException w:name="Medium Grid 1 Accent 3" w:uiPriority="67"/>
+    <w:lsdException w:name="Medium Grid 2 Accent 3" w:uiPriority="68"/>
+    <w:lsdException w:name="Medium Grid 3 Accent 3" w:uiPriority="69"/>
+    <w:lsdException w:name="Dark List Accent 3" w:uiPriority="70"/>
+    <w:lsdException w:name="Colorful Shading Accent 3" w:uiPriority="71"/>
+    <w:lsdException w:name="Colorful List Accent 3" w:uiPriority="72"/>
+    <w:lsdException w:name="Colorful Grid Accent 3" w:uiPriority="73"/>
+    <w:lsdException w:name="Light Shading Accent 4" w:uiPriority="60"/>
+    <w:lsdException w:name="Light List Accent 4" w:uiPriority="61"/>
+    <w:lsdException w:name="Light Grid Accent 4" w:uiPriority="62"/>
+    <w:lsdException w:name="Medium Shading 1 Accent 4" w:uiPriority="63"/>
+    <w:lsdException w:name="Medium Shading 2 Accent 4" w:uiPriority="64"/>
+    <w:lsdException w:name="Medium List 1 Accent 4" w:uiPriority="65"/>
+    <w:lsdException w:name="Medium List 2 Accent 4" w:uiPriority="66"/>
+    <w:lsdException w:name="Medium Grid 1 Accent 4" w:uiPriority="67"/>
+    <w:lsdException w:name="Medium Grid 2 Accent 4" w:uiPriority="68"/>
+    <w:lsdException w:name="Medium Grid 3 Accent 4" w:uiPriority="69"/>
+    <w:lsdException w:name="Dark List Accent 4" w:uiPriority="70"/>
+    <w:lsdException w:name="Colorful Shading Accent 4" w:uiPriority="71"/>
+    <w:lsdException w:name="Colorful List Accent 4" w:uiPriority="72"/>
+    <w:lsdException w:name="Colorful Grid Accent 4" w:uiPriority="73"/>
+    <w:lsdException w:name="Light Shading Accent 5" w:uiPriority="60"/>
+    <w:lsdException w:name="Light List Accent 5" w:uiPriority="61"/>
+    <w:lsdException w:name="Light Grid Accent 5" w:uiPriority="62"/>
+    <w:lsdException w:name="Medium Shading 1 Accent 5" w:uiPriority="63"/>
+    <w:lsdException w:name="Medium Shading 2 Accent 5" w:uiPriority="64"/>
+    <w:lsdException w:name="Medium List 1 Accent 5" w:uiPriority="65"/>
+    <w:lsdException w:name="Medium List 2 Accent 5" w:uiPriority="66"/>
+    <w:lsdException w:name="Medium Grid 1 Accent 5" w:uiPriority="67"/>
+    <w:lsdException w:name="Medium Grid 2 Accent 5" w:uiPriority="68"/>
+    <w:lsdException w:name="Medium Grid 3 Accent 5" w:uiPriority="69"/>
+    <w:lsdException w:name="Dark List Accent 5" w:uiPriority="70"/>
+    <w:lsdException w:name="Colorful Shading Accent 5" w:uiPriority="71"/>
+    <w:lsdException w:name="Colorful List Accent 5" w:uiPriority="72"/>
+    <w:lsdException w:name="Colorful Grid Accent 5" w:uiPriority="73"/>
+    <w:lsdException w:name="Light Shading Accent 6" w:uiPriority="60"/>
+    <w:lsdException w:name="Light List Accent 6" w:uiPriority="61"/>
+    <w:lsdException w:name="Light Grid Accent 6" w:uiPriority="62"/>
+    <w:lsdException w:name="Medium Shading 1 Accent 6" w:uiPriority="63"/>
+    <w:lsdException w:name="Medium Shading 2 Accent 6" w:uiPriority="64"/>
+    <w:lsdException w:name="Medium List 1 Accent 6" w:uiPriority="65"/>
+    <w:lsdException w:name="Medium List 2 Accent 6" w:uiPriority="66"/>
+    <w:lsdException w:name="Medium Grid 1 Accent 6" w:uiPriority="67"/>
+    <w:lsdException w:name="Medium Grid 2 Accent 6" w:uiPriority="68"/>
+    <w:lsdException w:name="Medium Grid 3 Accent 6" w:uiPriority="69"/>
+    <w:lsdException w:name="Dark List Accent 6" w:uiPriority="70"/>
+    <w:lsdException w:name="Colorful Shading Accent 6" w:uiPriority="71"/>
+    <w:lsdException w:name="Colorful List Accent 6" w:uiPriority="72"/>
+    <w:lsdException w:name="Colorful Grid Accent 6" w:uiPriority="73"/>
+    <w:lsdException w:name="Subtle Emphasis" w:uiPriority="19" w:qFormat="1"/>
+    <w:lsdException w:name="Intense Emphasis" w:uiPriority="21" w:qFormat="1"/>
+    <w:lsdException w:name="Subtle Reference" w:uiPriority="31" w:qFormat="1"/>
+    <w:lsdException w:name="Intense Reference" w:uiPriority="32" w:qFormat="1"/>
+    <w:lsdException w:name="Book Title" w:uiPriority="33" w:qFormat="1"/>
+    <w:lsdException w:name="Bibliography" w:semiHidden="1" w:uiPriority="37" w:unhideWhenUsed="1"/>
+    <w:lsdException w:name="TOC Heading" w:semiHidden="1" w:uiPriority="39" w:unhideWhenUsed="1" w:qFormat="1"/>
+    <w:lsdException w:name="Plain Table 1" w:uiPriority="41"/>
+    <w:lsdException w:name="Plain Table 2" w:uiPriority="42"/>
+    <w:lsdException w:name="Plain Table 3" w:uiPriority="43"/>
+    <w:lsdException w:name="Plain Table 4" w:uiPriority="44"/>
+    <w:lsdException w:name="Plain Table 5" w:uiPriority="45"/>
+    <w:lsdException w:name="Grid Table Light" w:uiPriority="40"/>
+    <w:lsdException w:name="Grid Table 1 Light" w:uiPriority="46"/>
+    <w:lsdException w:name="Grid Table 2" w:uiPriority="47"/>
+    <w:lsdException w:name="Grid Table 3" w:uiPriority="48"/>
+    <w:lsdException w:name="Grid Table 4" w:uiPriority="49"/>
+    <w:lsdException w:name="Grid Table 5 Dark" w:uiPriority="50"/>
+    <w:lsdException w:name="Grid Table 6 Colorful" w:uiPriority="51"/>
+    <w:lsdException w:name="Grid Table 7 Colorful" w:uiPriority="52"/>
+    <w:lsdException w:name="Grid Table 1 Light Accent 1" w:uiPriority="46"/>
+    <w:lsdException w:name="Grid Table 2 Accent 1" w:uiPriority="47"/>
+    <w:lsdException w:name="Grid Table 3 Accent 1" w:uiPriority="48"/>
+    <w:lsdException w:name="Grid Table 4 Accent 1" w:uiPriority="49"/>
+    <w:lsdException w:name="Grid Table 5 Dark Accent 1" w:uiPriority="50"/>
+    <w:lsdException w:name="Grid Table 6 Colorful Accent 1" w:uiPriority="51"/>
+    <w:lsdException w:name="Grid Table 7 Colorful Accent 1" w:uiPriority="52"/>
+    <w:lsdException w:name="Grid Table 1 Light Accent 2" w:uiPriority="46"/>
+    <w:lsdException w:name="Grid Table 2 Accent 2" w:uiPriority="47"/>
+    <w:lsdException w:name="Grid Table 3 Accent 2" w:uiPriority="48"/>
+    <w:lsdException w:name="Grid Table 4 Accent 2" w:uiPriority="49"/>
+    <w:lsdException w:name="Grid Table 5 Dark Accent 2" w:uiPriority="50"/>
+    <w:lsdException w:name="Grid Table 6 Colorful Accent 2" w:uiPriority="51"/>
+    <w:lsdException w:name="Grid Table 7 Colorful Accent 2" w:uiPriority="52"/>
+    <w:lsdException w:name="Grid Table 1 Light Accent 3" w:uiPriority="46"/>
+    <w:lsdException w:name="Grid Table 2 Accent 3" w:uiPriority="47"/>
+    <w:lsdException w:name="Grid Table 3 Accent 3" w:uiPriority="48"/>
+    <w:lsdException w:name="Grid Table 4 Accent 3" w:uiPriority="49"/>
+    <w:lsdException w:name="Grid Table 5 Dark Accent 3" w:uiPriority="50"/>
+    <w:lsdException w:name="Grid Table 6 Colorful Accent 3" w:uiPriority="51"/>
+    <w:lsdException w:name="Grid Table 7 Colorful Accent 3" w:uiPriority="52"/>
+    <w:lsdException w:name="Grid Table 1 Light Accent 4" w:uiPriority="46"/>
+    <w:lsdException w:name="Grid Table 2 Accent 4" w:uiPriority="47"/>
+    <w:lsdException w:name="Grid Table 3 Accent 4" w:uiPriority="48"/>
+    <w:lsdException w:name="Grid Table 4 Accent 4" w:uiPriority="49"/>
+    <w:lsdException w:name="Grid Table 5 Dark Accent 4" w:uiPriority="50"/>
+    <w:lsdException w:name="Grid Table 6 Colorful Accent 4" w:uiPriority="51"/>
+    <w:lsdException w:name="Grid Table 7 Colorful Accent 4" w:uiPriority="52"/>
+    <w:lsdException w:name="Grid Table 1 Light Accent 5" w:uiPriority="46"/>
+    <w:lsdException w:name="Grid Table 2 Accent 5" w:uiPriority="47"/>
+    <w:lsdException w:name="Grid Table 3 Accent 5" w:uiPriority="48"/>
+    <w:lsdException w:name="Grid Table 4 Accent 5" w:uiPriority="49"/>
+    <w:lsdException w:name="Grid Table 5 Dark Accent 5" w:uiPriority="50"/>
+    <w:lsdException w:name="Grid Table 6 Colorful Accent 5" w:uiPriority="51"/>
+    <w:lsdException w:name="Grid Table 7 Colorful Accent 5" w:uiPriority="52"/>
+    <w:lsdException w:name="Grid Table 1 Light Accent 6" w:uiPriority="46"/>
+    <w:lsdException w:name="Grid Table 2 Accent 6" w:uiPriority="47"/>
+    <w:lsdException w:name="Grid Table 3 Accent 6" w:uiPriority="48"/>
+    <w:lsdException w:name="Grid Table 4 Accent 6" w:uiPriority="49"/>
+    <w:lsdException w:name="Grid Table 5 Dark Accent 6" w:uiPriority="50"/>
+    <w:lsdException w:name="Grid Table 6 Colorful Accent 6" w:uiPriority="51"/>
+    <w:lsdException w:name="Grid Table 7 Colorful Accent 6" w:uiPriority="52"/>
+    <w:lsdException w:name="List Table 1 Light" w:uiPriority="46"/>
+    <w:lsdException w:name="List Table 2" w:uiPriority="47"/>
+    <w:lsdException w:name="List Table 3" w:uiPriority="48"/>
+    <w:lsdException w:name="List Table 4" w:uiPriority="49"/>
+    <w:lsdException w:name="List Table 5 Dark" w:uiPriority="50"/>
+    <w:lsdException w:name="List Table 6 Colorful" w:uiPriority="51"/>
+    <w:lsdException w:name="List Table 7 Colorful" w:uiPriority="52"/>
+    <w:lsdException w:name="List Table 1 Light Accent 1" w:uiPriority="46"/>
+    <w:lsdException w:name="List Table 2 Accent 1" w:uiPriority="47"/>
+    <w:lsdException w:name="List Table 3 Accent 1" w:uiPriority="48"/>
+    <w:lsdException w:name="List Table 4 Accent 1" w:uiPriority="49"/>
+    <w:lsdException w:name="List Table 5 Dark Accent 1" w:uiPriority="50"/>
+    <w:lsdException w:name="List Table 6 Colorful Accent 1" w:uiPriority="51"/>
+    <w:lsdException w:name="List Table 7 Colorful Accent 1" w:uiPriority="52"/>
+    <w:lsdException w:name="List Table 1 Light Accent 2" w:uiPriority="46"/>
+    <w:lsdException w:name="List Table 2 Accent 2" w:uiPriority="47"/>
+    <w:lsdException w:name="List Table 3 Accent 2" w:uiPriority="48"/>
+    <w:lsdException w:name="List Table 4 Accent 2" w:uiPriority="49"/>
+    <w:lsdException w:name="List Table 5 Dark Accent 2" w:uiPriority="50"/>
+    <w:lsdException w:name="List Table 6 Colorful Accent 2" w:uiPriority="51"/>
+    <w:lsdException w:name="List Table 7 Colorful Accent 2" w:uiPriority="52"/>
+    <w:lsdException w:name="List Table 1 Light Accent 3" w:uiPriority="46"/>
+    <w:lsdException w:name="List Table 2 Accent 3" w:uiPriority="47"/>
+    <w:lsdException w:name="List Table 3 Accent 3" w:uiPriority="48"/>
+    <w:lsdException w:name="List Table 4 Accent 3" w:uiPriority="49"/>
+    <w:lsdException w:name="List Table 5 Dark Accent 3" w:uiPriority="50"/>
+    <w:lsdException w:name="List Table 6 Colorful Accent 3" w:uiPriority="51"/>
+    <w:lsdException w:name="List Table 7 Colorful Accent 3" w:uiPriority="52"/>
+    <w:lsdException w:name="List Table 1 Light Accent 4" w:uiPriority="46"/>
+    <w:lsdException w:name="List Table 2 Accent 4" w:uiPriority="47"/>
+    <w:lsdException w:name="List Table 3 Accent 4" w:uiPriority="48"/>
+    <w:lsdException w:name="List Table 4 Accent 4" w:uiPriority="49"/>
+    <w:lsdException w:name="List Table 5 Dark Accent 4" w:uiPriority="50"/>
+    <w:lsdException w:name="List Table 6 Colorful Accent 4" w:uiPriority="51"/>
+    <w:lsdException w:name="List Table 7 Colorful Accent 4" w:uiPriority="52"/>
+    <w:lsdException w:name="List Table 1 Light Accent 5" w:uiPriority="46"/>
+    <w:lsdException w:name="List Table 2 Accent 5" w:uiPriority="47"/>
+    <w:lsdException w:name="List Table 3 Accent 5" w:uiPriority="48"/>
+    <w:lsdException w:name="List Table 4 Accent 5" w:uiPriority="49"/>
+    <w:lsdException w:name="List Table 5 Dark Accent 5" w:uiPriority="50"/>
+    <w:lsdException w:name="List Table 6 Colorful Accent 5" w:uiPriority="51"/>
+    <w:lsdException w:name="List Table 7 Colorful Accent 5" w:uiPriority="52"/>
+    <w:lsdException w:name="List Table 1 Light Accent 6" w:uiPriority="46"/>
+    <w:lsdException w:name="List Table 2 Accent 6" w:uiPriority="47"/>
+    <w:lsdException w:name="List Table 3 Accent 6" w:uiPriority="48"/>
+    <w:lsdException w:name="List Table 4 Accent 6" w:uiPriority="49"/>
+    <w:lsdException w:name="List Table 5 Dark Accent 6" w:uiPriority="50"/>
+    <w:lsdException w:name="List Table 6 Colorful Accent 6" w:uiPriority="51"/>
+    <w:lsdException w:name="List Table 7 Colorful Accent 6" w:uiPriority="52"/>
   </w:latentStyles>
   <w:style w:type="paragraph" w:default="1" w:styleId="a">
     <w:name w:val="Normal"/>
@@ -15060,196 +15980,6 @@
 </w:styles>
 </file>
 
-<file path=word/stylesWithEffects.xml><?xml version="1.0" encoding="utf-8"?>
-<w:styles xmlns:wpc="http://schemas.microsoft.com/office/word/2010/wordprocessingCanvas" xmlns:mc="http://schemas.openxmlformats.org/markup-compatibility/2006" xmlns:o="urn:schemas-microsoft-com:office:office" xmlns:r="http://schemas.openxmlformats.org/officeDocument/2006/relationships" xmlns:m="http://schemas.openxmlformats.org/officeDocument/2006/math" xmlns:v="urn:schemas-microsoft-com:vml" xmlns:wp14="http://schemas.microsoft.com/office/word/2010/wordprocessingDrawing" xmlns:wp="http://schemas.openxmlformats.org/drawingml/2006/wordprocessingDrawing" xmlns:w10="urn:schemas-microsoft-com:office:word" xmlns:w="http://schemas.openxmlformats.org/wordprocessingml/2006/main" xmlns:w14="http://schemas.microsoft.com/office/word/2010/wordml" xmlns:wpg="http://schemas.microsoft.com/office/word/2010/wordprocessingGroup" xmlns:wpi="http://schemas.microsoft.com/office/word/2010/wordprocessingInk" xmlns:wne="http://schemas.microsoft.com/office/word/2006/wordml" xmlns:wps="http://schemas.microsoft.com/office/word/2010/wordprocessingShape" mc:Ignorable="w14 wp14">
-  <w:docDefaults>
-    <w:rPrDefault>
-      <w:rPr>
-        <w:rFonts w:asciiTheme="minorHAnsi" w:eastAsiaTheme="minorEastAsia" w:hAnsiTheme="minorHAnsi" w:cstheme="minorBidi"/>
-        <w:sz w:val="22"/>
-        <w:szCs w:val="22"/>
-        <w:lang w:val="ru-RU" w:eastAsia="ru-RU" w:bidi="ar-SA"/>
-      </w:rPr>
-    </w:rPrDefault>
-    <w:pPrDefault>
-      <w:pPr>
-        <w:spacing w:after="200" w:line="276" w:lineRule="auto"/>
-      </w:pPr>
-    </w:pPrDefault>
-  </w:docDefaults>
-  <w:latentStyles w:defLockedState="0" w:defUIPriority="99" w:defSemiHidden="1" w:defUnhideWhenUsed="1" w:defQFormat="0" w:count="267">
-    <w:lsdException w:name="Normal" w:semiHidden="0" w:uiPriority="0" w:unhideWhenUsed="0" w:qFormat="1"/>
-    <w:lsdException w:name="heading 1" w:semiHidden="0" w:uiPriority="9" w:unhideWhenUsed="0" w:qFormat="1"/>
-    <w:lsdException w:name="heading 2" w:uiPriority="9" w:qFormat="1"/>
-    <w:lsdException w:name="heading 3" w:uiPriority="9" w:qFormat="1"/>
-    <w:lsdException w:name="heading 4" w:uiPriority="9" w:qFormat="1"/>
-    <w:lsdException w:name="heading 5" w:uiPriority="9" w:qFormat="1"/>
-    <w:lsdException w:name="heading 6" w:uiPriority="9" w:qFormat="1"/>
-    <w:lsdException w:name="heading 7" w:uiPriority="9" w:qFormat="1"/>
-    <w:lsdException w:name="heading 8" w:uiPriority="9" w:qFormat="1"/>
-    <w:lsdException w:name="heading 9" w:uiPriority="9" w:qFormat="1"/>
-    <w:lsdException w:name="toc 1" w:uiPriority="39"/>
-    <w:lsdException w:name="toc 2" w:uiPriority="39"/>
-    <w:lsdException w:name="toc 3" w:uiPriority="39"/>
-    <w:lsdException w:name="toc 4" w:uiPriority="39"/>
-    <w:lsdException w:name="toc 5" w:uiPriority="39"/>
-    <w:lsdException w:name="toc 6" w:uiPriority="39"/>
-    <w:lsdException w:name="toc 7" w:uiPriority="39"/>
-    <w:lsdException w:name="toc 8" w:uiPriority="39"/>
-    <w:lsdException w:name="toc 9" w:uiPriority="39"/>
-    <w:lsdException w:name="caption" w:uiPriority="35" w:qFormat="1"/>
-    <w:lsdException w:name="Title" w:semiHidden="0" w:uiPriority="10" w:unhideWhenUsed="0" w:qFormat="1"/>
-    <w:lsdException w:name="Default Paragraph Font" w:uiPriority="1"/>
-    <w:lsdException w:name="Subtitle" w:semiHidden="0" w:uiPriority="11" w:unhideWhenUsed="0" w:qFormat="1"/>
-    <w:lsdException w:name="Strong" w:semiHidden="0" w:uiPriority="22" w:unhideWhenUsed="0" w:qFormat="1"/>
-    <w:lsdException w:name="Emphasis" w:semiHidden="0" w:uiPriority="20" w:unhideWhenUsed="0" w:qFormat="1"/>
-    <w:lsdException w:name="Table Grid" w:semiHidden="0" w:uiPriority="59" w:unhideWhenUsed="0"/>
-    <w:lsdException w:name="Placeholder Text" w:unhideWhenUsed="0"/>
-    <w:lsdException w:name="No Spacing" w:semiHidden="0" w:uiPriority="1" w:unhideWhenUsed="0" w:qFormat="1"/>
-    <w:lsdException w:name="Light Shading" w:semiHidden="0" w:uiPriority="60" w:unhideWhenUsed="0"/>
-    <w:lsdException w:name="Light List" w:semiHidden="0" w:uiPriority="61" w:unhideWhenUsed="0"/>
-    <w:lsdException w:name="Light Grid" w:semiHidden="0" w:uiPriority="62" w:unhideWhenUsed="0"/>
-    <w:lsdException w:name="Medium Shading 1" w:semiHidden="0" w:uiPriority="63" w:unhideWhenUsed="0"/>
-    <w:lsdException w:name="Medium Shading 2" w:semiHidden="0" w:uiPriority="64" w:unhideWhenUsed="0"/>
-    <w:lsdException w:name="Medium List 1" w:semiHidden="0" w:uiPriority="65" w:unhideWhenUsed="0"/>
-    <w:lsdException w:name="Medium List 2" w:semiHidden="0" w:uiPriority="66" w:unhideWhenUsed="0"/>
-    <w:lsdException w:name="Medium Grid 1" w:semiHidden="0" w:uiPriority="67" w:unhideWhenUsed="0"/>
-    <w:lsdException w:name="Medium Grid 2" w:semiHidden="0" w:uiPriority="68" w:unhideWhenUsed="0"/>
-    <w:lsdException w:name="Medium Grid 3" w:semiHidden="0" w:uiPriority="69" w:unhideWhenUsed="0"/>
-    <w:lsdException w:name="Dark List" w:semiHidden="0" w:uiPriority="70" w:unhideWhenUsed="0"/>
-    <w:lsdException w:name="Colorful Shading" w:semiHidden="0" w:uiPriority="71" w:unhideWhenUsed="0"/>
-    <w:lsdException w:name="Colorful List" w:semiHidden="0" w:uiPriority="72" w:unhideWhenUsed="0"/>
-    <w:lsdException w:name="Colorful Grid" w:semiHidden="0" w:uiPriority="73" w:unhideWhenUsed="0"/>
-    <w:lsdException w:name="Light Shading Accent 1" w:semiHidden="0" w:uiPriority="60" w:unhideWhenUsed="0"/>
-    <w:lsdException w:name="Light List Accent 1" w:semiHidden="0" w:uiPriority="61" w:unhideWhenUsed="0"/>
-    <w:lsdException w:name="Light Grid Accent 1" w:semiHidden="0" w:uiPriority="62" w:unhideWhenUsed="0"/>
-    <w:lsdException w:name="Medium Shading 1 Accent 1" w:semiHidden="0" w:uiPriority="63" w:unhideWhenUsed="0"/>
-    <w:lsdException w:name="Medium Shading 2 Accent 1" w:semiHidden="0" w:uiPriority="64" w:unhideWhenUsed="0"/>
-    <w:lsdException w:name="Medium List 1 Accent 1" w:semiHidden="0" w:uiPriority="65" w:unhideWhenUsed="0"/>
-    <w:lsdException w:name="Revision" w:unhideWhenUsed="0"/>
-    <w:lsdException w:name="List Paragraph" w:semiHidden="0" w:uiPriority="34" w:unhideWhenUsed="0" w:qFormat="1"/>
-    <w:lsdException w:name="Quote" w:semiHidden="0" w:uiPriority="29" w:unhideWhenUsed="0" w:qFormat="1"/>
-    <w:lsdException w:name="Intense Quote" w:semiHidden="0" w:uiPriority="30" w:unhideWhenUsed="0" w:qFormat="1"/>
-    <w:lsdException w:name="Medium List 2 Accent 1" w:semiHidden="0" w:uiPriority="66" w:unhideWhenUsed="0"/>
-    <w:lsdException w:name="Medium Grid 1 Accent 1" w:semiHidden="0" w:uiPriority="67" w:unhideWhenUsed="0"/>
-    <w:lsdException w:name="Medium Grid 2 Accent 1" w:semiHidden="0" w:uiPriority="68" w:unhideWhenUsed="0"/>
-    <w:lsdException w:name="Medium Grid 3 Accent 1" w:semiHidden="0" w:uiPriority="69" w:unhideWhenUsed="0"/>
-    <w:lsdException w:name="Dark List Accent 1" w:semiHidden="0" w:uiPriority="70" w:unhideWhenUsed="0"/>
-    <w:lsdException w:name="Colorful Shading Accent 1" w:semiHidden="0" w:uiPriority="71" w:unhideWhenUsed="0"/>
-    <w:lsdException w:name="Colorful List Accent 1" w:semiHidden="0" w:uiPriority="72" w:unhideWhenUsed="0"/>
-    <w:lsdException w:name="Colorful Grid Accent 1" w:semiHidden="0" w:uiPriority="73" w:unhideWhenUsed="0"/>
-    <w:lsdException w:name="Light Shading Accent 2" w:semiHidden="0" w:uiPriority="60" w:unhideWhenUsed="0"/>
-    <w:lsdException w:name="Light List Accent 2" w:semiHidden="0" w:uiPriority="61" w:unhideWhenUsed="0"/>
-    <w:lsdException w:name="Light Grid Accent 2" w:semiHidden="0" w:uiPriority="62" w:unhideWhenUsed="0"/>
-    <w:lsdException w:name="Medium Shading 1 Accent 2" w:semiHidden="0" w:uiPriority="63" w:unhideWhenUsed="0"/>
-    <w:lsdException w:name="Medium Shading 2 Accent 2" w:semiHidden="0" w:uiPriority="64" w:unhideWhenUsed="0"/>
-    <w:lsdException w:name="Medium List 1 Accent 2" w:semiHidden="0" w:uiPriority="65" w:unhideWhenUsed="0"/>
-    <w:lsdException w:name="Medium List 2 Accent 2" w:semiHidden="0" w:uiPriority="66" w:unhideWhenUsed="0"/>
-    <w:lsdException w:name="Medium Grid 1 Accent 2" w:semiHidden="0" w:uiPriority="67" w:unhideWhenUsed="0"/>
-    <w:lsdException w:name="Medium Grid 2 Accent 2" w:semiHidden="0" w:uiPriority="68" w:unhideWhenUsed="0"/>
-    <w:lsdException w:name="Medium Grid 3 Accent 2" w:semiHidden="0" w:uiPriority="69" w:unhideWhenUsed="0"/>
-    <w:lsdException w:name="Dark List Accent 2" w:semiHidden="0" w:uiPriority="70" w:unhideWhenUsed="0"/>
-    <w:lsdException w:name="Colorful Shading Accent 2" w:semiHidden="0" w:uiPriority="71" w:unhideWhenUsed="0"/>
-    <w:lsdException w:name="Colorful List Accent 2" w:semiHidden="0" w:uiPriority="72" w:unhideWhenUsed="0"/>
-    <w:lsdException w:name="Colorful Grid Accent 2" w:semiHidden="0" w:uiPriority="73" w:unhideWhenUsed="0"/>
-    <w:lsdException w:name="Light Shading Accent 3" w:semiHidden="0" w:uiPriority="60" w:unhideWhenUsed="0"/>
-    <w:lsdException w:name="Light List Accent 3" w:semiHidden="0" w:uiPriority="61" w:unhideWhenUsed="0"/>
-    <w:lsdException w:name="Light Grid Accent 3" w:semiHidden="0" w:uiPriority="62" w:unhideWhenUsed="0"/>
-    <w:lsdException w:name="Medium Shading 1 Accent 3" w:semiHidden="0" w:uiPriority="63" w:unhideWhenUsed="0"/>
-    <w:lsdException w:name="Medium Shading 2 Accent 3" w:semiHidden="0" w:uiPriority="64" w:unhideWhenUsed="0"/>
-    <w:lsdException w:name="Medium List 1 Accent 3" w:semiHidden="0" w:uiPriority="65" w:unhideWhenUsed="0"/>
-    <w:lsdException w:name="Medium List 2 Accent 3" w:semiHidden="0" w:uiPriority="66" w:unhideWhenUsed="0"/>
-    <w:lsdException w:name="Medium Grid 1 Accent 3" w:semiHidden="0" w:uiPriority="67" w:unhideWhenUsed="0"/>
-    <w:lsdException w:name="Medium Grid 2 Accent 3" w:semiHidden="0" w:uiPriority="68" w:unhideWhenUsed="0"/>
-    <w:lsdException w:name="Medium Grid 3 Accent 3" w:semiHidden="0" w:uiPriority="69" w:unhideWhenUsed="0"/>
-    <w:lsdException w:name="Dark List Accent 3" w:semiHidden="0" w:uiPriority="70" w:unhideWhenUsed="0"/>
-    <w:lsdException w:name="Colorful Shading Accent 3" w:semiHidden="0" w:uiPriority="71" w:unhideWhenUsed="0"/>
-    <w:lsdException w:name="Colorful List Accent 3" w:semiHidden="0" w:uiPriority="72" w:unhideWhenUsed="0"/>
-    <w:lsdException w:name="Colorful Grid Accent 3" w:semiHidden="0" w:uiPriority="73" w:unhideWhenUsed="0"/>
-    <w:lsdException w:name="Light Shading Accent 4" w:semiHidden="0" w:uiPriority="60" w:unhideWhenUsed="0"/>
-    <w:lsdException w:name="Light List Accent 4" w:semiHidden="0" w:uiPriority="61" w:unhideWhenUsed="0"/>
-    <w:lsdException w:name="Light Grid Accent 4" w:semiHidden="0" w:uiPriority="62" w:unhideWhenUsed="0"/>
-    <w:lsdException w:name="Medium Shading 1 Accent 4" w:semiHidden="0" w:uiPriority="63" w:unhideWhenUsed="0"/>
-    <w:lsdException w:name="Medium Shading 2 Accent 4" w:semiHidden="0" w:uiPriority="64" w:unhideWhenUsed="0"/>
-    <w:lsdException w:name="Medium List 1 Accent 4" w:semiHidden="0" w:uiPriority="65" w:unhideWhenUsed="0"/>
-    <w:lsdException w:name="Medium List 2 Accent 4" w:semiHidden="0" w:uiPriority="66" w:unhideWhenUsed="0"/>
-    <w:lsdException w:name="Medium Grid 1 Accent 4" w:semiHidden="0" w:uiPriority="67" w:unhideWhenUsed="0"/>
-    <w:lsdException w:name="Medium Grid 2 Accent 4" w:semiHidden="0" w:uiPriority="68" w:unhideWhenUsed="0"/>
-    <w:lsdException w:name="Medium Grid 3 Accent 4" w:semiHidden="0" w:uiPriority="69" w:unhideWhenUsed="0"/>
-    <w:lsdException w:name="Dark List Accent 4" w:semiHidden="0" w:uiPriority="70" w:unhideWhenUsed="0"/>
-    <w:lsdException w:name="Colorful Shading Accent 4" w:semiHidden="0" w:uiPriority="71" w:unhideWhenUsed="0"/>
-    <w:lsdException w:name="Colorful List Accent 4" w:semiHidden="0" w:uiPriority="72" w:unhideWhenUsed="0"/>
-    <w:lsdException w:name="Colorful Grid Accent 4" w:semiHidden="0" w:uiPriority="73" w:unhideWhenUsed="0"/>
-    <w:lsdException w:name="Light Shading Accent 5" w:semiHidden="0" w:uiPriority="60" w:unhideWhenUsed="0"/>
-    <w:lsdException w:name="Light List Accent 5" w:semiHidden="0" w:uiPriority="61" w:unhideWhenUsed="0"/>
-    <w:lsdException w:name="Light Grid Accent 5" w:semiHidden="0" w:uiPriority="62" w:unhideWhenUsed="0"/>
-    <w:lsdException w:name="Medium Shading 1 Accent 5" w:semiHidden="0" w:uiPriority="63" w:unhideWhenUsed="0"/>
-    <w:lsdException w:name="Medium Shading 2 Accent 5" w:semiHidden="0" w:uiPriority="64" w:unhideWhenUsed="0"/>
-    <w:lsdException w:name="Medium List 1 Accent 5" w:semiHidden="0" w:uiPriority="65" w:unhideWhenUsed="0"/>
-    <w:lsdException w:name="Medium List 2 Accent 5" w:semiHidden="0" w:uiPriority="66" w:unhideWhenUsed="0"/>
-    <w:lsdException w:name="Medium Grid 1 Accent 5" w:semiHidden="0" w:uiPriority="67" w:unhideWhenUsed="0"/>
-    <w:lsdException w:name="Medium Grid 2 Accent 5" w:semiHidden="0" w:uiPriority="68" w:unhideWhenUsed="0"/>
-    <w:lsdException w:name="Medium Grid 3 Accent 5" w:semiHidden="0" w:uiPriority="69" w:unhideWhenUsed="0"/>
-    <w:lsdException w:name="Dark List Accent 5" w:semiHidden="0" w:uiPriority="70" w:unhideWhenUsed="0"/>
-    <w:lsdException w:name="Colorful Shading Accent 5" w:semiHidden="0" w:uiPriority="71" w:unhideWhenUsed="0"/>
-    <w:lsdException w:name="Colorful List Accent 5" w:semiHidden="0" w:uiPriority="72" w:unhideWhenUsed="0"/>
-    <w:lsdException w:name="Colorful Grid Accent 5" w:semiHidden="0" w:uiPriority="73" w:unhideWhenUsed="0"/>
-    <w:lsdException w:name="Light Shading Accent 6" w:semiHidden="0" w:uiPriority="60" w:unhideWhenUsed="0"/>
-    <w:lsdException w:name="Light List Accent 6" w:semiHidden="0" w:uiPriority="61" w:unhideWhenUsed="0"/>
-    <w:lsdException w:name="Light Grid Accent 6" w:semiHidden="0" w:uiPriority="62" w:unhideWhenUsed="0"/>
-    <w:lsdException w:name="Medium Shading 1 Accent 6" w:semiHidden="0" w:uiPriority="63" w:unhideWhenUsed="0"/>
-    <w:lsdException w:name="Medium Shading 2 Accent 6" w:semiHidden="0" w:uiPriority="64" w:unhideWhenUsed="0"/>
-    <w:lsdException w:name="Medium List 1 Accent 6" w:semiHidden="0" w:uiPriority="65" w:unhideWhenUsed="0"/>
-    <w:lsdException w:name="Medium List 2 Accent 6" w:semiHidden="0" w:uiPriority="66" w:unhideWhenUsed="0"/>
-    <w:lsdException w:name="Medium Grid 1 Accent 6" w:semiHidden="0" w:uiPriority="67" w:unhideWhenUsed="0"/>
-    <w:lsdException w:name="Medium Grid 2 Accent 6" w:semiHidden="0" w:uiPriority="68" w:unhideWhenUsed="0"/>
-    <w:lsdException w:name="Medium Grid 3 Accent 6" w:semiHidden="0" w:uiPriority="69" w:unhideWhenUsed="0"/>
-    <w:lsdException w:name="Dark List Accent 6" w:semiHidden="0" w:uiPriority="70" w:unhideWhenUsed="0"/>
-    <w:lsdException w:name="Colorful Shading Accent 6" w:semiHidden="0" w:uiPriority="71" w:unhideWhenUsed="0"/>
-    <w:lsdException w:name="Colorful List Accent 6" w:semiHidden="0" w:uiPriority="72" w:unhideWhenUsed="0"/>
-    <w:lsdException w:name="Colorful Grid Accent 6" w:semiHidden="0" w:uiPriority="73" w:unhideWhenUsed="0"/>
-    <w:lsdException w:name="Subtle Emphasis" w:semiHidden="0" w:uiPriority="19" w:unhideWhenUsed="0" w:qFormat="1"/>
-    <w:lsdException w:name="Intense Emphasis" w:semiHidden="0" w:uiPriority="21" w:unhideWhenUsed="0" w:qFormat="1"/>
-    <w:lsdException w:name="Subtle Reference" w:semiHidden="0" w:uiPriority="31" w:unhideWhenUsed="0" w:qFormat="1"/>
-    <w:lsdException w:name="Intense Reference" w:semiHidden="0" w:uiPriority="32" w:unhideWhenUsed="0" w:qFormat="1"/>
-    <w:lsdException w:name="Book Title" w:semiHidden="0" w:uiPriority="33" w:unhideWhenUsed="0" w:qFormat="1"/>
-    <w:lsdException w:name="Bibliography" w:uiPriority="37"/>
-    <w:lsdException w:name="TOC Heading" w:uiPriority="39" w:qFormat="1"/>
-  </w:latentStyles>
-  <w:style w:type="paragraph" w:default="1" w:styleId="a">
-    <w:name w:val="Normal"/>
-    <w:qFormat/>
-  </w:style>
-  <w:style w:type="character" w:default="1" w:styleId="a0">
-    <w:name w:val="Default Paragraph Font"/>
-    <w:uiPriority w:val="1"/>
-    <w:semiHidden/>
-    <w:unhideWhenUsed/>
-  </w:style>
-  <w:style w:type="table" w:default="1" w:styleId="a1">
-    <w:name w:val="Normal Table"/>
-    <w:uiPriority w:val="99"/>
-    <w:semiHidden/>
-    <w:unhideWhenUsed/>
-    <w:tblPr>
-      <w:tblInd w:w="0" w:type="dxa"/>
-      <w:tblCellMar>
-        <w:top w:w="0" w:type="dxa"/>
-        <w:left w:w="108" w:type="dxa"/>
-        <w:bottom w:w="0" w:type="dxa"/>
-        <w:right w:w="108" w:type="dxa"/>
-      </w:tblCellMar>
-    </w:tblPr>
-  </w:style>
-  <w:style w:type="numbering" w:default="1" w:styleId="a2">
-    <w:name w:val="No List"/>
-    <w:uiPriority w:val="99"/>
-    <w:semiHidden/>
-    <w:unhideWhenUsed/>
-  </w:style>
-</w:styles>
-</file>
-
 <file path=word/theme/theme1.xml><?xml version="1.0" encoding="utf-8"?>
 <a:theme xmlns:a="http://schemas.openxmlformats.org/drawingml/2006/main" name="Тема Office">
   <a:themeElements>
@@ -15538,7 +16268,7 @@
 </file>
 
 <file path=customXml/itemProps1.xml><?xml version="1.0" encoding="utf-8"?>
-<ds:datastoreItem xmlns:ds="http://schemas.openxmlformats.org/officeDocument/2006/customXml" ds:itemID="{B4553749-6F77-4D68-A3C0-EE9BF76083F9}">
+<ds:datastoreItem xmlns:ds="http://schemas.openxmlformats.org/officeDocument/2006/customXml" ds:itemID="{D05322D7-0B2D-40DE-9127-E529A45736C2}">
   <ds:schemaRefs>
     <ds:schemaRef ds:uri="http://schemas.openxmlformats.org/officeDocument/2006/bibliography"/>
   </ds:schemaRefs>

</xml_diff>

<commit_message>
change in class diagram (on pic)
</commit_message>
<xml_diff>
--- a/RUP/Software Architecture Document.docx
+++ b/RUP/Software Architecture Document.docx
@@ -1,6 +1,6 @@
 
 <file path=word/document.xml><?xml version="1.0" encoding="utf-8"?>
-<w:document xmlns:wpc="http://schemas.microsoft.com/office/word/2010/wordprocessingCanvas" xmlns:mc="http://schemas.openxmlformats.org/markup-compatibility/2006" xmlns:o="urn:schemas-microsoft-com:office:office" xmlns:r="http://schemas.openxmlformats.org/officeDocument/2006/relationships" xmlns:m="http://schemas.openxmlformats.org/officeDocument/2006/math" xmlns:v="urn:schemas-microsoft-com:vml" xmlns:wp14="http://schemas.microsoft.com/office/word/2010/wordprocessingDrawing" xmlns:wp="http://schemas.openxmlformats.org/drawingml/2006/wordprocessingDrawing" xmlns:w10="urn:schemas-microsoft-com:office:word" xmlns:w="http://schemas.openxmlformats.org/wordprocessingml/2006/main" xmlns:w14="http://schemas.microsoft.com/office/word/2010/wordml" xmlns:wpg="http://schemas.microsoft.com/office/word/2010/wordprocessingGroup" xmlns:wpi="http://schemas.microsoft.com/office/word/2010/wordprocessingInk" xmlns:wne="http://schemas.microsoft.com/office/word/2006/wordml" xmlns:wps="http://schemas.microsoft.com/office/word/2010/wordprocessingShape" mc:Ignorable="w14 wp14">
+<w:document xmlns:wpc="http://schemas.microsoft.com/office/word/2010/wordprocessingCanvas" xmlns:mc="http://schemas.openxmlformats.org/markup-compatibility/2006" xmlns:o="urn:schemas-microsoft-com:office:office" xmlns:r="http://schemas.openxmlformats.org/officeDocument/2006/relationships" xmlns:m="http://schemas.openxmlformats.org/officeDocument/2006/math" xmlns:v="urn:schemas-microsoft-com:vml" xmlns:wp14="http://schemas.microsoft.com/office/word/2010/wordprocessingDrawing" xmlns:wp="http://schemas.openxmlformats.org/drawingml/2006/wordprocessingDrawing" xmlns:w10="urn:schemas-microsoft-com:office:word" xmlns:w="http://schemas.openxmlformats.org/wordprocessingml/2006/main" xmlns:w14="http://schemas.microsoft.com/office/word/2010/wordml" xmlns:w15="http://schemas.microsoft.com/office/word/2012/wordml" xmlns:wpg="http://schemas.microsoft.com/office/word/2010/wordprocessingGroup" xmlns:wpi="http://schemas.microsoft.com/office/word/2010/wordprocessingInk" xmlns:wne="http://schemas.microsoft.com/office/word/2006/wordml" xmlns:wps="http://schemas.microsoft.com/office/word/2010/wordprocessingShape" mc:Ignorable="w14 w15 wp14">
   <w:body>
     <w:p>
       <w:pPr>
@@ -70,11 +70,21 @@
         <w:pStyle w:val="a3"/>
         <w:jc w:val="right"/>
       </w:pPr>
-      <w:fldSimple w:instr=" TITLE  \* MERGEFORMAT ">
-        <w:r>
-          <w:t>Software Architecture Document</w:t>
-        </w:r>
-      </w:fldSimple>
+      <w:r>
+        <w:fldChar w:fldCharType="begin"/>
+      </w:r>
+      <w:r>
+        <w:instrText xml:space="preserve"> TITLE  \* MERGEFORMAT </w:instrText>
+      </w:r>
+      <w:r>
+        <w:fldChar w:fldCharType="separate"/>
+      </w:r>
+      <w:r>
+        <w:t>Software Architecture Document</w:t>
+      </w:r>
+      <w:r>
+        <w:fldChar w:fldCharType="end"/>
+      </w:r>
     </w:p>
     <w:p>
       <w:pPr>
@@ -130,8 +140,8 @@
     <w:p>
       <w:pPr>
         <w:sectPr>
-          <w:headerReference w:type="default" r:id="rId9"/>
-          <w:footerReference w:type="even" r:id="rId10"/>
+          <w:headerReference w:type="default" r:id="rId8"/>
+          <w:footerReference w:type="even" r:id="rId9"/>
           <w:pgSz w:w="12240" w:h="15840" w:code="1"/>
           <w:pgMar w:top="1440" w:right="1440" w:bottom="1440" w:left="1440" w:header="720" w:footer="720" w:gutter="0"/>
           <w:cols w:space="720"/>
@@ -342,19 +352,11 @@
                 <w:lang w:val="ru-RU"/>
               </w:rPr>
             </w:pPr>
-            <w:proofErr w:type="spellStart"/>
-            <w:r>
-              <w:rPr>
-                <w:lang w:val="ru-RU"/>
-              </w:rPr>
-              <w:t>Кобцев</w:t>
-            </w:r>
-            <w:proofErr w:type="spellEnd"/>
-            <w:r>
-              <w:rPr>
-                <w:lang w:val="ru-RU"/>
-              </w:rPr>
-              <w:t xml:space="preserve"> С.В.</w:t>
+            <w:r>
+              <w:rPr>
+                <w:lang w:val="ru-RU"/>
+              </w:rPr>
+              <w:t>Кобцев С.В.</w:t>
             </w:r>
           </w:p>
         </w:tc>
@@ -678,20 +680,7 @@
                 <w:lang w:val="ru-RU"/>
               </w:rPr>
               <w:br/>
-            </w:r>
-            <w:proofErr w:type="spellStart"/>
-            <w:r>
-              <w:rPr>
-                <w:lang w:val="ru-RU"/>
-              </w:rPr>
-              <w:t>Кобцев</w:t>
-            </w:r>
-            <w:proofErr w:type="spellEnd"/>
-            <w:r>
-              <w:rPr>
-                <w:lang w:val="ru-RU"/>
-              </w:rPr>
-              <w:t xml:space="preserve"> С.В.</w:t>
+              <w:t>Кобцев С.В.</w:t>
             </w:r>
           </w:p>
         </w:tc>
@@ -1239,19 +1228,11 @@
                 <w:lang w:val="ru-RU"/>
               </w:rPr>
             </w:pPr>
-            <w:proofErr w:type="spellStart"/>
-            <w:r>
-              <w:rPr>
-                <w:lang w:val="ru-RU"/>
-              </w:rPr>
-              <w:t>Кобцев</w:t>
-            </w:r>
-            <w:proofErr w:type="spellEnd"/>
-            <w:r>
-              <w:rPr>
-                <w:lang w:val="ru-RU"/>
-              </w:rPr>
-              <w:t xml:space="preserve"> С.В.</w:t>
+            <w:r>
+              <w:rPr>
+                <w:lang w:val="ru-RU"/>
+              </w:rPr>
+              <w:t>Кобцев С.В.</w:t>
             </w:r>
           </w:p>
         </w:tc>
@@ -5095,7 +5076,7 @@
           <w:noProof/>
           <w:sz w:val="22"/>
           <w:szCs w:val="22"/>
-          <w:lang w:val="ru-RU" w:eastAsia="ru-RU"/>
+          <w:lang w:eastAsia="ru-RU"/>
         </w:rPr>
       </w:pPr>
       <w:r>
@@ -5111,7 +5092,7 @@
           <w:noProof/>
           <w:sz w:val="22"/>
           <w:szCs w:val="22"/>
-          <w:lang w:val="ru-RU" w:eastAsia="ru-RU"/>
+          <w:lang w:eastAsia="ru-RU"/>
         </w:rPr>
         <w:tab/>
       </w:r>
@@ -5175,7 +5156,7 @@
           <w:noProof/>
           <w:sz w:val="22"/>
           <w:szCs w:val="22"/>
-          <w:lang w:val="ru-RU" w:eastAsia="ru-RU"/>
+          <w:lang w:eastAsia="ru-RU"/>
         </w:rPr>
       </w:pPr>
       <w:r>
@@ -5191,7 +5172,7 @@
           <w:noProof/>
           <w:sz w:val="22"/>
           <w:szCs w:val="22"/>
-          <w:lang w:val="ru-RU" w:eastAsia="ru-RU"/>
+          <w:lang w:eastAsia="ru-RU"/>
         </w:rPr>
         <w:tab/>
       </w:r>
@@ -5254,11 +5235,22 @@
       <w:r>
         <w:br w:type="page"/>
       </w:r>
-      <w:fldSimple w:instr=" TITLE  \* MERGEFORMAT ">
-        <w:r>
-          <w:t>Software Architecture Document</w:t>
-        </w:r>
-      </w:fldSimple>
+      <w:r>
+        <w:lastRenderedPageBreak/>
+        <w:fldChar w:fldCharType="begin"/>
+      </w:r>
+      <w:r>
+        <w:instrText xml:space="preserve"> TITLE  \* MERGEFORMAT </w:instrText>
+      </w:r>
+      <w:r>
+        <w:fldChar w:fldCharType="separate"/>
+      </w:r>
+      <w:r>
+        <w:t>Software Architecture Document</w:t>
+      </w:r>
+      <w:r>
+        <w:fldChar w:fldCharType="end"/>
+      </w:r>
     </w:p>
     <w:p>
       <w:pPr>
@@ -5376,21 +5368,7 @@
         <w:rPr>
           <w:lang w:val="ru-RU"/>
         </w:rPr>
-        <w:t xml:space="preserve">Данный документ предназначен для получения и передачи </w:t>
-      </w:r>
-      <w:proofErr w:type="gramStart"/>
-      <w:r>
-        <w:rPr>
-          <w:lang w:val="ru-RU"/>
-        </w:rPr>
-        <w:t>архитектурных решений</w:t>
-      </w:r>
-      <w:proofErr w:type="gramEnd"/>
-      <w:r>
-        <w:rPr>
-          <w:lang w:val="ru-RU"/>
-        </w:rPr>
-        <w:t>, которые были приняты в системе.</w:t>
+        <w:t>Данный документ предназначен для получения и передачи архитектурных решений, которые были приняты в системе.</w:t>
       </w:r>
     </w:p>
     <w:p>
@@ -5468,7 +5446,7 @@
                     </pic:cNvPicPr>
                   </pic:nvPicPr>
                   <pic:blipFill>
-                    <a:blip r:embed="rId11"/>
+                    <a:blip r:embed="rId10"/>
                     <a:srcRect/>
                     <a:stretch>
                       <a:fillRect/>
@@ -5612,21 +5590,7 @@
         <w:rPr>
           <w:lang w:val="ru-RU"/>
         </w:rPr>
-        <w:t xml:space="preserve"> «Иллюзия», разрабатываемой компанией «Крафт-</w:t>
-      </w:r>
-      <w:proofErr w:type="spellStart"/>
-      <w:r>
-        <w:rPr>
-          <w:lang w:val="ru-RU"/>
-        </w:rPr>
-        <w:t>Девелопмент</w:t>
-      </w:r>
-      <w:proofErr w:type="spellEnd"/>
-      <w:r>
-        <w:rPr>
-          <w:lang w:val="ru-RU"/>
-        </w:rPr>
-        <w:t>».</w:t>
+        <w:t xml:space="preserve"> «Иллюзия», разрабатываемой компанией «Крафт-Девелопмент».</w:t>
       </w:r>
     </w:p>
     <w:p>
@@ -5860,46 +5824,30 @@
           <w:rFonts w:ascii="Arial" w:hAnsi="Arial" w:cs="Arial"/>
           <w:bCs/>
         </w:rPr>
-        <w:t>[</w:t>
-      </w:r>
-      <w:proofErr w:type="spellStart"/>
+        <w:t xml:space="preserve">[MedBiquitous]: </w:t>
+      </w:r>
       <w:r>
         <w:rPr>
           <w:rFonts w:ascii="Arial" w:hAnsi="Arial" w:cs="Arial"/>
           <w:bCs/>
         </w:rPr>
-        <w:t>MedBiquitous</w:t>
-      </w:r>
-      <w:proofErr w:type="spellEnd"/>
+        <w:tab/>
+      </w:r>
       <w:r>
         <w:rPr>
           <w:rFonts w:ascii="Arial" w:hAnsi="Arial" w:cs="Arial"/>
           <w:bCs/>
         </w:rPr>
-        <w:t xml:space="preserve">]: </w:t>
+        <w:tab/>
       </w:r>
       <w:r>
         <w:rPr>
           <w:rFonts w:ascii="Arial" w:hAnsi="Arial" w:cs="Arial"/>
           <w:bCs/>
         </w:rPr>
-        <w:tab/>
-      </w:r>
-      <w:r>
-        <w:rPr>
-          <w:rFonts w:ascii="Arial" w:hAnsi="Arial" w:cs="Arial"/>
-          <w:bCs/>
-        </w:rPr>
-        <w:tab/>
-      </w:r>
-      <w:r>
-        <w:rPr>
-          <w:rFonts w:ascii="Arial" w:hAnsi="Arial" w:cs="Arial"/>
-          <w:bCs/>
-        </w:rPr>
         <w:t xml:space="preserve">Sample SAD, </w:t>
       </w:r>
-      <w:hyperlink r:id="rId12" w:history="1">
+      <w:hyperlink r:id="rId11" w:history="1">
         <w:r>
           <w:rPr>
             <w:rStyle w:val="ae"/>
@@ -5939,21 +5887,19 @@
         <w:rPr>
           <w:rFonts w:ascii="Arial" w:hAnsi="Arial" w:cs="Arial"/>
         </w:rPr>
-        <w:t xml:space="preserve">The “4+1” view model of software architecture, Philippe </w:t>
-      </w:r>
-      <w:proofErr w:type="spellStart"/>
+        <w:t xml:space="preserve">The “4+1” view model of software architecture, Philippe Kruchten, November 1995, </w:t>
+      </w:r>
       <w:r>
         <w:rPr>
           <w:rFonts w:ascii="Arial" w:hAnsi="Arial" w:cs="Arial"/>
         </w:rPr>
-        <w:t>Kruchten</w:t>
-      </w:r>
-      <w:proofErr w:type="spellEnd"/>
+        <w:tab/>
+      </w:r>
       <w:r>
         <w:rPr>
           <w:rFonts w:ascii="Arial" w:hAnsi="Arial" w:cs="Arial"/>
         </w:rPr>
-        <w:t xml:space="preserve">, November 1995, </w:t>
+        <w:tab/>
       </w:r>
       <w:r>
         <w:rPr>
@@ -5985,19 +5931,7 @@
         </w:rPr>
         <w:tab/>
       </w:r>
-      <w:r>
-        <w:rPr>
-          <w:rFonts w:ascii="Arial" w:hAnsi="Arial" w:cs="Arial"/>
-        </w:rPr>
-        <w:tab/>
-      </w:r>
-      <w:r>
-        <w:rPr>
-          <w:rFonts w:ascii="Arial" w:hAnsi="Arial" w:cs="Arial"/>
-        </w:rPr>
-        <w:tab/>
-      </w:r>
-      <w:hyperlink r:id="rId13" w:history="1">
+      <w:hyperlink r:id="rId12" w:history="1">
         <w:r>
           <w:rPr>
             <w:rStyle w:val="ae"/>
@@ -6515,7 +6449,6 @@
             <w:shd w:val="clear" w:color="auto" w:fill="92D050"/>
           </w:tcPr>
           <w:p>
-            <w:bookmarkStart w:id="13" w:name="_GoBack" w:colFirst="0" w:colLast="3"/>
             <w:r>
               <w:t>Class Diagram</w:t>
             </w:r>
@@ -6591,7 +6524,6 @@
           </w:p>
         </w:tc>
       </w:tr>
-      <w:bookmarkEnd w:id="13"/>
       <w:tr>
         <w:tc>
           <w:tcPr>
@@ -7323,11 +7255,11 @@
       <w:pPr>
         <w:pStyle w:val="1"/>
       </w:pPr>
-      <w:bookmarkStart w:id="14" w:name="_Toc390458881"/>
+      <w:bookmarkStart w:id="13" w:name="_Toc390458881"/>
       <w:r>
         <w:t>Architectural Goals and Constraints</w:t>
       </w:r>
-      <w:bookmarkEnd w:id="14"/>
+      <w:bookmarkEnd w:id="13"/>
     </w:p>
     <w:p>
       <w:pPr>
@@ -7555,21 +7487,7 @@
         <w:rPr>
           <w:lang w:val="ru-RU"/>
         </w:rPr>
-        <w:t xml:space="preserve">Система должна представлять из себя веб-портал, </w:t>
-      </w:r>
-      <w:proofErr w:type="gramStart"/>
-      <w:r>
-        <w:rPr>
-          <w:lang w:val="ru-RU"/>
-        </w:rPr>
-        <w:t>поддерживающий</w:t>
-      </w:r>
-      <w:proofErr w:type="gramEnd"/>
-      <w:r>
-        <w:rPr>
-          <w:lang w:val="ru-RU"/>
-        </w:rPr>
-        <w:t xml:space="preserve"> работу во всех популярных браузерах</w:t>
+        <w:t>Система должна представлять из себя веб-портал, поддерживающий работу во всех популярных браузерах</w:t>
       </w:r>
       <w:r>
         <w:rPr>
@@ -7606,38 +7524,38 @@
       <w:pPr>
         <w:pStyle w:val="1"/>
       </w:pPr>
-      <w:bookmarkStart w:id="15" w:name="_Toc390458882"/>
+      <w:bookmarkStart w:id="14" w:name="_Toc390458882"/>
       <w:r>
         <w:t>Use-Case View</w:t>
       </w:r>
+      <w:bookmarkEnd w:id="14"/>
+    </w:p>
+    <w:p>
+      <w:pPr>
+        <w:ind w:left="720"/>
+        <w:rPr>
+          <w:lang w:val="ru-RU"/>
+        </w:rPr>
+      </w:pPr>
+      <w:r>
+        <w:rPr>
+          <w:lang w:val="ru-RU"/>
+        </w:rPr>
+        <w:t>В данном разделе будут представлены диаграммы прецедентов, диаграммы деятельности, диаграммы последовательностей, диаграммы коопераций и взаимодействий, предварительная диаграмма классов и диаграмма состояний ключевой сущности системы – «Заказ», которые предназначены для описания основных сценариев использования системы различными пользователями и  базового описания сущностей системы.</w:t>
+      </w:r>
+    </w:p>
+    <w:p>
+      <w:pPr>
+        <w:pStyle w:val="2"/>
+        <w:rPr>
+          <w:lang w:val="ru-RU"/>
+        </w:rPr>
+      </w:pPr>
+      <w:bookmarkStart w:id="15" w:name="_Toc390458883"/>
+      <w:r>
+        <w:t>Use Case Diagrams</w:t>
+      </w:r>
       <w:bookmarkEnd w:id="15"/>
-    </w:p>
-    <w:p>
-      <w:pPr>
-        <w:ind w:left="720"/>
-        <w:rPr>
-          <w:lang w:val="ru-RU"/>
-        </w:rPr>
-      </w:pPr>
-      <w:r>
-        <w:rPr>
-          <w:lang w:val="ru-RU"/>
-        </w:rPr>
-        <w:t>В данном разделе будут представлены диаграммы прецедентов, диаграммы деятельности, диаграммы последовательностей, диаграммы коопераций и взаимодействий, предварительная диаграмма классов и диаграмма состояний ключевой сущности системы – «Заказ», которые предназначены для описания основных сценариев использования системы различными пользователями и  базового описания сущностей системы.</w:t>
-      </w:r>
-    </w:p>
-    <w:p>
-      <w:pPr>
-        <w:pStyle w:val="2"/>
-        <w:rPr>
-          <w:lang w:val="ru-RU"/>
-        </w:rPr>
-      </w:pPr>
-      <w:bookmarkStart w:id="16" w:name="_Toc390458883"/>
-      <w:r>
-        <w:t>Use Case Diagrams</w:t>
-      </w:r>
-      <w:bookmarkEnd w:id="16"/>
     </w:p>
     <w:p>
       <w:pPr>
@@ -7681,7 +7599,7 @@
                     <pic:cNvPicPr/>
                   </pic:nvPicPr>
                   <pic:blipFill rotWithShape="1">
-                    <a:blip r:embed="rId14"/>
+                    <a:blip r:embed="rId13"/>
                     <a:srcRect l="7442" t="9847" r="10347" b="6770"/>
                     <a:stretch/>
                   </pic:blipFill>
@@ -7748,7 +7666,7 @@
       <w:pPr>
         <w:pStyle w:val="2"/>
       </w:pPr>
-      <w:bookmarkStart w:id="17" w:name="_Toc390458884"/>
+      <w:bookmarkStart w:id="16" w:name="_Toc390458884"/>
       <w:r>
         <w:lastRenderedPageBreak/>
         <w:t>Activity Diagram</w:t>
@@ -7756,7 +7674,7 @@
       <w:r>
         <w:t xml:space="preserve"> for creating order by townsman</w:t>
       </w:r>
-      <w:bookmarkEnd w:id="17"/>
+      <w:bookmarkEnd w:id="16"/>
     </w:p>
     <w:p>
       <w:pPr>
@@ -7785,7 +7703,7 @@
                     <pic:cNvPicPr/>
                   </pic:nvPicPr>
                   <pic:blipFill>
-                    <a:blip r:embed="rId15"/>
+                    <a:blip r:embed="rId14"/>
                     <a:stretch>
                       <a:fillRect/>
                     </a:stretch>
@@ -7810,13 +7728,8 @@
       <w:pPr>
         <w:pStyle w:val="af5"/>
       </w:pPr>
-      <w:proofErr w:type="spellStart"/>
-      <w:r>
-        <w:t>Рисунок</w:t>
-      </w:r>
-      <w:proofErr w:type="spellEnd"/>
-      <w:r>
-        <w:t xml:space="preserve"> </w:t>
+      <w:r>
+        <w:t xml:space="preserve">Рисунок </w:t>
       </w:r>
       <w:r>
         <w:fldChar w:fldCharType="begin"/>
@@ -7861,7 +7774,7 @@
           <w:highlight w:val="red"/>
         </w:rPr>
       </w:pPr>
-      <w:bookmarkStart w:id="18" w:name="_Toc390458885"/>
+      <w:bookmarkStart w:id="17" w:name="_Toc390458885"/>
       <w:r>
         <w:rPr>
           <w:highlight w:val="red"/>
@@ -7869,7 +7782,7 @@
         <w:lastRenderedPageBreak/>
         <w:t>Sequence Diagrams</w:t>
       </w:r>
-      <w:bookmarkEnd w:id="18"/>
+      <w:bookmarkEnd w:id="17"/>
     </w:p>
     <w:p>
       <w:pPr>
@@ -7907,14 +7820,14 @@
           <w:highlight w:val="red"/>
         </w:rPr>
       </w:pPr>
-      <w:bookmarkStart w:id="19" w:name="_Toc390458886"/>
+      <w:bookmarkStart w:id="18" w:name="_Toc390458886"/>
       <w:r>
         <w:rPr>
           <w:highlight w:val="red"/>
         </w:rPr>
         <w:t>Cooperation and Interaction Diagrams</w:t>
       </w:r>
-      <w:bookmarkEnd w:id="19"/>
+      <w:bookmarkEnd w:id="18"/>
     </w:p>
     <w:p>
       <w:pPr>
@@ -7949,7 +7862,7 @@
       <w:pPr>
         <w:pStyle w:val="2"/>
       </w:pPr>
-      <w:bookmarkStart w:id="20" w:name="_Toc390458887"/>
+      <w:bookmarkStart w:id="19" w:name="_Toc390458887"/>
       <w:r>
         <w:t>State Machine diagram</w:t>
       </w:r>
@@ -7959,7 +7872,7 @@
       <w:r>
         <w:t>for key entity “Order”</w:t>
       </w:r>
-      <w:bookmarkEnd w:id="20"/>
+      <w:bookmarkEnd w:id="19"/>
     </w:p>
     <w:p>
       <w:pPr>
@@ -8015,6 +7928,101 @@
             <wp:extent cx="6981825" cy="5425028"/>
             <wp:effectExtent l="0" t="0" r="0" b="4445"/>
             <wp:docPr id="13" name="Picture 13"/>
+            <wp:cNvGraphicFramePr>
+              <a:graphicFrameLocks xmlns:a="http://schemas.openxmlformats.org/drawingml/2006/main" noChangeAspect="1"/>
+            </wp:cNvGraphicFramePr>
+            <a:graphic xmlns:a="http://schemas.openxmlformats.org/drawingml/2006/main">
+              <a:graphicData uri="http://schemas.openxmlformats.org/drawingml/2006/picture">
+                <pic:pic xmlns:pic="http://schemas.openxmlformats.org/drawingml/2006/picture">
+                  <pic:nvPicPr>
+                    <pic:cNvPr id="1" name=""/>
+                    <pic:cNvPicPr/>
+                  </pic:nvPicPr>
+                  <pic:blipFill>
+                    <a:blip r:embed="rId15"/>
+                    <a:stretch>
+                      <a:fillRect/>
+                    </a:stretch>
+                  </pic:blipFill>
+                  <pic:spPr>
+                    <a:xfrm>
+                      <a:off x="0" y="0"/>
+                      <a:ext cx="6986604" cy="5428741"/>
+                    </a:xfrm>
+                    <a:prstGeom prst="rect">
+                      <a:avLst/>
+                    </a:prstGeom>
+                  </pic:spPr>
+                </pic:pic>
+              </a:graphicData>
+            </a:graphic>
+          </wp:inline>
+        </w:drawing>
+      </w:r>
+    </w:p>
+    <w:p>
+      <w:pPr>
+        <w:pStyle w:val="af5"/>
+      </w:pPr>
+      <w:r>
+        <w:t>Рисунок</w:t>
+      </w:r>
+      <w:r>
+        <w:fldChar w:fldCharType="begin"/>
+      </w:r>
+      <w:r>
+        <w:instrText xml:space="preserve"> SEQ Рисунок \* ARABIC </w:instrText>
+      </w:r>
+      <w:r>
+        <w:fldChar w:fldCharType="separate"/>
+      </w:r>
+      <w:r>
+        <w:rPr>
+          <w:noProof/>
+        </w:rPr>
+        <w:t>4</w:t>
+      </w:r>
+      <w:r>
+        <w:fldChar w:fldCharType="end"/>
+      </w:r>
+      <w:r>
+        <w:t xml:space="preserve"> - </w:t>
+      </w:r>
+      <w:r>
+        <w:t>State Machine Diagram for states of the entity "Order"</w:t>
+      </w:r>
+    </w:p>
+    <w:p>
+      <w:pPr>
+        <w:ind w:left="720"/>
+        <w:rPr>
+          <w:lang w:val="ru-RU"/>
+        </w:rPr>
+      </w:pPr>
+      <w:r>
+        <w:rPr>
+          <w:lang w:val="ru-RU"/>
+        </w:rPr>
+        <w:lastRenderedPageBreak/>
+        <w:t>Кроме состояний у заказов также есть статус, который может быть изменен пользователем или аналитиком. По умолчанию статус – «Обычный». Пользователь при создании заказа или во время стадии «Обработка» может изменить его на «Срочный». На дальнейших стадиях изменения запрещены для пользователя, а аналитик может только заблокировать «Заказ». Ниже представлена диаграмма изменений состояний статуса заказа.</w:t>
+      </w:r>
+    </w:p>
+    <w:p>
+      <w:pPr>
+        <w:keepNext/>
+        <w:ind w:left="720"/>
+        <w:jc w:val="center"/>
+      </w:pPr>
+      <w:r>
+        <w:rPr>
+          <w:noProof/>
+          <w:lang w:val="ru-RU" w:eastAsia="ru-RU"/>
+        </w:rPr>
+        <w:drawing>
+          <wp:inline distT="0" distB="0" distL="0" distR="0" wp14:anchorId="3FCB0239" wp14:editId="6A210F42">
+            <wp:extent cx="6029325" cy="2409825"/>
+            <wp:effectExtent l="0" t="0" r="9525" b="9525"/>
+            <wp:docPr id="4" name="Picture 4"/>
             <wp:cNvGraphicFramePr>
               <a:graphicFrameLocks xmlns:a="http://schemas.openxmlformats.org/drawingml/2006/main" noChangeAspect="1"/>
             </wp:cNvGraphicFramePr>
@@ -8034,7 +8042,7 @@
                   <pic:spPr>
                     <a:xfrm>
                       <a:off x="0" y="0"/>
-                      <a:ext cx="6986604" cy="5428741"/>
+                      <a:ext cx="6029325" cy="2409825"/>
                     </a:xfrm>
                     <a:prstGeom prst="rect">
                       <a:avLst/>
@@ -8067,7 +8075,7 @@
         <w:rPr>
           <w:noProof/>
         </w:rPr>
-        <w:t>4</w:t>
+        <w:t>5</w:t>
       </w:r>
       <w:r>
         <w:fldChar w:fldCharType="end"/>
@@ -8076,7 +8084,13 @@
         <w:t xml:space="preserve"> - </w:t>
       </w:r>
       <w:r>
-        <w:t>State Machine Diagram for states of the entity "Order"</w:t>
+        <w:t xml:space="preserve">State Machine Diagram for </w:t>
+      </w:r>
+      <w:r>
+        <w:t>statuses</w:t>
+      </w:r>
+      <w:r>
+        <w:t xml:space="preserve"> of the entity "Order"</w:t>
       </w:r>
     </w:p>
     <w:p>
@@ -8090,8 +8104,501 @@
         <w:rPr>
           <w:lang w:val="ru-RU"/>
         </w:rPr>
+        <w:t>Соответственно, статусы и состояния связаны следующим образом:</w:t>
+      </w:r>
+    </w:p>
+    <w:p>
+      <w:pPr>
+        <w:pStyle w:val="af5"/>
+        <w:keepNext/>
+        <w:rPr>
+          <w:lang w:val="ru-RU"/>
+        </w:rPr>
+      </w:pPr>
+      <w:r>
+        <w:rPr>
+          <w:lang w:val="ru-RU"/>
+        </w:rPr>
+        <w:t xml:space="preserve">Таблица </w:t>
+      </w:r>
+      <w:r>
+        <w:fldChar w:fldCharType="begin"/>
+      </w:r>
+      <w:r>
+        <w:rPr>
+          <w:lang w:val="ru-RU"/>
+        </w:rPr>
+        <w:instrText xml:space="preserve"> </w:instrText>
+      </w:r>
+      <w:r>
+        <w:instrText>SEQ</w:instrText>
+      </w:r>
+      <w:r>
+        <w:rPr>
+          <w:lang w:val="ru-RU"/>
+        </w:rPr>
+        <w:instrText xml:space="preserve"> Таблица \* </w:instrText>
+      </w:r>
+      <w:r>
+        <w:instrText>ARABIC</w:instrText>
+      </w:r>
+      <w:r>
+        <w:rPr>
+          <w:lang w:val="ru-RU"/>
+        </w:rPr>
+        <w:instrText xml:space="preserve"> </w:instrText>
+      </w:r>
+      <w:r>
+        <w:fldChar w:fldCharType="separate"/>
+      </w:r>
+      <w:r>
+        <w:rPr>
+          <w:noProof/>
+          <w:lang w:val="ru-RU"/>
+        </w:rPr>
+        <w:t>2</w:t>
+      </w:r>
+      <w:r>
+        <w:fldChar w:fldCharType="end"/>
+      </w:r>
+      <w:r>
+        <w:rPr>
+          <w:lang w:val="ru-RU"/>
+        </w:rPr>
+        <w:t xml:space="preserve"> - Соотношение крупноблочных состояний и статусов заказа</w:t>
+      </w:r>
+    </w:p>
+    <w:tbl>
+      <w:tblPr>
+        <w:tblStyle w:val="af3"/>
+        <w:tblW w:w="4747" w:type="pct"/>
+        <w:tblInd w:w="828" w:type="dxa"/>
+        <w:tblLook w:val="04A0" w:firstRow="1" w:lastRow="0" w:firstColumn="1" w:lastColumn="0" w:noHBand="0" w:noVBand="1"/>
+      </w:tblPr>
+      <w:tblGrid>
+        <w:gridCol w:w="4406"/>
+        <w:gridCol w:w="4388"/>
+        <w:gridCol w:w="3715"/>
+      </w:tblGrid>
+      <w:tr>
+        <w:tc>
+          <w:tcPr>
+            <w:tcW w:w="1761" w:type="pct"/>
+          </w:tcPr>
+          <w:p>
+            <w:pPr>
+              <w:rPr>
+                <w:lang w:val="ru-RU"/>
+              </w:rPr>
+            </w:pPr>
+            <w:r>
+              <w:rPr>
+                <w:lang w:val="ru-RU"/>
+              </w:rPr>
+              <w:t>Состояния \ Статусы заказа</w:t>
+            </w:r>
+          </w:p>
+        </w:tc>
+        <w:tc>
+          <w:tcPr>
+            <w:tcW w:w="1754" w:type="pct"/>
+          </w:tcPr>
+          <w:p>
+            <w:pPr>
+              <w:rPr>
+                <w:lang w:val="ru-RU"/>
+              </w:rPr>
+            </w:pPr>
+            <w:r>
+              <w:rPr>
+                <w:lang w:val="ru-RU"/>
+              </w:rPr>
+              <w:t xml:space="preserve">Обычный </w:t>
+            </w:r>
+          </w:p>
+        </w:tc>
+        <w:tc>
+          <w:tcPr>
+            <w:tcW w:w="1485" w:type="pct"/>
+          </w:tcPr>
+          <w:p>
+            <w:pPr>
+              <w:rPr>
+                <w:lang w:val="ru-RU"/>
+              </w:rPr>
+            </w:pPr>
+            <w:r>
+              <w:rPr>
+                <w:lang w:val="ru-RU"/>
+              </w:rPr>
+              <w:t>Срочный</w:t>
+            </w:r>
+          </w:p>
+        </w:tc>
+      </w:tr>
+      <w:tr>
+        <w:tc>
+          <w:tcPr>
+            <w:tcW w:w="1761" w:type="pct"/>
+          </w:tcPr>
+          <w:p>
+            <w:pPr>
+              <w:rPr>
+                <w:lang w:val="ru-RU"/>
+              </w:rPr>
+            </w:pPr>
+            <w:r>
+              <w:rPr>
+                <w:lang w:val="ru-RU"/>
+              </w:rPr>
+              <w:t>Новый</w:t>
+            </w:r>
+          </w:p>
+        </w:tc>
+        <w:tc>
+          <w:tcPr>
+            <w:tcW w:w="1754" w:type="pct"/>
+          </w:tcPr>
+          <w:p>
+            <w:pPr>
+              <w:rPr>
+                <w:lang w:val="ru-RU"/>
+              </w:rPr>
+            </w:pPr>
+            <w:r>
+              <w:rPr>
+                <w:lang w:val="ru-RU"/>
+              </w:rPr>
+              <w:t>+</w:t>
+            </w:r>
+          </w:p>
+        </w:tc>
+        <w:tc>
+          <w:tcPr>
+            <w:tcW w:w="1485" w:type="pct"/>
+          </w:tcPr>
+          <w:p>
+            <w:pPr>
+              <w:rPr>
+                <w:lang w:val="ru-RU"/>
+              </w:rPr>
+            </w:pPr>
+            <w:r>
+              <w:rPr>
+                <w:lang w:val="ru-RU"/>
+              </w:rPr>
+              <w:t>+</w:t>
+            </w:r>
+          </w:p>
+        </w:tc>
+      </w:tr>
+      <w:tr>
+        <w:tc>
+          <w:tcPr>
+            <w:tcW w:w="1761" w:type="pct"/>
+          </w:tcPr>
+          <w:p>
+            <w:pPr>
+              <w:rPr>
+                <w:lang w:val="ru-RU"/>
+              </w:rPr>
+            </w:pPr>
+            <w:r>
+              <w:rPr>
+                <w:lang w:val="ru-RU"/>
+              </w:rPr>
+              <w:t>В процессе</w:t>
+            </w:r>
+          </w:p>
+        </w:tc>
+        <w:tc>
+          <w:tcPr>
+            <w:tcW w:w="1754" w:type="pct"/>
+          </w:tcPr>
+          <w:p>
+            <w:pPr>
+              <w:rPr>
+                <w:lang w:val="ru-RU"/>
+              </w:rPr>
+            </w:pPr>
+            <w:r>
+              <w:rPr>
+                <w:lang w:val="ru-RU"/>
+              </w:rPr>
+              <w:t>+</w:t>
+            </w:r>
+          </w:p>
+        </w:tc>
+        <w:tc>
+          <w:tcPr>
+            <w:tcW w:w="1485" w:type="pct"/>
+          </w:tcPr>
+          <w:p>
+            <w:pPr>
+              <w:rPr>
+                <w:lang w:val="ru-RU"/>
+              </w:rPr>
+            </w:pPr>
+            <w:r>
+              <w:rPr>
+                <w:lang w:val="ru-RU"/>
+              </w:rPr>
+              <w:t>+</w:t>
+            </w:r>
+          </w:p>
+        </w:tc>
+      </w:tr>
+      <w:tr>
+        <w:tc>
+          <w:tcPr>
+            <w:tcW w:w="1761" w:type="pct"/>
+          </w:tcPr>
+          <w:p>
+            <w:pPr>
+              <w:rPr>
+                <w:lang w:val="ru-RU"/>
+              </w:rPr>
+            </w:pPr>
+            <w:r>
+              <w:rPr>
+                <w:lang w:val="ru-RU"/>
+              </w:rPr>
+              <w:t>Заблокированный</w:t>
+            </w:r>
+          </w:p>
+        </w:tc>
+        <w:tc>
+          <w:tcPr>
+            <w:tcW w:w="1754" w:type="pct"/>
+          </w:tcPr>
+          <w:p>
+            <w:pPr>
+              <w:rPr>
+                <w:lang w:val="ru-RU"/>
+              </w:rPr>
+            </w:pPr>
+            <w:r>
+              <w:rPr>
+                <w:lang w:val="ru-RU"/>
+              </w:rPr>
+              <w:t>+</w:t>
+            </w:r>
+          </w:p>
+        </w:tc>
+        <w:tc>
+          <w:tcPr>
+            <w:tcW w:w="1485" w:type="pct"/>
+          </w:tcPr>
+          <w:p>
+            <w:pPr>
+              <w:rPr>
+                <w:lang w:val="ru-RU"/>
+              </w:rPr>
+            </w:pPr>
+            <w:r>
+              <w:rPr>
+                <w:lang w:val="ru-RU"/>
+              </w:rPr>
+              <w:t>+</w:t>
+            </w:r>
+          </w:p>
+        </w:tc>
+      </w:tr>
+      <w:tr>
+        <w:tc>
+          <w:tcPr>
+            <w:tcW w:w="1761" w:type="pct"/>
+          </w:tcPr>
+          <w:p>
+            <w:pPr>
+              <w:rPr>
+                <w:lang w:val="ru-RU"/>
+              </w:rPr>
+            </w:pPr>
+            <w:r>
+              <w:rPr>
+                <w:lang w:val="ru-RU"/>
+              </w:rPr>
+              <w:t>Сделанный</w:t>
+            </w:r>
+          </w:p>
+        </w:tc>
+        <w:tc>
+          <w:tcPr>
+            <w:tcW w:w="1754" w:type="pct"/>
+          </w:tcPr>
+          <w:p>
+            <w:pPr>
+              <w:rPr>
+                <w:lang w:val="ru-RU"/>
+              </w:rPr>
+            </w:pPr>
+            <w:r>
+              <w:rPr>
+                <w:lang w:val="ru-RU"/>
+              </w:rPr>
+              <w:t>+</w:t>
+            </w:r>
+          </w:p>
+        </w:tc>
+        <w:tc>
+          <w:tcPr>
+            <w:tcW w:w="1485" w:type="pct"/>
+          </w:tcPr>
+          <w:p>
+            <w:pPr>
+              <w:rPr>
+                <w:lang w:val="ru-RU"/>
+              </w:rPr>
+            </w:pPr>
+            <w:r>
+              <w:rPr>
+                <w:lang w:val="ru-RU"/>
+              </w:rPr>
+              <w:t>+</w:t>
+            </w:r>
+          </w:p>
+        </w:tc>
+      </w:tr>
+    </w:tbl>
+    <w:p>
+      <w:pPr>
+        <w:ind w:left="720"/>
+        <w:rPr>
+          <w:lang w:val="ru-RU"/>
+        </w:rPr>
+      </w:pPr>
+      <w:r>
+        <w:rPr>
+          <w:lang w:val="ru-RU"/>
+        </w:rPr>
+        <w:t>В этой таблице состояния описаны крупными блоками:</w:t>
+      </w:r>
+    </w:p>
+    <w:p>
+      <w:pPr>
+        <w:pStyle w:val="af6"/>
+        <w:numPr>
+          <w:ilvl w:val="0"/>
+          <w:numId w:val="24"/>
+        </w:numPr>
+        <w:rPr>
+          <w:lang w:val="ru-RU"/>
+        </w:rPr>
+      </w:pPr>
+      <w:r>
+        <w:rPr>
+          <w:lang w:val="ru-RU"/>
+        </w:rPr>
+        <w:t>«Новый» - включает состояния «Отправлен», «Обработка»;</w:t>
+      </w:r>
+    </w:p>
+    <w:p>
+      <w:pPr>
+        <w:pStyle w:val="af6"/>
+        <w:numPr>
+          <w:ilvl w:val="0"/>
+          <w:numId w:val="24"/>
+        </w:numPr>
+        <w:rPr>
+          <w:lang w:val="ru-RU"/>
+        </w:rPr>
+      </w:pPr>
+      <w:r>
+        <w:rPr>
+          <w:lang w:val="ru-RU"/>
+        </w:rPr>
+        <w:t>«В процессе» - включает состояния «В очереди», «Сбор травы», «Обработка травы», «Изготовление изделия», «Магия»;</w:t>
+      </w:r>
+    </w:p>
+    <w:p>
+      <w:pPr>
+        <w:pStyle w:val="af6"/>
+        <w:numPr>
+          <w:ilvl w:val="0"/>
+          <w:numId w:val="24"/>
+        </w:numPr>
+        <w:rPr>
+          <w:lang w:val="ru-RU"/>
+        </w:rPr>
+      </w:pPr>
+      <w:r>
+        <w:rPr>
+          <w:lang w:val="ru-RU"/>
+        </w:rPr>
+        <w:t>«Заблокированный» - включает состояние «Заблокирован»;</w:t>
+      </w:r>
+    </w:p>
+    <w:p>
+      <w:pPr>
+        <w:pStyle w:val="af6"/>
+        <w:numPr>
+          <w:ilvl w:val="0"/>
+          <w:numId w:val="24"/>
+        </w:numPr>
+        <w:rPr>
+          <w:lang w:val="ru-RU"/>
+        </w:rPr>
+      </w:pPr>
+      <w:r>
+        <w:rPr>
+          <w:lang w:val="ru-RU"/>
+        </w:rPr>
+        <w:t>«Сделанный» - включает состояние «Готово».</w:t>
+      </w:r>
+    </w:p>
+    <w:p>
+      <w:pPr>
+        <w:ind w:left="720"/>
+        <w:rPr>
+          <w:lang w:val="ru-RU"/>
+        </w:rPr>
+      </w:pPr>
+    </w:p>
+    <w:p>
+      <w:pPr>
+        <w:pStyle w:val="2"/>
+        <w:rPr>
+          <w:lang w:val="ru-RU"/>
+        </w:rPr>
+      </w:pPr>
+      <w:bookmarkStart w:id="20" w:name="_Toc390458888"/>
+      <w:r>
         <w:lastRenderedPageBreak/>
-        <w:t>Кроме состояний у заказов также есть статус, который может быть изменен пользователем или аналитиком. По умолчанию статус – «Обычный». Пользователь при создании заказа или во время стадии «Обработка» может изменить его на «Срочный». На дальнейших стадиях изменения запрещены для пользователя, а аналитик может только заблокировать «Заказ». Ниже представлена диаграмма изменений состояний статуса заказа.</w:t>
+        <w:t>Preliminary</w:t>
+      </w:r>
+      <w:r>
+        <w:rPr>
+          <w:lang w:val="ru-RU"/>
+        </w:rPr>
+        <w:t xml:space="preserve"> </w:t>
+      </w:r>
+      <w:r>
+        <w:t>Class</w:t>
+      </w:r>
+      <w:r>
+        <w:rPr>
+          <w:lang w:val="ru-RU"/>
+        </w:rPr>
+        <w:t xml:space="preserve"> </w:t>
+      </w:r>
+      <w:r>
+        <w:t>Diagram</w:t>
+      </w:r>
+      <w:bookmarkEnd w:id="20"/>
+    </w:p>
+    <w:p>
+      <w:pPr>
+        <w:ind w:left="720"/>
+        <w:rPr>
+          <w:lang w:val="ru-RU"/>
+        </w:rPr>
+      </w:pPr>
+      <w:r>
+        <w:rPr>
+          <w:lang w:val="ru-RU"/>
+        </w:rPr>
+        <w:t>Данный тип диаграмм отображает предварительную структуру классов приложения и их взаимодействие друг с другом.</w:t>
       </w:r>
     </w:p>
     <w:p>
@@ -8106,10 +8613,10 @@
           <w:lang w:val="ru-RU" w:eastAsia="ru-RU"/>
         </w:rPr>
         <w:drawing>
-          <wp:inline distT="0" distB="0" distL="0" distR="0" wp14:anchorId="3FCB0239" wp14:editId="6A210F42">
-            <wp:extent cx="6029325" cy="2409825"/>
-            <wp:effectExtent l="0" t="0" r="9525" b="9525"/>
-            <wp:docPr id="4" name="Picture 4"/>
+          <wp:inline distT="0" distB="0" distL="0" distR="0" wp14:anchorId="240B11AF" wp14:editId="57B22A29">
+            <wp:extent cx="5940425" cy="3175000"/>
+            <wp:effectExtent l="0" t="0" r="3175" b="6350"/>
+            <wp:docPr id="10" name="Рисунок 10"/>
             <wp:cNvGraphicFramePr>
               <a:graphicFrameLocks xmlns:a="http://schemas.openxmlformats.org/drawingml/2006/main" noChangeAspect="1"/>
             </wp:cNvGraphicFramePr>
@@ -8129,602 +8636,6 @@
                   <pic:spPr>
                     <a:xfrm>
                       <a:off x="0" y="0"/>
-                      <a:ext cx="6029325" cy="2409825"/>
-                    </a:xfrm>
-                    <a:prstGeom prst="rect">
-                      <a:avLst/>
-                    </a:prstGeom>
-                  </pic:spPr>
-                </pic:pic>
-              </a:graphicData>
-            </a:graphic>
-          </wp:inline>
-        </w:drawing>
-      </w:r>
-    </w:p>
-    <w:p>
-      <w:pPr>
-        <w:pStyle w:val="af5"/>
-      </w:pPr>
-      <w:r>
-        <w:t>Рисунок</w:t>
-      </w:r>
-      <w:r>
-        <w:fldChar w:fldCharType="begin"/>
-      </w:r>
-      <w:r>
-        <w:instrText xml:space="preserve"> SEQ Рисунок \* ARABIC </w:instrText>
-      </w:r>
-      <w:r>
-        <w:fldChar w:fldCharType="separate"/>
-      </w:r>
-      <w:r>
-        <w:rPr>
-          <w:noProof/>
-        </w:rPr>
-        <w:t>5</w:t>
-      </w:r>
-      <w:r>
-        <w:fldChar w:fldCharType="end"/>
-      </w:r>
-      <w:r>
-        <w:t xml:space="preserve"> - </w:t>
-      </w:r>
-      <w:r>
-        <w:t xml:space="preserve">State Machine Diagram for </w:t>
-      </w:r>
-      <w:r>
-        <w:t>statuses</w:t>
-      </w:r>
-      <w:r>
-        <w:t xml:space="preserve"> of the entity "Order"</w:t>
-      </w:r>
-    </w:p>
-    <w:p>
-      <w:pPr>
-        <w:ind w:left="720"/>
-        <w:rPr>
-          <w:lang w:val="ru-RU"/>
-        </w:rPr>
-      </w:pPr>
-      <w:r>
-        <w:rPr>
-          <w:lang w:val="ru-RU"/>
-        </w:rPr>
-        <w:t>Соответственно, статусы и состояния связаны следующим образом:</w:t>
-      </w:r>
-    </w:p>
-    <w:p>
-      <w:pPr>
-        <w:pStyle w:val="af5"/>
-        <w:keepNext/>
-        <w:rPr>
-          <w:lang w:val="ru-RU"/>
-        </w:rPr>
-      </w:pPr>
-      <w:r>
-        <w:rPr>
-          <w:lang w:val="ru-RU"/>
-        </w:rPr>
-        <w:t xml:space="preserve">Таблица </w:t>
-      </w:r>
-      <w:r>
-        <w:fldChar w:fldCharType="begin"/>
-      </w:r>
-      <w:r>
-        <w:rPr>
-          <w:lang w:val="ru-RU"/>
-        </w:rPr>
-        <w:instrText xml:space="preserve"> </w:instrText>
-      </w:r>
-      <w:r>
-        <w:instrText>SEQ</w:instrText>
-      </w:r>
-      <w:r>
-        <w:rPr>
-          <w:lang w:val="ru-RU"/>
-        </w:rPr>
-        <w:instrText xml:space="preserve"> Таблица \* </w:instrText>
-      </w:r>
-      <w:r>
-        <w:instrText>ARABIC</w:instrText>
-      </w:r>
-      <w:r>
-        <w:rPr>
-          <w:lang w:val="ru-RU"/>
-        </w:rPr>
-        <w:instrText xml:space="preserve"> </w:instrText>
-      </w:r>
-      <w:r>
-        <w:fldChar w:fldCharType="separate"/>
-      </w:r>
-      <w:r>
-        <w:rPr>
-          <w:noProof/>
-          <w:lang w:val="ru-RU"/>
-        </w:rPr>
-        <w:t>2</w:t>
-      </w:r>
-      <w:r>
-        <w:fldChar w:fldCharType="end"/>
-      </w:r>
-      <w:r>
-        <w:rPr>
-          <w:lang w:val="ru-RU"/>
-        </w:rPr>
-        <w:t xml:space="preserve"> - Соотношение крупноблочных состояний и статусов заказа</w:t>
-      </w:r>
-    </w:p>
-    <w:tbl>
-      <w:tblPr>
-        <w:tblStyle w:val="af3"/>
-        <w:tblW w:w="4747" w:type="pct"/>
-        <w:tblInd w:w="828" w:type="dxa"/>
-        <w:tblLook w:val="04A0" w:firstRow="1" w:lastRow="0" w:firstColumn="1" w:lastColumn="0" w:noHBand="0" w:noVBand="1"/>
-      </w:tblPr>
-      <w:tblGrid>
-        <w:gridCol w:w="4406"/>
-        <w:gridCol w:w="4388"/>
-        <w:gridCol w:w="3715"/>
-      </w:tblGrid>
-      <w:tr>
-        <w:tc>
-          <w:tcPr>
-            <w:tcW w:w="1761" w:type="pct"/>
-          </w:tcPr>
-          <w:p>
-            <w:pPr>
-              <w:rPr>
-                <w:lang w:val="ru-RU"/>
-              </w:rPr>
-            </w:pPr>
-            <w:r>
-              <w:rPr>
-                <w:lang w:val="ru-RU"/>
-              </w:rPr>
-              <w:t>Состояния \ Статусы заказа</w:t>
-            </w:r>
-          </w:p>
-        </w:tc>
-        <w:tc>
-          <w:tcPr>
-            <w:tcW w:w="1754" w:type="pct"/>
-          </w:tcPr>
-          <w:p>
-            <w:pPr>
-              <w:rPr>
-                <w:lang w:val="ru-RU"/>
-              </w:rPr>
-            </w:pPr>
-            <w:r>
-              <w:rPr>
-                <w:lang w:val="ru-RU"/>
-              </w:rPr>
-              <w:t xml:space="preserve">Обычный </w:t>
-            </w:r>
-          </w:p>
-        </w:tc>
-        <w:tc>
-          <w:tcPr>
-            <w:tcW w:w="1485" w:type="pct"/>
-          </w:tcPr>
-          <w:p>
-            <w:pPr>
-              <w:rPr>
-                <w:lang w:val="ru-RU"/>
-              </w:rPr>
-            </w:pPr>
-            <w:r>
-              <w:rPr>
-                <w:lang w:val="ru-RU"/>
-              </w:rPr>
-              <w:t>Срочный</w:t>
-            </w:r>
-          </w:p>
-        </w:tc>
-      </w:tr>
-      <w:tr>
-        <w:tc>
-          <w:tcPr>
-            <w:tcW w:w="1761" w:type="pct"/>
-          </w:tcPr>
-          <w:p>
-            <w:pPr>
-              <w:rPr>
-                <w:lang w:val="ru-RU"/>
-              </w:rPr>
-            </w:pPr>
-            <w:r>
-              <w:rPr>
-                <w:lang w:val="ru-RU"/>
-              </w:rPr>
-              <w:t>Новый</w:t>
-            </w:r>
-          </w:p>
-        </w:tc>
-        <w:tc>
-          <w:tcPr>
-            <w:tcW w:w="1754" w:type="pct"/>
-          </w:tcPr>
-          <w:p>
-            <w:pPr>
-              <w:rPr>
-                <w:lang w:val="ru-RU"/>
-              </w:rPr>
-            </w:pPr>
-            <w:r>
-              <w:rPr>
-                <w:lang w:val="ru-RU"/>
-              </w:rPr>
-              <w:t>+</w:t>
-            </w:r>
-          </w:p>
-        </w:tc>
-        <w:tc>
-          <w:tcPr>
-            <w:tcW w:w="1485" w:type="pct"/>
-          </w:tcPr>
-          <w:p>
-            <w:pPr>
-              <w:rPr>
-                <w:lang w:val="ru-RU"/>
-              </w:rPr>
-            </w:pPr>
-            <w:r>
-              <w:rPr>
-                <w:lang w:val="ru-RU"/>
-              </w:rPr>
-              <w:t>+</w:t>
-            </w:r>
-          </w:p>
-        </w:tc>
-      </w:tr>
-      <w:tr>
-        <w:tc>
-          <w:tcPr>
-            <w:tcW w:w="1761" w:type="pct"/>
-          </w:tcPr>
-          <w:p>
-            <w:pPr>
-              <w:rPr>
-                <w:lang w:val="ru-RU"/>
-              </w:rPr>
-            </w:pPr>
-            <w:r>
-              <w:rPr>
-                <w:lang w:val="ru-RU"/>
-              </w:rPr>
-              <w:t>В процессе</w:t>
-            </w:r>
-          </w:p>
-        </w:tc>
-        <w:tc>
-          <w:tcPr>
-            <w:tcW w:w="1754" w:type="pct"/>
-          </w:tcPr>
-          <w:p>
-            <w:pPr>
-              <w:rPr>
-                <w:lang w:val="ru-RU"/>
-              </w:rPr>
-            </w:pPr>
-            <w:r>
-              <w:rPr>
-                <w:lang w:val="ru-RU"/>
-              </w:rPr>
-              <w:t>+</w:t>
-            </w:r>
-          </w:p>
-        </w:tc>
-        <w:tc>
-          <w:tcPr>
-            <w:tcW w:w="1485" w:type="pct"/>
-          </w:tcPr>
-          <w:p>
-            <w:pPr>
-              <w:rPr>
-                <w:lang w:val="ru-RU"/>
-              </w:rPr>
-            </w:pPr>
-            <w:r>
-              <w:rPr>
-                <w:lang w:val="ru-RU"/>
-              </w:rPr>
-              <w:t>+</w:t>
-            </w:r>
-          </w:p>
-        </w:tc>
-      </w:tr>
-      <w:tr>
-        <w:tc>
-          <w:tcPr>
-            <w:tcW w:w="1761" w:type="pct"/>
-          </w:tcPr>
-          <w:p>
-            <w:pPr>
-              <w:rPr>
-                <w:lang w:val="ru-RU"/>
-              </w:rPr>
-            </w:pPr>
-            <w:r>
-              <w:rPr>
-                <w:lang w:val="ru-RU"/>
-              </w:rPr>
-              <w:t>Заблокированный</w:t>
-            </w:r>
-          </w:p>
-        </w:tc>
-        <w:tc>
-          <w:tcPr>
-            <w:tcW w:w="1754" w:type="pct"/>
-          </w:tcPr>
-          <w:p>
-            <w:pPr>
-              <w:rPr>
-                <w:lang w:val="ru-RU"/>
-              </w:rPr>
-            </w:pPr>
-            <w:r>
-              <w:rPr>
-                <w:lang w:val="ru-RU"/>
-              </w:rPr>
-              <w:t>+</w:t>
-            </w:r>
-          </w:p>
-        </w:tc>
-        <w:tc>
-          <w:tcPr>
-            <w:tcW w:w="1485" w:type="pct"/>
-          </w:tcPr>
-          <w:p>
-            <w:pPr>
-              <w:rPr>
-                <w:lang w:val="ru-RU"/>
-              </w:rPr>
-            </w:pPr>
-            <w:r>
-              <w:rPr>
-                <w:lang w:val="ru-RU"/>
-              </w:rPr>
-              <w:t>+</w:t>
-            </w:r>
-          </w:p>
-        </w:tc>
-      </w:tr>
-      <w:tr>
-        <w:tc>
-          <w:tcPr>
-            <w:tcW w:w="1761" w:type="pct"/>
-          </w:tcPr>
-          <w:p>
-            <w:pPr>
-              <w:rPr>
-                <w:lang w:val="ru-RU"/>
-              </w:rPr>
-            </w:pPr>
-            <w:proofErr w:type="gramStart"/>
-            <w:r>
-              <w:rPr>
-                <w:lang w:val="ru-RU"/>
-              </w:rPr>
-              <w:t>Сделанный</w:t>
-            </w:r>
-            <w:proofErr w:type="gramEnd"/>
-          </w:p>
-        </w:tc>
-        <w:tc>
-          <w:tcPr>
-            <w:tcW w:w="1754" w:type="pct"/>
-          </w:tcPr>
-          <w:p>
-            <w:pPr>
-              <w:rPr>
-                <w:lang w:val="ru-RU"/>
-              </w:rPr>
-            </w:pPr>
-            <w:r>
-              <w:rPr>
-                <w:lang w:val="ru-RU"/>
-              </w:rPr>
-              <w:t>+</w:t>
-            </w:r>
-          </w:p>
-        </w:tc>
-        <w:tc>
-          <w:tcPr>
-            <w:tcW w:w="1485" w:type="pct"/>
-          </w:tcPr>
-          <w:p>
-            <w:pPr>
-              <w:rPr>
-                <w:lang w:val="ru-RU"/>
-              </w:rPr>
-            </w:pPr>
-            <w:r>
-              <w:rPr>
-                <w:lang w:val="ru-RU"/>
-              </w:rPr>
-              <w:t>+</w:t>
-            </w:r>
-          </w:p>
-        </w:tc>
-      </w:tr>
-    </w:tbl>
-    <w:p>
-      <w:pPr>
-        <w:ind w:left="720"/>
-        <w:rPr>
-          <w:lang w:val="ru-RU"/>
-        </w:rPr>
-      </w:pPr>
-      <w:r>
-        <w:rPr>
-          <w:lang w:val="ru-RU"/>
-        </w:rPr>
-        <w:t>В этой таблице состояния описаны крупными блоками:</w:t>
-      </w:r>
-    </w:p>
-    <w:p>
-      <w:pPr>
-        <w:pStyle w:val="af6"/>
-        <w:numPr>
-          <w:ilvl w:val="0"/>
-          <w:numId w:val="24"/>
-        </w:numPr>
-        <w:rPr>
-          <w:lang w:val="ru-RU"/>
-        </w:rPr>
-      </w:pPr>
-      <w:r>
-        <w:rPr>
-          <w:lang w:val="ru-RU"/>
-        </w:rPr>
-        <w:t>«Новый» - включает состояния «Отправлен», «Обработка»;</w:t>
-      </w:r>
-    </w:p>
-    <w:p>
-      <w:pPr>
-        <w:pStyle w:val="af6"/>
-        <w:numPr>
-          <w:ilvl w:val="0"/>
-          <w:numId w:val="24"/>
-        </w:numPr>
-        <w:rPr>
-          <w:lang w:val="ru-RU"/>
-        </w:rPr>
-      </w:pPr>
-      <w:r>
-        <w:rPr>
-          <w:lang w:val="ru-RU"/>
-        </w:rPr>
-        <w:t>«В процессе» - включает состояния «В очереди», «Сбор травы», «Обработка травы», «Изготовление изделия», «Магия»;</w:t>
-      </w:r>
-    </w:p>
-    <w:p>
-      <w:pPr>
-        <w:pStyle w:val="af6"/>
-        <w:numPr>
-          <w:ilvl w:val="0"/>
-          <w:numId w:val="24"/>
-        </w:numPr>
-        <w:rPr>
-          <w:lang w:val="ru-RU"/>
-        </w:rPr>
-      </w:pPr>
-      <w:r>
-        <w:rPr>
-          <w:lang w:val="ru-RU"/>
-        </w:rPr>
-        <w:t>«Заблокированный» - включает состояние «Заблокирован»;</w:t>
-      </w:r>
-    </w:p>
-    <w:p>
-      <w:pPr>
-        <w:pStyle w:val="af6"/>
-        <w:numPr>
-          <w:ilvl w:val="0"/>
-          <w:numId w:val="24"/>
-        </w:numPr>
-        <w:rPr>
-          <w:lang w:val="ru-RU"/>
-        </w:rPr>
-      </w:pPr>
-      <w:r>
-        <w:rPr>
-          <w:lang w:val="ru-RU"/>
-        </w:rPr>
-        <w:t>«Сделанный» - включает состояние «Готово».</w:t>
-      </w:r>
-    </w:p>
-    <w:p>
-      <w:pPr>
-        <w:ind w:left="720"/>
-        <w:rPr>
-          <w:lang w:val="ru-RU"/>
-        </w:rPr>
-      </w:pPr>
-    </w:p>
-    <w:p>
-      <w:pPr>
-        <w:pStyle w:val="2"/>
-        <w:rPr>
-          <w:lang w:val="ru-RU"/>
-        </w:rPr>
-      </w:pPr>
-      <w:bookmarkStart w:id="21" w:name="_Toc390458888"/>
-      <w:r>
-        <w:lastRenderedPageBreak/>
-        <w:t>Preliminary</w:t>
-      </w:r>
-      <w:r>
-        <w:rPr>
-          <w:lang w:val="ru-RU"/>
-        </w:rPr>
-        <w:t xml:space="preserve"> </w:t>
-      </w:r>
-      <w:r>
-        <w:t>Class</w:t>
-      </w:r>
-      <w:r>
-        <w:rPr>
-          <w:lang w:val="ru-RU"/>
-        </w:rPr>
-        <w:t xml:space="preserve"> </w:t>
-      </w:r>
-      <w:r>
-        <w:t>Diagram</w:t>
-      </w:r>
-      <w:bookmarkEnd w:id="21"/>
-    </w:p>
-    <w:p>
-      <w:pPr>
-        <w:ind w:left="720"/>
-        <w:rPr>
-          <w:lang w:val="ru-RU"/>
-        </w:rPr>
-      </w:pPr>
-      <w:r>
-        <w:rPr>
-          <w:lang w:val="ru-RU"/>
-        </w:rPr>
-        <w:t>Данный тип диаграмм отображает предварительную структуру классов приложения и их взаимодействие друг с другом.</w:t>
-      </w:r>
-    </w:p>
-    <w:p>
-      <w:pPr>
-        <w:keepNext/>
-        <w:ind w:left="720"/>
-        <w:jc w:val="center"/>
-      </w:pPr>
-      <w:r>
-        <w:rPr>
-          <w:noProof/>
-          <w:lang w:val="ru-RU" w:eastAsia="ru-RU"/>
-        </w:rPr>
-        <w:drawing>
-          <wp:inline distT="0" distB="0" distL="0" distR="0" wp14:anchorId="240B11AF" wp14:editId="57B22A29">
-            <wp:extent cx="5940425" cy="3175000"/>
-            <wp:effectExtent l="0" t="0" r="3175" b="6350"/>
-            <wp:docPr id="10" name="Рисунок 10"/>
-            <wp:cNvGraphicFramePr>
-              <a:graphicFrameLocks xmlns:a="http://schemas.openxmlformats.org/drawingml/2006/main" noChangeAspect="1"/>
-            </wp:cNvGraphicFramePr>
-            <a:graphic xmlns:a="http://schemas.openxmlformats.org/drawingml/2006/main">
-              <a:graphicData uri="http://schemas.openxmlformats.org/drawingml/2006/picture">
-                <pic:pic xmlns:pic="http://schemas.openxmlformats.org/drawingml/2006/picture">
-                  <pic:nvPicPr>
-                    <pic:cNvPr id="1" name=""/>
-                    <pic:cNvPicPr/>
-                  </pic:nvPicPr>
-                  <pic:blipFill>
-                    <a:blip r:embed="rId18"/>
-                    <a:stretch>
-                      <a:fillRect/>
-                    </a:stretch>
-                  </pic:blipFill>
-                  <pic:spPr>
-                    <a:xfrm>
-                      <a:off x="0" y="0"/>
                       <a:ext cx="5940425" cy="3175000"/>
                     </a:xfrm>
                     <a:prstGeom prst="rect">
@@ -8742,13 +8653,8 @@
       <w:pPr>
         <w:pStyle w:val="af5"/>
       </w:pPr>
-      <w:proofErr w:type="spellStart"/>
-      <w:r>
-        <w:t>Рисунок</w:t>
-      </w:r>
-      <w:proofErr w:type="spellEnd"/>
-      <w:r>
-        <w:t xml:space="preserve"> </w:t>
+      <w:r>
+        <w:t xml:space="preserve">Рисунок </w:t>
       </w:r>
       <w:r>
         <w:fldChar w:fldCharType="begin"/>
@@ -8786,11 +8692,11 @@
           <w:lang w:val="ru-RU"/>
         </w:rPr>
       </w:pPr>
-      <w:bookmarkStart w:id="22" w:name="_Toc390458889"/>
+      <w:bookmarkStart w:id="21" w:name="_Toc390458889"/>
       <w:r>
         <w:t>Data Base Diagram</w:t>
       </w:r>
-      <w:bookmarkEnd w:id="22"/>
+      <w:bookmarkEnd w:id="21"/>
     </w:p>
     <w:p>
       <w:pPr>
@@ -8836,7 +8742,7 @@
                     </pic:cNvPicPr>
                   </pic:nvPicPr>
                   <pic:blipFill>
-                    <a:blip r:embed="rId19"/>
+                    <a:blip r:embed="rId18"/>
                     <a:srcRect/>
                     <a:stretch>
                       <a:fillRect/>
@@ -8901,11 +8807,11 @@
       <w:pPr>
         <w:pStyle w:val="2"/>
       </w:pPr>
-      <w:bookmarkStart w:id="23" w:name="_Toc390458890"/>
+      <w:bookmarkStart w:id="22" w:name="_Toc390458890"/>
       <w:r>
         <w:t>Use-Case Realizations</w:t>
       </w:r>
-      <w:bookmarkEnd w:id="23"/>
+      <w:bookmarkEnd w:id="22"/>
     </w:p>
     <w:p>
       <w:pPr>
@@ -8965,36 +8871,36 @@
       <w:pPr>
         <w:pStyle w:val="1"/>
       </w:pPr>
-      <w:bookmarkStart w:id="24" w:name="_Toc390458891"/>
+      <w:bookmarkStart w:id="23" w:name="_Toc390458891"/>
       <w:r>
         <w:lastRenderedPageBreak/>
         <w:t>Logical View</w:t>
       </w:r>
+      <w:bookmarkEnd w:id="23"/>
+    </w:p>
+    <w:p>
+      <w:pPr>
+        <w:ind w:left="720"/>
+        <w:rPr>
+          <w:lang w:val="ru-RU"/>
+        </w:rPr>
+      </w:pPr>
+      <w:r>
+        <w:rPr>
+          <w:lang w:val="ru-RU"/>
+        </w:rPr>
+        <w:t>Этот раздел содержит архитектурно важные части конструкции модели такие, как ее декомпозиция в подсистемы и пакеты. И для каждого значимого пакета представлена его декомпозиция в классы и утилиты класса. Также раздел содержит подробное описание всех значимых классов системы с точки зрения их функциональных обязанностей. Показаны ключевые отношения между классами, операции класса и атрибуты.</w:t>
+      </w:r>
+    </w:p>
+    <w:p>
+      <w:pPr>
+        <w:pStyle w:val="2"/>
+      </w:pPr>
+      <w:bookmarkStart w:id="24" w:name="_Toc390458892"/>
+      <w:r>
+        <w:t>Overview</w:t>
+      </w:r>
       <w:bookmarkEnd w:id="24"/>
-    </w:p>
-    <w:p>
-      <w:pPr>
-        <w:ind w:left="720"/>
-        <w:rPr>
-          <w:lang w:val="ru-RU"/>
-        </w:rPr>
-      </w:pPr>
-      <w:r>
-        <w:rPr>
-          <w:lang w:val="ru-RU"/>
-        </w:rPr>
-        <w:t>Этот раздел содержит архитектурно важные части конструкции модели такие, как ее декомпозиция в подсистемы и пакеты. И для каждого значимого пакета представлена его декомпозиция в классы и утилиты класса. Также раздел содержит подробное описание всех значимых классов системы с точки зрения их функциональных обязанностей. Показаны ключевые отношения между классами, операции класса и атрибуты.</w:t>
-      </w:r>
-    </w:p>
-    <w:p>
-      <w:pPr>
-        <w:pStyle w:val="2"/>
-      </w:pPr>
-      <w:bookmarkStart w:id="25" w:name="_Toc390458892"/>
-      <w:r>
-        <w:t>Overview</w:t>
-      </w:r>
-      <w:bookmarkEnd w:id="25"/>
     </w:p>
     <w:p>
       <w:pPr>
@@ -9024,7 +8930,7 @@
                     </pic:cNvPicPr>
                   </pic:nvPicPr>
                   <pic:blipFill>
-                    <a:blip r:embed="rId20"/>
+                    <a:blip r:embed="rId19"/>
                     <a:srcRect l="23927" t="23015" r="21785" b="36191"/>
                     <a:stretch>
                       <a:fillRect/>
@@ -9156,21 +9062,7 @@
         <w:rPr>
           <w:lang w:val="ru-RU"/>
         </w:rPr>
-        <w:t>” основывается на стратег</w:t>
-      </w:r>
-      <w:proofErr w:type="gramStart"/>
-      <w:r>
-        <w:rPr>
-          <w:lang w:val="ru-RU"/>
-        </w:rPr>
-        <w:t>ии ие</w:t>
-      </w:r>
-      <w:proofErr w:type="gramEnd"/>
-      <w:r>
-        <w:rPr>
-          <w:lang w:val="ru-RU"/>
-        </w:rPr>
-        <w:t>рархического представления ответственности, которая связывает каждый уровень с определенной ответственностью.</w:t>
+        <w:t>” основывается на стратегии иерархического представления ответственности, которая связывает каждый уровень с определенной ответственностью.</w:t>
       </w:r>
     </w:p>
     <w:p>
@@ -9227,11 +9119,11 @@
       <w:pPr>
         <w:pStyle w:val="2"/>
       </w:pPr>
-      <w:bookmarkStart w:id="26" w:name="_Toc390458893"/>
+      <w:bookmarkStart w:id="25" w:name="_Toc390458893"/>
       <w:r>
         <w:t>Architecturally Significant Design Packages</w:t>
       </w:r>
-      <w:bookmarkEnd w:id="26"/>
+      <w:bookmarkEnd w:id="25"/>
     </w:p>
     <w:p>
       <w:pPr>
@@ -9277,7 +9169,7 @@
                     </pic:cNvPicPr>
                   </pic:nvPicPr>
                   <pic:blipFill>
-                    <a:blip r:embed="rId21"/>
+                    <a:blip r:embed="rId20"/>
                     <a:srcRect/>
                     <a:stretch>
                       <a:fillRect/>
@@ -9310,13 +9202,8 @@
       <w:pPr>
         <w:pStyle w:val="af5"/>
       </w:pPr>
-      <w:proofErr w:type="spellStart"/>
-      <w:r>
-        <w:t>Рисунок</w:t>
-      </w:r>
-      <w:proofErr w:type="spellEnd"/>
-      <w:r>
-        <w:t xml:space="preserve"> </w:t>
+      <w:r>
+        <w:t xml:space="preserve">Рисунок </w:t>
       </w:r>
       <w:r>
         <w:fldChar w:fldCharType="begin"/>
@@ -9347,7 +9234,7 @@
       <w:pPr>
         <w:pStyle w:val="2"/>
       </w:pPr>
-      <w:bookmarkStart w:id="27" w:name="_Toc390458894"/>
+      <w:bookmarkStart w:id="26" w:name="_Toc390458894"/>
       <w:r>
         <w:lastRenderedPageBreak/>
         <w:t xml:space="preserve">Detailed Class Diagram </w:t>
@@ -9358,7 +9245,7 @@
       <w:r>
         <w:t>-value entities</w:t>
       </w:r>
-      <w:bookmarkEnd w:id="27"/>
+      <w:bookmarkEnd w:id="26"/>
       <w:r>
         <w:t xml:space="preserve"> </w:t>
       </w:r>
@@ -9369,16 +9256,17 @@
         <w:ind w:left="720"/>
         <w:jc w:val="center"/>
       </w:pPr>
+      <w:bookmarkStart w:id="27" w:name="_GoBack"/>
       <w:r>
         <w:rPr>
           <w:noProof/>
           <w:lang w:val="ru-RU" w:eastAsia="ru-RU"/>
         </w:rPr>
         <w:drawing>
-          <wp:inline distT="0" distB="0" distL="0" distR="0" wp14:anchorId="18A6550F" wp14:editId="4019D161">
-            <wp:extent cx="5940425" cy="3462655"/>
-            <wp:effectExtent l="0" t="0" r="3175" b="4445"/>
-            <wp:docPr id="11" name="Рисунок 11"/>
+          <wp:inline distT="0" distB="0" distL="0" distR="0" wp14:anchorId="043221D2" wp14:editId="24DF739D">
+            <wp:extent cx="5286375" cy="3015600"/>
+            <wp:effectExtent l="0" t="0" r="0" b="0"/>
+            <wp:docPr id="15" name="Рисунок 15"/>
             <wp:cNvGraphicFramePr>
               <a:graphicFrameLocks xmlns:a="http://schemas.openxmlformats.org/drawingml/2006/main" noChangeAspect="1"/>
             </wp:cNvGraphicFramePr>
@@ -9390,7 +9278,7 @@
                     <pic:cNvPicPr/>
                   </pic:nvPicPr>
                   <pic:blipFill>
-                    <a:blip r:embed="rId22"/>
+                    <a:blip r:embed="rId21"/>
                     <a:stretch>
                       <a:fillRect/>
                     </a:stretch>
@@ -9398,7 +9286,7 @@
                   <pic:spPr>
                     <a:xfrm>
                       <a:off x="0" y="0"/>
-                      <a:ext cx="5940425" cy="3462655"/>
+                      <a:ext cx="5298547" cy="3022543"/>
                     </a:xfrm>
                     <a:prstGeom prst="rect">
                       <a:avLst/>
@@ -9410,6 +9298,7 @@
           </wp:inline>
         </w:drawing>
       </w:r>
+      <w:bookmarkEnd w:id="27"/>
     </w:p>
     <w:p>
       <w:pPr>
@@ -9420,13 +9309,8 @@
           <w:sz w:val="28"/>
         </w:rPr>
       </w:pPr>
-      <w:proofErr w:type="spellStart"/>
-      <w:r>
-        <w:t>Рисунок</w:t>
-      </w:r>
-      <w:proofErr w:type="spellEnd"/>
-      <w:r>
-        <w:t xml:space="preserve"> </w:t>
+      <w:r>
+        <w:t xml:space="preserve">Рисунок </w:t>
       </w:r>
       <w:r>
         <w:fldChar w:fldCharType="begin"/>
@@ -9596,7 +9480,7 @@
                     <pic:cNvPicPr/>
                   </pic:nvPicPr>
                   <pic:blipFill>
-                    <a:blip r:embed="rId23"/>
+                    <a:blip r:embed="rId22"/>
                     <a:stretch>
                       <a:fillRect/>
                     </a:stretch>
@@ -9621,13 +9505,8 @@
       <w:pPr>
         <w:pStyle w:val="af5"/>
       </w:pPr>
-      <w:proofErr w:type="spellStart"/>
-      <w:r>
-        <w:t>Рисунок</w:t>
-      </w:r>
-      <w:proofErr w:type="spellEnd"/>
-      <w:r>
-        <w:t xml:space="preserve"> </w:t>
+      <w:r>
+        <w:t xml:space="preserve">Рисунок </w:t>
       </w:r>
       <w:r>
         <w:fldChar w:fldCharType="begin"/>
@@ -10205,11 +10084,9 @@
         </w:rPr>
         <w:t>,</w:t>
       </w:r>
-      <w:proofErr w:type="spellStart"/>
       <w:r>
         <w:t>typeofmaterials</w:t>
       </w:r>
-      <w:proofErr w:type="spellEnd"/>
       <w:r>
         <w:rPr>
           <w:lang w:val="ru-RU"/>
@@ -10225,22 +10102,18 @@
         </w:rPr>
         <w:t xml:space="preserve">. Классы </w:t>
       </w:r>
-      <w:proofErr w:type="spellStart"/>
       <w:r>
         <w:t>OrderRepository</w:t>
       </w:r>
-      <w:proofErr w:type="spellEnd"/>
       <w:r>
         <w:rPr>
           <w:lang w:val="ru-RU"/>
         </w:rPr>
         <w:t xml:space="preserve"> и </w:t>
       </w:r>
-      <w:proofErr w:type="spellStart"/>
       <w:r>
         <w:t>RequestRepository</w:t>
       </w:r>
-      <w:proofErr w:type="spellEnd"/>
       <w:r>
         <w:rPr>
           <w:lang w:val="ru-RU"/>
@@ -10268,60 +10141,32 @@
         </w:rPr>
         <w:t xml:space="preserve"> происходит обработка заказа, заполнение его данными, обновление уже существующего заказа, а так же его удаление. Для этого используется два класса </w:t>
       </w:r>
-      <w:proofErr w:type="spellStart"/>
       <w:r>
         <w:t>OrderService</w:t>
       </w:r>
-      <w:proofErr w:type="spellEnd"/>
       <w:r>
         <w:rPr>
           <w:lang w:val="ru-RU"/>
         </w:rPr>
         <w:t xml:space="preserve"> и </w:t>
       </w:r>
-      <w:proofErr w:type="spellStart"/>
       <w:r>
         <w:t>RequestService</w:t>
       </w:r>
-      <w:proofErr w:type="spellEnd"/>
       <w:r>
         <w:rPr>
           <w:lang w:val="ru-RU"/>
         </w:rPr>
         <w:t xml:space="preserve">. </w:t>
       </w:r>
-      <w:proofErr w:type="spellStart"/>
-      <w:proofErr w:type="gramStart"/>
       <w:r>
         <w:t>UserController</w:t>
       </w:r>
-      <w:proofErr w:type="spellEnd"/>
-      <w:r>
-        <w:rPr>
-          <w:lang w:val="ru-RU"/>
-        </w:rPr>
-        <w:t xml:space="preserve"> обеспечивает связь между пользователем и системой, контролирует ввод данных пользователем и использует модели описанные выше ля реализации определенных действий.</w:t>
-      </w:r>
-      <w:proofErr w:type="gramEnd"/>
-      <w:r>
-        <w:rPr>
-          <w:lang w:val="ru-RU"/>
-        </w:rPr>
-        <w:t xml:space="preserve"> Непосредственное взаимодействие с системой происходит через браузер, где пользователь вводит необходимые данные для создания заказа, они проходят </w:t>
-      </w:r>
-      <w:proofErr w:type="spellStart"/>
-      <w:r>
-        <w:rPr>
-          <w:lang w:val="ru-RU"/>
-        </w:rPr>
-        <w:t>валидность</w:t>
-      </w:r>
-      <w:proofErr w:type="spellEnd"/>
-      <w:r>
-        <w:rPr>
-          <w:lang w:val="ru-RU"/>
-        </w:rPr>
-        <w:t xml:space="preserve"> и проходят по следующим нижележащим уровням.</w:t>
+      <w:r>
+        <w:rPr>
+          <w:lang w:val="ru-RU"/>
+        </w:rPr>
+        <w:t xml:space="preserve"> обеспечивает связь между пользователем и системой, контролирует ввод данных пользователем и использует модели описанные выше ля реализации определенных действий. Непосредственное взаимодействие с системой происходит через браузер, где пользователь вводит необходимые данные для создания заказа, они проходят валидность и проходят по следующим нижележащим уровням.</w:t>
       </w:r>
     </w:p>
     <w:p>
@@ -10390,21 +10235,7 @@
         <w:rPr>
           <w:lang w:val="ru-RU"/>
         </w:rPr>
-        <w:t xml:space="preserve">В данный слой входит сама база данных, </w:t>
-      </w:r>
-      <w:proofErr w:type="gramStart"/>
-      <w:r>
-        <w:rPr>
-          <w:lang w:val="ru-RU"/>
-        </w:rPr>
-        <w:t>сущности</w:t>
-      </w:r>
-      <w:proofErr w:type="gramEnd"/>
-      <w:r>
-        <w:rPr>
-          <w:lang w:val="ru-RU"/>
-        </w:rPr>
-        <w:t xml:space="preserve"> описанные в виде </w:t>
+        <w:t xml:space="preserve">В данный слой входит сама база данных, сущности описанные в виде </w:t>
       </w:r>
       <w:r>
         <w:t>VO</w:t>
@@ -10496,7 +10327,6 @@
         </w:rPr>
         <w:t xml:space="preserve">Данный слой описывает взаимодействие с получением, отправкой заказа, его изменением и/или обновлением. </w:t>
       </w:r>
-      <w:proofErr w:type="gramStart"/>
       <w:r>
         <w:t>Service</w:t>
       </w:r>
@@ -10506,22 +10336,18 @@
         </w:rPr>
         <w:t xml:space="preserve"> осуществляется через классы </w:t>
       </w:r>
-      <w:proofErr w:type="spellStart"/>
       <w:r>
         <w:t>OrderService</w:t>
       </w:r>
-      <w:proofErr w:type="spellEnd"/>
       <w:r>
         <w:rPr>
           <w:lang w:val="ru-RU"/>
         </w:rPr>
         <w:t xml:space="preserve"> и </w:t>
       </w:r>
-      <w:proofErr w:type="spellStart"/>
       <w:r>
         <w:t>RequetsService</w:t>
       </w:r>
-      <w:proofErr w:type="spellEnd"/>
       <w:r>
         <w:rPr>
           <w:lang w:val="ru-RU"/>
@@ -10534,18 +10360,15 @@
         </w:rPr>
         <w:t xml:space="preserve">Так же на этом уровне осуществляется обработка данных с формы с помощью класса </w:t>
       </w:r>
-      <w:proofErr w:type="spellStart"/>
       <w:r>
         <w:t>UserController</w:t>
       </w:r>
-      <w:proofErr w:type="spellEnd"/>
       <w:r>
         <w:rPr>
           <w:lang w:val="ru-RU"/>
         </w:rPr>
         <w:t>.</w:t>
       </w:r>
-      <w:proofErr w:type="gramEnd"/>
     </w:p>
     <w:p>
       <w:pPr>
@@ -10756,10 +10579,10 @@
           <w:lang w:val="ru-RU" w:eastAsia="ru-RU"/>
         </w:rPr>
         <w:drawing>
-          <wp:inline distT="0" distB="0" distL="0" distR="0" wp14:anchorId="20285A56" wp14:editId="471E5ED2">
-            <wp:extent cx="6838950" cy="3381095"/>
+          <wp:inline distT="0" distB="0" distL="0" distR="0" wp14:anchorId="4CA46C2D" wp14:editId="08AD42C2">
+            <wp:extent cx="5964072" cy="3360773"/>
             <wp:effectExtent l="0" t="0" r="0" b="0"/>
-            <wp:docPr id="12" name="Рисунок 12"/>
+            <wp:docPr id="14" name="Рисунок 14"/>
             <wp:cNvGraphicFramePr>
               <a:graphicFrameLocks xmlns:a="http://schemas.openxmlformats.org/drawingml/2006/main" noChangeAspect="1"/>
             </wp:cNvGraphicFramePr>
@@ -10771,7 +10594,7 @@
                     <pic:cNvPicPr/>
                   </pic:nvPicPr>
                   <pic:blipFill>
-                    <a:blip r:embed="rId24"/>
+                    <a:blip r:embed="rId23"/>
                     <a:stretch>
                       <a:fillRect/>
                     </a:stretch>
@@ -10779,7 +10602,7 @@
                   <pic:spPr>
                     <a:xfrm>
                       <a:off x="0" y="0"/>
-                      <a:ext cx="6846351" cy="3384754"/>
+                      <a:ext cx="6005357" cy="3384037"/>
                     </a:xfrm>
                     <a:prstGeom prst="rect">
                       <a:avLst/>
@@ -10799,13 +10622,8 @@
           <w:highlight w:val="red"/>
         </w:rPr>
       </w:pPr>
-      <w:proofErr w:type="spellStart"/>
-      <w:r>
-        <w:t>Рисунок</w:t>
-      </w:r>
-      <w:proofErr w:type="spellEnd"/>
-      <w:r>
-        <w:t xml:space="preserve"> </w:t>
+      <w:r>
+        <w:t xml:space="preserve">Рисунок </w:t>
       </w:r>
       <w:r>
         <w:fldChar w:fldCharType="begin"/>
@@ -10917,7 +10735,7 @@
                     </pic:cNvPicPr>
                   </pic:nvPicPr>
                   <pic:blipFill>
-                    <a:blip r:embed="rId25"/>
+                    <a:blip r:embed="rId24"/>
                     <a:srcRect/>
                     <a:stretch>
                       <a:fillRect/>
@@ -12326,7 +12144,6 @@
           <w:lang w:val="ru-RU" w:eastAsia="ru-RU"/>
         </w:rPr>
       </w:pPr>
-      <w:proofErr w:type="gramStart"/>
       <w:r>
         <w:rPr>
           <w:b/>
@@ -12376,7 +12193,6 @@
         </w:rPr>
         <w:t xml:space="preserve"> кол-во на складе.</w:t>
       </w:r>
-      <w:proofErr w:type="gramEnd"/>
     </w:p>
     <w:p>
       <w:pPr>
@@ -12662,7 +12478,6 @@
         </w:rPr>
         <w:t>MAGIC</w:t>
       </w:r>
-      <w:proofErr w:type="gramStart"/>
       <w:r>
         <w:rPr>
           <w:b/>
@@ -12677,15 +12492,7 @@
           <w:color w:val="000000"/>
           <w:lang w:val="ru-RU" w:eastAsia="ru-RU"/>
         </w:rPr>
-        <w:t> в</w:t>
-      </w:r>
-      <w:proofErr w:type="gramEnd"/>
-      <w:r>
-        <w:rPr>
-          <w:color w:val="000000"/>
-          <w:lang w:val="ru-RU" w:eastAsia="ru-RU"/>
-        </w:rPr>
-        <w:t xml:space="preserve"> данной таблице хранится вся информация о магических свойствах или особенностях.</w:t>
+        <w:t> в данной таблице хранится вся информация о магических свойствах или особенностях.</w:t>
       </w:r>
     </w:p>
     <w:p>
@@ -13285,21 +13092,7 @@
         <w:rPr>
           <w:lang w:val="ru-RU"/>
         </w:rPr>
-        <w:t>При заполнении нового Заказа необходимо выбрат</w:t>
-      </w:r>
-      <w:proofErr w:type="gramStart"/>
-      <w:r>
-        <w:rPr>
-          <w:lang w:val="ru-RU"/>
-        </w:rPr>
-        <w:t>ь(</w:t>
-      </w:r>
-      <w:proofErr w:type="gramEnd"/>
-      <w:r>
-        <w:rPr>
-          <w:lang w:val="ru-RU"/>
-        </w:rPr>
-        <w:t>привязать) один из рецептов.</w:t>
+        <w:t>При заполнении нового Заказа необходимо выбрать(привязать) один из рецептов.</w:t>
       </w:r>
     </w:p>
     <w:p>
@@ -13422,21 +13215,8 @@
       <w:pPr>
         <w:pStyle w:val="InfoBlue"/>
       </w:pPr>
-      <w:proofErr w:type="gramStart"/>
-      <w:r>
-        <w:t>[A description of the persistent data storage perspective of the system.</w:t>
-      </w:r>
-      <w:proofErr w:type="gramEnd"/>
-      <w:r>
-        <w:t xml:space="preserve"> This section is optional if there is little or no persistent </w:t>
-      </w:r>
-      <w:proofErr w:type="gramStart"/>
-      <w:r>
-        <w:t>data,</w:t>
-      </w:r>
-      <w:proofErr w:type="gramEnd"/>
-      <w:r>
-        <w:t xml:space="preserve"> or the translation between the Design Model and the Data Model is trivial.]</w:t>
+      <w:r>
+        <w:t>[A description of the persistent data storage perspective of the system. This section is optional if there is little or no persistent data, or the translation between the Design Model and the Data Model is trivial.]</w:t>
       </w:r>
     </w:p>
     <w:p>
@@ -13459,11 +13239,9 @@
       <w:pPr>
         <w:pStyle w:val="InfoBlue"/>
       </w:pPr>
-      <w:proofErr w:type="gramStart"/>
       <w:r>
         <w:t>[A description of the major dimensioning characteristics of the software that impact the architecture, as well as the target performance constraints.]</w:t>
       </w:r>
-      <w:proofErr w:type="gramEnd"/>
     </w:p>
     <w:p>
       <w:pPr>
@@ -13491,10 +13269,10 @@
     </w:p>
     <w:p/>
     <w:sectPr>
-      <w:headerReference w:type="default" r:id="rId26"/>
-      <w:footerReference w:type="default" r:id="rId27"/>
-      <w:headerReference w:type="first" r:id="rId28"/>
-      <w:footerReference w:type="first" r:id="rId29"/>
+      <w:headerReference w:type="default" r:id="rId25"/>
+      <w:footerReference w:type="default" r:id="rId26"/>
+      <w:headerReference w:type="first" r:id="rId27"/>
+      <w:footerReference w:type="first" r:id="rId28"/>
       <w:pgSz w:w="15840" w:h="12240" w:orient="landscape" w:code="1"/>
       <w:pgMar w:top="1440" w:right="1440" w:bottom="1440" w:left="1440" w:header="720" w:footer="720" w:gutter="0"/>
       <w:cols w:space="720"/>
@@ -13505,7 +13283,7 @@
 </file>
 
 <file path=word/endnotes.xml><?xml version="1.0" encoding="utf-8"?>
-<w:endnotes xmlns:wpc="http://schemas.microsoft.com/office/word/2010/wordprocessingCanvas" xmlns:mc="http://schemas.openxmlformats.org/markup-compatibility/2006" xmlns:o="urn:schemas-microsoft-com:office:office" xmlns:r="http://schemas.openxmlformats.org/officeDocument/2006/relationships" xmlns:m="http://schemas.openxmlformats.org/officeDocument/2006/math" xmlns:v="urn:schemas-microsoft-com:vml" xmlns:wp14="http://schemas.microsoft.com/office/word/2010/wordprocessingDrawing" xmlns:wp="http://schemas.openxmlformats.org/drawingml/2006/wordprocessingDrawing" xmlns:w10="urn:schemas-microsoft-com:office:word" xmlns:w="http://schemas.openxmlformats.org/wordprocessingml/2006/main" xmlns:w14="http://schemas.microsoft.com/office/word/2010/wordml" xmlns:wpg="http://schemas.microsoft.com/office/word/2010/wordprocessingGroup" xmlns:wpi="http://schemas.microsoft.com/office/word/2010/wordprocessingInk" xmlns:wne="http://schemas.microsoft.com/office/word/2006/wordml" xmlns:wps="http://schemas.microsoft.com/office/word/2010/wordprocessingShape" mc:Ignorable="w14 wp14">
+<w:endnotes xmlns:wpc="http://schemas.microsoft.com/office/word/2010/wordprocessingCanvas" xmlns:mc="http://schemas.openxmlformats.org/markup-compatibility/2006" xmlns:o="urn:schemas-microsoft-com:office:office" xmlns:r="http://schemas.openxmlformats.org/officeDocument/2006/relationships" xmlns:m="http://schemas.openxmlformats.org/officeDocument/2006/math" xmlns:v="urn:schemas-microsoft-com:vml" xmlns:wp14="http://schemas.microsoft.com/office/word/2010/wordprocessingDrawing" xmlns:wp="http://schemas.openxmlformats.org/drawingml/2006/wordprocessingDrawing" xmlns:w10="urn:schemas-microsoft-com:office:word" xmlns:w="http://schemas.openxmlformats.org/wordprocessingml/2006/main" xmlns:w14="http://schemas.microsoft.com/office/word/2010/wordml" xmlns:w15="http://schemas.microsoft.com/office/word/2012/wordml" xmlns:wpg="http://schemas.microsoft.com/office/word/2010/wordprocessingGroup" xmlns:wpi="http://schemas.microsoft.com/office/word/2010/wordprocessingInk" xmlns:wne="http://schemas.microsoft.com/office/word/2006/wordml" xmlns:wps="http://schemas.microsoft.com/office/word/2010/wordprocessingShape" mc:Ignorable="w14 w15 wp14">
   <w:endnote w:type="separator" w:id="-1">
     <w:p>
       <w:pPr>
@@ -13530,7 +13308,7 @@
 </file>
 
 <file path=word/footer1.xml><?xml version="1.0" encoding="utf-8"?>
-<w:ftr xmlns:wpc="http://schemas.microsoft.com/office/word/2010/wordprocessingCanvas" xmlns:mc="http://schemas.openxmlformats.org/markup-compatibility/2006" xmlns:o="urn:schemas-microsoft-com:office:office" xmlns:r="http://schemas.openxmlformats.org/officeDocument/2006/relationships" xmlns:m="http://schemas.openxmlformats.org/officeDocument/2006/math" xmlns:v="urn:schemas-microsoft-com:vml" xmlns:wp14="http://schemas.microsoft.com/office/word/2010/wordprocessingDrawing" xmlns:wp="http://schemas.openxmlformats.org/drawingml/2006/wordprocessingDrawing" xmlns:w10="urn:schemas-microsoft-com:office:word" xmlns:w="http://schemas.openxmlformats.org/wordprocessingml/2006/main" xmlns:w14="http://schemas.microsoft.com/office/word/2010/wordml" xmlns:wpg="http://schemas.microsoft.com/office/word/2010/wordprocessingGroup" xmlns:wpi="http://schemas.microsoft.com/office/word/2010/wordprocessingInk" xmlns:wne="http://schemas.microsoft.com/office/word/2006/wordml" xmlns:wps="http://schemas.microsoft.com/office/word/2010/wordprocessingShape" mc:Ignorable="w14 wp14">
+<w:ftr xmlns:wpc="http://schemas.microsoft.com/office/word/2010/wordprocessingCanvas" xmlns:mc="http://schemas.openxmlformats.org/markup-compatibility/2006" xmlns:o="urn:schemas-microsoft-com:office:office" xmlns:r="http://schemas.openxmlformats.org/officeDocument/2006/relationships" xmlns:m="http://schemas.openxmlformats.org/officeDocument/2006/math" xmlns:v="urn:schemas-microsoft-com:vml" xmlns:wp14="http://schemas.microsoft.com/office/word/2010/wordprocessingDrawing" xmlns:wp="http://schemas.openxmlformats.org/drawingml/2006/wordprocessingDrawing" xmlns:w10="urn:schemas-microsoft-com:office:word" xmlns:w="http://schemas.openxmlformats.org/wordprocessingml/2006/main" xmlns:w14="http://schemas.microsoft.com/office/word/2010/wordml" xmlns:w15="http://schemas.microsoft.com/office/word/2012/wordml" xmlns:wpg="http://schemas.microsoft.com/office/word/2010/wordprocessingGroup" xmlns:wpi="http://schemas.microsoft.com/office/word/2010/wordprocessingInk" xmlns:wne="http://schemas.microsoft.com/office/word/2006/wordml" xmlns:wps="http://schemas.microsoft.com/office/word/2010/wordprocessingShape" mc:Ignorable="w14 w15 wp14">
   <w:p>
     <w:pPr>
       <w:pStyle w:val="a7"/>
@@ -13568,7 +13346,7 @@
 </file>
 
 <file path=word/footer2.xml><?xml version="1.0" encoding="utf-8"?>
-<w:ftr xmlns:wpc="http://schemas.microsoft.com/office/word/2010/wordprocessingCanvas" xmlns:mc="http://schemas.openxmlformats.org/markup-compatibility/2006" xmlns:o="urn:schemas-microsoft-com:office:office" xmlns:r="http://schemas.openxmlformats.org/officeDocument/2006/relationships" xmlns:m="http://schemas.openxmlformats.org/officeDocument/2006/math" xmlns:v="urn:schemas-microsoft-com:vml" xmlns:wp14="http://schemas.microsoft.com/office/word/2010/wordprocessingDrawing" xmlns:wp="http://schemas.openxmlformats.org/drawingml/2006/wordprocessingDrawing" xmlns:w10="urn:schemas-microsoft-com:office:word" xmlns:w="http://schemas.openxmlformats.org/wordprocessingml/2006/main" xmlns:w14="http://schemas.microsoft.com/office/word/2010/wordml" xmlns:wpg="http://schemas.microsoft.com/office/word/2010/wordprocessingGroup" xmlns:wpi="http://schemas.microsoft.com/office/word/2010/wordprocessingInk" xmlns:wne="http://schemas.microsoft.com/office/word/2006/wordml" xmlns:wps="http://schemas.microsoft.com/office/word/2010/wordprocessingShape" mc:Ignorable="w14 wp14">
+<w:ftr xmlns:wpc="http://schemas.microsoft.com/office/word/2010/wordprocessingCanvas" xmlns:mc="http://schemas.openxmlformats.org/markup-compatibility/2006" xmlns:o="urn:schemas-microsoft-com:office:office" xmlns:r="http://schemas.openxmlformats.org/officeDocument/2006/relationships" xmlns:m="http://schemas.openxmlformats.org/officeDocument/2006/math" xmlns:v="urn:schemas-microsoft-com:vml" xmlns:wp14="http://schemas.microsoft.com/office/word/2010/wordprocessingDrawing" xmlns:wp="http://schemas.openxmlformats.org/drawingml/2006/wordprocessingDrawing" xmlns:w10="urn:schemas-microsoft-com:office:word" xmlns:w="http://schemas.openxmlformats.org/wordprocessingml/2006/main" xmlns:w14="http://schemas.microsoft.com/office/word/2010/wordml" xmlns:w15="http://schemas.microsoft.com/office/word/2012/wordml" xmlns:wpg="http://schemas.microsoft.com/office/word/2010/wordprocessingGroup" xmlns:wpi="http://schemas.microsoft.com/office/word/2010/wordprocessingInk" xmlns:wne="http://schemas.microsoft.com/office/word/2006/wordml" xmlns:wps="http://schemas.microsoft.com/office/word/2010/wordprocessingShape" mc:Ignorable="w14 w15 wp14">
   <w:tbl>
     <w:tblPr>
       <w:tblW w:w="0" w:type="auto"/>
@@ -13625,17 +13403,27 @@
           <w:r>
             <w:sym w:font="Symbol" w:char="F0D3"/>
           </w:r>
-          <w:fldSimple w:instr=" DOCPROPERTY &quot;Company&quot;  \* MERGEFORMAT ">
-            <w:r>
-              <w:t>&lt;</w:t>
-            </w:r>
-            <w:r>
-              <w:t xml:space="preserve">CRAFT-DEVELOPMENT </w:t>
-            </w:r>
-            <w:r>
-              <w:t>&gt;</w:t>
-            </w:r>
-          </w:fldSimple>
+          <w:r>
+            <w:fldChar w:fldCharType="begin"/>
+          </w:r>
+          <w:r>
+            <w:instrText xml:space="preserve"> DOCPROPERTY "Company"  \* MERGEFORMAT </w:instrText>
+          </w:r>
+          <w:r>
+            <w:fldChar w:fldCharType="separate"/>
+          </w:r>
+          <w:r>
+            <w:t>&lt;</w:t>
+          </w:r>
+          <w:r>
+            <w:t xml:space="preserve">CRAFT-DEVELOPMENT </w:t>
+          </w:r>
+          <w:r>
+            <w:t>&gt;</w:t>
+          </w:r>
+          <w:r>
+            <w:fldChar w:fldCharType="end"/>
+          </w:r>
           <w:r>
             <w:t xml:space="preserve">, </w:t>
           </w:r>
@@ -13702,7 +13490,7 @@
               <w:rStyle w:val="a8"/>
               <w:noProof/>
             </w:rPr>
-            <w:t>6</w:t>
+            <w:t>17</w:t>
           </w:r>
           <w:r>
             <w:rPr>
@@ -13716,15 +13504,29 @@
             </w:rPr>
             <w:t xml:space="preserve"> of </w:t>
           </w:r>
-          <w:fldSimple w:instr=" NUMPAGES  \* MERGEFORMAT ">
-            <w:r>
-              <w:rPr>
-                <w:rStyle w:val="a8"/>
-                <w:noProof/>
-              </w:rPr>
-              <w:t>27</w:t>
-            </w:r>
-          </w:fldSimple>
+          <w:r>
+            <w:fldChar w:fldCharType="begin"/>
+          </w:r>
+          <w:r>
+            <w:instrText xml:space="preserve"> NUMPAGES  \* MERGEFORMAT </w:instrText>
+          </w:r>
+          <w:r>
+            <w:fldChar w:fldCharType="separate"/>
+          </w:r>
+          <w:r>
+            <w:rPr>
+              <w:rStyle w:val="a8"/>
+              <w:noProof/>
+            </w:rPr>
+            <w:t>27</w:t>
+          </w:r>
+          <w:r>
+            <w:rPr>
+              <w:rStyle w:val="a8"/>
+              <w:noProof/>
+            </w:rPr>
+            <w:fldChar w:fldCharType="end"/>
+          </w:r>
         </w:p>
       </w:tc>
     </w:tr>
@@ -13738,7 +13540,7 @@
 </file>
 
 <file path=word/footer3.xml><?xml version="1.0" encoding="utf-8"?>
-<w:ftr xmlns:wpc="http://schemas.microsoft.com/office/word/2010/wordprocessingCanvas" xmlns:mc="http://schemas.openxmlformats.org/markup-compatibility/2006" xmlns:o="urn:schemas-microsoft-com:office:office" xmlns:r="http://schemas.openxmlformats.org/officeDocument/2006/relationships" xmlns:m="http://schemas.openxmlformats.org/officeDocument/2006/math" xmlns:v="urn:schemas-microsoft-com:vml" xmlns:wp14="http://schemas.microsoft.com/office/word/2010/wordprocessingDrawing" xmlns:wp="http://schemas.openxmlformats.org/drawingml/2006/wordprocessingDrawing" xmlns:w10="urn:schemas-microsoft-com:office:word" xmlns:w="http://schemas.openxmlformats.org/wordprocessingml/2006/main" xmlns:w14="http://schemas.microsoft.com/office/word/2010/wordml" xmlns:wpg="http://schemas.microsoft.com/office/word/2010/wordprocessingGroup" xmlns:wpi="http://schemas.microsoft.com/office/word/2010/wordprocessingInk" xmlns:wne="http://schemas.microsoft.com/office/word/2006/wordml" xmlns:wps="http://schemas.microsoft.com/office/word/2010/wordprocessingShape" mc:Ignorable="w14 wp14">
+<w:ftr xmlns:wpc="http://schemas.microsoft.com/office/word/2010/wordprocessingCanvas" xmlns:mc="http://schemas.openxmlformats.org/markup-compatibility/2006" xmlns:o="urn:schemas-microsoft-com:office:office" xmlns:r="http://schemas.openxmlformats.org/officeDocument/2006/relationships" xmlns:m="http://schemas.openxmlformats.org/officeDocument/2006/math" xmlns:v="urn:schemas-microsoft-com:vml" xmlns:wp14="http://schemas.microsoft.com/office/word/2010/wordprocessingDrawing" xmlns:wp="http://schemas.openxmlformats.org/drawingml/2006/wordprocessingDrawing" xmlns:w10="urn:schemas-microsoft-com:office:word" xmlns:w="http://schemas.openxmlformats.org/wordprocessingml/2006/main" xmlns:w14="http://schemas.microsoft.com/office/word/2010/wordml" xmlns:w15="http://schemas.microsoft.com/office/word/2012/wordml" xmlns:wpg="http://schemas.microsoft.com/office/word/2010/wordprocessingGroup" xmlns:wpi="http://schemas.microsoft.com/office/word/2010/wordprocessingInk" xmlns:wne="http://schemas.microsoft.com/office/word/2006/wordml" xmlns:wps="http://schemas.microsoft.com/office/word/2010/wordprocessingShape" mc:Ignorable="w14 w15 wp14">
   <w:p>
     <w:pPr>
       <w:pStyle w:val="a7"/>
@@ -13748,7 +13550,7 @@
 </file>
 
 <file path=word/footnotes.xml><?xml version="1.0" encoding="utf-8"?>
-<w:footnotes xmlns:wpc="http://schemas.microsoft.com/office/word/2010/wordprocessingCanvas" xmlns:mc="http://schemas.openxmlformats.org/markup-compatibility/2006" xmlns:o="urn:schemas-microsoft-com:office:office" xmlns:r="http://schemas.openxmlformats.org/officeDocument/2006/relationships" xmlns:m="http://schemas.openxmlformats.org/officeDocument/2006/math" xmlns:v="urn:schemas-microsoft-com:vml" xmlns:wp14="http://schemas.microsoft.com/office/word/2010/wordprocessingDrawing" xmlns:wp="http://schemas.openxmlformats.org/drawingml/2006/wordprocessingDrawing" xmlns:w10="urn:schemas-microsoft-com:office:word" xmlns:w="http://schemas.openxmlformats.org/wordprocessingml/2006/main" xmlns:w14="http://schemas.microsoft.com/office/word/2010/wordml" xmlns:wpg="http://schemas.microsoft.com/office/word/2010/wordprocessingGroup" xmlns:wpi="http://schemas.microsoft.com/office/word/2010/wordprocessingInk" xmlns:wne="http://schemas.microsoft.com/office/word/2006/wordml" xmlns:wps="http://schemas.microsoft.com/office/word/2010/wordprocessingShape" mc:Ignorable="w14 wp14">
+<w:footnotes xmlns:wpc="http://schemas.microsoft.com/office/word/2010/wordprocessingCanvas" xmlns:mc="http://schemas.openxmlformats.org/markup-compatibility/2006" xmlns:o="urn:schemas-microsoft-com:office:office" xmlns:r="http://schemas.openxmlformats.org/officeDocument/2006/relationships" xmlns:m="http://schemas.openxmlformats.org/officeDocument/2006/math" xmlns:v="urn:schemas-microsoft-com:vml" xmlns:wp14="http://schemas.microsoft.com/office/word/2010/wordprocessingDrawing" xmlns:wp="http://schemas.openxmlformats.org/drawingml/2006/wordprocessingDrawing" xmlns:w10="urn:schemas-microsoft-com:office:word" xmlns:w="http://schemas.openxmlformats.org/wordprocessingml/2006/main" xmlns:w14="http://schemas.microsoft.com/office/word/2010/wordml" xmlns:w15="http://schemas.microsoft.com/office/word/2012/wordml" xmlns:wpg="http://schemas.microsoft.com/office/word/2010/wordprocessingGroup" xmlns:wpi="http://schemas.microsoft.com/office/word/2010/wordprocessingInk" xmlns:wne="http://schemas.microsoft.com/office/word/2006/wordml" xmlns:wps="http://schemas.microsoft.com/office/word/2010/wordprocessingShape" mc:Ignorable="w14 w15 wp14">
   <w:footnote w:type="separator" w:id="-1">
     <w:p>
       <w:pPr>
@@ -13773,7 +13575,7 @@
 </file>
 
 <file path=word/header1.xml><?xml version="1.0" encoding="utf-8"?>
-<w:hdr xmlns:wpc="http://schemas.microsoft.com/office/word/2010/wordprocessingCanvas" xmlns:mc="http://schemas.openxmlformats.org/markup-compatibility/2006" xmlns:o="urn:schemas-microsoft-com:office:office" xmlns:r="http://schemas.openxmlformats.org/officeDocument/2006/relationships" xmlns:m="http://schemas.openxmlformats.org/officeDocument/2006/math" xmlns:v="urn:schemas-microsoft-com:vml" xmlns:wp14="http://schemas.microsoft.com/office/word/2010/wordprocessingDrawing" xmlns:wp="http://schemas.openxmlformats.org/drawingml/2006/wordprocessingDrawing" xmlns:w10="urn:schemas-microsoft-com:office:word" xmlns:w="http://schemas.openxmlformats.org/wordprocessingml/2006/main" xmlns:w14="http://schemas.microsoft.com/office/word/2010/wordml" xmlns:wpg="http://schemas.microsoft.com/office/word/2010/wordprocessingGroup" xmlns:wpi="http://schemas.microsoft.com/office/word/2010/wordprocessingInk" xmlns:wne="http://schemas.microsoft.com/office/word/2006/wordml" xmlns:wps="http://schemas.microsoft.com/office/word/2010/wordprocessingShape" mc:Ignorable="w14 wp14">
+<w:hdr xmlns:wpc="http://schemas.microsoft.com/office/word/2010/wordprocessingCanvas" xmlns:mc="http://schemas.openxmlformats.org/markup-compatibility/2006" xmlns:o="urn:schemas-microsoft-com:office:office" xmlns:r="http://schemas.openxmlformats.org/officeDocument/2006/relationships" xmlns:m="http://schemas.openxmlformats.org/officeDocument/2006/math" xmlns:v="urn:schemas-microsoft-com:vml" xmlns:wp14="http://schemas.microsoft.com/office/word/2010/wordprocessingDrawing" xmlns:wp="http://schemas.openxmlformats.org/drawingml/2006/wordprocessingDrawing" xmlns:w10="urn:schemas-microsoft-com:office:word" xmlns:w="http://schemas.openxmlformats.org/wordprocessingml/2006/main" xmlns:w14="http://schemas.microsoft.com/office/word/2010/wordml" xmlns:w15="http://schemas.microsoft.com/office/word/2012/wordml" xmlns:wpg="http://schemas.microsoft.com/office/word/2010/wordprocessingGroup" xmlns:wpi="http://schemas.microsoft.com/office/word/2010/wordprocessingInk" xmlns:wne="http://schemas.microsoft.com/office/word/2006/wordml" xmlns:wps="http://schemas.microsoft.com/office/word/2010/wordprocessingShape" mc:Ignorable="w14 w15 wp14">
   <w:p>
     <w:pPr>
       <w:rPr>
@@ -13804,16 +13606,31 @@
         <w:lang w:val="ru-RU"/>
       </w:rPr>
     </w:pPr>
-    <w:fldSimple w:instr=" DOCPROPERTY &quot;Company&quot;  \* MERGEFORMAT ">
-      <w:r>
-        <w:rPr>
-          <w:rFonts w:ascii="Arial" w:hAnsi="Arial"/>
-          <w:b/>
-          <w:sz w:val="36"/>
-        </w:rPr>
-        <w:t>&lt;CRAFT-DEVELOPMENT&gt;</w:t>
-      </w:r>
-    </w:fldSimple>
+    <w:r>
+      <w:fldChar w:fldCharType="begin"/>
+    </w:r>
+    <w:r>
+      <w:instrText xml:space="preserve"> DOCPROPERTY "Company"  \* MERGEFORMAT </w:instrText>
+    </w:r>
+    <w:r>
+      <w:fldChar w:fldCharType="separate"/>
+    </w:r>
+    <w:r>
+      <w:rPr>
+        <w:rFonts w:ascii="Arial" w:hAnsi="Arial"/>
+        <w:b/>
+        <w:sz w:val="36"/>
+      </w:rPr>
+      <w:t>&lt;CRAFT-DEVELOPMENT&gt;</w:t>
+    </w:r>
+    <w:r>
+      <w:rPr>
+        <w:rFonts w:ascii="Arial" w:hAnsi="Arial"/>
+        <w:b/>
+        <w:sz w:val="36"/>
+      </w:rPr>
+      <w:fldChar w:fldCharType="end"/>
+    </w:r>
   </w:p>
   <w:p>
     <w:pPr>
@@ -13835,7 +13652,7 @@
 </file>
 
 <file path=word/header2.xml><?xml version="1.0" encoding="utf-8"?>
-<w:hdr xmlns:wpc="http://schemas.microsoft.com/office/word/2010/wordprocessingCanvas" xmlns:mc="http://schemas.openxmlformats.org/markup-compatibility/2006" xmlns:o="urn:schemas-microsoft-com:office:office" xmlns:r="http://schemas.openxmlformats.org/officeDocument/2006/relationships" xmlns:m="http://schemas.openxmlformats.org/officeDocument/2006/math" xmlns:v="urn:schemas-microsoft-com:vml" xmlns:wp14="http://schemas.microsoft.com/office/word/2010/wordprocessingDrawing" xmlns:wp="http://schemas.openxmlformats.org/drawingml/2006/wordprocessingDrawing" xmlns:w10="urn:schemas-microsoft-com:office:word" xmlns:w="http://schemas.openxmlformats.org/wordprocessingml/2006/main" xmlns:w14="http://schemas.microsoft.com/office/word/2010/wordml" xmlns:wpg="http://schemas.microsoft.com/office/word/2010/wordprocessingGroup" xmlns:wpi="http://schemas.microsoft.com/office/word/2010/wordprocessingInk" xmlns:wne="http://schemas.microsoft.com/office/word/2006/wordml" xmlns:wps="http://schemas.microsoft.com/office/word/2010/wordprocessingShape" mc:Ignorable="w14 wp14">
+<w:hdr xmlns:wpc="http://schemas.microsoft.com/office/word/2010/wordprocessingCanvas" xmlns:mc="http://schemas.openxmlformats.org/markup-compatibility/2006" xmlns:o="urn:schemas-microsoft-com:office:office" xmlns:r="http://schemas.openxmlformats.org/officeDocument/2006/relationships" xmlns:m="http://schemas.openxmlformats.org/officeDocument/2006/math" xmlns:v="urn:schemas-microsoft-com:vml" xmlns:wp14="http://schemas.microsoft.com/office/word/2010/wordprocessingDrawing" xmlns:wp="http://schemas.openxmlformats.org/drawingml/2006/wordprocessingDrawing" xmlns:w10="urn:schemas-microsoft-com:office:word" xmlns:w="http://schemas.openxmlformats.org/wordprocessingml/2006/main" xmlns:w14="http://schemas.microsoft.com/office/word/2010/wordml" xmlns:w15="http://schemas.microsoft.com/office/word/2012/wordml" xmlns:wpg="http://schemas.microsoft.com/office/word/2010/wordprocessingGroup" xmlns:wpi="http://schemas.microsoft.com/office/word/2010/wordprocessingInk" xmlns:wne="http://schemas.microsoft.com/office/word/2006/wordml" xmlns:wps="http://schemas.microsoft.com/office/word/2010/wordprocessingShape" mc:Ignorable="w14 w15 wp14">
   <w:tbl>
     <w:tblPr>
       <w:tblW w:w="0" w:type="auto"/>
@@ -13864,29 +13681,39 @@
             <w:spacing w:line="240" w:lineRule="auto"/>
             <w:jc w:val="right"/>
           </w:pPr>
-          <w:fldSimple w:instr=" SUBJECT  \* MERGEFORMAT ">
-            <w:r>
-              <w:rPr>
-                <w:lang w:val="ru-RU"/>
-              </w:rPr>
-              <w:t>&lt;</w:t>
-            </w:r>
-            <w:r>
-              <w:rPr>
-                <w:lang w:val="ru-RU"/>
-              </w:rPr>
-              <w:t>МКСИД</w:t>
-            </w:r>
-            <w:r>
-              <w:rPr>
-                <w:lang w:val="ru-RU"/>
-              </w:rPr>
-              <w:t xml:space="preserve"> «Иллюзия»</w:t>
-            </w:r>
-            <w:r>
-              <w:t>&gt;</w:t>
-            </w:r>
-          </w:fldSimple>
+          <w:r>
+            <w:fldChar w:fldCharType="begin"/>
+          </w:r>
+          <w:r>
+            <w:instrText xml:space="preserve"> SUBJECT  \* MERGEFORMAT </w:instrText>
+          </w:r>
+          <w:r>
+            <w:fldChar w:fldCharType="separate"/>
+          </w:r>
+          <w:r>
+            <w:rPr>
+              <w:lang w:val="ru-RU"/>
+            </w:rPr>
+            <w:t>&lt;</w:t>
+          </w:r>
+          <w:r>
+            <w:rPr>
+              <w:lang w:val="ru-RU"/>
+            </w:rPr>
+            <w:t>МКСИД</w:t>
+          </w:r>
+          <w:r>
+            <w:rPr>
+              <w:lang w:val="ru-RU"/>
+            </w:rPr>
+            <w:t xml:space="preserve"> «Иллюзия»</w:t>
+          </w:r>
+          <w:r>
+            <w:t>&gt;</w:t>
+          </w:r>
+          <w:r>
+            <w:fldChar w:fldCharType="end"/>
+          </w:r>
         </w:p>
       </w:tc>
       <w:tc>
@@ -13925,11 +13752,21 @@
           <w:tcW w:w="6379" w:type="dxa"/>
         </w:tcPr>
         <w:p>
-          <w:fldSimple w:instr=" TITLE  \* MERGEFORMAT ">
-            <w:r>
-              <w:t>Software Architecture Document</w:t>
-            </w:r>
-          </w:fldSimple>
+          <w:r>
+            <w:fldChar w:fldCharType="begin"/>
+          </w:r>
+          <w:r>
+            <w:instrText xml:space="preserve"> TITLE  \* MERGEFORMAT </w:instrText>
+          </w:r>
+          <w:r>
+            <w:fldChar w:fldCharType="separate"/>
+          </w:r>
+          <w:r>
+            <w:t>Software Architecture Document</w:t>
+          </w:r>
+          <w:r>
+            <w:fldChar w:fldCharType="end"/>
+          </w:r>
         </w:p>
       </w:tc>
       <w:tc>
@@ -13987,7 +13824,7 @@
 </file>
 
 <file path=word/header3.xml><?xml version="1.0" encoding="utf-8"?>
-<w:hdr xmlns:wpc="http://schemas.microsoft.com/office/word/2010/wordprocessingCanvas" xmlns:mc="http://schemas.openxmlformats.org/markup-compatibility/2006" xmlns:o="urn:schemas-microsoft-com:office:office" xmlns:r="http://schemas.openxmlformats.org/officeDocument/2006/relationships" xmlns:m="http://schemas.openxmlformats.org/officeDocument/2006/math" xmlns:v="urn:schemas-microsoft-com:vml" xmlns:wp14="http://schemas.microsoft.com/office/word/2010/wordprocessingDrawing" xmlns:wp="http://schemas.openxmlformats.org/drawingml/2006/wordprocessingDrawing" xmlns:w10="urn:schemas-microsoft-com:office:word" xmlns:w="http://schemas.openxmlformats.org/wordprocessingml/2006/main" xmlns:w14="http://schemas.microsoft.com/office/word/2010/wordml" xmlns:wpg="http://schemas.microsoft.com/office/word/2010/wordprocessingGroup" xmlns:wpi="http://schemas.microsoft.com/office/word/2010/wordprocessingInk" xmlns:wne="http://schemas.microsoft.com/office/word/2006/wordml" xmlns:wps="http://schemas.microsoft.com/office/word/2010/wordprocessingShape" mc:Ignorable="w14 wp14">
+<w:hdr xmlns:wpc="http://schemas.microsoft.com/office/word/2010/wordprocessingCanvas" xmlns:mc="http://schemas.openxmlformats.org/markup-compatibility/2006" xmlns:o="urn:schemas-microsoft-com:office:office" xmlns:r="http://schemas.openxmlformats.org/officeDocument/2006/relationships" xmlns:m="http://schemas.openxmlformats.org/officeDocument/2006/math" xmlns:v="urn:schemas-microsoft-com:vml" xmlns:wp14="http://schemas.microsoft.com/office/word/2010/wordprocessingDrawing" xmlns:wp="http://schemas.openxmlformats.org/drawingml/2006/wordprocessingDrawing" xmlns:w10="urn:schemas-microsoft-com:office:word" xmlns:w="http://schemas.openxmlformats.org/wordprocessingml/2006/main" xmlns:w14="http://schemas.microsoft.com/office/word/2010/wordml" xmlns:w15="http://schemas.microsoft.com/office/word/2012/wordml" xmlns:wpg="http://schemas.microsoft.com/office/word/2010/wordprocessingGroup" xmlns:wpi="http://schemas.microsoft.com/office/word/2010/wordprocessingInk" xmlns:wne="http://schemas.microsoft.com/office/word/2006/wordml" xmlns:wps="http://schemas.microsoft.com/office/word/2010/wordprocessingShape" mc:Ignorable="w14 w15 wp14">
   <w:p>
     <w:pPr>
       <w:pStyle w:val="a6"/>
@@ -13997,7 +13834,7 @@
 </file>
 
 <file path=word/numbering.xml><?xml version="1.0" encoding="utf-8"?>
-<w:numbering xmlns:wpc="http://schemas.microsoft.com/office/word/2010/wordprocessingCanvas" xmlns:mc="http://schemas.openxmlformats.org/markup-compatibility/2006" xmlns:o="urn:schemas-microsoft-com:office:office" xmlns:r="http://schemas.openxmlformats.org/officeDocument/2006/relationships" xmlns:m="http://schemas.openxmlformats.org/officeDocument/2006/math" xmlns:v="urn:schemas-microsoft-com:vml" xmlns:wp14="http://schemas.microsoft.com/office/word/2010/wordprocessingDrawing" xmlns:wp="http://schemas.openxmlformats.org/drawingml/2006/wordprocessingDrawing" xmlns:w10="urn:schemas-microsoft-com:office:word" xmlns:w="http://schemas.openxmlformats.org/wordprocessingml/2006/main" xmlns:w14="http://schemas.microsoft.com/office/word/2010/wordml" xmlns:wpg="http://schemas.microsoft.com/office/word/2010/wordprocessingGroup" xmlns:wpi="http://schemas.microsoft.com/office/word/2010/wordprocessingInk" xmlns:wne="http://schemas.microsoft.com/office/word/2006/wordml" xmlns:wps="http://schemas.microsoft.com/office/word/2010/wordprocessingShape" mc:Ignorable="w14 wp14">
+<w:numbering xmlns:wpc="http://schemas.microsoft.com/office/word/2010/wordprocessingCanvas" xmlns:mc="http://schemas.openxmlformats.org/markup-compatibility/2006" xmlns:o="urn:schemas-microsoft-com:office:office" xmlns:r="http://schemas.openxmlformats.org/officeDocument/2006/relationships" xmlns:m="http://schemas.openxmlformats.org/officeDocument/2006/math" xmlns:v="urn:schemas-microsoft-com:vml" xmlns:wp14="http://schemas.microsoft.com/office/word/2010/wordprocessingDrawing" xmlns:wp="http://schemas.openxmlformats.org/drawingml/2006/wordprocessingDrawing" xmlns:w10="urn:schemas-microsoft-com:office:word" xmlns:w="http://schemas.openxmlformats.org/wordprocessingml/2006/main" xmlns:w14="http://schemas.microsoft.com/office/word/2010/wordml" xmlns:w15="http://schemas.microsoft.com/office/word/2012/wordml" xmlns:wpg="http://schemas.microsoft.com/office/word/2010/wordprocessingGroup" xmlns:wpi="http://schemas.microsoft.com/office/word/2010/wordprocessingInk" xmlns:wne="http://schemas.microsoft.com/office/word/2006/wordml" xmlns:wps="http://schemas.microsoft.com/office/word/2010/wordprocessingShape" mc:Ignorable="w14 w15 wp14">
   <w:abstractNum w:abstractNumId="0">
     <w:nsid w:val="FFFFFFFB"/>
     <w:multiLevelType w:val="multilevel"/>
@@ -14954,7 +14791,7 @@
 </file>
 
 <file path=word/styles.xml><?xml version="1.0" encoding="utf-8"?>
-<w:styles xmlns:mc="http://schemas.openxmlformats.org/markup-compatibility/2006" xmlns:r="http://schemas.openxmlformats.org/officeDocument/2006/relationships" xmlns:w="http://schemas.openxmlformats.org/wordprocessingml/2006/main" xmlns:w14="http://schemas.microsoft.com/office/word/2010/wordml" mc:Ignorable="w14">
+<w:styles xmlns:mc="http://schemas.openxmlformats.org/markup-compatibility/2006" xmlns:r="http://schemas.openxmlformats.org/officeDocument/2006/relationships" xmlns:w="http://schemas.openxmlformats.org/wordprocessingml/2006/main" xmlns:w14="http://schemas.microsoft.com/office/word/2010/wordml" xmlns:w15="http://schemas.microsoft.com/office/word/2012/wordml" mc:Ignorable="w14 w15">
   <w:docDefaults>
     <w:rPrDefault>
       <w:rPr>
@@ -14964,155 +14801,378 @@
     </w:rPrDefault>
     <w:pPrDefault/>
   </w:docDefaults>
-  <w:latentStyles w:defLockedState="0" w:defUIPriority="99" w:defSemiHidden="1" w:defUnhideWhenUsed="1" w:defQFormat="0" w:count="267">
-    <w:lsdException w:name="Normal" w:semiHidden="0" w:uiPriority="0" w:unhideWhenUsed="0" w:qFormat="1"/>
-    <w:lsdException w:name="heading 1" w:semiHidden="0" w:uiPriority="0" w:unhideWhenUsed="0" w:qFormat="1"/>
-    <w:lsdException w:name="heading 2" w:semiHidden="0" w:uiPriority="0" w:unhideWhenUsed="0" w:qFormat="1"/>
-    <w:lsdException w:name="heading 3" w:semiHidden="0" w:uiPriority="0" w:unhideWhenUsed="0" w:qFormat="1"/>
-    <w:lsdException w:name="heading 4" w:semiHidden="0" w:uiPriority="0" w:unhideWhenUsed="0" w:qFormat="1"/>
-    <w:lsdException w:name="heading 5" w:semiHidden="0" w:uiPriority="0" w:unhideWhenUsed="0" w:qFormat="1"/>
-    <w:lsdException w:name="heading 6" w:semiHidden="0" w:uiPriority="0" w:unhideWhenUsed="0" w:qFormat="1"/>
-    <w:lsdException w:name="heading 7" w:semiHidden="0" w:uiPriority="0" w:unhideWhenUsed="0" w:qFormat="1"/>
-    <w:lsdException w:name="heading 8" w:semiHidden="0" w:uiPriority="0" w:unhideWhenUsed="0" w:qFormat="1"/>
-    <w:lsdException w:name="heading 9" w:semiHidden="0" w:uiPriority="0" w:unhideWhenUsed="0" w:qFormat="1"/>
-    <w:lsdException w:name="toc 1" w:uiPriority="39"/>
-    <w:lsdException w:name="toc 2" w:uiPriority="39"/>
-    <w:lsdException w:name="toc 3" w:uiPriority="39"/>
-    <w:lsdException w:name="toc 4" w:uiPriority="0"/>
-    <w:lsdException w:name="toc 5" w:uiPriority="0"/>
-    <w:lsdException w:name="toc 6" w:uiPriority="0"/>
-    <w:lsdException w:name="toc 7" w:uiPriority="0"/>
-    <w:lsdException w:name="toc 8" w:uiPriority="0"/>
-    <w:lsdException w:name="toc 9" w:uiPriority="0"/>
-    <w:lsdException w:name="Normal Indent" w:uiPriority="0"/>
-    <w:lsdException w:name="footnote text" w:uiPriority="0"/>
-    <w:lsdException w:name="header" w:uiPriority="0"/>
-    <w:lsdException w:name="footer" w:uiPriority="0"/>
-    <w:lsdException w:name="caption" w:uiPriority="35" w:qFormat="1"/>
-    <w:lsdException w:name="footnote reference" w:uiPriority="0"/>
-    <w:lsdException w:name="page number" w:uiPriority="0"/>
-    <w:lsdException w:name="Title" w:semiHidden="0" w:uiPriority="0" w:unhideWhenUsed="0" w:qFormat="1"/>
-    <w:lsdException w:name="Default Paragraph Font" w:uiPriority="1"/>
-    <w:lsdException w:name="Body Text" w:uiPriority="0"/>
-    <w:lsdException w:name="Body Text Indent" w:uiPriority="0"/>
-    <w:lsdException w:name="Subtitle" w:semiHidden="0" w:uiPriority="0" w:unhideWhenUsed="0" w:qFormat="1"/>
-    <w:lsdException w:name="Body Text 2" w:uiPriority="0"/>
-    <w:lsdException w:name="FollowedHyperlink" w:uiPriority="0"/>
-    <w:lsdException w:name="Strong" w:semiHidden="0" w:uiPriority="0" w:unhideWhenUsed="0" w:qFormat="1"/>
-    <w:lsdException w:name="Emphasis" w:semiHidden="0" w:uiPriority="20" w:unhideWhenUsed="0" w:qFormat="1"/>
-    <w:lsdException w:name="Document Map" w:uiPriority="0"/>
-    <w:lsdException w:name="Table Grid" w:semiHidden="0" w:uiPriority="59" w:unhideWhenUsed="0"/>
-    <w:lsdException w:name="Placeholder Text" w:unhideWhenUsed="0"/>
-    <w:lsdException w:name="No Spacing" w:semiHidden="0" w:uiPriority="1" w:unhideWhenUsed="0" w:qFormat="1"/>
-    <w:lsdException w:name="Light Shading" w:semiHidden="0" w:uiPriority="60" w:unhideWhenUsed="0"/>
-    <w:lsdException w:name="Light List" w:semiHidden="0" w:uiPriority="61" w:unhideWhenUsed="0"/>
-    <w:lsdException w:name="Light Grid" w:semiHidden="0" w:uiPriority="62" w:unhideWhenUsed="0"/>
-    <w:lsdException w:name="Medium Shading 1" w:semiHidden="0" w:uiPriority="63" w:unhideWhenUsed="0"/>
-    <w:lsdException w:name="Medium Shading 2" w:semiHidden="0" w:uiPriority="64" w:unhideWhenUsed="0"/>
-    <w:lsdException w:name="Medium List 1" w:semiHidden="0" w:uiPriority="65" w:unhideWhenUsed="0"/>
-    <w:lsdException w:name="Medium List 2" w:semiHidden="0" w:uiPriority="66" w:unhideWhenUsed="0"/>
-    <w:lsdException w:name="Medium Grid 1" w:semiHidden="0" w:uiPriority="67" w:unhideWhenUsed="0"/>
-    <w:lsdException w:name="Medium Grid 2" w:semiHidden="0" w:uiPriority="68" w:unhideWhenUsed="0"/>
-    <w:lsdException w:name="Medium Grid 3" w:semiHidden="0" w:uiPriority="69" w:unhideWhenUsed="0"/>
-    <w:lsdException w:name="Dark List" w:semiHidden="0" w:uiPriority="70" w:unhideWhenUsed="0"/>
-    <w:lsdException w:name="Colorful Shading" w:semiHidden="0" w:uiPriority="71" w:unhideWhenUsed="0"/>
-    <w:lsdException w:name="Colorful List" w:semiHidden="0" w:uiPriority="72" w:unhideWhenUsed="0"/>
-    <w:lsdException w:name="Colorful Grid" w:semiHidden="0" w:uiPriority="73" w:unhideWhenUsed="0"/>
-    <w:lsdException w:name="Light Shading Accent 1" w:semiHidden="0" w:uiPriority="60" w:unhideWhenUsed="0"/>
-    <w:lsdException w:name="Light List Accent 1" w:semiHidden="0" w:uiPriority="61" w:unhideWhenUsed="0"/>
-    <w:lsdException w:name="Light Grid Accent 1" w:semiHidden="0" w:uiPriority="62" w:unhideWhenUsed="0"/>
-    <w:lsdException w:name="Medium Shading 1 Accent 1" w:semiHidden="0" w:uiPriority="63" w:unhideWhenUsed="0"/>
-    <w:lsdException w:name="Medium Shading 2 Accent 1" w:semiHidden="0" w:uiPriority="64" w:unhideWhenUsed="0"/>
-    <w:lsdException w:name="Medium List 1 Accent 1" w:semiHidden="0" w:uiPriority="65" w:unhideWhenUsed="0"/>
-    <w:lsdException w:name="Revision" w:unhideWhenUsed="0"/>
-    <w:lsdException w:name="List Paragraph" w:semiHidden="0" w:uiPriority="34" w:unhideWhenUsed="0" w:qFormat="1"/>
-    <w:lsdException w:name="Quote" w:semiHidden="0" w:uiPriority="29" w:unhideWhenUsed="0" w:qFormat="1"/>
-    <w:lsdException w:name="Intense Quote" w:semiHidden="0" w:uiPriority="30" w:unhideWhenUsed="0" w:qFormat="1"/>
-    <w:lsdException w:name="Medium List 2 Accent 1" w:semiHidden="0" w:uiPriority="66" w:unhideWhenUsed="0"/>
-    <w:lsdException w:name="Medium Grid 1 Accent 1" w:semiHidden="0" w:uiPriority="67" w:unhideWhenUsed="0"/>
-    <w:lsdException w:name="Medium Grid 2 Accent 1" w:semiHidden="0" w:uiPriority="68" w:unhideWhenUsed="0"/>
-    <w:lsdException w:name="Medium Grid 3 Accent 1" w:semiHidden="0" w:uiPriority="69" w:unhideWhenUsed="0"/>
-    <w:lsdException w:name="Dark List Accent 1" w:semiHidden="0" w:uiPriority="70" w:unhideWhenUsed="0"/>
-    <w:lsdException w:name="Colorful Shading Accent 1" w:semiHidden="0" w:uiPriority="71" w:unhideWhenUsed="0"/>
-    <w:lsdException w:name="Colorful List Accent 1" w:semiHidden="0" w:uiPriority="72" w:unhideWhenUsed="0"/>
-    <w:lsdException w:name="Colorful Grid Accent 1" w:semiHidden="0" w:uiPriority="73" w:unhideWhenUsed="0"/>
-    <w:lsdException w:name="Light Shading Accent 2" w:semiHidden="0" w:uiPriority="60" w:unhideWhenUsed="0"/>
-    <w:lsdException w:name="Light List Accent 2" w:semiHidden="0" w:uiPriority="61" w:unhideWhenUsed="0"/>
-    <w:lsdException w:name="Light Grid Accent 2" w:semiHidden="0" w:uiPriority="62" w:unhideWhenUsed="0"/>
-    <w:lsdException w:name="Medium Shading 1 Accent 2" w:semiHidden="0" w:uiPriority="63" w:unhideWhenUsed="0"/>
-    <w:lsdException w:name="Medium Shading 2 Accent 2" w:semiHidden="0" w:uiPriority="64" w:unhideWhenUsed="0"/>
-    <w:lsdException w:name="Medium List 1 Accent 2" w:semiHidden="0" w:uiPriority="65" w:unhideWhenUsed="0"/>
-    <w:lsdException w:name="Medium List 2 Accent 2" w:semiHidden="0" w:uiPriority="66" w:unhideWhenUsed="0"/>
-    <w:lsdException w:name="Medium Grid 1 Accent 2" w:semiHidden="0" w:uiPriority="67" w:unhideWhenUsed="0"/>
-    <w:lsdException w:name="Medium Grid 2 Accent 2" w:semiHidden="0" w:uiPriority="68" w:unhideWhenUsed="0"/>
-    <w:lsdException w:name="Medium Grid 3 Accent 2" w:semiHidden="0" w:uiPriority="69" w:unhideWhenUsed="0"/>
-    <w:lsdException w:name="Dark List Accent 2" w:semiHidden="0" w:uiPriority="70" w:unhideWhenUsed="0"/>
-    <w:lsdException w:name="Colorful Shading Accent 2" w:semiHidden="0" w:uiPriority="71" w:unhideWhenUsed="0"/>
-    <w:lsdException w:name="Colorful List Accent 2" w:semiHidden="0" w:uiPriority="72" w:unhideWhenUsed="0"/>
-    <w:lsdException w:name="Colorful Grid Accent 2" w:semiHidden="0" w:uiPriority="73" w:unhideWhenUsed="0"/>
-    <w:lsdException w:name="Light Shading Accent 3" w:semiHidden="0" w:uiPriority="60" w:unhideWhenUsed="0"/>
-    <w:lsdException w:name="Light List Accent 3" w:semiHidden="0" w:uiPriority="61" w:unhideWhenUsed="0"/>
-    <w:lsdException w:name="Light Grid Accent 3" w:semiHidden="0" w:uiPriority="62" w:unhideWhenUsed="0"/>
-    <w:lsdException w:name="Medium Shading 1 Accent 3" w:semiHidden="0" w:uiPriority="63" w:unhideWhenUsed="0"/>
-    <w:lsdException w:name="Medium Shading 2 Accent 3" w:semiHidden="0" w:uiPriority="64" w:unhideWhenUsed="0"/>
-    <w:lsdException w:name="Medium List 1 Accent 3" w:semiHidden="0" w:uiPriority="65" w:unhideWhenUsed="0"/>
-    <w:lsdException w:name="Medium List 2 Accent 3" w:semiHidden="0" w:uiPriority="66" w:unhideWhenUsed="0"/>
-    <w:lsdException w:name="Medium Grid 1 Accent 3" w:semiHidden="0" w:uiPriority="67" w:unhideWhenUsed="0"/>
-    <w:lsdException w:name="Medium Grid 2 Accent 3" w:semiHidden="0" w:uiPriority="68" w:unhideWhenUsed="0"/>
-    <w:lsdException w:name="Medium Grid 3 Accent 3" w:semiHidden="0" w:uiPriority="69" w:unhideWhenUsed="0"/>
-    <w:lsdException w:name="Dark List Accent 3" w:semiHidden="0" w:uiPriority="70" w:unhideWhenUsed="0"/>
-    <w:lsdException w:name="Colorful Shading Accent 3" w:semiHidden="0" w:uiPriority="71" w:unhideWhenUsed="0"/>
-    <w:lsdException w:name="Colorful List Accent 3" w:semiHidden="0" w:uiPriority="72" w:unhideWhenUsed="0"/>
-    <w:lsdException w:name="Colorful Grid Accent 3" w:semiHidden="0" w:uiPriority="73" w:unhideWhenUsed="0"/>
-    <w:lsdException w:name="Light Shading Accent 4" w:semiHidden="0" w:uiPriority="60" w:unhideWhenUsed="0"/>
-    <w:lsdException w:name="Light List Accent 4" w:semiHidden="0" w:uiPriority="61" w:unhideWhenUsed="0"/>
-    <w:lsdException w:name="Light Grid Accent 4" w:semiHidden="0" w:uiPriority="62" w:unhideWhenUsed="0"/>
-    <w:lsdException w:name="Medium Shading 1 Accent 4" w:semiHidden="0" w:uiPriority="63" w:unhideWhenUsed="0"/>
-    <w:lsdException w:name="Medium Shading 2 Accent 4" w:semiHidden="0" w:uiPriority="64" w:unhideWhenUsed="0"/>
-    <w:lsdException w:name="Medium List 1 Accent 4" w:semiHidden="0" w:uiPriority="65" w:unhideWhenUsed="0"/>
-    <w:lsdException w:name="Medium List 2 Accent 4" w:semiHidden="0" w:uiPriority="66" w:unhideWhenUsed="0"/>
-    <w:lsdException w:name="Medium Grid 1 Accent 4" w:semiHidden="0" w:uiPriority="67" w:unhideWhenUsed="0"/>
-    <w:lsdException w:name="Medium Grid 2 Accent 4" w:semiHidden="0" w:uiPriority="68" w:unhideWhenUsed="0"/>
-    <w:lsdException w:name="Medium Grid 3 Accent 4" w:semiHidden="0" w:uiPriority="69" w:unhideWhenUsed="0"/>
-    <w:lsdException w:name="Dark List Accent 4" w:semiHidden="0" w:uiPriority="70" w:unhideWhenUsed="0"/>
-    <w:lsdException w:name="Colorful Shading Accent 4" w:semiHidden="0" w:uiPriority="71" w:unhideWhenUsed="0"/>
-    <w:lsdException w:name="Colorful List Accent 4" w:semiHidden="0" w:uiPriority="72" w:unhideWhenUsed="0"/>
-    <w:lsdException w:name="Colorful Grid Accent 4" w:semiHidden="0" w:uiPriority="73" w:unhideWhenUsed="0"/>
-    <w:lsdException w:name="Light Shading Accent 5" w:semiHidden="0" w:uiPriority="60" w:unhideWhenUsed="0"/>
-    <w:lsdException w:name="Light List Accent 5" w:semiHidden="0" w:uiPriority="61" w:unhideWhenUsed="0"/>
-    <w:lsdException w:name="Light Grid Accent 5" w:semiHidden="0" w:uiPriority="62" w:unhideWhenUsed="0"/>
-    <w:lsdException w:name="Medium Shading 1 Accent 5" w:semiHidden="0" w:uiPriority="63" w:unhideWhenUsed="0"/>
-    <w:lsdException w:name="Medium Shading 2 Accent 5" w:semiHidden="0" w:uiPriority="64" w:unhideWhenUsed="0"/>
-    <w:lsdException w:name="Medium List 1 Accent 5" w:semiHidden="0" w:uiPriority="65" w:unhideWhenUsed="0"/>
-    <w:lsdException w:name="Medium List 2 Accent 5" w:semiHidden="0" w:uiPriority="66" w:unhideWhenUsed="0"/>
-    <w:lsdException w:name="Medium Grid 1 Accent 5" w:semiHidden="0" w:uiPriority="67" w:unhideWhenUsed="0"/>
-    <w:lsdException w:name="Medium Grid 2 Accent 5" w:semiHidden="0" w:uiPriority="68" w:unhideWhenUsed="0"/>
-    <w:lsdException w:name="Medium Grid 3 Accent 5" w:semiHidden="0" w:uiPriority="69" w:unhideWhenUsed="0"/>
-    <w:lsdException w:name="Dark List Accent 5" w:semiHidden="0" w:uiPriority="70" w:unhideWhenUsed="0"/>
-    <w:lsdException w:name="Colorful Shading Accent 5" w:semiHidden="0" w:uiPriority="71" w:unhideWhenUsed="0"/>
-    <w:lsdException w:name="Colorful List Accent 5" w:semiHidden="0" w:uiPriority="72" w:unhideWhenUsed="0"/>
-    <w:lsdException w:name="Colorful Grid Accent 5" w:semiHidden="0" w:uiPriority="73" w:unhideWhenUsed="0"/>
-    <w:lsdException w:name="Light Shading Accent 6" w:semiHidden="0" w:uiPriority="60" w:unhideWhenUsed="0"/>
-    <w:lsdException w:name="Light List Accent 6" w:semiHidden="0" w:uiPriority="61" w:unhideWhenUsed="0"/>
-    <w:lsdException w:name="Light Grid Accent 6" w:semiHidden="0" w:uiPriority="62" w:unhideWhenUsed="0"/>
-    <w:lsdException w:name="Medium Shading 1 Accent 6" w:semiHidden="0" w:uiPriority="63" w:unhideWhenUsed="0"/>
-    <w:lsdException w:name="Medium Shading 2 Accent 6" w:semiHidden="0" w:uiPriority="64" w:unhideWhenUsed="0"/>
-    <w:lsdException w:name="Medium List 1 Accent 6" w:semiHidden="0" w:uiPriority="65" w:unhideWhenUsed="0"/>
-    <w:lsdException w:name="Medium List 2 Accent 6" w:semiHidden="0" w:uiPriority="66" w:unhideWhenUsed="0"/>
-    <w:lsdException w:name="Medium Grid 1 Accent 6" w:semiHidden="0" w:uiPriority="67" w:unhideWhenUsed="0"/>
-    <w:lsdException w:name="Medium Grid 2 Accent 6" w:semiHidden="0" w:uiPriority="68" w:unhideWhenUsed="0"/>
-    <w:lsdException w:name="Medium Grid 3 Accent 6" w:semiHidden="0" w:uiPriority="69" w:unhideWhenUsed="0"/>
-    <w:lsdException w:name="Dark List Accent 6" w:semiHidden="0" w:uiPriority="70" w:unhideWhenUsed="0"/>
-    <w:lsdException w:name="Colorful Shading Accent 6" w:semiHidden="0" w:uiPriority="71" w:unhideWhenUsed="0"/>
-    <w:lsdException w:name="Colorful List Accent 6" w:semiHidden="0" w:uiPriority="72" w:unhideWhenUsed="0"/>
-    <w:lsdException w:name="Colorful Grid Accent 6" w:semiHidden="0" w:uiPriority="73" w:unhideWhenUsed="0"/>
-    <w:lsdException w:name="Subtle Emphasis" w:semiHidden="0" w:uiPriority="19" w:unhideWhenUsed="0" w:qFormat="1"/>
-    <w:lsdException w:name="Intense Emphasis" w:semiHidden="0" w:uiPriority="21" w:unhideWhenUsed="0" w:qFormat="1"/>
-    <w:lsdException w:name="Subtle Reference" w:semiHidden="0" w:uiPriority="31" w:unhideWhenUsed="0" w:qFormat="1"/>
-    <w:lsdException w:name="Intense Reference" w:semiHidden="0" w:uiPriority="32" w:unhideWhenUsed="0" w:qFormat="1"/>
-    <w:lsdException w:name="Book Title" w:semiHidden="0" w:uiPriority="33" w:unhideWhenUsed="0" w:qFormat="1"/>
-    <w:lsdException w:name="Bibliography" w:uiPriority="37"/>
-    <w:lsdException w:name="TOC Heading" w:uiPriority="39" w:qFormat="1"/>
+  <w:latentStyles w:defLockedState="0" w:defUIPriority="99" w:defSemiHidden="0" w:defUnhideWhenUsed="0" w:defQFormat="0" w:count="371">
+    <w:lsdException w:name="Normal" w:uiPriority="0" w:qFormat="1"/>
+    <w:lsdException w:name="heading 1" w:uiPriority="0" w:qFormat="1"/>
+    <w:lsdException w:name="heading 2" w:uiPriority="0" w:qFormat="1"/>
+    <w:lsdException w:name="heading 3" w:uiPriority="0" w:qFormat="1"/>
+    <w:lsdException w:name="heading 4" w:uiPriority="0" w:qFormat="1"/>
+    <w:lsdException w:name="heading 5" w:uiPriority="0" w:qFormat="1"/>
+    <w:lsdException w:name="heading 6" w:uiPriority="0" w:qFormat="1"/>
+    <w:lsdException w:name="heading 7" w:uiPriority="0" w:qFormat="1"/>
+    <w:lsdException w:name="heading 8" w:uiPriority="0" w:qFormat="1"/>
+    <w:lsdException w:name="heading 9" w:uiPriority="0" w:qFormat="1"/>
+    <w:lsdException w:name="index 1" w:semiHidden="1" w:unhideWhenUsed="1"/>
+    <w:lsdException w:name="index 2" w:semiHidden="1" w:unhideWhenUsed="1"/>
+    <w:lsdException w:name="index 3" w:semiHidden="1" w:unhideWhenUsed="1"/>
+    <w:lsdException w:name="index 4" w:semiHidden="1" w:unhideWhenUsed="1"/>
+    <w:lsdException w:name="index 5" w:semiHidden="1" w:unhideWhenUsed="1"/>
+    <w:lsdException w:name="index 6" w:semiHidden="1" w:unhideWhenUsed="1"/>
+    <w:lsdException w:name="index 7" w:semiHidden="1" w:unhideWhenUsed="1"/>
+    <w:lsdException w:name="index 8" w:semiHidden="1" w:unhideWhenUsed="1"/>
+    <w:lsdException w:name="index 9" w:semiHidden="1" w:unhideWhenUsed="1"/>
+    <w:lsdException w:name="toc 1" w:semiHidden="1" w:uiPriority="39" w:unhideWhenUsed="1"/>
+    <w:lsdException w:name="toc 2" w:semiHidden="1" w:uiPriority="39" w:unhideWhenUsed="1"/>
+    <w:lsdException w:name="toc 3" w:semiHidden="1" w:uiPriority="39" w:unhideWhenUsed="1"/>
+    <w:lsdException w:name="toc 4" w:semiHidden="1" w:uiPriority="0" w:unhideWhenUsed="1"/>
+    <w:lsdException w:name="toc 5" w:semiHidden="1" w:uiPriority="0" w:unhideWhenUsed="1"/>
+    <w:lsdException w:name="toc 6" w:semiHidden="1" w:uiPriority="0" w:unhideWhenUsed="1"/>
+    <w:lsdException w:name="toc 7" w:semiHidden="1" w:uiPriority="0" w:unhideWhenUsed="1"/>
+    <w:lsdException w:name="toc 8" w:semiHidden="1" w:uiPriority="0" w:unhideWhenUsed="1"/>
+    <w:lsdException w:name="toc 9" w:semiHidden="1" w:uiPriority="0" w:unhideWhenUsed="1"/>
+    <w:lsdException w:name="Normal Indent" w:semiHidden="1" w:uiPriority="0" w:unhideWhenUsed="1"/>
+    <w:lsdException w:name="footnote text" w:semiHidden="1" w:uiPriority="0" w:unhideWhenUsed="1"/>
+    <w:lsdException w:name="annotation text" w:semiHidden="1" w:unhideWhenUsed="1"/>
+    <w:lsdException w:name="header" w:semiHidden="1" w:uiPriority="0" w:unhideWhenUsed="1"/>
+    <w:lsdException w:name="footer" w:semiHidden="1" w:uiPriority="0" w:unhideWhenUsed="1"/>
+    <w:lsdException w:name="index heading" w:semiHidden="1" w:unhideWhenUsed="1"/>
+    <w:lsdException w:name="caption" w:semiHidden="1" w:uiPriority="35" w:unhideWhenUsed="1" w:qFormat="1"/>
+    <w:lsdException w:name="table of figures" w:semiHidden="1" w:unhideWhenUsed="1"/>
+    <w:lsdException w:name="envelope address" w:semiHidden="1" w:unhideWhenUsed="1"/>
+    <w:lsdException w:name="envelope return" w:semiHidden="1" w:unhideWhenUsed="1"/>
+    <w:lsdException w:name="footnote reference" w:semiHidden="1" w:uiPriority="0" w:unhideWhenUsed="1"/>
+    <w:lsdException w:name="annotation reference" w:semiHidden="1" w:unhideWhenUsed="1"/>
+    <w:lsdException w:name="line number" w:semiHidden="1" w:unhideWhenUsed="1"/>
+    <w:lsdException w:name="page number" w:semiHidden="1" w:uiPriority="0" w:unhideWhenUsed="1"/>
+    <w:lsdException w:name="endnote reference" w:semiHidden="1" w:unhideWhenUsed="1"/>
+    <w:lsdException w:name="endnote text" w:semiHidden="1" w:unhideWhenUsed="1"/>
+    <w:lsdException w:name="table of authorities" w:semiHidden="1" w:unhideWhenUsed="1"/>
+    <w:lsdException w:name="macro" w:semiHidden="1" w:unhideWhenUsed="1"/>
+    <w:lsdException w:name="toa heading" w:semiHidden="1" w:unhideWhenUsed="1"/>
+    <w:lsdException w:name="List" w:semiHidden="1" w:unhideWhenUsed="1"/>
+    <w:lsdException w:name="List Bullet" w:semiHidden="1" w:unhideWhenUsed="1"/>
+    <w:lsdException w:name="List Number" w:semiHidden="1" w:unhideWhenUsed="1"/>
+    <w:lsdException w:name="List 2" w:semiHidden="1" w:unhideWhenUsed="1"/>
+    <w:lsdException w:name="List 3" w:semiHidden="1" w:unhideWhenUsed="1"/>
+    <w:lsdException w:name="List 4" w:semiHidden="1" w:unhideWhenUsed="1"/>
+    <w:lsdException w:name="List 5" w:semiHidden="1" w:unhideWhenUsed="1"/>
+    <w:lsdException w:name="List Bullet 2" w:semiHidden="1" w:unhideWhenUsed="1"/>
+    <w:lsdException w:name="List Bullet 3" w:semiHidden="1" w:unhideWhenUsed="1"/>
+    <w:lsdException w:name="List Bullet 4" w:semiHidden="1" w:unhideWhenUsed="1"/>
+    <w:lsdException w:name="List Bullet 5" w:semiHidden="1" w:unhideWhenUsed="1"/>
+    <w:lsdException w:name="List Number 2" w:semiHidden="1" w:unhideWhenUsed="1"/>
+    <w:lsdException w:name="List Number 3" w:semiHidden="1" w:unhideWhenUsed="1"/>
+    <w:lsdException w:name="List Number 4" w:semiHidden="1" w:unhideWhenUsed="1"/>
+    <w:lsdException w:name="List Number 5" w:semiHidden="1" w:unhideWhenUsed="1"/>
+    <w:lsdException w:name="Title" w:uiPriority="0" w:qFormat="1"/>
+    <w:lsdException w:name="Closing" w:semiHidden="1" w:unhideWhenUsed="1"/>
+    <w:lsdException w:name="Signature" w:semiHidden="1" w:unhideWhenUsed="1"/>
+    <w:lsdException w:name="Default Paragraph Font" w:semiHidden="1" w:uiPriority="1" w:unhideWhenUsed="1"/>
+    <w:lsdException w:name="Body Text" w:semiHidden="1" w:uiPriority="0" w:unhideWhenUsed="1"/>
+    <w:lsdException w:name="Body Text Indent" w:semiHidden="1" w:uiPriority="0" w:unhideWhenUsed="1"/>
+    <w:lsdException w:name="List Continue" w:semiHidden="1" w:unhideWhenUsed="1"/>
+    <w:lsdException w:name="List Continue 2" w:semiHidden="1" w:unhideWhenUsed="1"/>
+    <w:lsdException w:name="List Continue 3" w:semiHidden="1" w:unhideWhenUsed="1"/>
+    <w:lsdException w:name="List Continue 4" w:semiHidden="1" w:unhideWhenUsed="1"/>
+    <w:lsdException w:name="List Continue 5" w:semiHidden="1" w:unhideWhenUsed="1"/>
+    <w:lsdException w:name="Message Header" w:semiHidden="1" w:unhideWhenUsed="1"/>
+    <w:lsdException w:name="Subtitle" w:uiPriority="0" w:qFormat="1"/>
+    <w:lsdException w:name="Salutation" w:semiHidden="1" w:unhideWhenUsed="1"/>
+    <w:lsdException w:name="Date" w:semiHidden="1" w:unhideWhenUsed="1"/>
+    <w:lsdException w:name="Body Text First Indent" w:semiHidden="1" w:unhideWhenUsed="1"/>
+    <w:lsdException w:name="Body Text First Indent 2" w:semiHidden="1" w:unhideWhenUsed="1"/>
+    <w:lsdException w:name="Note Heading" w:semiHidden="1" w:unhideWhenUsed="1"/>
+    <w:lsdException w:name="Body Text 2" w:semiHidden="1" w:uiPriority="0" w:unhideWhenUsed="1"/>
+    <w:lsdException w:name="Body Text 3" w:semiHidden="1" w:unhideWhenUsed="1"/>
+    <w:lsdException w:name="Body Text Indent 2" w:semiHidden="1" w:unhideWhenUsed="1"/>
+    <w:lsdException w:name="Body Text Indent 3" w:semiHidden="1" w:unhideWhenUsed="1"/>
+    <w:lsdException w:name="Block Text" w:semiHidden="1" w:unhideWhenUsed="1"/>
+    <w:lsdException w:name="Hyperlink" w:semiHidden="1" w:unhideWhenUsed="1"/>
+    <w:lsdException w:name="FollowedHyperlink" w:semiHidden="1" w:uiPriority="0" w:unhideWhenUsed="1"/>
+    <w:lsdException w:name="Strong" w:uiPriority="0" w:qFormat="1"/>
+    <w:lsdException w:name="Emphasis" w:uiPriority="20" w:qFormat="1"/>
+    <w:lsdException w:name="Document Map" w:semiHidden="1" w:uiPriority="0" w:unhideWhenUsed="1"/>
+    <w:lsdException w:name="Plain Text" w:semiHidden="1" w:unhideWhenUsed="1"/>
+    <w:lsdException w:name="E-mail Signature" w:semiHidden="1" w:unhideWhenUsed="1"/>
+    <w:lsdException w:name="HTML Top of Form" w:semiHidden="1" w:unhideWhenUsed="1"/>
+    <w:lsdException w:name="HTML Bottom of Form" w:semiHidden="1" w:unhideWhenUsed="1"/>
+    <w:lsdException w:name="Normal (Web)" w:semiHidden="1" w:unhideWhenUsed="1"/>
+    <w:lsdException w:name="HTML Acronym" w:semiHidden="1" w:unhideWhenUsed="1"/>
+    <w:lsdException w:name="HTML Address" w:semiHidden="1" w:unhideWhenUsed="1"/>
+    <w:lsdException w:name="HTML Cite" w:semiHidden="1" w:unhideWhenUsed="1"/>
+    <w:lsdException w:name="HTML Code" w:semiHidden="1" w:unhideWhenUsed="1"/>
+    <w:lsdException w:name="HTML Definition" w:semiHidden="1" w:unhideWhenUsed="1"/>
+    <w:lsdException w:name="HTML Keyboard" w:semiHidden="1" w:unhideWhenUsed="1"/>
+    <w:lsdException w:name="HTML Preformatted" w:semiHidden="1" w:unhideWhenUsed="1"/>
+    <w:lsdException w:name="HTML Sample" w:semiHidden="1" w:unhideWhenUsed="1"/>
+    <w:lsdException w:name="HTML Typewriter" w:semiHidden="1" w:unhideWhenUsed="1"/>
+    <w:lsdException w:name="HTML Variable" w:semiHidden="1" w:unhideWhenUsed="1"/>
+    <w:lsdException w:name="Normal Table" w:semiHidden="1" w:unhideWhenUsed="1"/>
+    <w:lsdException w:name="annotation subject" w:semiHidden="1" w:unhideWhenUsed="1"/>
+    <w:lsdException w:name="No List" w:semiHidden="1" w:unhideWhenUsed="1"/>
+    <w:lsdException w:name="Outline List 1" w:semiHidden="1" w:unhideWhenUsed="1"/>
+    <w:lsdException w:name="Outline List 2" w:semiHidden="1" w:unhideWhenUsed="1"/>
+    <w:lsdException w:name="Outline List 3" w:semiHidden="1" w:unhideWhenUsed="1"/>
+    <w:lsdException w:name="Table Simple 1" w:semiHidden="1" w:unhideWhenUsed="1"/>
+    <w:lsdException w:name="Table Simple 2" w:semiHidden="1" w:unhideWhenUsed="1"/>
+    <w:lsdException w:name="Table Simple 3" w:semiHidden="1" w:unhideWhenUsed="1"/>
+    <w:lsdException w:name="Table Classic 1" w:semiHidden="1" w:unhideWhenUsed="1"/>
+    <w:lsdException w:name="Table Classic 2" w:semiHidden="1" w:unhideWhenUsed="1"/>
+    <w:lsdException w:name="Table Classic 3" w:semiHidden="1" w:unhideWhenUsed="1"/>
+    <w:lsdException w:name="Table Classic 4" w:semiHidden="1" w:unhideWhenUsed="1"/>
+    <w:lsdException w:name="Table Colorful 1" w:semiHidden="1" w:unhideWhenUsed="1"/>
+    <w:lsdException w:name="Table Colorful 2" w:semiHidden="1" w:unhideWhenUsed="1"/>
+    <w:lsdException w:name="Table Colorful 3" w:semiHidden="1" w:unhideWhenUsed="1"/>
+    <w:lsdException w:name="Table Columns 1" w:semiHidden="1" w:unhideWhenUsed="1"/>
+    <w:lsdException w:name="Table Columns 2" w:semiHidden="1" w:unhideWhenUsed="1"/>
+    <w:lsdException w:name="Table Columns 3" w:semiHidden="1" w:unhideWhenUsed="1"/>
+    <w:lsdException w:name="Table Columns 4" w:semiHidden="1" w:unhideWhenUsed="1"/>
+    <w:lsdException w:name="Table Columns 5" w:semiHidden="1" w:unhideWhenUsed="1"/>
+    <w:lsdException w:name="Table Grid 1" w:semiHidden="1" w:unhideWhenUsed="1"/>
+    <w:lsdException w:name="Table Grid 2" w:semiHidden="1" w:unhideWhenUsed="1"/>
+    <w:lsdException w:name="Table Grid 3" w:semiHidden="1" w:unhideWhenUsed="1"/>
+    <w:lsdException w:name="Table Grid 4" w:semiHidden="1" w:unhideWhenUsed="1"/>
+    <w:lsdException w:name="Table Grid 5" w:semiHidden="1" w:unhideWhenUsed="1"/>
+    <w:lsdException w:name="Table Grid 6" w:semiHidden="1" w:unhideWhenUsed="1"/>
+    <w:lsdException w:name="Table Grid 7" w:semiHidden="1" w:unhideWhenUsed="1"/>
+    <w:lsdException w:name="Table Grid 8" w:semiHidden="1" w:unhideWhenUsed="1"/>
+    <w:lsdException w:name="Table List 1" w:semiHidden="1" w:unhideWhenUsed="1"/>
+    <w:lsdException w:name="Table List 2" w:semiHidden="1" w:unhideWhenUsed="1"/>
+    <w:lsdException w:name="Table List 3" w:semiHidden="1" w:unhideWhenUsed="1"/>
+    <w:lsdException w:name="Table List 4" w:semiHidden="1" w:unhideWhenUsed="1"/>
+    <w:lsdException w:name="Table List 5" w:semiHidden="1" w:unhideWhenUsed="1"/>
+    <w:lsdException w:name="Table List 6" w:semiHidden="1" w:unhideWhenUsed="1"/>
+    <w:lsdException w:name="Table List 7" w:semiHidden="1" w:unhideWhenUsed="1"/>
+    <w:lsdException w:name="Table List 8" w:semiHidden="1" w:unhideWhenUsed="1"/>
+    <w:lsdException w:name="Table 3D effects 1" w:semiHidden="1" w:unhideWhenUsed="1"/>
+    <w:lsdException w:name="Table 3D effects 2" w:semiHidden="1" w:unhideWhenUsed="1"/>
+    <w:lsdException w:name="Table 3D effects 3" w:semiHidden="1" w:unhideWhenUsed="1"/>
+    <w:lsdException w:name="Table Contemporary" w:semiHidden="1" w:unhideWhenUsed="1"/>
+    <w:lsdException w:name="Table Elegant" w:semiHidden="1" w:unhideWhenUsed="1"/>
+    <w:lsdException w:name="Table Professional" w:semiHidden="1" w:unhideWhenUsed="1"/>
+    <w:lsdException w:name="Table Subtle 1" w:semiHidden="1" w:unhideWhenUsed="1"/>
+    <w:lsdException w:name="Table Subtle 2" w:semiHidden="1" w:unhideWhenUsed="1"/>
+    <w:lsdException w:name="Table Web 1" w:semiHidden="1" w:unhideWhenUsed="1"/>
+    <w:lsdException w:name="Table Web 2" w:semiHidden="1" w:unhideWhenUsed="1"/>
+    <w:lsdException w:name="Table Web 3" w:semiHidden="1" w:unhideWhenUsed="1"/>
+    <w:lsdException w:name="Balloon Text" w:semiHidden="1" w:unhideWhenUsed="1"/>
+    <w:lsdException w:name="Table Grid" w:uiPriority="59"/>
+    <w:lsdException w:name="Table Theme" w:semiHidden="1" w:unhideWhenUsed="1"/>
+    <w:lsdException w:name="Placeholder Text" w:semiHidden="1"/>
+    <w:lsdException w:name="No Spacing" w:uiPriority="1" w:qFormat="1"/>
+    <w:lsdException w:name="Light Shading" w:uiPriority="60"/>
+    <w:lsdException w:name="Light List" w:uiPriority="61"/>
+    <w:lsdException w:name="Light Grid" w:uiPriority="62"/>
+    <w:lsdException w:name="Medium Shading 1" w:uiPriority="63"/>
+    <w:lsdException w:name="Medium Shading 2" w:uiPriority="64"/>
+    <w:lsdException w:name="Medium List 1" w:uiPriority="65"/>
+    <w:lsdException w:name="Medium List 2" w:uiPriority="66"/>
+    <w:lsdException w:name="Medium Grid 1" w:uiPriority="67"/>
+    <w:lsdException w:name="Medium Grid 2" w:uiPriority="68"/>
+    <w:lsdException w:name="Medium Grid 3" w:uiPriority="69"/>
+    <w:lsdException w:name="Dark List" w:uiPriority="70"/>
+    <w:lsdException w:name="Colorful Shading" w:uiPriority="71"/>
+    <w:lsdException w:name="Colorful List" w:uiPriority="72"/>
+    <w:lsdException w:name="Colorful Grid" w:uiPriority="73"/>
+    <w:lsdException w:name="Light Shading Accent 1" w:uiPriority="60"/>
+    <w:lsdException w:name="Light List Accent 1" w:uiPriority="61"/>
+    <w:lsdException w:name="Light Grid Accent 1" w:uiPriority="62"/>
+    <w:lsdException w:name="Medium Shading 1 Accent 1" w:uiPriority="63"/>
+    <w:lsdException w:name="Medium Shading 2 Accent 1" w:uiPriority="64"/>
+    <w:lsdException w:name="Medium List 1 Accent 1" w:uiPriority="65"/>
+    <w:lsdException w:name="Revision" w:semiHidden="1"/>
+    <w:lsdException w:name="List Paragraph" w:uiPriority="34" w:qFormat="1"/>
+    <w:lsdException w:name="Quote" w:uiPriority="29" w:qFormat="1"/>
+    <w:lsdException w:name="Intense Quote" w:uiPriority="30" w:qFormat="1"/>
+    <w:lsdException w:name="Medium List 2 Accent 1" w:uiPriority="66"/>
+    <w:lsdException w:name="Medium Grid 1 Accent 1" w:uiPriority="67"/>
+    <w:lsdException w:name="Medium Grid 2 Accent 1" w:uiPriority="68"/>
+    <w:lsdException w:name="Medium Grid 3 Accent 1" w:uiPriority="69"/>
+    <w:lsdException w:name="Dark List Accent 1" w:uiPriority="70"/>
+    <w:lsdException w:name="Colorful Shading Accent 1" w:uiPriority="71"/>
+    <w:lsdException w:name="Colorful List Accent 1" w:uiPriority="72"/>
+    <w:lsdException w:name="Colorful Grid Accent 1" w:uiPriority="73"/>
+    <w:lsdException w:name="Light Shading Accent 2" w:uiPriority="60"/>
+    <w:lsdException w:name="Light List Accent 2" w:uiPriority="61"/>
+    <w:lsdException w:name="Light Grid Accent 2" w:uiPriority="62"/>
+    <w:lsdException w:name="Medium Shading 1 Accent 2" w:uiPriority="63"/>
+    <w:lsdException w:name="Medium Shading 2 Accent 2" w:uiPriority="64"/>
+    <w:lsdException w:name="Medium List 1 Accent 2" w:uiPriority="65"/>
+    <w:lsdException w:name="Medium List 2 Accent 2" w:uiPriority="66"/>
+    <w:lsdException w:name="Medium Grid 1 Accent 2" w:uiPriority="67"/>
+    <w:lsdException w:name="Medium Grid 2 Accent 2" w:uiPriority="68"/>
+    <w:lsdException w:name="Medium Grid 3 Accent 2" w:uiPriority="69"/>
+    <w:lsdException w:name="Dark List Accent 2" w:uiPriority="70"/>
+    <w:lsdException w:name="Colorful Shading Accent 2" w:uiPriority="71"/>
+    <w:lsdException w:name="Colorful List Accent 2" w:uiPriority="72"/>
+    <w:lsdException w:name="Colorful Grid Accent 2" w:uiPriority="73"/>
+    <w:lsdException w:name="Light Shading Accent 3" w:uiPriority="60"/>
+    <w:lsdException w:name="Light List Accent 3" w:uiPriority="61"/>
+    <w:lsdException w:name="Light Grid Accent 3" w:uiPriority="62"/>
+    <w:lsdException w:name="Medium Shading 1 Accent 3" w:uiPriority="63"/>
+    <w:lsdException w:name="Medium Shading 2 Accent 3" w:uiPriority="64"/>
+    <w:lsdException w:name="Medium List 1 Accent 3" w:uiPriority="65"/>
+    <w:lsdException w:name="Medium List 2 Accent 3" w:uiPriority="66"/>
+    <w:lsdException w:name="Medium Grid 1 Accent 3" w:uiPriority="67"/>
+    <w:lsdException w:name="Medium Grid 2 Accent 3" w:uiPriority="68"/>
+    <w:lsdException w:name="Medium Grid 3 Accent 3" w:uiPriority="69"/>
+    <w:lsdException w:name="Dark List Accent 3" w:uiPriority="70"/>
+    <w:lsdException w:name="Colorful Shading Accent 3" w:uiPriority="71"/>
+    <w:lsdException w:name="Colorful List Accent 3" w:uiPriority="72"/>
+    <w:lsdException w:name="Colorful Grid Accent 3" w:uiPriority="73"/>
+    <w:lsdException w:name="Light Shading Accent 4" w:uiPriority="60"/>
+    <w:lsdException w:name="Light List Accent 4" w:uiPriority="61"/>
+    <w:lsdException w:name="Light Grid Accent 4" w:uiPriority="62"/>
+    <w:lsdException w:name="Medium Shading 1 Accent 4" w:uiPriority="63"/>
+    <w:lsdException w:name="Medium Shading 2 Accent 4" w:uiPriority="64"/>
+    <w:lsdException w:name="Medium List 1 Accent 4" w:uiPriority="65"/>
+    <w:lsdException w:name="Medium List 2 Accent 4" w:uiPriority="66"/>
+    <w:lsdException w:name="Medium Grid 1 Accent 4" w:uiPriority="67"/>
+    <w:lsdException w:name="Medium Grid 2 Accent 4" w:uiPriority="68"/>
+    <w:lsdException w:name="Medium Grid 3 Accent 4" w:uiPriority="69"/>
+    <w:lsdException w:name="Dark List Accent 4" w:uiPriority="70"/>
+    <w:lsdException w:name="Colorful Shading Accent 4" w:uiPriority="71"/>
+    <w:lsdException w:name="Colorful List Accent 4" w:uiPriority="72"/>
+    <w:lsdException w:name="Colorful Grid Accent 4" w:uiPriority="73"/>
+    <w:lsdException w:name="Light Shading Accent 5" w:uiPriority="60"/>
+    <w:lsdException w:name="Light List Accent 5" w:uiPriority="61"/>
+    <w:lsdException w:name="Light Grid Accent 5" w:uiPriority="62"/>
+    <w:lsdException w:name="Medium Shading 1 Accent 5" w:uiPriority="63"/>
+    <w:lsdException w:name="Medium Shading 2 Accent 5" w:uiPriority="64"/>
+    <w:lsdException w:name="Medium List 1 Accent 5" w:uiPriority="65"/>
+    <w:lsdException w:name="Medium List 2 Accent 5" w:uiPriority="66"/>
+    <w:lsdException w:name="Medium Grid 1 Accent 5" w:uiPriority="67"/>
+    <w:lsdException w:name="Medium Grid 2 Accent 5" w:uiPriority="68"/>
+    <w:lsdException w:name="Medium Grid 3 Accent 5" w:uiPriority="69"/>
+    <w:lsdException w:name="Dark List Accent 5" w:uiPriority="70"/>
+    <w:lsdException w:name="Colorful Shading Accent 5" w:uiPriority="71"/>
+    <w:lsdException w:name="Colorful List Accent 5" w:uiPriority="72"/>
+    <w:lsdException w:name="Colorful Grid Accent 5" w:uiPriority="73"/>
+    <w:lsdException w:name="Light Shading Accent 6" w:uiPriority="60"/>
+    <w:lsdException w:name="Light List Accent 6" w:uiPriority="61"/>
+    <w:lsdException w:name="Light Grid Accent 6" w:uiPriority="62"/>
+    <w:lsdException w:name="Medium Shading 1 Accent 6" w:uiPriority="63"/>
+    <w:lsdException w:name="Medium Shading 2 Accent 6" w:uiPriority="64"/>
+    <w:lsdException w:name="Medium List 1 Accent 6" w:uiPriority="65"/>
+    <w:lsdException w:name="Medium List 2 Accent 6" w:uiPriority="66"/>
+    <w:lsdException w:name="Medium Grid 1 Accent 6" w:uiPriority="67"/>
+    <w:lsdException w:name="Medium Grid 2 Accent 6" w:uiPriority="68"/>
+    <w:lsdException w:name="Medium Grid 3 Accent 6" w:uiPriority="69"/>
+    <w:lsdException w:name="Dark List Accent 6" w:uiPriority="70"/>
+    <w:lsdException w:name="Colorful Shading Accent 6" w:uiPriority="71"/>
+    <w:lsdException w:name="Colorful List Accent 6" w:uiPriority="72"/>
+    <w:lsdException w:name="Colorful Grid Accent 6" w:uiPriority="73"/>
+    <w:lsdException w:name="Subtle Emphasis" w:uiPriority="19" w:qFormat="1"/>
+    <w:lsdException w:name="Intense Emphasis" w:uiPriority="21" w:qFormat="1"/>
+    <w:lsdException w:name="Subtle Reference" w:uiPriority="31" w:qFormat="1"/>
+    <w:lsdException w:name="Intense Reference" w:uiPriority="32" w:qFormat="1"/>
+    <w:lsdException w:name="Book Title" w:uiPriority="33" w:qFormat="1"/>
+    <w:lsdException w:name="Bibliography" w:semiHidden="1" w:uiPriority="37" w:unhideWhenUsed="1"/>
+    <w:lsdException w:name="TOC Heading" w:semiHidden="1" w:uiPriority="39" w:unhideWhenUsed="1" w:qFormat="1"/>
+    <w:lsdException w:name="Plain Table 1" w:uiPriority="41"/>
+    <w:lsdException w:name="Plain Table 2" w:uiPriority="42"/>
+    <w:lsdException w:name="Plain Table 3" w:uiPriority="43"/>
+    <w:lsdException w:name="Plain Table 4" w:uiPriority="44"/>
+    <w:lsdException w:name="Plain Table 5" w:uiPriority="45"/>
+    <w:lsdException w:name="Grid Table Light" w:uiPriority="40"/>
+    <w:lsdException w:name="Grid Table 1 Light" w:uiPriority="46"/>
+    <w:lsdException w:name="Grid Table 2" w:uiPriority="47"/>
+    <w:lsdException w:name="Grid Table 3" w:uiPriority="48"/>
+    <w:lsdException w:name="Grid Table 4" w:uiPriority="49"/>
+    <w:lsdException w:name="Grid Table 5 Dark" w:uiPriority="50"/>
+    <w:lsdException w:name="Grid Table 6 Colorful" w:uiPriority="51"/>
+    <w:lsdException w:name="Grid Table 7 Colorful" w:uiPriority="52"/>
+    <w:lsdException w:name="Grid Table 1 Light Accent 1" w:uiPriority="46"/>
+    <w:lsdException w:name="Grid Table 2 Accent 1" w:uiPriority="47"/>
+    <w:lsdException w:name="Grid Table 3 Accent 1" w:uiPriority="48"/>
+    <w:lsdException w:name="Grid Table 4 Accent 1" w:uiPriority="49"/>
+    <w:lsdException w:name="Grid Table 5 Dark Accent 1" w:uiPriority="50"/>
+    <w:lsdException w:name="Grid Table 6 Colorful Accent 1" w:uiPriority="51"/>
+    <w:lsdException w:name="Grid Table 7 Colorful Accent 1" w:uiPriority="52"/>
+    <w:lsdException w:name="Grid Table 1 Light Accent 2" w:uiPriority="46"/>
+    <w:lsdException w:name="Grid Table 2 Accent 2" w:uiPriority="47"/>
+    <w:lsdException w:name="Grid Table 3 Accent 2" w:uiPriority="48"/>
+    <w:lsdException w:name="Grid Table 4 Accent 2" w:uiPriority="49"/>
+    <w:lsdException w:name="Grid Table 5 Dark Accent 2" w:uiPriority="50"/>
+    <w:lsdException w:name="Grid Table 6 Colorful Accent 2" w:uiPriority="51"/>
+    <w:lsdException w:name="Grid Table 7 Colorful Accent 2" w:uiPriority="52"/>
+    <w:lsdException w:name="Grid Table 1 Light Accent 3" w:uiPriority="46"/>
+    <w:lsdException w:name="Grid Table 2 Accent 3" w:uiPriority="47"/>
+    <w:lsdException w:name="Grid Table 3 Accent 3" w:uiPriority="48"/>
+    <w:lsdException w:name="Grid Table 4 Accent 3" w:uiPriority="49"/>
+    <w:lsdException w:name="Grid Table 5 Dark Accent 3" w:uiPriority="50"/>
+    <w:lsdException w:name="Grid Table 6 Colorful Accent 3" w:uiPriority="51"/>
+    <w:lsdException w:name="Grid Table 7 Colorful Accent 3" w:uiPriority="52"/>
+    <w:lsdException w:name="Grid Table 1 Light Accent 4" w:uiPriority="46"/>
+    <w:lsdException w:name="Grid Table 2 Accent 4" w:uiPriority="47"/>
+    <w:lsdException w:name="Grid Table 3 Accent 4" w:uiPriority="48"/>
+    <w:lsdException w:name="Grid Table 4 Accent 4" w:uiPriority="49"/>
+    <w:lsdException w:name="Grid Table 5 Dark Accent 4" w:uiPriority="50"/>
+    <w:lsdException w:name="Grid Table 6 Colorful Accent 4" w:uiPriority="51"/>
+    <w:lsdException w:name="Grid Table 7 Colorful Accent 4" w:uiPriority="52"/>
+    <w:lsdException w:name="Grid Table 1 Light Accent 5" w:uiPriority="46"/>
+    <w:lsdException w:name="Grid Table 2 Accent 5" w:uiPriority="47"/>
+    <w:lsdException w:name="Grid Table 3 Accent 5" w:uiPriority="48"/>
+    <w:lsdException w:name="Grid Table 4 Accent 5" w:uiPriority="49"/>
+    <w:lsdException w:name="Grid Table 5 Dark Accent 5" w:uiPriority="50"/>
+    <w:lsdException w:name="Grid Table 6 Colorful Accent 5" w:uiPriority="51"/>
+    <w:lsdException w:name="Grid Table 7 Colorful Accent 5" w:uiPriority="52"/>
+    <w:lsdException w:name="Grid Table 1 Light Accent 6" w:uiPriority="46"/>
+    <w:lsdException w:name="Grid Table 2 Accent 6" w:uiPriority="47"/>
+    <w:lsdException w:name="Grid Table 3 Accent 6" w:uiPriority="48"/>
+    <w:lsdException w:name="Grid Table 4 Accent 6" w:uiPriority="49"/>
+    <w:lsdException w:name="Grid Table 5 Dark Accent 6" w:uiPriority="50"/>
+    <w:lsdException w:name="Grid Table 6 Colorful Accent 6" w:uiPriority="51"/>
+    <w:lsdException w:name="Grid Table 7 Colorful Accent 6" w:uiPriority="52"/>
+    <w:lsdException w:name="List Table 1 Light" w:uiPriority="46"/>
+    <w:lsdException w:name="List Table 2" w:uiPriority="47"/>
+    <w:lsdException w:name="List Table 3" w:uiPriority="48"/>
+    <w:lsdException w:name="List Table 4" w:uiPriority="49"/>
+    <w:lsdException w:name="List Table 5 Dark" w:uiPriority="50"/>
+    <w:lsdException w:name="List Table 6 Colorful" w:uiPriority="51"/>
+    <w:lsdException w:name="List Table 7 Colorful" w:uiPriority="52"/>
+    <w:lsdException w:name="List Table 1 Light Accent 1" w:uiPriority="46"/>
+    <w:lsdException w:name="List Table 2 Accent 1" w:uiPriority="47"/>
+    <w:lsdException w:name="List Table 3 Accent 1" w:uiPriority="48"/>
+    <w:lsdException w:name="List Table 4 Accent 1" w:uiPriority="49"/>
+    <w:lsdException w:name="List Table 5 Dark Accent 1" w:uiPriority="50"/>
+    <w:lsdException w:name="List Table 6 Colorful Accent 1" w:uiPriority="51"/>
+    <w:lsdException w:name="List Table 7 Colorful Accent 1" w:uiPriority="52"/>
+    <w:lsdException w:name="List Table 1 Light Accent 2" w:uiPriority="46"/>
+    <w:lsdException w:name="List Table 2 Accent 2" w:uiPriority="47"/>
+    <w:lsdException w:name="List Table 3 Accent 2" w:uiPriority="48"/>
+    <w:lsdException w:name="List Table 4 Accent 2" w:uiPriority="49"/>
+    <w:lsdException w:name="List Table 5 Dark Accent 2" w:uiPriority="50"/>
+    <w:lsdException w:name="List Table 6 Colorful Accent 2" w:uiPriority="51"/>
+    <w:lsdException w:name="List Table 7 Colorful Accent 2" w:uiPriority="52"/>
+    <w:lsdException w:name="List Table 1 Light Accent 3" w:uiPriority="46"/>
+    <w:lsdException w:name="List Table 2 Accent 3" w:uiPriority="47"/>
+    <w:lsdException w:name="List Table 3 Accent 3" w:uiPriority="48"/>
+    <w:lsdException w:name="List Table 4 Accent 3" w:uiPriority="49"/>
+    <w:lsdException w:name="List Table 5 Dark Accent 3" w:uiPriority="50"/>
+    <w:lsdException w:name="List Table 6 Colorful Accent 3" w:uiPriority="51"/>
+    <w:lsdException w:name="List Table 7 Colorful Accent 3" w:uiPriority="52"/>
+    <w:lsdException w:name="List Table 1 Light Accent 4" w:uiPriority="46"/>
+    <w:lsdException w:name="List Table 2 Accent 4" w:uiPriority="47"/>
+    <w:lsdException w:name="List Table 3 Accent 4" w:uiPriority="48"/>
+    <w:lsdException w:name="List Table 4 Accent 4" w:uiPriority="49"/>
+    <w:lsdException w:name="List Table 5 Dark Accent 4" w:uiPriority="50"/>
+    <w:lsdException w:name="List Table 6 Colorful Accent 4" w:uiPriority="51"/>
+    <w:lsdException w:name="List Table 7 Colorful Accent 4" w:uiPriority="52"/>
+    <w:lsdException w:name="List Table 1 Light Accent 5" w:uiPriority="46"/>
+    <w:lsdException w:name="List Table 2 Accent 5" w:uiPriority="47"/>
+    <w:lsdException w:name="List Table 3 Accent 5" w:uiPriority="48"/>
+    <w:lsdException w:name="List Table 4 Accent 5" w:uiPriority="49"/>
+    <w:lsdException w:name="List Table 5 Dark Accent 5" w:uiPriority="50"/>
+    <w:lsdException w:name="List Table 6 Colorful Accent 5" w:uiPriority="51"/>
+    <w:lsdException w:name="List Table 7 Colorful Accent 5" w:uiPriority="52"/>
+    <w:lsdException w:name="List Table 1 Light Accent 6" w:uiPriority="46"/>
+    <w:lsdException w:name="List Table 2 Accent 6" w:uiPriority="47"/>
+    <w:lsdException w:name="List Table 3 Accent 6" w:uiPriority="48"/>
+    <w:lsdException w:name="List Table 4 Accent 6" w:uiPriority="49"/>
+    <w:lsdException w:name="List Table 5 Dark Accent 6" w:uiPriority="50"/>
+    <w:lsdException w:name="List Table 6 Colorful Accent 6" w:uiPriority="51"/>
+    <w:lsdException w:name="List Table 7 Colorful Accent 6" w:uiPriority="52"/>
   </w:latentStyles>
   <w:style w:type="paragraph" w:default="1" w:styleId="a">
     <w:name w:val="Normal"/>
@@ -15909,196 +15969,6 @@
 </w:styles>
 </file>
 
-<file path=word/stylesWithEffects.xml><?xml version="1.0" encoding="utf-8"?>
-<w:styles xmlns:wpc="http://schemas.microsoft.com/office/word/2010/wordprocessingCanvas" xmlns:mc="http://schemas.openxmlformats.org/markup-compatibility/2006" xmlns:o="urn:schemas-microsoft-com:office:office" xmlns:r="http://schemas.openxmlformats.org/officeDocument/2006/relationships" xmlns:m="http://schemas.openxmlformats.org/officeDocument/2006/math" xmlns:v="urn:schemas-microsoft-com:vml" xmlns:wp14="http://schemas.microsoft.com/office/word/2010/wordprocessingDrawing" xmlns:wp="http://schemas.openxmlformats.org/drawingml/2006/wordprocessingDrawing" xmlns:w10="urn:schemas-microsoft-com:office:word" xmlns:w="http://schemas.openxmlformats.org/wordprocessingml/2006/main" xmlns:w14="http://schemas.microsoft.com/office/word/2010/wordml" xmlns:wpg="http://schemas.microsoft.com/office/word/2010/wordprocessingGroup" xmlns:wpi="http://schemas.microsoft.com/office/word/2010/wordprocessingInk" xmlns:wne="http://schemas.microsoft.com/office/word/2006/wordml" xmlns:wps="http://schemas.microsoft.com/office/word/2010/wordprocessingShape" mc:Ignorable="w14 wp14">
-  <w:docDefaults>
-    <w:rPrDefault>
-      <w:rPr>
-        <w:rFonts w:asciiTheme="minorHAnsi" w:eastAsiaTheme="minorEastAsia" w:hAnsiTheme="minorHAnsi" w:cstheme="minorBidi"/>
-        <w:sz w:val="22"/>
-        <w:szCs w:val="22"/>
-        <w:lang w:val="ru-RU" w:eastAsia="ru-RU" w:bidi="ar-SA"/>
-      </w:rPr>
-    </w:rPrDefault>
-    <w:pPrDefault>
-      <w:pPr>
-        <w:spacing w:after="200" w:line="276" w:lineRule="auto"/>
-      </w:pPr>
-    </w:pPrDefault>
-  </w:docDefaults>
-  <w:latentStyles w:defLockedState="0" w:defUIPriority="99" w:defSemiHidden="1" w:defUnhideWhenUsed="1" w:defQFormat="0" w:count="267">
-    <w:lsdException w:name="Normal" w:semiHidden="0" w:uiPriority="0" w:unhideWhenUsed="0" w:qFormat="1"/>
-    <w:lsdException w:name="heading 1" w:semiHidden="0" w:uiPriority="9" w:unhideWhenUsed="0" w:qFormat="1"/>
-    <w:lsdException w:name="heading 2" w:uiPriority="9" w:qFormat="1"/>
-    <w:lsdException w:name="heading 3" w:uiPriority="9" w:qFormat="1"/>
-    <w:lsdException w:name="heading 4" w:uiPriority="9" w:qFormat="1"/>
-    <w:lsdException w:name="heading 5" w:uiPriority="9" w:qFormat="1"/>
-    <w:lsdException w:name="heading 6" w:uiPriority="9" w:qFormat="1"/>
-    <w:lsdException w:name="heading 7" w:uiPriority="9" w:qFormat="1"/>
-    <w:lsdException w:name="heading 8" w:uiPriority="9" w:qFormat="1"/>
-    <w:lsdException w:name="heading 9" w:uiPriority="9" w:qFormat="1"/>
-    <w:lsdException w:name="toc 1" w:uiPriority="39"/>
-    <w:lsdException w:name="toc 2" w:uiPriority="39"/>
-    <w:lsdException w:name="toc 3" w:uiPriority="39"/>
-    <w:lsdException w:name="toc 4" w:uiPriority="39"/>
-    <w:lsdException w:name="toc 5" w:uiPriority="39"/>
-    <w:lsdException w:name="toc 6" w:uiPriority="39"/>
-    <w:lsdException w:name="toc 7" w:uiPriority="39"/>
-    <w:lsdException w:name="toc 8" w:uiPriority="39"/>
-    <w:lsdException w:name="toc 9" w:uiPriority="39"/>
-    <w:lsdException w:name="caption" w:uiPriority="35" w:qFormat="1"/>
-    <w:lsdException w:name="Title" w:semiHidden="0" w:uiPriority="10" w:unhideWhenUsed="0" w:qFormat="1"/>
-    <w:lsdException w:name="Default Paragraph Font" w:uiPriority="1"/>
-    <w:lsdException w:name="Subtitle" w:semiHidden="0" w:uiPriority="11" w:unhideWhenUsed="0" w:qFormat="1"/>
-    <w:lsdException w:name="Strong" w:semiHidden="0" w:uiPriority="22" w:unhideWhenUsed="0" w:qFormat="1"/>
-    <w:lsdException w:name="Emphasis" w:semiHidden="0" w:uiPriority="20" w:unhideWhenUsed="0" w:qFormat="1"/>
-    <w:lsdException w:name="Table Grid" w:semiHidden="0" w:uiPriority="59" w:unhideWhenUsed="0"/>
-    <w:lsdException w:name="Placeholder Text" w:unhideWhenUsed="0"/>
-    <w:lsdException w:name="No Spacing" w:semiHidden="0" w:uiPriority="1" w:unhideWhenUsed="0" w:qFormat="1"/>
-    <w:lsdException w:name="Light Shading" w:semiHidden="0" w:uiPriority="60" w:unhideWhenUsed="0"/>
-    <w:lsdException w:name="Light List" w:semiHidden="0" w:uiPriority="61" w:unhideWhenUsed="0"/>
-    <w:lsdException w:name="Light Grid" w:semiHidden="0" w:uiPriority="62" w:unhideWhenUsed="0"/>
-    <w:lsdException w:name="Medium Shading 1" w:semiHidden="0" w:uiPriority="63" w:unhideWhenUsed="0"/>
-    <w:lsdException w:name="Medium Shading 2" w:semiHidden="0" w:uiPriority="64" w:unhideWhenUsed="0"/>
-    <w:lsdException w:name="Medium List 1" w:semiHidden="0" w:uiPriority="65" w:unhideWhenUsed="0"/>
-    <w:lsdException w:name="Medium List 2" w:semiHidden="0" w:uiPriority="66" w:unhideWhenUsed="0"/>
-    <w:lsdException w:name="Medium Grid 1" w:semiHidden="0" w:uiPriority="67" w:unhideWhenUsed="0"/>
-    <w:lsdException w:name="Medium Grid 2" w:semiHidden="0" w:uiPriority="68" w:unhideWhenUsed="0"/>
-    <w:lsdException w:name="Medium Grid 3" w:semiHidden="0" w:uiPriority="69" w:unhideWhenUsed="0"/>
-    <w:lsdException w:name="Dark List" w:semiHidden="0" w:uiPriority="70" w:unhideWhenUsed="0"/>
-    <w:lsdException w:name="Colorful Shading" w:semiHidden="0" w:uiPriority="71" w:unhideWhenUsed="0"/>
-    <w:lsdException w:name="Colorful List" w:semiHidden="0" w:uiPriority="72" w:unhideWhenUsed="0"/>
-    <w:lsdException w:name="Colorful Grid" w:semiHidden="0" w:uiPriority="73" w:unhideWhenUsed="0"/>
-    <w:lsdException w:name="Light Shading Accent 1" w:semiHidden="0" w:uiPriority="60" w:unhideWhenUsed="0"/>
-    <w:lsdException w:name="Light List Accent 1" w:semiHidden="0" w:uiPriority="61" w:unhideWhenUsed="0"/>
-    <w:lsdException w:name="Light Grid Accent 1" w:semiHidden="0" w:uiPriority="62" w:unhideWhenUsed="0"/>
-    <w:lsdException w:name="Medium Shading 1 Accent 1" w:semiHidden="0" w:uiPriority="63" w:unhideWhenUsed="0"/>
-    <w:lsdException w:name="Medium Shading 2 Accent 1" w:semiHidden="0" w:uiPriority="64" w:unhideWhenUsed="0"/>
-    <w:lsdException w:name="Medium List 1 Accent 1" w:semiHidden="0" w:uiPriority="65" w:unhideWhenUsed="0"/>
-    <w:lsdException w:name="Revision" w:unhideWhenUsed="0"/>
-    <w:lsdException w:name="List Paragraph" w:semiHidden="0" w:uiPriority="34" w:unhideWhenUsed="0" w:qFormat="1"/>
-    <w:lsdException w:name="Quote" w:semiHidden="0" w:uiPriority="29" w:unhideWhenUsed="0" w:qFormat="1"/>
-    <w:lsdException w:name="Intense Quote" w:semiHidden="0" w:uiPriority="30" w:unhideWhenUsed="0" w:qFormat="1"/>
-    <w:lsdException w:name="Medium List 2 Accent 1" w:semiHidden="0" w:uiPriority="66" w:unhideWhenUsed="0"/>
-    <w:lsdException w:name="Medium Grid 1 Accent 1" w:semiHidden="0" w:uiPriority="67" w:unhideWhenUsed="0"/>
-    <w:lsdException w:name="Medium Grid 2 Accent 1" w:semiHidden="0" w:uiPriority="68" w:unhideWhenUsed="0"/>
-    <w:lsdException w:name="Medium Grid 3 Accent 1" w:semiHidden="0" w:uiPriority="69" w:unhideWhenUsed="0"/>
-    <w:lsdException w:name="Dark List Accent 1" w:semiHidden="0" w:uiPriority="70" w:unhideWhenUsed="0"/>
-    <w:lsdException w:name="Colorful Shading Accent 1" w:semiHidden="0" w:uiPriority="71" w:unhideWhenUsed="0"/>
-    <w:lsdException w:name="Colorful List Accent 1" w:semiHidden="0" w:uiPriority="72" w:unhideWhenUsed="0"/>
-    <w:lsdException w:name="Colorful Grid Accent 1" w:semiHidden="0" w:uiPriority="73" w:unhideWhenUsed="0"/>
-    <w:lsdException w:name="Light Shading Accent 2" w:semiHidden="0" w:uiPriority="60" w:unhideWhenUsed="0"/>
-    <w:lsdException w:name="Light List Accent 2" w:semiHidden="0" w:uiPriority="61" w:unhideWhenUsed="0"/>
-    <w:lsdException w:name="Light Grid Accent 2" w:semiHidden="0" w:uiPriority="62" w:unhideWhenUsed="0"/>
-    <w:lsdException w:name="Medium Shading 1 Accent 2" w:semiHidden="0" w:uiPriority="63" w:unhideWhenUsed="0"/>
-    <w:lsdException w:name="Medium Shading 2 Accent 2" w:semiHidden="0" w:uiPriority="64" w:unhideWhenUsed="0"/>
-    <w:lsdException w:name="Medium List 1 Accent 2" w:semiHidden="0" w:uiPriority="65" w:unhideWhenUsed="0"/>
-    <w:lsdException w:name="Medium List 2 Accent 2" w:semiHidden="0" w:uiPriority="66" w:unhideWhenUsed="0"/>
-    <w:lsdException w:name="Medium Grid 1 Accent 2" w:semiHidden="0" w:uiPriority="67" w:unhideWhenUsed="0"/>
-    <w:lsdException w:name="Medium Grid 2 Accent 2" w:semiHidden="0" w:uiPriority="68" w:unhideWhenUsed="0"/>
-    <w:lsdException w:name="Medium Grid 3 Accent 2" w:semiHidden="0" w:uiPriority="69" w:unhideWhenUsed="0"/>
-    <w:lsdException w:name="Dark List Accent 2" w:semiHidden="0" w:uiPriority="70" w:unhideWhenUsed="0"/>
-    <w:lsdException w:name="Colorful Shading Accent 2" w:semiHidden="0" w:uiPriority="71" w:unhideWhenUsed="0"/>
-    <w:lsdException w:name="Colorful List Accent 2" w:semiHidden="0" w:uiPriority="72" w:unhideWhenUsed="0"/>
-    <w:lsdException w:name="Colorful Grid Accent 2" w:semiHidden="0" w:uiPriority="73" w:unhideWhenUsed="0"/>
-    <w:lsdException w:name="Light Shading Accent 3" w:semiHidden="0" w:uiPriority="60" w:unhideWhenUsed="0"/>
-    <w:lsdException w:name="Light List Accent 3" w:semiHidden="0" w:uiPriority="61" w:unhideWhenUsed="0"/>
-    <w:lsdException w:name="Light Grid Accent 3" w:semiHidden="0" w:uiPriority="62" w:unhideWhenUsed="0"/>
-    <w:lsdException w:name="Medium Shading 1 Accent 3" w:semiHidden="0" w:uiPriority="63" w:unhideWhenUsed="0"/>
-    <w:lsdException w:name="Medium Shading 2 Accent 3" w:semiHidden="0" w:uiPriority="64" w:unhideWhenUsed="0"/>
-    <w:lsdException w:name="Medium List 1 Accent 3" w:semiHidden="0" w:uiPriority="65" w:unhideWhenUsed="0"/>
-    <w:lsdException w:name="Medium List 2 Accent 3" w:semiHidden="0" w:uiPriority="66" w:unhideWhenUsed="0"/>
-    <w:lsdException w:name="Medium Grid 1 Accent 3" w:semiHidden="0" w:uiPriority="67" w:unhideWhenUsed="0"/>
-    <w:lsdException w:name="Medium Grid 2 Accent 3" w:semiHidden="0" w:uiPriority="68" w:unhideWhenUsed="0"/>
-    <w:lsdException w:name="Medium Grid 3 Accent 3" w:semiHidden="0" w:uiPriority="69" w:unhideWhenUsed="0"/>
-    <w:lsdException w:name="Dark List Accent 3" w:semiHidden="0" w:uiPriority="70" w:unhideWhenUsed="0"/>
-    <w:lsdException w:name="Colorful Shading Accent 3" w:semiHidden="0" w:uiPriority="71" w:unhideWhenUsed="0"/>
-    <w:lsdException w:name="Colorful List Accent 3" w:semiHidden="0" w:uiPriority="72" w:unhideWhenUsed="0"/>
-    <w:lsdException w:name="Colorful Grid Accent 3" w:semiHidden="0" w:uiPriority="73" w:unhideWhenUsed="0"/>
-    <w:lsdException w:name="Light Shading Accent 4" w:semiHidden="0" w:uiPriority="60" w:unhideWhenUsed="0"/>
-    <w:lsdException w:name="Light List Accent 4" w:semiHidden="0" w:uiPriority="61" w:unhideWhenUsed="0"/>
-    <w:lsdException w:name="Light Grid Accent 4" w:semiHidden="0" w:uiPriority="62" w:unhideWhenUsed="0"/>
-    <w:lsdException w:name="Medium Shading 1 Accent 4" w:semiHidden="0" w:uiPriority="63" w:unhideWhenUsed="0"/>
-    <w:lsdException w:name="Medium Shading 2 Accent 4" w:semiHidden="0" w:uiPriority="64" w:unhideWhenUsed="0"/>
-    <w:lsdException w:name="Medium List 1 Accent 4" w:semiHidden="0" w:uiPriority="65" w:unhideWhenUsed="0"/>
-    <w:lsdException w:name="Medium List 2 Accent 4" w:semiHidden="0" w:uiPriority="66" w:unhideWhenUsed="0"/>
-    <w:lsdException w:name="Medium Grid 1 Accent 4" w:semiHidden="0" w:uiPriority="67" w:unhideWhenUsed="0"/>
-    <w:lsdException w:name="Medium Grid 2 Accent 4" w:semiHidden="0" w:uiPriority="68" w:unhideWhenUsed="0"/>
-    <w:lsdException w:name="Medium Grid 3 Accent 4" w:semiHidden="0" w:uiPriority="69" w:unhideWhenUsed="0"/>
-    <w:lsdException w:name="Dark List Accent 4" w:semiHidden="0" w:uiPriority="70" w:unhideWhenUsed="0"/>
-    <w:lsdException w:name="Colorful Shading Accent 4" w:semiHidden="0" w:uiPriority="71" w:unhideWhenUsed="0"/>
-    <w:lsdException w:name="Colorful List Accent 4" w:semiHidden="0" w:uiPriority="72" w:unhideWhenUsed="0"/>
-    <w:lsdException w:name="Colorful Grid Accent 4" w:semiHidden="0" w:uiPriority="73" w:unhideWhenUsed="0"/>
-    <w:lsdException w:name="Light Shading Accent 5" w:semiHidden="0" w:uiPriority="60" w:unhideWhenUsed="0"/>
-    <w:lsdException w:name="Light List Accent 5" w:semiHidden="0" w:uiPriority="61" w:unhideWhenUsed="0"/>
-    <w:lsdException w:name="Light Grid Accent 5" w:semiHidden="0" w:uiPriority="62" w:unhideWhenUsed="0"/>
-    <w:lsdException w:name="Medium Shading 1 Accent 5" w:semiHidden="0" w:uiPriority="63" w:unhideWhenUsed="0"/>
-    <w:lsdException w:name="Medium Shading 2 Accent 5" w:semiHidden="0" w:uiPriority="64" w:unhideWhenUsed="0"/>
-    <w:lsdException w:name="Medium List 1 Accent 5" w:semiHidden="0" w:uiPriority="65" w:unhideWhenUsed="0"/>
-    <w:lsdException w:name="Medium List 2 Accent 5" w:semiHidden="0" w:uiPriority="66" w:unhideWhenUsed="0"/>
-    <w:lsdException w:name="Medium Grid 1 Accent 5" w:semiHidden="0" w:uiPriority="67" w:unhideWhenUsed="0"/>
-    <w:lsdException w:name="Medium Grid 2 Accent 5" w:semiHidden="0" w:uiPriority="68" w:unhideWhenUsed="0"/>
-    <w:lsdException w:name="Medium Grid 3 Accent 5" w:semiHidden="0" w:uiPriority="69" w:unhideWhenUsed="0"/>
-    <w:lsdException w:name="Dark List Accent 5" w:semiHidden="0" w:uiPriority="70" w:unhideWhenUsed="0"/>
-    <w:lsdException w:name="Colorful Shading Accent 5" w:semiHidden="0" w:uiPriority="71" w:unhideWhenUsed="0"/>
-    <w:lsdException w:name="Colorful List Accent 5" w:semiHidden="0" w:uiPriority="72" w:unhideWhenUsed="0"/>
-    <w:lsdException w:name="Colorful Grid Accent 5" w:semiHidden="0" w:uiPriority="73" w:unhideWhenUsed="0"/>
-    <w:lsdException w:name="Light Shading Accent 6" w:semiHidden="0" w:uiPriority="60" w:unhideWhenUsed="0"/>
-    <w:lsdException w:name="Light List Accent 6" w:semiHidden="0" w:uiPriority="61" w:unhideWhenUsed="0"/>
-    <w:lsdException w:name="Light Grid Accent 6" w:semiHidden="0" w:uiPriority="62" w:unhideWhenUsed="0"/>
-    <w:lsdException w:name="Medium Shading 1 Accent 6" w:semiHidden="0" w:uiPriority="63" w:unhideWhenUsed="0"/>
-    <w:lsdException w:name="Medium Shading 2 Accent 6" w:semiHidden="0" w:uiPriority="64" w:unhideWhenUsed="0"/>
-    <w:lsdException w:name="Medium List 1 Accent 6" w:semiHidden="0" w:uiPriority="65" w:unhideWhenUsed="0"/>
-    <w:lsdException w:name="Medium List 2 Accent 6" w:semiHidden="0" w:uiPriority="66" w:unhideWhenUsed="0"/>
-    <w:lsdException w:name="Medium Grid 1 Accent 6" w:semiHidden="0" w:uiPriority="67" w:unhideWhenUsed="0"/>
-    <w:lsdException w:name="Medium Grid 2 Accent 6" w:semiHidden="0" w:uiPriority="68" w:unhideWhenUsed="0"/>
-    <w:lsdException w:name="Medium Grid 3 Accent 6" w:semiHidden="0" w:uiPriority="69" w:unhideWhenUsed="0"/>
-    <w:lsdException w:name="Dark List Accent 6" w:semiHidden="0" w:uiPriority="70" w:unhideWhenUsed="0"/>
-    <w:lsdException w:name="Colorful Shading Accent 6" w:semiHidden="0" w:uiPriority="71" w:unhideWhenUsed="0"/>
-    <w:lsdException w:name="Colorful List Accent 6" w:semiHidden="0" w:uiPriority="72" w:unhideWhenUsed="0"/>
-    <w:lsdException w:name="Colorful Grid Accent 6" w:semiHidden="0" w:uiPriority="73" w:unhideWhenUsed="0"/>
-    <w:lsdException w:name="Subtle Emphasis" w:semiHidden="0" w:uiPriority="19" w:unhideWhenUsed="0" w:qFormat="1"/>
-    <w:lsdException w:name="Intense Emphasis" w:semiHidden="0" w:uiPriority="21" w:unhideWhenUsed="0" w:qFormat="1"/>
-    <w:lsdException w:name="Subtle Reference" w:semiHidden="0" w:uiPriority="31" w:unhideWhenUsed="0" w:qFormat="1"/>
-    <w:lsdException w:name="Intense Reference" w:semiHidden="0" w:uiPriority="32" w:unhideWhenUsed="0" w:qFormat="1"/>
-    <w:lsdException w:name="Book Title" w:semiHidden="0" w:uiPriority="33" w:unhideWhenUsed="0" w:qFormat="1"/>
-    <w:lsdException w:name="Bibliography" w:uiPriority="37"/>
-    <w:lsdException w:name="TOC Heading" w:uiPriority="39" w:qFormat="1"/>
-  </w:latentStyles>
-  <w:style w:type="paragraph" w:default="1" w:styleId="a">
-    <w:name w:val="Normal"/>
-    <w:qFormat/>
-  </w:style>
-  <w:style w:type="character" w:default="1" w:styleId="a0">
-    <w:name w:val="Default Paragraph Font"/>
-    <w:uiPriority w:val="1"/>
-    <w:semiHidden/>
-    <w:unhideWhenUsed/>
-  </w:style>
-  <w:style w:type="table" w:default="1" w:styleId="a1">
-    <w:name w:val="Normal Table"/>
-    <w:uiPriority w:val="99"/>
-    <w:semiHidden/>
-    <w:unhideWhenUsed/>
-    <w:tblPr>
-      <w:tblInd w:w="0" w:type="dxa"/>
-      <w:tblCellMar>
-        <w:top w:w="0" w:type="dxa"/>
-        <w:left w:w="108" w:type="dxa"/>
-        <w:bottom w:w="0" w:type="dxa"/>
-        <w:right w:w="108" w:type="dxa"/>
-      </w:tblCellMar>
-    </w:tblPr>
-  </w:style>
-  <w:style w:type="numbering" w:default="1" w:styleId="a2">
-    <w:name w:val="No List"/>
-    <w:uiPriority w:val="99"/>
-    <w:semiHidden/>
-    <w:unhideWhenUsed/>
-  </w:style>
-</w:styles>
-</file>
-
 <file path=word/theme/theme1.xml><?xml version="1.0" encoding="utf-8"?>
 <a:theme xmlns:a="http://schemas.openxmlformats.org/drawingml/2006/main" name="Тема Office">
   <a:themeElements>
@@ -16387,7 +16257,7 @@
 </file>
 
 <file path=customXml/itemProps1.xml><?xml version="1.0" encoding="utf-8"?>
-<ds:datastoreItem xmlns:ds="http://schemas.openxmlformats.org/officeDocument/2006/customXml" ds:itemID="{31DAA7D2-84FA-4062-A729-CD64A0A2F418}">
+<ds:datastoreItem xmlns:ds="http://schemas.openxmlformats.org/officeDocument/2006/customXml" ds:itemID="{43897A58-E0E1-4605-B6BD-7604F3DF3AF6}">
   <ds:schemaRefs>
     <ds:schemaRef ds:uri="http://schemas.openxmlformats.org/officeDocument/2006/bibliography"/>
   </ds:schemaRefs>

</xml_diff>

<commit_message>
class diagram (first diagram)
</commit_message>
<xml_diff>
--- a/RUP/Software Architecture Document.docx
+++ b/RUP/Software Architecture Document.docx
@@ -1,6 +1,6 @@
 
 <file path=word/document.xml><?xml version="1.0" encoding="utf-8"?>
-<w:document xmlns:wpc="http://schemas.microsoft.com/office/word/2010/wordprocessingCanvas" xmlns:mc="http://schemas.openxmlformats.org/markup-compatibility/2006" xmlns:o="urn:schemas-microsoft-com:office:office" xmlns:r="http://schemas.openxmlformats.org/officeDocument/2006/relationships" xmlns:m="http://schemas.openxmlformats.org/officeDocument/2006/math" xmlns:v="urn:schemas-microsoft-com:vml" xmlns:wp14="http://schemas.microsoft.com/office/word/2010/wordprocessingDrawing" xmlns:wp="http://schemas.openxmlformats.org/drawingml/2006/wordprocessingDrawing" xmlns:w10="urn:schemas-microsoft-com:office:word" xmlns:w="http://schemas.openxmlformats.org/wordprocessingml/2006/main" xmlns:w14="http://schemas.microsoft.com/office/word/2010/wordml" xmlns:wpg="http://schemas.microsoft.com/office/word/2010/wordprocessingGroup" xmlns:wpi="http://schemas.microsoft.com/office/word/2010/wordprocessingInk" xmlns:wne="http://schemas.microsoft.com/office/word/2006/wordml" xmlns:wps="http://schemas.microsoft.com/office/word/2010/wordprocessingShape" mc:Ignorable="w14 wp14">
+<w:document xmlns:wpc="http://schemas.microsoft.com/office/word/2010/wordprocessingCanvas" xmlns:mc="http://schemas.openxmlformats.org/markup-compatibility/2006" xmlns:o="urn:schemas-microsoft-com:office:office" xmlns:r="http://schemas.openxmlformats.org/officeDocument/2006/relationships" xmlns:m="http://schemas.openxmlformats.org/officeDocument/2006/math" xmlns:v="urn:schemas-microsoft-com:vml" xmlns:wp14="http://schemas.microsoft.com/office/word/2010/wordprocessingDrawing" xmlns:wp="http://schemas.openxmlformats.org/drawingml/2006/wordprocessingDrawing" xmlns:w10="urn:schemas-microsoft-com:office:word" xmlns:w="http://schemas.openxmlformats.org/wordprocessingml/2006/main" xmlns:w14="http://schemas.microsoft.com/office/word/2010/wordml" xmlns:w15="http://schemas.microsoft.com/office/word/2012/wordml" xmlns:wpg="http://schemas.microsoft.com/office/word/2010/wordprocessingGroup" xmlns:wpi="http://schemas.microsoft.com/office/word/2010/wordprocessingInk" xmlns:wne="http://schemas.microsoft.com/office/word/2006/wordml" xmlns:wps="http://schemas.microsoft.com/office/word/2010/wordprocessingShape" mc:Ignorable="w14 w15 wp14">
   <w:body>
     <w:p>
       <w:pPr>
@@ -70,11 +70,21 @@
         <w:pStyle w:val="a3"/>
         <w:jc w:val="right"/>
       </w:pPr>
-      <w:fldSimple w:instr=" TITLE  \* MERGEFORMAT ">
-        <w:r>
-          <w:t>Software Architecture Document</w:t>
-        </w:r>
-      </w:fldSimple>
+      <w:r>
+        <w:fldChar w:fldCharType="begin"/>
+      </w:r>
+      <w:r>
+        <w:instrText xml:space="preserve"> TITLE  \* MERGEFORMAT </w:instrText>
+      </w:r>
+      <w:r>
+        <w:fldChar w:fldCharType="separate"/>
+      </w:r>
+      <w:r>
+        <w:t>Software Architecture Document</w:t>
+      </w:r>
+      <w:r>
+        <w:fldChar w:fldCharType="end"/>
+      </w:r>
     </w:p>
     <w:p>
       <w:pPr>
@@ -130,8 +140,8 @@
     <w:p>
       <w:pPr>
         <w:sectPr>
-          <w:headerReference w:type="default" r:id="rId9"/>
-          <w:footerReference w:type="even" r:id="rId10"/>
+          <w:headerReference w:type="default" r:id="rId8"/>
+          <w:footerReference w:type="even" r:id="rId9"/>
           <w:pgSz w:w="12240" w:h="15840" w:code="1"/>
           <w:pgMar w:top="1440" w:right="1440" w:bottom="1440" w:left="1440" w:header="720" w:footer="720" w:gutter="0"/>
           <w:cols w:space="720"/>
@@ -342,19 +352,11 @@
                 <w:lang w:val="ru-RU"/>
               </w:rPr>
             </w:pPr>
-            <w:proofErr w:type="spellStart"/>
-            <w:r>
-              <w:rPr>
-                <w:lang w:val="ru-RU"/>
-              </w:rPr>
-              <w:t>Кобцев</w:t>
-            </w:r>
-            <w:proofErr w:type="spellEnd"/>
-            <w:r>
-              <w:rPr>
-                <w:lang w:val="ru-RU"/>
-              </w:rPr>
-              <w:t xml:space="preserve"> С.В.</w:t>
+            <w:r>
+              <w:rPr>
+                <w:lang w:val="ru-RU"/>
+              </w:rPr>
+              <w:t>Кобцев С.В.</w:t>
             </w:r>
           </w:p>
         </w:tc>
@@ -678,20 +680,7 @@
                 <w:lang w:val="ru-RU"/>
               </w:rPr>
               <w:br/>
-            </w:r>
-            <w:proofErr w:type="spellStart"/>
-            <w:r>
-              <w:rPr>
-                <w:lang w:val="ru-RU"/>
-              </w:rPr>
-              <w:t>Кобцев</w:t>
-            </w:r>
-            <w:proofErr w:type="spellEnd"/>
-            <w:r>
-              <w:rPr>
-                <w:lang w:val="ru-RU"/>
-              </w:rPr>
-              <w:t xml:space="preserve"> С.В.</w:t>
+              <w:t>Кобцев С.В.</w:t>
             </w:r>
           </w:p>
         </w:tc>
@@ -1239,19 +1228,11 @@
                 <w:lang w:val="ru-RU"/>
               </w:rPr>
             </w:pPr>
-            <w:proofErr w:type="spellStart"/>
-            <w:r>
-              <w:rPr>
-                <w:lang w:val="ru-RU"/>
-              </w:rPr>
-              <w:t>Кобцев</w:t>
-            </w:r>
-            <w:proofErr w:type="spellEnd"/>
-            <w:r>
-              <w:rPr>
-                <w:lang w:val="ru-RU"/>
-              </w:rPr>
-              <w:t xml:space="preserve"> С.В.</w:t>
+            <w:r>
+              <w:rPr>
+                <w:lang w:val="ru-RU"/>
+              </w:rPr>
+              <w:t>Кобцев С.В.</w:t>
             </w:r>
           </w:p>
         </w:tc>
@@ -1743,8 +1724,6 @@
       <w:r>
         <w:fldChar w:fldCharType="separate"/>
       </w:r>
-      <w:bookmarkStart w:id="0" w:name="_GoBack"/>
-      <w:bookmarkEnd w:id="0"/>
       <w:r>
         <w:rPr>
           <w:noProof/>
@@ -5157,7 +5136,7 @@
           <w:noProof/>
           <w:sz w:val="22"/>
           <w:szCs w:val="22"/>
-          <w:lang w:val="ru-RU" w:eastAsia="ru-RU"/>
+          <w:lang w:eastAsia="ru-RU"/>
         </w:rPr>
       </w:pPr>
       <w:r>
@@ -5172,7 +5151,7 @@
           <w:noProof/>
           <w:sz w:val="22"/>
           <w:szCs w:val="22"/>
-          <w:lang w:val="ru-RU" w:eastAsia="ru-RU"/>
+          <w:lang w:eastAsia="ru-RU"/>
         </w:rPr>
         <w:tab/>
       </w:r>
@@ -5235,7 +5214,7 @@
           <w:noProof/>
           <w:sz w:val="22"/>
           <w:szCs w:val="22"/>
-          <w:lang w:val="ru-RU" w:eastAsia="ru-RU"/>
+          <w:lang w:eastAsia="ru-RU"/>
         </w:rPr>
       </w:pPr>
       <w:r>
@@ -5250,7 +5229,7 @@
           <w:noProof/>
           <w:sz w:val="22"/>
           <w:szCs w:val="22"/>
-          <w:lang w:val="ru-RU" w:eastAsia="ru-RU"/>
+          <w:lang w:eastAsia="ru-RU"/>
         </w:rPr>
         <w:tab/>
       </w:r>
@@ -5312,23 +5291,60 @@
       <w:r>
         <w:br w:type="page"/>
       </w:r>
-      <w:fldSimple w:instr=" TITLE  \* MERGEFORMAT ">
-        <w:r>
-          <w:t>Software Architecture Document</w:t>
-        </w:r>
-      </w:fldSimple>
+      <w:r>
+        <w:lastRenderedPageBreak/>
+        <w:fldChar w:fldCharType="begin"/>
+      </w:r>
+      <w:r>
+        <w:instrText xml:space="preserve"> TITLE  \* MERGEFORMAT </w:instrText>
+      </w:r>
+      <w:r>
+        <w:fldChar w:fldCharType="separate"/>
+      </w:r>
+      <w:r>
+        <w:t>Software Architecture Document</w:t>
+      </w:r>
+      <w:r>
+        <w:fldChar w:fldCharType="end"/>
+      </w:r>
     </w:p>
     <w:p>
       <w:pPr>
         <w:pStyle w:val="1"/>
       </w:pPr>
-      <w:bookmarkStart w:id="1" w:name="_Toc456598586"/>
-      <w:bookmarkStart w:id="2" w:name="_Toc390466059"/>
+      <w:bookmarkStart w:id="0" w:name="_Toc456598586"/>
+      <w:bookmarkStart w:id="1" w:name="_Toc390466059"/>
       <w:r>
         <w:t>Introduction</w:t>
       </w:r>
+      <w:bookmarkEnd w:id="0"/>
       <w:bookmarkEnd w:id="1"/>
+    </w:p>
+    <w:p>
+      <w:pPr>
+        <w:ind w:left="720"/>
+        <w:rPr>
+          <w:lang w:val="ru-RU"/>
+        </w:rPr>
+      </w:pPr>
+      <w:r>
+        <w:rPr>
+          <w:lang w:val="ru-RU"/>
+        </w:rPr>
+        <w:t>Введение описывает назначение данного документа с точки зрения цели, масштаба работы, определений, акронимов, аббревиатур, ссылок.</w:t>
+      </w:r>
+    </w:p>
+    <w:p>
+      <w:pPr>
+        <w:pStyle w:val="2"/>
+      </w:pPr>
+      <w:bookmarkStart w:id="2" w:name="_Toc456598587"/>
+      <w:bookmarkStart w:id="3" w:name="_Toc390466060"/>
+      <w:r>
+        <w:t>Purpose</w:t>
+      </w:r>
       <w:bookmarkEnd w:id="2"/>
+      <w:bookmarkEnd w:id="3"/>
     </w:p>
     <w:p>
       <w:pPr>
@@ -5337,33 +5353,7 @@
           <w:lang w:val="ru-RU"/>
         </w:rPr>
       </w:pPr>
-      <w:r>
-        <w:rPr>
-          <w:lang w:val="ru-RU"/>
-        </w:rPr>
-        <w:t>Введение описывает назначение данного документа с точки зрения цели, масштаба работы, определений, акронимов, аббревиатур, ссылок.</w:t>
-      </w:r>
-    </w:p>
-    <w:p>
-      <w:pPr>
-        <w:pStyle w:val="2"/>
-      </w:pPr>
-      <w:bookmarkStart w:id="3" w:name="_Toc456598587"/>
-      <w:bookmarkStart w:id="4" w:name="_Toc390466060"/>
-      <w:r>
-        <w:t>Purpose</w:t>
-      </w:r>
-      <w:bookmarkEnd w:id="3"/>
-      <w:bookmarkEnd w:id="4"/>
-    </w:p>
-    <w:p>
-      <w:pPr>
-        <w:ind w:left="720"/>
-        <w:rPr>
-          <w:lang w:val="ru-RU"/>
-        </w:rPr>
-      </w:pPr>
-      <w:bookmarkStart w:id="5" w:name="_Toc456598588"/>
+      <w:bookmarkStart w:id="4" w:name="_Toc456598588"/>
       <w:r>
         <w:rPr>
           <w:lang w:val="ru-RU"/>
@@ -5434,21 +5424,7 @@
         <w:rPr>
           <w:lang w:val="ru-RU"/>
         </w:rPr>
-        <w:t xml:space="preserve">Данный документ предназначен для получения и передачи </w:t>
-      </w:r>
-      <w:proofErr w:type="gramStart"/>
-      <w:r>
-        <w:rPr>
-          <w:lang w:val="ru-RU"/>
-        </w:rPr>
-        <w:t>архитектурных решений</w:t>
-      </w:r>
-      <w:proofErr w:type="gramEnd"/>
-      <w:r>
-        <w:rPr>
-          <w:lang w:val="ru-RU"/>
-        </w:rPr>
-        <w:t>, которые были приняты в системе.</w:t>
+        <w:t>Данный документ предназначен для получения и передачи архитектурных решений, которые были приняты в системе.</w:t>
       </w:r>
     </w:p>
     <w:p>
@@ -5526,7 +5502,7 @@
                     </pic:cNvPicPr>
                   </pic:nvPicPr>
                   <pic:blipFill>
-                    <a:blip r:embed="rId11"/>
+                    <a:blip r:embed="rId10"/>
                     <a:srcRect/>
                     <a:stretch>
                       <a:fillRect/>
@@ -5616,12 +5592,12 @@
           <w:lang w:val="ru-RU"/>
         </w:rPr>
       </w:pPr>
-      <w:bookmarkStart w:id="6" w:name="_Toc390466061"/>
+      <w:bookmarkStart w:id="5" w:name="_Toc390466061"/>
       <w:r>
         <w:t>Scope</w:t>
       </w:r>
+      <w:bookmarkEnd w:id="4"/>
       <w:bookmarkEnd w:id="5"/>
-      <w:bookmarkEnd w:id="6"/>
     </w:p>
     <w:p>
       <w:pPr>
@@ -5670,21 +5646,7 @@
         <w:rPr>
           <w:lang w:val="ru-RU"/>
         </w:rPr>
-        <w:t xml:space="preserve"> «Иллюзия», разрабатываемой компанией «Крафт-</w:t>
-      </w:r>
-      <w:proofErr w:type="spellStart"/>
-      <w:r>
-        <w:rPr>
-          <w:lang w:val="ru-RU"/>
-        </w:rPr>
-        <w:t>Девелопмент</w:t>
-      </w:r>
-      <w:proofErr w:type="spellEnd"/>
-      <w:r>
-        <w:rPr>
-          <w:lang w:val="ru-RU"/>
-        </w:rPr>
-        <w:t>».</w:t>
+        <w:t xml:space="preserve"> «Иллюзия», разрабатываемой компанией «Крафт-Девелопмент».</w:t>
       </w:r>
     </w:p>
     <w:p>
@@ -5786,178 +5748,162 @@
           <w:lang w:val="ru-RU"/>
         </w:rPr>
       </w:pPr>
-      <w:bookmarkStart w:id="7" w:name="_Toc456598589"/>
-      <w:bookmarkStart w:id="8" w:name="_Toc390466062"/>
+      <w:bookmarkStart w:id="6" w:name="_Toc456598589"/>
+      <w:bookmarkStart w:id="7" w:name="_Toc390466062"/>
       <w:r>
         <w:lastRenderedPageBreak/>
         <w:t>Definitions, Acronyms, and Abbreviations</w:t>
       </w:r>
+      <w:bookmarkEnd w:id="6"/>
       <w:bookmarkEnd w:id="7"/>
+    </w:p>
+    <w:p>
+      <w:pPr>
+        <w:pStyle w:val="a9"/>
+      </w:pPr>
+      <w:r>
+        <w:rPr>
+          <w:b/>
+          <w:bCs/>
+        </w:rPr>
+        <w:t>RUP</w:t>
+      </w:r>
+      <w:r>
+        <w:t>: Rational Unified Process</w:t>
+      </w:r>
+    </w:p>
+    <w:p>
+      <w:pPr>
+        <w:pStyle w:val="a9"/>
+      </w:pPr>
+      <w:r>
+        <w:rPr>
+          <w:b/>
+          <w:bCs/>
+        </w:rPr>
+        <w:t>UML:</w:t>
+      </w:r>
+      <w:r>
+        <w:t xml:space="preserve"> Unified Modeling Language</w:t>
+      </w:r>
+    </w:p>
+    <w:p>
+      <w:pPr>
+        <w:pStyle w:val="a9"/>
+      </w:pPr>
+      <w:r>
+        <w:rPr>
+          <w:b/>
+          <w:bCs/>
+        </w:rPr>
+        <w:t>SAD:</w:t>
+      </w:r>
+      <w:r>
+        <w:t xml:space="preserve"> Software Architecture Document</w:t>
+      </w:r>
+    </w:p>
+    <w:p>
+      <w:pPr>
+        <w:pStyle w:val="a9"/>
+      </w:pPr>
+      <w:r>
+        <w:rPr>
+          <w:b/>
+        </w:rPr>
+        <w:t>WWW</w:t>
+      </w:r>
+      <w:r>
+        <w:t>: World Wide Web</w:t>
+      </w:r>
+    </w:p>
+    <w:p/>
+    <w:p>
+      <w:pPr>
+        <w:pStyle w:val="2"/>
+      </w:pPr>
+      <w:bookmarkStart w:id="8" w:name="_Toc456598590"/>
+      <w:bookmarkStart w:id="9" w:name="_Toc390466063"/>
+      <w:r>
+        <w:t>References</w:t>
+      </w:r>
       <w:bookmarkEnd w:id="8"/>
+      <w:bookmarkEnd w:id="9"/>
     </w:p>
     <w:p>
       <w:pPr>
         <w:pStyle w:val="a9"/>
-      </w:pPr>
-      <w:r>
-        <w:rPr>
-          <w:b/>
-          <w:bCs/>
-        </w:rPr>
-        <w:t>RUP</w:t>
-      </w:r>
-      <w:r>
-        <w:t>: Rational Unified Process</w:t>
+        <w:rPr>
+          <w:rFonts w:ascii="Arial" w:hAnsi="Arial" w:cs="Arial"/>
+        </w:rPr>
+      </w:pPr>
+      <w:bookmarkStart w:id="10" w:name="_Toc456598591"/>
+      <w:r>
+        <w:rPr>
+          <w:rFonts w:ascii="Arial" w:hAnsi="Arial" w:cs="Arial"/>
+        </w:rPr>
+        <w:t>[SRS]:</w:t>
+      </w:r>
+      <w:r>
+        <w:rPr>
+          <w:rFonts w:ascii="Arial" w:hAnsi="Arial" w:cs="Arial"/>
+        </w:rPr>
+        <w:tab/>
+      </w:r>
+      <w:r>
+        <w:rPr>
+          <w:rFonts w:ascii="Arial" w:hAnsi="Arial" w:cs="Arial"/>
+        </w:rPr>
+        <w:tab/>
+      </w:r>
+      <w:r>
+        <w:rPr>
+          <w:rFonts w:ascii="Arial" w:hAnsi="Arial" w:cs="Arial"/>
+        </w:rPr>
+        <w:tab/>
+      </w:r>
+      <w:r>
+        <w:rPr>
+          <w:rFonts w:ascii="Arial" w:hAnsi="Arial" w:cs="Arial"/>
+        </w:rPr>
+        <w:t>Software Requirements Specification</w:t>
       </w:r>
     </w:p>
     <w:p>
       <w:pPr>
         <w:pStyle w:val="a9"/>
-      </w:pPr>
-      <w:r>
-        <w:rPr>
-          <w:b/>
-          <w:bCs/>
-        </w:rPr>
-        <w:t>UML:</w:t>
-      </w:r>
-      <w:r>
-        <w:t xml:space="preserve"> Unified Modeling Language</w:t>
-      </w:r>
-    </w:p>
-    <w:p>
-      <w:pPr>
-        <w:pStyle w:val="a9"/>
-      </w:pPr>
-      <w:r>
-        <w:rPr>
-          <w:b/>
-          <w:bCs/>
-        </w:rPr>
-        <w:t>SAD:</w:t>
-      </w:r>
-      <w:r>
-        <w:t xml:space="preserve"> Software Architecture Document</w:t>
-      </w:r>
-    </w:p>
-    <w:p>
-      <w:pPr>
-        <w:pStyle w:val="a9"/>
-      </w:pPr>
-      <w:r>
-        <w:rPr>
-          <w:b/>
-        </w:rPr>
-        <w:t>WWW</w:t>
-      </w:r>
-      <w:r>
-        <w:t>: World Wide Web</w:t>
-      </w:r>
-    </w:p>
-    <w:p/>
-    <w:p>
-      <w:pPr>
-        <w:pStyle w:val="2"/>
-      </w:pPr>
-      <w:bookmarkStart w:id="9" w:name="_Toc456598590"/>
-      <w:bookmarkStart w:id="10" w:name="_Toc390466063"/>
-      <w:r>
-        <w:t>References</w:t>
-      </w:r>
-      <w:bookmarkEnd w:id="9"/>
-      <w:bookmarkEnd w:id="10"/>
-    </w:p>
-    <w:p>
-      <w:pPr>
-        <w:pStyle w:val="a9"/>
         <w:rPr>
           <w:rFonts w:ascii="Arial" w:hAnsi="Arial" w:cs="Arial"/>
         </w:rPr>
       </w:pPr>
-      <w:bookmarkStart w:id="11" w:name="_Toc456598591"/>
       <w:r>
         <w:rPr>
           <w:rFonts w:ascii="Arial" w:hAnsi="Arial" w:cs="Arial"/>
-        </w:rPr>
-        <w:t>[SRS]:</w:t>
+          <w:bCs/>
+        </w:rPr>
+        <w:t xml:space="preserve">[MedBiquitous]: </w:t>
       </w:r>
       <w:r>
         <w:rPr>
           <w:rFonts w:ascii="Arial" w:hAnsi="Arial" w:cs="Arial"/>
+          <w:bCs/>
         </w:rPr>
         <w:tab/>
       </w:r>
       <w:r>
         <w:rPr>
           <w:rFonts w:ascii="Arial" w:hAnsi="Arial" w:cs="Arial"/>
+          <w:bCs/>
         </w:rPr>
         <w:tab/>
       </w:r>
       <w:r>
         <w:rPr>
           <w:rFonts w:ascii="Arial" w:hAnsi="Arial" w:cs="Arial"/>
-        </w:rPr>
-        <w:tab/>
-      </w:r>
-      <w:r>
-        <w:rPr>
-          <w:rFonts w:ascii="Arial" w:hAnsi="Arial" w:cs="Arial"/>
-        </w:rPr>
-        <w:t>Software Requirements Specification</w:t>
-      </w:r>
-    </w:p>
-    <w:p>
-      <w:pPr>
-        <w:pStyle w:val="a9"/>
-        <w:rPr>
-          <w:rFonts w:ascii="Arial" w:hAnsi="Arial" w:cs="Arial"/>
-        </w:rPr>
-      </w:pPr>
-      <w:r>
-        <w:rPr>
-          <w:rFonts w:ascii="Arial" w:hAnsi="Arial" w:cs="Arial"/>
-          <w:bCs/>
-        </w:rPr>
-        <w:t>[</w:t>
-      </w:r>
-      <w:proofErr w:type="spellStart"/>
-      <w:r>
-        <w:rPr>
-          <w:rFonts w:ascii="Arial" w:hAnsi="Arial" w:cs="Arial"/>
-          <w:bCs/>
-        </w:rPr>
-        <w:t>MedBiquitous</w:t>
-      </w:r>
-      <w:proofErr w:type="spellEnd"/>
-      <w:r>
-        <w:rPr>
-          <w:rFonts w:ascii="Arial" w:hAnsi="Arial" w:cs="Arial"/>
-          <w:bCs/>
-        </w:rPr>
-        <w:t xml:space="preserve">]: </w:t>
-      </w:r>
-      <w:r>
-        <w:rPr>
-          <w:rFonts w:ascii="Arial" w:hAnsi="Arial" w:cs="Arial"/>
-          <w:bCs/>
-        </w:rPr>
-        <w:tab/>
-      </w:r>
-      <w:r>
-        <w:rPr>
-          <w:rFonts w:ascii="Arial" w:hAnsi="Arial" w:cs="Arial"/>
-          <w:bCs/>
-        </w:rPr>
-        <w:tab/>
-      </w:r>
-      <w:r>
-        <w:rPr>
-          <w:rFonts w:ascii="Arial" w:hAnsi="Arial" w:cs="Arial"/>
           <w:bCs/>
         </w:rPr>
         <w:t xml:space="preserve">Sample SAD, </w:t>
       </w:r>
-      <w:hyperlink r:id="rId12" w:history="1">
+      <w:hyperlink r:id="rId11" w:history="1">
         <w:r>
           <w:rPr>
             <w:rStyle w:val="af"/>
@@ -5997,21 +5943,19 @@
         <w:rPr>
           <w:rFonts w:ascii="Arial" w:hAnsi="Arial" w:cs="Arial"/>
         </w:rPr>
-        <w:t xml:space="preserve">The “4+1” view model of software architecture, Philippe </w:t>
-      </w:r>
-      <w:proofErr w:type="spellStart"/>
+        <w:t xml:space="preserve">The “4+1” view model of software architecture, Philippe Kruchten, November 1995, </w:t>
+      </w:r>
       <w:r>
         <w:rPr>
           <w:rFonts w:ascii="Arial" w:hAnsi="Arial" w:cs="Arial"/>
         </w:rPr>
-        <w:t>Kruchten</w:t>
-      </w:r>
-      <w:proofErr w:type="spellEnd"/>
+        <w:tab/>
+      </w:r>
       <w:r>
         <w:rPr>
           <w:rFonts w:ascii="Arial" w:hAnsi="Arial" w:cs="Arial"/>
         </w:rPr>
-        <w:t xml:space="preserve">, November 1995, </w:t>
+        <w:tab/>
       </w:r>
       <w:r>
         <w:rPr>
@@ -6043,19 +5987,7 @@
         </w:rPr>
         <w:tab/>
       </w:r>
-      <w:r>
-        <w:rPr>
-          <w:rFonts w:ascii="Arial" w:hAnsi="Arial" w:cs="Arial"/>
-        </w:rPr>
-        <w:tab/>
-      </w:r>
-      <w:r>
-        <w:rPr>
-          <w:rFonts w:ascii="Arial" w:hAnsi="Arial" w:cs="Arial"/>
-        </w:rPr>
-        <w:tab/>
-      </w:r>
-      <w:hyperlink r:id="rId13" w:history="1">
+      <w:hyperlink r:id="rId12" w:history="1">
         <w:r>
           <w:rPr>
             <w:rStyle w:val="af"/>
@@ -6143,39 +6075,39 @@
           <w:lang w:val="ru-RU"/>
         </w:rPr>
       </w:pPr>
-      <w:bookmarkStart w:id="12" w:name="_Toc390466064"/>
+      <w:bookmarkStart w:id="11" w:name="_Toc390466064"/>
       <w:r>
         <w:t>Overview</w:t>
       </w:r>
+      <w:bookmarkEnd w:id="10"/>
       <w:bookmarkEnd w:id="11"/>
+    </w:p>
+    <w:p>
+      <w:pPr>
+        <w:ind w:left="720"/>
+        <w:rPr>
+          <w:lang w:val="ru-RU"/>
+        </w:rPr>
+      </w:pPr>
+      <w:r>
+        <w:rPr>
+          <w:lang w:val="ru-RU"/>
+        </w:rPr>
+        <w:t>Данный документ состоит из описания 4+1 представлений, которые в совокупности описывают все значимые архитектурные аспекты разрабатываемой системы. Структуру документа смотрите вначале документа в оглавлении.</w:t>
+      </w:r>
+    </w:p>
+    <w:p>
+      <w:pPr>
+        <w:pStyle w:val="1"/>
+        <w:rPr>
+          <w:lang w:val="ru-RU"/>
+        </w:rPr>
+      </w:pPr>
+      <w:bookmarkStart w:id="12" w:name="_Toc390466065"/>
+      <w:r>
+        <w:t>Architectural Representation</w:t>
+      </w:r>
       <w:bookmarkEnd w:id="12"/>
-    </w:p>
-    <w:p>
-      <w:pPr>
-        <w:ind w:left="720"/>
-        <w:rPr>
-          <w:lang w:val="ru-RU"/>
-        </w:rPr>
-      </w:pPr>
-      <w:r>
-        <w:rPr>
-          <w:lang w:val="ru-RU"/>
-        </w:rPr>
-        <w:t>Данный документ состоит из описания 4+1 представлений, которые в совокупности описывают все значимые архитектурные аспекты разрабатываемой системы. Структуру документа смотрите вначале документа в оглавлении.</w:t>
-      </w:r>
-    </w:p>
-    <w:p>
-      <w:pPr>
-        <w:pStyle w:val="1"/>
-        <w:rPr>
-          <w:lang w:val="ru-RU"/>
-        </w:rPr>
-      </w:pPr>
-      <w:bookmarkStart w:id="13" w:name="_Toc390466065"/>
-      <w:r>
-        <w:t>Architectural Representation</w:t>
-      </w:r>
-      <w:bookmarkEnd w:id="13"/>
     </w:p>
     <w:p>
       <w:pPr>
@@ -7379,11 +7311,11 @@
       <w:pPr>
         <w:pStyle w:val="1"/>
       </w:pPr>
-      <w:bookmarkStart w:id="14" w:name="_Toc390466066"/>
+      <w:bookmarkStart w:id="13" w:name="_Toc390466066"/>
       <w:r>
         <w:t>Architectural Goals and Constraints</w:t>
       </w:r>
-      <w:bookmarkEnd w:id="14"/>
+      <w:bookmarkEnd w:id="13"/>
     </w:p>
     <w:p>
       <w:pPr>
@@ -7605,21 +7537,7 @@
         <w:rPr>
           <w:lang w:val="ru-RU"/>
         </w:rPr>
-        <w:t xml:space="preserve">Система должна представлять из себя веб-портал, </w:t>
-      </w:r>
-      <w:proofErr w:type="gramStart"/>
-      <w:r>
-        <w:rPr>
-          <w:lang w:val="ru-RU"/>
-        </w:rPr>
-        <w:t>поддерживающий</w:t>
-      </w:r>
-      <w:proofErr w:type="gramEnd"/>
-      <w:r>
-        <w:rPr>
-          <w:lang w:val="ru-RU"/>
-        </w:rPr>
-        <w:t xml:space="preserve"> работу во всех популярных браузерах</w:t>
+        <w:t>Система должна представлять из себя веб-портал, поддерживающий работу во всех популярных браузерах</w:t>
       </w:r>
       <w:r>
         <w:rPr>
@@ -7656,38 +7574,38 @@
       <w:pPr>
         <w:pStyle w:val="1"/>
       </w:pPr>
-      <w:bookmarkStart w:id="15" w:name="_Toc390466067"/>
+      <w:bookmarkStart w:id="14" w:name="_Toc390466067"/>
       <w:r>
         <w:t>Use-Case View</w:t>
       </w:r>
+      <w:bookmarkEnd w:id="14"/>
+    </w:p>
+    <w:p>
+      <w:pPr>
+        <w:ind w:left="720"/>
+        <w:rPr>
+          <w:lang w:val="ru-RU"/>
+        </w:rPr>
+      </w:pPr>
+      <w:r>
+        <w:rPr>
+          <w:lang w:val="ru-RU"/>
+        </w:rPr>
+        <w:t>В данном разделе будут представлены диаграммы прецедентов, диаграммы деятельности, диаграммы последовательностей, диаграммы коопераций и взаимодействий, предварительная диаграмма классов и диаграмма состояний ключевой сущности системы – «Заказ», которые предназначены для описания основных сценариев использования системы различными пользователями и  базового описания сущностей системы.</w:t>
+      </w:r>
+    </w:p>
+    <w:p>
+      <w:pPr>
+        <w:pStyle w:val="2"/>
+        <w:rPr>
+          <w:lang w:val="ru-RU"/>
+        </w:rPr>
+      </w:pPr>
+      <w:bookmarkStart w:id="15" w:name="_Toc390466068"/>
+      <w:r>
+        <w:t>Use Case Diagrams</w:t>
+      </w:r>
       <w:bookmarkEnd w:id="15"/>
-    </w:p>
-    <w:p>
-      <w:pPr>
-        <w:ind w:left="720"/>
-        <w:rPr>
-          <w:lang w:val="ru-RU"/>
-        </w:rPr>
-      </w:pPr>
-      <w:r>
-        <w:rPr>
-          <w:lang w:val="ru-RU"/>
-        </w:rPr>
-        <w:t>В данном разделе будут представлены диаграммы прецедентов, диаграммы деятельности, диаграммы последовательностей, диаграммы коопераций и взаимодействий, предварительная диаграмма классов и диаграмма состояний ключевой сущности системы – «Заказ», которые предназначены для описания основных сценариев использования системы различными пользователями и  базового описания сущностей системы.</w:t>
-      </w:r>
-    </w:p>
-    <w:p>
-      <w:pPr>
-        <w:pStyle w:val="2"/>
-        <w:rPr>
-          <w:lang w:val="ru-RU"/>
-        </w:rPr>
-      </w:pPr>
-      <w:bookmarkStart w:id="16" w:name="_Toc390466068"/>
-      <w:r>
-        <w:t>Use Case Diagrams</w:t>
-      </w:r>
-      <w:bookmarkEnd w:id="16"/>
     </w:p>
     <w:p>
       <w:pPr>
@@ -7731,7 +7649,7 @@
                     <pic:cNvPicPr/>
                   </pic:nvPicPr>
                   <pic:blipFill rotWithShape="1">
-                    <a:blip r:embed="rId14"/>
+                    <a:blip r:embed="rId13"/>
                     <a:srcRect l="7442" t="9847" r="10347" b="6770"/>
                     <a:stretch/>
                   </pic:blipFill>
@@ -7798,7 +7716,7 @@
       <w:pPr>
         <w:pStyle w:val="2"/>
       </w:pPr>
-      <w:bookmarkStart w:id="17" w:name="_Toc390466069"/>
+      <w:bookmarkStart w:id="16" w:name="_Toc390466069"/>
       <w:r>
         <w:lastRenderedPageBreak/>
         <w:t>Activity Diagram</w:t>
@@ -7806,7 +7724,7 @@
       <w:r>
         <w:t xml:space="preserve"> for creating order by townsman</w:t>
       </w:r>
-      <w:bookmarkEnd w:id="17"/>
+      <w:bookmarkEnd w:id="16"/>
     </w:p>
     <w:p>
       <w:pPr>
@@ -7835,7 +7753,7 @@
                     <pic:cNvPicPr/>
                   </pic:nvPicPr>
                   <pic:blipFill>
-                    <a:blip r:embed="rId15"/>
+                    <a:blip r:embed="rId14"/>
                     <a:stretch>
                       <a:fillRect/>
                     </a:stretch>
@@ -7860,13 +7778,8 @@
       <w:pPr>
         <w:pStyle w:val="af6"/>
       </w:pPr>
-      <w:proofErr w:type="spellStart"/>
-      <w:r>
-        <w:t>Рисунок</w:t>
-      </w:r>
-      <w:proofErr w:type="spellEnd"/>
-      <w:r>
-        <w:t xml:space="preserve"> </w:t>
+      <w:r>
+        <w:t xml:space="preserve">Рисунок </w:t>
       </w:r>
       <w:r>
         <w:fldChar w:fldCharType="begin"/>
@@ -7911,7 +7824,7 @@
           <w:highlight w:val="red"/>
         </w:rPr>
       </w:pPr>
-      <w:bookmarkStart w:id="18" w:name="_Toc390466070"/>
+      <w:bookmarkStart w:id="17" w:name="_Toc390466070"/>
       <w:r>
         <w:rPr>
           <w:highlight w:val="red"/>
@@ -7919,7 +7832,7 @@
         <w:lastRenderedPageBreak/>
         <w:t>Sequence Diagrams</w:t>
       </w:r>
-      <w:bookmarkEnd w:id="18"/>
+      <w:bookmarkEnd w:id="17"/>
     </w:p>
     <w:p>
       <w:pPr>
@@ -7957,14 +7870,14 @@
           <w:highlight w:val="red"/>
         </w:rPr>
       </w:pPr>
-      <w:bookmarkStart w:id="19" w:name="_Toc390466071"/>
+      <w:bookmarkStart w:id="18" w:name="_Toc390466071"/>
       <w:r>
         <w:rPr>
           <w:highlight w:val="red"/>
         </w:rPr>
         <w:t>Cooperation and Interaction Diagrams</w:t>
       </w:r>
-      <w:bookmarkEnd w:id="19"/>
+      <w:bookmarkEnd w:id="18"/>
     </w:p>
     <w:p>
       <w:pPr>
@@ -7999,7 +7912,7 @@
       <w:pPr>
         <w:pStyle w:val="2"/>
       </w:pPr>
-      <w:bookmarkStart w:id="20" w:name="_Toc390466072"/>
+      <w:bookmarkStart w:id="19" w:name="_Toc390466072"/>
       <w:r>
         <w:t>State Machine diagram</w:t>
       </w:r>
@@ -8009,7 +7922,7 @@
       <w:r>
         <w:t>for key entity “Order”</w:t>
       </w:r>
-      <w:bookmarkEnd w:id="20"/>
+      <w:bookmarkEnd w:id="19"/>
     </w:p>
     <w:p>
       <w:pPr>
@@ -8065,6 +7978,101 @@
             <wp:extent cx="6981825" cy="5425028"/>
             <wp:effectExtent l="0" t="0" r="0" b="4445"/>
             <wp:docPr id="13" name="Picture 13"/>
+            <wp:cNvGraphicFramePr>
+              <a:graphicFrameLocks xmlns:a="http://schemas.openxmlformats.org/drawingml/2006/main" noChangeAspect="1"/>
+            </wp:cNvGraphicFramePr>
+            <a:graphic xmlns:a="http://schemas.openxmlformats.org/drawingml/2006/main">
+              <a:graphicData uri="http://schemas.openxmlformats.org/drawingml/2006/picture">
+                <pic:pic xmlns:pic="http://schemas.openxmlformats.org/drawingml/2006/picture">
+                  <pic:nvPicPr>
+                    <pic:cNvPr id="1" name=""/>
+                    <pic:cNvPicPr/>
+                  </pic:nvPicPr>
+                  <pic:blipFill>
+                    <a:blip r:embed="rId15"/>
+                    <a:stretch>
+                      <a:fillRect/>
+                    </a:stretch>
+                  </pic:blipFill>
+                  <pic:spPr>
+                    <a:xfrm>
+                      <a:off x="0" y="0"/>
+                      <a:ext cx="6986604" cy="5428741"/>
+                    </a:xfrm>
+                    <a:prstGeom prst="rect">
+                      <a:avLst/>
+                    </a:prstGeom>
+                  </pic:spPr>
+                </pic:pic>
+              </a:graphicData>
+            </a:graphic>
+          </wp:inline>
+        </w:drawing>
+      </w:r>
+    </w:p>
+    <w:p>
+      <w:pPr>
+        <w:pStyle w:val="af6"/>
+      </w:pPr>
+      <w:r>
+        <w:t>Рисунок</w:t>
+      </w:r>
+      <w:r>
+        <w:fldChar w:fldCharType="begin"/>
+      </w:r>
+      <w:r>
+        <w:instrText xml:space="preserve"> SEQ Рисунок \* ARABIC </w:instrText>
+      </w:r>
+      <w:r>
+        <w:fldChar w:fldCharType="separate"/>
+      </w:r>
+      <w:r>
+        <w:rPr>
+          <w:noProof/>
+        </w:rPr>
+        <w:t>4</w:t>
+      </w:r>
+      <w:r>
+        <w:fldChar w:fldCharType="end"/>
+      </w:r>
+      <w:r>
+        <w:t xml:space="preserve"> - </w:t>
+      </w:r>
+      <w:r>
+        <w:t>State Machine Diagram for states of the entity "Order"</w:t>
+      </w:r>
+    </w:p>
+    <w:p>
+      <w:pPr>
+        <w:ind w:left="720"/>
+        <w:rPr>
+          <w:lang w:val="ru-RU"/>
+        </w:rPr>
+      </w:pPr>
+      <w:r>
+        <w:rPr>
+          <w:lang w:val="ru-RU"/>
+        </w:rPr>
+        <w:lastRenderedPageBreak/>
+        <w:t>Кроме состояний у заказов также есть статус, который может быть изменен пользователем или аналитиком. По умолчанию статус – «Обычный». Пользователь при создании заказа или во время стадии «Обработка» может изменить его на «Срочный». На дальнейших стадиях изменения запрещены для пользователя, а аналитик может только заблокировать «Заказ». Ниже представлена диаграмма изменений состояний статуса заказа.</w:t>
+      </w:r>
+    </w:p>
+    <w:p>
+      <w:pPr>
+        <w:keepNext/>
+        <w:ind w:left="720"/>
+        <w:jc w:val="center"/>
+      </w:pPr>
+      <w:r>
+        <w:rPr>
+          <w:noProof/>
+          <w:lang w:val="ru-RU" w:eastAsia="ru-RU"/>
+        </w:rPr>
+        <w:drawing>
+          <wp:inline distT="0" distB="0" distL="0" distR="0" wp14:anchorId="3FCB0239" wp14:editId="6A210F42">
+            <wp:extent cx="6029325" cy="2409825"/>
+            <wp:effectExtent l="0" t="0" r="9525" b="9525"/>
+            <wp:docPr id="4" name="Picture 4"/>
             <wp:cNvGraphicFramePr>
               <a:graphicFrameLocks xmlns:a="http://schemas.openxmlformats.org/drawingml/2006/main" noChangeAspect="1"/>
             </wp:cNvGraphicFramePr>
@@ -8084,7 +8092,7 @@
                   <pic:spPr>
                     <a:xfrm>
                       <a:off x="0" y="0"/>
-                      <a:ext cx="6986604" cy="5428741"/>
+                      <a:ext cx="6029325" cy="2409825"/>
                     </a:xfrm>
                     <a:prstGeom prst="rect">
                       <a:avLst/>
@@ -8117,7 +8125,7 @@
         <w:rPr>
           <w:noProof/>
         </w:rPr>
-        <w:t>4</w:t>
+        <w:t>5</w:t>
       </w:r>
       <w:r>
         <w:fldChar w:fldCharType="end"/>
@@ -8126,7 +8134,13 @@
         <w:t xml:space="preserve"> - </w:t>
       </w:r>
       <w:r>
-        <w:t>State Machine Diagram for states of the entity "Order"</w:t>
+        <w:t xml:space="preserve">State Machine Diagram for </w:t>
+      </w:r>
+      <w:r>
+        <w:t>statuses</w:t>
+      </w:r>
+      <w:r>
+        <w:t xml:space="preserve"> of the entity "Order"</w:t>
       </w:r>
     </w:p>
     <w:p>
@@ -8140,8 +8154,501 @@
         <w:rPr>
           <w:lang w:val="ru-RU"/>
         </w:rPr>
+        <w:t>Соответственно, статусы и состояния связаны следующим образом:</w:t>
+      </w:r>
+    </w:p>
+    <w:p>
+      <w:pPr>
+        <w:pStyle w:val="af6"/>
+        <w:keepNext/>
+        <w:rPr>
+          <w:lang w:val="ru-RU"/>
+        </w:rPr>
+      </w:pPr>
+      <w:r>
+        <w:rPr>
+          <w:lang w:val="ru-RU"/>
+        </w:rPr>
+        <w:t xml:space="preserve">Таблица </w:t>
+      </w:r>
+      <w:r>
+        <w:fldChar w:fldCharType="begin"/>
+      </w:r>
+      <w:r>
+        <w:rPr>
+          <w:lang w:val="ru-RU"/>
+        </w:rPr>
+        <w:instrText xml:space="preserve"> </w:instrText>
+      </w:r>
+      <w:r>
+        <w:instrText>SEQ</w:instrText>
+      </w:r>
+      <w:r>
+        <w:rPr>
+          <w:lang w:val="ru-RU"/>
+        </w:rPr>
+        <w:instrText xml:space="preserve"> Таблица \* </w:instrText>
+      </w:r>
+      <w:r>
+        <w:instrText>ARABIC</w:instrText>
+      </w:r>
+      <w:r>
+        <w:rPr>
+          <w:lang w:val="ru-RU"/>
+        </w:rPr>
+        <w:instrText xml:space="preserve"> </w:instrText>
+      </w:r>
+      <w:r>
+        <w:fldChar w:fldCharType="separate"/>
+      </w:r>
+      <w:r>
+        <w:rPr>
+          <w:noProof/>
+          <w:lang w:val="ru-RU"/>
+        </w:rPr>
+        <w:t>2</w:t>
+      </w:r>
+      <w:r>
+        <w:fldChar w:fldCharType="end"/>
+      </w:r>
+      <w:r>
+        <w:rPr>
+          <w:lang w:val="ru-RU"/>
+        </w:rPr>
+        <w:t xml:space="preserve"> - Соотношение крупноблочных состояний и статусов заказа</w:t>
+      </w:r>
+    </w:p>
+    <w:tbl>
+      <w:tblPr>
+        <w:tblStyle w:val="af4"/>
+        <w:tblW w:w="4747" w:type="pct"/>
+        <w:tblInd w:w="828" w:type="dxa"/>
+        <w:tblLook w:val="04A0" w:firstRow="1" w:lastRow="0" w:firstColumn="1" w:lastColumn="0" w:noHBand="0" w:noVBand="1"/>
+      </w:tblPr>
+      <w:tblGrid>
+        <w:gridCol w:w="4406"/>
+        <w:gridCol w:w="4388"/>
+        <w:gridCol w:w="3715"/>
+      </w:tblGrid>
+      <w:tr>
+        <w:tc>
+          <w:tcPr>
+            <w:tcW w:w="1761" w:type="pct"/>
+          </w:tcPr>
+          <w:p>
+            <w:pPr>
+              <w:rPr>
+                <w:lang w:val="ru-RU"/>
+              </w:rPr>
+            </w:pPr>
+            <w:r>
+              <w:rPr>
+                <w:lang w:val="ru-RU"/>
+              </w:rPr>
+              <w:t>Состояния \ Статусы заказа</w:t>
+            </w:r>
+          </w:p>
+        </w:tc>
+        <w:tc>
+          <w:tcPr>
+            <w:tcW w:w="1754" w:type="pct"/>
+          </w:tcPr>
+          <w:p>
+            <w:pPr>
+              <w:rPr>
+                <w:lang w:val="ru-RU"/>
+              </w:rPr>
+            </w:pPr>
+            <w:r>
+              <w:rPr>
+                <w:lang w:val="ru-RU"/>
+              </w:rPr>
+              <w:t xml:space="preserve">Обычный </w:t>
+            </w:r>
+          </w:p>
+        </w:tc>
+        <w:tc>
+          <w:tcPr>
+            <w:tcW w:w="1485" w:type="pct"/>
+          </w:tcPr>
+          <w:p>
+            <w:pPr>
+              <w:rPr>
+                <w:lang w:val="ru-RU"/>
+              </w:rPr>
+            </w:pPr>
+            <w:r>
+              <w:rPr>
+                <w:lang w:val="ru-RU"/>
+              </w:rPr>
+              <w:t>Срочный</w:t>
+            </w:r>
+          </w:p>
+        </w:tc>
+      </w:tr>
+      <w:tr>
+        <w:tc>
+          <w:tcPr>
+            <w:tcW w:w="1761" w:type="pct"/>
+          </w:tcPr>
+          <w:p>
+            <w:pPr>
+              <w:rPr>
+                <w:lang w:val="ru-RU"/>
+              </w:rPr>
+            </w:pPr>
+            <w:r>
+              <w:rPr>
+                <w:lang w:val="ru-RU"/>
+              </w:rPr>
+              <w:t>Новый</w:t>
+            </w:r>
+          </w:p>
+        </w:tc>
+        <w:tc>
+          <w:tcPr>
+            <w:tcW w:w="1754" w:type="pct"/>
+          </w:tcPr>
+          <w:p>
+            <w:pPr>
+              <w:rPr>
+                <w:lang w:val="ru-RU"/>
+              </w:rPr>
+            </w:pPr>
+            <w:r>
+              <w:rPr>
+                <w:lang w:val="ru-RU"/>
+              </w:rPr>
+              <w:t>+</w:t>
+            </w:r>
+          </w:p>
+        </w:tc>
+        <w:tc>
+          <w:tcPr>
+            <w:tcW w:w="1485" w:type="pct"/>
+          </w:tcPr>
+          <w:p>
+            <w:pPr>
+              <w:rPr>
+                <w:lang w:val="ru-RU"/>
+              </w:rPr>
+            </w:pPr>
+            <w:r>
+              <w:rPr>
+                <w:lang w:val="ru-RU"/>
+              </w:rPr>
+              <w:t>+</w:t>
+            </w:r>
+          </w:p>
+        </w:tc>
+      </w:tr>
+      <w:tr>
+        <w:tc>
+          <w:tcPr>
+            <w:tcW w:w="1761" w:type="pct"/>
+          </w:tcPr>
+          <w:p>
+            <w:pPr>
+              <w:rPr>
+                <w:lang w:val="ru-RU"/>
+              </w:rPr>
+            </w:pPr>
+            <w:r>
+              <w:rPr>
+                <w:lang w:val="ru-RU"/>
+              </w:rPr>
+              <w:t>В процессе</w:t>
+            </w:r>
+          </w:p>
+        </w:tc>
+        <w:tc>
+          <w:tcPr>
+            <w:tcW w:w="1754" w:type="pct"/>
+          </w:tcPr>
+          <w:p>
+            <w:pPr>
+              <w:rPr>
+                <w:lang w:val="ru-RU"/>
+              </w:rPr>
+            </w:pPr>
+            <w:r>
+              <w:rPr>
+                <w:lang w:val="ru-RU"/>
+              </w:rPr>
+              <w:t>+</w:t>
+            </w:r>
+          </w:p>
+        </w:tc>
+        <w:tc>
+          <w:tcPr>
+            <w:tcW w:w="1485" w:type="pct"/>
+          </w:tcPr>
+          <w:p>
+            <w:pPr>
+              <w:rPr>
+                <w:lang w:val="ru-RU"/>
+              </w:rPr>
+            </w:pPr>
+            <w:r>
+              <w:rPr>
+                <w:lang w:val="ru-RU"/>
+              </w:rPr>
+              <w:t>+</w:t>
+            </w:r>
+          </w:p>
+        </w:tc>
+      </w:tr>
+      <w:tr>
+        <w:tc>
+          <w:tcPr>
+            <w:tcW w:w="1761" w:type="pct"/>
+          </w:tcPr>
+          <w:p>
+            <w:pPr>
+              <w:rPr>
+                <w:lang w:val="ru-RU"/>
+              </w:rPr>
+            </w:pPr>
+            <w:r>
+              <w:rPr>
+                <w:lang w:val="ru-RU"/>
+              </w:rPr>
+              <w:t>Заблокированный</w:t>
+            </w:r>
+          </w:p>
+        </w:tc>
+        <w:tc>
+          <w:tcPr>
+            <w:tcW w:w="1754" w:type="pct"/>
+          </w:tcPr>
+          <w:p>
+            <w:pPr>
+              <w:rPr>
+                <w:lang w:val="ru-RU"/>
+              </w:rPr>
+            </w:pPr>
+            <w:r>
+              <w:rPr>
+                <w:lang w:val="ru-RU"/>
+              </w:rPr>
+              <w:t>+</w:t>
+            </w:r>
+          </w:p>
+        </w:tc>
+        <w:tc>
+          <w:tcPr>
+            <w:tcW w:w="1485" w:type="pct"/>
+          </w:tcPr>
+          <w:p>
+            <w:pPr>
+              <w:rPr>
+                <w:lang w:val="ru-RU"/>
+              </w:rPr>
+            </w:pPr>
+            <w:r>
+              <w:rPr>
+                <w:lang w:val="ru-RU"/>
+              </w:rPr>
+              <w:t>+</w:t>
+            </w:r>
+          </w:p>
+        </w:tc>
+      </w:tr>
+      <w:tr>
+        <w:tc>
+          <w:tcPr>
+            <w:tcW w:w="1761" w:type="pct"/>
+          </w:tcPr>
+          <w:p>
+            <w:pPr>
+              <w:rPr>
+                <w:lang w:val="ru-RU"/>
+              </w:rPr>
+            </w:pPr>
+            <w:r>
+              <w:rPr>
+                <w:lang w:val="ru-RU"/>
+              </w:rPr>
+              <w:t>Сделанный</w:t>
+            </w:r>
+          </w:p>
+        </w:tc>
+        <w:tc>
+          <w:tcPr>
+            <w:tcW w:w="1754" w:type="pct"/>
+          </w:tcPr>
+          <w:p>
+            <w:pPr>
+              <w:rPr>
+                <w:lang w:val="ru-RU"/>
+              </w:rPr>
+            </w:pPr>
+            <w:r>
+              <w:rPr>
+                <w:lang w:val="ru-RU"/>
+              </w:rPr>
+              <w:t>+</w:t>
+            </w:r>
+          </w:p>
+        </w:tc>
+        <w:tc>
+          <w:tcPr>
+            <w:tcW w:w="1485" w:type="pct"/>
+          </w:tcPr>
+          <w:p>
+            <w:pPr>
+              <w:rPr>
+                <w:lang w:val="ru-RU"/>
+              </w:rPr>
+            </w:pPr>
+            <w:r>
+              <w:rPr>
+                <w:lang w:val="ru-RU"/>
+              </w:rPr>
+              <w:t>+</w:t>
+            </w:r>
+          </w:p>
+        </w:tc>
+      </w:tr>
+    </w:tbl>
+    <w:p>
+      <w:pPr>
+        <w:ind w:left="720"/>
+        <w:rPr>
+          <w:lang w:val="ru-RU"/>
+        </w:rPr>
+      </w:pPr>
+      <w:r>
+        <w:rPr>
+          <w:lang w:val="ru-RU"/>
+        </w:rPr>
+        <w:t>В этой таблице состояния описаны крупными блоками:</w:t>
+      </w:r>
+    </w:p>
+    <w:p>
+      <w:pPr>
+        <w:pStyle w:val="af7"/>
+        <w:numPr>
+          <w:ilvl w:val="0"/>
+          <w:numId w:val="24"/>
+        </w:numPr>
+        <w:rPr>
+          <w:lang w:val="ru-RU"/>
+        </w:rPr>
+      </w:pPr>
+      <w:r>
+        <w:rPr>
+          <w:lang w:val="ru-RU"/>
+        </w:rPr>
+        <w:t>«Новый» - включает состояния «Отправлен», «Обработка»;</w:t>
+      </w:r>
+    </w:p>
+    <w:p>
+      <w:pPr>
+        <w:pStyle w:val="af7"/>
+        <w:numPr>
+          <w:ilvl w:val="0"/>
+          <w:numId w:val="24"/>
+        </w:numPr>
+        <w:rPr>
+          <w:lang w:val="ru-RU"/>
+        </w:rPr>
+      </w:pPr>
+      <w:r>
+        <w:rPr>
+          <w:lang w:val="ru-RU"/>
+        </w:rPr>
+        <w:t>«В процессе» - включает состояния «В очереди», «Сбор травы», «Обработка травы», «Изготовление изделия», «Магия»;</w:t>
+      </w:r>
+    </w:p>
+    <w:p>
+      <w:pPr>
+        <w:pStyle w:val="af7"/>
+        <w:numPr>
+          <w:ilvl w:val="0"/>
+          <w:numId w:val="24"/>
+        </w:numPr>
+        <w:rPr>
+          <w:lang w:val="ru-RU"/>
+        </w:rPr>
+      </w:pPr>
+      <w:r>
+        <w:rPr>
+          <w:lang w:val="ru-RU"/>
+        </w:rPr>
+        <w:t>«Заблокированный» - включает состояние «Заблокирован»;</w:t>
+      </w:r>
+    </w:p>
+    <w:p>
+      <w:pPr>
+        <w:pStyle w:val="af7"/>
+        <w:numPr>
+          <w:ilvl w:val="0"/>
+          <w:numId w:val="24"/>
+        </w:numPr>
+        <w:rPr>
+          <w:lang w:val="ru-RU"/>
+        </w:rPr>
+      </w:pPr>
+      <w:r>
+        <w:rPr>
+          <w:lang w:val="ru-RU"/>
+        </w:rPr>
+        <w:t>«Сделанный» - включает состояние «Готово».</w:t>
+      </w:r>
+    </w:p>
+    <w:p>
+      <w:pPr>
+        <w:ind w:left="720"/>
+        <w:rPr>
+          <w:lang w:val="ru-RU"/>
+        </w:rPr>
+      </w:pPr>
+    </w:p>
+    <w:p>
+      <w:pPr>
+        <w:pStyle w:val="2"/>
+        <w:rPr>
+          <w:lang w:val="ru-RU"/>
+        </w:rPr>
+      </w:pPr>
+      <w:bookmarkStart w:id="20" w:name="_Toc390466073"/>
+      <w:r>
         <w:lastRenderedPageBreak/>
-        <w:t>Кроме состояний у заказов также есть статус, который может быть изменен пользователем или аналитиком. По умолчанию статус – «Обычный». Пользователь при создании заказа или во время стадии «Обработка» может изменить его на «Срочный». На дальнейших стадиях изменения запрещены для пользователя, а аналитик может только заблокировать «Заказ». Ниже представлена диаграмма изменений состояний статуса заказа.</w:t>
+        <w:t>Preliminary</w:t>
+      </w:r>
+      <w:r>
+        <w:rPr>
+          <w:lang w:val="ru-RU"/>
+        </w:rPr>
+        <w:t xml:space="preserve"> </w:t>
+      </w:r>
+      <w:r>
+        <w:t>Class</w:t>
+      </w:r>
+      <w:r>
+        <w:rPr>
+          <w:lang w:val="ru-RU"/>
+        </w:rPr>
+        <w:t xml:space="preserve"> </w:t>
+      </w:r>
+      <w:r>
+        <w:t>Diagram</w:t>
+      </w:r>
+      <w:bookmarkEnd w:id="20"/>
+    </w:p>
+    <w:p>
+      <w:pPr>
+        <w:ind w:left="720"/>
+        <w:rPr>
+          <w:lang w:val="ru-RU"/>
+        </w:rPr>
+      </w:pPr>
+      <w:r>
+        <w:rPr>
+          <w:lang w:val="ru-RU"/>
+        </w:rPr>
+        <w:t>Данный тип диаграмм отображает предварительную структуру классов приложения и их взаимодействие друг с другом.</w:t>
       </w:r>
     </w:p>
     <w:p>
@@ -8156,10 +8663,10 @@
           <w:lang w:val="ru-RU" w:eastAsia="ru-RU"/>
         </w:rPr>
         <w:drawing>
-          <wp:inline distT="0" distB="0" distL="0" distR="0" wp14:anchorId="3FCB0239" wp14:editId="6A210F42">
-            <wp:extent cx="6029325" cy="2409825"/>
-            <wp:effectExtent l="0" t="0" r="9525" b="9525"/>
-            <wp:docPr id="4" name="Picture 4"/>
+          <wp:inline distT="0" distB="0" distL="0" distR="0" wp14:anchorId="32B493F5" wp14:editId="0B482C9C">
+            <wp:extent cx="5169388" cy="3571875"/>
+            <wp:effectExtent l="0" t="0" r="0" b="0"/>
+            <wp:docPr id="11" name="Рисунок 11"/>
             <wp:cNvGraphicFramePr>
               <a:graphicFrameLocks xmlns:a="http://schemas.openxmlformats.org/drawingml/2006/main" noChangeAspect="1"/>
             </wp:cNvGraphicFramePr>
@@ -8179,7 +8686,7 @@
                   <pic:spPr>
                     <a:xfrm>
                       <a:off x="0" y="0"/>
-                      <a:ext cx="6029325" cy="2409825"/>
+                      <a:ext cx="5181650" cy="3580348"/>
                     </a:xfrm>
                     <a:prstGeom prst="rect">
                       <a:avLst/>
@@ -8191,614 +8698,15 @@
           </wp:inline>
         </w:drawing>
       </w:r>
+      <w:bookmarkStart w:id="21" w:name="_GoBack"/>
+      <w:bookmarkEnd w:id="21"/>
     </w:p>
     <w:p>
       <w:pPr>
         <w:pStyle w:val="af6"/>
       </w:pPr>
       <w:r>
-        <w:t>Рисунок</w:t>
-      </w:r>
-      <w:r>
-        <w:fldChar w:fldCharType="begin"/>
-      </w:r>
-      <w:r>
-        <w:instrText xml:space="preserve"> SEQ Рисунок \* ARABIC </w:instrText>
-      </w:r>
-      <w:r>
-        <w:fldChar w:fldCharType="separate"/>
-      </w:r>
-      <w:r>
-        <w:rPr>
-          <w:noProof/>
-        </w:rPr>
-        <w:t>5</w:t>
-      </w:r>
-      <w:r>
-        <w:fldChar w:fldCharType="end"/>
-      </w:r>
-      <w:r>
-        <w:t xml:space="preserve"> - </w:t>
-      </w:r>
-      <w:r>
-        <w:t xml:space="preserve">State Machine Diagram for </w:t>
-      </w:r>
-      <w:r>
-        <w:t>statuses</w:t>
-      </w:r>
-      <w:r>
-        <w:t xml:space="preserve"> of the entity "Order"</w:t>
-      </w:r>
-    </w:p>
-    <w:p>
-      <w:pPr>
-        <w:ind w:left="720"/>
-        <w:rPr>
-          <w:lang w:val="ru-RU"/>
-        </w:rPr>
-      </w:pPr>
-      <w:r>
-        <w:rPr>
-          <w:lang w:val="ru-RU"/>
-        </w:rPr>
-        <w:t>Соответственно, статусы и состояния связаны следующим образом:</w:t>
-      </w:r>
-    </w:p>
-    <w:p>
-      <w:pPr>
-        <w:pStyle w:val="af6"/>
-        <w:keepNext/>
-        <w:rPr>
-          <w:lang w:val="ru-RU"/>
-        </w:rPr>
-      </w:pPr>
-      <w:r>
-        <w:rPr>
-          <w:lang w:val="ru-RU"/>
-        </w:rPr>
-        <w:t xml:space="preserve">Таблица </w:t>
-      </w:r>
-      <w:r>
-        <w:fldChar w:fldCharType="begin"/>
-      </w:r>
-      <w:r>
-        <w:rPr>
-          <w:lang w:val="ru-RU"/>
-        </w:rPr>
-        <w:instrText xml:space="preserve"> </w:instrText>
-      </w:r>
-      <w:r>
-        <w:instrText>SEQ</w:instrText>
-      </w:r>
-      <w:r>
-        <w:rPr>
-          <w:lang w:val="ru-RU"/>
-        </w:rPr>
-        <w:instrText xml:space="preserve"> Таблица \* </w:instrText>
-      </w:r>
-      <w:r>
-        <w:instrText>ARABIC</w:instrText>
-      </w:r>
-      <w:r>
-        <w:rPr>
-          <w:lang w:val="ru-RU"/>
-        </w:rPr>
-        <w:instrText xml:space="preserve"> </w:instrText>
-      </w:r>
-      <w:r>
-        <w:fldChar w:fldCharType="separate"/>
-      </w:r>
-      <w:r>
-        <w:rPr>
-          <w:noProof/>
-          <w:lang w:val="ru-RU"/>
-        </w:rPr>
-        <w:t>2</w:t>
-      </w:r>
-      <w:r>
-        <w:fldChar w:fldCharType="end"/>
-      </w:r>
-      <w:r>
-        <w:rPr>
-          <w:lang w:val="ru-RU"/>
-        </w:rPr>
-        <w:t xml:space="preserve"> - Соотношение крупноблочных состояний и статусов заказа</w:t>
-      </w:r>
-    </w:p>
-    <w:tbl>
-      <w:tblPr>
-        <w:tblStyle w:val="af4"/>
-        <w:tblW w:w="4747" w:type="pct"/>
-        <w:tblInd w:w="828" w:type="dxa"/>
-        <w:tblLook w:val="04A0" w:firstRow="1" w:lastRow="0" w:firstColumn="1" w:lastColumn="0" w:noHBand="0" w:noVBand="1"/>
-      </w:tblPr>
-      <w:tblGrid>
-        <w:gridCol w:w="4406"/>
-        <w:gridCol w:w="4388"/>
-        <w:gridCol w:w="3715"/>
-      </w:tblGrid>
-      <w:tr>
-        <w:tc>
-          <w:tcPr>
-            <w:tcW w:w="1761" w:type="pct"/>
-          </w:tcPr>
-          <w:p>
-            <w:pPr>
-              <w:rPr>
-                <w:lang w:val="ru-RU"/>
-              </w:rPr>
-            </w:pPr>
-            <w:r>
-              <w:rPr>
-                <w:lang w:val="ru-RU"/>
-              </w:rPr>
-              <w:t>Состояния \ Статусы заказа</w:t>
-            </w:r>
-          </w:p>
-        </w:tc>
-        <w:tc>
-          <w:tcPr>
-            <w:tcW w:w="1754" w:type="pct"/>
-          </w:tcPr>
-          <w:p>
-            <w:pPr>
-              <w:rPr>
-                <w:lang w:val="ru-RU"/>
-              </w:rPr>
-            </w:pPr>
-            <w:r>
-              <w:rPr>
-                <w:lang w:val="ru-RU"/>
-              </w:rPr>
-              <w:t xml:space="preserve">Обычный </w:t>
-            </w:r>
-          </w:p>
-        </w:tc>
-        <w:tc>
-          <w:tcPr>
-            <w:tcW w:w="1485" w:type="pct"/>
-          </w:tcPr>
-          <w:p>
-            <w:pPr>
-              <w:rPr>
-                <w:lang w:val="ru-RU"/>
-              </w:rPr>
-            </w:pPr>
-            <w:r>
-              <w:rPr>
-                <w:lang w:val="ru-RU"/>
-              </w:rPr>
-              <w:t>Срочный</w:t>
-            </w:r>
-          </w:p>
-        </w:tc>
-      </w:tr>
-      <w:tr>
-        <w:tc>
-          <w:tcPr>
-            <w:tcW w:w="1761" w:type="pct"/>
-          </w:tcPr>
-          <w:p>
-            <w:pPr>
-              <w:rPr>
-                <w:lang w:val="ru-RU"/>
-              </w:rPr>
-            </w:pPr>
-            <w:r>
-              <w:rPr>
-                <w:lang w:val="ru-RU"/>
-              </w:rPr>
-              <w:t>Новый</w:t>
-            </w:r>
-          </w:p>
-        </w:tc>
-        <w:tc>
-          <w:tcPr>
-            <w:tcW w:w="1754" w:type="pct"/>
-          </w:tcPr>
-          <w:p>
-            <w:pPr>
-              <w:rPr>
-                <w:lang w:val="ru-RU"/>
-              </w:rPr>
-            </w:pPr>
-            <w:r>
-              <w:rPr>
-                <w:lang w:val="ru-RU"/>
-              </w:rPr>
-              <w:t>+</w:t>
-            </w:r>
-          </w:p>
-        </w:tc>
-        <w:tc>
-          <w:tcPr>
-            <w:tcW w:w="1485" w:type="pct"/>
-          </w:tcPr>
-          <w:p>
-            <w:pPr>
-              <w:rPr>
-                <w:lang w:val="ru-RU"/>
-              </w:rPr>
-            </w:pPr>
-            <w:r>
-              <w:rPr>
-                <w:lang w:val="ru-RU"/>
-              </w:rPr>
-              <w:t>+</w:t>
-            </w:r>
-          </w:p>
-        </w:tc>
-      </w:tr>
-      <w:tr>
-        <w:tc>
-          <w:tcPr>
-            <w:tcW w:w="1761" w:type="pct"/>
-          </w:tcPr>
-          <w:p>
-            <w:pPr>
-              <w:rPr>
-                <w:lang w:val="ru-RU"/>
-              </w:rPr>
-            </w:pPr>
-            <w:r>
-              <w:rPr>
-                <w:lang w:val="ru-RU"/>
-              </w:rPr>
-              <w:t>В процессе</w:t>
-            </w:r>
-          </w:p>
-        </w:tc>
-        <w:tc>
-          <w:tcPr>
-            <w:tcW w:w="1754" w:type="pct"/>
-          </w:tcPr>
-          <w:p>
-            <w:pPr>
-              <w:rPr>
-                <w:lang w:val="ru-RU"/>
-              </w:rPr>
-            </w:pPr>
-            <w:r>
-              <w:rPr>
-                <w:lang w:val="ru-RU"/>
-              </w:rPr>
-              <w:t>+</w:t>
-            </w:r>
-          </w:p>
-        </w:tc>
-        <w:tc>
-          <w:tcPr>
-            <w:tcW w:w="1485" w:type="pct"/>
-          </w:tcPr>
-          <w:p>
-            <w:pPr>
-              <w:rPr>
-                <w:lang w:val="ru-RU"/>
-              </w:rPr>
-            </w:pPr>
-            <w:r>
-              <w:rPr>
-                <w:lang w:val="ru-RU"/>
-              </w:rPr>
-              <w:t>+</w:t>
-            </w:r>
-          </w:p>
-        </w:tc>
-      </w:tr>
-      <w:tr>
-        <w:tc>
-          <w:tcPr>
-            <w:tcW w:w="1761" w:type="pct"/>
-          </w:tcPr>
-          <w:p>
-            <w:pPr>
-              <w:rPr>
-                <w:lang w:val="ru-RU"/>
-              </w:rPr>
-            </w:pPr>
-            <w:r>
-              <w:rPr>
-                <w:lang w:val="ru-RU"/>
-              </w:rPr>
-              <w:t>Заблокированный</w:t>
-            </w:r>
-          </w:p>
-        </w:tc>
-        <w:tc>
-          <w:tcPr>
-            <w:tcW w:w="1754" w:type="pct"/>
-          </w:tcPr>
-          <w:p>
-            <w:pPr>
-              <w:rPr>
-                <w:lang w:val="ru-RU"/>
-              </w:rPr>
-            </w:pPr>
-            <w:r>
-              <w:rPr>
-                <w:lang w:val="ru-RU"/>
-              </w:rPr>
-              <w:t>+</w:t>
-            </w:r>
-          </w:p>
-        </w:tc>
-        <w:tc>
-          <w:tcPr>
-            <w:tcW w:w="1485" w:type="pct"/>
-          </w:tcPr>
-          <w:p>
-            <w:pPr>
-              <w:rPr>
-                <w:lang w:val="ru-RU"/>
-              </w:rPr>
-            </w:pPr>
-            <w:r>
-              <w:rPr>
-                <w:lang w:val="ru-RU"/>
-              </w:rPr>
-              <w:t>+</w:t>
-            </w:r>
-          </w:p>
-        </w:tc>
-      </w:tr>
-      <w:tr>
-        <w:tc>
-          <w:tcPr>
-            <w:tcW w:w="1761" w:type="pct"/>
-          </w:tcPr>
-          <w:p>
-            <w:pPr>
-              <w:rPr>
-                <w:lang w:val="ru-RU"/>
-              </w:rPr>
-            </w:pPr>
-            <w:proofErr w:type="gramStart"/>
-            <w:r>
-              <w:rPr>
-                <w:lang w:val="ru-RU"/>
-              </w:rPr>
-              <w:t>Сделанный</w:t>
-            </w:r>
-            <w:proofErr w:type="gramEnd"/>
-          </w:p>
-        </w:tc>
-        <w:tc>
-          <w:tcPr>
-            <w:tcW w:w="1754" w:type="pct"/>
-          </w:tcPr>
-          <w:p>
-            <w:pPr>
-              <w:rPr>
-                <w:lang w:val="ru-RU"/>
-              </w:rPr>
-            </w:pPr>
-            <w:r>
-              <w:rPr>
-                <w:lang w:val="ru-RU"/>
-              </w:rPr>
-              <w:t>+</w:t>
-            </w:r>
-          </w:p>
-        </w:tc>
-        <w:tc>
-          <w:tcPr>
-            <w:tcW w:w="1485" w:type="pct"/>
-          </w:tcPr>
-          <w:p>
-            <w:pPr>
-              <w:rPr>
-                <w:lang w:val="ru-RU"/>
-              </w:rPr>
-            </w:pPr>
-            <w:r>
-              <w:rPr>
-                <w:lang w:val="ru-RU"/>
-              </w:rPr>
-              <w:t>+</w:t>
-            </w:r>
-          </w:p>
-        </w:tc>
-      </w:tr>
-    </w:tbl>
-    <w:p>
-      <w:pPr>
-        <w:ind w:left="720"/>
-        <w:rPr>
-          <w:lang w:val="ru-RU"/>
-        </w:rPr>
-      </w:pPr>
-      <w:r>
-        <w:rPr>
-          <w:lang w:val="ru-RU"/>
-        </w:rPr>
-        <w:t>В этой таблице состояния описаны крупными блоками:</w:t>
-      </w:r>
-    </w:p>
-    <w:p>
-      <w:pPr>
-        <w:pStyle w:val="af7"/>
-        <w:numPr>
-          <w:ilvl w:val="0"/>
-          <w:numId w:val="24"/>
-        </w:numPr>
-        <w:rPr>
-          <w:lang w:val="ru-RU"/>
-        </w:rPr>
-      </w:pPr>
-      <w:r>
-        <w:rPr>
-          <w:lang w:val="ru-RU"/>
-        </w:rPr>
-        <w:t>«Новый» - включает состояния «Отправлен», «Обработка»;</w:t>
-      </w:r>
-    </w:p>
-    <w:p>
-      <w:pPr>
-        <w:pStyle w:val="af7"/>
-        <w:numPr>
-          <w:ilvl w:val="0"/>
-          <w:numId w:val="24"/>
-        </w:numPr>
-        <w:rPr>
-          <w:lang w:val="ru-RU"/>
-        </w:rPr>
-      </w:pPr>
-      <w:r>
-        <w:rPr>
-          <w:lang w:val="ru-RU"/>
-        </w:rPr>
-        <w:t>«В процессе» - включает состояния «В очереди», «Сбор травы», «Обработка травы», «Изготовление изделия», «Магия»;</w:t>
-      </w:r>
-    </w:p>
-    <w:p>
-      <w:pPr>
-        <w:pStyle w:val="af7"/>
-        <w:numPr>
-          <w:ilvl w:val="0"/>
-          <w:numId w:val="24"/>
-        </w:numPr>
-        <w:rPr>
-          <w:lang w:val="ru-RU"/>
-        </w:rPr>
-      </w:pPr>
-      <w:r>
-        <w:rPr>
-          <w:lang w:val="ru-RU"/>
-        </w:rPr>
-        <w:t>«Заблокированный» - включает состояние «Заблокирован»;</w:t>
-      </w:r>
-    </w:p>
-    <w:p>
-      <w:pPr>
-        <w:pStyle w:val="af7"/>
-        <w:numPr>
-          <w:ilvl w:val="0"/>
-          <w:numId w:val="24"/>
-        </w:numPr>
-        <w:rPr>
-          <w:lang w:val="ru-RU"/>
-        </w:rPr>
-      </w:pPr>
-      <w:r>
-        <w:rPr>
-          <w:lang w:val="ru-RU"/>
-        </w:rPr>
-        <w:t>«Сделанный» - включает состояние «Готово».</w:t>
-      </w:r>
-    </w:p>
-    <w:p>
-      <w:pPr>
-        <w:ind w:left="720"/>
-        <w:rPr>
-          <w:lang w:val="ru-RU"/>
-        </w:rPr>
-      </w:pPr>
-    </w:p>
-    <w:p>
-      <w:pPr>
-        <w:pStyle w:val="2"/>
-        <w:rPr>
-          <w:lang w:val="ru-RU"/>
-        </w:rPr>
-      </w:pPr>
-      <w:bookmarkStart w:id="21" w:name="_Toc390466073"/>
-      <w:r>
-        <w:lastRenderedPageBreak/>
-        <w:t>Preliminary</w:t>
-      </w:r>
-      <w:r>
-        <w:rPr>
-          <w:lang w:val="ru-RU"/>
-        </w:rPr>
-        <w:t xml:space="preserve"> </w:t>
-      </w:r>
-      <w:r>
-        <w:t>Class</w:t>
-      </w:r>
-      <w:r>
-        <w:rPr>
-          <w:lang w:val="ru-RU"/>
-        </w:rPr>
-        <w:t xml:space="preserve"> </w:t>
-      </w:r>
-      <w:r>
-        <w:t>Diagram</w:t>
-      </w:r>
-      <w:bookmarkEnd w:id="21"/>
-    </w:p>
-    <w:p>
-      <w:pPr>
-        <w:ind w:left="720"/>
-        <w:rPr>
-          <w:lang w:val="ru-RU"/>
-        </w:rPr>
-      </w:pPr>
-      <w:r>
-        <w:rPr>
-          <w:lang w:val="ru-RU"/>
-        </w:rPr>
-        <w:t>Данный тип диаграмм отображает предварительную структуру классов приложения и их взаимодействие друг с другом.</w:t>
-      </w:r>
-    </w:p>
-    <w:p>
-      <w:pPr>
-        <w:keepNext/>
-        <w:ind w:left="720"/>
-        <w:jc w:val="center"/>
-      </w:pPr>
-      <w:r>
-        <w:rPr>
-          <w:noProof/>
-          <w:lang w:val="ru-RU" w:eastAsia="ru-RU"/>
-        </w:rPr>
-        <w:drawing>
-          <wp:inline distT="0" distB="0" distL="0" distR="0" wp14:anchorId="240B11AF" wp14:editId="57B22A29">
-            <wp:extent cx="5940425" cy="3175000"/>
-            <wp:effectExtent l="0" t="0" r="3175" b="6350"/>
-            <wp:docPr id="10" name="Рисунок 10"/>
-            <wp:cNvGraphicFramePr>
-              <a:graphicFrameLocks xmlns:a="http://schemas.openxmlformats.org/drawingml/2006/main" noChangeAspect="1"/>
-            </wp:cNvGraphicFramePr>
-            <a:graphic xmlns:a="http://schemas.openxmlformats.org/drawingml/2006/main">
-              <a:graphicData uri="http://schemas.openxmlformats.org/drawingml/2006/picture">
-                <pic:pic xmlns:pic="http://schemas.openxmlformats.org/drawingml/2006/picture">
-                  <pic:nvPicPr>
-                    <pic:cNvPr id="1" name=""/>
-                    <pic:cNvPicPr/>
-                  </pic:nvPicPr>
-                  <pic:blipFill>
-                    <a:blip r:embed="rId18"/>
-                    <a:stretch>
-                      <a:fillRect/>
-                    </a:stretch>
-                  </pic:blipFill>
-                  <pic:spPr>
-                    <a:xfrm>
-                      <a:off x="0" y="0"/>
-                      <a:ext cx="5940425" cy="3175000"/>
-                    </a:xfrm>
-                    <a:prstGeom prst="rect">
-                      <a:avLst/>
-                    </a:prstGeom>
-                  </pic:spPr>
-                </pic:pic>
-              </a:graphicData>
-            </a:graphic>
-          </wp:inline>
-        </w:drawing>
-      </w:r>
-    </w:p>
-    <w:p>
-      <w:pPr>
-        <w:pStyle w:val="af6"/>
-      </w:pPr>
-      <w:proofErr w:type="spellStart"/>
-      <w:r>
-        <w:t>Рисунок</w:t>
-      </w:r>
-      <w:proofErr w:type="spellEnd"/>
-      <w:r>
-        <w:t xml:space="preserve"> </w:t>
+        <w:t xml:space="preserve">Рисунок </w:t>
       </w:r>
       <w:r>
         <w:fldChar w:fldCharType="begin"/>
@@ -8886,7 +8794,7 @@
                     </pic:cNvPicPr>
                   </pic:nvPicPr>
                   <pic:blipFill>
-                    <a:blip r:embed="rId19"/>
+                    <a:blip r:embed="rId18"/>
                     <a:srcRect/>
                     <a:stretch>
                       <a:fillRect/>
@@ -9074,7 +8982,7 @@
                     </pic:cNvPicPr>
                   </pic:nvPicPr>
                   <pic:blipFill>
-                    <a:blip r:embed="rId20"/>
+                    <a:blip r:embed="rId19"/>
                     <a:srcRect l="23927" t="23015" r="21785" b="36191"/>
                     <a:stretch>
                       <a:fillRect/>
@@ -9207,21 +9115,7 @@
         <w:rPr>
           <w:lang w:val="ru-RU"/>
         </w:rPr>
-        <w:t>” основывается на стратег</w:t>
-      </w:r>
-      <w:proofErr w:type="gramStart"/>
-      <w:r>
-        <w:rPr>
-          <w:lang w:val="ru-RU"/>
-        </w:rPr>
-        <w:t>ии ие</w:t>
-      </w:r>
-      <w:proofErr w:type="gramEnd"/>
-      <w:r>
-        <w:rPr>
-          <w:lang w:val="ru-RU"/>
-        </w:rPr>
-        <w:t>рархического представления ответственности, которая связывает каждый уровень с определенной ответственностью.</w:t>
+        <w:t>” основывается на стратегии иерархического представления ответственности, которая связывает каждый уровень с определенной ответственностью.</w:t>
       </w:r>
     </w:p>
     <w:p>
@@ -9328,7 +9222,7 @@
                     </pic:cNvPicPr>
                   </pic:nvPicPr>
                   <pic:blipFill>
-                    <a:blip r:embed="rId21"/>
+                    <a:blip r:embed="rId20"/>
                     <a:srcRect/>
                     <a:stretch>
                       <a:fillRect/>
@@ -9361,13 +9255,8 @@
       <w:pPr>
         <w:pStyle w:val="af6"/>
       </w:pPr>
-      <w:proofErr w:type="spellStart"/>
-      <w:r>
-        <w:t>Рисунок</w:t>
-      </w:r>
-      <w:proofErr w:type="spellEnd"/>
-      <w:r>
-        <w:t xml:space="preserve"> </w:t>
+      <w:r>
+        <w:t xml:space="preserve">Рисунок </w:t>
       </w:r>
       <w:r>
         <w:fldChar w:fldCharType="begin"/>
@@ -9493,7 +9382,7 @@
                     <pic:cNvPicPr/>
                   </pic:nvPicPr>
                   <pic:blipFill>
-                    <a:blip r:embed="rId22"/>
+                    <a:blip r:embed="rId21"/>
                     <a:stretch>
                       <a:fillRect/>
                     </a:stretch>
@@ -9523,13 +9412,8 @@
           <w:sz w:val="28"/>
         </w:rPr>
       </w:pPr>
-      <w:proofErr w:type="spellStart"/>
-      <w:r>
-        <w:t>Рисунок</w:t>
-      </w:r>
-      <w:proofErr w:type="spellEnd"/>
-      <w:r>
-        <w:t xml:space="preserve"> </w:t>
+      <w:r>
+        <w:t xml:space="preserve">Рисунок </w:t>
       </w:r>
       <w:r>
         <w:fldChar w:fldCharType="begin"/>
@@ -9699,7 +9583,7 @@
                     <pic:cNvPicPr/>
                   </pic:nvPicPr>
                   <pic:blipFill>
-                    <a:blip r:embed="rId23"/>
+                    <a:blip r:embed="rId22"/>
                     <a:stretch>
                       <a:fillRect/>
                     </a:stretch>
@@ -9724,13 +9608,8 @@
       <w:pPr>
         <w:pStyle w:val="af6"/>
       </w:pPr>
-      <w:proofErr w:type="spellStart"/>
-      <w:r>
-        <w:t>Рисунок</w:t>
-      </w:r>
-      <w:proofErr w:type="spellEnd"/>
-      <w:r>
-        <w:t xml:space="preserve"> </w:t>
+      <w:r>
+        <w:t xml:space="preserve">Рисунок </w:t>
       </w:r>
       <w:r>
         <w:fldChar w:fldCharType="begin"/>
@@ -10453,11 +10332,9 @@
         </w:rPr>
         <w:t xml:space="preserve"> </w:t>
       </w:r>
-      <w:proofErr w:type="spellStart"/>
       <w:r>
         <w:t>typeofmaterials</w:t>
       </w:r>
-      <w:proofErr w:type="spellEnd"/>
       <w:r>
         <w:rPr>
           <w:lang w:val="ru-RU"/>
@@ -10473,22 +10350,18 @@
         </w:rPr>
         <w:t xml:space="preserve">. Классы </w:t>
       </w:r>
-      <w:proofErr w:type="spellStart"/>
       <w:r>
         <w:t>OrderRepository</w:t>
       </w:r>
-      <w:proofErr w:type="spellEnd"/>
       <w:r>
         <w:rPr>
           <w:lang w:val="ru-RU"/>
         </w:rPr>
         <w:t xml:space="preserve"> и </w:t>
       </w:r>
-      <w:proofErr w:type="spellStart"/>
       <w:r>
         <w:t>RequestRepository</w:t>
       </w:r>
-      <w:proofErr w:type="spellEnd"/>
       <w:r>
         <w:rPr>
           <w:lang w:val="ru-RU"/>
@@ -10546,22 +10419,18 @@
         </w:rPr>
         <w:t xml:space="preserve">происходит обработка заказа, заполнение его данными, обновление уже существующего заказа, а так же его удаление. Для этого используется два класса </w:t>
       </w:r>
-      <w:proofErr w:type="spellStart"/>
       <w:r>
         <w:t>OrderService</w:t>
       </w:r>
-      <w:proofErr w:type="spellEnd"/>
       <w:r>
         <w:rPr>
           <w:lang w:val="ru-RU"/>
         </w:rPr>
         <w:t xml:space="preserve"> и </w:t>
       </w:r>
-      <w:proofErr w:type="spellStart"/>
       <w:r>
         <w:t>RequestService</w:t>
       </w:r>
-      <w:proofErr w:type="spellEnd"/>
       <w:r>
         <w:rPr>
           <w:lang w:val="ru-RU"/>
@@ -10574,11 +10443,9 @@
         </w:rPr>
         <w:t xml:space="preserve">Класс </w:t>
       </w:r>
-      <w:proofErr w:type="spellStart"/>
       <w:r>
         <w:t>UserController</w:t>
       </w:r>
-      <w:proofErr w:type="spellEnd"/>
       <w:r>
         <w:rPr>
           <w:lang w:val="ru-RU"/>
@@ -10609,19 +10476,11 @@
         </w:rPr>
         <w:t xml:space="preserve">Непосредственное взаимодействие с системой происходит через браузер, где пользователь вводит необходимые данные для создания заказа, они проходят </w:t>
       </w:r>
-      <w:proofErr w:type="gramStart"/>
-      <w:r>
-        <w:rPr>
-          <w:lang w:val="ru-RU"/>
-        </w:rPr>
-        <w:t>клиентскую</w:t>
-      </w:r>
-      <w:proofErr w:type="gramEnd"/>
-      <w:r>
-        <w:rPr>
-          <w:lang w:val="ru-RU"/>
-        </w:rPr>
-        <w:t xml:space="preserve"> валидацию,</w:t>
+      <w:r>
+        <w:rPr>
+          <w:lang w:val="ru-RU"/>
+        </w:rPr>
+        <w:t>клиентскую валидацию,</w:t>
       </w:r>
       <w:r>
         <w:rPr>
@@ -10703,21 +10562,7 @@
         <w:rPr>
           <w:lang w:val="ru-RU"/>
         </w:rPr>
-        <w:t xml:space="preserve">В данный слой входит сама база данных, </w:t>
-      </w:r>
-      <w:proofErr w:type="gramStart"/>
-      <w:r>
-        <w:rPr>
-          <w:lang w:val="ru-RU"/>
-        </w:rPr>
-        <w:t>сущности</w:t>
-      </w:r>
-      <w:proofErr w:type="gramEnd"/>
-      <w:r>
-        <w:rPr>
-          <w:lang w:val="ru-RU"/>
-        </w:rPr>
-        <w:t xml:space="preserve"> описанные в виде </w:t>
+        <w:t xml:space="preserve">В данный слой входит сама база данных, сущности описанные в виде </w:t>
       </w:r>
       <w:r>
         <w:t>VO</w:t>
@@ -10809,7 +10654,6 @@
         </w:rPr>
         <w:t xml:space="preserve">Данный слой описывает взаимодействие с получением, отправкой заказа, его изменением и/или обновлением. </w:t>
       </w:r>
-      <w:proofErr w:type="gramStart"/>
       <w:r>
         <w:t>Service</w:t>
       </w:r>
@@ -10819,22 +10663,18 @@
         </w:rPr>
         <w:t xml:space="preserve"> осуществляется через классы </w:t>
       </w:r>
-      <w:proofErr w:type="spellStart"/>
       <w:r>
         <w:t>OrderService</w:t>
       </w:r>
-      <w:proofErr w:type="spellEnd"/>
       <w:r>
         <w:rPr>
           <w:lang w:val="ru-RU"/>
         </w:rPr>
         <w:t xml:space="preserve"> и </w:t>
       </w:r>
-      <w:proofErr w:type="spellStart"/>
       <w:r>
         <w:t>RequetsService</w:t>
       </w:r>
-      <w:proofErr w:type="spellEnd"/>
       <w:r>
         <w:rPr>
           <w:lang w:val="ru-RU"/>
@@ -10847,18 +10687,15 @@
         </w:rPr>
         <w:t xml:space="preserve">Так же на этом уровне осуществляется обработка данных с формы с помощью класса </w:t>
       </w:r>
-      <w:proofErr w:type="spellStart"/>
       <w:r>
         <w:t>UserController</w:t>
       </w:r>
-      <w:proofErr w:type="spellEnd"/>
       <w:r>
         <w:rPr>
           <w:lang w:val="ru-RU"/>
         </w:rPr>
         <w:t>.</w:t>
       </w:r>
-      <w:proofErr w:type="gramEnd"/>
     </w:p>
     <w:p>
       <w:pPr>
@@ -11084,7 +10921,7 @@
                     <pic:cNvPicPr/>
                   </pic:nvPicPr>
                   <pic:blipFill>
-                    <a:blip r:embed="rId24"/>
+                    <a:blip r:embed="rId23"/>
                     <a:stretch>
                       <a:fillRect/>
                     </a:stretch>
@@ -11112,13 +10949,8 @@
           <w:highlight w:val="red"/>
         </w:rPr>
       </w:pPr>
-      <w:proofErr w:type="spellStart"/>
-      <w:r>
-        <w:t>Рисунок</w:t>
-      </w:r>
-      <w:proofErr w:type="spellEnd"/>
-      <w:r>
-        <w:t xml:space="preserve"> </w:t>
+      <w:r>
+        <w:t xml:space="preserve">Рисунок </w:t>
       </w:r>
       <w:r>
         <w:fldChar w:fldCharType="begin"/>
@@ -11231,7 +11063,7 @@
                     </pic:cNvPicPr>
                   </pic:nvPicPr>
                   <pic:blipFill>
-                    <a:blip r:embed="rId25"/>
+                    <a:blip r:embed="rId24"/>
                     <a:srcRect/>
                     <a:stretch>
                       <a:fillRect/>
@@ -12632,7 +12464,6 @@
           <w:lang w:val="ru-RU" w:eastAsia="ru-RU"/>
         </w:rPr>
       </w:pPr>
-      <w:proofErr w:type="gramStart"/>
       <w:r>
         <w:rPr>
           <w:b/>
@@ -12682,7 +12513,6 @@
         </w:rPr>
         <w:t xml:space="preserve"> кол-во на складе.</w:t>
       </w:r>
-      <w:proofErr w:type="gramEnd"/>
     </w:p>
     <w:p>
       <w:pPr>
@@ -12968,7 +12798,6 @@
         </w:rPr>
         <w:t>MAGIC</w:t>
       </w:r>
-      <w:proofErr w:type="gramStart"/>
       <w:r>
         <w:rPr>
           <w:b/>
@@ -12983,15 +12812,7 @@
           <w:color w:val="000000"/>
           <w:lang w:val="ru-RU" w:eastAsia="ru-RU"/>
         </w:rPr>
-        <w:t> в</w:t>
-      </w:r>
-      <w:proofErr w:type="gramEnd"/>
-      <w:r>
-        <w:rPr>
-          <w:color w:val="000000"/>
-          <w:lang w:val="ru-RU" w:eastAsia="ru-RU"/>
-        </w:rPr>
-        <w:t xml:space="preserve"> данной таблице хранится вся информация о магических свойствах или особенностях.</w:t>
+        <w:t> в данной таблице хранится вся информация о магических свойствах или особенностях.</w:t>
       </w:r>
     </w:p>
     <w:p>
@@ -13723,42 +13544,20 @@
         <w:rPr>
           <w:lang w:val="ru-RU"/>
         </w:rPr>
+        <w:t xml:space="preserve">. Модуляризация (нормализация) выбрана как подход к проектированию физической модели данных. Непротиворечивость данных и качество осуществлены через </w:t>
+      </w:r>
+      <w:r>
+        <w:rPr>
+          <w:lang w:val="ru-RU"/>
+        </w:rPr>
+        <w:t>первичные и внешние ключи</w:t>
+      </w:r>
+      <w:r>
+        <w:rPr>
+          <w:lang w:val="ru-RU"/>
+        </w:rPr>
         <w:t xml:space="preserve">. </w:t>
       </w:r>
-      <w:proofErr w:type="spellStart"/>
-      <w:r>
-        <w:rPr>
-          <w:lang w:val="ru-RU"/>
-        </w:rPr>
-        <w:t>Модуляризация</w:t>
-      </w:r>
-      <w:proofErr w:type="spellEnd"/>
-      <w:r>
-        <w:rPr>
-          <w:lang w:val="ru-RU"/>
-        </w:rPr>
-        <w:t xml:space="preserve"> (нормализация) выбрана как подход к проектированию физической модели данных. </w:t>
-      </w:r>
-      <w:proofErr w:type="gramStart"/>
-      <w:r>
-        <w:rPr>
-          <w:lang w:val="ru-RU"/>
-        </w:rPr>
-        <w:t xml:space="preserve">Непротиворечивость данных и качество осуществлены через </w:t>
-      </w:r>
-      <w:r>
-        <w:rPr>
-          <w:lang w:val="ru-RU"/>
-        </w:rPr>
-        <w:t>первичные и внешние ключи</w:t>
-      </w:r>
-      <w:r>
-        <w:rPr>
-          <w:lang w:val="ru-RU"/>
-        </w:rPr>
-        <w:t xml:space="preserve">. </w:t>
-      </w:r>
-      <w:proofErr w:type="gramEnd"/>
     </w:p>
     <w:p>
       <w:pPr>
@@ -13771,35 +13570,7 @@
         <w:rPr>
           <w:lang w:val="ru-RU"/>
         </w:rPr>
-        <w:t xml:space="preserve">Возможность просмотра данных, их изменения и </w:t>
-      </w:r>
-      <w:proofErr w:type="gramStart"/>
-      <w:r>
-        <w:rPr>
-          <w:lang w:val="ru-RU"/>
-        </w:rPr>
-        <w:t>внесения</w:t>
-      </w:r>
-      <w:proofErr w:type="gramEnd"/>
-      <w:r>
-        <w:rPr>
-          <w:lang w:val="ru-RU"/>
-        </w:rPr>
-        <w:t xml:space="preserve"> новых в представление данных реализовано через пользовательский интерфейс системы. Однако</w:t>
-      </w:r>
-      <w:proofErr w:type="gramStart"/>
-      <w:r>
-        <w:rPr>
-          <w:lang w:val="ru-RU"/>
-        </w:rPr>
-        <w:t>,</w:t>
-      </w:r>
-      <w:proofErr w:type="gramEnd"/>
-      <w:r>
-        <w:rPr>
-          <w:lang w:val="ru-RU"/>
-        </w:rPr>
-        <w:t xml:space="preserve"> в системе есть словари данных, такие как </w:t>
+        <w:t xml:space="preserve">Возможность просмотра данных, их изменения и внесения новых в представление данных реализовано через пользовательский интерфейс системы. Однако, в системе есть словари данных, такие как </w:t>
       </w:r>
       <w:r>
         <w:rPr>
@@ -14105,21 +13876,7 @@
         <w:rPr>
           <w:lang w:val="ru-RU"/>
         </w:rPr>
-        <w:t>система не дает аналитику переводить в состояние выполнения более</w:t>
-      </w:r>
-      <w:proofErr w:type="gramStart"/>
-      <w:r>
-        <w:rPr>
-          <w:lang w:val="ru-RU"/>
-        </w:rPr>
-        <w:t>,</w:t>
-      </w:r>
-      <w:proofErr w:type="gramEnd"/>
-      <w:r>
-        <w:rPr>
-          <w:lang w:val="ru-RU"/>
-        </w:rPr>
-        <w:t xml:space="preserve"> чем 10 заказов.</w:t>
+        <w:t>система не дает аналитику переводить в состояние выполнения более, чем 10 заказов.</w:t>
       </w:r>
     </w:p>
     <w:p>
@@ -14205,21 +13962,7 @@
         <w:rPr>
           <w:lang w:val="ru-RU"/>
         </w:rPr>
-        <w:t xml:space="preserve">. Если в системе возникает перегрузка, запросы перестают </w:t>
-      </w:r>
-      <w:proofErr w:type="gramStart"/>
-      <w:r>
-        <w:rPr>
-          <w:lang w:val="ru-RU"/>
-        </w:rPr>
-        <w:t>выполнятся</w:t>
-      </w:r>
-      <w:proofErr w:type="gramEnd"/>
-      <w:r>
-        <w:rPr>
-          <w:lang w:val="ru-RU"/>
-        </w:rPr>
-        <w:t>, так как на данный момент система не рассчитана на активное использование. Вопрос надежности будет пересмотрен в следующей версии продукта.</w:t>
+        <w:t>. Если в системе возникает перегрузка, запросы перестают выполнятся, так как на данный момент система не рассчитана на активное использование. Вопрос надежности будет пересмотрен в следующей версии продукта.</w:t>
       </w:r>
     </w:p>
     <w:p>
@@ -14347,10 +14090,10 @@
       </w:r>
     </w:p>
     <w:sectPr>
-      <w:headerReference w:type="default" r:id="rId26"/>
-      <w:footerReference w:type="default" r:id="rId27"/>
-      <w:headerReference w:type="first" r:id="rId28"/>
-      <w:footerReference w:type="first" r:id="rId29"/>
+      <w:headerReference w:type="default" r:id="rId25"/>
+      <w:footerReference w:type="default" r:id="rId26"/>
+      <w:headerReference w:type="first" r:id="rId27"/>
+      <w:footerReference w:type="first" r:id="rId28"/>
       <w:pgSz w:w="15840" w:h="12240" w:orient="landscape" w:code="1"/>
       <w:pgMar w:top="1440" w:right="1440" w:bottom="1440" w:left="1440" w:header="720" w:footer="720" w:gutter="0"/>
       <w:cols w:space="720"/>
@@ -14361,7 +14104,7 @@
 </file>
 
 <file path=word/endnotes.xml><?xml version="1.0" encoding="utf-8"?>
-<w:endnotes xmlns:wpc="http://schemas.microsoft.com/office/word/2010/wordprocessingCanvas" xmlns:mc="http://schemas.openxmlformats.org/markup-compatibility/2006" xmlns:o="urn:schemas-microsoft-com:office:office" xmlns:r="http://schemas.openxmlformats.org/officeDocument/2006/relationships" xmlns:m="http://schemas.openxmlformats.org/officeDocument/2006/math" xmlns:v="urn:schemas-microsoft-com:vml" xmlns:wp14="http://schemas.microsoft.com/office/word/2010/wordprocessingDrawing" xmlns:wp="http://schemas.openxmlformats.org/drawingml/2006/wordprocessingDrawing" xmlns:w10="urn:schemas-microsoft-com:office:word" xmlns:w="http://schemas.openxmlformats.org/wordprocessingml/2006/main" xmlns:w14="http://schemas.microsoft.com/office/word/2010/wordml" xmlns:wpg="http://schemas.microsoft.com/office/word/2010/wordprocessingGroup" xmlns:wpi="http://schemas.microsoft.com/office/word/2010/wordprocessingInk" xmlns:wne="http://schemas.microsoft.com/office/word/2006/wordml" xmlns:wps="http://schemas.microsoft.com/office/word/2010/wordprocessingShape" mc:Ignorable="w14 wp14">
+<w:endnotes xmlns:wpc="http://schemas.microsoft.com/office/word/2010/wordprocessingCanvas" xmlns:mc="http://schemas.openxmlformats.org/markup-compatibility/2006" xmlns:o="urn:schemas-microsoft-com:office:office" xmlns:r="http://schemas.openxmlformats.org/officeDocument/2006/relationships" xmlns:m="http://schemas.openxmlformats.org/officeDocument/2006/math" xmlns:v="urn:schemas-microsoft-com:vml" xmlns:wp14="http://schemas.microsoft.com/office/word/2010/wordprocessingDrawing" xmlns:wp="http://schemas.openxmlformats.org/drawingml/2006/wordprocessingDrawing" xmlns:w10="urn:schemas-microsoft-com:office:word" xmlns:w="http://schemas.openxmlformats.org/wordprocessingml/2006/main" xmlns:w14="http://schemas.microsoft.com/office/word/2010/wordml" xmlns:w15="http://schemas.microsoft.com/office/word/2012/wordml" xmlns:wpg="http://schemas.microsoft.com/office/word/2010/wordprocessingGroup" xmlns:wpi="http://schemas.microsoft.com/office/word/2010/wordprocessingInk" xmlns:wne="http://schemas.microsoft.com/office/word/2006/wordml" xmlns:wps="http://schemas.microsoft.com/office/word/2010/wordprocessingShape" mc:Ignorable="w14 w15 wp14">
   <w:endnote w:type="separator" w:id="-1">
     <w:p>
       <w:pPr>
@@ -14386,7 +14129,7 @@
 </file>
 
 <file path=word/footer1.xml><?xml version="1.0" encoding="utf-8"?>
-<w:ftr xmlns:wpc="http://schemas.microsoft.com/office/word/2010/wordprocessingCanvas" xmlns:mc="http://schemas.openxmlformats.org/markup-compatibility/2006" xmlns:o="urn:schemas-microsoft-com:office:office" xmlns:r="http://schemas.openxmlformats.org/officeDocument/2006/relationships" xmlns:m="http://schemas.openxmlformats.org/officeDocument/2006/math" xmlns:v="urn:schemas-microsoft-com:vml" xmlns:wp14="http://schemas.microsoft.com/office/word/2010/wordprocessingDrawing" xmlns:wp="http://schemas.openxmlformats.org/drawingml/2006/wordprocessingDrawing" xmlns:w10="urn:schemas-microsoft-com:office:word" xmlns:w="http://schemas.openxmlformats.org/wordprocessingml/2006/main" xmlns:w14="http://schemas.microsoft.com/office/word/2010/wordml" xmlns:wpg="http://schemas.microsoft.com/office/word/2010/wordprocessingGroup" xmlns:wpi="http://schemas.microsoft.com/office/word/2010/wordprocessingInk" xmlns:wne="http://schemas.microsoft.com/office/word/2006/wordml" xmlns:wps="http://schemas.microsoft.com/office/word/2010/wordprocessingShape" mc:Ignorable="w14 wp14">
+<w:ftr xmlns:wpc="http://schemas.microsoft.com/office/word/2010/wordprocessingCanvas" xmlns:mc="http://schemas.openxmlformats.org/markup-compatibility/2006" xmlns:o="urn:schemas-microsoft-com:office:office" xmlns:r="http://schemas.openxmlformats.org/officeDocument/2006/relationships" xmlns:m="http://schemas.openxmlformats.org/officeDocument/2006/math" xmlns:v="urn:schemas-microsoft-com:vml" xmlns:wp14="http://schemas.microsoft.com/office/word/2010/wordprocessingDrawing" xmlns:wp="http://schemas.openxmlformats.org/drawingml/2006/wordprocessingDrawing" xmlns:w10="urn:schemas-microsoft-com:office:word" xmlns:w="http://schemas.openxmlformats.org/wordprocessingml/2006/main" xmlns:w14="http://schemas.microsoft.com/office/word/2010/wordml" xmlns:w15="http://schemas.microsoft.com/office/word/2012/wordml" xmlns:wpg="http://schemas.microsoft.com/office/word/2010/wordprocessingGroup" xmlns:wpi="http://schemas.microsoft.com/office/word/2010/wordprocessingInk" xmlns:wne="http://schemas.microsoft.com/office/word/2006/wordml" xmlns:wps="http://schemas.microsoft.com/office/word/2010/wordprocessingShape" mc:Ignorable="w14 w15 wp14">
   <w:p>
     <w:pPr>
       <w:pStyle w:val="a7"/>
@@ -14424,7 +14167,7 @@
 </file>
 
 <file path=word/footer2.xml><?xml version="1.0" encoding="utf-8"?>
-<w:ftr xmlns:wpc="http://schemas.microsoft.com/office/word/2010/wordprocessingCanvas" xmlns:mc="http://schemas.openxmlformats.org/markup-compatibility/2006" xmlns:o="urn:schemas-microsoft-com:office:office" xmlns:r="http://schemas.openxmlformats.org/officeDocument/2006/relationships" xmlns:m="http://schemas.openxmlformats.org/officeDocument/2006/math" xmlns:v="urn:schemas-microsoft-com:vml" xmlns:wp14="http://schemas.microsoft.com/office/word/2010/wordprocessingDrawing" xmlns:wp="http://schemas.openxmlformats.org/drawingml/2006/wordprocessingDrawing" xmlns:w10="urn:schemas-microsoft-com:office:word" xmlns:w="http://schemas.openxmlformats.org/wordprocessingml/2006/main" xmlns:w14="http://schemas.microsoft.com/office/word/2010/wordml" xmlns:wpg="http://schemas.microsoft.com/office/word/2010/wordprocessingGroup" xmlns:wpi="http://schemas.microsoft.com/office/word/2010/wordprocessingInk" xmlns:wne="http://schemas.microsoft.com/office/word/2006/wordml" xmlns:wps="http://schemas.microsoft.com/office/word/2010/wordprocessingShape" mc:Ignorable="w14 wp14">
+<w:ftr xmlns:wpc="http://schemas.microsoft.com/office/word/2010/wordprocessingCanvas" xmlns:mc="http://schemas.openxmlformats.org/markup-compatibility/2006" xmlns:o="urn:schemas-microsoft-com:office:office" xmlns:r="http://schemas.openxmlformats.org/officeDocument/2006/relationships" xmlns:m="http://schemas.openxmlformats.org/officeDocument/2006/math" xmlns:v="urn:schemas-microsoft-com:vml" xmlns:wp14="http://schemas.microsoft.com/office/word/2010/wordprocessingDrawing" xmlns:wp="http://schemas.openxmlformats.org/drawingml/2006/wordprocessingDrawing" xmlns:w10="urn:schemas-microsoft-com:office:word" xmlns:w="http://schemas.openxmlformats.org/wordprocessingml/2006/main" xmlns:w14="http://schemas.microsoft.com/office/word/2010/wordml" xmlns:w15="http://schemas.microsoft.com/office/word/2012/wordml" xmlns:wpg="http://schemas.microsoft.com/office/word/2010/wordprocessingGroup" xmlns:wpi="http://schemas.microsoft.com/office/word/2010/wordprocessingInk" xmlns:wne="http://schemas.microsoft.com/office/word/2006/wordml" xmlns:wps="http://schemas.microsoft.com/office/word/2010/wordprocessingShape" mc:Ignorable="w14 w15 wp14">
   <w:tbl>
     <w:tblPr>
       <w:tblW w:w="0" w:type="auto"/>
@@ -14481,17 +14224,27 @@
           <w:r>
             <w:sym w:font="Symbol" w:char="F0D3"/>
           </w:r>
-          <w:fldSimple w:instr=" DOCPROPERTY &quot;Company&quot;  \* MERGEFORMAT ">
-            <w:r>
-              <w:t>&lt;</w:t>
-            </w:r>
-            <w:r>
-              <w:t xml:space="preserve">CRAFT-DEVELOPMENT </w:t>
-            </w:r>
-            <w:r>
-              <w:t>&gt;</w:t>
-            </w:r>
-          </w:fldSimple>
+          <w:r>
+            <w:fldChar w:fldCharType="begin"/>
+          </w:r>
+          <w:r>
+            <w:instrText xml:space="preserve"> DOCPROPERTY "Company"  \* MERGEFORMAT </w:instrText>
+          </w:r>
+          <w:r>
+            <w:fldChar w:fldCharType="separate"/>
+          </w:r>
+          <w:r>
+            <w:t>&lt;</w:t>
+          </w:r>
+          <w:r>
+            <w:t xml:space="preserve">CRAFT-DEVELOPMENT </w:t>
+          </w:r>
+          <w:r>
+            <w:t>&gt;</w:t>
+          </w:r>
+          <w:r>
+            <w:fldChar w:fldCharType="end"/>
+          </w:r>
           <w:r>
             <w:t xml:space="preserve">, </w:t>
           </w:r>
@@ -14558,7 +14311,7 @@
               <w:rStyle w:val="a8"/>
               <w:noProof/>
             </w:rPr>
-            <w:t>4</w:t>
+            <w:t>13</w:t>
           </w:r>
           <w:r>
             <w:rPr>
@@ -14572,15 +14325,29 @@
             </w:rPr>
             <w:t xml:space="preserve"> of </w:t>
           </w:r>
-          <w:fldSimple w:instr=" NUMPAGES  \* MERGEFORMAT ">
-            <w:r>
-              <w:rPr>
-                <w:rStyle w:val="a8"/>
-                <w:noProof/>
-              </w:rPr>
-              <w:t>27</w:t>
-            </w:r>
-          </w:fldSimple>
+          <w:r>
+            <w:fldChar w:fldCharType="begin"/>
+          </w:r>
+          <w:r>
+            <w:instrText xml:space="preserve"> NUMPAGES  \* MERGEFORMAT </w:instrText>
+          </w:r>
+          <w:r>
+            <w:fldChar w:fldCharType="separate"/>
+          </w:r>
+          <w:r>
+            <w:rPr>
+              <w:rStyle w:val="a8"/>
+              <w:noProof/>
+            </w:rPr>
+            <w:t>27</w:t>
+          </w:r>
+          <w:r>
+            <w:rPr>
+              <w:rStyle w:val="a8"/>
+              <w:noProof/>
+            </w:rPr>
+            <w:fldChar w:fldCharType="end"/>
+          </w:r>
         </w:p>
       </w:tc>
     </w:tr>
@@ -14594,7 +14361,7 @@
 </file>
 
 <file path=word/footer3.xml><?xml version="1.0" encoding="utf-8"?>
-<w:ftr xmlns:wpc="http://schemas.microsoft.com/office/word/2010/wordprocessingCanvas" xmlns:mc="http://schemas.openxmlformats.org/markup-compatibility/2006" xmlns:o="urn:schemas-microsoft-com:office:office" xmlns:r="http://schemas.openxmlformats.org/officeDocument/2006/relationships" xmlns:m="http://schemas.openxmlformats.org/officeDocument/2006/math" xmlns:v="urn:schemas-microsoft-com:vml" xmlns:wp14="http://schemas.microsoft.com/office/word/2010/wordprocessingDrawing" xmlns:wp="http://schemas.openxmlformats.org/drawingml/2006/wordprocessingDrawing" xmlns:w10="urn:schemas-microsoft-com:office:word" xmlns:w="http://schemas.openxmlformats.org/wordprocessingml/2006/main" xmlns:w14="http://schemas.microsoft.com/office/word/2010/wordml" xmlns:wpg="http://schemas.microsoft.com/office/word/2010/wordprocessingGroup" xmlns:wpi="http://schemas.microsoft.com/office/word/2010/wordprocessingInk" xmlns:wne="http://schemas.microsoft.com/office/word/2006/wordml" xmlns:wps="http://schemas.microsoft.com/office/word/2010/wordprocessingShape" mc:Ignorable="w14 wp14">
+<w:ftr xmlns:wpc="http://schemas.microsoft.com/office/word/2010/wordprocessingCanvas" xmlns:mc="http://schemas.openxmlformats.org/markup-compatibility/2006" xmlns:o="urn:schemas-microsoft-com:office:office" xmlns:r="http://schemas.openxmlformats.org/officeDocument/2006/relationships" xmlns:m="http://schemas.openxmlformats.org/officeDocument/2006/math" xmlns:v="urn:schemas-microsoft-com:vml" xmlns:wp14="http://schemas.microsoft.com/office/word/2010/wordprocessingDrawing" xmlns:wp="http://schemas.openxmlformats.org/drawingml/2006/wordprocessingDrawing" xmlns:w10="urn:schemas-microsoft-com:office:word" xmlns:w="http://schemas.openxmlformats.org/wordprocessingml/2006/main" xmlns:w14="http://schemas.microsoft.com/office/word/2010/wordml" xmlns:w15="http://schemas.microsoft.com/office/word/2012/wordml" xmlns:wpg="http://schemas.microsoft.com/office/word/2010/wordprocessingGroup" xmlns:wpi="http://schemas.microsoft.com/office/word/2010/wordprocessingInk" xmlns:wne="http://schemas.microsoft.com/office/word/2006/wordml" xmlns:wps="http://schemas.microsoft.com/office/word/2010/wordprocessingShape" mc:Ignorable="w14 w15 wp14">
   <w:p>
     <w:pPr>
       <w:pStyle w:val="a7"/>
@@ -14604,7 +14371,7 @@
 </file>
 
 <file path=word/footnotes.xml><?xml version="1.0" encoding="utf-8"?>
-<w:footnotes xmlns:wpc="http://schemas.microsoft.com/office/word/2010/wordprocessingCanvas" xmlns:mc="http://schemas.openxmlformats.org/markup-compatibility/2006" xmlns:o="urn:schemas-microsoft-com:office:office" xmlns:r="http://schemas.openxmlformats.org/officeDocument/2006/relationships" xmlns:m="http://schemas.openxmlformats.org/officeDocument/2006/math" xmlns:v="urn:schemas-microsoft-com:vml" xmlns:wp14="http://schemas.microsoft.com/office/word/2010/wordprocessingDrawing" xmlns:wp="http://schemas.openxmlformats.org/drawingml/2006/wordprocessingDrawing" xmlns:w10="urn:schemas-microsoft-com:office:word" xmlns:w="http://schemas.openxmlformats.org/wordprocessingml/2006/main" xmlns:w14="http://schemas.microsoft.com/office/word/2010/wordml" xmlns:wpg="http://schemas.microsoft.com/office/word/2010/wordprocessingGroup" xmlns:wpi="http://schemas.microsoft.com/office/word/2010/wordprocessingInk" xmlns:wne="http://schemas.microsoft.com/office/word/2006/wordml" xmlns:wps="http://schemas.microsoft.com/office/word/2010/wordprocessingShape" mc:Ignorable="w14 wp14">
+<w:footnotes xmlns:wpc="http://schemas.microsoft.com/office/word/2010/wordprocessingCanvas" xmlns:mc="http://schemas.openxmlformats.org/markup-compatibility/2006" xmlns:o="urn:schemas-microsoft-com:office:office" xmlns:r="http://schemas.openxmlformats.org/officeDocument/2006/relationships" xmlns:m="http://schemas.openxmlformats.org/officeDocument/2006/math" xmlns:v="urn:schemas-microsoft-com:vml" xmlns:wp14="http://schemas.microsoft.com/office/word/2010/wordprocessingDrawing" xmlns:wp="http://schemas.openxmlformats.org/drawingml/2006/wordprocessingDrawing" xmlns:w10="urn:schemas-microsoft-com:office:word" xmlns:w="http://schemas.openxmlformats.org/wordprocessingml/2006/main" xmlns:w14="http://schemas.microsoft.com/office/word/2010/wordml" xmlns:w15="http://schemas.microsoft.com/office/word/2012/wordml" xmlns:wpg="http://schemas.microsoft.com/office/word/2010/wordprocessingGroup" xmlns:wpi="http://schemas.microsoft.com/office/word/2010/wordprocessingInk" xmlns:wne="http://schemas.microsoft.com/office/word/2006/wordml" xmlns:wps="http://schemas.microsoft.com/office/word/2010/wordprocessingShape" mc:Ignorable="w14 w15 wp14">
   <w:footnote w:type="separator" w:id="-1">
     <w:p>
       <w:pPr>
@@ -14629,7 +14396,7 @@
 </file>
 
 <file path=word/header1.xml><?xml version="1.0" encoding="utf-8"?>
-<w:hdr xmlns:wpc="http://schemas.microsoft.com/office/word/2010/wordprocessingCanvas" xmlns:mc="http://schemas.openxmlformats.org/markup-compatibility/2006" xmlns:o="urn:schemas-microsoft-com:office:office" xmlns:r="http://schemas.openxmlformats.org/officeDocument/2006/relationships" xmlns:m="http://schemas.openxmlformats.org/officeDocument/2006/math" xmlns:v="urn:schemas-microsoft-com:vml" xmlns:wp14="http://schemas.microsoft.com/office/word/2010/wordprocessingDrawing" xmlns:wp="http://schemas.openxmlformats.org/drawingml/2006/wordprocessingDrawing" xmlns:w10="urn:schemas-microsoft-com:office:word" xmlns:w="http://schemas.openxmlformats.org/wordprocessingml/2006/main" xmlns:w14="http://schemas.microsoft.com/office/word/2010/wordml" xmlns:wpg="http://schemas.microsoft.com/office/word/2010/wordprocessingGroup" xmlns:wpi="http://schemas.microsoft.com/office/word/2010/wordprocessingInk" xmlns:wne="http://schemas.microsoft.com/office/word/2006/wordml" xmlns:wps="http://schemas.microsoft.com/office/word/2010/wordprocessingShape" mc:Ignorable="w14 wp14">
+<w:hdr xmlns:wpc="http://schemas.microsoft.com/office/word/2010/wordprocessingCanvas" xmlns:mc="http://schemas.openxmlformats.org/markup-compatibility/2006" xmlns:o="urn:schemas-microsoft-com:office:office" xmlns:r="http://schemas.openxmlformats.org/officeDocument/2006/relationships" xmlns:m="http://schemas.openxmlformats.org/officeDocument/2006/math" xmlns:v="urn:schemas-microsoft-com:vml" xmlns:wp14="http://schemas.microsoft.com/office/word/2010/wordprocessingDrawing" xmlns:wp="http://schemas.openxmlformats.org/drawingml/2006/wordprocessingDrawing" xmlns:w10="urn:schemas-microsoft-com:office:word" xmlns:w="http://schemas.openxmlformats.org/wordprocessingml/2006/main" xmlns:w14="http://schemas.microsoft.com/office/word/2010/wordml" xmlns:w15="http://schemas.microsoft.com/office/word/2012/wordml" xmlns:wpg="http://schemas.microsoft.com/office/word/2010/wordprocessingGroup" xmlns:wpi="http://schemas.microsoft.com/office/word/2010/wordprocessingInk" xmlns:wne="http://schemas.microsoft.com/office/word/2006/wordml" xmlns:wps="http://schemas.microsoft.com/office/word/2010/wordprocessingShape" mc:Ignorable="w14 w15 wp14">
   <w:p>
     <w:pPr>
       <w:rPr>
@@ -14660,16 +14427,31 @@
         <w:lang w:val="ru-RU"/>
       </w:rPr>
     </w:pPr>
-    <w:fldSimple w:instr=" DOCPROPERTY &quot;Company&quot;  \* MERGEFORMAT ">
-      <w:r>
-        <w:rPr>
-          <w:rFonts w:ascii="Arial" w:hAnsi="Arial"/>
-          <w:b/>
-          <w:sz w:val="36"/>
-        </w:rPr>
-        <w:t>&lt;CRAFT-DEVELOPMENT&gt;</w:t>
-      </w:r>
-    </w:fldSimple>
+    <w:r>
+      <w:fldChar w:fldCharType="begin"/>
+    </w:r>
+    <w:r>
+      <w:instrText xml:space="preserve"> DOCPROPERTY "Company"  \* MERGEFORMAT </w:instrText>
+    </w:r>
+    <w:r>
+      <w:fldChar w:fldCharType="separate"/>
+    </w:r>
+    <w:r>
+      <w:rPr>
+        <w:rFonts w:ascii="Arial" w:hAnsi="Arial"/>
+        <w:b/>
+        <w:sz w:val="36"/>
+      </w:rPr>
+      <w:t>&lt;CRAFT-DEVELOPMENT&gt;</w:t>
+    </w:r>
+    <w:r>
+      <w:rPr>
+        <w:rFonts w:ascii="Arial" w:hAnsi="Arial"/>
+        <w:b/>
+        <w:sz w:val="36"/>
+      </w:rPr>
+      <w:fldChar w:fldCharType="end"/>
+    </w:r>
   </w:p>
   <w:p>
     <w:pPr>
@@ -14691,7 +14473,7 @@
 </file>
 
 <file path=word/header2.xml><?xml version="1.0" encoding="utf-8"?>
-<w:hdr xmlns:wpc="http://schemas.microsoft.com/office/word/2010/wordprocessingCanvas" xmlns:mc="http://schemas.openxmlformats.org/markup-compatibility/2006" xmlns:o="urn:schemas-microsoft-com:office:office" xmlns:r="http://schemas.openxmlformats.org/officeDocument/2006/relationships" xmlns:m="http://schemas.openxmlformats.org/officeDocument/2006/math" xmlns:v="urn:schemas-microsoft-com:vml" xmlns:wp14="http://schemas.microsoft.com/office/word/2010/wordprocessingDrawing" xmlns:wp="http://schemas.openxmlformats.org/drawingml/2006/wordprocessingDrawing" xmlns:w10="urn:schemas-microsoft-com:office:word" xmlns:w="http://schemas.openxmlformats.org/wordprocessingml/2006/main" xmlns:w14="http://schemas.microsoft.com/office/word/2010/wordml" xmlns:wpg="http://schemas.microsoft.com/office/word/2010/wordprocessingGroup" xmlns:wpi="http://schemas.microsoft.com/office/word/2010/wordprocessingInk" xmlns:wne="http://schemas.microsoft.com/office/word/2006/wordml" xmlns:wps="http://schemas.microsoft.com/office/word/2010/wordprocessingShape" mc:Ignorable="w14 wp14">
+<w:hdr xmlns:wpc="http://schemas.microsoft.com/office/word/2010/wordprocessingCanvas" xmlns:mc="http://schemas.openxmlformats.org/markup-compatibility/2006" xmlns:o="urn:schemas-microsoft-com:office:office" xmlns:r="http://schemas.openxmlformats.org/officeDocument/2006/relationships" xmlns:m="http://schemas.openxmlformats.org/officeDocument/2006/math" xmlns:v="urn:schemas-microsoft-com:vml" xmlns:wp14="http://schemas.microsoft.com/office/word/2010/wordprocessingDrawing" xmlns:wp="http://schemas.openxmlformats.org/drawingml/2006/wordprocessingDrawing" xmlns:w10="urn:schemas-microsoft-com:office:word" xmlns:w="http://schemas.openxmlformats.org/wordprocessingml/2006/main" xmlns:w14="http://schemas.microsoft.com/office/word/2010/wordml" xmlns:w15="http://schemas.microsoft.com/office/word/2012/wordml" xmlns:wpg="http://schemas.microsoft.com/office/word/2010/wordprocessingGroup" xmlns:wpi="http://schemas.microsoft.com/office/word/2010/wordprocessingInk" xmlns:wne="http://schemas.microsoft.com/office/word/2006/wordml" xmlns:wps="http://schemas.microsoft.com/office/word/2010/wordprocessingShape" mc:Ignorable="w14 w15 wp14">
   <w:tbl>
     <w:tblPr>
       <w:tblW w:w="0" w:type="auto"/>
@@ -14720,29 +14502,39 @@
             <w:spacing w:line="240" w:lineRule="auto"/>
             <w:jc w:val="right"/>
           </w:pPr>
-          <w:fldSimple w:instr=" SUBJECT  \* MERGEFORMAT ">
-            <w:r>
-              <w:rPr>
-                <w:lang w:val="ru-RU"/>
-              </w:rPr>
-              <w:t>&lt;</w:t>
-            </w:r>
-            <w:r>
-              <w:rPr>
-                <w:lang w:val="ru-RU"/>
-              </w:rPr>
-              <w:t>МКСИД</w:t>
-            </w:r>
-            <w:r>
-              <w:rPr>
-                <w:lang w:val="ru-RU"/>
-              </w:rPr>
-              <w:t xml:space="preserve"> «Иллюзия»</w:t>
-            </w:r>
-            <w:r>
-              <w:t>&gt;</w:t>
-            </w:r>
-          </w:fldSimple>
+          <w:r>
+            <w:fldChar w:fldCharType="begin"/>
+          </w:r>
+          <w:r>
+            <w:instrText xml:space="preserve"> SUBJECT  \* MERGEFORMAT </w:instrText>
+          </w:r>
+          <w:r>
+            <w:fldChar w:fldCharType="separate"/>
+          </w:r>
+          <w:r>
+            <w:rPr>
+              <w:lang w:val="ru-RU"/>
+            </w:rPr>
+            <w:t>&lt;</w:t>
+          </w:r>
+          <w:r>
+            <w:rPr>
+              <w:lang w:val="ru-RU"/>
+            </w:rPr>
+            <w:t>МКСИД</w:t>
+          </w:r>
+          <w:r>
+            <w:rPr>
+              <w:lang w:val="ru-RU"/>
+            </w:rPr>
+            <w:t xml:space="preserve"> «Иллюзия»</w:t>
+          </w:r>
+          <w:r>
+            <w:t>&gt;</w:t>
+          </w:r>
+          <w:r>
+            <w:fldChar w:fldCharType="end"/>
+          </w:r>
         </w:p>
       </w:tc>
       <w:tc>
@@ -14784,11 +14576,21 @@
           <w:tcW w:w="6379" w:type="dxa"/>
         </w:tcPr>
         <w:p>
-          <w:fldSimple w:instr=" TITLE  \* MERGEFORMAT ">
-            <w:r>
-              <w:t>Software Architecture Document</w:t>
-            </w:r>
-          </w:fldSimple>
+          <w:r>
+            <w:fldChar w:fldCharType="begin"/>
+          </w:r>
+          <w:r>
+            <w:instrText xml:space="preserve"> TITLE  \* MERGEFORMAT </w:instrText>
+          </w:r>
+          <w:r>
+            <w:fldChar w:fldCharType="separate"/>
+          </w:r>
+          <w:r>
+            <w:t>Software Architecture Document</w:t>
+          </w:r>
+          <w:r>
+            <w:fldChar w:fldCharType="end"/>
+          </w:r>
         </w:p>
       </w:tc>
       <w:tc>
@@ -14843,7 +14645,7 @@
 </file>
 
 <file path=word/header3.xml><?xml version="1.0" encoding="utf-8"?>
-<w:hdr xmlns:wpc="http://schemas.microsoft.com/office/word/2010/wordprocessingCanvas" xmlns:mc="http://schemas.openxmlformats.org/markup-compatibility/2006" xmlns:o="urn:schemas-microsoft-com:office:office" xmlns:r="http://schemas.openxmlformats.org/officeDocument/2006/relationships" xmlns:m="http://schemas.openxmlformats.org/officeDocument/2006/math" xmlns:v="urn:schemas-microsoft-com:vml" xmlns:wp14="http://schemas.microsoft.com/office/word/2010/wordprocessingDrawing" xmlns:wp="http://schemas.openxmlformats.org/drawingml/2006/wordprocessingDrawing" xmlns:w10="urn:schemas-microsoft-com:office:word" xmlns:w="http://schemas.openxmlformats.org/wordprocessingml/2006/main" xmlns:w14="http://schemas.microsoft.com/office/word/2010/wordml" xmlns:wpg="http://schemas.microsoft.com/office/word/2010/wordprocessingGroup" xmlns:wpi="http://schemas.microsoft.com/office/word/2010/wordprocessingInk" xmlns:wne="http://schemas.microsoft.com/office/word/2006/wordml" xmlns:wps="http://schemas.microsoft.com/office/word/2010/wordprocessingShape" mc:Ignorable="w14 wp14">
+<w:hdr xmlns:wpc="http://schemas.microsoft.com/office/word/2010/wordprocessingCanvas" xmlns:mc="http://schemas.openxmlformats.org/markup-compatibility/2006" xmlns:o="urn:schemas-microsoft-com:office:office" xmlns:r="http://schemas.openxmlformats.org/officeDocument/2006/relationships" xmlns:m="http://schemas.openxmlformats.org/officeDocument/2006/math" xmlns:v="urn:schemas-microsoft-com:vml" xmlns:wp14="http://schemas.microsoft.com/office/word/2010/wordprocessingDrawing" xmlns:wp="http://schemas.openxmlformats.org/drawingml/2006/wordprocessingDrawing" xmlns:w10="urn:schemas-microsoft-com:office:word" xmlns:w="http://schemas.openxmlformats.org/wordprocessingml/2006/main" xmlns:w14="http://schemas.microsoft.com/office/word/2010/wordml" xmlns:w15="http://schemas.microsoft.com/office/word/2012/wordml" xmlns:wpg="http://schemas.microsoft.com/office/word/2010/wordprocessingGroup" xmlns:wpi="http://schemas.microsoft.com/office/word/2010/wordprocessingInk" xmlns:wne="http://schemas.microsoft.com/office/word/2006/wordml" xmlns:wps="http://schemas.microsoft.com/office/word/2010/wordprocessingShape" mc:Ignorable="w14 w15 wp14">
   <w:p>
     <w:pPr>
       <w:pStyle w:val="a6"/>
@@ -14853,7 +14655,7 @@
 </file>
 
 <file path=word/numbering.xml><?xml version="1.0" encoding="utf-8"?>
-<w:numbering xmlns:wpc="http://schemas.microsoft.com/office/word/2010/wordprocessingCanvas" xmlns:mc="http://schemas.openxmlformats.org/markup-compatibility/2006" xmlns:o="urn:schemas-microsoft-com:office:office" xmlns:r="http://schemas.openxmlformats.org/officeDocument/2006/relationships" xmlns:m="http://schemas.openxmlformats.org/officeDocument/2006/math" xmlns:v="urn:schemas-microsoft-com:vml" xmlns:wp14="http://schemas.microsoft.com/office/word/2010/wordprocessingDrawing" xmlns:wp="http://schemas.openxmlformats.org/drawingml/2006/wordprocessingDrawing" xmlns:w10="urn:schemas-microsoft-com:office:word" xmlns:w="http://schemas.openxmlformats.org/wordprocessingml/2006/main" xmlns:w14="http://schemas.microsoft.com/office/word/2010/wordml" xmlns:wpg="http://schemas.microsoft.com/office/word/2010/wordprocessingGroup" xmlns:wpi="http://schemas.microsoft.com/office/word/2010/wordprocessingInk" xmlns:wne="http://schemas.microsoft.com/office/word/2006/wordml" xmlns:wps="http://schemas.microsoft.com/office/word/2010/wordprocessingShape" mc:Ignorable="w14 wp14">
+<w:numbering xmlns:wpc="http://schemas.microsoft.com/office/word/2010/wordprocessingCanvas" xmlns:mc="http://schemas.openxmlformats.org/markup-compatibility/2006" xmlns:o="urn:schemas-microsoft-com:office:office" xmlns:r="http://schemas.openxmlformats.org/officeDocument/2006/relationships" xmlns:m="http://schemas.openxmlformats.org/officeDocument/2006/math" xmlns:v="urn:schemas-microsoft-com:vml" xmlns:wp14="http://schemas.microsoft.com/office/word/2010/wordprocessingDrawing" xmlns:wp="http://schemas.openxmlformats.org/drawingml/2006/wordprocessingDrawing" xmlns:w10="urn:schemas-microsoft-com:office:word" xmlns:w="http://schemas.openxmlformats.org/wordprocessingml/2006/main" xmlns:w14="http://schemas.microsoft.com/office/word/2010/wordml" xmlns:w15="http://schemas.microsoft.com/office/word/2012/wordml" xmlns:wpg="http://schemas.microsoft.com/office/word/2010/wordprocessingGroup" xmlns:wpi="http://schemas.microsoft.com/office/word/2010/wordprocessingInk" xmlns:wne="http://schemas.microsoft.com/office/word/2006/wordml" xmlns:wps="http://schemas.microsoft.com/office/word/2010/wordprocessingShape" mc:Ignorable="w14 w15 wp14">
   <w:abstractNum w:abstractNumId="0">
     <w:nsid w:val="FFFFFFFB"/>
     <w:multiLevelType w:val="multilevel"/>
@@ -16246,7 +16048,7 @@
 </file>
 
 <file path=word/styles.xml><?xml version="1.0" encoding="utf-8"?>
-<w:styles xmlns:mc="http://schemas.openxmlformats.org/markup-compatibility/2006" xmlns:r="http://schemas.openxmlformats.org/officeDocument/2006/relationships" xmlns:w="http://schemas.openxmlformats.org/wordprocessingml/2006/main" xmlns:w14="http://schemas.microsoft.com/office/word/2010/wordml" mc:Ignorable="w14">
+<w:styles xmlns:mc="http://schemas.openxmlformats.org/markup-compatibility/2006" xmlns:r="http://schemas.openxmlformats.org/officeDocument/2006/relationships" xmlns:w="http://schemas.openxmlformats.org/wordprocessingml/2006/main" xmlns:w14="http://schemas.microsoft.com/office/word/2010/wordml" xmlns:w15="http://schemas.microsoft.com/office/word/2012/wordml" mc:Ignorable="w14 w15">
   <w:docDefaults>
     <w:rPrDefault>
       <w:rPr>
@@ -16256,155 +16058,378 @@
     </w:rPrDefault>
     <w:pPrDefault/>
   </w:docDefaults>
-  <w:latentStyles w:defLockedState="0" w:defUIPriority="99" w:defSemiHidden="1" w:defUnhideWhenUsed="1" w:defQFormat="0" w:count="267">
-    <w:lsdException w:name="Normal" w:semiHidden="0" w:uiPriority="0" w:unhideWhenUsed="0" w:qFormat="1"/>
-    <w:lsdException w:name="heading 1" w:semiHidden="0" w:uiPriority="0" w:unhideWhenUsed="0" w:qFormat="1"/>
-    <w:lsdException w:name="heading 2" w:semiHidden="0" w:uiPriority="0" w:unhideWhenUsed="0" w:qFormat="1"/>
-    <w:lsdException w:name="heading 3" w:semiHidden="0" w:uiPriority="0" w:unhideWhenUsed="0" w:qFormat="1"/>
-    <w:lsdException w:name="heading 4" w:semiHidden="0" w:uiPriority="0" w:unhideWhenUsed="0" w:qFormat="1"/>
-    <w:lsdException w:name="heading 5" w:semiHidden="0" w:uiPriority="0" w:unhideWhenUsed="0" w:qFormat="1"/>
-    <w:lsdException w:name="heading 6" w:semiHidden="0" w:uiPriority="0" w:unhideWhenUsed="0" w:qFormat="1"/>
-    <w:lsdException w:name="heading 7" w:semiHidden="0" w:uiPriority="0" w:unhideWhenUsed="0" w:qFormat="1"/>
-    <w:lsdException w:name="heading 8" w:semiHidden="0" w:uiPriority="0" w:unhideWhenUsed="0" w:qFormat="1"/>
-    <w:lsdException w:name="heading 9" w:semiHidden="0" w:uiPriority="0" w:unhideWhenUsed="0" w:qFormat="1"/>
-    <w:lsdException w:name="toc 1" w:uiPriority="39"/>
-    <w:lsdException w:name="toc 2" w:uiPriority="39"/>
-    <w:lsdException w:name="toc 3" w:uiPriority="39"/>
-    <w:lsdException w:name="toc 4" w:uiPriority="0"/>
-    <w:lsdException w:name="toc 5" w:uiPriority="0"/>
-    <w:lsdException w:name="toc 6" w:uiPriority="0"/>
-    <w:lsdException w:name="toc 7" w:uiPriority="0"/>
-    <w:lsdException w:name="toc 8" w:uiPriority="0"/>
-    <w:lsdException w:name="toc 9" w:uiPriority="0"/>
-    <w:lsdException w:name="Normal Indent" w:uiPriority="0"/>
-    <w:lsdException w:name="footnote text" w:uiPriority="0"/>
-    <w:lsdException w:name="header" w:uiPriority="0"/>
-    <w:lsdException w:name="footer" w:uiPriority="0"/>
-    <w:lsdException w:name="caption" w:uiPriority="35" w:qFormat="1"/>
-    <w:lsdException w:name="footnote reference" w:uiPriority="0"/>
-    <w:lsdException w:name="page number" w:uiPriority="0"/>
-    <w:lsdException w:name="Title" w:semiHidden="0" w:uiPriority="0" w:unhideWhenUsed="0" w:qFormat="1"/>
-    <w:lsdException w:name="Default Paragraph Font" w:uiPriority="1"/>
-    <w:lsdException w:name="Body Text" w:uiPriority="0"/>
-    <w:lsdException w:name="Body Text Indent" w:uiPriority="0"/>
-    <w:lsdException w:name="Subtitle" w:semiHidden="0" w:uiPriority="0" w:unhideWhenUsed="0" w:qFormat="1"/>
-    <w:lsdException w:name="Body Text 2" w:uiPriority="0"/>
-    <w:lsdException w:name="FollowedHyperlink" w:uiPriority="0"/>
-    <w:lsdException w:name="Strong" w:semiHidden="0" w:uiPriority="0" w:unhideWhenUsed="0" w:qFormat="1"/>
-    <w:lsdException w:name="Emphasis" w:semiHidden="0" w:uiPriority="20" w:unhideWhenUsed="0" w:qFormat="1"/>
-    <w:lsdException w:name="Document Map" w:uiPriority="0"/>
-    <w:lsdException w:name="Table Grid" w:semiHidden="0" w:uiPriority="59" w:unhideWhenUsed="0"/>
-    <w:lsdException w:name="Placeholder Text" w:unhideWhenUsed="0"/>
-    <w:lsdException w:name="No Spacing" w:semiHidden="0" w:uiPriority="1" w:unhideWhenUsed="0" w:qFormat="1"/>
-    <w:lsdException w:name="Light Shading" w:semiHidden="0" w:uiPriority="60" w:unhideWhenUsed="0"/>
-    <w:lsdException w:name="Light List" w:semiHidden="0" w:uiPriority="61" w:unhideWhenUsed="0"/>
-    <w:lsdException w:name="Light Grid" w:semiHidden="0" w:uiPriority="62" w:unhideWhenUsed="0"/>
-    <w:lsdException w:name="Medium Shading 1" w:semiHidden="0" w:uiPriority="63" w:unhideWhenUsed="0"/>
-    <w:lsdException w:name="Medium Shading 2" w:semiHidden="0" w:uiPriority="64" w:unhideWhenUsed="0"/>
-    <w:lsdException w:name="Medium List 1" w:semiHidden="0" w:uiPriority="65" w:unhideWhenUsed="0"/>
-    <w:lsdException w:name="Medium List 2" w:semiHidden="0" w:uiPriority="66" w:unhideWhenUsed="0"/>
-    <w:lsdException w:name="Medium Grid 1" w:semiHidden="0" w:uiPriority="67" w:unhideWhenUsed="0"/>
-    <w:lsdException w:name="Medium Grid 2" w:semiHidden="0" w:uiPriority="68" w:unhideWhenUsed="0"/>
-    <w:lsdException w:name="Medium Grid 3" w:semiHidden="0" w:uiPriority="69" w:unhideWhenUsed="0"/>
-    <w:lsdException w:name="Dark List" w:semiHidden="0" w:uiPriority="70" w:unhideWhenUsed="0"/>
-    <w:lsdException w:name="Colorful Shading" w:semiHidden="0" w:uiPriority="71" w:unhideWhenUsed="0"/>
-    <w:lsdException w:name="Colorful List" w:semiHidden="0" w:uiPriority="72" w:unhideWhenUsed="0"/>
-    <w:lsdException w:name="Colorful Grid" w:semiHidden="0" w:uiPriority="73" w:unhideWhenUsed="0"/>
-    <w:lsdException w:name="Light Shading Accent 1" w:semiHidden="0" w:uiPriority="60" w:unhideWhenUsed="0"/>
-    <w:lsdException w:name="Light List Accent 1" w:semiHidden="0" w:uiPriority="61" w:unhideWhenUsed="0"/>
-    <w:lsdException w:name="Light Grid Accent 1" w:semiHidden="0" w:uiPriority="62" w:unhideWhenUsed="0"/>
-    <w:lsdException w:name="Medium Shading 1 Accent 1" w:semiHidden="0" w:uiPriority="63" w:unhideWhenUsed="0"/>
-    <w:lsdException w:name="Medium Shading 2 Accent 1" w:semiHidden="0" w:uiPriority="64" w:unhideWhenUsed="0"/>
-    <w:lsdException w:name="Medium List 1 Accent 1" w:semiHidden="0" w:uiPriority="65" w:unhideWhenUsed="0"/>
-    <w:lsdException w:name="Revision" w:unhideWhenUsed="0"/>
-    <w:lsdException w:name="List Paragraph" w:semiHidden="0" w:uiPriority="34" w:unhideWhenUsed="0" w:qFormat="1"/>
-    <w:lsdException w:name="Quote" w:semiHidden="0" w:uiPriority="29" w:unhideWhenUsed="0" w:qFormat="1"/>
-    <w:lsdException w:name="Intense Quote" w:semiHidden="0" w:uiPriority="30" w:unhideWhenUsed="0" w:qFormat="1"/>
-    <w:lsdException w:name="Medium List 2 Accent 1" w:semiHidden="0" w:uiPriority="66" w:unhideWhenUsed="0"/>
-    <w:lsdException w:name="Medium Grid 1 Accent 1" w:semiHidden="0" w:uiPriority="67" w:unhideWhenUsed="0"/>
-    <w:lsdException w:name="Medium Grid 2 Accent 1" w:semiHidden="0" w:uiPriority="68" w:unhideWhenUsed="0"/>
-    <w:lsdException w:name="Medium Grid 3 Accent 1" w:semiHidden="0" w:uiPriority="69" w:unhideWhenUsed="0"/>
-    <w:lsdException w:name="Dark List Accent 1" w:semiHidden="0" w:uiPriority="70" w:unhideWhenUsed="0"/>
-    <w:lsdException w:name="Colorful Shading Accent 1" w:semiHidden="0" w:uiPriority="71" w:unhideWhenUsed="0"/>
-    <w:lsdException w:name="Colorful List Accent 1" w:semiHidden="0" w:uiPriority="72" w:unhideWhenUsed="0"/>
-    <w:lsdException w:name="Colorful Grid Accent 1" w:semiHidden="0" w:uiPriority="73" w:unhideWhenUsed="0"/>
-    <w:lsdException w:name="Light Shading Accent 2" w:semiHidden="0" w:uiPriority="60" w:unhideWhenUsed="0"/>
-    <w:lsdException w:name="Light List Accent 2" w:semiHidden="0" w:uiPriority="61" w:unhideWhenUsed="0"/>
-    <w:lsdException w:name="Light Grid Accent 2" w:semiHidden="0" w:uiPriority="62" w:unhideWhenUsed="0"/>
-    <w:lsdException w:name="Medium Shading 1 Accent 2" w:semiHidden="0" w:uiPriority="63" w:unhideWhenUsed="0"/>
-    <w:lsdException w:name="Medium Shading 2 Accent 2" w:semiHidden="0" w:uiPriority="64" w:unhideWhenUsed="0"/>
-    <w:lsdException w:name="Medium List 1 Accent 2" w:semiHidden="0" w:uiPriority="65" w:unhideWhenUsed="0"/>
-    <w:lsdException w:name="Medium List 2 Accent 2" w:semiHidden="0" w:uiPriority="66" w:unhideWhenUsed="0"/>
-    <w:lsdException w:name="Medium Grid 1 Accent 2" w:semiHidden="0" w:uiPriority="67" w:unhideWhenUsed="0"/>
-    <w:lsdException w:name="Medium Grid 2 Accent 2" w:semiHidden="0" w:uiPriority="68" w:unhideWhenUsed="0"/>
-    <w:lsdException w:name="Medium Grid 3 Accent 2" w:semiHidden="0" w:uiPriority="69" w:unhideWhenUsed="0"/>
-    <w:lsdException w:name="Dark List Accent 2" w:semiHidden="0" w:uiPriority="70" w:unhideWhenUsed="0"/>
-    <w:lsdException w:name="Colorful Shading Accent 2" w:semiHidden="0" w:uiPriority="71" w:unhideWhenUsed="0"/>
-    <w:lsdException w:name="Colorful List Accent 2" w:semiHidden="0" w:uiPriority="72" w:unhideWhenUsed="0"/>
-    <w:lsdException w:name="Colorful Grid Accent 2" w:semiHidden="0" w:uiPriority="73" w:unhideWhenUsed="0"/>
-    <w:lsdException w:name="Light Shading Accent 3" w:semiHidden="0" w:uiPriority="60" w:unhideWhenUsed="0"/>
-    <w:lsdException w:name="Light List Accent 3" w:semiHidden="0" w:uiPriority="61" w:unhideWhenUsed="0"/>
-    <w:lsdException w:name="Light Grid Accent 3" w:semiHidden="0" w:uiPriority="62" w:unhideWhenUsed="0"/>
-    <w:lsdException w:name="Medium Shading 1 Accent 3" w:semiHidden="0" w:uiPriority="63" w:unhideWhenUsed="0"/>
-    <w:lsdException w:name="Medium Shading 2 Accent 3" w:semiHidden="0" w:uiPriority="64" w:unhideWhenUsed="0"/>
-    <w:lsdException w:name="Medium List 1 Accent 3" w:semiHidden="0" w:uiPriority="65" w:unhideWhenUsed="0"/>
-    <w:lsdException w:name="Medium List 2 Accent 3" w:semiHidden="0" w:uiPriority="66" w:unhideWhenUsed="0"/>
-    <w:lsdException w:name="Medium Grid 1 Accent 3" w:semiHidden="0" w:uiPriority="67" w:unhideWhenUsed="0"/>
-    <w:lsdException w:name="Medium Grid 2 Accent 3" w:semiHidden="0" w:uiPriority="68" w:unhideWhenUsed="0"/>
-    <w:lsdException w:name="Medium Grid 3 Accent 3" w:semiHidden="0" w:uiPriority="69" w:unhideWhenUsed="0"/>
-    <w:lsdException w:name="Dark List Accent 3" w:semiHidden="0" w:uiPriority="70" w:unhideWhenUsed="0"/>
-    <w:lsdException w:name="Colorful Shading Accent 3" w:semiHidden="0" w:uiPriority="71" w:unhideWhenUsed="0"/>
-    <w:lsdException w:name="Colorful List Accent 3" w:semiHidden="0" w:uiPriority="72" w:unhideWhenUsed="0"/>
-    <w:lsdException w:name="Colorful Grid Accent 3" w:semiHidden="0" w:uiPriority="73" w:unhideWhenUsed="0"/>
-    <w:lsdException w:name="Light Shading Accent 4" w:semiHidden="0" w:uiPriority="60" w:unhideWhenUsed="0"/>
-    <w:lsdException w:name="Light List Accent 4" w:semiHidden="0" w:uiPriority="61" w:unhideWhenUsed="0"/>
-    <w:lsdException w:name="Light Grid Accent 4" w:semiHidden="0" w:uiPriority="62" w:unhideWhenUsed="0"/>
-    <w:lsdException w:name="Medium Shading 1 Accent 4" w:semiHidden="0" w:uiPriority="63" w:unhideWhenUsed="0"/>
-    <w:lsdException w:name="Medium Shading 2 Accent 4" w:semiHidden="0" w:uiPriority="64" w:unhideWhenUsed="0"/>
-    <w:lsdException w:name="Medium List 1 Accent 4" w:semiHidden="0" w:uiPriority="65" w:unhideWhenUsed="0"/>
-    <w:lsdException w:name="Medium List 2 Accent 4" w:semiHidden="0" w:uiPriority="66" w:unhideWhenUsed="0"/>
-    <w:lsdException w:name="Medium Grid 1 Accent 4" w:semiHidden="0" w:uiPriority="67" w:unhideWhenUsed="0"/>
-    <w:lsdException w:name="Medium Grid 2 Accent 4" w:semiHidden="0" w:uiPriority="68" w:unhideWhenUsed="0"/>
-    <w:lsdException w:name="Medium Grid 3 Accent 4" w:semiHidden="0" w:uiPriority="69" w:unhideWhenUsed="0"/>
-    <w:lsdException w:name="Dark List Accent 4" w:semiHidden="0" w:uiPriority="70" w:unhideWhenUsed="0"/>
-    <w:lsdException w:name="Colorful Shading Accent 4" w:semiHidden="0" w:uiPriority="71" w:unhideWhenUsed="0"/>
-    <w:lsdException w:name="Colorful List Accent 4" w:semiHidden="0" w:uiPriority="72" w:unhideWhenUsed="0"/>
-    <w:lsdException w:name="Colorful Grid Accent 4" w:semiHidden="0" w:uiPriority="73" w:unhideWhenUsed="0"/>
-    <w:lsdException w:name="Light Shading Accent 5" w:semiHidden="0" w:uiPriority="60" w:unhideWhenUsed="0"/>
-    <w:lsdException w:name="Light List Accent 5" w:semiHidden="0" w:uiPriority="61" w:unhideWhenUsed="0"/>
-    <w:lsdException w:name="Light Grid Accent 5" w:semiHidden="0" w:uiPriority="62" w:unhideWhenUsed="0"/>
-    <w:lsdException w:name="Medium Shading 1 Accent 5" w:semiHidden="0" w:uiPriority="63" w:unhideWhenUsed="0"/>
-    <w:lsdException w:name="Medium Shading 2 Accent 5" w:semiHidden="0" w:uiPriority="64" w:unhideWhenUsed="0"/>
-    <w:lsdException w:name="Medium List 1 Accent 5" w:semiHidden="0" w:uiPriority="65" w:unhideWhenUsed="0"/>
-    <w:lsdException w:name="Medium List 2 Accent 5" w:semiHidden="0" w:uiPriority="66" w:unhideWhenUsed="0"/>
-    <w:lsdException w:name="Medium Grid 1 Accent 5" w:semiHidden="0" w:uiPriority="67" w:unhideWhenUsed="0"/>
-    <w:lsdException w:name="Medium Grid 2 Accent 5" w:semiHidden="0" w:uiPriority="68" w:unhideWhenUsed="0"/>
-    <w:lsdException w:name="Medium Grid 3 Accent 5" w:semiHidden="0" w:uiPriority="69" w:unhideWhenUsed="0"/>
-    <w:lsdException w:name="Dark List Accent 5" w:semiHidden="0" w:uiPriority="70" w:unhideWhenUsed="0"/>
-    <w:lsdException w:name="Colorful Shading Accent 5" w:semiHidden="0" w:uiPriority="71" w:unhideWhenUsed="0"/>
-    <w:lsdException w:name="Colorful List Accent 5" w:semiHidden="0" w:uiPriority="72" w:unhideWhenUsed="0"/>
-    <w:lsdException w:name="Colorful Grid Accent 5" w:semiHidden="0" w:uiPriority="73" w:unhideWhenUsed="0"/>
-    <w:lsdException w:name="Light Shading Accent 6" w:semiHidden="0" w:uiPriority="60" w:unhideWhenUsed="0"/>
-    <w:lsdException w:name="Light List Accent 6" w:semiHidden="0" w:uiPriority="61" w:unhideWhenUsed="0"/>
-    <w:lsdException w:name="Light Grid Accent 6" w:semiHidden="0" w:uiPriority="62" w:unhideWhenUsed="0"/>
-    <w:lsdException w:name="Medium Shading 1 Accent 6" w:semiHidden="0" w:uiPriority="63" w:unhideWhenUsed="0"/>
-    <w:lsdException w:name="Medium Shading 2 Accent 6" w:semiHidden="0" w:uiPriority="64" w:unhideWhenUsed="0"/>
-    <w:lsdException w:name="Medium List 1 Accent 6" w:semiHidden="0" w:uiPriority="65" w:unhideWhenUsed="0"/>
-    <w:lsdException w:name="Medium List 2 Accent 6" w:semiHidden="0" w:uiPriority="66" w:unhideWhenUsed="0"/>
-    <w:lsdException w:name="Medium Grid 1 Accent 6" w:semiHidden="0" w:uiPriority="67" w:unhideWhenUsed="0"/>
-    <w:lsdException w:name="Medium Grid 2 Accent 6" w:semiHidden="0" w:uiPriority="68" w:unhideWhenUsed="0"/>
-    <w:lsdException w:name="Medium Grid 3 Accent 6" w:semiHidden="0" w:uiPriority="69" w:unhideWhenUsed="0"/>
-    <w:lsdException w:name="Dark List Accent 6" w:semiHidden="0" w:uiPriority="70" w:unhideWhenUsed="0"/>
-    <w:lsdException w:name="Colorful Shading Accent 6" w:semiHidden="0" w:uiPriority="71" w:unhideWhenUsed="0"/>
-    <w:lsdException w:name="Colorful List Accent 6" w:semiHidden="0" w:uiPriority="72" w:unhideWhenUsed="0"/>
-    <w:lsdException w:name="Colorful Grid Accent 6" w:semiHidden="0" w:uiPriority="73" w:unhideWhenUsed="0"/>
-    <w:lsdException w:name="Subtle Emphasis" w:semiHidden="0" w:uiPriority="19" w:unhideWhenUsed="0" w:qFormat="1"/>
-    <w:lsdException w:name="Intense Emphasis" w:semiHidden="0" w:uiPriority="21" w:unhideWhenUsed="0" w:qFormat="1"/>
-    <w:lsdException w:name="Subtle Reference" w:semiHidden="0" w:uiPriority="31" w:unhideWhenUsed="0" w:qFormat="1"/>
-    <w:lsdException w:name="Intense Reference" w:semiHidden="0" w:uiPriority="32" w:unhideWhenUsed="0" w:qFormat="1"/>
-    <w:lsdException w:name="Book Title" w:semiHidden="0" w:uiPriority="33" w:unhideWhenUsed="0" w:qFormat="1"/>
-    <w:lsdException w:name="Bibliography" w:uiPriority="37"/>
-    <w:lsdException w:name="TOC Heading" w:uiPriority="39" w:qFormat="1"/>
+  <w:latentStyles w:defLockedState="0" w:defUIPriority="99" w:defSemiHidden="0" w:defUnhideWhenUsed="0" w:defQFormat="0" w:count="371">
+    <w:lsdException w:name="Normal" w:uiPriority="0" w:qFormat="1"/>
+    <w:lsdException w:name="heading 1" w:uiPriority="0" w:qFormat="1"/>
+    <w:lsdException w:name="heading 2" w:uiPriority="0" w:qFormat="1"/>
+    <w:lsdException w:name="heading 3" w:uiPriority="0" w:qFormat="1"/>
+    <w:lsdException w:name="heading 4" w:uiPriority="0" w:qFormat="1"/>
+    <w:lsdException w:name="heading 5" w:uiPriority="0" w:qFormat="1"/>
+    <w:lsdException w:name="heading 6" w:uiPriority="0" w:qFormat="1"/>
+    <w:lsdException w:name="heading 7" w:uiPriority="0" w:qFormat="1"/>
+    <w:lsdException w:name="heading 8" w:uiPriority="0" w:qFormat="1"/>
+    <w:lsdException w:name="heading 9" w:uiPriority="0" w:qFormat="1"/>
+    <w:lsdException w:name="index 1" w:semiHidden="1" w:unhideWhenUsed="1"/>
+    <w:lsdException w:name="index 2" w:semiHidden="1" w:unhideWhenUsed="1"/>
+    <w:lsdException w:name="index 3" w:semiHidden="1" w:unhideWhenUsed="1"/>
+    <w:lsdException w:name="index 4" w:semiHidden="1" w:unhideWhenUsed="1"/>
+    <w:lsdException w:name="index 5" w:semiHidden="1" w:unhideWhenUsed="1"/>
+    <w:lsdException w:name="index 6" w:semiHidden="1" w:unhideWhenUsed="1"/>
+    <w:lsdException w:name="index 7" w:semiHidden="1" w:unhideWhenUsed="1"/>
+    <w:lsdException w:name="index 8" w:semiHidden="1" w:unhideWhenUsed="1"/>
+    <w:lsdException w:name="index 9" w:semiHidden="1" w:unhideWhenUsed="1"/>
+    <w:lsdException w:name="toc 1" w:semiHidden="1" w:uiPriority="39" w:unhideWhenUsed="1"/>
+    <w:lsdException w:name="toc 2" w:semiHidden="1" w:uiPriority="39" w:unhideWhenUsed="1"/>
+    <w:lsdException w:name="toc 3" w:semiHidden="1" w:uiPriority="39" w:unhideWhenUsed="1"/>
+    <w:lsdException w:name="toc 4" w:semiHidden="1" w:uiPriority="0" w:unhideWhenUsed="1"/>
+    <w:lsdException w:name="toc 5" w:semiHidden="1" w:uiPriority="0" w:unhideWhenUsed="1"/>
+    <w:lsdException w:name="toc 6" w:semiHidden="1" w:uiPriority="0" w:unhideWhenUsed="1"/>
+    <w:lsdException w:name="toc 7" w:semiHidden="1" w:uiPriority="0" w:unhideWhenUsed="1"/>
+    <w:lsdException w:name="toc 8" w:semiHidden="1" w:uiPriority="0" w:unhideWhenUsed="1"/>
+    <w:lsdException w:name="toc 9" w:semiHidden="1" w:uiPriority="0" w:unhideWhenUsed="1"/>
+    <w:lsdException w:name="Normal Indent" w:semiHidden="1" w:uiPriority="0" w:unhideWhenUsed="1"/>
+    <w:lsdException w:name="footnote text" w:semiHidden="1" w:uiPriority="0" w:unhideWhenUsed="1"/>
+    <w:lsdException w:name="annotation text" w:semiHidden="1" w:unhideWhenUsed="1"/>
+    <w:lsdException w:name="header" w:semiHidden="1" w:uiPriority="0" w:unhideWhenUsed="1"/>
+    <w:lsdException w:name="footer" w:semiHidden="1" w:uiPriority="0" w:unhideWhenUsed="1"/>
+    <w:lsdException w:name="index heading" w:semiHidden="1" w:unhideWhenUsed="1"/>
+    <w:lsdException w:name="caption" w:semiHidden="1" w:uiPriority="35" w:unhideWhenUsed="1" w:qFormat="1"/>
+    <w:lsdException w:name="table of figures" w:semiHidden="1" w:unhideWhenUsed="1"/>
+    <w:lsdException w:name="envelope address" w:semiHidden="1" w:unhideWhenUsed="1"/>
+    <w:lsdException w:name="envelope return" w:semiHidden="1" w:unhideWhenUsed="1"/>
+    <w:lsdException w:name="footnote reference" w:semiHidden="1" w:uiPriority="0" w:unhideWhenUsed="1"/>
+    <w:lsdException w:name="annotation reference" w:semiHidden="1" w:unhideWhenUsed="1"/>
+    <w:lsdException w:name="line number" w:semiHidden="1" w:unhideWhenUsed="1"/>
+    <w:lsdException w:name="page number" w:semiHidden="1" w:uiPriority="0" w:unhideWhenUsed="1"/>
+    <w:lsdException w:name="endnote reference" w:semiHidden="1" w:unhideWhenUsed="1"/>
+    <w:lsdException w:name="endnote text" w:semiHidden="1" w:unhideWhenUsed="1"/>
+    <w:lsdException w:name="table of authorities" w:semiHidden="1" w:unhideWhenUsed="1"/>
+    <w:lsdException w:name="macro" w:semiHidden="1" w:unhideWhenUsed="1"/>
+    <w:lsdException w:name="toa heading" w:semiHidden="1" w:unhideWhenUsed="1"/>
+    <w:lsdException w:name="List" w:semiHidden="1" w:unhideWhenUsed="1"/>
+    <w:lsdException w:name="List Bullet" w:semiHidden="1" w:unhideWhenUsed="1"/>
+    <w:lsdException w:name="List Number" w:semiHidden="1" w:unhideWhenUsed="1"/>
+    <w:lsdException w:name="List 2" w:semiHidden="1" w:unhideWhenUsed="1"/>
+    <w:lsdException w:name="List 3" w:semiHidden="1" w:unhideWhenUsed="1"/>
+    <w:lsdException w:name="List 4" w:semiHidden="1" w:unhideWhenUsed="1"/>
+    <w:lsdException w:name="List 5" w:semiHidden="1" w:unhideWhenUsed="1"/>
+    <w:lsdException w:name="List Bullet 2" w:semiHidden="1" w:unhideWhenUsed="1"/>
+    <w:lsdException w:name="List Bullet 3" w:semiHidden="1" w:unhideWhenUsed="1"/>
+    <w:lsdException w:name="List Bullet 4" w:semiHidden="1" w:unhideWhenUsed="1"/>
+    <w:lsdException w:name="List Bullet 5" w:semiHidden="1" w:unhideWhenUsed="1"/>
+    <w:lsdException w:name="List Number 2" w:semiHidden="1" w:unhideWhenUsed="1"/>
+    <w:lsdException w:name="List Number 3" w:semiHidden="1" w:unhideWhenUsed="1"/>
+    <w:lsdException w:name="List Number 4" w:semiHidden="1" w:unhideWhenUsed="1"/>
+    <w:lsdException w:name="List Number 5" w:semiHidden="1" w:unhideWhenUsed="1"/>
+    <w:lsdException w:name="Title" w:uiPriority="0" w:qFormat="1"/>
+    <w:lsdException w:name="Closing" w:semiHidden="1" w:unhideWhenUsed="1"/>
+    <w:lsdException w:name="Signature" w:semiHidden="1" w:unhideWhenUsed="1"/>
+    <w:lsdException w:name="Default Paragraph Font" w:semiHidden="1" w:uiPriority="1" w:unhideWhenUsed="1"/>
+    <w:lsdException w:name="Body Text" w:semiHidden="1" w:uiPriority="0" w:unhideWhenUsed="1"/>
+    <w:lsdException w:name="Body Text Indent" w:semiHidden="1" w:uiPriority="0" w:unhideWhenUsed="1"/>
+    <w:lsdException w:name="List Continue" w:semiHidden="1" w:unhideWhenUsed="1"/>
+    <w:lsdException w:name="List Continue 2" w:semiHidden="1" w:unhideWhenUsed="1"/>
+    <w:lsdException w:name="List Continue 3" w:semiHidden="1" w:unhideWhenUsed="1"/>
+    <w:lsdException w:name="List Continue 4" w:semiHidden="1" w:unhideWhenUsed="1"/>
+    <w:lsdException w:name="List Continue 5" w:semiHidden="1" w:unhideWhenUsed="1"/>
+    <w:lsdException w:name="Message Header" w:semiHidden="1" w:unhideWhenUsed="1"/>
+    <w:lsdException w:name="Subtitle" w:uiPriority="0" w:qFormat="1"/>
+    <w:lsdException w:name="Salutation" w:semiHidden="1" w:unhideWhenUsed="1"/>
+    <w:lsdException w:name="Date" w:semiHidden="1" w:unhideWhenUsed="1"/>
+    <w:lsdException w:name="Body Text First Indent" w:semiHidden="1" w:unhideWhenUsed="1"/>
+    <w:lsdException w:name="Body Text First Indent 2" w:semiHidden="1" w:unhideWhenUsed="1"/>
+    <w:lsdException w:name="Note Heading" w:semiHidden="1" w:unhideWhenUsed="1"/>
+    <w:lsdException w:name="Body Text 2" w:semiHidden="1" w:uiPriority="0" w:unhideWhenUsed="1"/>
+    <w:lsdException w:name="Body Text 3" w:semiHidden="1" w:unhideWhenUsed="1"/>
+    <w:lsdException w:name="Body Text Indent 2" w:semiHidden="1" w:unhideWhenUsed="1"/>
+    <w:lsdException w:name="Body Text Indent 3" w:semiHidden="1" w:unhideWhenUsed="1"/>
+    <w:lsdException w:name="Block Text" w:semiHidden="1" w:unhideWhenUsed="1"/>
+    <w:lsdException w:name="Hyperlink" w:semiHidden="1" w:unhideWhenUsed="1"/>
+    <w:lsdException w:name="FollowedHyperlink" w:semiHidden="1" w:uiPriority="0" w:unhideWhenUsed="1"/>
+    <w:lsdException w:name="Strong" w:uiPriority="0" w:qFormat="1"/>
+    <w:lsdException w:name="Emphasis" w:uiPriority="20" w:qFormat="1"/>
+    <w:lsdException w:name="Document Map" w:semiHidden="1" w:uiPriority="0" w:unhideWhenUsed="1"/>
+    <w:lsdException w:name="Plain Text" w:semiHidden="1" w:unhideWhenUsed="1"/>
+    <w:lsdException w:name="E-mail Signature" w:semiHidden="1" w:unhideWhenUsed="1"/>
+    <w:lsdException w:name="HTML Top of Form" w:semiHidden="1" w:unhideWhenUsed="1"/>
+    <w:lsdException w:name="HTML Bottom of Form" w:semiHidden="1" w:unhideWhenUsed="1"/>
+    <w:lsdException w:name="Normal (Web)" w:semiHidden="1" w:unhideWhenUsed="1"/>
+    <w:lsdException w:name="HTML Acronym" w:semiHidden="1" w:unhideWhenUsed="1"/>
+    <w:lsdException w:name="HTML Address" w:semiHidden="1" w:unhideWhenUsed="1"/>
+    <w:lsdException w:name="HTML Cite" w:semiHidden="1" w:unhideWhenUsed="1"/>
+    <w:lsdException w:name="HTML Code" w:semiHidden="1" w:unhideWhenUsed="1"/>
+    <w:lsdException w:name="HTML Definition" w:semiHidden="1" w:unhideWhenUsed="1"/>
+    <w:lsdException w:name="HTML Keyboard" w:semiHidden="1" w:unhideWhenUsed="1"/>
+    <w:lsdException w:name="HTML Preformatted" w:semiHidden="1" w:unhideWhenUsed="1"/>
+    <w:lsdException w:name="HTML Sample" w:semiHidden="1" w:unhideWhenUsed="1"/>
+    <w:lsdException w:name="HTML Typewriter" w:semiHidden="1" w:unhideWhenUsed="1"/>
+    <w:lsdException w:name="HTML Variable" w:semiHidden="1" w:unhideWhenUsed="1"/>
+    <w:lsdException w:name="Normal Table" w:semiHidden="1" w:unhideWhenUsed="1"/>
+    <w:lsdException w:name="annotation subject" w:semiHidden="1" w:unhideWhenUsed="1"/>
+    <w:lsdException w:name="No List" w:semiHidden="1" w:unhideWhenUsed="1"/>
+    <w:lsdException w:name="Outline List 1" w:semiHidden="1" w:unhideWhenUsed="1"/>
+    <w:lsdException w:name="Outline List 2" w:semiHidden="1" w:unhideWhenUsed="1"/>
+    <w:lsdException w:name="Outline List 3" w:semiHidden="1" w:unhideWhenUsed="1"/>
+    <w:lsdException w:name="Table Simple 1" w:semiHidden="1" w:unhideWhenUsed="1"/>
+    <w:lsdException w:name="Table Simple 2" w:semiHidden="1" w:unhideWhenUsed="1"/>
+    <w:lsdException w:name="Table Simple 3" w:semiHidden="1" w:unhideWhenUsed="1"/>
+    <w:lsdException w:name="Table Classic 1" w:semiHidden="1" w:unhideWhenUsed="1"/>
+    <w:lsdException w:name="Table Classic 2" w:semiHidden="1" w:unhideWhenUsed="1"/>
+    <w:lsdException w:name="Table Classic 3" w:semiHidden="1" w:unhideWhenUsed="1"/>
+    <w:lsdException w:name="Table Classic 4" w:semiHidden="1" w:unhideWhenUsed="1"/>
+    <w:lsdException w:name="Table Colorful 1" w:semiHidden="1" w:unhideWhenUsed="1"/>
+    <w:lsdException w:name="Table Colorful 2" w:semiHidden="1" w:unhideWhenUsed="1"/>
+    <w:lsdException w:name="Table Colorful 3" w:semiHidden="1" w:unhideWhenUsed="1"/>
+    <w:lsdException w:name="Table Columns 1" w:semiHidden="1" w:unhideWhenUsed="1"/>
+    <w:lsdException w:name="Table Columns 2" w:semiHidden="1" w:unhideWhenUsed="1"/>
+    <w:lsdException w:name="Table Columns 3" w:semiHidden="1" w:unhideWhenUsed="1"/>
+    <w:lsdException w:name="Table Columns 4" w:semiHidden="1" w:unhideWhenUsed="1"/>
+    <w:lsdException w:name="Table Columns 5" w:semiHidden="1" w:unhideWhenUsed="1"/>
+    <w:lsdException w:name="Table Grid 1" w:semiHidden="1" w:unhideWhenUsed="1"/>
+    <w:lsdException w:name="Table Grid 2" w:semiHidden="1" w:unhideWhenUsed="1"/>
+    <w:lsdException w:name="Table Grid 3" w:semiHidden="1" w:unhideWhenUsed="1"/>
+    <w:lsdException w:name="Table Grid 4" w:semiHidden="1" w:unhideWhenUsed="1"/>
+    <w:lsdException w:name="Table Grid 5" w:semiHidden="1" w:unhideWhenUsed="1"/>
+    <w:lsdException w:name="Table Grid 6" w:semiHidden="1" w:unhideWhenUsed="1"/>
+    <w:lsdException w:name="Table Grid 7" w:semiHidden="1" w:unhideWhenUsed="1"/>
+    <w:lsdException w:name="Table Grid 8" w:semiHidden="1" w:unhideWhenUsed="1"/>
+    <w:lsdException w:name="Table List 1" w:semiHidden="1" w:unhideWhenUsed="1"/>
+    <w:lsdException w:name="Table List 2" w:semiHidden="1" w:unhideWhenUsed="1"/>
+    <w:lsdException w:name="Table List 3" w:semiHidden="1" w:unhideWhenUsed="1"/>
+    <w:lsdException w:name="Table List 4" w:semiHidden="1" w:unhideWhenUsed="1"/>
+    <w:lsdException w:name="Table List 5" w:semiHidden="1" w:unhideWhenUsed="1"/>
+    <w:lsdException w:name="Table List 6" w:semiHidden="1" w:unhideWhenUsed="1"/>
+    <w:lsdException w:name="Table List 7" w:semiHidden="1" w:unhideWhenUsed="1"/>
+    <w:lsdException w:name="Table List 8" w:semiHidden="1" w:unhideWhenUsed="1"/>
+    <w:lsdException w:name="Table 3D effects 1" w:semiHidden="1" w:unhideWhenUsed="1"/>
+    <w:lsdException w:name="Table 3D effects 2" w:semiHidden="1" w:unhideWhenUsed="1"/>
+    <w:lsdException w:name="Table 3D effects 3" w:semiHidden="1" w:unhideWhenUsed="1"/>
+    <w:lsdException w:name="Table Contemporary" w:semiHidden="1" w:unhideWhenUsed="1"/>
+    <w:lsdException w:name="Table Elegant" w:semiHidden="1" w:unhideWhenUsed="1"/>
+    <w:lsdException w:name="Table Professional" w:semiHidden="1" w:unhideWhenUsed="1"/>
+    <w:lsdException w:name="Table Subtle 1" w:semiHidden="1" w:unhideWhenUsed="1"/>
+    <w:lsdException w:name="Table Subtle 2" w:semiHidden="1" w:unhideWhenUsed="1"/>
+    <w:lsdException w:name="Table Web 1" w:semiHidden="1" w:unhideWhenUsed="1"/>
+    <w:lsdException w:name="Table Web 2" w:semiHidden="1" w:unhideWhenUsed="1"/>
+    <w:lsdException w:name="Table Web 3" w:semiHidden="1" w:unhideWhenUsed="1"/>
+    <w:lsdException w:name="Balloon Text" w:semiHidden="1" w:unhideWhenUsed="1"/>
+    <w:lsdException w:name="Table Grid" w:uiPriority="59"/>
+    <w:lsdException w:name="Table Theme" w:semiHidden="1" w:unhideWhenUsed="1"/>
+    <w:lsdException w:name="Placeholder Text" w:semiHidden="1"/>
+    <w:lsdException w:name="No Spacing" w:uiPriority="1" w:qFormat="1"/>
+    <w:lsdException w:name="Light Shading" w:uiPriority="60"/>
+    <w:lsdException w:name="Light List" w:uiPriority="61"/>
+    <w:lsdException w:name="Light Grid" w:uiPriority="62"/>
+    <w:lsdException w:name="Medium Shading 1" w:uiPriority="63"/>
+    <w:lsdException w:name="Medium Shading 2" w:uiPriority="64"/>
+    <w:lsdException w:name="Medium List 1" w:uiPriority="65"/>
+    <w:lsdException w:name="Medium List 2" w:uiPriority="66"/>
+    <w:lsdException w:name="Medium Grid 1" w:uiPriority="67"/>
+    <w:lsdException w:name="Medium Grid 2" w:uiPriority="68"/>
+    <w:lsdException w:name="Medium Grid 3" w:uiPriority="69"/>
+    <w:lsdException w:name="Dark List" w:uiPriority="70"/>
+    <w:lsdException w:name="Colorful Shading" w:uiPriority="71"/>
+    <w:lsdException w:name="Colorful List" w:uiPriority="72"/>
+    <w:lsdException w:name="Colorful Grid" w:uiPriority="73"/>
+    <w:lsdException w:name="Light Shading Accent 1" w:uiPriority="60"/>
+    <w:lsdException w:name="Light List Accent 1" w:uiPriority="61"/>
+    <w:lsdException w:name="Light Grid Accent 1" w:uiPriority="62"/>
+    <w:lsdException w:name="Medium Shading 1 Accent 1" w:uiPriority="63"/>
+    <w:lsdException w:name="Medium Shading 2 Accent 1" w:uiPriority="64"/>
+    <w:lsdException w:name="Medium List 1 Accent 1" w:uiPriority="65"/>
+    <w:lsdException w:name="Revision" w:semiHidden="1"/>
+    <w:lsdException w:name="List Paragraph" w:uiPriority="34" w:qFormat="1"/>
+    <w:lsdException w:name="Quote" w:uiPriority="29" w:qFormat="1"/>
+    <w:lsdException w:name="Intense Quote" w:uiPriority="30" w:qFormat="1"/>
+    <w:lsdException w:name="Medium List 2 Accent 1" w:uiPriority="66"/>
+    <w:lsdException w:name="Medium Grid 1 Accent 1" w:uiPriority="67"/>
+    <w:lsdException w:name="Medium Grid 2 Accent 1" w:uiPriority="68"/>
+    <w:lsdException w:name="Medium Grid 3 Accent 1" w:uiPriority="69"/>
+    <w:lsdException w:name="Dark List Accent 1" w:uiPriority="70"/>
+    <w:lsdException w:name="Colorful Shading Accent 1" w:uiPriority="71"/>
+    <w:lsdException w:name="Colorful List Accent 1" w:uiPriority="72"/>
+    <w:lsdException w:name="Colorful Grid Accent 1" w:uiPriority="73"/>
+    <w:lsdException w:name="Light Shading Accent 2" w:uiPriority="60"/>
+    <w:lsdException w:name="Light List Accent 2" w:uiPriority="61"/>
+    <w:lsdException w:name="Light Grid Accent 2" w:uiPriority="62"/>
+    <w:lsdException w:name="Medium Shading 1 Accent 2" w:uiPriority="63"/>
+    <w:lsdException w:name="Medium Shading 2 Accent 2" w:uiPriority="64"/>
+    <w:lsdException w:name="Medium List 1 Accent 2" w:uiPriority="65"/>
+    <w:lsdException w:name="Medium List 2 Accent 2" w:uiPriority="66"/>
+    <w:lsdException w:name="Medium Grid 1 Accent 2" w:uiPriority="67"/>
+    <w:lsdException w:name="Medium Grid 2 Accent 2" w:uiPriority="68"/>
+    <w:lsdException w:name="Medium Grid 3 Accent 2" w:uiPriority="69"/>
+    <w:lsdException w:name="Dark List Accent 2" w:uiPriority="70"/>
+    <w:lsdException w:name="Colorful Shading Accent 2" w:uiPriority="71"/>
+    <w:lsdException w:name="Colorful List Accent 2" w:uiPriority="72"/>
+    <w:lsdException w:name="Colorful Grid Accent 2" w:uiPriority="73"/>
+    <w:lsdException w:name="Light Shading Accent 3" w:uiPriority="60"/>
+    <w:lsdException w:name="Light List Accent 3" w:uiPriority="61"/>
+    <w:lsdException w:name="Light Grid Accent 3" w:uiPriority="62"/>
+    <w:lsdException w:name="Medium Shading 1 Accent 3" w:uiPriority="63"/>
+    <w:lsdException w:name="Medium Shading 2 Accent 3" w:uiPriority="64"/>
+    <w:lsdException w:name="Medium List 1 Accent 3" w:uiPriority="65"/>
+    <w:lsdException w:name="Medium List 2 Accent 3" w:uiPriority="66"/>
+    <w:lsdException w:name="Medium Grid 1 Accent 3" w:uiPriority="67"/>
+    <w:lsdException w:name="Medium Grid 2 Accent 3" w:uiPriority="68"/>
+    <w:lsdException w:name="Medium Grid 3 Accent 3" w:uiPriority="69"/>
+    <w:lsdException w:name="Dark List Accent 3" w:uiPriority="70"/>
+    <w:lsdException w:name="Colorful Shading Accent 3" w:uiPriority="71"/>
+    <w:lsdException w:name="Colorful List Accent 3" w:uiPriority="72"/>
+    <w:lsdException w:name="Colorful Grid Accent 3" w:uiPriority="73"/>
+    <w:lsdException w:name="Light Shading Accent 4" w:uiPriority="60"/>
+    <w:lsdException w:name="Light List Accent 4" w:uiPriority="61"/>
+    <w:lsdException w:name="Light Grid Accent 4" w:uiPriority="62"/>
+    <w:lsdException w:name="Medium Shading 1 Accent 4" w:uiPriority="63"/>
+    <w:lsdException w:name="Medium Shading 2 Accent 4" w:uiPriority="64"/>
+    <w:lsdException w:name="Medium List 1 Accent 4" w:uiPriority="65"/>
+    <w:lsdException w:name="Medium List 2 Accent 4" w:uiPriority="66"/>
+    <w:lsdException w:name="Medium Grid 1 Accent 4" w:uiPriority="67"/>
+    <w:lsdException w:name="Medium Grid 2 Accent 4" w:uiPriority="68"/>
+    <w:lsdException w:name="Medium Grid 3 Accent 4" w:uiPriority="69"/>
+    <w:lsdException w:name="Dark List Accent 4" w:uiPriority="70"/>
+    <w:lsdException w:name="Colorful Shading Accent 4" w:uiPriority="71"/>
+    <w:lsdException w:name="Colorful List Accent 4" w:uiPriority="72"/>
+    <w:lsdException w:name="Colorful Grid Accent 4" w:uiPriority="73"/>
+    <w:lsdException w:name="Light Shading Accent 5" w:uiPriority="60"/>
+    <w:lsdException w:name="Light List Accent 5" w:uiPriority="61"/>
+    <w:lsdException w:name="Light Grid Accent 5" w:uiPriority="62"/>
+    <w:lsdException w:name="Medium Shading 1 Accent 5" w:uiPriority="63"/>
+    <w:lsdException w:name="Medium Shading 2 Accent 5" w:uiPriority="64"/>
+    <w:lsdException w:name="Medium List 1 Accent 5" w:uiPriority="65"/>
+    <w:lsdException w:name="Medium List 2 Accent 5" w:uiPriority="66"/>
+    <w:lsdException w:name="Medium Grid 1 Accent 5" w:uiPriority="67"/>
+    <w:lsdException w:name="Medium Grid 2 Accent 5" w:uiPriority="68"/>
+    <w:lsdException w:name="Medium Grid 3 Accent 5" w:uiPriority="69"/>
+    <w:lsdException w:name="Dark List Accent 5" w:uiPriority="70"/>
+    <w:lsdException w:name="Colorful Shading Accent 5" w:uiPriority="71"/>
+    <w:lsdException w:name="Colorful List Accent 5" w:uiPriority="72"/>
+    <w:lsdException w:name="Colorful Grid Accent 5" w:uiPriority="73"/>
+    <w:lsdException w:name="Light Shading Accent 6" w:uiPriority="60"/>
+    <w:lsdException w:name="Light List Accent 6" w:uiPriority="61"/>
+    <w:lsdException w:name="Light Grid Accent 6" w:uiPriority="62"/>
+    <w:lsdException w:name="Medium Shading 1 Accent 6" w:uiPriority="63"/>
+    <w:lsdException w:name="Medium Shading 2 Accent 6" w:uiPriority="64"/>
+    <w:lsdException w:name="Medium List 1 Accent 6" w:uiPriority="65"/>
+    <w:lsdException w:name="Medium List 2 Accent 6" w:uiPriority="66"/>
+    <w:lsdException w:name="Medium Grid 1 Accent 6" w:uiPriority="67"/>
+    <w:lsdException w:name="Medium Grid 2 Accent 6" w:uiPriority="68"/>
+    <w:lsdException w:name="Medium Grid 3 Accent 6" w:uiPriority="69"/>
+    <w:lsdException w:name="Dark List Accent 6" w:uiPriority="70"/>
+    <w:lsdException w:name="Colorful Shading Accent 6" w:uiPriority="71"/>
+    <w:lsdException w:name="Colorful List Accent 6" w:uiPriority="72"/>
+    <w:lsdException w:name="Colorful Grid Accent 6" w:uiPriority="73"/>
+    <w:lsdException w:name="Subtle Emphasis" w:uiPriority="19" w:qFormat="1"/>
+    <w:lsdException w:name="Intense Emphasis" w:uiPriority="21" w:qFormat="1"/>
+    <w:lsdException w:name="Subtle Reference" w:uiPriority="31" w:qFormat="1"/>
+    <w:lsdException w:name="Intense Reference" w:uiPriority="32" w:qFormat="1"/>
+    <w:lsdException w:name="Book Title" w:uiPriority="33" w:qFormat="1"/>
+    <w:lsdException w:name="Bibliography" w:semiHidden="1" w:uiPriority="37" w:unhideWhenUsed="1"/>
+    <w:lsdException w:name="TOC Heading" w:semiHidden="1" w:uiPriority="39" w:unhideWhenUsed="1" w:qFormat="1"/>
+    <w:lsdException w:name="Plain Table 1" w:uiPriority="41"/>
+    <w:lsdException w:name="Plain Table 2" w:uiPriority="42"/>
+    <w:lsdException w:name="Plain Table 3" w:uiPriority="43"/>
+    <w:lsdException w:name="Plain Table 4" w:uiPriority="44"/>
+    <w:lsdException w:name="Plain Table 5" w:uiPriority="45"/>
+    <w:lsdException w:name="Grid Table Light" w:uiPriority="40"/>
+    <w:lsdException w:name="Grid Table 1 Light" w:uiPriority="46"/>
+    <w:lsdException w:name="Grid Table 2" w:uiPriority="47"/>
+    <w:lsdException w:name="Grid Table 3" w:uiPriority="48"/>
+    <w:lsdException w:name="Grid Table 4" w:uiPriority="49"/>
+    <w:lsdException w:name="Grid Table 5 Dark" w:uiPriority="50"/>
+    <w:lsdException w:name="Grid Table 6 Colorful" w:uiPriority="51"/>
+    <w:lsdException w:name="Grid Table 7 Colorful" w:uiPriority="52"/>
+    <w:lsdException w:name="Grid Table 1 Light Accent 1" w:uiPriority="46"/>
+    <w:lsdException w:name="Grid Table 2 Accent 1" w:uiPriority="47"/>
+    <w:lsdException w:name="Grid Table 3 Accent 1" w:uiPriority="48"/>
+    <w:lsdException w:name="Grid Table 4 Accent 1" w:uiPriority="49"/>
+    <w:lsdException w:name="Grid Table 5 Dark Accent 1" w:uiPriority="50"/>
+    <w:lsdException w:name="Grid Table 6 Colorful Accent 1" w:uiPriority="51"/>
+    <w:lsdException w:name="Grid Table 7 Colorful Accent 1" w:uiPriority="52"/>
+    <w:lsdException w:name="Grid Table 1 Light Accent 2" w:uiPriority="46"/>
+    <w:lsdException w:name="Grid Table 2 Accent 2" w:uiPriority="47"/>
+    <w:lsdException w:name="Grid Table 3 Accent 2" w:uiPriority="48"/>
+    <w:lsdException w:name="Grid Table 4 Accent 2" w:uiPriority="49"/>
+    <w:lsdException w:name="Grid Table 5 Dark Accent 2" w:uiPriority="50"/>
+    <w:lsdException w:name="Grid Table 6 Colorful Accent 2" w:uiPriority="51"/>
+    <w:lsdException w:name="Grid Table 7 Colorful Accent 2" w:uiPriority="52"/>
+    <w:lsdException w:name="Grid Table 1 Light Accent 3" w:uiPriority="46"/>
+    <w:lsdException w:name="Grid Table 2 Accent 3" w:uiPriority="47"/>
+    <w:lsdException w:name="Grid Table 3 Accent 3" w:uiPriority="48"/>
+    <w:lsdException w:name="Grid Table 4 Accent 3" w:uiPriority="49"/>
+    <w:lsdException w:name="Grid Table 5 Dark Accent 3" w:uiPriority="50"/>
+    <w:lsdException w:name="Grid Table 6 Colorful Accent 3" w:uiPriority="51"/>
+    <w:lsdException w:name="Grid Table 7 Colorful Accent 3" w:uiPriority="52"/>
+    <w:lsdException w:name="Grid Table 1 Light Accent 4" w:uiPriority="46"/>
+    <w:lsdException w:name="Grid Table 2 Accent 4" w:uiPriority="47"/>
+    <w:lsdException w:name="Grid Table 3 Accent 4" w:uiPriority="48"/>
+    <w:lsdException w:name="Grid Table 4 Accent 4" w:uiPriority="49"/>
+    <w:lsdException w:name="Grid Table 5 Dark Accent 4" w:uiPriority="50"/>
+    <w:lsdException w:name="Grid Table 6 Colorful Accent 4" w:uiPriority="51"/>
+    <w:lsdException w:name="Grid Table 7 Colorful Accent 4" w:uiPriority="52"/>
+    <w:lsdException w:name="Grid Table 1 Light Accent 5" w:uiPriority="46"/>
+    <w:lsdException w:name="Grid Table 2 Accent 5" w:uiPriority="47"/>
+    <w:lsdException w:name="Grid Table 3 Accent 5" w:uiPriority="48"/>
+    <w:lsdException w:name="Grid Table 4 Accent 5" w:uiPriority="49"/>
+    <w:lsdException w:name="Grid Table 5 Dark Accent 5" w:uiPriority="50"/>
+    <w:lsdException w:name="Grid Table 6 Colorful Accent 5" w:uiPriority="51"/>
+    <w:lsdException w:name="Grid Table 7 Colorful Accent 5" w:uiPriority="52"/>
+    <w:lsdException w:name="Grid Table 1 Light Accent 6" w:uiPriority="46"/>
+    <w:lsdException w:name="Grid Table 2 Accent 6" w:uiPriority="47"/>
+    <w:lsdException w:name="Grid Table 3 Accent 6" w:uiPriority="48"/>
+    <w:lsdException w:name="Grid Table 4 Accent 6" w:uiPriority="49"/>
+    <w:lsdException w:name="Grid Table 5 Dark Accent 6" w:uiPriority="50"/>
+    <w:lsdException w:name="Grid Table 6 Colorful Accent 6" w:uiPriority="51"/>
+    <w:lsdException w:name="Grid Table 7 Colorful Accent 6" w:uiPriority="52"/>
+    <w:lsdException w:name="List Table 1 Light" w:uiPriority="46"/>
+    <w:lsdException w:name="List Table 2" w:uiPriority="47"/>
+    <w:lsdException w:name="List Table 3" w:uiPriority="48"/>
+    <w:lsdException w:name="List Table 4" w:uiPriority="49"/>
+    <w:lsdException w:name="List Table 5 Dark" w:uiPriority="50"/>
+    <w:lsdException w:name="List Table 6 Colorful" w:uiPriority="51"/>
+    <w:lsdException w:name="List Table 7 Colorful" w:uiPriority="52"/>
+    <w:lsdException w:name="List Table 1 Light Accent 1" w:uiPriority="46"/>
+    <w:lsdException w:name="List Table 2 Accent 1" w:uiPriority="47"/>
+    <w:lsdException w:name="List Table 3 Accent 1" w:uiPriority="48"/>
+    <w:lsdException w:name="List Table 4 Accent 1" w:uiPriority="49"/>
+    <w:lsdException w:name="List Table 5 Dark Accent 1" w:uiPriority="50"/>
+    <w:lsdException w:name="List Table 6 Colorful Accent 1" w:uiPriority="51"/>
+    <w:lsdException w:name="List Table 7 Colorful Accent 1" w:uiPriority="52"/>
+    <w:lsdException w:name="List Table 1 Light Accent 2" w:uiPriority="46"/>
+    <w:lsdException w:name="List Table 2 Accent 2" w:uiPriority="47"/>
+    <w:lsdException w:name="List Table 3 Accent 2" w:uiPriority="48"/>
+    <w:lsdException w:name="List Table 4 Accent 2" w:uiPriority="49"/>
+    <w:lsdException w:name="List Table 5 Dark Accent 2" w:uiPriority="50"/>
+    <w:lsdException w:name="List Table 6 Colorful Accent 2" w:uiPriority="51"/>
+    <w:lsdException w:name="List Table 7 Colorful Accent 2" w:uiPriority="52"/>
+    <w:lsdException w:name="List Table 1 Light Accent 3" w:uiPriority="46"/>
+    <w:lsdException w:name="List Table 2 Accent 3" w:uiPriority="47"/>
+    <w:lsdException w:name="List Table 3 Accent 3" w:uiPriority="48"/>
+    <w:lsdException w:name="List Table 4 Accent 3" w:uiPriority="49"/>
+    <w:lsdException w:name="List Table 5 Dark Accent 3" w:uiPriority="50"/>
+    <w:lsdException w:name="List Table 6 Colorful Accent 3" w:uiPriority="51"/>
+    <w:lsdException w:name="List Table 7 Colorful Accent 3" w:uiPriority="52"/>
+    <w:lsdException w:name="List Table 1 Light Accent 4" w:uiPriority="46"/>
+    <w:lsdException w:name="List Table 2 Accent 4" w:uiPriority="47"/>
+    <w:lsdException w:name="List Table 3 Accent 4" w:uiPriority="48"/>
+    <w:lsdException w:name="List Table 4 Accent 4" w:uiPriority="49"/>
+    <w:lsdException w:name="List Table 5 Dark Accent 4" w:uiPriority="50"/>
+    <w:lsdException w:name="List Table 6 Colorful Accent 4" w:uiPriority="51"/>
+    <w:lsdException w:name="List Table 7 Colorful Accent 4" w:uiPriority="52"/>
+    <w:lsdException w:name="List Table 1 Light Accent 5" w:uiPriority="46"/>
+    <w:lsdException w:name="List Table 2 Accent 5" w:uiPriority="47"/>
+    <w:lsdException w:name="List Table 3 Accent 5" w:uiPriority="48"/>
+    <w:lsdException w:name="List Table 4 Accent 5" w:uiPriority="49"/>
+    <w:lsdException w:name="List Table 5 Dark Accent 5" w:uiPriority="50"/>
+    <w:lsdException w:name="List Table 6 Colorful Accent 5" w:uiPriority="51"/>
+    <w:lsdException w:name="List Table 7 Colorful Accent 5" w:uiPriority="52"/>
+    <w:lsdException w:name="List Table 1 Light Accent 6" w:uiPriority="46"/>
+    <w:lsdException w:name="List Table 2 Accent 6" w:uiPriority="47"/>
+    <w:lsdException w:name="List Table 3 Accent 6" w:uiPriority="48"/>
+    <w:lsdException w:name="List Table 4 Accent 6" w:uiPriority="49"/>
+    <w:lsdException w:name="List Table 5 Dark Accent 6" w:uiPriority="50"/>
+    <w:lsdException w:name="List Table 6 Colorful Accent 6" w:uiPriority="51"/>
+    <w:lsdException w:name="List Table 7 Colorful Accent 6" w:uiPriority="52"/>
   </w:latentStyles>
   <w:style w:type="paragraph" w:default="1" w:styleId="a">
     <w:name w:val="Normal"/>
@@ -17211,196 +17236,6 @@
 </w:styles>
 </file>
 
-<file path=word/stylesWithEffects.xml><?xml version="1.0" encoding="utf-8"?>
-<w:styles xmlns:wpc="http://schemas.microsoft.com/office/word/2010/wordprocessingCanvas" xmlns:mc="http://schemas.openxmlformats.org/markup-compatibility/2006" xmlns:o="urn:schemas-microsoft-com:office:office" xmlns:r="http://schemas.openxmlformats.org/officeDocument/2006/relationships" xmlns:m="http://schemas.openxmlformats.org/officeDocument/2006/math" xmlns:v="urn:schemas-microsoft-com:vml" xmlns:wp14="http://schemas.microsoft.com/office/word/2010/wordprocessingDrawing" xmlns:wp="http://schemas.openxmlformats.org/drawingml/2006/wordprocessingDrawing" xmlns:w10="urn:schemas-microsoft-com:office:word" xmlns:w="http://schemas.openxmlformats.org/wordprocessingml/2006/main" xmlns:w14="http://schemas.microsoft.com/office/word/2010/wordml" xmlns:wpg="http://schemas.microsoft.com/office/word/2010/wordprocessingGroup" xmlns:wpi="http://schemas.microsoft.com/office/word/2010/wordprocessingInk" xmlns:wne="http://schemas.microsoft.com/office/word/2006/wordml" xmlns:wps="http://schemas.microsoft.com/office/word/2010/wordprocessingShape" mc:Ignorable="w14 wp14">
-  <w:docDefaults>
-    <w:rPrDefault>
-      <w:rPr>
-        <w:rFonts w:asciiTheme="minorHAnsi" w:eastAsiaTheme="minorEastAsia" w:hAnsiTheme="minorHAnsi" w:cstheme="minorBidi"/>
-        <w:sz w:val="22"/>
-        <w:szCs w:val="22"/>
-        <w:lang w:val="ru-RU" w:eastAsia="ru-RU" w:bidi="ar-SA"/>
-      </w:rPr>
-    </w:rPrDefault>
-    <w:pPrDefault>
-      <w:pPr>
-        <w:spacing w:after="200" w:line="276" w:lineRule="auto"/>
-      </w:pPr>
-    </w:pPrDefault>
-  </w:docDefaults>
-  <w:latentStyles w:defLockedState="0" w:defUIPriority="99" w:defSemiHidden="1" w:defUnhideWhenUsed="1" w:defQFormat="0" w:count="267">
-    <w:lsdException w:name="Normal" w:semiHidden="0" w:uiPriority="0" w:unhideWhenUsed="0" w:qFormat="1"/>
-    <w:lsdException w:name="heading 1" w:semiHidden="0" w:uiPriority="9" w:unhideWhenUsed="0" w:qFormat="1"/>
-    <w:lsdException w:name="heading 2" w:uiPriority="9" w:qFormat="1"/>
-    <w:lsdException w:name="heading 3" w:uiPriority="9" w:qFormat="1"/>
-    <w:lsdException w:name="heading 4" w:uiPriority="9" w:qFormat="1"/>
-    <w:lsdException w:name="heading 5" w:uiPriority="9" w:qFormat="1"/>
-    <w:lsdException w:name="heading 6" w:uiPriority="9" w:qFormat="1"/>
-    <w:lsdException w:name="heading 7" w:uiPriority="9" w:qFormat="1"/>
-    <w:lsdException w:name="heading 8" w:uiPriority="9" w:qFormat="1"/>
-    <w:lsdException w:name="heading 9" w:uiPriority="9" w:qFormat="1"/>
-    <w:lsdException w:name="toc 1" w:uiPriority="39"/>
-    <w:lsdException w:name="toc 2" w:uiPriority="39"/>
-    <w:lsdException w:name="toc 3" w:uiPriority="39"/>
-    <w:lsdException w:name="toc 4" w:uiPriority="39"/>
-    <w:lsdException w:name="toc 5" w:uiPriority="39"/>
-    <w:lsdException w:name="toc 6" w:uiPriority="39"/>
-    <w:lsdException w:name="toc 7" w:uiPriority="39"/>
-    <w:lsdException w:name="toc 8" w:uiPriority="39"/>
-    <w:lsdException w:name="toc 9" w:uiPriority="39"/>
-    <w:lsdException w:name="caption" w:uiPriority="35" w:qFormat="1"/>
-    <w:lsdException w:name="Title" w:semiHidden="0" w:uiPriority="10" w:unhideWhenUsed="0" w:qFormat="1"/>
-    <w:lsdException w:name="Default Paragraph Font" w:uiPriority="1"/>
-    <w:lsdException w:name="Subtitle" w:semiHidden="0" w:uiPriority="11" w:unhideWhenUsed="0" w:qFormat="1"/>
-    <w:lsdException w:name="Strong" w:semiHidden="0" w:uiPriority="22" w:unhideWhenUsed="0" w:qFormat="1"/>
-    <w:lsdException w:name="Emphasis" w:semiHidden="0" w:uiPriority="20" w:unhideWhenUsed="0" w:qFormat="1"/>
-    <w:lsdException w:name="Table Grid" w:semiHidden="0" w:uiPriority="59" w:unhideWhenUsed="0"/>
-    <w:lsdException w:name="Placeholder Text" w:unhideWhenUsed="0"/>
-    <w:lsdException w:name="No Spacing" w:semiHidden="0" w:uiPriority="1" w:unhideWhenUsed="0" w:qFormat="1"/>
-    <w:lsdException w:name="Light Shading" w:semiHidden="0" w:uiPriority="60" w:unhideWhenUsed="0"/>
-    <w:lsdException w:name="Light List" w:semiHidden="0" w:uiPriority="61" w:unhideWhenUsed="0"/>
-    <w:lsdException w:name="Light Grid" w:semiHidden="0" w:uiPriority="62" w:unhideWhenUsed="0"/>
-    <w:lsdException w:name="Medium Shading 1" w:semiHidden="0" w:uiPriority="63" w:unhideWhenUsed="0"/>
-    <w:lsdException w:name="Medium Shading 2" w:semiHidden="0" w:uiPriority="64" w:unhideWhenUsed="0"/>
-    <w:lsdException w:name="Medium List 1" w:semiHidden="0" w:uiPriority="65" w:unhideWhenUsed="0"/>
-    <w:lsdException w:name="Medium List 2" w:semiHidden="0" w:uiPriority="66" w:unhideWhenUsed="0"/>
-    <w:lsdException w:name="Medium Grid 1" w:semiHidden="0" w:uiPriority="67" w:unhideWhenUsed="0"/>
-    <w:lsdException w:name="Medium Grid 2" w:semiHidden="0" w:uiPriority="68" w:unhideWhenUsed="0"/>
-    <w:lsdException w:name="Medium Grid 3" w:semiHidden="0" w:uiPriority="69" w:unhideWhenUsed="0"/>
-    <w:lsdException w:name="Dark List" w:semiHidden="0" w:uiPriority="70" w:unhideWhenUsed="0"/>
-    <w:lsdException w:name="Colorful Shading" w:semiHidden="0" w:uiPriority="71" w:unhideWhenUsed="0"/>
-    <w:lsdException w:name="Colorful List" w:semiHidden="0" w:uiPriority="72" w:unhideWhenUsed="0"/>
-    <w:lsdException w:name="Colorful Grid" w:semiHidden="0" w:uiPriority="73" w:unhideWhenUsed="0"/>
-    <w:lsdException w:name="Light Shading Accent 1" w:semiHidden="0" w:uiPriority="60" w:unhideWhenUsed="0"/>
-    <w:lsdException w:name="Light List Accent 1" w:semiHidden="0" w:uiPriority="61" w:unhideWhenUsed="0"/>
-    <w:lsdException w:name="Light Grid Accent 1" w:semiHidden="0" w:uiPriority="62" w:unhideWhenUsed="0"/>
-    <w:lsdException w:name="Medium Shading 1 Accent 1" w:semiHidden="0" w:uiPriority="63" w:unhideWhenUsed="0"/>
-    <w:lsdException w:name="Medium Shading 2 Accent 1" w:semiHidden="0" w:uiPriority="64" w:unhideWhenUsed="0"/>
-    <w:lsdException w:name="Medium List 1 Accent 1" w:semiHidden="0" w:uiPriority="65" w:unhideWhenUsed="0"/>
-    <w:lsdException w:name="Revision" w:unhideWhenUsed="0"/>
-    <w:lsdException w:name="List Paragraph" w:semiHidden="0" w:uiPriority="34" w:unhideWhenUsed="0" w:qFormat="1"/>
-    <w:lsdException w:name="Quote" w:semiHidden="0" w:uiPriority="29" w:unhideWhenUsed="0" w:qFormat="1"/>
-    <w:lsdException w:name="Intense Quote" w:semiHidden="0" w:uiPriority="30" w:unhideWhenUsed="0" w:qFormat="1"/>
-    <w:lsdException w:name="Medium List 2 Accent 1" w:semiHidden="0" w:uiPriority="66" w:unhideWhenUsed="0"/>
-    <w:lsdException w:name="Medium Grid 1 Accent 1" w:semiHidden="0" w:uiPriority="67" w:unhideWhenUsed="0"/>
-    <w:lsdException w:name="Medium Grid 2 Accent 1" w:semiHidden="0" w:uiPriority="68" w:unhideWhenUsed="0"/>
-    <w:lsdException w:name="Medium Grid 3 Accent 1" w:semiHidden="0" w:uiPriority="69" w:unhideWhenUsed="0"/>
-    <w:lsdException w:name="Dark List Accent 1" w:semiHidden="0" w:uiPriority="70" w:unhideWhenUsed="0"/>
-    <w:lsdException w:name="Colorful Shading Accent 1" w:semiHidden="0" w:uiPriority="71" w:unhideWhenUsed="0"/>
-    <w:lsdException w:name="Colorful List Accent 1" w:semiHidden="0" w:uiPriority="72" w:unhideWhenUsed="0"/>
-    <w:lsdException w:name="Colorful Grid Accent 1" w:semiHidden="0" w:uiPriority="73" w:unhideWhenUsed="0"/>
-    <w:lsdException w:name="Light Shading Accent 2" w:semiHidden="0" w:uiPriority="60" w:unhideWhenUsed="0"/>
-    <w:lsdException w:name="Light List Accent 2" w:semiHidden="0" w:uiPriority="61" w:unhideWhenUsed="0"/>
-    <w:lsdException w:name="Light Grid Accent 2" w:semiHidden="0" w:uiPriority="62" w:unhideWhenUsed="0"/>
-    <w:lsdException w:name="Medium Shading 1 Accent 2" w:semiHidden="0" w:uiPriority="63" w:unhideWhenUsed="0"/>
-    <w:lsdException w:name="Medium Shading 2 Accent 2" w:semiHidden="0" w:uiPriority="64" w:unhideWhenUsed="0"/>
-    <w:lsdException w:name="Medium List 1 Accent 2" w:semiHidden="0" w:uiPriority="65" w:unhideWhenUsed="0"/>
-    <w:lsdException w:name="Medium List 2 Accent 2" w:semiHidden="0" w:uiPriority="66" w:unhideWhenUsed="0"/>
-    <w:lsdException w:name="Medium Grid 1 Accent 2" w:semiHidden="0" w:uiPriority="67" w:unhideWhenUsed="0"/>
-    <w:lsdException w:name="Medium Grid 2 Accent 2" w:semiHidden="0" w:uiPriority="68" w:unhideWhenUsed="0"/>
-    <w:lsdException w:name="Medium Grid 3 Accent 2" w:semiHidden="0" w:uiPriority="69" w:unhideWhenUsed="0"/>
-    <w:lsdException w:name="Dark List Accent 2" w:semiHidden="0" w:uiPriority="70" w:unhideWhenUsed="0"/>
-    <w:lsdException w:name="Colorful Shading Accent 2" w:semiHidden="0" w:uiPriority="71" w:unhideWhenUsed="0"/>
-    <w:lsdException w:name="Colorful List Accent 2" w:semiHidden="0" w:uiPriority="72" w:unhideWhenUsed="0"/>
-    <w:lsdException w:name="Colorful Grid Accent 2" w:semiHidden="0" w:uiPriority="73" w:unhideWhenUsed="0"/>
-    <w:lsdException w:name="Light Shading Accent 3" w:semiHidden="0" w:uiPriority="60" w:unhideWhenUsed="0"/>
-    <w:lsdException w:name="Light List Accent 3" w:semiHidden="0" w:uiPriority="61" w:unhideWhenUsed="0"/>
-    <w:lsdException w:name="Light Grid Accent 3" w:semiHidden="0" w:uiPriority="62" w:unhideWhenUsed="0"/>
-    <w:lsdException w:name="Medium Shading 1 Accent 3" w:semiHidden="0" w:uiPriority="63" w:unhideWhenUsed="0"/>
-    <w:lsdException w:name="Medium Shading 2 Accent 3" w:semiHidden="0" w:uiPriority="64" w:unhideWhenUsed="0"/>
-    <w:lsdException w:name="Medium List 1 Accent 3" w:semiHidden="0" w:uiPriority="65" w:unhideWhenUsed="0"/>
-    <w:lsdException w:name="Medium List 2 Accent 3" w:semiHidden="0" w:uiPriority="66" w:unhideWhenUsed="0"/>
-    <w:lsdException w:name="Medium Grid 1 Accent 3" w:semiHidden="0" w:uiPriority="67" w:unhideWhenUsed="0"/>
-    <w:lsdException w:name="Medium Grid 2 Accent 3" w:semiHidden="0" w:uiPriority="68" w:unhideWhenUsed="0"/>
-    <w:lsdException w:name="Medium Grid 3 Accent 3" w:semiHidden="0" w:uiPriority="69" w:unhideWhenUsed="0"/>
-    <w:lsdException w:name="Dark List Accent 3" w:semiHidden="0" w:uiPriority="70" w:unhideWhenUsed="0"/>
-    <w:lsdException w:name="Colorful Shading Accent 3" w:semiHidden="0" w:uiPriority="71" w:unhideWhenUsed="0"/>
-    <w:lsdException w:name="Colorful List Accent 3" w:semiHidden="0" w:uiPriority="72" w:unhideWhenUsed="0"/>
-    <w:lsdException w:name="Colorful Grid Accent 3" w:semiHidden="0" w:uiPriority="73" w:unhideWhenUsed="0"/>
-    <w:lsdException w:name="Light Shading Accent 4" w:semiHidden="0" w:uiPriority="60" w:unhideWhenUsed="0"/>
-    <w:lsdException w:name="Light List Accent 4" w:semiHidden="0" w:uiPriority="61" w:unhideWhenUsed="0"/>
-    <w:lsdException w:name="Light Grid Accent 4" w:semiHidden="0" w:uiPriority="62" w:unhideWhenUsed="0"/>
-    <w:lsdException w:name="Medium Shading 1 Accent 4" w:semiHidden="0" w:uiPriority="63" w:unhideWhenUsed="0"/>
-    <w:lsdException w:name="Medium Shading 2 Accent 4" w:semiHidden="0" w:uiPriority="64" w:unhideWhenUsed="0"/>
-    <w:lsdException w:name="Medium List 1 Accent 4" w:semiHidden="0" w:uiPriority="65" w:unhideWhenUsed="0"/>
-    <w:lsdException w:name="Medium List 2 Accent 4" w:semiHidden="0" w:uiPriority="66" w:unhideWhenUsed="0"/>
-    <w:lsdException w:name="Medium Grid 1 Accent 4" w:semiHidden="0" w:uiPriority="67" w:unhideWhenUsed="0"/>
-    <w:lsdException w:name="Medium Grid 2 Accent 4" w:semiHidden="0" w:uiPriority="68" w:unhideWhenUsed="0"/>
-    <w:lsdException w:name="Medium Grid 3 Accent 4" w:semiHidden="0" w:uiPriority="69" w:unhideWhenUsed="0"/>
-    <w:lsdException w:name="Dark List Accent 4" w:semiHidden="0" w:uiPriority="70" w:unhideWhenUsed="0"/>
-    <w:lsdException w:name="Colorful Shading Accent 4" w:semiHidden="0" w:uiPriority="71" w:unhideWhenUsed="0"/>
-    <w:lsdException w:name="Colorful List Accent 4" w:semiHidden="0" w:uiPriority="72" w:unhideWhenUsed="0"/>
-    <w:lsdException w:name="Colorful Grid Accent 4" w:semiHidden="0" w:uiPriority="73" w:unhideWhenUsed="0"/>
-    <w:lsdException w:name="Light Shading Accent 5" w:semiHidden="0" w:uiPriority="60" w:unhideWhenUsed="0"/>
-    <w:lsdException w:name="Light List Accent 5" w:semiHidden="0" w:uiPriority="61" w:unhideWhenUsed="0"/>
-    <w:lsdException w:name="Light Grid Accent 5" w:semiHidden="0" w:uiPriority="62" w:unhideWhenUsed="0"/>
-    <w:lsdException w:name="Medium Shading 1 Accent 5" w:semiHidden="0" w:uiPriority="63" w:unhideWhenUsed="0"/>
-    <w:lsdException w:name="Medium Shading 2 Accent 5" w:semiHidden="0" w:uiPriority="64" w:unhideWhenUsed="0"/>
-    <w:lsdException w:name="Medium List 1 Accent 5" w:semiHidden="0" w:uiPriority="65" w:unhideWhenUsed="0"/>
-    <w:lsdException w:name="Medium List 2 Accent 5" w:semiHidden="0" w:uiPriority="66" w:unhideWhenUsed="0"/>
-    <w:lsdException w:name="Medium Grid 1 Accent 5" w:semiHidden="0" w:uiPriority="67" w:unhideWhenUsed="0"/>
-    <w:lsdException w:name="Medium Grid 2 Accent 5" w:semiHidden="0" w:uiPriority="68" w:unhideWhenUsed="0"/>
-    <w:lsdException w:name="Medium Grid 3 Accent 5" w:semiHidden="0" w:uiPriority="69" w:unhideWhenUsed="0"/>
-    <w:lsdException w:name="Dark List Accent 5" w:semiHidden="0" w:uiPriority="70" w:unhideWhenUsed="0"/>
-    <w:lsdException w:name="Colorful Shading Accent 5" w:semiHidden="0" w:uiPriority="71" w:unhideWhenUsed="0"/>
-    <w:lsdException w:name="Colorful List Accent 5" w:semiHidden="0" w:uiPriority="72" w:unhideWhenUsed="0"/>
-    <w:lsdException w:name="Colorful Grid Accent 5" w:semiHidden="0" w:uiPriority="73" w:unhideWhenUsed="0"/>
-    <w:lsdException w:name="Light Shading Accent 6" w:semiHidden="0" w:uiPriority="60" w:unhideWhenUsed="0"/>
-    <w:lsdException w:name="Light List Accent 6" w:semiHidden="0" w:uiPriority="61" w:unhideWhenUsed="0"/>
-    <w:lsdException w:name="Light Grid Accent 6" w:semiHidden="0" w:uiPriority="62" w:unhideWhenUsed="0"/>
-    <w:lsdException w:name="Medium Shading 1 Accent 6" w:semiHidden="0" w:uiPriority="63" w:unhideWhenUsed="0"/>
-    <w:lsdException w:name="Medium Shading 2 Accent 6" w:semiHidden="0" w:uiPriority="64" w:unhideWhenUsed="0"/>
-    <w:lsdException w:name="Medium List 1 Accent 6" w:semiHidden="0" w:uiPriority="65" w:unhideWhenUsed="0"/>
-    <w:lsdException w:name="Medium List 2 Accent 6" w:semiHidden="0" w:uiPriority="66" w:unhideWhenUsed="0"/>
-    <w:lsdException w:name="Medium Grid 1 Accent 6" w:semiHidden="0" w:uiPriority="67" w:unhideWhenUsed="0"/>
-    <w:lsdException w:name="Medium Grid 2 Accent 6" w:semiHidden="0" w:uiPriority="68" w:unhideWhenUsed="0"/>
-    <w:lsdException w:name="Medium Grid 3 Accent 6" w:semiHidden="0" w:uiPriority="69" w:unhideWhenUsed="0"/>
-    <w:lsdException w:name="Dark List Accent 6" w:semiHidden="0" w:uiPriority="70" w:unhideWhenUsed="0"/>
-    <w:lsdException w:name="Colorful Shading Accent 6" w:semiHidden="0" w:uiPriority="71" w:unhideWhenUsed="0"/>
-    <w:lsdException w:name="Colorful List Accent 6" w:semiHidden="0" w:uiPriority="72" w:unhideWhenUsed="0"/>
-    <w:lsdException w:name="Colorful Grid Accent 6" w:semiHidden="0" w:uiPriority="73" w:unhideWhenUsed="0"/>
-    <w:lsdException w:name="Subtle Emphasis" w:semiHidden="0" w:uiPriority="19" w:unhideWhenUsed="0" w:qFormat="1"/>
-    <w:lsdException w:name="Intense Emphasis" w:semiHidden="0" w:uiPriority="21" w:unhideWhenUsed="0" w:qFormat="1"/>
-    <w:lsdException w:name="Subtle Reference" w:semiHidden="0" w:uiPriority="31" w:unhideWhenUsed="0" w:qFormat="1"/>
-    <w:lsdException w:name="Intense Reference" w:semiHidden="0" w:uiPriority="32" w:unhideWhenUsed="0" w:qFormat="1"/>
-    <w:lsdException w:name="Book Title" w:semiHidden="0" w:uiPriority="33" w:unhideWhenUsed="0" w:qFormat="1"/>
-    <w:lsdException w:name="Bibliography" w:uiPriority="37"/>
-    <w:lsdException w:name="TOC Heading" w:uiPriority="39" w:qFormat="1"/>
-  </w:latentStyles>
-  <w:style w:type="paragraph" w:default="1" w:styleId="a">
-    <w:name w:val="Normal"/>
-    <w:qFormat/>
-  </w:style>
-  <w:style w:type="character" w:default="1" w:styleId="a0">
-    <w:name w:val="Default Paragraph Font"/>
-    <w:uiPriority w:val="1"/>
-    <w:semiHidden/>
-    <w:unhideWhenUsed/>
-  </w:style>
-  <w:style w:type="table" w:default="1" w:styleId="a1">
-    <w:name w:val="Normal Table"/>
-    <w:uiPriority w:val="99"/>
-    <w:semiHidden/>
-    <w:unhideWhenUsed/>
-    <w:tblPr>
-      <w:tblInd w:w="0" w:type="dxa"/>
-      <w:tblCellMar>
-        <w:top w:w="0" w:type="dxa"/>
-        <w:left w:w="108" w:type="dxa"/>
-        <w:bottom w:w="0" w:type="dxa"/>
-        <w:right w:w="108" w:type="dxa"/>
-      </w:tblCellMar>
-    </w:tblPr>
-  </w:style>
-  <w:style w:type="numbering" w:default="1" w:styleId="a2">
-    <w:name w:val="No List"/>
-    <w:uiPriority w:val="99"/>
-    <w:semiHidden/>
-    <w:unhideWhenUsed/>
-  </w:style>
-</w:styles>
-</file>
-
 <file path=word/theme/theme1.xml><?xml version="1.0" encoding="utf-8"?>
 <a:theme xmlns:a="http://schemas.openxmlformats.org/drawingml/2006/main" name="Тема Office">
   <a:themeElements>
@@ -17689,7 +17524,7 @@
 </file>
 
 <file path=customXml/itemProps1.xml><?xml version="1.0" encoding="utf-8"?>
-<ds:datastoreItem xmlns:ds="http://schemas.openxmlformats.org/officeDocument/2006/customXml" ds:itemID="{5ABD4085-A46E-4894-B66D-5A6043D61143}">
+<ds:datastoreItem xmlns:ds="http://schemas.openxmlformats.org/officeDocument/2006/customXml" ds:itemID="{6CA80C76-8153-4E70-9939-DFC24BA3876D}">
   <ds:schemaRefs>
     <ds:schemaRef ds:uri="http://schemas.openxmlformats.org/officeDocument/2006/bibliography"/>
   </ds:schemaRefs>

</xml_diff>

<commit_message>
add cooperation diagram for Use Case View
</commit_message>
<xml_diff>
--- a/RUP/Software Architecture Document.docx
+++ b/RUP/Software Architecture Document.docx
@@ -107,10 +107,8 @@
           <w:sz w:val="28"/>
           <w:lang w:val="ru-RU"/>
         </w:rPr>
-        <w:t>3</w:t>
-      </w:r>
-      <w:bookmarkStart w:id="0" w:name="_GoBack"/>
-      <w:bookmarkEnd w:id="0"/>
+        <w:t>4</w:t>
+      </w:r>
       <w:r>
         <w:rPr>
           <w:sz w:val="28"/>
@@ -1768,6 +1766,93 @@
           </w:p>
         </w:tc>
       </w:tr>
+      <w:tr>
+        <w:tc>
+          <w:tcPr>
+            <w:tcW w:w="572" w:type="pct"/>
+          </w:tcPr>
+          <w:p>
+            <w:pPr>
+              <w:pStyle w:val="Tabletext"/>
+            </w:pPr>
+            <w:r>
+              <w:t>&lt;14/06/14&gt;</w:t>
+            </w:r>
+          </w:p>
+        </w:tc>
+        <w:tc>
+          <w:tcPr>
+            <w:tcW w:w="438" w:type="pct"/>
+          </w:tcPr>
+          <w:p>
+            <w:pPr>
+              <w:pStyle w:val="Tabletext"/>
+            </w:pPr>
+            <w:r>
+              <w:t>&lt;1.4&gt;</w:t>
+            </w:r>
+          </w:p>
+        </w:tc>
+        <w:tc>
+          <w:tcPr>
+            <w:tcW w:w="3292" w:type="pct"/>
+          </w:tcPr>
+          <w:p>
+            <w:pPr>
+              <w:pStyle w:val="afc"/>
+              <w:rPr>
+                <w:lang w:val="ru-RU"/>
+              </w:rPr>
+            </w:pPr>
+            <w:r>
+              <w:rPr>
+                <w:lang w:val="ru-RU"/>
+              </w:rPr>
+              <w:t xml:space="preserve">Добавлена диаграмма коммуникации в </w:t>
+            </w:r>
+            <w:r>
+              <w:t>Use</w:t>
+            </w:r>
+            <w:r>
+              <w:rPr>
+                <w:lang w:val="ru-RU"/>
+              </w:rPr>
+              <w:t xml:space="preserve"> </w:t>
+            </w:r>
+            <w:r>
+              <w:t>Case</w:t>
+            </w:r>
+            <w:r>
+              <w:rPr>
+                <w:lang w:val="ru-RU"/>
+              </w:rPr>
+              <w:t xml:space="preserve"> </w:t>
+            </w:r>
+            <w:r>
+              <w:t>View</w:t>
+            </w:r>
+          </w:p>
+        </w:tc>
+        <w:tc>
+          <w:tcPr>
+            <w:tcW w:w="698" w:type="pct"/>
+          </w:tcPr>
+          <w:p>
+            <w:pPr>
+              <w:pStyle w:val="afc"/>
+              <w:rPr>
+                <w:lang w:val="ru-RU"/>
+              </w:rPr>
+            </w:pPr>
+            <w:r>
+              <w:rPr>
+                <w:lang w:val="ru-RU"/>
+              </w:rPr>
+              <w:t>Грудина А.М.</w:t>
+            </w:r>
+          </w:p>
+        </w:tc>
+      </w:tr>
     </w:tbl>
     <w:p>
       <w:pPr>
@@ -1823,7 +1908,7 @@
           <w:noProof/>
           <w:sz w:val="22"/>
           <w:szCs w:val="22"/>
-          <w:lang w:eastAsia="ru-RU"/>
+          <w:lang w:val="ru-RU" w:eastAsia="ru-RU"/>
         </w:rPr>
       </w:pPr>
       <w:r>
@@ -1856,7 +1941,7 @@
           <w:noProof/>
           <w:sz w:val="22"/>
           <w:szCs w:val="22"/>
-          <w:lang w:eastAsia="ru-RU"/>
+          <w:lang w:val="ru-RU" w:eastAsia="ru-RU"/>
         </w:rPr>
         <w:tab/>
       </w:r>
@@ -1882,7 +1967,7 @@
         <w:rPr>
           <w:noProof/>
         </w:rPr>
-        <w:instrText xml:space="preserve"> PAGEREF _Toc390481005 \h </w:instrText>
+        <w:instrText xml:space="preserve"> PAGEREF _Toc390534067 \h </w:instrText>
       </w:r>
       <w:r>
         <w:rPr>
@@ -1919,7 +2004,7 @@
           <w:noProof/>
           <w:sz w:val="22"/>
           <w:szCs w:val="22"/>
-          <w:lang w:eastAsia="ru-RU"/>
+          <w:lang w:val="ru-RU" w:eastAsia="ru-RU"/>
         </w:rPr>
       </w:pPr>
       <w:r>
@@ -1934,7 +2019,7 @@
           <w:noProof/>
           <w:sz w:val="22"/>
           <w:szCs w:val="22"/>
-          <w:lang w:eastAsia="ru-RU"/>
+          <w:lang w:val="ru-RU" w:eastAsia="ru-RU"/>
         </w:rPr>
         <w:tab/>
       </w:r>
@@ -1960,7 +2045,7 @@
         <w:rPr>
           <w:noProof/>
         </w:rPr>
-        <w:instrText xml:space="preserve"> PAGEREF _Toc390481006 \h </w:instrText>
+        <w:instrText xml:space="preserve"> PAGEREF _Toc390534068 \h </w:instrText>
       </w:r>
       <w:r>
         <w:rPr>
@@ -1997,12 +2082,13 @@
           <w:noProof/>
           <w:sz w:val="22"/>
           <w:szCs w:val="22"/>
-          <w:lang w:eastAsia="ru-RU"/>
-        </w:rPr>
-      </w:pPr>
-      <w:r>
-        <w:rPr>
-          <w:noProof/>
+          <w:lang w:val="ru-RU" w:eastAsia="ru-RU"/>
+        </w:rPr>
+      </w:pPr>
+      <w:r>
+        <w:rPr>
+          <w:noProof/>
+          <w:lang w:val="ru-RU"/>
         </w:rPr>
         <w:t>1.2</w:t>
       </w:r>
@@ -2012,7 +2098,7 @@
           <w:noProof/>
           <w:sz w:val="22"/>
           <w:szCs w:val="22"/>
-          <w:lang w:eastAsia="ru-RU"/>
+          <w:lang w:val="ru-RU" w:eastAsia="ru-RU"/>
         </w:rPr>
         <w:tab/>
       </w:r>
@@ -2038,7 +2124,7 @@
         <w:rPr>
           <w:noProof/>
         </w:rPr>
-        <w:instrText xml:space="preserve"> PAGEREF _Toc390481007 \h </w:instrText>
+        <w:instrText xml:space="preserve"> PAGEREF _Toc390534069 \h </w:instrText>
       </w:r>
       <w:r>
         <w:rPr>
@@ -2075,12 +2161,13 @@
           <w:noProof/>
           <w:sz w:val="22"/>
           <w:szCs w:val="22"/>
-          <w:lang w:eastAsia="ru-RU"/>
-        </w:rPr>
-      </w:pPr>
-      <w:r>
-        <w:rPr>
-          <w:noProof/>
+          <w:lang w:val="ru-RU" w:eastAsia="ru-RU"/>
+        </w:rPr>
+      </w:pPr>
+      <w:r>
+        <w:rPr>
+          <w:noProof/>
+          <w:lang w:val="ru-RU"/>
         </w:rPr>
         <w:t>1.3</w:t>
       </w:r>
@@ -2090,7 +2177,7 @@
           <w:noProof/>
           <w:sz w:val="22"/>
           <w:szCs w:val="22"/>
-          <w:lang w:eastAsia="ru-RU"/>
+          <w:lang w:val="ru-RU" w:eastAsia="ru-RU"/>
         </w:rPr>
         <w:tab/>
       </w:r>
@@ -2116,7 +2203,7 @@
         <w:rPr>
           <w:noProof/>
         </w:rPr>
-        <w:instrText xml:space="preserve"> PAGEREF _Toc390481008 \h </w:instrText>
+        <w:instrText xml:space="preserve"> PAGEREF _Toc390534070 \h </w:instrText>
       </w:r>
       <w:r>
         <w:rPr>
@@ -2194,7 +2281,7 @@
         <w:rPr>
           <w:noProof/>
         </w:rPr>
-        <w:instrText xml:space="preserve"> PAGEREF _Toc390481009 \h </w:instrText>
+        <w:instrText xml:space="preserve"> PAGEREF _Toc390534071 \h </w:instrText>
       </w:r>
       <w:r>
         <w:rPr>
@@ -2273,7 +2360,7 @@
         <w:rPr>
           <w:noProof/>
         </w:rPr>
-        <w:instrText xml:space="preserve"> PAGEREF _Toc390481010 \h </w:instrText>
+        <w:instrText xml:space="preserve"> PAGEREF _Toc390534072 \h </w:instrText>
       </w:r>
       <w:r>
         <w:rPr>
@@ -2352,7 +2439,7 @@
         <w:rPr>
           <w:noProof/>
         </w:rPr>
-        <w:instrText xml:space="preserve"> PAGEREF _Toc390481011 \h </w:instrText>
+        <w:instrText xml:space="preserve"> PAGEREF _Toc390534073 \h </w:instrText>
       </w:r>
       <w:r>
         <w:rPr>
@@ -2389,7 +2476,7 @@
           <w:noProof/>
           <w:sz w:val="22"/>
           <w:szCs w:val="22"/>
-          <w:lang w:eastAsia="ru-RU"/>
+          <w:lang w:val="ru-RU" w:eastAsia="ru-RU"/>
         </w:rPr>
       </w:pPr>
       <w:r>
@@ -2404,7 +2491,7 @@
           <w:noProof/>
           <w:sz w:val="22"/>
           <w:szCs w:val="22"/>
-          <w:lang w:eastAsia="ru-RU"/>
+          <w:lang w:val="ru-RU" w:eastAsia="ru-RU"/>
         </w:rPr>
         <w:tab/>
       </w:r>
@@ -2430,7 +2517,7 @@
         <w:rPr>
           <w:noProof/>
         </w:rPr>
-        <w:instrText xml:space="preserve"> PAGEREF _Toc390481012 \h </w:instrText>
+        <w:instrText xml:space="preserve"> PAGEREF _Toc390534074 \h </w:instrText>
       </w:r>
       <w:r>
         <w:rPr>
@@ -2467,7 +2554,7 @@
           <w:noProof/>
           <w:sz w:val="22"/>
           <w:szCs w:val="22"/>
-          <w:lang w:eastAsia="ru-RU"/>
+          <w:lang w:val="ru-RU" w:eastAsia="ru-RU"/>
         </w:rPr>
       </w:pPr>
       <w:r>
@@ -2482,7 +2569,7 @@
           <w:noProof/>
           <w:sz w:val="22"/>
           <w:szCs w:val="22"/>
-          <w:lang w:eastAsia="ru-RU"/>
+          <w:lang w:val="ru-RU" w:eastAsia="ru-RU"/>
         </w:rPr>
         <w:tab/>
       </w:r>
@@ -2508,7 +2595,7 @@
         <w:rPr>
           <w:noProof/>
         </w:rPr>
-        <w:instrText xml:space="preserve"> PAGEREF _Toc390481013 \h </w:instrText>
+        <w:instrText xml:space="preserve"> PAGEREF _Toc390534075 \h </w:instrText>
       </w:r>
       <w:r>
         <w:rPr>
@@ -2545,12 +2632,13 @@
           <w:noProof/>
           <w:sz w:val="22"/>
           <w:szCs w:val="22"/>
-          <w:lang w:eastAsia="ru-RU"/>
-        </w:rPr>
-      </w:pPr>
-      <w:r>
-        <w:rPr>
-          <w:noProof/>
+          <w:lang w:val="ru-RU" w:eastAsia="ru-RU"/>
+        </w:rPr>
+      </w:pPr>
+      <w:r>
+        <w:rPr>
+          <w:noProof/>
+          <w:lang w:val="ru-RU"/>
         </w:rPr>
         <w:t>4.1</w:t>
       </w:r>
@@ -2560,7 +2648,7 @@
           <w:noProof/>
           <w:sz w:val="22"/>
           <w:szCs w:val="22"/>
-          <w:lang w:eastAsia="ru-RU"/>
+          <w:lang w:val="ru-RU" w:eastAsia="ru-RU"/>
         </w:rPr>
         <w:tab/>
       </w:r>
@@ -2586,7 +2674,7 @@
         <w:rPr>
           <w:noProof/>
         </w:rPr>
-        <w:instrText xml:space="preserve"> PAGEREF _Toc390481014 \h </w:instrText>
+        <w:instrText xml:space="preserve"> PAGEREF _Toc390534076 \h </w:instrText>
       </w:r>
       <w:r>
         <w:rPr>
@@ -2664,7 +2752,7 @@
         <w:rPr>
           <w:noProof/>
         </w:rPr>
-        <w:instrText xml:space="preserve"> PAGEREF _Toc390481015 \h </w:instrText>
+        <w:instrText xml:space="preserve"> PAGEREF _Toc390534077 \h </w:instrText>
       </w:r>
       <w:r>
         <w:rPr>
@@ -2742,7 +2830,7 @@
         <w:rPr>
           <w:noProof/>
         </w:rPr>
-        <w:instrText xml:space="preserve"> PAGEREF _Toc390481016 \h </w:instrText>
+        <w:instrText xml:space="preserve"> PAGEREF _Toc390534078 \h </w:instrText>
       </w:r>
       <w:r>
         <w:rPr>
@@ -2785,7 +2873,6 @@
       <w:r>
         <w:rPr>
           <w:noProof/>
-          <w:highlight w:val="red"/>
         </w:rPr>
         <w:t>4.4</w:t>
       </w:r>
@@ -2802,9 +2889,8 @@
       <w:r>
         <w:rPr>
           <w:noProof/>
-          <w:highlight w:val="red"/>
-        </w:rPr>
-        <w:t>Cooperation and Interaction Diagrams</w:t>
+        </w:rPr>
+        <w:t>Cooperation Diagram for writing instruction (description) for good by seamstress</w:t>
       </w:r>
       <w:r>
         <w:rPr>
@@ -2822,7 +2908,7 @@
         <w:rPr>
           <w:noProof/>
         </w:rPr>
-        <w:instrText xml:space="preserve"> PAGEREF _Toc390481017 \h </w:instrText>
+        <w:instrText xml:space="preserve"> PAGEREF _Toc390534079 \h </w:instrText>
       </w:r>
       <w:r>
         <w:rPr>
@@ -2900,7 +2986,7 @@
         <w:rPr>
           <w:noProof/>
         </w:rPr>
-        <w:instrText xml:space="preserve"> PAGEREF _Toc390481018 \h </w:instrText>
+        <w:instrText xml:space="preserve"> PAGEREF _Toc390534080 \h </w:instrText>
       </w:r>
       <w:r>
         <w:rPr>
@@ -3002,7 +3088,7 @@
         <w:rPr>
           <w:noProof/>
         </w:rPr>
-        <w:instrText xml:space="preserve"> PAGEREF _Toc390481019 \h </w:instrText>
+        <w:instrText xml:space="preserve"> PAGEREF _Toc390534081 \h </w:instrText>
       </w:r>
       <w:r>
         <w:rPr>
@@ -3080,7 +3166,7 @@
         <w:rPr>
           <w:noProof/>
         </w:rPr>
-        <w:instrText xml:space="preserve"> PAGEREF _Toc390481020 \h </w:instrText>
+        <w:instrText xml:space="preserve"> PAGEREF _Toc390534082 \h </w:instrText>
       </w:r>
       <w:r>
         <w:rPr>
@@ -3158,7 +3244,7 @@
         <w:rPr>
           <w:noProof/>
         </w:rPr>
-        <w:instrText xml:space="preserve"> PAGEREF _Toc390481021 \h </w:instrText>
+        <w:instrText xml:space="preserve"> PAGEREF _Toc390534083 \h </w:instrText>
       </w:r>
       <w:r>
         <w:rPr>
@@ -3236,7 +3322,7 @@
         <w:rPr>
           <w:noProof/>
         </w:rPr>
-        <w:instrText xml:space="preserve"> PAGEREF _Toc390481022 \h </w:instrText>
+        <w:instrText xml:space="preserve"> PAGEREF _Toc390534084 \h </w:instrText>
       </w:r>
       <w:r>
         <w:rPr>
@@ -3314,7 +3400,7 @@
         <w:rPr>
           <w:noProof/>
         </w:rPr>
-        <w:instrText xml:space="preserve"> PAGEREF _Toc390481023 \h </w:instrText>
+        <w:instrText xml:space="preserve"> PAGEREF _Toc390534085 \h </w:instrText>
       </w:r>
       <w:r>
         <w:rPr>
@@ -3392,7 +3478,7 @@
         <w:rPr>
           <w:noProof/>
         </w:rPr>
-        <w:instrText xml:space="preserve"> PAGEREF _Toc390481024 \h </w:instrText>
+        <w:instrText xml:space="preserve"> PAGEREF _Toc390534086 \h </w:instrText>
       </w:r>
       <w:r>
         <w:rPr>
@@ -3470,7 +3556,7 @@
         <w:rPr>
           <w:noProof/>
         </w:rPr>
-        <w:instrText xml:space="preserve"> PAGEREF _Toc390481025 \h </w:instrText>
+        <w:instrText xml:space="preserve"> PAGEREF _Toc390534087 \h </w:instrText>
       </w:r>
       <w:r>
         <w:rPr>
@@ -3550,7 +3636,7 @@
         <w:rPr>
           <w:noProof/>
         </w:rPr>
-        <w:instrText xml:space="preserve"> PAGEREF _Toc390481026 \h </w:instrText>
+        <w:instrText xml:space="preserve"> PAGEREF _Toc390534088 \h </w:instrText>
       </w:r>
       <w:r>
         <w:rPr>
@@ -3628,7 +3714,7 @@
         <w:rPr>
           <w:noProof/>
         </w:rPr>
-        <w:instrText xml:space="preserve"> PAGEREF _Toc390481027 \h </w:instrText>
+        <w:instrText xml:space="preserve"> PAGEREF _Toc390534089 \h </w:instrText>
       </w:r>
       <w:r>
         <w:rPr>
@@ -3708,7 +3794,7 @@
         <w:rPr>
           <w:noProof/>
         </w:rPr>
-        <w:instrText xml:space="preserve"> PAGEREF _Toc390481028 \h </w:instrText>
+        <w:instrText xml:space="preserve"> PAGEREF _Toc390534090 \h </w:instrText>
       </w:r>
       <w:r>
         <w:rPr>
@@ -3788,7 +3874,7 @@
         <w:rPr>
           <w:noProof/>
         </w:rPr>
-        <w:instrText xml:space="preserve"> PAGEREF _Toc390481029 \h </w:instrText>
+        <w:instrText xml:space="preserve"> PAGEREF _Toc390534091 \h </w:instrText>
       </w:r>
       <w:r>
         <w:rPr>
@@ -3868,7 +3954,7 @@
         <w:rPr>
           <w:noProof/>
         </w:rPr>
-        <w:instrText xml:space="preserve"> PAGEREF _Toc390481030 \h </w:instrText>
+        <w:instrText xml:space="preserve"> PAGEREF _Toc390534092 \h </w:instrText>
       </w:r>
       <w:r>
         <w:rPr>
@@ -3948,7 +4034,7 @@
         <w:rPr>
           <w:noProof/>
         </w:rPr>
-        <w:instrText xml:space="preserve"> PAGEREF _Toc390481031 \h </w:instrText>
+        <w:instrText xml:space="preserve"> PAGEREF _Toc390534093 \h </w:instrText>
       </w:r>
       <w:r>
         <w:rPr>
@@ -4028,7 +4114,7 @@
         <w:rPr>
           <w:noProof/>
         </w:rPr>
-        <w:instrText xml:space="preserve"> PAGEREF _Toc390481032 \h </w:instrText>
+        <w:instrText xml:space="preserve"> PAGEREF _Toc390534094 \h </w:instrText>
       </w:r>
       <w:r>
         <w:rPr>
@@ -4107,7 +4193,7 @@
         <w:rPr>
           <w:noProof/>
         </w:rPr>
-        <w:instrText xml:space="preserve"> PAGEREF _Toc390481033 \h </w:instrText>
+        <w:instrText xml:space="preserve"> PAGEREF _Toc390534095 \h </w:instrText>
       </w:r>
       <w:r>
         <w:rPr>
@@ -4187,7 +4273,7 @@
         <w:rPr>
           <w:noProof/>
         </w:rPr>
-        <w:instrText xml:space="preserve"> PAGEREF _Toc390481034 \h </w:instrText>
+        <w:instrText xml:space="preserve"> PAGEREF _Toc390534096 \h </w:instrText>
       </w:r>
       <w:r>
         <w:rPr>
@@ -4267,7 +4353,7 @@
         <w:rPr>
           <w:noProof/>
         </w:rPr>
-        <w:instrText xml:space="preserve"> PAGEREF _Toc390481035 \h </w:instrText>
+        <w:instrText xml:space="preserve"> PAGEREF _Toc390534097 \h </w:instrText>
       </w:r>
       <w:r>
         <w:rPr>
@@ -4345,7 +4431,7 @@
         <w:rPr>
           <w:noProof/>
         </w:rPr>
-        <w:instrText xml:space="preserve"> PAGEREF _Toc390481036 \h </w:instrText>
+        <w:instrText xml:space="preserve"> PAGEREF _Toc390534098 \h </w:instrText>
       </w:r>
       <w:r>
         <w:rPr>
@@ -4423,7 +4509,7 @@
         <w:rPr>
           <w:noProof/>
         </w:rPr>
-        <w:instrText xml:space="preserve"> PAGEREF _Toc390481037 \h </w:instrText>
+        <w:instrText xml:space="preserve"> PAGEREF _Toc390534099 \h </w:instrText>
       </w:r>
       <w:r>
         <w:rPr>
@@ -4501,7 +4587,7 @@
         <w:rPr>
           <w:noProof/>
         </w:rPr>
-        <w:instrText xml:space="preserve"> PAGEREF _Toc390481038 \h </w:instrText>
+        <w:instrText xml:space="preserve"> PAGEREF _Toc390534100 \h </w:instrText>
       </w:r>
       <w:r>
         <w:rPr>
@@ -4581,7 +4667,7 @@
         <w:rPr>
           <w:noProof/>
         </w:rPr>
-        <w:instrText xml:space="preserve"> PAGEREF _Toc390481039 \h </w:instrText>
+        <w:instrText xml:space="preserve"> PAGEREF _Toc390534101 \h </w:instrText>
       </w:r>
       <w:r>
         <w:rPr>
@@ -4661,7 +4747,7 @@
         <w:rPr>
           <w:noProof/>
         </w:rPr>
-        <w:instrText xml:space="preserve"> PAGEREF _Toc390481040 \h </w:instrText>
+        <w:instrText xml:space="preserve"> PAGEREF _Toc390534102 \h </w:instrText>
       </w:r>
       <w:r>
         <w:rPr>
@@ -4741,7 +4827,7 @@
         <w:rPr>
           <w:noProof/>
         </w:rPr>
-        <w:instrText xml:space="preserve"> PAGEREF _Toc390481041 \h </w:instrText>
+        <w:instrText xml:space="preserve"> PAGEREF _Toc390534103 \h </w:instrText>
       </w:r>
       <w:r>
         <w:rPr>
@@ -4821,7 +4907,7 @@
         <w:rPr>
           <w:noProof/>
         </w:rPr>
-        <w:instrText xml:space="preserve"> PAGEREF _Toc390481042 \h </w:instrText>
+        <w:instrText xml:space="preserve"> PAGEREF _Toc390534104 \h </w:instrText>
       </w:r>
       <w:r>
         <w:rPr>
@@ -4899,7 +4985,7 @@
         <w:rPr>
           <w:noProof/>
         </w:rPr>
-        <w:instrText xml:space="preserve"> PAGEREF _Toc390481043 \h </w:instrText>
+        <w:instrText xml:space="preserve"> PAGEREF _Toc390534105 \h </w:instrText>
       </w:r>
       <w:r>
         <w:rPr>
@@ -4977,7 +5063,7 @@
         <w:rPr>
           <w:noProof/>
         </w:rPr>
-        <w:instrText xml:space="preserve"> PAGEREF _Toc390481044 \h </w:instrText>
+        <w:instrText xml:space="preserve"> PAGEREF _Toc390534106 \h </w:instrText>
       </w:r>
       <w:r>
         <w:rPr>
@@ -5057,7 +5143,7 @@
         <w:rPr>
           <w:noProof/>
         </w:rPr>
-        <w:instrText xml:space="preserve"> PAGEREF _Toc390481045 \h </w:instrText>
+        <w:instrText xml:space="preserve"> PAGEREF _Toc390534107 \h </w:instrText>
       </w:r>
       <w:r>
         <w:rPr>
@@ -5137,7 +5223,7 @@
         <w:rPr>
           <w:noProof/>
         </w:rPr>
-        <w:instrText xml:space="preserve"> PAGEREF _Toc390481046 \h </w:instrText>
+        <w:instrText xml:space="preserve"> PAGEREF _Toc390534108 \h </w:instrText>
       </w:r>
       <w:r>
         <w:rPr>
@@ -5215,7 +5301,7 @@
         <w:rPr>
           <w:noProof/>
         </w:rPr>
-        <w:instrText xml:space="preserve"> PAGEREF _Toc390481047 \h </w:instrText>
+        <w:instrText xml:space="preserve"> PAGEREF _Toc390534109 \h </w:instrText>
       </w:r>
       <w:r>
         <w:rPr>
@@ -5293,7 +5379,7 @@
         <w:rPr>
           <w:noProof/>
         </w:rPr>
-        <w:instrText xml:space="preserve"> PAGEREF _Toc390481048 \h </w:instrText>
+        <w:instrText xml:space="preserve"> PAGEREF _Toc390534110 \h </w:instrText>
       </w:r>
       <w:r>
         <w:rPr>
@@ -5371,7 +5457,7 @@
         <w:rPr>
           <w:noProof/>
         </w:rPr>
-        <w:instrText xml:space="preserve"> PAGEREF _Toc390481049 \h </w:instrText>
+        <w:instrText xml:space="preserve"> PAGEREF _Toc390534111 \h </w:instrText>
       </w:r>
       <w:r>
         <w:rPr>
@@ -5417,13 +5503,39 @@
       <w:pPr>
         <w:pStyle w:val="1"/>
       </w:pPr>
-      <w:bookmarkStart w:id="1" w:name="_Toc456598586"/>
-      <w:bookmarkStart w:id="2" w:name="_Toc390481005"/>
+      <w:bookmarkStart w:id="0" w:name="_Toc456598586"/>
+      <w:bookmarkStart w:id="1" w:name="_Toc390534067"/>
       <w:r>
         <w:t>Introduction</w:t>
       </w:r>
+      <w:bookmarkEnd w:id="0"/>
       <w:bookmarkEnd w:id="1"/>
+    </w:p>
+    <w:p>
+      <w:pPr>
+        <w:ind w:left="720"/>
+        <w:rPr>
+          <w:lang w:val="ru-RU"/>
+        </w:rPr>
+      </w:pPr>
+      <w:r>
+        <w:rPr>
+          <w:lang w:val="ru-RU"/>
+        </w:rPr>
+        <w:t>Введение описывает назначение данного документа с точки зрения цели, масштаба работы, определений, акронимов, аббревиатур, ссылок.</w:t>
+      </w:r>
+    </w:p>
+    <w:p>
+      <w:pPr>
+        <w:pStyle w:val="2"/>
+      </w:pPr>
+      <w:bookmarkStart w:id="2" w:name="_Toc456598587"/>
+      <w:bookmarkStart w:id="3" w:name="_Toc390534068"/>
+      <w:r>
+        <w:t>Purpose</w:t>
+      </w:r>
       <w:bookmarkEnd w:id="2"/>
+      <w:bookmarkEnd w:id="3"/>
     </w:p>
     <w:p>
       <w:pPr>
@@ -5432,33 +5544,7 @@
           <w:lang w:val="ru-RU"/>
         </w:rPr>
       </w:pPr>
-      <w:r>
-        <w:rPr>
-          <w:lang w:val="ru-RU"/>
-        </w:rPr>
-        <w:t>Введение описывает назначение данного документа с точки зрения цели, масштаба работы, определений, акронимов, аббревиатур, ссылок.</w:t>
-      </w:r>
-    </w:p>
-    <w:p>
-      <w:pPr>
-        <w:pStyle w:val="2"/>
-      </w:pPr>
-      <w:bookmarkStart w:id="3" w:name="_Toc456598587"/>
-      <w:bookmarkStart w:id="4" w:name="_Toc390481006"/>
-      <w:r>
-        <w:t>Purpose</w:t>
-      </w:r>
-      <w:bookmarkEnd w:id="3"/>
-      <w:bookmarkEnd w:id="4"/>
-    </w:p>
-    <w:p>
-      <w:pPr>
-        <w:ind w:left="720"/>
-        <w:rPr>
-          <w:lang w:val="ru-RU"/>
-        </w:rPr>
-      </w:pPr>
-      <w:bookmarkStart w:id="5" w:name="_Toc456598588"/>
+      <w:bookmarkStart w:id="4" w:name="_Toc456598588"/>
       <w:r>
         <w:rPr>
           <w:lang w:val="ru-RU"/>
@@ -5711,12 +5797,12 @@
           <w:lang w:val="ru-RU"/>
         </w:rPr>
       </w:pPr>
-      <w:bookmarkStart w:id="6" w:name="_Toc390481007"/>
+      <w:bookmarkStart w:id="5" w:name="_Toc390534069"/>
       <w:r>
         <w:t>Scope</w:t>
       </w:r>
+      <w:bookmarkEnd w:id="4"/>
       <w:bookmarkEnd w:id="5"/>
-      <w:bookmarkEnd w:id="6"/>
     </w:p>
     <w:p>
       <w:pPr>
@@ -5881,95 +5967,95 @@
           <w:lang w:val="ru-RU"/>
         </w:rPr>
       </w:pPr>
-      <w:bookmarkStart w:id="7" w:name="_Toc456598589"/>
-      <w:bookmarkStart w:id="8" w:name="_Toc390481008"/>
+      <w:bookmarkStart w:id="6" w:name="_Toc456598589"/>
+      <w:bookmarkStart w:id="7" w:name="_Toc390534070"/>
       <w:r>
         <w:lastRenderedPageBreak/>
         <w:t>Definitions, Acronyms, and Abbreviations</w:t>
       </w:r>
+      <w:bookmarkEnd w:id="6"/>
       <w:bookmarkEnd w:id="7"/>
+    </w:p>
+    <w:p>
+      <w:pPr>
+        <w:pStyle w:val="a9"/>
+      </w:pPr>
+      <w:r>
+        <w:rPr>
+          <w:b/>
+          <w:bCs/>
+        </w:rPr>
+        <w:t>RUP</w:t>
+      </w:r>
+      <w:r>
+        <w:t>: Rational Unified Process</w:t>
+      </w:r>
+    </w:p>
+    <w:p>
+      <w:pPr>
+        <w:pStyle w:val="a9"/>
+      </w:pPr>
+      <w:r>
+        <w:rPr>
+          <w:b/>
+          <w:bCs/>
+        </w:rPr>
+        <w:t>UML:</w:t>
+      </w:r>
+      <w:r>
+        <w:t xml:space="preserve"> Unified Modeling Language</w:t>
+      </w:r>
+    </w:p>
+    <w:p>
+      <w:pPr>
+        <w:pStyle w:val="a9"/>
+      </w:pPr>
+      <w:r>
+        <w:rPr>
+          <w:b/>
+          <w:bCs/>
+        </w:rPr>
+        <w:t>SAD:</w:t>
+      </w:r>
+      <w:r>
+        <w:t xml:space="preserve"> Software Architecture Document</w:t>
+      </w:r>
+    </w:p>
+    <w:p>
+      <w:pPr>
+        <w:pStyle w:val="a9"/>
+      </w:pPr>
+      <w:r>
+        <w:rPr>
+          <w:b/>
+        </w:rPr>
+        <w:t>WWW</w:t>
+      </w:r>
+      <w:r>
+        <w:t>: World Wide Web</w:t>
+      </w:r>
+    </w:p>
+    <w:p/>
+    <w:p>
+      <w:pPr>
+        <w:pStyle w:val="2"/>
+      </w:pPr>
+      <w:bookmarkStart w:id="8" w:name="_Toc456598590"/>
+      <w:bookmarkStart w:id="9" w:name="_Toc390534071"/>
+      <w:r>
+        <w:t>References</w:t>
+      </w:r>
       <w:bookmarkEnd w:id="8"/>
+      <w:bookmarkEnd w:id="9"/>
     </w:p>
     <w:p>
       <w:pPr>
         <w:pStyle w:val="a9"/>
-      </w:pPr>
-      <w:r>
-        <w:rPr>
-          <w:b/>
-          <w:bCs/>
-        </w:rPr>
-        <w:t>RUP</w:t>
-      </w:r>
-      <w:r>
-        <w:t>: Rational Unified Process</w:t>
-      </w:r>
-    </w:p>
-    <w:p>
-      <w:pPr>
-        <w:pStyle w:val="a9"/>
-      </w:pPr>
-      <w:r>
-        <w:rPr>
-          <w:b/>
-          <w:bCs/>
-        </w:rPr>
-        <w:t>UML:</w:t>
-      </w:r>
-      <w:r>
-        <w:t xml:space="preserve"> Unified Modeling Language</w:t>
-      </w:r>
-    </w:p>
-    <w:p>
-      <w:pPr>
-        <w:pStyle w:val="a9"/>
-      </w:pPr>
-      <w:r>
-        <w:rPr>
-          <w:b/>
-          <w:bCs/>
-        </w:rPr>
-        <w:t>SAD:</w:t>
-      </w:r>
-      <w:r>
-        <w:t xml:space="preserve"> Software Architecture Document</w:t>
-      </w:r>
-    </w:p>
-    <w:p>
-      <w:pPr>
-        <w:pStyle w:val="a9"/>
-      </w:pPr>
-      <w:r>
-        <w:rPr>
-          <w:b/>
-        </w:rPr>
-        <w:t>WWW</w:t>
-      </w:r>
-      <w:r>
-        <w:t>: World Wide Web</w:t>
-      </w:r>
-    </w:p>
-    <w:p/>
-    <w:p>
-      <w:pPr>
-        <w:pStyle w:val="2"/>
-      </w:pPr>
-      <w:bookmarkStart w:id="9" w:name="_Toc456598590"/>
-      <w:bookmarkStart w:id="10" w:name="_Toc390481009"/>
-      <w:r>
-        <w:t>References</w:t>
-      </w:r>
-      <w:bookmarkEnd w:id="9"/>
-      <w:bookmarkEnd w:id="10"/>
-    </w:p>
-    <w:p>
-      <w:pPr>
-        <w:pStyle w:val="a9"/>
         <w:rPr>
           <w:rFonts w:ascii="Arial" w:hAnsi="Arial" w:cs="Arial"/>
         </w:rPr>
       </w:pPr>
-      <w:bookmarkStart w:id="11" w:name="_Toc456598591"/>
+      <w:bookmarkStart w:id="10" w:name="_Toc456598591"/>
       <w:r>
         <w:rPr>
           <w:rFonts w:ascii="Arial" w:hAnsi="Arial" w:cs="Arial"/>
@@ -6238,39 +6324,39 @@
           <w:lang w:val="ru-RU"/>
         </w:rPr>
       </w:pPr>
-      <w:bookmarkStart w:id="12" w:name="_Toc390481010"/>
+      <w:bookmarkStart w:id="11" w:name="_Toc390534072"/>
       <w:r>
         <w:t>Overview</w:t>
       </w:r>
+      <w:bookmarkEnd w:id="10"/>
       <w:bookmarkEnd w:id="11"/>
+    </w:p>
+    <w:p>
+      <w:pPr>
+        <w:ind w:left="720"/>
+        <w:rPr>
+          <w:lang w:val="ru-RU"/>
+        </w:rPr>
+      </w:pPr>
+      <w:r>
+        <w:rPr>
+          <w:lang w:val="ru-RU"/>
+        </w:rPr>
+        <w:t>Данный документ состоит из описания 4+1 представлений, которые в совокупности описывают все значимые архитектурные аспекты разрабатываемой системы. Структуру документа смотрите вначале документа в оглавлении.</w:t>
+      </w:r>
+    </w:p>
+    <w:p>
+      <w:pPr>
+        <w:pStyle w:val="1"/>
+        <w:rPr>
+          <w:lang w:val="ru-RU"/>
+        </w:rPr>
+      </w:pPr>
+      <w:bookmarkStart w:id="12" w:name="_Toc390534073"/>
+      <w:r>
+        <w:t>Architectural Representation</w:t>
+      </w:r>
       <w:bookmarkEnd w:id="12"/>
-    </w:p>
-    <w:p>
-      <w:pPr>
-        <w:ind w:left="720"/>
-        <w:rPr>
-          <w:lang w:val="ru-RU"/>
-        </w:rPr>
-      </w:pPr>
-      <w:r>
-        <w:rPr>
-          <w:lang w:val="ru-RU"/>
-        </w:rPr>
-        <w:t>Данный документ состоит из описания 4+1 представлений, которые в совокупности описывают все значимые архитектурные аспекты разрабатываемой системы. Структуру документа смотрите вначале документа в оглавлении.</w:t>
-      </w:r>
-    </w:p>
-    <w:p>
-      <w:pPr>
-        <w:pStyle w:val="1"/>
-        <w:rPr>
-          <w:lang w:val="ru-RU"/>
-        </w:rPr>
-      </w:pPr>
-      <w:bookmarkStart w:id="13" w:name="_Toc390481011"/>
-      <w:r>
-        <w:t>Architectural Representation</w:t>
-      </w:r>
-      <w:bookmarkEnd w:id="13"/>
     </w:p>
     <w:p>
       <w:pPr>
@@ -6496,12 +6582,12 @@
         <w:tblLook w:val="04A0" w:firstRow="1" w:lastRow="0" w:firstColumn="1" w:lastColumn="0" w:noHBand="0" w:noVBand="1"/>
       </w:tblPr>
       <w:tblGrid>
-        <w:gridCol w:w="3867"/>
-        <w:gridCol w:w="1816"/>
-        <w:gridCol w:w="2499"/>
-        <w:gridCol w:w="1922"/>
-        <w:gridCol w:w="1311"/>
-        <w:gridCol w:w="1688"/>
+        <w:gridCol w:w="2443"/>
+        <w:gridCol w:w="2097"/>
+        <w:gridCol w:w="2884"/>
+        <w:gridCol w:w="2218"/>
+        <w:gridCol w:w="1513"/>
+        <w:gridCol w:w="1948"/>
       </w:tblGrid>
       <w:tr>
         <w:tc>
@@ -6517,7 +6603,7 @@
         <w:tc>
           <w:tcPr>
             <w:tcW w:w="0" w:type="auto"/>
-            <w:shd w:val="clear" w:color="auto" w:fill="FFC000"/>
+            <w:shd w:val="clear" w:color="auto" w:fill="92D050"/>
           </w:tcPr>
           <w:p>
             <w:r>
@@ -7194,18 +7280,18 @@
         <w:tc>
           <w:tcPr>
             <w:tcW w:w="0" w:type="auto"/>
-            <w:shd w:val="clear" w:color="auto" w:fill="C0504D" w:themeFill="accent2"/>
+            <w:shd w:val="clear" w:color="auto" w:fill="FFC000"/>
           </w:tcPr>
           <w:p>
             <w:r>
-              <w:t>Cooperation Diagram (+Interaction Diagram)</w:t>
+              <w:t xml:space="preserve">Cooperation Diagram </w:t>
             </w:r>
           </w:p>
         </w:tc>
         <w:tc>
           <w:tcPr>
             <w:tcW w:w="0" w:type="auto"/>
-            <w:shd w:val="clear" w:color="auto" w:fill="C0504D" w:themeFill="accent2"/>
+            <w:shd w:val="clear" w:color="auto" w:fill="92D050"/>
           </w:tcPr>
           <w:p>
             <w:r>
@@ -7474,11 +7560,11 @@
       <w:pPr>
         <w:pStyle w:val="1"/>
       </w:pPr>
-      <w:bookmarkStart w:id="14" w:name="_Toc390481012"/>
+      <w:bookmarkStart w:id="13" w:name="_Toc390534074"/>
       <w:r>
         <w:t>Architectural Goals and Constraints</w:t>
       </w:r>
-      <w:bookmarkEnd w:id="14"/>
+      <w:bookmarkEnd w:id="13"/>
     </w:p>
     <w:p>
       <w:pPr>
@@ -7751,38 +7837,38 @@
       <w:pPr>
         <w:pStyle w:val="1"/>
       </w:pPr>
-      <w:bookmarkStart w:id="15" w:name="_Toc390481013"/>
+      <w:bookmarkStart w:id="14" w:name="_Toc390534075"/>
       <w:r>
         <w:t>Use-Case View</w:t>
       </w:r>
+      <w:bookmarkEnd w:id="14"/>
+    </w:p>
+    <w:p>
+      <w:pPr>
+        <w:ind w:left="720"/>
+        <w:rPr>
+          <w:lang w:val="ru-RU"/>
+        </w:rPr>
+      </w:pPr>
+      <w:r>
+        <w:rPr>
+          <w:lang w:val="ru-RU"/>
+        </w:rPr>
+        <w:t>В данном разделе будут представлены диаграммы прецедентов, диаграммы деятельности, диаграммы последовательностей, диаграммы коопераций и взаимодействий, предварительная диаграмма классов и диаграмма состояний ключевой сущности системы – «Заказ», которые предназначены для описания основных сценариев использования системы различными пользователями и  базового описания сущностей системы.</w:t>
+      </w:r>
+    </w:p>
+    <w:p>
+      <w:pPr>
+        <w:pStyle w:val="2"/>
+        <w:rPr>
+          <w:lang w:val="ru-RU"/>
+        </w:rPr>
+      </w:pPr>
+      <w:bookmarkStart w:id="15" w:name="_Toc390534076"/>
+      <w:r>
+        <w:t>Use Case Diagrams</w:t>
+      </w:r>
       <w:bookmarkEnd w:id="15"/>
-    </w:p>
-    <w:p>
-      <w:pPr>
-        <w:ind w:left="720"/>
-        <w:rPr>
-          <w:lang w:val="ru-RU"/>
-        </w:rPr>
-      </w:pPr>
-      <w:r>
-        <w:rPr>
-          <w:lang w:val="ru-RU"/>
-        </w:rPr>
-        <w:t>В данном разделе будут представлены диаграммы прецедентов, диаграммы деятельности, диаграммы последовательностей, диаграммы коопераций и взаимодействий, предварительная диаграмма классов и диаграмма состояний ключевой сущности системы – «Заказ», которые предназначены для описания основных сценариев использования системы различными пользователями и  базового описания сущностей системы.</w:t>
-      </w:r>
-    </w:p>
-    <w:p>
-      <w:pPr>
-        <w:pStyle w:val="2"/>
-        <w:rPr>
-          <w:lang w:val="ru-RU"/>
-        </w:rPr>
-      </w:pPr>
-      <w:bookmarkStart w:id="16" w:name="_Toc390481014"/>
-      <w:r>
-        <w:t>Use Case Diagrams</w:t>
-      </w:r>
-      <w:bookmarkEnd w:id="16"/>
     </w:p>
     <w:p>
       <w:pPr>
@@ -7893,7 +7979,7 @@
       <w:pPr>
         <w:pStyle w:val="2"/>
       </w:pPr>
-      <w:bookmarkStart w:id="17" w:name="_Toc390481015"/>
+      <w:bookmarkStart w:id="16" w:name="_Toc390534077"/>
       <w:r>
         <w:lastRenderedPageBreak/>
         <w:t>Activity Diagram</w:t>
@@ -7901,7 +7987,7 @@
       <w:r>
         <w:t xml:space="preserve"> for creating order by townsman</w:t>
       </w:r>
-      <w:bookmarkEnd w:id="17"/>
+      <w:bookmarkEnd w:id="16"/>
     </w:p>
     <w:p>
       <w:pPr>
@@ -8003,7 +8089,8 @@
       <w:pPr>
         <w:pStyle w:val="2"/>
       </w:pPr>
-      <w:bookmarkStart w:id="18" w:name="_Toc390481016"/>
+      <w:bookmarkStart w:id="17" w:name="_Toc390534078"/>
+      <w:bookmarkStart w:id="18" w:name="_GoBack"/>
       <w:r>
         <w:lastRenderedPageBreak/>
         <w:t>Sequence Diagrams</w:t>
@@ -8017,7 +8104,7 @@
       <w:r>
         <w:t xml:space="preserve"> about collected nettles</w:t>
       </w:r>
-      <w:bookmarkEnd w:id="18"/>
+      <w:bookmarkEnd w:id="17"/>
     </w:p>
     <w:p>
       <w:pPr>
@@ -8051,7 +8138,7 @@
           <w:lang w:val="ru-RU" w:eastAsia="ru-RU"/>
         </w:rPr>
         <w:drawing>
-          <wp:inline distT="0" distB="0" distL="0" distR="0" wp14:anchorId="2D90D768" wp14:editId="28A48574">
+          <wp:inline distT="0" distB="0" distL="0" distR="0" wp14:anchorId="169EBBF5" wp14:editId="629D69F6">
             <wp:extent cx="7256551" cy="4962525"/>
             <wp:effectExtent l="0" t="0" r="0" b="0"/>
             <wp:docPr id="10" name="Рисунок 10"/>
@@ -8127,100 +8214,81 @@
     <w:p>
       <w:pPr>
         <w:pStyle w:val="2"/>
-        <w:rPr>
-          <w:highlight w:val="red"/>
-        </w:rPr>
-      </w:pPr>
-      <w:bookmarkStart w:id="19" w:name="_Toc390481017"/>
-      <w:r>
-        <w:rPr>
-          <w:highlight w:val="red"/>
-        </w:rPr>
+      </w:pPr>
+      <w:bookmarkStart w:id="19" w:name="_Toc390534079"/>
+      <w:bookmarkEnd w:id="18"/>
+      <w:r>
         <w:lastRenderedPageBreak/>
-        <w:t>Cooperation and Interaction Diagrams</w:t>
+        <w:t>Cooperation Diagram</w:t>
+      </w:r>
+      <w:r>
+        <w:t xml:space="preserve"> for writing instruction (description)</w:t>
+      </w:r>
+      <w:r>
+        <w:t xml:space="preserve"> for good</w:t>
+      </w:r>
+      <w:r>
+        <w:t xml:space="preserve"> </w:t>
+      </w:r>
+      <w:r>
+        <w:t>by seamstress</w:t>
       </w:r>
       <w:bookmarkEnd w:id="19"/>
     </w:p>
     <w:p>
       <w:pPr>
-        <w:keepNext/>
         <w:ind w:left="720"/>
         <w:rPr>
-          <w:b/>
-          <w:color w:val="FF0000"/>
-          <w:sz w:val="28"/>
-          <w:lang w:val="ru-RU"/>
-        </w:rPr>
-      </w:pPr>
-      <w:r>
-        <w:rPr>
-          <w:b/>
-          <w:color w:val="FF0000"/>
-          <w:sz w:val="28"/>
-          <w:lang w:val="ru-RU"/>
-        </w:rPr>
-        <w:t>Добавить готовую диаграмму по ее завершении!!!</w:t>
-      </w:r>
-    </w:p>
-    <w:p>
-      <w:pPr>
-        <w:ind w:left="720"/>
-        <w:rPr>
-          <w:lang w:val="ru-RU"/>
-        </w:rPr>
-      </w:pPr>
-    </w:p>
-    <w:p>
-      <w:pPr>
-        <w:pStyle w:val="2"/>
-      </w:pPr>
-      <w:bookmarkStart w:id="20" w:name="_Toc390481018"/>
-      <w:r>
-        <w:t>State Machine diagram</w:t>
-      </w:r>
-      <w:r>
+          <w:lang w:val="ru-RU"/>
+        </w:rPr>
+      </w:pPr>
+      <w:r>
+        <w:rPr>
+          <w:lang w:val="ru-RU"/>
+        </w:rPr>
+        <w:t>Данная диаграмма взаимодействие основных элементов системы (</w:t>
+      </w:r>
+      <w:proofErr w:type="spellStart"/>
+      <w:r>
+        <w:rPr>
+          <w:lang w:val="ru-RU"/>
+        </w:rPr>
+        <w:t>актора</w:t>
+      </w:r>
+      <w:proofErr w:type="spellEnd"/>
+      <w:r>
+        <w:rPr>
+          <w:lang w:val="ru-RU"/>
+        </w:rPr>
+        <w:t>, самой системы и хранилища данных) при написании инструкции (описания) изделия швеей (</w:t>
+      </w:r>
+      <w:proofErr w:type="gramStart"/>
+      <w:r>
+        <w:rPr>
+          <w:lang w:val="ru-RU"/>
+        </w:rPr>
+        <w:t>главный</w:t>
+      </w:r>
+      <w:proofErr w:type="gramEnd"/>
+      <w:r>
+        <w:rPr>
+          <w:lang w:val="ru-RU"/>
+        </w:rPr>
         <w:t xml:space="preserve"> </w:t>
       </w:r>
-      <w:r>
-        <w:t>for key entity “Order”</w:t>
-      </w:r>
-      <w:bookmarkEnd w:id="20"/>
-    </w:p>
-    <w:p>
-      <w:pPr>
-        <w:ind w:left="720"/>
-        <w:rPr>
-          <w:lang w:val="ru-RU"/>
-        </w:rPr>
-      </w:pPr>
-      <w:r>
-        <w:rPr>
-          <w:lang w:val="ru-RU"/>
-        </w:rPr>
-        <w:t>Ключевой сущностью системы «Иллюзия» является «Заказ» («</w:t>
-      </w:r>
-      <w:r>
-        <w:t>Order</w:t>
-      </w:r>
-      <w:r>
-        <w:rPr>
-          <w:lang w:val="ru-RU"/>
-        </w:rPr>
-        <w:t>»), так как вся система направлена на работу с ними, обеспечение их выполнения для конечных пользователей путем поочередной работы с этой сущностью всех участников процесса. В ходе этой работы состояния сущности «Заказ» изменяется, как показано на диаграмме ниже.</w:t>
-      </w:r>
-    </w:p>
-    <w:p>
-      <w:pPr>
-        <w:ind w:left="720"/>
-        <w:rPr>
-          <w:lang w:val="ru-RU"/>
-        </w:rPr>
-      </w:pPr>
-      <w:r>
-        <w:rPr>
-          <w:lang w:val="ru-RU"/>
-        </w:rPr>
-        <w:t>Остальные сущности в системе являются подчиненными этой сущности и, соответственно, каждое из состояний сущности «Заказ»  определяется агрегацией нескольких других сущностей.</w:t>
+      <w:proofErr w:type="spellStart"/>
+      <w:r>
+        <w:rPr>
+          <w:lang w:val="ru-RU"/>
+        </w:rPr>
+        <w:t>актор</w:t>
+      </w:r>
+      <w:proofErr w:type="spellEnd"/>
+      <w:r>
+        <w:rPr>
+          <w:lang w:val="ru-RU"/>
+        </w:rPr>
+        <w:t xml:space="preserve">). </w:t>
       </w:r>
     </w:p>
     <w:p>
@@ -8234,12 +8302,11 @@
           <w:noProof/>
           <w:lang w:val="ru-RU" w:eastAsia="ru-RU"/>
         </w:rPr>
-        <w:lastRenderedPageBreak/>
         <w:drawing>
-          <wp:inline distT="0" distB="0" distL="0" distR="0" wp14:anchorId="56B1FDB0" wp14:editId="055E30DE">
-            <wp:extent cx="6981825" cy="5425028"/>
-            <wp:effectExtent l="0" t="0" r="0" b="4445"/>
-            <wp:docPr id="13" name="Picture 13"/>
+          <wp:inline distT="0" distB="0" distL="0" distR="0" wp14:anchorId="693AB24F" wp14:editId="0BD77B83">
+            <wp:extent cx="7712639" cy="2505075"/>
+            <wp:effectExtent l="0" t="0" r="0" b="0"/>
+            <wp:docPr id="12" name="Рисунок 12"/>
             <wp:cNvGraphicFramePr>
               <a:graphicFrameLocks xmlns:a="http://schemas.openxmlformats.org/drawingml/2006/main" noChangeAspect="1"/>
             </wp:cNvGraphicFramePr>
@@ -8247,7 +8314,7 @@
               <a:graphicData uri="http://schemas.openxmlformats.org/drawingml/2006/picture">
                 <pic:pic xmlns:pic="http://schemas.openxmlformats.org/drawingml/2006/picture">
                   <pic:nvPicPr>
-                    <pic:cNvPr id="1" name=""/>
+                    <pic:cNvPr id="0" name=""/>
                     <pic:cNvPicPr/>
                   </pic:nvPicPr>
                   <pic:blipFill>
@@ -8259,7 +8326,7 @@
                   <pic:spPr>
                     <a:xfrm>
                       <a:off x="0" y="0"/>
-                      <a:ext cx="6986604" cy="5428741"/>
+                      <a:ext cx="7711843" cy="2504816"/>
                     </a:xfrm>
                     <a:prstGeom prst="rect">
                       <a:avLst/>
@@ -8276,9 +8343,14 @@
       <w:pPr>
         <w:pStyle w:val="af6"/>
       </w:pPr>
+      <w:proofErr w:type="spellStart"/>
       <w:r>
         <w:t>Рисунок</w:t>
       </w:r>
+      <w:proofErr w:type="spellEnd"/>
+      <w:r>
+        <w:t xml:space="preserve"> </w:t>
+      </w:r>
       <w:r>
         <w:fldChar w:fldCharType="begin"/>
       </w:r>
@@ -8301,8 +8373,25 @@
         <w:t xml:space="preserve"> - </w:t>
       </w:r>
       <w:r>
-        <w:t>State Machine Diagram for states of the entity "Order"</w:t>
-      </w:r>
+        <w:t>Cooperation Diagram for writing instruction (description) for good by seamstress</w:t>
+      </w:r>
+    </w:p>
+    <w:p/>
+    <w:p>
+      <w:pPr>
+        <w:pStyle w:val="2"/>
+      </w:pPr>
+      <w:bookmarkStart w:id="20" w:name="_Toc390534080"/>
+      <w:r>
+        <w:t>State Machine diagram</w:t>
+      </w:r>
+      <w:r>
+        <w:t xml:space="preserve"> </w:t>
+      </w:r>
+      <w:r>
+        <w:t>for key entity “Order”</w:t>
+      </w:r>
+      <w:bookmarkEnd w:id="20"/>
     </w:p>
     <w:p>
       <w:pPr>
@@ -8315,8 +8404,30 @@
         <w:rPr>
           <w:lang w:val="ru-RU"/>
         </w:rPr>
-        <w:lastRenderedPageBreak/>
-        <w:t>Кроме состояний у заказов также есть статус, который может быть изменен пользователем или аналитиком. По умолчанию статус – «Обычный». Пользователь при создании заказа или во время стадии «Обработка» может изменить его на «Срочный». На дальнейших стадиях изменения запрещены для пользователя, а аналитик может только заблокировать «Заказ». Ниже представлена диаграмма изменений состояний статуса заказа.</w:t>
+        <w:t>Ключевой сущностью системы «Иллюзия» является «Заказ» («</w:t>
+      </w:r>
+      <w:r>
+        <w:t>Order</w:t>
+      </w:r>
+      <w:r>
+        <w:rPr>
+          <w:lang w:val="ru-RU"/>
+        </w:rPr>
+        <w:t>»), так как вся система направлена на работу с ними, обеспечение их выполнения для конечных пользователей путем поочередной работы с этой сущностью всех участников процесса. В ходе этой работы состояния сущности «Заказ» изменяется, как показано на диаграмме ниже.</w:t>
+      </w:r>
+    </w:p>
+    <w:p>
+      <w:pPr>
+        <w:ind w:left="720"/>
+        <w:rPr>
+          <w:lang w:val="ru-RU"/>
+        </w:rPr>
+      </w:pPr>
+      <w:r>
+        <w:rPr>
+          <w:lang w:val="ru-RU"/>
+        </w:rPr>
+        <w:t>Остальные сущности в системе являются подчиненными этой сущности и, соответственно, каждое из состояний сущности «Заказ»  определяется агрегацией нескольких других сущностей.</w:t>
       </w:r>
     </w:p>
     <w:p>
@@ -8330,11 +8441,12 @@
           <w:noProof/>
           <w:lang w:val="ru-RU" w:eastAsia="ru-RU"/>
         </w:rPr>
+        <w:lastRenderedPageBreak/>
         <w:drawing>
-          <wp:inline distT="0" distB="0" distL="0" distR="0" wp14:anchorId="098565A8" wp14:editId="5D998990">
-            <wp:extent cx="6029325" cy="2409825"/>
-            <wp:effectExtent l="0" t="0" r="9525" b="9525"/>
-            <wp:docPr id="4" name="Picture 4"/>
+          <wp:inline distT="0" distB="0" distL="0" distR="0" wp14:anchorId="603A3DEB" wp14:editId="35664D3E">
+            <wp:extent cx="6981825" cy="5425028"/>
+            <wp:effectExtent l="0" t="0" r="0" b="4445"/>
+            <wp:docPr id="13" name="Picture 13"/>
             <wp:cNvGraphicFramePr>
               <a:graphicFrameLocks xmlns:a="http://schemas.openxmlformats.org/drawingml/2006/main" noChangeAspect="1"/>
             </wp:cNvGraphicFramePr>
@@ -8354,6 +8466,101 @@
                   <pic:spPr>
                     <a:xfrm>
                       <a:off x="0" y="0"/>
+                      <a:ext cx="6986604" cy="5428741"/>
+                    </a:xfrm>
+                    <a:prstGeom prst="rect">
+                      <a:avLst/>
+                    </a:prstGeom>
+                  </pic:spPr>
+                </pic:pic>
+              </a:graphicData>
+            </a:graphic>
+          </wp:inline>
+        </w:drawing>
+      </w:r>
+    </w:p>
+    <w:p>
+      <w:pPr>
+        <w:pStyle w:val="af6"/>
+      </w:pPr>
+      <w:r>
+        <w:t>Рисунок</w:t>
+      </w:r>
+      <w:r>
+        <w:fldChar w:fldCharType="begin"/>
+      </w:r>
+      <w:r>
+        <w:instrText xml:space="preserve"> SEQ Рисунок \* ARABIC </w:instrText>
+      </w:r>
+      <w:r>
+        <w:fldChar w:fldCharType="separate"/>
+      </w:r>
+      <w:r>
+        <w:rPr>
+          <w:noProof/>
+        </w:rPr>
+        <w:t>6</w:t>
+      </w:r>
+      <w:r>
+        <w:fldChar w:fldCharType="end"/>
+      </w:r>
+      <w:r>
+        <w:t xml:space="preserve"> - </w:t>
+      </w:r>
+      <w:r>
+        <w:t>State Machine Diagram for states of the entity "Order"</w:t>
+      </w:r>
+    </w:p>
+    <w:p>
+      <w:pPr>
+        <w:ind w:left="720"/>
+        <w:rPr>
+          <w:lang w:val="ru-RU"/>
+        </w:rPr>
+      </w:pPr>
+      <w:r>
+        <w:rPr>
+          <w:lang w:val="ru-RU"/>
+        </w:rPr>
+        <w:lastRenderedPageBreak/>
+        <w:t>Кроме состояний у заказов также есть статус, который может быть изменен пользователем или аналитиком. По умолчанию статус – «Обычный». Пользователь при создании заказа или во время стадии «Обработка» может изменить его на «Срочный». На дальнейших стадиях изменения запрещены для пользователя, а аналитик может только заблокировать «Заказ». Ниже представлена диаграмма изменений состояний статуса заказа.</w:t>
+      </w:r>
+    </w:p>
+    <w:p>
+      <w:pPr>
+        <w:keepNext/>
+        <w:ind w:left="720"/>
+        <w:jc w:val="center"/>
+      </w:pPr>
+      <w:r>
+        <w:rPr>
+          <w:noProof/>
+          <w:lang w:val="ru-RU" w:eastAsia="ru-RU"/>
+        </w:rPr>
+        <w:drawing>
+          <wp:inline distT="0" distB="0" distL="0" distR="0" wp14:anchorId="30AE1A71" wp14:editId="22392F81">
+            <wp:extent cx="6029325" cy="2409825"/>
+            <wp:effectExtent l="0" t="0" r="9525" b="9525"/>
+            <wp:docPr id="4" name="Picture 4"/>
+            <wp:cNvGraphicFramePr>
+              <a:graphicFrameLocks xmlns:a="http://schemas.openxmlformats.org/drawingml/2006/main" noChangeAspect="1"/>
+            </wp:cNvGraphicFramePr>
+            <a:graphic xmlns:a="http://schemas.openxmlformats.org/drawingml/2006/main">
+              <a:graphicData uri="http://schemas.openxmlformats.org/drawingml/2006/picture">
+                <pic:pic xmlns:pic="http://schemas.openxmlformats.org/drawingml/2006/picture">
+                  <pic:nvPicPr>
+                    <pic:cNvPr id="1" name=""/>
+                    <pic:cNvPicPr/>
+                  </pic:nvPicPr>
+                  <pic:blipFill>
+                    <a:blip r:embed="rId19"/>
+                    <a:stretch>
+                      <a:fillRect/>
+                    </a:stretch>
+                  </pic:blipFill>
+                  <pic:spPr>
+                    <a:xfrm>
+                      <a:off x="0" y="0"/>
                       <a:ext cx="6029325" cy="2409825"/>
                     </a:xfrm>
                     <a:prstGeom prst="rect">
@@ -8387,7 +8594,7 @@
         <w:rPr>
           <w:noProof/>
         </w:rPr>
-        <w:t>6</w:t>
+        <w:t>7</w:t>
       </w:r>
       <w:r>
         <w:fldChar w:fldCharType="end"/>
@@ -8876,7 +9083,7 @@
           <w:lang w:val="ru-RU"/>
         </w:rPr>
       </w:pPr>
-      <w:bookmarkStart w:id="21" w:name="_Toc390481019"/>
+      <w:bookmarkStart w:id="21" w:name="_Toc390534081"/>
       <w:r>
         <w:lastRenderedPageBreak/>
         <w:t>Preliminary</w:t>
@@ -8927,7 +9134,7 @@
           <w:lang w:val="ru-RU" w:eastAsia="ru-RU"/>
         </w:rPr>
         <w:drawing>
-          <wp:inline distT="0" distB="0" distL="0" distR="0" wp14:anchorId="663F479B" wp14:editId="24AAED89">
+          <wp:inline distT="0" distB="0" distL="0" distR="0" wp14:anchorId="06E02229" wp14:editId="5F8B3E82">
             <wp:extent cx="5169388" cy="3571875"/>
             <wp:effectExtent l="0" t="0" r="0" b="0"/>
             <wp:docPr id="11" name="Рисунок 11"/>
@@ -8942,7 +9149,7 @@
                     <pic:cNvPicPr/>
                   </pic:nvPicPr>
                   <pic:blipFill>
-                    <a:blip r:embed="rId19"/>
+                    <a:blip r:embed="rId20"/>
                     <a:stretch>
                       <a:fillRect/>
                     </a:stretch>
@@ -8988,7 +9195,7 @@
         <w:rPr>
           <w:noProof/>
         </w:rPr>
-        <w:t>7</w:t>
+        <w:t>8</w:t>
       </w:r>
       <w:r>
         <w:fldChar w:fldCharType="end"/>
@@ -9011,7 +9218,7 @@
           <w:lang w:val="ru-RU"/>
         </w:rPr>
       </w:pPr>
-      <w:bookmarkStart w:id="22" w:name="_Toc390481020"/>
+      <w:bookmarkStart w:id="22" w:name="_Toc390534082"/>
       <w:r>
         <w:t>Data Base Diagram</w:t>
       </w:r>
@@ -9044,7 +9251,7 @@
         </w:rPr>
         <w:lastRenderedPageBreak/>
         <w:drawing>
-          <wp:inline distT="0" distB="0" distL="0" distR="0" wp14:anchorId="4C676DA5" wp14:editId="36E63AB8">
+          <wp:inline distT="0" distB="0" distL="0" distR="0" wp14:anchorId="7BE9E33B" wp14:editId="56BF3EC0">
             <wp:extent cx="6398722" cy="2813184"/>
             <wp:effectExtent l="19050" t="0" r="2078" b="0"/>
             <wp:docPr id="6" name="Рисунок 1"/>
@@ -9061,7 +9268,7 @@
                     </pic:cNvPicPr>
                   </pic:nvPicPr>
                   <pic:blipFill>
-                    <a:blip r:embed="rId20"/>
+                    <a:blip r:embed="rId21"/>
                     <a:srcRect/>
                     <a:stretch>
                       <a:fillRect/>
@@ -9110,7 +9317,7 @@
         <w:rPr>
           <w:noProof/>
         </w:rPr>
-        <w:t>8</w:t>
+        <w:t>9</w:t>
       </w:r>
       <w:r>
         <w:rPr>
@@ -9126,7 +9333,7 @@
       <w:pPr>
         <w:pStyle w:val="2"/>
       </w:pPr>
-      <w:bookmarkStart w:id="23" w:name="_Toc390481021"/>
+      <w:bookmarkStart w:id="23" w:name="_Toc390534083"/>
       <w:r>
         <w:t>Use-Case Realizations</w:t>
       </w:r>
@@ -9190,7 +9397,7 @@
       <w:pPr>
         <w:pStyle w:val="1"/>
       </w:pPr>
-      <w:bookmarkStart w:id="24" w:name="_Toc390481022"/>
+      <w:bookmarkStart w:id="24" w:name="_Toc390534084"/>
       <w:r>
         <w:lastRenderedPageBreak/>
         <w:t>Logical View</w:t>
@@ -9215,7 +9422,7 @@
       <w:pPr>
         <w:pStyle w:val="2"/>
       </w:pPr>
-      <w:bookmarkStart w:id="25" w:name="_Toc390481023"/>
+      <w:bookmarkStart w:id="25" w:name="_Toc390534085"/>
       <w:r>
         <w:t>Overview</w:t>
       </w:r>
@@ -9232,7 +9439,7 @@
           <w:lang w:val="ru-RU" w:eastAsia="ru-RU"/>
         </w:rPr>
         <w:drawing>
-          <wp:inline distT="0" distB="0" distL="0" distR="0" wp14:anchorId="39676E46" wp14:editId="4FFE4D91">
+          <wp:inline distT="0" distB="0" distL="0" distR="0" wp14:anchorId="01D73062" wp14:editId="3767D0E8">
             <wp:extent cx="3480435" cy="1965325"/>
             <wp:effectExtent l="0" t="0" r="0" b="0"/>
             <wp:docPr id="2" name="Рисунок 1" descr="LayeredView"/>
@@ -9249,7 +9456,7 @@
                     </pic:cNvPicPr>
                   </pic:nvPicPr>
                   <pic:blipFill>
-                    <a:blip r:embed="rId21"/>
+                    <a:blip r:embed="rId22"/>
                     <a:srcRect l="23927" t="23015" r="21785" b="36191"/>
                     <a:stretch>
                       <a:fillRect/>
@@ -9325,7 +9532,7 @@
         <w:rPr>
           <w:noProof/>
         </w:rPr>
-        <w:t>9</w:t>
+        <w:t>10</w:t>
       </w:r>
       <w:r>
         <w:rPr>
@@ -9401,9 +9608,6 @@
     <w:p>
       <w:pPr>
         <w:ind w:left="720"/>
-        <w:rPr>
-          <w:lang w:val="ru-RU"/>
-        </w:rPr>
       </w:pPr>
       <w:r>
         <w:rPr>
@@ -9452,7 +9656,7 @@
       <w:pPr>
         <w:pStyle w:val="2"/>
       </w:pPr>
-      <w:bookmarkStart w:id="26" w:name="_Toc390481024"/>
+      <w:bookmarkStart w:id="26" w:name="_Toc390534086"/>
       <w:r>
         <w:t>Architecturally Significant Design Packages</w:t>
       </w:r>
@@ -9485,7 +9689,7 @@
         </w:rPr>
         <w:lastRenderedPageBreak/>
         <w:drawing>
-          <wp:inline distT="0" distB="0" distL="0" distR="0" wp14:anchorId="69F2A138" wp14:editId="1C1FD09D">
+          <wp:inline distT="0" distB="0" distL="0" distR="0" wp14:anchorId="24C61BB1" wp14:editId="5F2123C0">
             <wp:extent cx="3709829" cy="3858466"/>
             <wp:effectExtent l="19050" t="0" r="4921" b="0"/>
             <wp:docPr id="8" name="Рисунок 5"/>
@@ -9502,7 +9706,7 @@
                     </pic:cNvPicPr>
                   </pic:nvPicPr>
                   <pic:blipFill>
-                    <a:blip r:embed="rId22"/>
+                    <a:blip r:embed="rId23"/>
                     <a:srcRect/>
                     <a:stretch>
                       <a:fillRect/>
@@ -9556,7 +9760,7 @@
         <w:rPr>
           <w:noProof/>
         </w:rPr>
-        <w:t>10</w:t>
+        <w:t>11</w:t>
       </w:r>
       <w:r>
         <w:rPr>
@@ -9572,7 +9776,7 @@
       <w:pPr>
         <w:pStyle w:val="2"/>
       </w:pPr>
-      <w:bookmarkStart w:id="27" w:name="_Toc390481025"/>
+      <w:bookmarkStart w:id="27" w:name="_Toc390534087"/>
       <w:r>
         <w:t xml:space="preserve">Detailed Class Diagram </w:t>
       </w:r>
@@ -9652,7 +9856,7 @@
         </w:rPr>
         <w:lastRenderedPageBreak/>
         <w:drawing>
-          <wp:inline distT="0" distB="0" distL="0" distR="0" wp14:anchorId="0B92E6C3" wp14:editId="1DAB8482">
+          <wp:inline distT="0" distB="0" distL="0" distR="0" wp14:anchorId="15655D69" wp14:editId="6CBD44C2">
             <wp:extent cx="5286375" cy="3015600"/>
             <wp:effectExtent l="0" t="0" r="0" b="0"/>
             <wp:docPr id="15" name="Рисунок 15"/>
@@ -9667,7 +9871,7 @@
                     <pic:cNvPicPr/>
                   </pic:nvPicPr>
                   <pic:blipFill>
-                    <a:blip r:embed="rId23"/>
+                    <a:blip r:embed="rId24"/>
                     <a:stretch>
                       <a:fillRect/>
                     </a:stretch>
@@ -9718,7 +9922,7 @@
         <w:rPr>
           <w:noProof/>
         </w:rPr>
-        <w:t>11</w:t>
+        <w:t>12</w:t>
       </w:r>
       <w:r>
         <w:fldChar w:fldCharType="end"/>
@@ -9734,7 +9938,7 @@
           <w:highlight w:val="red"/>
         </w:rPr>
       </w:pPr>
-      <w:bookmarkStart w:id="28" w:name="_Toc390481026"/>
+      <w:bookmarkStart w:id="28" w:name="_Toc390534088"/>
       <w:r>
         <w:rPr>
           <w:highlight w:val="red"/>
@@ -9768,7 +9972,7 @@
       <w:pPr>
         <w:pStyle w:val="2"/>
       </w:pPr>
-      <w:bookmarkStart w:id="29" w:name="_Toc390481027"/>
+      <w:bookmarkStart w:id="29" w:name="_Toc390534089"/>
       <w:r>
         <w:t>State Machine Diagram for work states (role work state) of each order state</w:t>
       </w:r>
@@ -9858,7 +10062,7 @@
         </w:rPr>
         <w:lastRenderedPageBreak/>
         <w:drawing>
-          <wp:inline distT="0" distB="0" distL="0" distR="0" wp14:anchorId="58073582" wp14:editId="279CA49A">
+          <wp:inline distT="0" distB="0" distL="0" distR="0" wp14:anchorId="3403A87C" wp14:editId="0B636701">
             <wp:extent cx="4762005" cy="4322435"/>
             <wp:effectExtent l="0" t="0" r="0" b="0"/>
             <wp:docPr id="3" name="Рисунок 3"/>
@@ -9873,7 +10077,7 @@
                     <pic:cNvPicPr/>
                   </pic:nvPicPr>
                   <pic:blipFill>
-                    <a:blip r:embed="rId24"/>
+                    <a:blip r:embed="rId25"/>
                     <a:stretch>
                       <a:fillRect/>
                     </a:stretch>
@@ -9919,7 +10123,7 @@
         <w:rPr>
           <w:noProof/>
         </w:rPr>
-        <w:t>12</w:t>
+        <w:t>13</w:t>
       </w:r>
       <w:r>
         <w:fldChar w:fldCharType="end"/>
@@ -9938,7 +10142,7 @@
           <w:highlight w:val="red"/>
         </w:rPr>
       </w:pPr>
-      <w:bookmarkStart w:id="30" w:name="_Toc390481028"/>
+      <w:bookmarkStart w:id="30" w:name="_Toc390534090"/>
       <w:r>
         <w:rPr>
           <w:highlight w:val="red"/>
@@ -9976,7 +10180,7 @@
           <w:highlight w:val="red"/>
         </w:rPr>
       </w:pPr>
-      <w:bookmarkStart w:id="31" w:name="_Toc390481029"/>
+      <w:bookmarkStart w:id="31" w:name="_Toc390534091"/>
       <w:r>
         <w:rPr>
           <w:highlight w:val="red"/>
@@ -10013,7 +10217,7 @@
           <w:highlight w:val="red"/>
         </w:rPr>
       </w:pPr>
-      <w:bookmarkStart w:id="32" w:name="_Toc390481030"/>
+      <w:bookmarkStart w:id="32" w:name="_Toc390534092"/>
       <w:r>
         <w:rPr>
           <w:highlight w:val="red"/>
@@ -10083,7 +10287,7 @@
           <w:highlight w:val="red"/>
         </w:rPr>
       </w:pPr>
-      <w:bookmarkStart w:id="33" w:name="_Toc390481031"/>
+      <w:bookmarkStart w:id="33" w:name="_Toc390534093"/>
       <w:r>
         <w:rPr>
           <w:highlight w:val="red"/>
@@ -10108,7 +10312,7 @@
           <w:highlight w:val="red"/>
         </w:rPr>
       </w:pPr>
-      <w:bookmarkStart w:id="34" w:name="_Toc390481032"/>
+      <w:bookmarkStart w:id="34" w:name="_Toc390534094"/>
       <w:r>
         <w:rPr>
           <w:highlight w:val="red"/>
@@ -10160,7 +10364,7 @@
       <w:pPr>
         <w:pStyle w:val="1"/>
       </w:pPr>
-      <w:bookmarkStart w:id="35" w:name="_Toc390481033"/>
+      <w:bookmarkStart w:id="35" w:name="_Toc390534095"/>
       <w:r>
         <w:lastRenderedPageBreak/>
         <w:t>Deployment View</w:t>
@@ -10320,7 +10524,7 @@
           <w:highlight w:val="red"/>
         </w:rPr>
       </w:pPr>
-      <w:bookmarkStart w:id="36" w:name="_Toc390481034"/>
+      <w:bookmarkStart w:id="36" w:name="_Toc390534096"/>
       <w:r>
         <w:rPr>
           <w:highlight w:val="red"/>
@@ -10357,7 +10561,7 @@
           <w:highlight w:val="red"/>
         </w:rPr>
       </w:pPr>
-      <w:bookmarkStart w:id="37" w:name="_Toc390481035"/>
+      <w:bookmarkStart w:id="37" w:name="_Toc390534097"/>
       <w:r>
         <w:rPr>
           <w:highlight w:val="red"/>
@@ -10414,7 +10618,7 @@
           <w:lang w:val="ru-RU"/>
         </w:rPr>
       </w:pPr>
-      <w:bookmarkStart w:id="38" w:name="_Toc390481036"/>
+      <w:bookmarkStart w:id="38" w:name="_Toc390534098"/>
       <w:r>
         <w:lastRenderedPageBreak/>
         <w:t>Implementation View</w:t>
@@ -10439,7 +10643,7 @@
       <w:pPr>
         <w:pStyle w:val="2"/>
       </w:pPr>
-      <w:bookmarkStart w:id="39" w:name="_Toc390481037"/>
+      <w:bookmarkStart w:id="39" w:name="_Toc390534099"/>
       <w:r>
         <w:t>Overview</w:t>
       </w:r>
@@ -10829,7 +11033,7 @@
       <w:pPr>
         <w:pStyle w:val="2"/>
       </w:pPr>
-      <w:bookmarkStart w:id="40" w:name="_Toc390481038"/>
+      <w:bookmarkStart w:id="40" w:name="_Toc390534100"/>
       <w:r>
         <w:t>Layers</w:t>
       </w:r>
@@ -11080,7 +11284,7 @@
           <w:highlight w:val="red"/>
         </w:rPr>
       </w:pPr>
-      <w:bookmarkStart w:id="41" w:name="_Toc390481039"/>
+      <w:bookmarkStart w:id="41" w:name="_Toc390534101"/>
       <w:r>
         <w:rPr>
           <w:highlight w:val="red"/>
@@ -11118,7 +11322,7 @@
           <w:highlight w:val="red"/>
         </w:rPr>
       </w:pPr>
-      <w:bookmarkStart w:id="42" w:name="_Toc390481040"/>
+      <w:bookmarkStart w:id="42" w:name="_Toc390534102"/>
       <w:r>
         <w:rPr>
           <w:highlight w:val="red"/>
@@ -11155,7 +11359,7 @@
           <w:highlight w:val="red"/>
         </w:rPr>
       </w:pPr>
-      <w:bookmarkStart w:id="43" w:name="_Toc390481041"/>
+      <w:bookmarkStart w:id="43" w:name="_Toc390534103"/>
       <w:r>
         <w:rPr>
           <w:highlight w:val="red"/>
@@ -11192,7 +11396,7 @@
           <w:highlight w:val="red"/>
         </w:rPr>
       </w:pPr>
-      <w:bookmarkStart w:id="44" w:name="_Toc390481042"/>
+      <w:bookmarkStart w:id="44" w:name="_Toc390534104"/>
       <w:r>
         <w:rPr>
           <w:highlight w:val="red"/>
@@ -11226,7 +11430,7 @@
       <w:pPr>
         <w:pStyle w:val="2"/>
       </w:pPr>
-      <w:bookmarkStart w:id="45" w:name="_Toc390481043"/>
+      <w:bookmarkStart w:id="45" w:name="_Toc390534105"/>
       <w:r>
         <w:t>Class Diagram (full version)</w:t>
       </w:r>
@@ -11243,7 +11447,7 @@
           <w:lang w:val="ru-RU" w:eastAsia="ru-RU"/>
         </w:rPr>
         <w:drawing>
-          <wp:inline distT="0" distB="0" distL="0" distR="0" wp14:anchorId="3F6382C2" wp14:editId="679C2C02">
+          <wp:inline distT="0" distB="0" distL="0" distR="0" wp14:anchorId="7F734F8D" wp14:editId="05BFCB4A">
             <wp:extent cx="5964072" cy="3360773"/>
             <wp:effectExtent l="0" t="0" r="0" b="0"/>
             <wp:docPr id="14" name="Рисунок 14"/>
@@ -11258,7 +11462,7 @@
                     <pic:cNvPicPr/>
                   </pic:nvPicPr>
                   <pic:blipFill>
-                    <a:blip r:embed="rId25"/>
+                    <a:blip r:embed="rId26"/>
                     <a:stretch>
                       <a:fillRect/>
                     </a:stretch>
@@ -11307,7 +11511,7 @@
         <w:rPr>
           <w:noProof/>
         </w:rPr>
-        <w:t>13</w:t>
+        <w:t>14</w:t>
       </w:r>
       <w:r>
         <w:fldChar w:fldCharType="end"/>
@@ -11320,7 +11524,7 @@
       <w:pPr>
         <w:pStyle w:val="2"/>
       </w:pPr>
-      <w:bookmarkStart w:id="46" w:name="_Toc390481044"/>
+      <w:bookmarkStart w:id="46" w:name="_Toc390534106"/>
       <w:r>
         <w:lastRenderedPageBreak/>
         <w:t>Data Base Diagram</w:t>
@@ -11405,7 +11609,7 @@
                     </pic:cNvPicPr>
                   </pic:nvPicPr>
                   <pic:blipFill>
-                    <a:blip r:embed="rId26"/>
+                    <a:blip r:embed="rId27"/>
                     <a:srcRect/>
                     <a:stretch>
                       <a:fillRect/>
@@ -13767,7 +13971,7 @@
           <w:highlight w:val="red"/>
         </w:rPr>
       </w:pPr>
-      <w:bookmarkStart w:id="47" w:name="_Toc390481045"/>
+      <w:bookmarkStart w:id="47" w:name="_Toc390534107"/>
       <w:r>
         <w:rPr>
           <w:highlight w:val="red"/>
@@ -13805,7 +14009,7 @@
           <w:highlight w:val="red"/>
         </w:rPr>
       </w:pPr>
-      <w:bookmarkStart w:id="48" w:name="_Toc390481046"/>
+      <w:bookmarkStart w:id="48" w:name="_Toc390534108"/>
       <w:r>
         <w:rPr>
           <w:highlight w:val="red"/>
@@ -13867,7 +14071,7 @@
           <w:lang w:val="ru-RU"/>
         </w:rPr>
       </w:pPr>
-      <w:bookmarkStart w:id="49" w:name="_Toc390481047"/>
+      <w:bookmarkStart w:id="49" w:name="_Toc390534109"/>
       <w:r>
         <w:lastRenderedPageBreak/>
         <w:t>Data View</w:t>
@@ -14048,7 +14252,7 @@
       <w:pPr>
         <w:pStyle w:val="1"/>
       </w:pPr>
-      <w:bookmarkStart w:id="50" w:name="_Toc390481048"/>
+      <w:bookmarkStart w:id="50" w:name="_Toc390534110"/>
       <w:r>
         <w:t>Size and Performance</w:t>
       </w:r>
@@ -14188,7 +14392,7 @@
       <w:pPr>
         <w:pStyle w:val="1"/>
       </w:pPr>
-      <w:bookmarkStart w:id="51" w:name="_Toc390481049"/>
+      <w:bookmarkStart w:id="51" w:name="_Toc390534111"/>
       <w:r>
         <w:t>Quality</w:t>
       </w:r>
@@ -14521,10 +14725,10 @@
       </w:r>
     </w:p>
     <w:sectPr>
-      <w:headerReference w:type="default" r:id="rId27"/>
-      <w:footerReference w:type="default" r:id="rId28"/>
-      <w:headerReference w:type="first" r:id="rId29"/>
-      <w:footerReference w:type="first" r:id="rId30"/>
+      <w:headerReference w:type="default" r:id="rId28"/>
+      <w:footerReference w:type="default" r:id="rId29"/>
+      <w:headerReference w:type="first" r:id="rId30"/>
+      <w:footerReference w:type="first" r:id="rId31"/>
       <w:pgSz w:w="15840" w:h="12240" w:orient="landscape" w:code="1"/>
       <w:pgMar w:top="1440" w:right="1440" w:bottom="1440" w:left="1440" w:header="720" w:footer="720" w:gutter="0"/>
       <w:cols w:space="720"/>
@@ -14732,7 +14936,7 @@
               <w:rStyle w:val="a8"/>
               <w:noProof/>
             </w:rPr>
-            <w:t>4</w:t>
+            <w:t>28</w:t>
           </w:r>
           <w:r>
             <w:rPr>
@@ -14938,13 +15142,7 @@
             <w:rPr>
               <w:lang w:val="ru-RU"/>
             </w:rPr>
-            <w:t>1.</w:t>
-          </w:r>
-          <w:r>
-            <w:rPr>
-              <w:lang w:val="ru-RU"/>
-            </w:rPr>
-            <w:t>3</w:t>
+            <w:t>1.4</w:t>
           </w:r>
           <w:r>
             <w:t>&gt;</w:t>
@@ -14977,13 +15175,7 @@
             <w:rPr>
               <w:lang w:val="ru-RU"/>
             </w:rPr>
-            <w:t>1</w:t>
-          </w:r>
-          <w:r>
-            <w:rPr>
-              <w:lang w:val="ru-RU"/>
-            </w:rPr>
-            <w:t>4</w:t>
+            <w:t>14</w:t>
           </w:r>
           <w:r>
             <w:t>/</w:t>
@@ -17869,7 +18061,7 @@
 </file>
 
 <file path=customXml/itemProps1.xml><?xml version="1.0" encoding="utf-8"?>
-<ds:datastoreItem xmlns:ds="http://schemas.openxmlformats.org/officeDocument/2006/customXml" ds:itemID="{3BC58862-ACC8-4DC7-8EC1-2D25EF7DC01F}">
+<ds:datastoreItem xmlns:ds="http://schemas.openxmlformats.org/officeDocument/2006/customXml" ds:itemID="{535D91D3-DB89-42DC-969D-F4C25DD0937A}">
   <ds:schemaRefs>
     <ds:schemaRef ds:uri="http://schemas.openxmlformats.org/officeDocument/2006/bibliography"/>
   </ds:schemaRefs>

</xml_diff>

<commit_message>
add activity diagram to Logical View and change use case diagram
</commit_message>
<xml_diff>
--- a/RUP/Software Architecture Document.docx
+++ b/RUP/Software Architecture Document.docx
@@ -107,7 +107,7 @@
           <w:sz w:val="28"/>
           <w:lang w:val="ru-RU"/>
         </w:rPr>
-        <w:t>4</w:t>
+        <w:t>5</w:t>
       </w:r>
       <w:r>
         <w:rPr>
@@ -1853,6 +1853,112 @@
           </w:p>
         </w:tc>
       </w:tr>
+      <w:tr>
+        <w:tc>
+          <w:tcPr>
+            <w:tcW w:w="572" w:type="pct"/>
+          </w:tcPr>
+          <w:p>
+            <w:pPr>
+              <w:pStyle w:val="Tabletext"/>
+              <w:rPr>
+                <w:lang w:val="ru-RU"/>
+              </w:rPr>
+            </w:pPr>
+            <w:r>
+              <w:t>&lt;14/06/14&gt;</w:t>
+            </w:r>
+          </w:p>
+        </w:tc>
+        <w:tc>
+          <w:tcPr>
+            <w:tcW w:w="438" w:type="pct"/>
+          </w:tcPr>
+          <w:p>
+            <w:pPr>
+              <w:pStyle w:val="Tabletext"/>
+            </w:pPr>
+            <w:r>
+              <w:t>&lt;</w:t>
+            </w:r>
+            <w:r>
+              <w:rPr>
+                <w:lang w:val="ru-RU"/>
+              </w:rPr>
+              <w:t>1.5</w:t>
+            </w:r>
+            <w:r>
+              <w:t>&gt;</w:t>
+            </w:r>
+          </w:p>
+        </w:tc>
+        <w:tc>
+          <w:tcPr>
+            <w:tcW w:w="3292" w:type="pct"/>
+          </w:tcPr>
+          <w:p>
+            <w:pPr>
+              <w:pStyle w:val="afc"/>
+              <w:rPr>
+                <w:lang w:val="ru-RU"/>
+              </w:rPr>
+            </w:pPr>
+            <w:r>
+              <w:rPr>
+                <w:lang w:val="ru-RU"/>
+              </w:rPr>
+              <w:t xml:space="preserve">Добавлена диаграмма деятельности в </w:t>
+            </w:r>
+            <w:r>
+              <w:t>Logical</w:t>
+            </w:r>
+            <w:r>
+              <w:rPr>
+                <w:lang w:val="ru-RU"/>
+              </w:rPr>
+              <w:t xml:space="preserve"> </w:t>
+            </w:r>
+            <w:r>
+              <w:t>View</w:t>
+            </w:r>
+          </w:p>
+          <w:p>
+            <w:pPr>
+              <w:pStyle w:val="afc"/>
+              <w:rPr>
+                <w:lang w:val="ru-RU"/>
+              </w:rPr>
+            </w:pPr>
+            <w:r>
+              <w:rPr>
+                <w:lang w:val="ru-RU"/>
+              </w:rPr>
+              <w:t>Изменена диаграмма прецедентов</w:t>
+            </w:r>
+            <w:bookmarkStart w:id="0" w:name="_GoBack"/>
+            <w:bookmarkEnd w:id="0"/>
+          </w:p>
+        </w:tc>
+        <w:tc>
+          <w:tcPr>
+            <w:tcW w:w="698" w:type="pct"/>
+          </w:tcPr>
+          <w:p>
+            <w:pPr>
+              <w:pStyle w:val="afc"/>
+              <w:rPr>
+                <w:lang w:val="ru-RU"/>
+              </w:rPr>
+            </w:pPr>
+            <w:r>
+              <w:rPr>
+                <w:lang w:val="ru-RU"/>
+              </w:rPr>
+              <w:t>Грудина А.М.</w:t>
+            </w:r>
+          </w:p>
+        </w:tc>
+      </w:tr>
     </w:tbl>
     <w:p>
       <w:pPr>
@@ -1967,7 +2073,7 @@
         <w:rPr>
           <w:noProof/>
         </w:rPr>
-        <w:instrText xml:space="preserve"> PAGEREF _Toc390534067 \h </w:instrText>
+        <w:instrText xml:space="preserve"> PAGEREF _Toc390551577 \h </w:instrText>
       </w:r>
       <w:r>
         <w:rPr>
@@ -2045,7 +2151,7 @@
         <w:rPr>
           <w:noProof/>
         </w:rPr>
-        <w:instrText xml:space="preserve"> PAGEREF _Toc390534068 \h </w:instrText>
+        <w:instrText xml:space="preserve"> PAGEREF _Toc390551578 \h </w:instrText>
       </w:r>
       <w:r>
         <w:rPr>
@@ -2124,7 +2230,7 @@
         <w:rPr>
           <w:noProof/>
         </w:rPr>
-        <w:instrText xml:space="preserve"> PAGEREF _Toc390534069 \h </w:instrText>
+        <w:instrText xml:space="preserve"> PAGEREF _Toc390551579 \h </w:instrText>
       </w:r>
       <w:r>
         <w:rPr>
@@ -2203,7 +2309,7 @@
         <w:rPr>
           <w:noProof/>
         </w:rPr>
-        <w:instrText xml:space="preserve"> PAGEREF _Toc390534070 \h </w:instrText>
+        <w:instrText xml:space="preserve"> PAGEREF _Toc390551580 \h </w:instrText>
       </w:r>
       <w:r>
         <w:rPr>
@@ -2281,7 +2387,7 @@
         <w:rPr>
           <w:noProof/>
         </w:rPr>
-        <w:instrText xml:space="preserve"> PAGEREF _Toc390534071 \h </w:instrText>
+        <w:instrText xml:space="preserve"> PAGEREF _Toc390551581 \h </w:instrText>
       </w:r>
       <w:r>
         <w:rPr>
@@ -2360,7 +2466,7 @@
         <w:rPr>
           <w:noProof/>
         </w:rPr>
-        <w:instrText xml:space="preserve"> PAGEREF _Toc390534072 \h </w:instrText>
+        <w:instrText xml:space="preserve"> PAGEREF _Toc390551582 \h </w:instrText>
       </w:r>
       <w:r>
         <w:rPr>
@@ -2439,7 +2545,7 @@
         <w:rPr>
           <w:noProof/>
         </w:rPr>
-        <w:instrText xml:space="preserve"> PAGEREF _Toc390534073 \h </w:instrText>
+        <w:instrText xml:space="preserve"> PAGEREF _Toc390551583 \h </w:instrText>
       </w:r>
       <w:r>
         <w:rPr>
@@ -2517,7 +2623,7 @@
         <w:rPr>
           <w:noProof/>
         </w:rPr>
-        <w:instrText xml:space="preserve"> PAGEREF _Toc390534074 \h </w:instrText>
+        <w:instrText xml:space="preserve"> PAGEREF _Toc390551584 \h </w:instrText>
       </w:r>
       <w:r>
         <w:rPr>
@@ -2595,7 +2701,7 @@
         <w:rPr>
           <w:noProof/>
         </w:rPr>
-        <w:instrText xml:space="preserve"> PAGEREF _Toc390534075 \h </w:instrText>
+        <w:instrText xml:space="preserve"> PAGEREF _Toc390551585 \h </w:instrText>
       </w:r>
       <w:r>
         <w:rPr>
@@ -2674,7 +2780,7 @@
         <w:rPr>
           <w:noProof/>
         </w:rPr>
-        <w:instrText xml:space="preserve"> PAGEREF _Toc390534076 \h </w:instrText>
+        <w:instrText xml:space="preserve"> PAGEREF _Toc390551586 \h </w:instrText>
       </w:r>
       <w:r>
         <w:rPr>
@@ -2752,7 +2858,7 @@
         <w:rPr>
           <w:noProof/>
         </w:rPr>
-        <w:instrText xml:space="preserve"> PAGEREF _Toc390534077 \h </w:instrText>
+        <w:instrText xml:space="preserve"> PAGEREF _Toc390551587 \h </w:instrText>
       </w:r>
       <w:r>
         <w:rPr>
@@ -2830,7 +2936,7 @@
         <w:rPr>
           <w:noProof/>
         </w:rPr>
-        <w:instrText xml:space="preserve"> PAGEREF _Toc390534078 \h </w:instrText>
+        <w:instrText xml:space="preserve"> PAGEREF _Toc390551588 \h </w:instrText>
       </w:r>
       <w:r>
         <w:rPr>
@@ -2908,7 +3014,7 @@
         <w:rPr>
           <w:noProof/>
         </w:rPr>
-        <w:instrText xml:space="preserve"> PAGEREF _Toc390534079 \h </w:instrText>
+        <w:instrText xml:space="preserve"> PAGEREF _Toc390551589 \h </w:instrText>
       </w:r>
       <w:r>
         <w:rPr>
@@ -2986,7 +3092,7 @@
         <w:rPr>
           <w:noProof/>
         </w:rPr>
-        <w:instrText xml:space="preserve"> PAGEREF _Toc390534080 \h </w:instrText>
+        <w:instrText xml:space="preserve"> PAGEREF _Toc390551590 \h </w:instrText>
       </w:r>
       <w:r>
         <w:rPr>
@@ -3088,7 +3194,7 @@
         <w:rPr>
           <w:noProof/>
         </w:rPr>
-        <w:instrText xml:space="preserve"> PAGEREF _Toc390534081 \h </w:instrText>
+        <w:instrText xml:space="preserve"> PAGEREF _Toc390551591 \h </w:instrText>
       </w:r>
       <w:r>
         <w:rPr>
@@ -3166,7 +3272,7 @@
         <w:rPr>
           <w:noProof/>
         </w:rPr>
-        <w:instrText xml:space="preserve"> PAGEREF _Toc390534082 \h </w:instrText>
+        <w:instrText xml:space="preserve"> PAGEREF _Toc390551592 \h </w:instrText>
       </w:r>
       <w:r>
         <w:rPr>
@@ -3244,7 +3350,7 @@
         <w:rPr>
           <w:noProof/>
         </w:rPr>
-        <w:instrText xml:space="preserve"> PAGEREF _Toc390534083 \h </w:instrText>
+        <w:instrText xml:space="preserve"> PAGEREF _Toc390551593 \h </w:instrText>
       </w:r>
       <w:r>
         <w:rPr>
@@ -3322,7 +3428,7 @@
         <w:rPr>
           <w:noProof/>
         </w:rPr>
-        <w:instrText xml:space="preserve"> PAGEREF _Toc390534084 \h </w:instrText>
+        <w:instrText xml:space="preserve"> PAGEREF _Toc390551594 \h </w:instrText>
       </w:r>
       <w:r>
         <w:rPr>
@@ -3400,7 +3506,7 @@
         <w:rPr>
           <w:noProof/>
         </w:rPr>
-        <w:instrText xml:space="preserve"> PAGEREF _Toc390534085 \h </w:instrText>
+        <w:instrText xml:space="preserve"> PAGEREF _Toc390551595 \h </w:instrText>
       </w:r>
       <w:r>
         <w:rPr>
@@ -3478,7 +3584,7 @@
         <w:rPr>
           <w:noProof/>
         </w:rPr>
-        <w:instrText xml:space="preserve"> PAGEREF _Toc390534086 \h </w:instrText>
+        <w:instrText xml:space="preserve"> PAGEREF _Toc390551596 \h </w:instrText>
       </w:r>
       <w:r>
         <w:rPr>
@@ -3556,7 +3662,7 @@
         <w:rPr>
           <w:noProof/>
         </w:rPr>
-        <w:instrText xml:space="preserve"> PAGEREF _Toc390534087 \h </w:instrText>
+        <w:instrText xml:space="preserve"> PAGEREF _Toc390551597 \h </w:instrText>
       </w:r>
       <w:r>
         <w:rPr>
@@ -3618,7 +3724,7 @@
           <w:noProof/>
           <w:highlight w:val="red"/>
         </w:rPr>
-        <w:t>Activity Diagram</w:t>
+        <w:t>Package Diagram</w:t>
       </w:r>
       <w:r>
         <w:rPr>
@@ -3636,7 +3742,7 @@
         <w:rPr>
           <w:noProof/>
         </w:rPr>
-        <w:instrText xml:space="preserve"> PAGEREF _Toc390534088 \h </w:instrText>
+        <w:instrText xml:space="preserve"> PAGEREF _Toc390551598 \h </w:instrText>
       </w:r>
       <w:r>
         <w:rPr>
@@ -3696,7 +3802,7 @@
         <w:rPr>
           <w:noProof/>
         </w:rPr>
-        <w:t>State Machine Diagram for work states (role work state) of each order state</w:t>
+        <w:t>Activity Diagram for suspension order running by analyst</w:t>
       </w:r>
       <w:r>
         <w:rPr>
@@ -3714,7 +3820,7 @@
         <w:rPr>
           <w:noProof/>
         </w:rPr>
-        <w:instrText xml:space="preserve"> PAGEREF _Toc390534089 \h </w:instrText>
+        <w:instrText xml:space="preserve"> PAGEREF _Toc390551599 \h </w:instrText>
       </w:r>
       <w:r>
         <w:rPr>
@@ -3757,7 +3863,6 @@
       <w:r>
         <w:rPr>
           <w:noProof/>
-          <w:highlight w:val="red"/>
         </w:rPr>
         <w:t>5.6</w:t>
       </w:r>
@@ -3774,9 +3879,8 @@
       <w:r>
         <w:rPr>
           <w:noProof/>
-          <w:highlight w:val="red"/>
-        </w:rPr>
-        <w:t>Sequence Diagram</w:t>
+        </w:rPr>
+        <w:t>State Machine Diagram for work states (role work state) of each order state</w:t>
       </w:r>
       <w:r>
         <w:rPr>
@@ -3794,7 +3898,7 @@
         <w:rPr>
           <w:noProof/>
         </w:rPr>
-        <w:instrText xml:space="preserve"> PAGEREF _Toc390534090 \h </w:instrText>
+        <w:instrText xml:space="preserve"> PAGEREF _Toc390551600 \h </w:instrText>
       </w:r>
       <w:r>
         <w:rPr>
@@ -3856,7 +3960,7 @@
           <w:noProof/>
           <w:highlight w:val="red"/>
         </w:rPr>
-        <w:t>Cooperation Diagram</w:t>
+        <w:t>Sequence Diagram</w:t>
       </w:r>
       <w:r>
         <w:rPr>
@@ -3874,7 +3978,7 @@
         <w:rPr>
           <w:noProof/>
         </w:rPr>
-        <w:instrText xml:space="preserve"> PAGEREF _Toc390534091 \h </w:instrText>
+        <w:instrText xml:space="preserve"> PAGEREF _Toc390551601 \h </w:instrText>
       </w:r>
       <w:r>
         <w:rPr>
@@ -3891,7 +3995,7 @@
         <w:rPr>
           <w:noProof/>
         </w:rPr>
-        <w:t>20</w:t>
+        <w:t>21</w:t>
       </w:r>
       <w:r>
         <w:rPr>
@@ -3936,7 +4040,7 @@
           <w:noProof/>
           <w:highlight w:val="red"/>
         </w:rPr>
-        <w:t>Package Diagram</w:t>
+        <w:t>Cooperation Diagram</w:t>
       </w:r>
       <w:r>
         <w:rPr>
@@ -3954,7 +4058,7 @@
         <w:rPr>
           <w:noProof/>
         </w:rPr>
-        <w:instrText xml:space="preserve"> PAGEREF _Toc390534092 \h </w:instrText>
+        <w:instrText xml:space="preserve"> PAGEREF _Toc390551602 \h </w:instrText>
       </w:r>
       <w:r>
         <w:rPr>
@@ -3971,7 +4075,7 @@
         <w:rPr>
           <w:noProof/>
         </w:rPr>
-        <w:t>20</w:t>
+        <w:t>21</w:t>
       </w:r>
       <w:r>
         <w:rPr>
@@ -4034,7 +4138,7 @@
         <w:rPr>
           <w:noProof/>
         </w:rPr>
-        <w:instrText xml:space="preserve"> PAGEREF _Toc390534093 \h </w:instrText>
+        <w:instrText xml:space="preserve"> PAGEREF _Toc390551603 \h </w:instrText>
       </w:r>
       <w:r>
         <w:rPr>
@@ -4051,7 +4155,7 @@
         <w:rPr>
           <w:noProof/>
         </w:rPr>
-        <w:t>21</w:t>
+        <w:t>22</w:t>
       </w:r>
       <w:r>
         <w:rPr>
@@ -4114,7 +4218,7 @@
         <w:rPr>
           <w:noProof/>
         </w:rPr>
-        <w:instrText xml:space="preserve"> PAGEREF _Toc390534094 \h </w:instrText>
+        <w:instrText xml:space="preserve"> PAGEREF _Toc390551604 \h </w:instrText>
       </w:r>
       <w:r>
         <w:rPr>
@@ -4131,7 +4235,7 @@
         <w:rPr>
           <w:noProof/>
         </w:rPr>
-        <w:t>21</w:t>
+        <w:t>22</w:t>
       </w:r>
       <w:r>
         <w:rPr>
@@ -4193,7 +4297,7 @@
         <w:rPr>
           <w:noProof/>
         </w:rPr>
-        <w:instrText xml:space="preserve"> PAGEREF _Toc390534095 \h </w:instrText>
+        <w:instrText xml:space="preserve"> PAGEREF _Toc390551605 \h </w:instrText>
       </w:r>
       <w:r>
         <w:rPr>
@@ -4210,7 +4314,7 @@
         <w:rPr>
           <w:noProof/>
         </w:rPr>
-        <w:t>22</w:t>
+        <w:t>23</w:t>
       </w:r>
       <w:r>
         <w:rPr>
@@ -4273,7 +4377,7 @@
         <w:rPr>
           <w:noProof/>
         </w:rPr>
-        <w:instrText xml:space="preserve"> PAGEREF _Toc390534096 \h </w:instrText>
+        <w:instrText xml:space="preserve"> PAGEREF _Toc390551606 \h </w:instrText>
       </w:r>
       <w:r>
         <w:rPr>
@@ -4290,7 +4394,7 @@
         <w:rPr>
           <w:noProof/>
         </w:rPr>
-        <w:t>22</w:t>
+        <w:t>23</w:t>
       </w:r>
       <w:r>
         <w:rPr>
@@ -4353,7 +4457,7 @@
         <w:rPr>
           <w:noProof/>
         </w:rPr>
-        <w:instrText xml:space="preserve"> PAGEREF _Toc390534097 \h </w:instrText>
+        <w:instrText xml:space="preserve"> PAGEREF _Toc390551607 \h </w:instrText>
       </w:r>
       <w:r>
         <w:rPr>
@@ -4370,7 +4474,7 @@
         <w:rPr>
           <w:noProof/>
         </w:rPr>
-        <w:t>22</w:t>
+        <w:t>23</w:t>
       </w:r>
       <w:r>
         <w:rPr>
@@ -4431,7 +4535,7 @@
         <w:rPr>
           <w:noProof/>
         </w:rPr>
-        <w:instrText xml:space="preserve"> PAGEREF _Toc390534098 \h </w:instrText>
+        <w:instrText xml:space="preserve"> PAGEREF _Toc390551608 \h </w:instrText>
       </w:r>
       <w:r>
         <w:rPr>
@@ -4448,7 +4552,7 @@
         <w:rPr>
           <w:noProof/>
         </w:rPr>
-        <w:t>23</w:t>
+        <w:t>24</w:t>
       </w:r>
       <w:r>
         <w:rPr>
@@ -4509,7 +4613,7 @@
         <w:rPr>
           <w:noProof/>
         </w:rPr>
-        <w:instrText xml:space="preserve"> PAGEREF _Toc390534099 \h </w:instrText>
+        <w:instrText xml:space="preserve"> PAGEREF _Toc390551609 \h </w:instrText>
       </w:r>
       <w:r>
         <w:rPr>
@@ -4526,7 +4630,7 @@
         <w:rPr>
           <w:noProof/>
         </w:rPr>
-        <w:t>23</w:t>
+        <w:t>24</w:t>
       </w:r>
       <w:r>
         <w:rPr>
@@ -4587,7 +4691,7 @@
         <w:rPr>
           <w:noProof/>
         </w:rPr>
-        <w:instrText xml:space="preserve"> PAGEREF _Toc390534100 \h </w:instrText>
+        <w:instrText xml:space="preserve"> PAGEREF _Toc390551610 \h </w:instrText>
       </w:r>
       <w:r>
         <w:rPr>
@@ -4604,7 +4708,7 @@
         <w:rPr>
           <w:noProof/>
         </w:rPr>
-        <w:t>23</w:t>
+        <w:t>24</w:t>
       </w:r>
       <w:r>
         <w:rPr>
@@ -4667,7 +4771,7 @@
         <w:rPr>
           <w:noProof/>
         </w:rPr>
-        <w:instrText xml:space="preserve"> PAGEREF _Toc390534101 \h </w:instrText>
+        <w:instrText xml:space="preserve"> PAGEREF _Toc390551611 \h </w:instrText>
       </w:r>
       <w:r>
         <w:rPr>
@@ -4684,7 +4788,7 @@
         <w:rPr>
           <w:noProof/>
         </w:rPr>
-        <w:t>24</w:t>
+        <w:t>25</w:t>
       </w:r>
       <w:r>
         <w:rPr>
@@ -4747,7 +4851,7 @@
         <w:rPr>
           <w:noProof/>
         </w:rPr>
-        <w:instrText xml:space="preserve"> PAGEREF _Toc390534102 \h </w:instrText>
+        <w:instrText xml:space="preserve"> PAGEREF _Toc390551612 \h </w:instrText>
       </w:r>
       <w:r>
         <w:rPr>
@@ -4764,7 +4868,7 @@
         <w:rPr>
           <w:noProof/>
         </w:rPr>
-        <w:t>24</w:t>
+        <w:t>25</w:t>
       </w:r>
       <w:r>
         <w:rPr>
@@ -4827,7 +4931,7 @@
         <w:rPr>
           <w:noProof/>
         </w:rPr>
-        <w:instrText xml:space="preserve"> PAGEREF _Toc390534103 \h </w:instrText>
+        <w:instrText xml:space="preserve"> PAGEREF _Toc390551613 \h </w:instrText>
       </w:r>
       <w:r>
         <w:rPr>
@@ -4844,7 +4948,7 @@
         <w:rPr>
           <w:noProof/>
         </w:rPr>
-        <w:t>24</w:t>
+        <w:t>25</w:t>
       </w:r>
       <w:r>
         <w:rPr>
@@ -4907,7 +5011,7 @@
         <w:rPr>
           <w:noProof/>
         </w:rPr>
-        <w:instrText xml:space="preserve"> PAGEREF _Toc390534104 \h </w:instrText>
+        <w:instrText xml:space="preserve"> PAGEREF _Toc390551614 \h </w:instrText>
       </w:r>
       <w:r>
         <w:rPr>
@@ -4924,7 +5028,7 @@
         <w:rPr>
           <w:noProof/>
         </w:rPr>
-        <w:t>24</w:t>
+        <w:t>25</w:t>
       </w:r>
       <w:r>
         <w:rPr>
@@ -4985,7 +5089,7 @@
         <w:rPr>
           <w:noProof/>
         </w:rPr>
-        <w:instrText xml:space="preserve"> PAGEREF _Toc390534105 \h </w:instrText>
+        <w:instrText xml:space="preserve"> PAGEREF _Toc390551615 \h </w:instrText>
       </w:r>
       <w:r>
         <w:rPr>
@@ -5002,7 +5106,7 @@
         <w:rPr>
           <w:noProof/>
         </w:rPr>
-        <w:t>24</w:t>
+        <w:t>25</w:t>
       </w:r>
       <w:r>
         <w:rPr>
@@ -5063,7 +5167,7 @@
         <w:rPr>
           <w:noProof/>
         </w:rPr>
-        <w:instrText xml:space="preserve"> PAGEREF _Toc390534106 \h </w:instrText>
+        <w:instrText xml:space="preserve"> PAGEREF _Toc390551616 \h </w:instrText>
       </w:r>
       <w:r>
         <w:rPr>
@@ -5080,7 +5184,7 @@
         <w:rPr>
           <w:noProof/>
         </w:rPr>
-        <w:t>25</w:t>
+        <w:t>26</w:t>
       </w:r>
       <w:r>
         <w:rPr>
@@ -5143,7 +5247,7 @@
         <w:rPr>
           <w:noProof/>
         </w:rPr>
-        <w:instrText xml:space="preserve"> PAGEREF _Toc390534107 \h </w:instrText>
+        <w:instrText xml:space="preserve"> PAGEREF _Toc390551617 \h </w:instrText>
       </w:r>
       <w:r>
         <w:rPr>
@@ -5160,7 +5264,7 @@
         <w:rPr>
           <w:noProof/>
         </w:rPr>
-        <w:t>27</w:t>
+        <w:t>28</w:t>
       </w:r>
       <w:r>
         <w:rPr>
@@ -5223,7 +5327,7 @@
         <w:rPr>
           <w:noProof/>
         </w:rPr>
-        <w:instrText xml:space="preserve"> PAGEREF _Toc390534108 \h </w:instrText>
+        <w:instrText xml:space="preserve"> PAGEREF _Toc390551618 \h </w:instrText>
       </w:r>
       <w:r>
         <w:rPr>
@@ -5240,7 +5344,7 @@
         <w:rPr>
           <w:noProof/>
         </w:rPr>
-        <w:t>27</w:t>
+        <w:t>28</w:t>
       </w:r>
       <w:r>
         <w:rPr>
@@ -5301,7 +5405,7 @@
         <w:rPr>
           <w:noProof/>
         </w:rPr>
-        <w:instrText xml:space="preserve"> PAGEREF _Toc390534109 \h </w:instrText>
+        <w:instrText xml:space="preserve"> PAGEREF _Toc390551619 \h </w:instrText>
       </w:r>
       <w:r>
         <w:rPr>
@@ -5318,7 +5422,7 @@
         <w:rPr>
           <w:noProof/>
         </w:rPr>
-        <w:t>28</w:t>
+        <w:t>29</w:t>
       </w:r>
       <w:r>
         <w:rPr>
@@ -5379,7 +5483,7 @@
         <w:rPr>
           <w:noProof/>
         </w:rPr>
-        <w:instrText xml:space="preserve"> PAGEREF _Toc390534110 \h </w:instrText>
+        <w:instrText xml:space="preserve"> PAGEREF _Toc390551620 \h </w:instrText>
       </w:r>
       <w:r>
         <w:rPr>
@@ -5396,7 +5500,7 @@
         <w:rPr>
           <w:noProof/>
         </w:rPr>
-        <w:t>28</w:t>
+        <w:t>29</w:t>
       </w:r>
       <w:r>
         <w:rPr>
@@ -5457,7 +5561,7 @@
         <w:rPr>
           <w:noProof/>
         </w:rPr>
-        <w:instrText xml:space="preserve"> PAGEREF _Toc390534111 \h </w:instrText>
+        <w:instrText xml:space="preserve"> PAGEREF _Toc390551621 \h </w:instrText>
       </w:r>
       <w:r>
         <w:rPr>
@@ -5474,7 +5578,7 @@
         <w:rPr>
           <w:noProof/>
         </w:rPr>
-        <w:t>28</w:t>
+        <w:t>29</w:t>
       </w:r>
       <w:r>
         <w:rPr>
@@ -5503,13 +5607,13 @@
       <w:pPr>
         <w:pStyle w:val="1"/>
       </w:pPr>
-      <w:bookmarkStart w:id="0" w:name="_Toc456598586"/>
-      <w:bookmarkStart w:id="1" w:name="_Toc390534067"/>
+      <w:bookmarkStart w:id="1" w:name="_Toc456598586"/>
+      <w:bookmarkStart w:id="2" w:name="_Toc390551577"/>
       <w:r>
         <w:t>Introduction</w:t>
       </w:r>
-      <w:bookmarkEnd w:id="0"/>
       <w:bookmarkEnd w:id="1"/>
+      <w:bookmarkEnd w:id="2"/>
     </w:p>
     <w:p>
       <w:pPr>
@@ -5529,13 +5633,13 @@
       <w:pPr>
         <w:pStyle w:val="2"/>
       </w:pPr>
-      <w:bookmarkStart w:id="2" w:name="_Toc456598587"/>
-      <w:bookmarkStart w:id="3" w:name="_Toc390534068"/>
+      <w:bookmarkStart w:id="3" w:name="_Toc456598587"/>
+      <w:bookmarkStart w:id="4" w:name="_Toc390551578"/>
       <w:r>
         <w:t>Purpose</w:t>
       </w:r>
-      <w:bookmarkEnd w:id="2"/>
       <w:bookmarkEnd w:id="3"/>
+      <w:bookmarkEnd w:id="4"/>
     </w:p>
     <w:p>
       <w:pPr>
@@ -5544,7 +5648,7 @@
           <w:lang w:val="ru-RU"/>
         </w:rPr>
       </w:pPr>
-      <w:bookmarkStart w:id="4" w:name="_Toc456598588"/>
+      <w:bookmarkStart w:id="5" w:name="_Toc456598588"/>
       <w:r>
         <w:rPr>
           <w:lang w:val="ru-RU"/>
@@ -5797,12 +5901,12 @@
           <w:lang w:val="ru-RU"/>
         </w:rPr>
       </w:pPr>
-      <w:bookmarkStart w:id="5" w:name="_Toc390534069"/>
+      <w:bookmarkStart w:id="6" w:name="_Toc390551579"/>
       <w:r>
         <w:t>Scope</w:t>
       </w:r>
-      <w:bookmarkEnd w:id="4"/>
       <w:bookmarkEnd w:id="5"/>
+      <w:bookmarkEnd w:id="6"/>
     </w:p>
     <w:p>
       <w:pPr>
@@ -5967,14 +6071,14 @@
           <w:lang w:val="ru-RU"/>
         </w:rPr>
       </w:pPr>
-      <w:bookmarkStart w:id="6" w:name="_Toc456598589"/>
-      <w:bookmarkStart w:id="7" w:name="_Toc390534070"/>
+      <w:bookmarkStart w:id="7" w:name="_Toc456598589"/>
+      <w:bookmarkStart w:id="8" w:name="_Toc390551580"/>
       <w:r>
         <w:lastRenderedPageBreak/>
         <w:t>Definitions, Acronyms, and Abbreviations</w:t>
       </w:r>
-      <w:bookmarkEnd w:id="6"/>
       <w:bookmarkEnd w:id="7"/>
+      <w:bookmarkEnd w:id="8"/>
     </w:p>
     <w:p>
       <w:pPr>
@@ -6040,13 +6144,13 @@
       <w:pPr>
         <w:pStyle w:val="2"/>
       </w:pPr>
-      <w:bookmarkStart w:id="8" w:name="_Toc456598590"/>
-      <w:bookmarkStart w:id="9" w:name="_Toc390534071"/>
+      <w:bookmarkStart w:id="9" w:name="_Toc456598590"/>
+      <w:bookmarkStart w:id="10" w:name="_Toc390551581"/>
       <w:r>
         <w:t>References</w:t>
       </w:r>
-      <w:bookmarkEnd w:id="8"/>
       <w:bookmarkEnd w:id="9"/>
+      <w:bookmarkEnd w:id="10"/>
     </w:p>
     <w:p>
       <w:pPr>
@@ -6055,7 +6159,7 @@
           <w:rFonts w:ascii="Arial" w:hAnsi="Arial" w:cs="Arial"/>
         </w:rPr>
       </w:pPr>
-      <w:bookmarkStart w:id="10" w:name="_Toc456598591"/>
+      <w:bookmarkStart w:id="11" w:name="_Toc456598591"/>
       <w:r>
         <w:rPr>
           <w:rFonts w:ascii="Arial" w:hAnsi="Arial" w:cs="Arial"/>
@@ -6324,12 +6428,12 @@
           <w:lang w:val="ru-RU"/>
         </w:rPr>
       </w:pPr>
-      <w:bookmarkStart w:id="11" w:name="_Toc390534072"/>
+      <w:bookmarkStart w:id="12" w:name="_Toc390551582"/>
       <w:r>
         <w:t>Overview</w:t>
       </w:r>
-      <w:bookmarkEnd w:id="10"/>
       <w:bookmarkEnd w:id="11"/>
+      <w:bookmarkEnd w:id="12"/>
     </w:p>
     <w:p>
       <w:pPr>
@@ -6352,11 +6456,11 @@
           <w:lang w:val="ru-RU"/>
         </w:rPr>
       </w:pPr>
-      <w:bookmarkStart w:id="12" w:name="_Toc390534073"/>
+      <w:bookmarkStart w:id="13" w:name="_Toc390551583"/>
       <w:r>
         <w:t>Architectural Representation</w:t>
       </w:r>
-      <w:bookmarkEnd w:id="12"/>
+      <w:bookmarkEnd w:id="13"/>
     </w:p>
     <w:p>
       <w:pPr>
@@ -6855,7 +6959,7 @@
         <w:tc>
           <w:tcPr>
             <w:tcW w:w="0" w:type="auto"/>
-            <w:shd w:val="clear" w:color="auto" w:fill="C0504D" w:themeFill="accent2"/>
+            <w:shd w:val="clear" w:color="auto" w:fill="92D050"/>
           </w:tcPr>
           <w:p>
             <w:r>
@@ -7560,11 +7664,11 @@
       <w:pPr>
         <w:pStyle w:val="1"/>
       </w:pPr>
-      <w:bookmarkStart w:id="13" w:name="_Toc390534074"/>
+      <w:bookmarkStart w:id="14" w:name="_Toc390551584"/>
       <w:r>
         <w:t>Architectural Goals and Constraints</w:t>
       </w:r>
-      <w:bookmarkEnd w:id="13"/>
+      <w:bookmarkEnd w:id="14"/>
     </w:p>
     <w:p>
       <w:pPr>
@@ -7837,11 +7941,11 @@
       <w:pPr>
         <w:pStyle w:val="1"/>
       </w:pPr>
-      <w:bookmarkStart w:id="14" w:name="_Toc390534075"/>
+      <w:bookmarkStart w:id="15" w:name="_Toc390551585"/>
       <w:r>
         <w:t>Use-Case View</w:t>
       </w:r>
-      <w:bookmarkEnd w:id="14"/>
+      <w:bookmarkEnd w:id="15"/>
     </w:p>
     <w:p>
       <w:pPr>
@@ -7864,11 +7968,11 @@
           <w:lang w:val="ru-RU"/>
         </w:rPr>
       </w:pPr>
-      <w:bookmarkStart w:id="15" w:name="_Toc390534076"/>
+      <w:bookmarkStart w:id="16" w:name="_Toc390551586"/>
       <w:r>
         <w:t>Use Case Diagrams</w:t>
       </w:r>
-      <w:bookmarkEnd w:id="15"/>
+      <w:bookmarkEnd w:id="16"/>
     </w:p>
     <w:p>
       <w:pPr>
@@ -7897,10 +8001,10 @@
         </w:rPr>
         <w:lastRenderedPageBreak/>
         <w:drawing>
-          <wp:inline distT="0" distB="0" distL="0" distR="0" wp14:anchorId="31C4C099" wp14:editId="641D8D30">
-            <wp:extent cx="8229600" cy="4694814"/>
+          <wp:inline distT="0" distB="0" distL="0" distR="0" wp14:anchorId="4548C64B" wp14:editId="224B6ADC">
+            <wp:extent cx="8063112" cy="5172075"/>
             <wp:effectExtent l="0" t="0" r="0" b="0"/>
-            <wp:docPr id="5" name="Рисунок 5"/>
+            <wp:docPr id="17" name="Рисунок 17"/>
             <wp:cNvGraphicFramePr>
               <a:graphicFrameLocks xmlns:a="http://schemas.openxmlformats.org/drawingml/2006/main" noChangeAspect="1"/>
             </wp:cNvGraphicFramePr>
@@ -7911,27 +8015,20 @@
                     <pic:cNvPr id="0" name=""/>
                     <pic:cNvPicPr/>
                   </pic:nvPicPr>
-                  <pic:blipFill rotWithShape="1">
+                  <pic:blipFill>
                     <a:blip r:embed="rId14"/>
-                    <a:srcRect l="7442" t="9847" r="10347" b="6770"/>
-                    <a:stretch/>
+                    <a:stretch>
+                      <a:fillRect/>
+                    </a:stretch>
                   </pic:blipFill>
-                  <pic:spPr bwMode="auto">
+                  <pic:spPr>
                     <a:xfrm>
                       <a:off x="0" y="0"/>
-                      <a:ext cx="8229600" cy="4694814"/>
+                      <a:ext cx="8074156" cy="5179159"/>
                     </a:xfrm>
                     <a:prstGeom prst="rect">
                       <a:avLst/>
                     </a:prstGeom>
-                    <a:ln>
-                      <a:noFill/>
-                    </a:ln>
-                    <a:extLst>
-                      <a:ext uri="{53640926-AAD7-44D8-BBD7-CCE9431645EC}">
-                        <a14:shadowObscured xmlns:a14="http://schemas.microsoft.com/office/drawing/2010/main"/>
-                      </a:ext>
-                    </a:extLst>
                   </pic:spPr>
                 </pic:pic>
               </a:graphicData>
@@ -7979,7 +8076,7 @@
       <w:pPr>
         <w:pStyle w:val="2"/>
       </w:pPr>
-      <w:bookmarkStart w:id="16" w:name="_Toc390534077"/>
+      <w:bookmarkStart w:id="17" w:name="_Toc390551587"/>
       <w:r>
         <w:lastRenderedPageBreak/>
         <w:t>Activity Diagram</w:t>
@@ -7987,7 +8084,7 @@
       <w:r>
         <w:t xml:space="preserve"> for creating order by townsman</w:t>
       </w:r>
-      <w:bookmarkEnd w:id="16"/>
+      <w:bookmarkEnd w:id="17"/>
     </w:p>
     <w:p>
       <w:pPr>
@@ -8089,8 +8186,7 @@
       <w:pPr>
         <w:pStyle w:val="2"/>
       </w:pPr>
-      <w:bookmarkStart w:id="17" w:name="_Toc390534078"/>
-      <w:bookmarkStart w:id="18" w:name="_GoBack"/>
+      <w:bookmarkStart w:id="18" w:name="_Toc390551588"/>
       <w:r>
         <w:lastRenderedPageBreak/>
         <w:t>Sequence Diagrams</w:t>
@@ -8104,7 +8200,7 @@
       <w:r>
         <w:t xml:space="preserve"> about collected nettles</w:t>
       </w:r>
-      <w:bookmarkEnd w:id="17"/>
+      <w:bookmarkEnd w:id="18"/>
     </w:p>
     <w:p>
       <w:pPr>
@@ -8215,8 +8311,7 @@
       <w:pPr>
         <w:pStyle w:val="2"/>
       </w:pPr>
-      <w:bookmarkStart w:id="19" w:name="_Toc390534079"/>
-      <w:bookmarkEnd w:id="18"/>
+      <w:bookmarkStart w:id="19" w:name="_Toc390551589"/>
       <w:r>
         <w:lastRenderedPageBreak/>
         <w:t>Cooperation Diagram</w:t>
@@ -8381,7 +8476,7 @@
       <w:pPr>
         <w:pStyle w:val="2"/>
       </w:pPr>
-      <w:bookmarkStart w:id="20" w:name="_Toc390534080"/>
+      <w:bookmarkStart w:id="20" w:name="_Toc390551590"/>
       <w:r>
         <w:t>State Machine diagram</w:t>
       </w:r>
@@ -9083,7 +9178,7 @@
           <w:lang w:val="ru-RU"/>
         </w:rPr>
       </w:pPr>
-      <w:bookmarkStart w:id="21" w:name="_Toc390534081"/>
+      <w:bookmarkStart w:id="21" w:name="_Toc390551591"/>
       <w:r>
         <w:lastRenderedPageBreak/>
         <w:t>Preliminary</w:t>
@@ -9218,7 +9313,7 @@
           <w:lang w:val="ru-RU"/>
         </w:rPr>
       </w:pPr>
-      <w:bookmarkStart w:id="22" w:name="_Toc390534082"/>
+      <w:bookmarkStart w:id="22" w:name="_Toc390551592"/>
       <w:r>
         <w:t>Data Base Diagram</w:t>
       </w:r>
@@ -9333,7 +9428,7 @@
       <w:pPr>
         <w:pStyle w:val="2"/>
       </w:pPr>
-      <w:bookmarkStart w:id="23" w:name="_Toc390534083"/>
+      <w:bookmarkStart w:id="23" w:name="_Toc390551593"/>
       <w:r>
         <w:t>Use-Case Realizations</w:t>
       </w:r>
@@ -9397,7 +9492,7 @@
       <w:pPr>
         <w:pStyle w:val="1"/>
       </w:pPr>
-      <w:bookmarkStart w:id="24" w:name="_Toc390534084"/>
+      <w:bookmarkStart w:id="24" w:name="_Toc390551594"/>
       <w:r>
         <w:lastRenderedPageBreak/>
         <w:t>Logical View</w:t>
@@ -9422,7 +9517,7 @@
       <w:pPr>
         <w:pStyle w:val="2"/>
       </w:pPr>
-      <w:bookmarkStart w:id="25" w:name="_Toc390534085"/>
+      <w:bookmarkStart w:id="25" w:name="_Toc390551595"/>
       <w:r>
         <w:t>Overview</w:t>
       </w:r>
@@ -9656,7 +9751,7 @@
       <w:pPr>
         <w:pStyle w:val="2"/>
       </w:pPr>
-      <w:bookmarkStart w:id="26" w:name="_Toc390534086"/>
+      <w:bookmarkStart w:id="26" w:name="_Toc390551596"/>
       <w:r>
         <w:t>Architecturally Significant Design Packages</w:t>
       </w:r>
@@ -9776,7 +9871,7 @@
       <w:pPr>
         <w:pStyle w:val="2"/>
       </w:pPr>
-      <w:bookmarkStart w:id="27" w:name="_Toc390534087"/>
+      <w:bookmarkStart w:id="27" w:name="_Toc390551597"/>
       <w:r>
         <w:t xml:space="preserve">Detailed Class Diagram </w:t>
       </w:r>
@@ -9895,11 +9990,6 @@
     <w:p>
       <w:pPr>
         <w:pStyle w:val="af6"/>
-        <w:rPr>
-          <w:b w:val="0"/>
-          <w:color w:val="FF0000"/>
-          <w:sz w:val="28"/>
-        </w:rPr>
       </w:pPr>
       <w:proofErr w:type="spellStart"/>
       <w:r>
@@ -9938,12 +10028,12 @@
           <w:highlight w:val="red"/>
         </w:rPr>
       </w:pPr>
-      <w:bookmarkStart w:id="28" w:name="_Toc390534088"/>
+      <w:bookmarkStart w:id="28" w:name="_Toc390551598"/>
       <w:r>
         <w:rPr>
           <w:highlight w:val="red"/>
         </w:rPr>
-        <w:t>Activity Diagram</w:t>
+        <w:t>Package Diagram</w:t>
       </w:r>
       <w:bookmarkEnd w:id="28"/>
     </w:p>
@@ -9972,11 +10062,20 @@
       <w:pPr>
         <w:pStyle w:val="2"/>
       </w:pPr>
-      <w:bookmarkStart w:id="29" w:name="_Toc390534089"/>
-      <w:r>
-        <w:t>State Machine Diagram for work states (role work state) of each order state</w:t>
+      <w:bookmarkStart w:id="29" w:name="_Toc390551599"/>
+      <w:r>
+        <w:t>Activity Diagram</w:t>
+      </w:r>
+      <w:r>
+        <w:t xml:space="preserve"> for suspension order running</w:t>
+      </w:r>
+      <w:r>
+        <w:t xml:space="preserve"> by analyst</w:t>
       </w:r>
       <w:bookmarkEnd w:id="29"/>
+      <w:r>
+        <w:t xml:space="preserve"> </w:t>
+      </w:r>
     </w:p>
     <w:p>
       <w:pPr>
@@ -9989,64 +10088,7 @@
         <w:rPr>
           <w:lang w:val="ru-RU"/>
         </w:rPr>
-        <w:t>Диа</w:t>
-      </w:r>
-      <w:r>
-        <w:rPr>
-          <w:lang w:val="ru-RU"/>
-        </w:rPr>
-        <w:t xml:space="preserve">грамма состояний описывает </w:t>
-      </w:r>
-      <w:r>
-        <w:rPr>
-          <w:lang w:val="ru-RU"/>
-        </w:rPr>
-        <w:t xml:space="preserve">запрос на </w:t>
-      </w:r>
-      <w:r>
-        <w:rPr>
-          <w:lang w:val="ru-RU"/>
-        </w:rPr>
-        <w:t>изменение статуса работы над заказом для любого заказа, находящегося в группе состояний «В процессе», описанных в диаграмме состояний</w:t>
-      </w:r>
-      <w:r>
-        <w:rPr>
-          <w:lang w:val="ru-RU"/>
-        </w:rPr>
-        <w:t xml:space="preserve"> </w:t>
-      </w:r>
-      <w:r>
-        <w:rPr>
-          <w:lang w:val="ru-RU"/>
-        </w:rPr>
-        <w:t xml:space="preserve">из </w:t>
-      </w:r>
-      <w:r>
-        <w:t>Use</w:t>
-      </w:r>
-      <w:r>
-        <w:rPr>
-          <w:lang w:val="ru-RU"/>
-        </w:rPr>
-        <w:t xml:space="preserve"> </w:t>
-      </w:r>
-      <w:r>
-        <w:t>Case</w:t>
-      </w:r>
-      <w:r>
-        <w:rPr>
-          <w:lang w:val="ru-RU"/>
-        </w:rPr>
-        <w:t xml:space="preserve"> </w:t>
-      </w:r>
-      <w:r>
-        <w:t>View</w:t>
-      </w:r>
-      <w:r>
-        <w:rPr>
-          <w:lang w:val="ru-RU"/>
-        </w:rPr>
-        <w:t>.</w:t>
+        <w:t xml:space="preserve">Данная диаграмма деятельности описывает вариант использования «Приостановка выполнения заказа», доступный для заказа, который находится в состоянии «в процессе». </w:t>
       </w:r>
     </w:p>
     <w:p>
@@ -10062,10 +10104,10 @@
         </w:rPr>
         <w:lastRenderedPageBreak/>
         <w:drawing>
-          <wp:inline distT="0" distB="0" distL="0" distR="0" wp14:anchorId="3403A87C" wp14:editId="0B636701">
-            <wp:extent cx="4762005" cy="4322435"/>
+          <wp:inline distT="0" distB="0" distL="0" distR="0" wp14:anchorId="17E44F7A" wp14:editId="2CC9B863">
+            <wp:extent cx="4028374" cy="5257800"/>
             <wp:effectExtent l="0" t="0" r="0" b="0"/>
-            <wp:docPr id="3" name="Рисунок 3"/>
+            <wp:docPr id="16" name="Рисунок 16"/>
             <wp:cNvGraphicFramePr>
               <a:graphicFrameLocks xmlns:a="http://schemas.openxmlformats.org/drawingml/2006/main" noChangeAspect="1"/>
             </wp:cNvGraphicFramePr>
@@ -10085,6 +10127,177 @@
                   <pic:spPr>
                     <a:xfrm>
                       <a:off x="0" y="0"/>
+                      <a:ext cx="4028693" cy="5258216"/>
+                    </a:xfrm>
+                    <a:prstGeom prst="rect">
+                      <a:avLst/>
+                    </a:prstGeom>
+                  </pic:spPr>
+                </pic:pic>
+              </a:graphicData>
+            </a:graphic>
+          </wp:inline>
+        </w:drawing>
+      </w:r>
+    </w:p>
+    <w:p>
+      <w:pPr>
+        <w:pStyle w:val="af6"/>
+        <w:rPr>
+          <w:color w:val="FF0000"/>
+          <w:sz w:val="28"/>
+        </w:rPr>
+      </w:pPr>
+      <w:proofErr w:type="spellStart"/>
+      <w:r>
+        <w:t>Рисунок</w:t>
+      </w:r>
+      <w:proofErr w:type="spellEnd"/>
+      <w:r>
+        <w:t xml:space="preserve"> </w:t>
+      </w:r>
+      <w:r>
+        <w:fldChar w:fldCharType="begin"/>
+      </w:r>
+      <w:r>
+        <w:instrText xml:space="preserve"> SEQ Рисунок \* ARABIC </w:instrText>
+      </w:r>
+      <w:r>
+        <w:fldChar w:fldCharType="separate"/>
+      </w:r>
+      <w:r>
+        <w:rPr>
+          <w:noProof/>
+        </w:rPr>
+        <w:t>13</w:t>
+      </w:r>
+      <w:r>
+        <w:fldChar w:fldCharType="end"/>
+      </w:r>
+      <w:r>
+        <w:t xml:space="preserve"> - </w:t>
+      </w:r>
+      <w:r>
+        <w:t>Activity Diagram for suspension order running by analyst</w:t>
+      </w:r>
+    </w:p>
+    <w:p>
+      <w:pPr>
+        <w:pStyle w:val="2"/>
+      </w:pPr>
+      <w:bookmarkStart w:id="30" w:name="_Toc390551600"/>
+      <w:r>
+        <w:lastRenderedPageBreak/>
+        <w:t>State Machine Diagram for work states (role work state) of each order state</w:t>
+      </w:r>
+      <w:bookmarkEnd w:id="30"/>
+    </w:p>
+    <w:p>
+      <w:pPr>
+        <w:ind w:left="720"/>
+        <w:rPr>
+          <w:lang w:val="ru-RU"/>
+        </w:rPr>
+      </w:pPr>
+      <w:r>
+        <w:rPr>
+          <w:lang w:val="ru-RU"/>
+        </w:rPr>
+        <w:t>Диа</w:t>
+      </w:r>
+      <w:r>
+        <w:rPr>
+          <w:lang w:val="ru-RU"/>
+        </w:rPr>
+        <w:t xml:space="preserve">грамма состояний описывает </w:t>
+      </w:r>
+      <w:r>
+        <w:rPr>
+          <w:lang w:val="ru-RU"/>
+        </w:rPr>
+        <w:t xml:space="preserve">запрос на </w:t>
+      </w:r>
+      <w:r>
+        <w:rPr>
+          <w:lang w:val="ru-RU"/>
+        </w:rPr>
+        <w:t>изменение статуса работы над заказом для любого заказа, находящегося в группе состояний «В процессе», описанных в диаграмме состояний</w:t>
+      </w:r>
+      <w:r>
+        <w:rPr>
+          <w:lang w:val="ru-RU"/>
+        </w:rPr>
+        <w:t xml:space="preserve"> </w:t>
+      </w:r>
+      <w:r>
+        <w:rPr>
+          <w:lang w:val="ru-RU"/>
+        </w:rPr>
+        <w:t xml:space="preserve">из </w:t>
+      </w:r>
+      <w:r>
+        <w:t>Use</w:t>
+      </w:r>
+      <w:r>
+        <w:rPr>
+          <w:lang w:val="ru-RU"/>
+        </w:rPr>
+        <w:t xml:space="preserve"> </w:t>
+      </w:r>
+      <w:r>
+        <w:t>Case</w:t>
+      </w:r>
+      <w:r>
+        <w:rPr>
+          <w:lang w:val="ru-RU"/>
+        </w:rPr>
+        <w:t xml:space="preserve"> </w:t>
+      </w:r>
+      <w:r>
+        <w:t>View</w:t>
+      </w:r>
+      <w:r>
+        <w:rPr>
+          <w:lang w:val="ru-RU"/>
+        </w:rPr>
+        <w:t>.</w:t>
+      </w:r>
+    </w:p>
+    <w:p>
+      <w:pPr>
+        <w:keepNext/>
+        <w:ind w:left="720"/>
+        <w:jc w:val="center"/>
+      </w:pPr>
+      <w:r>
+        <w:rPr>
+          <w:noProof/>
+          <w:lang w:val="ru-RU" w:eastAsia="ru-RU"/>
+        </w:rPr>
+        <w:drawing>
+          <wp:inline distT="0" distB="0" distL="0" distR="0" wp14:anchorId="23D6824E" wp14:editId="7751B3D6">
+            <wp:extent cx="4762005" cy="4322435"/>
+            <wp:effectExtent l="0" t="0" r="0" b="0"/>
+            <wp:docPr id="3" name="Рисунок 3"/>
+            <wp:cNvGraphicFramePr>
+              <a:graphicFrameLocks xmlns:a="http://schemas.openxmlformats.org/drawingml/2006/main" noChangeAspect="1"/>
+            </wp:cNvGraphicFramePr>
+            <a:graphic xmlns:a="http://schemas.openxmlformats.org/drawingml/2006/main">
+              <a:graphicData uri="http://schemas.openxmlformats.org/drawingml/2006/picture">
+                <pic:pic xmlns:pic="http://schemas.openxmlformats.org/drawingml/2006/picture">
+                  <pic:nvPicPr>
+                    <pic:cNvPr id="0" name=""/>
+                    <pic:cNvPicPr/>
+                  </pic:nvPicPr>
+                  <pic:blipFill>
+                    <a:blip r:embed="rId26"/>
+                    <a:stretch>
+                      <a:fillRect/>
+                    </a:stretch>
+                  </pic:blipFill>
+                  <pic:spPr>
+                    <a:xfrm>
+                      <a:off x="0" y="0"/>
                       <a:ext cx="4764226" cy="4324451"/>
                     </a:xfrm>
                     <a:prstGeom prst="rect">
@@ -10123,7 +10336,7 @@
         <w:rPr>
           <w:noProof/>
         </w:rPr>
-        <w:t>13</w:t>
+        <w:t>14</w:t>
       </w:r>
       <w:r>
         <w:fldChar w:fldCharType="end"/>
@@ -10142,7 +10355,7 @@
           <w:highlight w:val="red"/>
         </w:rPr>
       </w:pPr>
-      <w:bookmarkStart w:id="30" w:name="_Toc390534090"/>
+      <w:bookmarkStart w:id="31" w:name="_Toc390551601"/>
       <w:r>
         <w:rPr>
           <w:highlight w:val="red"/>
@@ -10150,7 +10363,7 @@
         <w:lastRenderedPageBreak/>
         <w:t>Sequence Diagram</w:t>
       </w:r>
-      <w:bookmarkEnd w:id="30"/>
+      <w:bookmarkEnd w:id="31"/>
     </w:p>
     <w:p>
       <w:pPr>
@@ -10180,14 +10393,14 @@
           <w:highlight w:val="red"/>
         </w:rPr>
       </w:pPr>
-      <w:bookmarkStart w:id="31" w:name="_Toc390534091"/>
+      <w:bookmarkStart w:id="32" w:name="_Toc390551602"/>
       <w:r>
         <w:rPr>
           <w:highlight w:val="red"/>
         </w:rPr>
         <w:t>Cooperation Diagram</w:t>
       </w:r>
-      <w:bookmarkEnd w:id="31"/>
+      <w:bookmarkEnd w:id="32"/>
     </w:p>
     <w:p>
       <w:pPr>
@@ -10207,44 +10420,16 @@
           <w:sz w:val="28"/>
           <w:lang w:val="ru-RU"/>
         </w:rPr>
-        <w:t>Добавить готовую диаграмму по ее завершении!!!</w:t>
-      </w:r>
-    </w:p>
-    <w:p>
-      <w:pPr>
-        <w:pStyle w:val="2"/>
-        <w:rPr>
-          <w:highlight w:val="red"/>
-        </w:rPr>
-      </w:pPr>
-      <w:bookmarkStart w:id="32" w:name="_Toc390534092"/>
-      <w:r>
-        <w:rPr>
-          <w:highlight w:val="red"/>
-        </w:rPr>
-        <w:t>Package Diagram</w:t>
-      </w:r>
-      <w:bookmarkEnd w:id="32"/>
-    </w:p>
-    <w:p>
-      <w:pPr>
-        <w:keepNext/>
-        <w:ind w:left="720"/>
+        <w:t>Добавить готову</w:t>
+      </w:r>
+      <w:r>
         <w:rPr>
           <w:b/>
           <w:color w:val="FF0000"/>
           <w:sz w:val="28"/>
           <w:lang w:val="ru-RU"/>
         </w:rPr>
-      </w:pPr>
-      <w:r>
-        <w:rPr>
-          <w:b/>
-          <w:color w:val="FF0000"/>
-          <w:sz w:val="28"/>
-          <w:lang w:val="ru-RU"/>
-        </w:rPr>
-        <w:t>Добавить готовую диаграмму по ее завершении!!!</w:t>
+        <w:t>ю диаграмму по ее завершении!!!</w:t>
       </w:r>
     </w:p>
     <w:p>
@@ -10259,6 +10444,324 @@
           <w:lang w:val="ru-RU"/>
         </w:rPr>
       </w:pPr>
+      <w:r>
+        <w:rPr>
+          <w:highlight w:val="red"/>
+          <w:lang w:val="ru-RU"/>
+        </w:rPr>
+        <w:br w:type="page"/>
+      </w:r>
+    </w:p>
+    <w:p>
+      <w:pPr>
+        <w:pStyle w:val="1"/>
+        <w:rPr>
+          <w:highlight w:val="red"/>
+        </w:rPr>
+      </w:pPr>
+      <w:bookmarkStart w:id="33" w:name="_Toc390551603"/>
+      <w:r>
+        <w:rPr>
+          <w:highlight w:val="red"/>
+        </w:rPr>
+        <w:lastRenderedPageBreak/>
+        <w:t>Process View</w:t>
+      </w:r>
+      <w:bookmarkEnd w:id="33"/>
+    </w:p>
+    <w:p>
+      <w:pPr>
+        <w:pStyle w:val="InfoBlue"/>
+      </w:pPr>
+      <w:r>
+        <w:t>[This section describes the system's decomposition into lightweight processes (single threads of control) and heavyweight processes (groupings of lightweight processes). Organize the section by groups of processes that communicate or interact. Describe the main modes of communication between processes, such as message passing, interrupts, and rendezvous.]</w:t>
+      </w:r>
+    </w:p>
+    <w:p>
+      <w:pPr>
+        <w:pStyle w:val="2"/>
+        <w:rPr>
+          <w:highlight w:val="red"/>
+        </w:rPr>
+      </w:pPr>
+      <w:bookmarkStart w:id="34" w:name="_Toc390551604"/>
+      <w:r>
+        <w:rPr>
+          <w:highlight w:val="red"/>
+        </w:rPr>
+        <w:t>Timeline Diagram</w:t>
+      </w:r>
+      <w:bookmarkEnd w:id="34"/>
+    </w:p>
+    <w:p>
+      <w:pPr>
+        <w:keepNext/>
+        <w:ind w:left="720"/>
+        <w:rPr>
+          <w:b/>
+          <w:color w:val="FF0000"/>
+          <w:sz w:val="28"/>
+          <w:lang w:val="ru-RU"/>
+        </w:rPr>
+      </w:pPr>
+      <w:r>
+        <w:rPr>
+          <w:b/>
+          <w:color w:val="FF0000"/>
+          <w:sz w:val="28"/>
+          <w:lang w:val="ru-RU"/>
+        </w:rPr>
+        <w:t>Добавить готовую диаграмму по ее завершении!!!</w:t>
+      </w:r>
+    </w:p>
+    <w:p>
+      <w:pPr>
+        <w:widowControl/>
+        <w:spacing w:line="240" w:lineRule="auto"/>
+        <w:rPr>
+          <w:rFonts w:ascii="Arial" w:hAnsi="Arial"/>
+          <w:b/>
+          <w:sz w:val="24"/>
+          <w:lang w:val="ru-RU"/>
+        </w:rPr>
+      </w:pPr>
+      <w:r>
+        <w:rPr>
+          <w:lang w:val="ru-RU"/>
+        </w:rPr>
+        <w:br w:type="page"/>
+      </w:r>
+    </w:p>
+    <w:p>
+      <w:pPr>
+        <w:pStyle w:val="1"/>
+      </w:pPr>
+      <w:bookmarkStart w:id="35" w:name="_Toc390551605"/>
+      <w:r>
+        <w:lastRenderedPageBreak/>
+        <w:t>Deployment View</w:t>
+      </w:r>
+      <w:bookmarkEnd w:id="35"/>
+    </w:p>
+    <w:p>
+      <w:pPr>
+        <w:ind w:left="720"/>
+        <w:rPr>
+          <w:lang w:val="ru-RU"/>
+        </w:rPr>
+      </w:pPr>
+      <w:r>
+        <w:rPr>
+          <w:lang w:val="ru-RU"/>
+        </w:rPr>
+        <w:t>Данное</w:t>
+      </w:r>
+      <w:r>
+        <w:rPr>
+          <w:lang w:val="ru-RU"/>
+        </w:rPr>
+        <w:t xml:space="preserve"> </w:t>
+      </w:r>
+      <w:r>
+        <w:rPr>
+          <w:lang w:val="ru-RU"/>
+        </w:rPr>
+        <w:t>представление</w:t>
+      </w:r>
+      <w:r>
+        <w:rPr>
+          <w:lang w:val="ru-RU"/>
+        </w:rPr>
+        <w:t xml:space="preserve"> </w:t>
+      </w:r>
+      <w:r>
+        <w:rPr>
+          <w:lang w:val="ru-RU"/>
+        </w:rPr>
+        <w:t>описывает</w:t>
+      </w:r>
+      <w:r>
+        <w:rPr>
+          <w:lang w:val="ru-RU"/>
+        </w:rPr>
+        <w:t xml:space="preserve"> </w:t>
+      </w:r>
+      <w:r>
+        <w:rPr>
+          <w:lang w:val="ru-RU"/>
+        </w:rPr>
+        <w:t>конфигурацию</w:t>
+      </w:r>
+      <w:r>
+        <w:rPr>
+          <w:lang w:val="ru-RU"/>
+        </w:rPr>
+        <w:t>,</w:t>
+      </w:r>
+      <w:r>
+        <w:rPr>
+          <w:lang w:val="ru-RU"/>
+        </w:rPr>
+        <w:t xml:space="preserve"> </w:t>
+      </w:r>
+      <w:r>
+        <w:rPr>
+          <w:lang w:val="ru-RU"/>
+        </w:rPr>
+        <w:t>на</w:t>
+      </w:r>
+      <w:r>
+        <w:rPr>
+          <w:lang w:val="ru-RU"/>
+        </w:rPr>
+        <w:t xml:space="preserve"> </w:t>
+      </w:r>
+      <w:r>
+        <w:rPr>
+          <w:lang w:val="ru-RU"/>
+        </w:rPr>
+        <w:t>которой</w:t>
+      </w:r>
+      <w:r>
+        <w:rPr>
+          <w:lang w:val="ru-RU"/>
+        </w:rPr>
+        <w:t xml:space="preserve"> </w:t>
+      </w:r>
+      <w:r>
+        <w:rPr>
+          <w:lang w:val="ru-RU"/>
+        </w:rPr>
+        <w:t>будет</w:t>
+      </w:r>
+      <w:r>
+        <w:rPr>
+          <w:lang w:val="ru-RU"/>
+        </w:rPr>
+        <w:t xml:space="preserve"> </w:t>
+      </w:r>
+      <w:r>
+        <w:rPr>
+          <w:lang w:val="ru-RU"/>
+        </w:rPr>
+        <w:t>развернута</w:t>
+      </w:r>
+      <w:r>
+        <w:rPr>
+          <w:lang w:val="ru-RU"/>
+        </w:rPr>
+        <w:t xml:space="preserve"> </w:t>
+      </w:r>
+      <w:r>
+        <w:rPr>
+          <w:lang w:val="ru-RU"/>
+        </w:rPr>
+        <w:t>и</w:t>
+      </w:r>
+      <w:r>
+        <w:rPr>
+          <w:lang w:val="ru-RU"/>
+        </w:rPr>
+        <w:t xml:space="preserve"> </w:t>
+      </w:r>
+      <w:r>
+        <w:rPr>
+          <w:lang w:val="ru-RU"/>
+        </w:rPr>
+        <w:t>запущена</w:t>
+      </w:r>
+      <w:r>
+        <w:rPr>
+          <w:lang w:val="ru-RU"/>
+        </w:rPr>
+        <w:t xml:space="preserve">. </w:t>
+      </w:r>
+      <w:r>
+        <w:rPr>
+          <w:lang w:val="ru-RU"/>
+        </w:rPr>
+        <w:t>Конфигурация описывается набором конфигурационных файлов, их описанием, расположением в системе и взаимодействием друг с другом. Это п</w:t>
+      </w:r>
+      <w:r>
+        <w:rPr>
+          <w:lang w:val="ru-RU"/>
+        </w:rPr>
+        <w:t xml:space="preserve">редставление является Моделью Развертывания. </w:t>
+      </w:r>
+    </w:p>
+    <w:p>
+      <w:pPr>
+        <w:pStyle w:val="2"/>
+        <w:rPr>
+          <w:highlight w:val="red"/>
+        </w:rPr>
+      </w:pPr>
+      <w:bookmarkStart w:id="36" w:name="_Toc390551606"/>
+      <w:r>
+        <w:rPr>
+          <w:highlight w:val="red"/>
+        </w:rPr>
+        <w:t>Deployment Diagram</w:t>
+      </w:r>
+      <w:bookmarkEnd w:id="36"/>
+    </w:p>
+    <w:p>
+      <w:pPr>
+        <w:keepNext/>
+        <w:ind w:left="720"/>
+        <w:rPr>
+          <w:b/>
+          <w:color w:val="FF0000"/>
+          <w:sz w:val="28"/>
+          <w:lang w:val="ru-RU"/>
+        </w:rPr>
+      </w:pPr>
+      <w:r>
+        <w:rPr>
+          <w:b/>
+          <w:color w:val="FF0000"/>
+          <w:sz w:val="28"/>
+          <w:lang w:val="ru-RU"/>
+        </w:rPr>
+        <w:t>Добавить готовую диаграмму по ее завершении!!!</w:t>
+      </w:r>
+    </w:p>
+    <w:p>
+      <w:pPr>
+        <w:pStyle w:val="2"/>
+        <w:rPr>
+          <w:highlight w:val="red"/>
+        </w:rPr>
+      </w:pPr>
+      <w:bookmarkStart w:id="37" w:name="_Toc390551607"/>
+      <w:r>
+        <w:rPr>
+          <w:highlight w:val="red"/>
+        </w:rPr>
+        <w:t>Package Diagram</w:t>
+      </w:r>
+      <w:bookmarkEnd w:id="37"/>
+    </w:p>
+    <w:p>
+      <w:pPr>
+        <w:keepNext/>
+        <w:ind w:left="720"/>
+        <w:rPr>
+          <w:b/>
+          <w:color w:val="FF0000"/>
+          <w:sz w:val="28"/>
+          <w:lang w:val="ru-RU"/>
+        </w:rPr>
+      </w:pPr>
+      <w:r>
+        <w:rPr>
+          <w:b/>
+          <w:color w:val="FF0000"/>
+          <w:sz w:val="28"/>
+          <w:lang w:val="ru-RU"/>
+        </w:rPr>
+        <w:t>Добавить готовую диаграмму по ее завершении!!!</w:t>
+      </w:r>
     </w:p>
     <w:p>
       <w:pPr>
@@ -10284,341 +10787,10 @@
       <w:pPr>
         <w:pStyle w:val="1"/>
         <w:rPr>
-          <w:highlight w:val="red"/>
-        </w:rPr>
-      </w:pPr>
-      <w:bookmarkStart w:id="33" w:name="_Toc390534093"/>
-      <w:r>
-        <w:rPr>
-          <w:highlight w:val="red"/>
-        </w:rPr>
-        <w:lastRenderedPageBreak/>
-        <w:t>Process View</w:t>
-      </w:r>
-      <w:bookmarkEnd w:id="33"/>
-    </w:p>
-    <w:p>
-      <w:pPr>
-        <w:pStyle w:val="InfoBlue"/>
-      </w:pPr>
-      <w:r>
-        <w:t>[This section describes the system's decomposition into lightweight processes (single threads of control) and heavyweight processes (groupings of lightweight processes). Organize the section by groups of processes that communicate or interact. Describe the main modes of communication between processes, such as message passing, interrupts, and rendezvous.]</w:t>
-      </w:r>
-    </w:p>
-    <w:p>
-      <w:pPr>
-        <w:pStyle w:val="2"/>
-        <w:rPr>
-          <w:highlight w:val="red"/>
-        </w:rPr>
-      </w:pPr>
-      <w:bookmarkStart w:id="34" w:name="_Toc390534094"/>
-      <w:r>
-        <w:rPr>
-          <w:highlight w:val="red"/>
-        </w:rPr>
-        <w:t>Timeline Diagram</w:t>
-      </w:r>
-      <w:bookmarkEnd w:id="34"/>
-    </w:p>
-    <w:p>
-      <w:pPr>
-        <w:keepNext/>
-        <w:ind w:left="720"/>
-        <w:rPr>
-          <w:b/>
-          <w:color w:val="FF0000"/>
-          <w:sz w:val="28"/>
-          <w:lang w:val="ru-RU"/>
-        </w:rPr>
-      </w:pPr>
-      <w:r>
-        <w:rPr>
-          <w:b/>
-          <w:color w:val="FF0000"/>
-          <w:sz w:val="28"/>
-          <w:lang w:val="ru-RU"/>
-        </w:rPr>
-        <w:t>Добавить готовую диаграмму по ее завершении!!!</w:t>
-      </w:r>
-    </w:p>
-    <w:p>
-      <w:pPr>
-        <w:widowControl/>
-        <w:spacing w:line="240" w:lineRule="auto"/>
-        <w:rPr>
-          <w:rFonts w:ascii="Arial" w:hAnsi="Arial"/>
-          <w:b/>
-          <w:sz w:val="24"/>
-          <w:lang w:val="ru-RU"/>
-        </w:rPr>
-      </w:pPr>
-      <w:r>
-        <w:rPr>
-          <w:lang w:val="ru-RU"/>
-        </w:rPr>
-        <w:br w:type="page"/>
-      </w:r>
-    </w:p>
-    <w:p>
-      <w:pPr>
-        <w:pStyle w:val="1"/>
-      </w:pPr>
-      <w:bookmarkStart w:id="35" w:name="_Toc390534095"/>
-      <w:r>
-        <w:lastRenderedPageBreak/>
-        <w:t>Deployment View</w:t>
-      </w:r>
-      <w:bookmarkEnd w:id="35"/>
-    </w:p>
-    <w:p>
-      <w:pPr>
-        <w:ind w:left="720"/>
-        <w:rPr>
-          <w:lang w:val="ru-RU"/>
-        </w:rPr>
-      </w:pPr>
-      <w:r>
-        <w:rPr>
-          <w:lang w:val="ru-RU"/>
-        </w:rPr>
-        <w:t>Данное</w:t>
-      </w:r>
-      <w:r>
-        <w:rPr>
-          <w:lang w:val="ru-RU"/>
-        </w:rPr>
-        <w:t xml:space="preserve"> </w:t>
-      </w:r>
-      <w:r>
-        <w:rPr>
-          <w:lang w:val="ru-RU"/>
-        </w:rPr>
-        <w:t>представление</w:t>
-      </w:r>
-      <w:r>
-        <w:rPr>
-          <w:lang w:val="ru-RU"/>
-        </w:rPr>
-        <w:t xml:space="preserve"> </w:t>
-      </w:r>
-      <w:r>
-        <w:rPr>
-          <w:lang w:val="ru-RU"/>
-        </w:rPr>
-        <w:t>описывает</w:t>
-      </w:r>
-      <w:r>
-        <w:rPr>
-          <w:lang w:val="ru-RU"/>
-        </w:rPr>
-        <w:t xml:space="preserve"> </w:t>
-      </w:r>
-      <w:r>
-        <w:rPr>
-          <w:lang w:val="ru-RU"/>
-        </w:rPr>
-        <w:t>конфигурацию</w:t>
-      </w:r>
-      <w:r>
-        <w:rPr>
-          <w:lang w:val="ru-RU"/>
-        </w:rPr>
-        <w:t>,</w:t>
-      </w:r>
-      <w:r>
-        <w:rPr>
-          <w:lang w:val="ru-RU"/>
-        </w:rPr>
-        <w:t xml:space="preserve"> </w:t>
-      </w:r>
-      <w:r>
-        <w:rPr>
-          <w:lang w:val="ru-RU"/>
-        </w:rPr>
-        <w:t>на</w:t>
-      </w:r>
-      <w:r>
-        <w:rPr>
-          <w:lang w:val="ru-RU"/>
-        </w:rPr>
-        <w:t xml:space="preserve"> </w:t>
-      </w:r>
-      <w:r>
-        <w:rPr>
-          <w:lang w:val="ru-RU"/>
-        </w:rPr>
-        <w:t>которой</w:t>
-      </w:r>
-      <w:r>
-        <w:rPr>
-          <w:lang w:val="ru-RU"/>
-        </w:rPr>
-        <w:t xml:space="preserve"> </w:t>
-      </w:r>
-      <w:r>
-        <w:rPr>
-          <w:lang w:val="ru-RU"/>
-        </w:rPr>
-        <w:t>будет</w:t>
-      </w:r>
-      <w:r>
-        <w:rPr>
-          <w:lang w:val="ru-RU"/>
-        </w:rPr>
-        <w:t xml:space="preserve"> </w:t>
-      </w:r>
-      <w:r>
-        <w:rPr>
-          <w:lang w:val="ru-RU"/>
-        </w:rPr>
-        <w:t>развернута</w:t>
-      </w:r>
-      <w:r>
-        <w:rPr>
-          <w:lang w:val="ru-RU"/>
-        </w:rPr>
-        <w:t xml:space="preserve"> </w:t>
-      </w:r>
-      <w:r>
-        <w:rPr>
-          <w:lang w:val="ru-RU"/>
-        </w:rPr>
-        <w:t>и</w:t>
-      </w:r>
-      <w:r>
-        <w:rPr>
-          <w:lang w:val="ru-RU"/>
-        </w:rPr>
-        <w:t xml:space="preserve"> </w:t>
-      </w:r>
-      <w:r>
-        <w:rPr>
-          <w:lang w:val="ru-RU"/>
-        </w:rPr>
-        <w:t>запущена</w:t>
-      </w:r>
-      <w:r>
-        <w:rPr>
-          <w:lang w:val="ru-RU"/>
-        </w:rPr>
-        <w:t xml:space="preserve">. </w:t>
-      </w:r>
-      <w:r>
-        <w:rPr>
-          <w:lang w:val="ru-RU"/>
-        </w:rPr>
-        <w:t>Конфигурация описывается набором конфигурационных файлов, их описанием, расположением в системе и взаимодействием друг с другом. Это п</w:t>
-      </w:r>
-      <w:r>
-        <w:rPr>
-          <w:lang w:val="ru-RU"/>
-        </w:rPr>
-        <w:t xml:space="preserve">редставление является Моделью Развертывания. </w:t>
-      </w:r>
-    </w:p>
-    <w:p>
-      <w:pPr>
-        <w:pStyle w:val="2"/>
-        <w:rPr>
-          <w:highlight w:val="red"/>
-        </w:rPr>
-      </w:pPr>
-      <w:bookmarkStart w:id="36" w:name="_Toc390534096"/>
-      <w:r>
-        <w:rPr>
-          <w:highlight w:val="red"/>
-        </w:rPr>
-        <w:t>Deployment Diagram</w:t>
-      </w:r>
-      <w:bookmarkEnd w:id="36"/>
-    </w:p>
-    <w:p>
-      <w:pPr>
-        <w:keepNext/>
-        <w:ind w:left="720"/>
-        <w:rPr>
-          <w:b/>
-          <w:color w:val="FF0000"/>
-          <w:sz w:val="28"/>
-          <w:lang w:val="ru-RU"/>
-        </w:rPr>
-      </w:pPr>
-      <w:r>
-        <w:rPr>
-          <w:b/>
-          <w:color w:val="FF0000"/>
-          <w:sz w:val="28"/>
-          <w:lang w:val="ru-RU"/>
-        </w:rPr>
-        <w:t>Добавить готовую диаграмму по ее завершении!!!</w:t>
-      </w:r>
-    </w:p>
-    <w:p>
-      <w:pPr>
-        <w:pStyle w:val="2"/>
-        <w:rPr>
-          <w:highlight w:val="red"/>
-        </w:rPr>
-      </w:pPr>
-      <w:bookmarkStart w:id="37" w:name="_Toc390534097"/>
-      <w:r>
-        <w:rPr>
-          <w:highlight w:val="red"/>
-        </w:rPr>
-        <w:t>Package Diagram</w:t>
-      </w:r>
-      <w:bookmarkEnd w:id="37"/>
-    </w:p>
-    <w:p>
-      <w:pPr>
-        <w:keepNext/>
-        <w:ind w:left="720"/>
-        <w:rPr>
-          <w:b/>
-          <w:color w:val="FF0000"/>
-          <w:sz w:val="28"/>
-          <w:lang w:val="ru-RU"/>
-        </w:rPr>
-      </w:pPr>
-      <w:r>
-        <w:rPr>
-          <w:b/>
-          <w:color w:val="FF0000"/>
-          <w:sz w:val="28"/>
-          <w:lang w:val="ru-RU"/>
-        </w:rPr>
-        <w:t>Добавить готовую диаграмму по ее завершении!!!</w:t>
-      </w:r>
-    </w:p>
-    <w:p>
-      <w:pPr>
-        <w:widowControl/>
-        <w:spacing w:line="240" w:lineRule="auto"/>
-        <w:rPr>
-          <w:rFonts w:ascii="Arial" w:hAnsi="Arial"/>
-          <w:b/>
-          <w:sz w:val="24"/>
-          <w:highlight w:val="red"/>
-          <w:lang w:val="ru-RU"/>
-        </w:rPr>
-      </w:pPr>
-      <w:r>
-        <w:rPr>
-          <w:highlight w:val="red"/>
-          <w:lang w:val="ru-RU"/>
-        </w:rPr>
-        <w:br w:type="page"/>
-      </w:r>
-    </w:p>
-    <w:p>
-      <w:pPr>
-        <w:pStyle w:val="1"/>
-        <w:rPr>
-          <w:lang w:val="ru-RU"/>
-        </w:rPr>
-      </w:pPr>
-      <w:bookmarkStart w:id="38" w:name="_Toc390534098"/>
+          <w:lang w:val="ru-RU"/>
+        </w:rPr>
+      </w:pPr>
+      <w:bookmarkStart w:id="38" w:name="_Toc390551608"/>
       <w:r>
         <w:lastRenderedPageBreak/>
         <w:t>Implementation View</w:t>
@@ -10643,7 +10815,7 @@
       <w:pPr>
         <w:pStyle w:val="2"/>
       </w:pPr>
-      <w:bookmarkStart w:id="39" w:name="_Toc390534099"/>
+      <w:bookmarkStart w:id="39" w:name="_Toc390551609"/>
       <w:r>
         <w:t>Overview</w:t>
       </w:r>
@@ -11033,7 +11205,7 @@
       <w:pPr>
         <w:pStyle w:val="2"/>
       </w:pPr>
-      <w:bookmarkStart w:id="40" w:name="_Toc390534100"/>
+      <w:bookmarkStart w:id="40" w:name="_Toc390551610"/>
       <w:r>
         <w:t>Layers</w:t>
       </w:r>
@@ -11284,7 +11456,7 @@
           <w:highlight w:val="red"/>
         </w:rPr>
       </w:pPr>
-      <w:bookmarkStart w:id="41" w:name="_Toc390534101"/>
+      <w:bookmarkStart w:id="41" w:name="_Toc390551611"/>
       <w:r>
         <w:rPr>
           <w:highlight w:val="red"/>
@@ -11322,7 +11494,7 @@
           <w:highlight w:val="red"/>
         </w:rPr>
       </w:pPr>
-      <w:bookmarkStart w:id="42" w:name="_Toc390534102"/>
+      <w:bookmarkStart w:id="42" w:name="_Toc390551612"/>
       <w:r>
         <w:rPr>
           <w:highlight w:val="red"/>
@@ -11359,7 +11531,7 @@
           <w:highlight w:val="red"/>
         </w:rPr>
       </w:pPr>
-      <w:bookmarkStart w:id="43" w:name="_Toc390534103"/>
+      <w:bookmarkStart w:id="43" w:name="_Toc390551613"/>
       <w:r>
         <w:rPr>
           <w:highlight w:val="red"/>
@@ -11396,7 +11568,7 @@
           <w:highlight w:val="red"/>
         </w:rPr>
       </w:pPr>
-      <w:bookmarkStart w:id="44" w:name="_Toc390534104"/>
+      <w:bookmarkStart w:id="44" w:name="_Toc390551614"/>
       <w:r>
         <w:rPr>
           <w:highlight w:val="red"/>
@@ -11430,7 +11602,7 @@
       <w:pPr>
         <w:pStyle w:val="2"/>
       </w:pPr>
-      <w:bookmarkStart w:id="45" w:name="_Toc390534105"/>
+      <w:bookmarkStart w:id="45" w:name="_Toc390551615"/>
       <w:r>
         <w:t>Class Diagram (full version)</w:t>
       </w:r>
@@ -11447,7 +11619,7 @@
           <w:lang w:val="ru-RU" w:eastAsia="ru-RU"/>
         </w:rPr>
         <w:drawing>
-          <wp:inline distT="0" distB="0" distL="0" distR="0" wp14:anchorId="7F734F8D" wp14:editId="05BFCB4A">
+          <wp:inline distT="0" distB="0" distL="0" distR="0" wp14:anchorId="146D2037" wp14:editId="3979A10B">
             <wp:extent cx="5964072" cy="3360773"/>
             <wp:effectExtent l="0" t="0" r="0" b="0"/>
             <wp:docPr id="14" name="Рисунок 14"/>
@@ -11462,7 +11634,7 @@
                     <pic:cNvPicPr/>
                   </pic:nvPicPr>
                   <pic:blipFill>
-                    <a:blip r:embed="rId26"/>
+                    <a:blip r:embed="rId27"/>
                     <a:stretch>
                       <a:fillRect/>
                     </a:stretch>
@@ -11511,7 +11683,7 @@
         <w:rPr>
           <w:noProof/>
         </w:rPr>
-        <w:t>14</w:t>
+        <w:t>15</w:t>
       </w:r>
       <w:r>
         <w:fldChar w:fldCharType="end"/>
@@ -11524,7 +11696,7 @@
       <w:pPr>
         <w:pStyle w:val="2"/>
       </w:pPr>
-      <w:bookmarkStart w:id="46" w:name="_Toc390534106"/>
+      <w:bookmarkStart w:id="46" w:name="_Toc390551616"/>
       <w:r>
         <w:lastRenderedPageBreak/>
         <w:t>Data Base Diagram</w:t>
@@ -11609,7 +11781,7 @@
                     </pic:cNvPicPr>
                   </pic:nvPicPr>
                   <pic:blipFill>
-                    <a:blip r:embed="rId27"/>
+                    <a:blip r:embed="rId28"/>
                     <a:srcRect/>
                     <a:stretch>
                       <a:fillRect/>
@@ -13971,7 +14143,7 @@
           <w:highlight w:val="red"/>
         </w:rPr>
       </w:pPr>
-      <w:bookmarkStart w:id="47" w:name="_Toc390534107"/>
+      <w:bookmarkStart w:id="47" w:name="_Toc390551617"/>
       <w:r>
         <w:rPr>
           <w:highlight w:val="red"/>
@@ -14009,7 +14181,7 @@
           <w:highlight w:val="red"/>
         </w:rPr>
       </w:pPr>
-      <w:bookmarkStart w:id="48" w:name="_Toc390534108"/>
+      <w:bookmarkStart w:id="48" w:name="_Toc390551618"/>
       <w:r>
         <w:rPr>
           <w:highlight w:val="red"/>
@@ -14071,7 +14243,7 @@
           <w:lang w:val="ru-RU"/>
         </w:rPr>
       </w:pPr>
-      <w:bookmarkStart w:id="49" w:name="_Toc390534109"/>
+      <w:bookmarkStart w:id="49" w:name="_Toc390551619"/>
       <w:r>
         <w:lastRenderedPageBreak/>
         <w:t>Data View</w:t>
@@ -14252,7 +14424,7 @@
       <w:pPr>
         <w:pStyle w:val="1"/>
       </w:pPr>
-      <w:bookmarkStart w:id="50" w:name="_Toc390534110"/>
+      <w:bookmarkStart w:id="50" w:name="_Toc390551620"/>
       <w:r>
         <w:t>Size and Performance</w:t>
       </w:r>
@@ -14392,7 +14564,7 @@
       <w:pPr>
         <w:pStyle w:val="1"/>
       </w:pPr>
-      <w:bookmarkStart w:id="51" w:name="_Toc390534111"/>
+      <w:bookmarkStart w:id="51" w:name="_Toc390551621"/>
       <w:r>
         <w:t>Quality</w:t>
       </w:r>
@@ -14725,10 +14897,10 @@
       </w:r>
     </w:p>
     <w:sectPr>
-      <w:headerReference w:type="default" r:id="rId28"/>
-      <w:footerReference w:type="default" r:id="rId29"/>
-      <w:headerReference w:type="first" r:id="rId30"/>
-      <w:footerReference w:type="first" r:id="rId31"/>
+      <w:headerReference w:type="default" r:id="rId29"/>
+      <w:footerReference w:type="default" r:id="rId30"/>
+      <w:headerReference w:type="first" r:id="rId31"/>
+      <w:footerReference w:type="first" r:id="rId32"/>
       <w:pgSz w:w="15840" w:h="12240" w:orient="landscape" w:code="1"/>
       <w:pgMar w:top="1440" w:right="1440" w:bottom="1440" w:left="1440" w:header="720" w:footer="720" w:gutter="0"/>
       <w:cols w:space="720"/>
@@ -14936,7 +15108,7 @@
               <w:rStyle w:val="a8"/>
               <w:noProof/>
             </w:rPr>
-            <w:t>28</w:t>
+            <w:t>3</w:t>
           </w:r>
           <w:r>
             <w:rPr>
@@ -14956,7 +15128,7 @@
                 <w:rStyle w:val="a8"/>
                 <w:noProof/>
               </w:rPr>
-              <w:t>28</w:t>
+              <w:t>29</w:t>
             </w:r>
           </w:fldSimple>
         </w:p>
@@ -15142,7 +15314,13 @@
             <w:rPr>
               <w:lang w:val="ru-RU"/>
             </w:rPr>
-            <w:t>1.4</w:t>
+            <w:t>1.</w:t>
+          </w:r>
+          <w:r>
+            <w:rPr>
+              <w:lang w:val="ru-RU"/>
+            </w:rPr>
+            <w:t>5</w:t>
           </w:r>
           <w:r>
             <w:t>&gt;</w:t>
@@ -18061,7 +18239,7 @@
 </file>
 
 <file path=customXml/itemProps1.xml><?xml version="1.0" encoding="utf-8"?>
-<ds:datastoreItem xmlns:ds="http://schemas.openxmlformats.org/officeDocument/2006/customXml" ds:itemID="{535D91D3-DB89-42DC-969D-F4C25DD0937A}">
+<ds:datastoreItem xmlns:ds="http://schemas.openxmlformats.org/officeDocument/2006/customXml" ds:itemID="{8D7592BF-767D-436B-A6C9-B7FC1E1228AA}">
   <ds:schemaRefs>
     <ds:schemaRef ds:uri="http://schemas.openxmlformats.org/officeDocument/2006/bibliography"/>
   </ds:schemaRefs>

</xml_diff>

<commit_message>
Change SAD, Use Case Model, Use Case Mockups
relates to changes with logic of appication
</commit_message>
<xml_diff>
--- a/RUP/Software Architecture Document.docx
+++ b/RUP/Software Architecture Document.docx
@@ -70,11 +70,21 @@
         <w:pStyle w:val="a3"/>
         <w:jc w:val="right"/>
       </w:pPr>
-      <w:fldSimple w:instr=" TITLE  \* MERGEFORMAT ">
-        <w:r>
-          <w:t>Software Architecture Document</w:t>
-        </w:r>
-      </w:fldSimple>
+      <w:r>
+        <w:fldChar w:fldCharType="begin"/>
+      </w:r>
+      <w:r>
+        <w:instrText xml:space="preserve"> TITLE  \* MERGEFORMAT </w:instrText>
+      </w:r>
+      <w:r>
+        <w:fldChar w:fldCharType="separate"/>
+      </w:r>
+      <w:r>
+        <w:t>Software Architecture Document</w:t>
+      </w:r>
+      <w:r>
+        <w:fldChar w:fldCharType="end"/>
+      </w:r>
     </w:p>
     <w:p>
       <w:pPr>
@@ -105,9 +115,8 @@
       <w:r>
         <w:rPr>
           <w:sz w:val="28"/>
-          <w:lang w:val="ru-RU"/>
-        </w:rPr>
-        <w:t>5</w:t>
+        </w:rPr>
+        <w:t>6</w:t>
       </w:r>
       <w:r>
         <w:rPr>
@@ -1935,8 +1944,6 @@
               </w:rPr>
               <w:t>Изменена диаграмма прецедентов</w:t>
             </w:r>
-            <w:bookmarkStart w:id="0" w:name="_GoBack"/>
-            <w:bookmarkEnd w:id="0"/>
           </w:p>
         </w:tc>
         <w:tc>
@@ -1959,29 +1966,79 @@
           </w:p>
         </w:tc>
       </w:tr>
+      <w:tr>
+        <w:tc>
+          <w:tcPr>
+            <w:tcW w:w="572" w:type="pct"/>
+          </w:tcPr>
+          <w:p>
+            <w:pPr>
+              <w:pStyle w:val="Tabletext"/>
+            </w:pPr>
+            <w:r>
+              <w:t>&lt;16/06/14&gt;</w:t>
+            </w:r>
+          </w:p>
+        </w:tc>
+        <w:tc>
+          <w:tcPr>
+            <w:tcW w:w="438" w:type="pct"/>
+          </w:tcPr>
+          <w:p>
+            <w:pPr>
+              <w:pStyle w:val="Tabletext"/>
+            </w:pPr>
+            <w:r>
+              <w:t>&lt;1.6&gt;</w:t>
+            </w:r>
+          </w:p>
+        </w:tc>
+        <w:tc>
+          <w:tcPr>
+            <w:tcW w:w="3292" w:type="pct"/>
+          </w:tcPr>
+          <w:p>
+            <w:pPr>
+              <w:pStyle w:val="afc"/>
+              <w:rPr>
+                <w:lang w:val="ru-RU"/>
+              </w:rPr>
+            </w:pPr>
+            <w:r>
+              <w:rPr>
+                <w:lang w:val="ru-RU"/>
+              </w:rPr>
+              <w:t>Корректировка всех имеющихся диаграмм</w:t>
+            </w:r>
+            <w:r>
+              <w:rPr>
+                <w:lang w:val="ru-RU"/>
+              </w:rPr>
+              <w:t xml:space="preserve"> </w:t>
+            </w:r>
+          </w:p>
+        </w:tc>
+        <w:tc>
+          <w:tcPr>
+            <w:tcW w:w="698" w:type="pct"/>
+          </w:tcPr>
+          <w:p>
+            <w:pPr>
+              <w:pStyle w:val="afc"/>
+              <w:rPr>
+                <w:lang w:val="ru-RU"/>
+              </w:rPr>
+            </w:pPr>
+            <w:r>
+              <w:rPr>
+                <w:lang w:val="ru-RU"/>
+              </w:rPr>
+              <w:t>Грудина А.М.</w:t>
+            </w:r>
+          </w:p>
+        </w:tc>
+      </w:tr>
     </w:tbl>
-    <w:p>
-      <w:pPr>
-        <w:rPr>
-          <w:lang w:val="ru-RU"/>
-        </w:rPr>
-      </w:pPr>
-    </w:p>
-    <w:p>
-      <w:pPr>
-        <w:widowControl/>
-        <w:spacing w:line="240" w:lineRule="auto"/>
-        <w:rPr>
-          <w:lang w:val="ru-RU"/>
-        </w:rPr>
-      </w:pPr>
-      <w:r>
-        <w:rPr>
-          <w:lang w:val="ru-RU"/>
-        </w:rPr>
-        <w:br w:type="page"/>
-      </w:r>
-    </w:p>
     <w:p>
       <w:pPr>
         <w:pStyle w:val="a3"/>
@@ -2073,7 +2130,7 @@
         <w:rPr>
           <w:noProof/>
         </w:rPr>
-        <w:instrText xml:space="preserve"> PAGEREF _Toc390551577 \h </w:instrText>
+        <w:instrText xml:space="preserve"> PAGEREF _Toc390730264 \h </w:instrText>
       </w:r>
       <w:r>
         <w:rPr>
@@ -2151,7 +2208,7 @@
         <w:rPr>
           <w:noProof/>
         </w:rPr>
-        <w:instrText xml:space="preserve"> PAGEREF _Toc390551578 \h </w:instrText>
+        <w:instrText xml:space="preserve"> PAGEREF _Toc390730265 \h </w:instrText>
       </w:r>
       <w:r>
         <w:rPr>
@@ -2230,7 +2287,7 @@
         <w:rPr>
           <w:noProof/>
         </w:rPr>
-        <w:instrText xml:space="preserve"> PAGEREF _Toc390551579 \h </w:instrText>
+        <w:instrText xml:space="preserve"> PAGEREF _Toc390730266 \h </w:instrText>
       </w:r>
       <w:r>
         <w:rPr>
@@ -2309,7 +2366,7 @@
         <w:rPr>
           <w:noProof/>
         </w:rPr>
-        <w:instrText xml:space="preserve"> PAGEREF _Toc390551580 \h </w:instrText>
+        <w:instrText xml:space="preserve"> PAGEREF _Toc390730267 \h </w:instrText>
       </w:r>
       <w:r>
         <w:rPr>
@@ -2387,7 +2444,7 @@
         <w:rPr>
           <w:noProof/>
         </w:rPr>
-        <w:instrText xml:space="preserve"> PAGEREF _Toc390551581 \h </w:instrText>
+        <w:instrText xml:space="preserve"> PAGEREF _Toc390730268 \h </w:instrText>
       </w:r>
       <w:r>
         <w:rPr>
@@ -2466,7 +2523,7 @@
         <w:rPr>
           <w:noProof/>
         </w:rPr>
-        <w:instrText xml:space="preserve"> PAGEREF _Toc390551582 \h </w:instrText>
+        <w:instrText xml:space="preserve"> PAGEREF _Toc390730269 \h </w:instrText>
       </w:r>
       <w:r>
         <w:rPr>
@@ -2545,7 +2602,7 @@
         <w:rPr>
           <w:noProof/>
         </w:rPr>
-        <w:instrText xml:space="preserve"> PAGEREF _Toc390551583 \h </w:instrText>
+        <w:instrText xml:space="preserve"> PAGEREF _Toc390730270 \h </w:instrText>
       </w:r>
       <w:r>
         <w:rPr>
@@ -2623,7 +2680,7 @@
         <w:rPr>
           <w:noProof/>
         </w:rPr>
-        <w:instrText xml:space="preserve"> PAGEREF _Toc390551584 \h </w:instrText>
+        <w:instrText xml:space="preserve"> PAGEREF _Toc390730271 \h </w:instrText>
       </w:r>
       <w:r>
         <w:rPr>
@@ -2701,7 +2758,7 @@
         <w:rPr>
           <w:noProof/>
         </w:rPr>
-        <w:instrText xml:space="preserve"> PAGEREF _Toc390551585 \h </w:instrText>
+        <w:instrText xml:space="preserve"> PAGEREF _Toc390730272 \h </w:instrText>
       </w:r>
       <w:r>
         <w:rPr>
@@ -2780,7 +2837,7 @@
         <w:rPr>
           <w:noProof/>
         </w:rPr>
-        <w:instrText xml:space="preserve"> PAGEREF _Toc390551586 \h </w:instrText>
+        <w:instrText xml:space="preserve"> PAGEREF _Toc390730273 \h </w:instrText>
       </w:r>
       <w:r>
         <w:rPr>
@@ -2858,7 +2915,7 @@
         <w:rPr>
           <w:noProof/>
         </w:rPr>
-        <w:instrText xml:space="preserve"> PAGEREF _Toc390551587 \h </w:instrText>
+        <w:instrText xml:space="preserve"> PAGEREF _Toc390730274 \h </w:instrText>
       </w:r>
       <w:r>
         <w:rPr>
@@ -2936,7 +2993,7 @@
         <w:rPr>
           <w:noProof/>
         </w:rPr>
-        <w:instrText xml:space="preserve"> PAGEREF _Toc390551588 \h </w:instrText>
+        <w:instrText xml:space="preserve"> PAGEREF _Toc390730275 \h </w:instrText>
       </w:r>
       <w:r>
         <w:rPr>
@@ -3014,7 +3071,7 @@
         <w:rPr>
           <w:noProof/>
         </w:rPr>
-        <w:instrText xml:space="preserve"> PAGEREF _Toc390551589 \h </w:instrText>
+        <w:instrText xml:space="preserve"> PAGEREF _Toc390730276 \h </w:instrText>
       </w:r>
       <w:r>
         <w:rPr>
@@ -3092,7 +3149,7 @@
         <w:rPr>
           <w:noProof/>
         </w:rPr>
-        <w:instrText xml:space="preserve"> PAGEREF _Toc390551590 \h </w:instrText>
+        <w:instrText xml:space="preserve"> PAGEREF _Toc390730277 \h </w:instrText>
       </w:r>
       <w:r>
         <w:rPr>
@@ -3194,7 +3251,7 @@
         <w:rPr>
           <w:noProof/>
         </w:rPr>
-        <w:instrText xml:space="preserve"> PAGEREF _Toc390551591 \h </w:instrText>
+        <w:instrText xml:space="preserve"> PAGEREF _Toc390730278 \h </w:instrText>
       </w:r>
       <w:r>
         <w:rPr>
@@ -3211,7 +3268,7 @@
         <w:rPr>
           <w:noProof/>
         </w:rPr>
-        <w:t>14</w:t>
+        <w:t>13</w:t>
       </w:r>
       <w:r>
         <w:rPr>
@@ -3272,7 +3329,7 @@
         <w:rPr>
           <w:noProof/>
         </w:rPr>
-        <w:instrText xml:space="preserve"> PAGEREF _Toc390551592 \h </w:instrText>
+        <w:instrText xml:space="preserve"> PAGEREF _Toc390730279 \h </w:instrText>
       </w:r>
       <w:r>
         <w:rPr>
@@ -3350,7 +3407,7 @@
         <w:rPr>
           <w:noProof/>
         </w:rPr>
-        <w:instrText xml:space="preserve"> PAGEREF _Toc390551593 \h </w:instrText>
+        <w:instrText xml:space="preserve"> PAGEREF _Toc390730280 \h </w:instrText>
       </w:r>
       <w:r>
         <w:rPr>
@@ -3428,7 +3485,7 @@
         <w:rPr>
           <w:noProof/>
         </w:rPr>
-        <w:instrText xml:space="preserve"> PAGEREF _Toc390551594 \h </w:instrText>
+        <w:instrText xml:space="preserve"> PAGEREF _Toc390730281 \h </w:instrText>
       </w:r>
       <w:r>
         <w:rPr>
@@ -3506,7 +3563,7 @@
         <w:rPr>
           <w:noProof/>
         </w:rPr>
-        <w:instrText xml:space="preserve"> PAGEREF _Toc390551595 \h </w:instrText>
+        <w:instrText xml:space="preserve"> PAGEREF _Toc390730282 \h </w:instrText>
       </w:r>
       <w:r>
         <w:rPr>
@@ -3584,7 +3641,7 @@
         <w:rPr>
           <w:noProof/>
         </w:rPr>
-        <w:instrText xml:space="preserve"> PAGEREF _Toc390551596 \h </w:instrText>
+        <w:instrText xml:space="preserve"> PAGEREF _Toc390730283 \h </w:instrText>
       </w:r>
       <w:r>
         <w:rPr>
@@ -3662,7 +3719,7 @@
         <w:rPr>
           <w:noProof/>
         </w:rPr>
-        <w:instrText xml:space="preserve"> PAGEREF _Toc390551597 \h </w:instrText>
+        <w:instrText xml:space="preserve"> PAGEREF _Toc390730284 \h </w:instrText>
       </w:r>
       <w:r>
         <w:rPr>
@@ -3742,7 +3799,7 @@
         <w:rPr>
           <w:noProof/>
         </w:rPr>
-        <w:instrText xml:space="preserve"> PAGEREF _Toc390551598 \h </w:instrText>
+        <w:instrText xml:space="preserve"> PAGEREF _Toc390730285 \h </w:instrText>
       </w:r>
       <w:r>
         <w:rPr>
@@ -3820,7 +3877,7 @@
         <w:rPr>
           <w:noProof/>
         </w:rPr>
-        <w:instrText xml:space="preserve"> PAGEREF _Toc390551599 \h </w:instrText>
+        <w:instrText xml:space="preserve"> PAGEREF _Toc390730286 \h </w:instrText>
       </w:r>
       <w:r>
         <w:rPr>
@@ -3880,7 +3937,7 @@
         <w:rPr>
           <w:noProof/>
         </w:rPr>
-        <w:t>State Machine Diagram for work states (role work state) of each order state</w:t>
+        <w:t>State Machine Diagram for changing progress of the each order state of “In Progress” type</w:t>
       </w:r>
       <w:r>
         <w:rPr>
@@ -3898,7 +3955,7 @@
         <w:rPr>
           <w:noProof/>
         </w:rPr>
-        <w:instrText xml:space="preserve"> PAGEREF _Toc390551600 \h </w:instrText>
+        <w:instrText xml:space="preserve"> PAGEREF _Toc390730287 \h </w:instrText>
       </w:r>
       <w:r>
         <w:rPr>
@@ -3978,7 +4035,7 @@
         <w:rPr>
           <w:noProof/>
         </w:rPr>
-        <w:instrText xml:space="preserve"> PAGEREF _Toc390551601 \h </w:instrText>
+        <w:instrText xml:space="preserve"> PAGEREF _Toc390730288 \h </w:instrText>
       </w:r>
       <w:r>
         <w:rPr>
@@ -4058,7 +4115,7 @@
         <w:rPr>
           <w:noProof/>
         </w:rPr>
-        <w:instrText xml:space="preserve"> PAGEREF _Toc390551602 \h </w:instrText>
+        <w:instrText xml:space="preserve"> PAGEREF _Toc390730289 \h </w:instrText>
       </w:r>
       <w:r>
         <w:rPr>
@@ -4138,7 +4195,7 @@
         <w:rPr>
           <w:noProof/>
         </w:rPr>
-        <w:instrText xml:space="preserve"> PAGEREF _Toc390551603 \h </w:instrText>
+        <w:instrText xml:space="preserve"> PAGEREF _Toc390730290 \h </w:instrText>
       </w:r>
       <w:r>
         <w:rPr>
@@ -4218,7 +4275,7 @@
         <w:rPr>
           <w:noProof/>
         </w:rPr>
-        <w:instrText xml:space="preserve"> PAGEREF _Toc390551604 \h </w:instrText>
+        <w:instrText xml:space="preserve"> PAGEREF _Toc390730291 \h </w:instrText>
       </w:r>
       <w:r>
         <w:rPr>
@@ -4297,7 +4354,7 @@
         <w:rPr>
           <w:noProof/>
         </w:rPr>
-        <w:instrText xml:space="preserve"> PAGEREF _Toc390551605 \h </w:instrText>
+        <w:instrText xml:space="preserve"> PAGEREF _Toc390730292 \h </w:instrText>
       </w:r>
       <w:r>
         <w:rPr>
@@ -4377,7 +4434,7 @@
         <w:rPr>
           <w:noProof/>
         </w:rPr>
-        <w:instrText xml:space="preserve"> PAGEREF _Toc390551606 \h </w:instrText>
+        <w:instrText xml:space="preserve"> PAGEREF _Toc390730293 \h </w:instrText>
       </w:r>
       <w:r>
         <w:rPr>
@@ -4457,7 +4514,7 @@
         <w:rPr>
           <w:noProof/>
         </w:rPr>
-        <w:instrText xml:space="preserve"> PAGEREF _Toc390551607 \h </w:instrText>
+        <w:instrText xml:space="preserve"> PAGEREF _Toc390730294 \h </w:instrText>
       </w:r>
       <w:r>
         <w:rPr>
@@ -4535,7 +4592,7 @@
         <w:rPr>
           <w:noProof/>
         </w:rPr>
-        <w:instrText xml:space="preserve"> PAGEREF _Toc390551608 \h </w:instrText>
+        <w:instrText xml:space="preserve"> PAGEREF _Toc390730295 \h </w:instrText>
       </w:r>
       <w:r>
         <w:rPr>
@@ -4613,7 +4670,7 @@
         <w:rPr>
           <w:noProof/>
         </w:rPr>
-        <w:instrText xml:space="preserve"> PAGEREF _Toc390551609 \h </w:instrText>
+        <w:instrText xml:space="preserve"> PAGEREF _Toc390730296 \h </w:instrText>
       </w:r>
       <w:r>
         <w:rPr>
@@ -4691,7 +4748,7 @@
         <w:rPr>
           <w:noProof/>
         </w:rPr>
-        <w:instrText xml:space="preserve"> PAGEREF _Toc390551610 \h </w:instrText>
+        <w:instrText xml:space="preserve"> PAGEREF _Toc390730297 \h </w:instrText>
       </w:r>
       <w:r>
         <w:rPr>
@@ -4771,7 +4828,7 @@
         <w:rPr>
           <w:noProof/>
         </w:rPr>
-        <w:instrText xml:space="preserve"> PAGEREF _Toc390551611 \h </w:instrText>
+        <w:instrText xml:space="preserve"> PAGEREF _Toc390730298 \h </w:instrText>
       </w:r>
       <w:r>
         <w:rPr>
@@ -4851,7 +4908,7 @@
         <w:rPr>
           <w:noProof/>
         </w:rPr>
-        <w:instrText xml:space="preserve"> PAGEREF _Toc390551612 \h </w:instrText>
+        <w:instrText xml:space="preserve"> PAGEREF _Toc390730299 \h </w:instrText>
       </w:r>
       <w:r>
         <w:rPr>
@@ -4931,7 +4988,7 @@
         <w:rPr>
           <w:noProof/>
         </w:rPr>
-        <w:instrText xml:space="preserve"> PAGEREF _Toc390551613 \h </w:instrText>
+        <w:instrText xml:space="preserve"> PAGEREF _Toc390730300 \h </w:instrText>
       </w:r>
       <w:r>
         <w:rPr>
@@ -5011,7 +5068,7 @@
         <w:rPr>
           <w:noProof/>
         </w:rPr>
-        <w:instrText xml:space="preserve"> PAGEREF _Toc390551614 \h </w:instrText>
+        <w:instrText xml:space="preserve"> PAGEREF _Toc390730301 \h </w:instrText>
       </w:r>
       <w:r>
         <w:rPr>
@@ -5089,7 +5146,7 @@
         <w:rPr>
           <w:noProof/>
         </w:rPr>
-        <w:instrText xml:space="preserve"> PAGEREF _Toc390551615 \h </w:instrText>
+        <w:instrText xml:space="preserve"> PAGEREF _Toc390730302 \h </w:instrText>
       </w:r>
       <w:r>
         <w:rPr>
@@ -5167,7 +5224,7 @@
         <w:rPr>
           <w:noProof/>
         </w:rPr>
-        <w:instrText xml:space="preserve"> PAGEREF _Toc390551616 \h </w:instrText>
+        <w:instrText xml:space="preserve"> PAGEREF _Toc390730303 \h </w:instrText>
       </w:r>
       <w:r>
         <w:rPr>
@@ -5247,7 +5304,7 @@
         <w:rPr>
           <w:noProof/>
         </w:rPr>
-        <w:instrText xml:space="preserve"> PAGEREF _Toc390551617 \h </w:instrText>
+        <w:instrText xml:space="preserve"> PAGEREF _Toc390730304 \h </w:instrText>
       </w:r>
       <w:r>
         <w:rPr>
@@ -5327,7 +5384,7 @@
         <w:rPr>
           <w:noProof/>
         </w:rPr>
-        <w:instrText xml:space="preserve"> PAGEREF _Toc390551618 \h </w:instrText>
+        <w:instrText xml:space="preserve"> PAGEREF _Toc390730305 \h </w:instrText>
       </w:r>
       <w:r>
         <w:rPr>
@@ -5405,7 +5462,7 @@
         <w:rPr>
           <w:noProof/>
         </w:rPr>
-        <w:instrText xml:space="preserve"> PAGEREF _Toc390551619 \h </w:instrText>
+        <w:instrText xml:space="preserve"> PAGEREF _Toc390730306 \h </w:instrText>
       </w:r>
       <w:r>
         <w:rPr>
@@ -5442,7 +5499,7 @@
           <w:noProof/>
           <w:sz w:val="22"/>
           <w:szCs w:val="22"/>
-          <w:lang w:val="ru-RU" w:eastAsia="ru-RU"/>
+          <w:lang w:eastAsia="ru-RU"/>
         </w:rPr>
       </w:pPr>
       <w:r>
@@ -5457,7 +5514,7 @@
           <w:noProof/>
           <w:sz w:val="22"/>
           <w:szCs w:val="22"/>
-          <w:lang w:val="ru-RU" w:eastAsia="ru-RU"/>
+          <w:lang w:eastAsia="ru-RU"/>
         </w:rPr>
         <w:tab/>
       </w:r>
@@ -5483,7 +5540,7 @@
         <w:rPr>
           <w:noProof/>
         </w:rPr>
-        <w:instrText xml:space="preserve"> PAGEREF _Toc390551620 \h </w:instrText>
+        <w:instrText xml:space="preserve"> PAGEREF _Toc390730307 \h </w:instrText>
       </w:r>
       <w:r>
         <w:rPr>
@@ -5520,7 +5577,7 @@
           <w:noProof/>
           <w:sz w:val="22"/>
           <w:szCs w:val="22"/>
-          <w:lang w:val="ru-RU" w:eastAsia="ru-RU"/>
+          <w:lang w:eastAsia="ru-RU"/>
         </w:rPr>
       </w:pPr>
       <w:r>
@@ -5535,7 +5592,7 @@
           <w:noProof/>
           <w:sz w:val="22"/>
           <w:szCs w:val="22"/>
-          <w:lang w:val="ru-RU" w:eastAsia="ru-RU"/>
+          <w:lang w:eastAsia="ru-RU"/>
         </w:rPr>
         <w:tab/>
       </w:r>
@@ -5561,7 +5618,7 @@
         <w:rPr>
           <w:noProof/>
         </w:rPr>
-        <w:instrText xml:space="preserve"> PAGEREF _Toc390551621 \h </w:instrText>
+        <w:instrText xml:space="preserve"> PAGEREF _Toc390730308 \h </w:instrText>
       </w:r>
       <w:r>
         <w:rPr>
@@ -5597,23 +5654,60 @@
       <w:r>
         <w:br w:type="page"/>
       </w:r>
-      <w:fldSimple w:instr=" TITLE  \* MERGEFORMAT ">
-        <w:r>
-          <w:t>Software Architecture Document</w:t>
-        </w:r>
-      </w:fldSimple>
+      <w:r>
+        <w:lastRenderedPageBreak/>
+        <w:fldChar w:fldCharType="begin"/>
+      </w:r>
+      <w:r>
+        <w:instrText xml:space="preserve"> TITLE  \* MERGEFORMAT </w:instrText>
+      </w:r>
+      <w:r>
+        <w:fldChar w:fldCharType="separate"/>
+      </w:r>
+      <w:r>
+        <w:t>Software Architecture Document</w:t>
+      </w:r>
+      <w:r>
+        <w:fldChar w:fldCharType="end"/>
+      </w:r>
     </w:p>
     <w:p>
       <w:pPr>
         <w:pStyle w:val="1"/>
       </w:pPr>
-      <w:bookmarkStart w:id="1" w:name="_Toc456598586"/>
-      <w:bookmarkStart w:id="2" w:name="_Toc390551577"/>
+      <w:bookmarkStart w:id="0" w:name="_Toc456598586"/>
+      <w:bookmarkStart w:id="1" w:name="_Toc390730264"/>
       <w:r>
         <w:t>Introduction</w:t>
       </w:r>
+      <w:bookmarkEnd w:id="0"/>
       <w:bookmarkEnd w:id="1"/>
+    </w:p>
+    <w:p>
+      <w:pPr>
+        <w:ind w:left="720"/>
+        <w:rPr>
+          <w:lang w:val="ru-RU"/>
+        </w:rPr>
+      </w:pPr>
+      <w:r>
+        <w:rPr>
+          <w:lang w:val="ru-RU"/>
+        </w:rPr>
+        <w:t>Введение описывает назначение данного документа с точки зрения цели, масштаба работы, определений, акронимов, аббревиатур, ссылок.</w:t>
+      </w:r>
+    </w:p>
+    <w:p>
+      <w:pPr>
+        <w:pStyle w:val="2"/>
+      </w:pPr>
+      <w:bookmarkStart w:id="2" w:name="_Toc456598587"/>
+      <w:bookmarkStart w:id="3" w:name="_Toc390730265"/>
+      <w:r>
+        <w:t>Purpose</w:t>
+      </w:r>
       <w:bookmarkEnd w:id="2"/>
+      <w:bookmarkEnd w:id="3"/>
     </w:p>
     <w:p>
       <w:pPr>
@@ -5622,33 +5716,7 @@
           <w:lang w:val="ru-RU"/>
         </w:rPr>
       </w:pPr>
-      <w:r>
-        <w:rPr>
-          <w:lang w:val="ru-RU"/>
-        </w:rPr>
-        <w:t>Введение описывает назначение данного документа с точки зрения цели, масштаба работы, определений, акронимов, аббревиатур, ссылок.</w:t>
-      </w:r>
-    </w:p>
-    <w:p>
-      <w:pPr>
-        <w:pStyle w:val="2"/>
-      </w:pPr>
-      <w:bookmarkStart w:id="3" w:name="_Toc456598587"/>
-      <w:bookmarkStart w:id="4" w:name="_Toc390551578"/>
-      <w:r>
-        <w:t>Purpose</w:t>
-      </w:r>
-      <w:bookmarkEnd w:id="3"/>
-      <w:bookmarkEnd w:id="4"/>
-    </w:p>
-    <w:p>
-      <w:pPr>
-        <w:ind w:left="720"/>
-        <w:rPr>
-          <w:lang w:val="ru-RU"/>
-        </w:rPr>
-      </w:pPr>
-      <w:bookmarkStart w:id="5" w:name="_Toc456598588"/>
+      <w:bookmarkStart w:id="4" w:name="_Toc456598588"/>
       <w:r>
         <w:rPr>
           <w:lang w:val="ru-RU"/>
@@ -5901,12 +5969,12 @@
           <w:lang w:val="ru-RU"/>
         </w:rPr>
       </w:pPr>
-      <w:bookmarkStart w:id="6" w:name="_Toc390551579"/>
+      <w:bookmarkStart w:id="5" w:name="_Toc390730266"/>
       <w:r>
         <w:t>Scope</w:t>
       </w:r>
+      <w:bookmarkEnd w:id="4"/>
       <w:bookmarkEnd w:id="5"/>
-      <w:bookmarkEnd w:id="6"/>
     </w:p>
     <w:p>
       <w:pPr>
@@ -6071,95 +6139,95 @@
           <w:lang w:val="ru-RU"/>
         </w:rPr>
       </w:pPr>
-      <w:bookmarkStart w:id="7" w:name="_Toc456598589"/>
-      <w:bookmarkStart w:id="8" w:name="_Toc390551580"/>
+      <w:bookmarkStart w:id="6" w:name="_Toc456598589"/>
+      <w:bookmarkStart w:id="7" w:name="_Toc390730267"/>
       <w:r>
         <w:lastRenderedPageBreak/>
         <w:t>Definitions, Acronyms, and Abbreviations</w:t>
       </w:r>
+      <w:bookmarkEnd w:id="6"/>
       <w:bookmarkEnd w:id="7"/>
+    </w:p>
+    <w:p>
+      <w:pPr>
+        <w:pStyle w:val="a9"/>
+      </w:pPr>
+      <w:r>
+        <w:rPr>
+          <w:b/>
+          <w:bCs/>
+        </w:rPr>
+        <w:t>RUP</w:t>
+      </w:r>
+      <w:r>
+        <w:t>: Rational Unified Process</w:t>
+      </w:r>
+    </w:p>
+    <w:p>
+      <w:pPr>
+        <w:pStyle w:val="a9"/>
+      </w:pPr>
+      <w:r>
+        <w:rPr>
+          <w:b/>
+          <w:bCs/>
+        </w:rPr>
+        <w:t>UML:</w:t>
+      </w:r>
+      <w:r>
+        <w:t xml:space="preserve"> Unified Modeling Language</w:t>
+      </w:r>
+    </w:p>
+    <w:p>
+      <w:pPr>
+        <w:pStyle w:val="a9"/>
+      </w:pPr>
+      <w:r>
+        <w:rPr>
+          <w:b/>
+          <w:bCs/>
+        </w:rPr>
+        <w:t>SAD:</w:t>
+      </w:r>
+      <w:r>
+        <w:t xml:space="preserve"> Software Architecture Document</w:t>
+      </w:r>
+    </w:p>
+    <w:p>
+      <w:pPr>
+        <w:pStyle w:val="a9"/>
+      </w:pPr>
+      <w:r>
+        <w:rPr>
+          <w:b/>
+        </w:rPr>
+        <w:t>WWW</w:t>
+      </w:r>
+      <w:r>
+        <w:t>: World Wide Web</w:t>
+      </w:r>
+    </w:p>
+    <w:p/>
+    <w:p>
+      <w:pPr>
+        <w:pStyle w:val="2"/>
+      </w:pPr>
+      <w:bookmarkStart w:id="8" w:name="_Toc456598590"/>
+      <w:bookmarkStart w:id="9" w:name="_Toc390730268"/>
+      <w:r>
+        <w:t>References</w:t>
+      </w:r>
       <w:bookmarkEnd w:id="8"/>
+      <w:bookmarkEnd w:id="9"/>
     </w:p>
     <w:p>
       <w:pPr>
         <w:pStyle w:val="a9"/>
-      </w:pPr>
-      <w:r>
-        <w:rPr>
-          <w:b/>
-          <w:bCs/>
-        </w:rPr>
-        <w:t>RUP</w:t>
-      </w:r>
-      <w:r>
-        <w:t>: Rational Unified Process</w:t>
-      </w:r>
-    </w:p>
-    <w:p>
-      <w:pPr>
-        <w:pStyle w:val="a9"/>
-      </w:pPr>
-      <w:r>
-        <w:rPr>
-          <w:b/>
-          <w:bCs/>
-        </w:rPr>
-        <w:t>UML:</w:t>
-      </w:r>
-      <w:r>
-        <w:t xml:space="preserve"> Unified Modeling Language</w:t>
-      </w:r>
-    </w:p>
-    <w:p>
-      <w:pPr>
-        <w:pStyle w:val="a9"/>
-      </w:pPr>
-      <w:r>
-        <w:rPr>
-          <w:b/>
-          <w:bCs/>
-        </w:rPr>
-        <w:t>SAD:</w:t>
-      </w:r>
-      <w:r>
-        <w:t xml:space="preserve"> Software Architecture Document</w:t>
-      </w:r>
-    </w:p>
-    <w:p>
-      <w:pPr>
-        <w:pStyle w:val="a9"/>
-      </w:pPr>
-      <w:r>
-        <w:rPr>
-          <w:b/>
-        </w:rPr>
-        <w:t>WWW</w:t>
-      </w:r>
-      <w:r>
-        <w:t>: World Wide Web</w:t>
-      </w:r>
-    </w:p>
-    <w:p/>
-    <w:p>
-      <w:pPr>
-        <w:pStyle w:val="2"/>
-      </w:pPr>
-      <w:bookmarkStart w:id="9" w:name="_Toc456598590"/>
-      <w:bookmarkStart w:id="10" w:name="_Toc390551581"/>
-      <w:r>
-        <w:t>References</w:t>
-      </w:r>
-      <w:bookmarkEnd w:id="9"/>
-      <w:bookmarkEnd w:id="10"/>
-    </w:p>
-    <w:p>
-      <w:pPr>
-        <w:pStyle w:val="a9"/>
         <w:rPr>
           <w:rFonts w:ascii="Arial" w:hAnsi="Arial" w:cs="Arial"/>
         </w:rPr>
       </w:pPr>
-      <w:bookmarkStart w:id="11" w:name="_Toc456598591"/>
+      <w:bookmarkStart w:id="10" w:name="_Toc456598591"/>
       <w:r>
         <w:rPr>
           <w:rFonts w:ascii="Arial" w:hAnsi="Arial" w:cs="Arial"/>
@@ -6428,39 +6496,39 @@
           <w:lang w:val="ru-RU"/>
         </w:rPr>
       </w:pPr>
-      <w:bookmarkStart w:id="12" w:name="_Toc390551582"/>
+      <w:bookmarkStart w:id="11" w:name="_Toc390730269"/>
       <w:r>
         <w:t>Overview</w:t>
       </w:r>
+      <w:bookmarkEnd w:id="10"/>
       <w:bookmarkEnd w:id="11"/>
+    </w:p>
+    <w:p>
+      <w:pPr>
+        <w:ind w:left="720"/>
+        <w:rPr>
+          <w:lang w:val="ru-RU"/>
+        </w:rPr>
+      </w:pPr>
+      <w:r>
+        <w:rPr>
+          <w:lang w:val="ru-RU"/>
+        </w:rPr>
+        <w:t>Данный документ состоит из описания 4+1 представлений, которые в совокупности описывают все значимые архитектурные аспекты разрабатываемой системы. Структуру документа смотрите вначале документа в оглавлении.</w:t>
+      </w:r>
+    </w:p>
+    <w:p>
+      <w:pPr>
+        <w:pStyle w:val="1"/>
+        <w:rPr>
+          <w:lang w:val="ru-RU"/>
+        </w:rPr>
+      </w:pPr>
+      <w:bookmarkStart w:id="12" w:name="_Toc390730270"/>
+      <w:r>
+        <w:t>Architectural Representation</w:t>
+      </w:r>
       <w:bookmarkEnd w:id="12"/>
-    </w:p>
-    <w:p>
-      <w:pPr>
-        <w:ind w:left="720"/>
-        <w:rPr>
-          <w:lang w:val="ru-RU"/>
-        </w:rPr>
-      </w:pPr>
-      <w:r>
-        <w:rPr>
-          <w:lang w:val="ru-RU"/>
-        </w:rPr>
-        <w:t>Данный документ состоит из описания 4+1 представлений, которые в совокупности описывают все значимые архитектурные аспекты разрабатываемой системы. Структуру документа смотрите вначале документа в оглавлении.</w:t>
-      </w:r>
-    </w:p>
-    <w:p>
-      <w:pPr>
-        <w:pStyle w:val="1"/>
-        <w:rPr>
-          <w:lang w:val="ru-RU"/>
-        </w:rPr>
-      </w:pPr>
-      <w:bookmarkStart w:id="13" w:name="_Toc390551583"/>
-      <w:r>
-        <w:t>Architectural Representation</w:t>
-      </w:r>
-      <w:bookmarkEnd w:id="13"/>
     </w:p>
     <w:p>
       <w:pPr>
@@ -7664,11 +7732,11 @@
       <w:pPr>
         <w:pStyle w:val="1"/>
       </w:pPr>
-      <w:bookmarkStart w:id="14" w:name="_Toc390551584"/>
+      <w:bookmarkStart w:id="13" w:name="_Toc390730271"/>
       <w:r>
         <w:t>Architectural Goals and Constraints</w:t>
       </w:r>
-      <w:bookmarkEnd w:id="14"/>
+      <w:bookmarkEnd w:id="13"/>
     </w:p>
     <w:p>
       <w:pPr>
@@ -7941,38 +8009,38 @@
       <w:pPr>
         <w:pStyle w:val="1"/>
       </w:pPr>
-      <w:bookmarkStart w:id="15" w:name="_Toc390551585"/>
+      <w:bookmarkStart w:id="14" w:name="_Toc390730272"/>
       <w:r>
         <w:t>Use-Case View</w:t>
       </w:r>
+      <w:bookmarkEnd w:id="14"/>
+    </w:p>
+    <w:p>
+      <w:pPr>
+        <w:ind w:left="720"/>
+        <w:rPr>
+          <w:lang w:val="ru-RU"/>
+        </w:rPr>
+      </w:pPr>
+      <w:r>
+        <w:rPr>
+          <w:lang w:val="ru-RU"/>
+        </w:rPr>
+        <w:t>В данном разделе будут представлены диаграммы прецедентов, диаграммы деятельности, диаграммы последовательностей, диаграммы коопераций и взаимодействий, предварительная диаграмма классов и диаграмма состояний ключевой сущности системы – «Заказ», которые предназначены для описания основных сценариев использования системы различными пользователями и  базового описания сущностей системы.</w:t>
+      </w:r>
+    </w:p>
+    <w:p>
+      <w:pPr>
+        <w:pStyle w:val="2"/>
+        <w:rPr>
+          <w:lang w:val="ru-RU"/>
+        </w:rPr>
+      </w:pPr>
+      <w:bookmarkStart w:id="15" w:name="_Toc390730273"/>
+      <w:r>
+        <w:t>Use Case Diagrams</w:t>
+      </w:r>
       <w:bookmarkEnd w:id="15"/>
-    </w:p>
-    <w:p>
-      <w:pPr>
-        <w:ind w:left="720"/>
-        <w:rPr>
-          <w:lang w:val="ru-RU"/>
-        </w:rPr>
-      </w:pPr>
-      <w:r>
-        <w:rPr>
-          <w:lang w:val="ru-RU"/>
-        </w:rPr>
-        <w:t>В данном разделе будут представлены диаграммы прецедентов, диаграммы деятельности, диаграммы последовательностей, диаграммы коопераций и взаимодействий, предварительная диаграмма классов и диаграмма состояний ключевой сущности системы – «Заказ», которые предназначены для описания основных сценариев использования системы различными пользователями и  базового описания сущностей системы.</w:t>
-      </w:r>
-    </w:p>
-    <w:p>
-      <w:pPr>
-        <w:pStyle w:val="2"/>
-        <w:rPr>
-          <w:lang w:val="ru-RU"/>
-        </w:rPr>
-      </w:pPr>
-      <w:bookmarkStart w:id="16" w:name="_Toc390551586"/>
-      <w:r>
-        <w:t>Use Case Diagrams</w:t>
-      </w:r>
-      <w:bookmarkEnd w:id="16"/>
     </w:p>
     <w:p>
       <w:pPr>
@@ -8001,10 +8069,10 @@
         </w:rPr>
         <w:lastRenderedPageBreak/>
         <w:drawing>
-          <wp:inline distT="0" distB="0" distL="0" distR="0" wp14:anchorId="4548C64B" wp14:editId="224B6ADC">
-            <wp:extent cx="8063112" cy="5172075"/>
+          <wp:inline distT="0" distB="0" distL="0" distR="0" wp14:anchorId="3F70B250" wp14:editId="2EE1CE64">
+            <wp:extent cx="7965180" cy="5181600"/>
             <wp:effectExtent l="0" t="0" r="0" b="0"/>
-            <wp:docPr id="17" name="Рисунок 17"/>
+            <wp:docPr id="5" name="Рисунок 5"/>
             <wp:cNvGraphicFramePr>
               <a:graphicFrameLocks xmlns:a="http://schemas.openxmlformats.org/drawingml/2006/main" noChangeAspect="1"/>
             </wp:cNvGraphicFramePr>
@@ -8024,7 +8092,7 @@
                   <pic:spPr>
                     <a:xfrm>
                       <a:off x="0" y="0"/>
-                      <a:ext cx="8074156" cy="5179159"/>
+                      <a:ext cx="7968973" cy="5184067"/>
                     </a:xfrm>
                     <a:prstGeom prst="rect">
                       <a:avLst/>
@@ -8071,12 +8139,14 @@
       <w:r>
         <w:t>Use-Case Diagram</w:t>
       </w:r>
+      <w:bookmarkStart w:id="16" w:name="_GoBack"/>
+      <w:bookmarkEnd w:id="16"/>
     </w:p>
     <w:p>
       <w:pPr>
         <w:pStyle w:val="2"/>
       </w:pPr>
-      <w:bookmarkStart w:id="17" w:name="_Toc390551587"/>
+      <w:bookmarkStart w:id="17" w:name="_Toc390730274"/>
       <w:r>
         <w:lastRenderedPageBreak/>
         <w:t>Activity Diagram</w:t>
@@ -8098,10 +8168,10 @@
           <w:lang w:val="ru-RU" w:eastAsia="ru-RU"/>
         </w:rPr>
         <w:drawing>
-          <wp:inline distT="0" distB="0" distL="0" distR="0" wp14:anchorId="593CC855" wp14:editId="0BDE4863">
-            <wp:extent cx="5260769" cy="4919788"/>
-            <wp:effectExtent l="0" t="0" r="0" b="0"/>
-            <wp:docPr id="9" name="Рисунок 9"/>
+          <wp:inline distT="0" distB="0" distL="0" distR="0" wp14:anchorId="1AD074C2" wp14:editId="5AD7E4F0">
+            <wp:extent cx="6152515" cy="4697730"/>
+            <wp:effectExtent l="0" t="0" r="635" b="7620"/>
+            <wp:docPr id="22" name="Рисунок 22"/>
             <wp:cNvGraphicFramePr>
               <a:graphicFrameLocks xmlns:a="http://schemas.openxmlformats.org/drawingml/2006/main" noChangeAspect="1"/>
             </wp:cNvGraphicFramePr>
@@ -8121,7 +8191,7 @@
                   <pic:spPr>
                     <a:xfrm>
                       <a:off x="0" y="0"/>
-                      <a:ext cx="5267781" cy="4926346"/>
+                      <a:ext cx="6152515" cy="4697730"/>
                     </a:xfrm>
                     <a:prstGeom prst="rect">
                       <a:avLst/>
@@ -8186,7 +8256,7 @@
       <w:pPr>
         <w:pStyle w:val="2"/>
       </w:pPr>
-      <w:bookmarkStart w:id="18" w:name="_Toc390551588"/>
+      <w:bookmarkStart w:id="18" w:name="_Toc390730275"/>
       <w:r>
         <w:lastRenderedPageBreak/>
         <w:t>Sequence Diagrams</w:t>
@@ -8234,10 +8304,10 @@
           <w:lang w:val="ru-RU" w:eastAsia="ru-RU"/>
         </w:rPr>
         <w:drawing>
-          <wp:inline distT="0" distB="0" distL="0" distR="0" wp14:anchorId="169EBBF5" wp14:editId="629D69F6">
-            <wp:extent cx="7256551" cy="4962525"/>
+          <wp:inline distT="0" distB="0" distL="0" distR="0" wp14:anchorId="3787A5F4" wp14:editId="3AF74213">
+            <wp:extent cx="7664670" cy="5153025"/>
             <wp:effectExtent l="0" t="0" r="0" b="0"/>
-            <wp:docPr id="10" name="Рисунок 10"/>
+            <wp:docPr id="21" name="Рисунок 21"/>
             <wp:cNvGraphicFramePr>
               <a:graphicFrameLocks xmlns:a="http://schemas.openxmlformats.org/drawingml/2006/main" noChangeAspect="1"/>
             </wp:cNvGraphicFramePr>
@@ -8257,7 +8327,7 @@
                   <pic:spPr>
                     <a:xfrm>
                       <a:off x="0" y="0"/>
-                      <a:ext cx="7255802" cy="4962013"/>
+                      <a:ext cx="7669379" cy="5156191"/>
                     </a:xfrm>
                     <a:prstGeom prst="rect">
                       <a:avLst/>
@@ -8311,7 +8381,7 @@
       <w:pPr>
         <w:pStyle w:val="2"/>
       </w:pPr>
-      <w:bookmarkStart w:id="19" w:name="_Toc390551589"/>
+      <w:bookmarkStart w:id="19" w:name="_Toc390730276"/>
       <w:r>
         <w:lastRenderedPageBreak/>
         <w:t>Cooperation Diagram</w:t>
@@ -8476,7 +8546,7 @@
       <w:pPr>
         <w:pStyle w:val="2"/>
       </w:pPr>
-      <w:bookmarkStart w:id="20" w:name="_Toc390551590"/>
+      <w:bookmarkStart w:id="20" w:name="_Toc390730277"/>
       <w:r>
         <w:t>State Machine diagram</w:t>
       </w:r>
@@ -8538,10 +8608,10 @@
         </w:rPr>
         <w:lastRenderedPageBreak/>
         <w:drawing>
-          <wp:inline distT="0" distB="0" distL="0" distR="0" wp14:anchorId="603A3DEB" wp14:editId="35664D3E">
-            <wp:extent cx="6981825" cy="5425028"/>
-            <wp:effectExtent l="0" t="0" r="0" b="4445"/>
-            <wp:docPr id="13" name="Picture 13"/>
+          <wp:inline distT="0" distB="0" distL="0" distR="0" wp14:anchorId="4BEF2139" wp14:editId="2FDA6DB0">
+            <wp:extent cx="7141809" cy="4895850"/>
+            <wp:effectExtent l="0" t="0" r="0" b="0"/>
+            <wp:docPr id="18" name="Рисунок 18"/>
             <wp:cNvGraphicFramePr>
               <a:graphicFrameLocks xmlns:a="http://schemas.openxmlformats.org/drawingml/2006/main" noChangeAspect="1"/>
             </wp:cNvGraphicFramePr>
@@ -8549,7 +8619,7 @@
               <a:graphicData uri="http://schemas.openxmlformats.org/drawingml/2006/picture">
                 <pic:pic xmlns:pic="http://schemas.openxmlformats.org/drawingml/2006/picture">
                   <pic:nvPicPr>
-                    <pic:cNvPr id="1" name=""/>
+                    <pic:cNvPr id="0" name=""/>
                     <pic:cNvPicPr/>
                   </pic:nvPicPr>
                   <pic:blipFill>
@@ -8561,7 +8631,7 @@
                   <pic:spPr>
                     <a:xfrm>
                       <a:off x="0" y="0"/>
-                      <a:ext cx="6986604" cy="5428741"/>
+                      <a:ext cx="7141072" cy="4895345"/>
                     </a:xfrm>
                     <a:prstGeom prst="rect">
                       <a:avLst/>
@@ -8617,8 +8687,14 @@
         <w:rPr>
           <w:lang w:val="ru-RU"/>
         </w:rPr>
+        <w:t xml:space="preserve">Кроме состояний у заказов также есть статус, который может быть изменен пользователем или аналитиком. По умолчанию статус – «Обычный». Пользователь при создании заказа или во время стадии «Обработка» может изменить его на «Срочный». На дальнейших стадиях изменения запрещены для пользователя, а аналитик может только заблокировать «Заказ». Ниже представлена диаграмма изменений </w:t>
+      </w:r>
+      <w:r>
+        <w:rPr>
+          <w:lang w:val="ru-RU"/>
+        </w:rPr>
         <w:lastRenderedPageBreak/>
-        <w:t>Кроме состояний у заказов также есть статус, который может быть изменен пользователем или аналитиком. По умолчанию статус – «Обычный». Пользователь при создании заказа или во время стадии «Обработка» может изменить его на «Срочный». На дальнейших стадиях изменения запрещены для пользователя, а аналитик может только заблокировать «Заказ». Ниже представлена диаграмма изменений состояний статуса заказа.</w:t>
+        <w:t>состояний статуса заказа.</w:t>
       </w:r>
     </w:p>
     <w:p>
@@ -8633,10 +8709,10 @@
           <w:lang w:val="ru-RU" w:eastAsia="ru-RU"/>
         </w:rPr>
         <w:drawing>
-          <wp:inline distT="0" distB="0" distL="0" distR="0" wp14:anchorId="30AE1A71" wp14:editId="22392F81">
-            <wp:extent cx="6029325" cy="2409825"/>
-            <wp:effectExtent l="0" t="0" r="9525" b="9525"/>
-            <wp:docPr id="4" name="Picture 4"/>
+          <wp:inline distT="0" distB="0" distL="0" distR="0" wp14:anchorId="7DB5434D" wp14:editId="1C367698">
+            <wp:extent cx="5715000" cy="2390775"/>
+            <wp:effectExtent l="0" t="0" r="0" b="9525"/>
+            <wp:docPr id="20" name="Рисунок 20"/>
             <wp:cNvGraphicFramePr>
               <a:graphicFrameLocks xmlns:a="http://schemas.openxmlformats.org/drawingml/2006/main" noChangeAspect="1"/>
             </wp:cNvGraphicFramePr>
@@ -8644,7 +8720,7 @@
               <a:graphicData uri="http://schemas.openxmlformats.org/drawingml/2006/picture">
                 <pic:pic xmlns:pic="http://schemas.openxmlformats.org/drawingml/2006/picture">
                   <pic:nvPicPr>
-                    <pic:cNvPr id="1" name=""/>
+                    <pic:cNvPr id="0" name=""/>
                     <pic:cNvPicPr/>
                   </pic:nvPicPr>
                   <pic:blipFill>
@@ -8656,7 +8732,7 @@
                   <pic:spPr>
                     <a:xfrm>
                       <a:off x="0" y="0"/>
-                      <a:ext cx="6029325" cy="2409825"/>
+                      <a:ext cx="5715000" cy="2390775"/>
                     </a:xfrm>
                     <a:prstGeom prst="rect">
                       <a:avLst/>
@@ -9178,9 +9254,8 @@
           <w:lang w:val="ru-RU"/>
         </w:rPr>
       </w:pPr>
-      <w:bookmarkStart w:id="21" w:name="_Toc390551591"/>
-      <w:r>
-        <w:lastRenderedPageBreak/>
+      <w:bookmarkStart w:id="21" w:name="_Toc390730278"/>
+      <w:r>
         <w:t>Preliminary</w:t>
       </w:r>
       <w:r>
@@ -9228,6 +9303,7 @@
           <w:noProof/>
           <w:lang w:val="ru-RU" w:eastAsia="ru-RU"/>
         </w:rPr>
+        <w:lastRenderedPageBreak/>
         <w:drawing>
           <wp:inline distT="0" distB="0" distL="0" distR="0" wp14:anchorId="06E02229" wp14:editId="5F8B3E82">
             <wp:extent cx="5169388" cy="3571875"/>
@@ -9313,7 +9389,7 @@
           <w:lang w:val="ru-RU"/>
         </w:rPr>
       </w:pPr>
-      <w:bookmarkStart w:id="22" w:name="_Toc390551592"/>
+      <w:bookmarkStart w:id="22" w:name="_Toc390730279"/>
       <w:r>
         <w:t>Data Base Diagram</w:t>
       </w:r>
@@ -9428,7 +9504,7 @@
       <w:pPr>
         <w:pStyle w:val="2"/>
       </w:pPr>
-      <w:bookmarkStart w:id="23" w:name="_Toc390551593"/>
+      <w:bookmarkStart w:id="23" w:name="_Toc390730280"/>
       <w:r>
         <w:t>Use-Case Realizations</w:t>
       </w:r>
@@ -9492,7 +9568,7 @@
       <w:pPr>
         <w:pStyle w:val="1"/>
       </w:pPr>
-      <w:bookmarkStart w:id="24" w:name="_Toc390551594"/>
+      <w:bookmarkStart w:id="24" w:name="_Toc390730281"/>
       <w:r>
         <w:lastRenderedPageBreak/>
         <w:t>Logical View</w:t>
@@ -9517,7 +9593,7 @@
       <w:pPr>
         <w:pStyle w:val="2"/>
       </w:pPr>
-      <w:bookmarkStart w:id="25" w:name="_Toc390551595"/>
+      <w:bookmarkStart w:id="25" w:name="_Toc390730282"/>
       <w:r>
         <w:t>Overview</w:t>
       </w:r>
@@ -9703,6 +9779,9 @@
     <w:p>
       <w:pPr>
         <w:ind w:left="720"/>
+        <w:rPr>
+          <w:lang w:val="ru-RU"/>
+        </w:rPr>
       </w:pPr>
       <w:r>
         <w:rPr>
@@ -9751,7 +9830,7 @@
       <w:pPr>
         <w:pStyle w:val="2"/>
       </w:pPr>
-      <w:bookmarkStart w:id="26" w:name="_Toc390551596"/>
+      <w:bookmarkStart w:id="26" w:name="_Toc390730283"/>
       <w:r>
         <w:t>Architecturally Significant Design Packages</w:t>
       </w:r>
@@ -9871,7 +9950,7 @@
       <w:pPr>
         <w:pStyle w:val="2"/>
       </w:pPr>
-      <w:bookmarkStart w:id="27" w:name="_Toc390551597"/>
+      <w:bookmarkStart w:id="27" w:name="_Toc390730284"/>
       <w:r>
         <w:t xml:space="preserve">Detailed Class Diagram </w:t>
       </w:r>
@@ -10028,7 +10107,7 @@
           <w:highlight w:val="red"/>
         </w:rPr>
       </w:pPr>
-      <w:bookmarkStart w:id="28" w:name="_Toc390551598"/>
+      <w:bookmarkStart w:id="28" w:name="_Toc390730285"/>
       <w:r>
         <w:rPr>
           <w:highlight w:val="red"/>
@@ -10062,7 +10141,7 @@
       <w:pPr>
         <w:pStyle w:val="2"/>
       </w:pPr>
-      <w:bookmarkStart w:id="29" w:name="_Toc390551599"/>
+      <w:bookmarkStart w:id="29" w:name="_Toc390730286"/>
       <w:r>
         <w:t>Activity Diagram</w:t>
       </w:r>
@@ -10104,10 +10183,10 @@
         </w:rPr>
         <w:lastRenderedPageBreak/>
         <w:drawing>
-          <wp:inline distT="0" distB="0" distL="0" distR="0" wp14:anchorId="17E44F7A" wp14:editId="2CC9B863">
-            <wp:extent cx="4028374" cy="5257800"/>
+          <wp:inline distT="0" distB="0" distL="0" distR="0" wp14:anchorId="2A168B08" wp14:editId="63F609FE">
+            <wp:extent cx="4067175" cy="5367632"/>
             <wp:effectExtent l="0" t="0" r="0" b="0"/>
-            <wp:docPr id="16" name="Рисунок 16"/>
+            <wp:docPr id="23" name="Рисунок 23"/>
             <wp:cNvGraphicFramePr>
               <a:graphicFrameLocks xmlns:a="http://schemas.openxmlformats.org/drawingml/2006/main" noChangeAspect="1"/>
             </wp:cNvGraphicFramePr>
@@ -10127,7 +10206,7 @@
                   <pic:spPr>
                     <a:xfrm>
                       <a:off x="0" y="0"/>
-                      <a:ext cx="4028693" cy="5258216"/>
+                      <a:ext cx="4070999" cy="5372678"/>
                     </a:xfrm>
                     <a:prstGeom prst="rect">
                       <a:avLst/>
@@ -10185,10 +10264,13 @@
       <w:pPr>
         <w:pStyle w:val="2"/>
       </w:pPr>
-      <w:bookmarkStart w:id="30" w:name="_Toc390551600"/>
+      <w:bookmarkStart w:id="30" w:name="_Toc390730287"/>
       <w:r>
         <w:lastRenderedPageBreak/>
-        <w:t>State Machine Diagram for work states (role work state) of each order state</w:t>
+        <w:t xml:space="preserve">State Machine Diagram for </w:t>
+      </w:r>
+      <w:r>
+        <w:t>changing progress of the each order state of “In Progress” type</w:t>
       </w:r>
       <w:bookmarkEnd w:id="30"/>
     </w:p>
@@ -10221,7 +10303,19 @@
         <w:rPr>
           <w:lang w:val="ru-RU"/>
         </w:rPr>
-        <w:t>изменение статуса работы над заказом для любого заказа, находящегося в группе состояний «В процессе», описанных в диаграмме состояний</w:t>
+        <w:t xml:space="preserve">изменение </w:t>
+      </w:r>
+      <w:r>
+        <w:rPr>
+          <w:lang w:val="ru-RU"/>
+        </w:rPr>
+        <w:t>прогресса</w:t>
+      </w:r>
+      <w:r>
+        <w:rPr>
+          <w:lang w:val="ru-RU"/>
+        </w:rPr>
+        <w:t xml:space="preserve"> работы над заказом для любого заказа, находящегося в группе состояний «В процессе», описанных в диаграмме состояний</w:t>
       </w:r>
       <w:r>
         <w:rPr>
@@ -10345,7 +10439,10 @@
         <w:t xml:space="preserve"> - </w:t>
       </w:r>
       <w:r>
-        <w:t>State Machine Diagram for role work states</w:t>
+        <w:t xml:space="preserve">State Machine Diagram for </w:t>
+      </w:r>
+      <w:r>
+        <w:t>changing progress</w:t>
       </w:r>
     </w:p>
     <w:p>
@@ -10355,7 +10452,7 @@
           <w:highlight w:val="red"/>
         </w:rPr>
       </w:pPr>
-      <w:bookmarkStart w:id="31" w:name="_Toc390551601"/>
+      <w:bookmarkStart w:id="31" w:name="_Toc390730288"/>
       <w:r>
         <w:rPr>
           <w:highlight w:val="red"/>
@@ -10393,7 +10490,7 @@
           <w:highlight w:val="red"/>
         </w:rPr>
       </w:pPr>
-      <w:bookmarkStart w:id="32" w:name="_Toc390551602"/>
+      <w:bookmarkStart w:id="32" w:name="_Toc390730289"/>
       <w:r>
         <w:rPr>
           <w:highlight w:val="red"/>
@@ -10459,7 +10556,7 @@
           <w:highlight w:val="red"/>
         </w:rPr>
       </w:pPr>
-      <w:bookmarkStart w:id="33" w:name="_Toc390551603"/>
+      <w:bookmarkStart w:id="33" w:name="_Toc390730290"/>
       <w:r>
         <w:rPr>
           <w:highlight w:val="red"/>
@@ -10484,7 +10581,7 @@
           <w:highlight w:val="red"/>
         </w:rPr>
       </w:pPr>
-      <w:bookmarkStart w:id="34" w:name="_Toc390551604"/>
+      <w:bookmarkStart w:id="34" w:name="_Toc390730291"/>
       <w:r>
         <w:rPr>
           <w:highlight w:val="red"/>
@@ -10536,7 +10633,7 @@
       <w:pPr>
         <w:pStyle w:val="1"/>
       </w:pPr>
-      <w:bookmarkStart w:id="35" w:name="_Toc390551605"/>
+      <w:bookmarkStart w:id="35" w:name="_Toc390730292"/>
       <w:r>
         <w:lastRenderedPageBreak/>
         <w:t>Deployment View</w:t>
@@ -10696,7 +10793,7 @@
           <w:highlight w:val="red"/>
         </w:rPr>
       </w:pPr>
-      <w:bookmarkStart w:id="36" w:name="_Toc390551606"/>
+      <w:bookmarkStart w:id="36" w:name="_Toc390730293"/>
       <w:r>
         <w:rPr>
           <w:highlight w:val="red"/>
@@ -10733,7 +10830,7 @@
           <w:highlight w:val="red"/>
         </w:rPr>
       </w:pPr>
-      <w:bookmarkStart w:id="37" w:name="_Toc390551607"/>
+      <w:bookmarkStart w:id="37" w:name="_Toc390730294"/>
       <w:r>
         <w:rPr>
           <w:highlight w:val="red"/>
@@ -10790,7 +10887,7 @@
           <w:lang w:val="ru-RU"/>
         </w:rPr>
       </w:pPr>
-      <w:bookmarkStart w:id="38" w:name="_Toc390551608"/>
+      <w:bookmarkStart w:id="38" w:name="_Toc390730295"/>
       <w:r>
         <w:lastRenderedPageBreak/>
         <w:t>Implementation View</w:t>
@@ -10815,7 +10912,7 @@
       <w:pPr>
         <w:pStyle w:val="2"/>
       </w:pPr>
-      <w:bookmarkStart w:id="39" w:name="_Toc390551609"/>
+      <w:bookmarkStart w:id="39" w:name="_Toc390730296"/>
       <w:r>
         <w:t>Overview</w:t>
       </w:r>
@@ -11205,7 +11302,7 @@
       <w:pPr>
         <w:pStyle w:val="2"/>
       </w:pPr>
-      <w:bookmarkStart w:id="40" w:name="_Toc390551610"/>
+      <w:bookmarkStart w:id="40" w:name="_Toc390730297"/>
       <w:r>
         <w:t>Layers</w:t>
       </w:r>
@@ -11456,7 +11553,7 @@
           <w:highlight w:val="red"/>
         </w:rPr>
       </w:pPr>
-      <w:bookmarkStart w:id="41" w:name="_Toc390551611"/>
+      <w:bookmarkStart w:id="41" w:name="_Toc390730298"/>
       <w:r>
         <w:rPr>
           <w:highlight w:val="red"/>
@@ -11494,7 +11591,7 @@
           <w:highlight w:val="red"/>
         </w:rPr>
       </w:pPr>
-      <w:bookmarkStart w:id="42" w:name="_Toc390551612"/>
+      <w:bookmarkStart w:id="42" w:name="_Toc390730299"/>
       <w:r>
         <w:rPr>
           <w:highlight w:val="red"/>
@@ -11531,7 +11628,7 @@
           <w:highlight w:val="red"/>
         </w:rPr>
       </w:pPr>
-      <w:bookmarkStart w:id="43" w:name="_Toc390551613"/>
+      <w:bookmarkStart w:id="43" w:name="_Toc390730300"/>
       <w:r>
         <w:rPr>
           <w:highlight w:val="red"/>
@@ -11568,7 +11665,7 @@
           <w:highlight w:val="red"/>
         </w:rPr>
       </w:pPr>
-      <w:bookmarkStart w:id="44" w:name="_Toc390551614"/>
+      <w:bookmarkStart w:id="44" w:name="_Toc390730301"/>
       <w:r>
         <w:rPr>
           <w:highlight w:val="red"/>
@@ -11602,7 +11699,7 @@
       <w:pPr>
         <w:pStyle w:val="2"/>
       </w:pPr>
-      <w:bookmarkStart w:id="45" w:name="_Toc390551615"/>
+      <w:bookmarkStart w:id="45" w:name="_Toc390730302"/>
       <w:r>
         <w:t>Class Diagram (full version)</w:t>
       </w:r>
@@ -11696,7 +11793,7 @@
       <w:pPr>
         <w:pStyle w:val="2"/>
       </w:pPr>
-      <w:bookmarkStart w:id="46" w:name="_Toc390551616"/>
+      <w:bookmarkStart w:id="46" w:name="_Toc390730303"/>
       <w:r>
         <w:lastRenderedPageBreak/>
         <w:t>Data Base Diagram</w:t>
@@ -14143,7 +14240,7 @@
           <w:highlight w:val="red"/>
         </w:rPr>
       </w:pPr>
-      <w:bookmarkStart w:id="47" w:name="_Toc390551617"/>
+      <w:bookmarkStart w:id="47" w:name="_Toc390730304"/>
       <w:r>
         <w:rPr>
           <w:highlight w:val="red"/>
@@ -14181,7 +14278,7 @@
           <w:highlight w:val="red"/>
         </w:rPr>
       </w:pPr>
-      <w:bookmarkStart w:id="48" w:name="_Toc390551618"/>
+      <w:bookmarkStart w:id="48" w:name="_Toc390730305"/>
       <w:r>
         <w:rPr>
           <w:highlight w:val="red"/>
@@ -14243,7 +14340,7 @@
           <w:lang w:val="ru-RU"/>
         </w:rPr>
       </w:pPr>
-      <w:bookmarkStart w:id="49" w:name="_Toc390551619"/>
+      <w:bookmarkStart w:id="49" w:name="_Toc390730306"/>
       <w:r>
         <w:lastRenderedPageBreak/>
         <w:t>Data View</w:t>
@@ -14424,7 +14521,7 @@
       <w:pPr>
         <w:pStyle w:val="1"/>
       </w:pPr>
-      <w:bookmarkStart w:id="50" w:name="_Toc390551620"/>
+      <w:bookmarkStart w:id="50" w:name="_Toc390730307"/>
       <w:r>
         <w:t>Size and Performance</w:t>
       </w:r>
@@ -14564,7 +14661,7 @@
       <w:pPr>
         <w:pStyle w:val="1"/>
       </w:pPr>
-      <w:bookmarkStart w:id="51" w:name="_Toc390551621"/>
+      <w:bookmarkStart w:id="51" w:name="_Toc390730308"/>
       <w:r>
         <w:t>Quality</w:t>
       </w:r>
@@ -15031,17 +15128,27 @@
           <w:r>
             <w:sym w:font="Symbol" w:char="F0D3"/>
           </w:r>
-          <w:fldSimple w:instr=" DOCPROPERTY &quot;Company&quot;  \* MERGEFORMAT ">
-            <w:r>
-              <w:t>&lt;</w:t>
-            </w:r>
-            <w:r>
-              <w:t xml:space="preserve">CRAFT-DEVELOPMENT </w:t>
-            </w:r>
-            <w:r>
-              <w:t>&gt;</w:t>
-            </w:r>
-          </w:fldSimple>
+          <w:r>
+            <w:fldChar w:fldCharType="begin"/>
+          </w:r>
+          <w:r>
+            <w:instrText xml:space="preserve"> DOCPROPERTY "Company"  \* MERGEFORMAT </w:instrText>
+          </w:r>
+          <w:r>
+            <w:fldChar w:fldCharType="separate"/>
+          </w:r>
+          <w:r>
+            <w:t>&lt;</w:t>
+          </w:r>
+          <w:r>
+            <w:t xml:space="preserve">CRAFT-DEVELOPMENT </w:t>
+          </w:r>
+          <w:r>
+            <w:t>&gt;</w:t>
+          </w:r>
+          <w:r>
+            <w:fldChar w:fldCharType="end"/>
+          </w:r>
           <w:r>
             <w:t xml:space="preserve">, </w:t>
           </w:r>
@@ -15108,7 +15215,7 @@
               <w:rStyle w:val="a8"/>
               <w:noProof/>
             </w:rPr>
-            <w:t>3</w:t>
+            <w:t>8</w:t>
           </w:r>
           <w:r>
             <w:rPr>
@@ -15122,15 +15229,29 @@
             </w:rPr>
             <w:t xml:space="preserve"> of </w:t>
           </w:r>
-          <w:fldSimple w:instr=" NUMPAGES  \* MERGEFORMAT ">
-            <w:r>
-              <w:rPr>
-                <w:rStyle w:val="a8"/>
-                <w:noProof/>
-              </w:rPr>
-              <w:t>29</w:t>
-            </w:r>
-          </w:fldSimple>
+          <w:r>
+            <w:fldChar w:fldCharType="begin"/>
+          </w:r>
+          <w:r>
+            <w:instrText xml:space="preserve"> NUMPAGES  \* MERGEFORMAT </w:instrText>
+          </w:r>
+          <w:r>
+            <w:fldChar w:fldCharType="separate"/>
+          </w:r>
+          <w:r>
+            <w:rPr>
+              <w:rStyle w:val="a8"/>
+              <w:noProof/>
+            </w:rPr>
+            <w:t>29</w:t>
+          </w:r>
+          <w:r>
+            <w:rPr>
+              <w:rStyle w:val="a8"/>
+              <w:noProof/>
+            </w:rPr>
+            <w:fldChar w:fldCharType="end"/>
+          </w:r>
         </w:p>
       </w:tc>
     </w:tr>
@@ -15210,16 +15331,31 @@
         <w:lang w:val="ru-RU"/>
       </w:rPr>
     </w:pPr>
-    <w:fldSimple w:instr=" DOCPROPERTY &quot;Company&quot;  \* MERGEFORMAT ">
-      <w:r>
-        <w:rPr>
-          <w:rFonts w:ascii="Arial" w:hAnsi="Arial"/>
-          <w:b/>
-          <w:sz w:val="36"/>
-        </w:rPr>
-        <w:t>&lt;CRAFT-DEVELOPMENT&gt;</w:t>
-      </w:r>
-    </w:fldSimple>
+    <w:r>
+      <w:fldChar w:fldCharType="begin"/>
+    </w:r>
+    <w:r>
+      <w:instrText xml:space="preserve"> DOCPROPERTY "Company"  \* MERGEFORMAT </w:instrText>
+    </w:r>
+    <w:r>
+      <w:fldChar w:fldCharType="separate"/>
+    </w:r>
+    <w:r>
+      <w:rPr>
+        <w:rFonts w:ascii="Arial" w:hAnsi="Arial"/>
+        <w:b/>
+        <w:sz w:val="36"/>
+      </w:rPr>
+      <w:t>&lt;CRAFT-DEVELOPMENT&gt;</w:t>
+    </w:r>
+    <w:r>
+      <w:rPr>
+        <w:rFonts w:ascii="Arial" w:hAnsi="Arial"/>
+        <w:b/>
+        <w:sz w:val="36"/>
+      </w:rPr>
+      <w:fldChar w:fldCharType="end"/>
+    </w:r>
   </w:p>
   <w:p>
     <w:pPr>
@@ -15270,29 +15406,39 @@
             <w:spacing w:line="240" w:lineRule="auto"/>
             <w:jc w:val="right"/>
           </w:pPr>
-          <w:fldSimple w:instr=" SUBJECT  \* MERGEFORMAT ">
-            <w:r>
-              <w:rPr>
-                <w:lang w:val="ru-RU"/>
-              </w:rPr>
-              <w:t>&lt;</w:t>
-            </w:r>
-            <w:r>
-              <w:rPr>
-                <w:lang w:val="ru-RU"/>
-              </w:rPr>
-              <w:t>МКСИД</w:t>
-            </w:r>
-            <w:r>
-              <w:rPr>
-                <w:lang w:val="ru-RU"/>
-              </w:rPr>
-              <w:t xml:space="preserve"> «Иллюзия»</w:t>
-            </w:r>
-            <w:r>
-              <w:t>&gt;</w:t>
-            </w:r>
-          </w:fldSimple>
+          <w:r>
+            <w:fldChar w:fldCharType="begin"/>
+          </w:r>
+          <w:r>
+            <w:instrText xml:space="preserve"> SUBJECT  \* MERGEFORMAT </w:instrText>
+          </w:r>
+          <w:r>
+            <w:fldChar w:fldCharType="separate"/>
+          </w:r>
+          <w:r>
+            <w:rPr>
+              <w:lang w:val="ru-RU"/>
+            </w:rPr>
+            <w:t>&lt;</w:t>
+          </w:r>
+          <w:r>
+            <w:rPr>
+              <w:lang w:val="ru-RU"/>
+            </w:rPr>
+            <w:t>МКСИД</w:t>
+          </w:r>
+          <w:r>
+            <w:rPr>
+              <w:lang w:val="ru-RU"/>
+            </w:rPr>
+            <w:t xml:space="preserve"> «Иллюзия»</w:t>
+          </w:r>
+          <w:r>
+            <w:t>&gt;</w:t>
+          </w:r>
+          <w:r>
+            <w:fldChar w:fldCharType="end"/>
+          </w:r>
         </w:p>
       </w:tc>
       <w:tc>
@@ -15314,13 +15460,7 @@
             <w:rPr>
               <w:lang w:val="ru-RU"/>
             </w:rPr>
-            <w:t>1.</w:t>
-          </w:r>
-          <w:r>
-            <w:rPr>
-              <w:lang w:val="ru-RU"/>
-            </w:rPr>
-            <w:t>5</w:t>
+            <w:t>1.6</w:t>
           </w:r>
           <w:r>
             <w:t>&gt;</w:t>
@@ -15334,11 +15474,21 @@
           <w:tcW w:w="6379" w:type="dxa"/>
         </w:tcPr>
         <w:p>
-          <w:fldSimple w:instr=" TITLE  \* MERGEFORMAT ">
-            <w:r>
-              <w:t>Software Architecture Document</w:t>
-            </w:r>
-          </w:fldSimple>
+          <w:r>
+            <w:fldChar w:fldCharType="begin"/>
+          </w:r>
+          <w:r>
+            <w:instrText xml:space="preserve"> TITLE  \* MERGEFORMAT </w:instrText>
+          </w:r>
+          <w:r>
+            <w:fldChar w:fldCharType="separate"/>
+          </w:r>
+          <w:r>
+            <w:t>Software Architecture Document</w:t>
+          </w:r>
+          <w:r>
+            <w:fldChar w:fldCharType="end"/>
+          </w:r>
         </w:p>
       </w:tc>
       <w:tc>
@@ -15353,7 +15503,7 @@
             <w:rPr>
               <w:lang w:val="ru-RU"/>
             </w:rPr>
-            <w:t>14</w:t>
+            <w:t>16</w:t>
           </w:r>
           <w:r>
             <w:t>/</w:t>
@@ -18239,7 +18389,7 @@
 </file>
 
 <file path=customXml/itemProps1.xml><?xml version="1.0" encoding="utf-8"?>
-<ds:datastoreItem xmlns:ds="http://schemas.openxmlformats.org/officeDocument/2006/customXml" ds:itemID="{8D7592BF-767D-436B-A6C9-B7FC1E1228AA}">
+<ds:datastoreItem xmlns:ds="http://schemas.openxmlformats.org/officeDocument/2006/customXml" ds:itemID="{47FCB2AB-82D6-4B2C-A66C-E1B4A533B529}">
   <ds:schemaRefs>
     <ds:schemaRef ds:uri="http://schemas.openxmlformats.org/officeDocument/2006/bibliography"/>
   </ds:schemaRefs>

</xml_diff>

<commit_message>
remove text about Performance Restiction - we haven't this in SRS from the first time
</commit_message>
<xml_diff>
--- a/RUP/Software Architecture Document.docx
+++ b/RUP/Software Architecture Document.docx
@@ -70,11 +70,21 @@
         <w:pStyle w:val="a3"/>
         <w:jc w:val="right"/>
       </w:pPr>
-      <w:fldSimple w:instr=" TITLE  \* MERGEFORMAT ">
-        <w:r>
-          <w:t>Software Architecture Document</w:t>
-        </w:r>
-      </w:fldSimple>
+      <w:r>
+        <w:fldChar w:fldCharType="begin"/>
+      </w:r>
+      <w:r>
+        <w:instrText xml:space="preserve"> TITLE  \* MERGEFORMAT </w:instrText>
+      </w:r>
+      <w:r>
+        <w:fldChar w:fldCharType="separate"/>
+      </w:r>
+      <w:r>
+        <w:t>Software Architecture Document</w:t>
+      </w:r>
+      <w:r>
+        <w:fldChar w:fldCharType="end"/>
+      </w:r>
     </w:p>
     <w:p>
       <w:pPr>
@@ -341,19 +351,11 @@
                 <w:lang w:val="ru-RU"/>
               </w:rPr>
             </w:pPr>
-            <w:proofErr w:type="spellStart"/>
-            <w:r>
-              <w:rPr>
-                <w:lang w:val="ru-RU"/>
-              </w:rPr>
-              <w:t>Кобцев</w:t>
-            </w:r>
-            <w:proofErr w:type="spellEnd"/>
-            <w:r>
-              <w:rPr>
-                <w:lang w:val="ru-RU"/>
-              </w:rPr>
-              <w:t xml:space="preserve"> С.В.</w:t>
+            <w:r>
+              <w:rPr>
+                <w:lang w:val="ru-RU"/>
+              </w:rPr>
+              <w:t>Кобцев С.В.</w:t>
             </w:r>
           </w:p>
         </w:tc>
@@ -677,20 +679,7 @@
                 <w:lang w:val="ru-RU"/>
               </w:rPr>
               <w:br/>
-            </w:r>
-            <w:proofErr w:type="spellStart"/>
-            <w:r>
-              <w:rPr>
-                <w:lang w:val="ru-RU"/>
-              </w:rPr>
-              <w:t>Кобцев</w:t>
-            </w:r>
-            <w:proofErr w:type="spellEnd"/>
-            <w:r>
-              <w:rPr>
-                <w:lang w:val="ru-RU"/>
-              </w:rPr>
-              <w:t xml:space="preserve"> С.В.</w:t>
+              <w:t>Кобцев С.В.</w:t>
             </w:r>
           </w:p>
         </w:tc>
@@ -1238,19 +1227,11 @@
                 <w:lang w:val="ru-RU"/>
               </w:rPr>
             </w:pPr>
-            <w:proofErr w:type="spellStart"/>
-            <w:r>
-              <w:rPr>
-                <w:lang w:val="ru-RU"/>
-              </w:rPr>
-              <w:t>Кобцев</w:t>
-            </w:r>
-            <w:proofErr w:type="spellEnd"/>
-            <w:r>
-              <w:rPr>
-                <w:lang w:val="ru-RU"/>
-              </w:rPr>
-              <w:t xml:space="preserve"> С.В.</w:t>
+            <w:r>
+              <w:rPr>
+                <w:lang w:val="ru-RU"/>
+              </w:rPr>
+              <w:t>Кобцев С.В.</w:t>
             </w:r>
           </w:p>
         </w:tc>
@@ -2272,30 +2253,31 @@
           <w:p>
             <w:pPr>
               <w:pStyle w:val="afc"/>
+              <w:rPr>
+                <w:lang w:val="ru-RU"/>
+              </w:rPr>
             </w:pPr>
-            <w:proofErr w:type="spellStart"/>
-            <w:r>
-              <w:rPr>
-                <w:lang w:val="ru-RU"/>
-              </w:rPr>
-              <w:t>Кобцев</w:t>
-            </w:r>
-            <w:proofErr w:type="spellEnd"/>
-            <w:r>
-              <w:rPr>
-                <w:lang w:val="ru-RU"/>
-              </w:rPr>
-              <w:t xml:space="preserve"> С.В.</w:t>
+            <w:r>
+              <w:rPr>
+                <w:lang w:val="ru-RU"/>
+              </w:rPr>
+              <w:t>Кобцев С.В.</w:t>
             </w:r>
           </w:p>
           <w:p>
             <w:pPr>
               <w:pStyle w:val="afc"/>
+              <w:rPr>
+                <w:lang w:val="ru-RU"/>
+              </w:rPr>
             </w:pPr>
           </w:p>
           <w:p>
             <w:pPr>
               <w:pStyle w:val="afc"/>
+              <w:rPr>
+                <w:lang w:val="ru-RU"/>
+              </w:rPr>
             </w:pPr>
           </w:p>
           <w:p>
@@ -2423,19 +2405,11 @@
                 <w:lang w:val="ru-RU"/>
               </w:rPr>
             </w:pPr>
-            <w:proofErr w:type="spellStart"/>
-            <w:r>
-              <w:rPr>
-                <w:lang w:val="ru-RU"/>
-              </w:rPr>
-              <w:t>Кобцев</w:t>
-            </w:r>
-            <w:proofErr w:type="spellEnd"/>
-            <w:r>
-              <w:rPr>
-                <w:lang w:val="ru-RU"/>
-              </w:rPr>
-              <w:t xml:space="preserve"> С.В.</w:t>
+            <w:r>
+              <w:rPr>
+                <w:lang w:val="ru-RU"/>
+              </w:rPr>
+              <w:t>Кобцев С.В.</w:t>
             </w:r>
           </w:p>
         </w:tc>
@@ -2520,8 +2494,6 @@
       <w:r>
         <w:fldChar w:fldCharType="separate"/>
       </w:r>
-      <w:bookmarkStart w:id="0" w:name="_GoBack"/>
-      <w:bookmarkEnd w:id="0"/>
       <w:r>
         <w:rPr>
           <w:noProof/>
@@ -5663,23 +5635,60 @@
       <w:r>
         <w:br w:type="page"/>
       </w:r>
-      <w:fldSimple w:instr=" TITLE  \* MERGEFORMAT ">
-        <w:r>
-          <w:t>Software Architecture Document</w:t>
-        </w:r>
-      </w:fldSimple>
+      <w:r>
+        <w:lastRenderedPageBreak/>
+        <w:fldChar w:fldCharType="begin"/>
+      </w:r>
+      <w:r>
+        <w:instrText xml:space="preserve"> TITLE  \* MERGEFORMAT </w:instrText>
+      </w:r>
+      <w:r>
+        <w:fldChar w:fldCharType="separate"/>
+      </w:r>
+      <w:r>
+        <w:t>Software Architecture Document</w:t>
+      </w:r>
+      <w:r>
+        <w:fldChar w:fldCharType="end"/>
+      </w:r>
     </w:p>
     <w:p>
       <w:pPr>
         <w:pStyle w:val="1"/>
       </w:pPr>
-      <w:bookmarkStart w:id="1" w:name="_Toc456598586"/>
-      <w:bookmarkStart w:id="2" w:name="_Toc391344106"/>
+      <w:bookmarkStart w:id="0" w:name="_Toc456598586"/>
+      <w:bookmarkStart w:id="1" w:name="_Toc391344106"/>
       <w:r>
         <w:t>Introduction</w:t>
       </w:r>
+      <w:bookmarkEnd w:id="0"/>
       <w:bookmarkEnd w:id="1"/>
+    </w:p>
+    <w:p>
+      <w:pPr>
+        <w:ind w:left="720"/>
+        <w:rPr>
+          <w:lang w:val="ru-RU"/>
+        </w:rPr>
+      </w:pPr>
+      <w:r>
+        <w:rPr>
+          <w:lang w:val="ru-RU"/>
+        </w:rPr>
+        <w:t>Введение описывает назначение данного документа с точки зрения цели, масштаба работы, определений, акронимов, аббревиатур, ссылок.</w:t>
+      </w:r>
+    </w:p>
+    <w:p>
+      <w:pPr>
+        <w:pStyle w:val="2"/>
+      </w:pPr>
+      <w:bookmarkStart w:id="2" w:name="_Toc456598587"/>
+      <w:bookmarkStart w:id="3" w:name="_Toc391344107"/>
+      <w:r>
+        <w:t>Purpose</w:t>
+      </w:r>
       <w:bookmarkEnd w:id="2"/>
+      <w:bookmarkEnd w:id="3"/>
     </w:p>
     <w:p>
       <w:pPr>
@@ -5688,33 +5697,7 @@
           <w:lang w:val="ru-RU"/>
         </w:rPr>
       </w:pPr>
-      <w:r>
-        <w:rPr>
-          <w:lang w:val="ru-RU"/>
-        </w:rPr>
-        <w:t>Введение описывает назначение данного документа с точки зрения цели, масштаба работы, определений, акронимов, аббревиатур, ссылок.</w:t>
-      </w:r>
-    </w:p>
-    <w:p>
-      <w:pPr>
-        <w:pStyle w:val="2"/>
-      </w:pPr>
-      <w:bookmarkStart w:id="3" w:name="_Toc456598587"/>
-      <w:bookmarkStart w:id="4" w:name="_Toc391344107"/>
-      <w:r>
-        <w:t>Purpose</w:t>
-      </w:r>
-      <w:bookmarkEnd w:id="3"/>
-      <w:bookmarkEnd w:id="4"/>
-    </w:p>
-    <w:p>
-      <w:pPr>
-        <w:ind w:left="720"/>
-        <w:rPr>
-          <w:lang w:val="ru-RU"/>
-        </w:rPr>
-      </w:pPr>
-      <w:bookmarkStart w:id="5" w:name="_Toc456598588"/>
+      <w:bookmarkStart w:id="4" w:name="_Toc456598588"/>
       <w:r>
         <w:rPr>
           <w:lang w:val="ru-RU"/>
@@ -5785,21 +5768,7 @@
         <w:rPr>
           <w:lang w:val="ru-RU"/>
         </w:rPr>
-        <w:t xml:space="preserve">Данный документ предназначен для получения и передачи </w:t>
-      </w:r>
-      <w:proofErr w:type="gramStart"/>
-      <w:r>
-        <w:rPr>
-          <w:lang w:val="ru-RU"/>
-        </w:rPr>
-        <w:t>архитектурных решений</w:t>
-      </w:r>
-      <w:proofErr w:type="gramEnd"/>
-      <w:r>
-        <w:rPr>
-          <w:lang w:val="ru-RU"/>
-        </w:rPr>
-        <w:t>, которые были приняты в системе.</w:t>
+        <w:t>Данный документ предназначен для получения и передачи архитектурных решений, которые были приняты в системе.</w:t>
       </w:r>
     </w:p>
     <w:p>
@@ -5967,12 +5936,12 @@
           <w:lang w:val="ru-RU"/>
         </w:rPr>
       </w:pPr>
-      <w:bookmarkStart w:id="6" w:name="_Toc391344108"/>
+      <w:bookmarkStart w:id="5" w:name="_Toc391344108"/>
       <w:r>
         <w:t>Scope</w:t>
       </w:r>
+      <w:bookmarkEnd w:id="4"/>
       <w:bookmarkEnd w:id="5"/>
-      <w:bookmarkEnd w:id="6"/>
     </w:p>
     <w:p>
       <w:pPr>
@@ -6021,21 +5990,7 @@
         <w:rPr>
           <w:lang w:val="ru-RU"/>
         </w:rPr>
-        <w:t xml:space="preserve"> «Иллюзия», разрабатываемой компанией «Крафт-</w:t>
-      </w:r>
-      <w:proofErr w:type="spellStart"/>
-      <w:r>
-        <w:rPr>
-          <w:lang w:val="ru-RU"/>
-        </w:rPr>
-        <w:t>Девелопмент</w:t>
-      </w:r>
-      <w:proofErr w:type="spellEnd"/>
-      <w:r>
-        <w:rPr>
-          <w:lang w:val="ru-RU"/>
-        </w:rPr>
-        <w:t>».</w:t>
+        <w:t xml:space="preserve"> «Иллюзия», разрабатываемой компанией «Крафт-Девелопмент».</w:t>
       </w:r>
     </w:p>
     <w:p>
@@ -6137,155 +6092,139 @@
           <w:lang w:val="ru-RU"/>
         </w:rPr>
       </w:pPr>
-      <w:bookmarkStart w:id="7" w:name="_Toc456598589"/>
-      <w:bookmarkStart w:id="8" w:name="_Toc391344109"/>
+      <w:bookmarkStart w:id="6" w:name="_Toc456598589"/>
+      <w:bookmarkStart w:id="7" w:name="_Toc391344109"/>
       <w:r>
         <w:lastRenderedPageBreak/>
         <w:t>Definitions, Acronyms, and Abbreviations</w:t>
       </w:r>
+      <w:bookmarkEnd w:id="6"/>
       <w:bookmarkEnd w:id="7"/>
+    </w:p>
+    <w:p>
+      <w:pPr>
+        <w:pStyle w:val="a9"/>
+      </w:pPr>
+      <w:r>
+        <w:rPr>
+          <w:b/>
+          <w:bCs/>
+        </w:rPr>
+        <w:t>RUP</w:t>
+      </w:r>
+      <w:r>
+        <w:t>: Rational Unified Process</w:t>
+      </w:r>
+    </w:p>
+    <w:p>
+      <w:pPr>
+        <w:pStyle w:val="a9"/>
+      </w:pPr>
+      <w:r>
+        <w:rPr>
+          <w:b/>
+          <w:bCs/>
+        </w:rPr>
+        <w:t>UML:</w:t>
+      </w:r>
+      <w:r>
+        <w:t xml:space="preserve"> Unified Modeling Language</w:t>
+      </w:r>
+    </w:p>
+    <w:p>
+      <w:pPr>
+        <w:pStyle w:val="a9"/>
+      </w:pPr>
+      <w:r>
+        <w:rPr>
+          <w:b/>
+          <w:bCs/>
+        </w:rPr>
+        <w:t>SAD:</w:t>
+      </w:r>
+      <w:r>
+        <w:t xml:space="preserve"> Software Architecture Document</w:t>
+      </w:r>
+    </w:p>
+    <w:p>
+      <w:pPr>
+        <w:pStyle w:val="a9"/>
+      </w:pPr>
+      <w:r>
+        <w:rPr>
+          <w:b/>
+        </w:rPr>
+        <w:t>WWW</w:t>
+      </w:r>
+      <w:r>
+        <w:t>: World Wide Web</w:t>
+      </w:r>
+    </w:p>
+    <w:p/>
+    <w:p>
+      <w:pPr>
+        <w:pStyle w:val="2"/>
+      </w:pPr>
+      <w:bookmarkStart w:id="8" w:name="_Toc456598590"/>
+      <w:bookmarkStart w:id="9" w:name="_Toc391344110"/>
+      <w:r>
+        <w:t>References</w:t>
+      </w:r>
       <w:bookmarkEnd w:id="8"/>
+      <w:bookmarkEnd w:id="9"/>
     </w:p>
     <w:p>
       <w:pPr>
         <w:pStyle w:val="a9"/>
-      </w:pPr>
-      <w:r>
-        <w:rPr>
-          <w:b/>
-          <w:bCs/>
-        </w:rPr>
-        <w:t>RUP</w:t>
-      </w:r>
-      <w:r>
-        <w:t>: Rational Unified Process</w:t>
+        <w:rPr>
+          <w:rFonts w:ascii="Arial" w:hAnsi="Arial" w:cs="Arial"/>
+        </w:rPr>
+      </w:pPr>
+      <w:bookmarkStart w:id="10" w:name="_Toc456598591"/>
+      <w:r>
+        <w:rPr>
+          <w:rFonts w:ascii="Arial" w:hAnsi="Arial" w:cs="Arial"/>
+        </w:rPr>
+        <w:t>[SRS]:</w:t>
+      </w:r>
+      <w:r>
+        <w:rPr>
+          <w:rFonts w:ascii="Arial" w:hAnsi="Arial" w:cs="Arial"/>
+        </w:rPr>
+        <w:tab/>
+      </w:r>
+      <w:r>
+        <w:rPr>
+          <w:rFonts w:ascii="Arial" w:hAnsi="Arial" w:cs="Arial"/>
+        </w:rPr>
+        <w:tab/>
+      </w:r>
+      <w:r>
+        <w:rPr>
+          <w:rFonts w:ascii="Arial" w:hAnsi="Arial" w:cs="Arial"/>
+        </w:rPr>
+        <w:tab/>
+      </w:r>
+      <w:r>
+        <w:rPr>
+          <w:rFonts w:ascii="Arial" w:hAnsi="Arial" w:cs="Arial"/>
+        </w:rPr>
+        <w:t>Software Requirements Specification</w:t>
       </w:r>
     </w:p>
     <w:p>
       <w:pPr>
         <w:pStyle w:val="a9"/>
-      </w:pPr>
-      <w:r>
-        <w:rPr>
-          <w:b/>
-          <w:bCs/>
-        </w:rPr>
-        <w:t>UML:</w:t>
-      </w:r>
-      <w:r>
-        <w:t xml:space="preserve"> Unified Modeling Language</w:t>
-      </w:r>
-    </w:p>
-    <w:p>
-      <w:pPr>
-        <w:pStyle w:val="a9"/>
-      </w:pPr>
-      <w:r>
-        <w:rPr>
-          <w:b/>
-          <w:bCs/>
-        </w:rPr>
-        <w:t>SAD:</w:t>
-      </w:r>
-      <w:r>
-        <w:t xml:space="preserve"> Software Architecture Document</w:t>
-      </w:r>
-    </w:p>
-    <w:p>
-      <w:pPr>
-        <w:pStyle w:val="a9"/>
-      </w:pPr>
-      <w:r>
-        <w:rPr>
-          <w:b/>
-        </w:rPr>
-        <w:t>WWW</w:t>
-      </w:r>
-      <w:r>
-        <w:t>: World Wide Web</w:t>
-      </w:r>
-    </w:p>
-    <w:p/>
-    <w:p>
-      <w:pPr>
-        <w:pStyle w:val="2"/>
-      </w:pPr>
-      <w:bookmarkStart w:id="9" w:name="_Toc456598590"/>
-      <w:bookmarkStart w:id="10" w:name="_Toc391344110"/>
-      <w:r>
-        <w:t>References</w:t>
-      </w:r>
-      <w:bookmarkEnd w:id="9"/>
-      <w:bookmarkEnd w:id="10"/>
-    </w:p>
-    <w:p>
-      <w:pPr>
-        <w:pStyle w:val="a9"/>
         <w:rPr>
           <w:rFonts w:ascii="Arial" w:hAnsi="Arial" w:cs="Arial"/>
         </w:rPr>
       </w:pPr>
-      <w:bookmarkStart w:id="11" w:name="_Toc456598591"/>
       <w:r>
         <w:rPr>
           <w:rFonts w:ascii="Arial" w:hAnsi="Arial" w:cs="Arial"/>
-        </w:rPr>
-        <w:t>[SRS]:</w:t>
-      </w:r>
-      <w:r>
-        <w:rPr>
-          <w:rFonts w:ascii="Arial" w:hAnsi="Arial" w:cs="Arial"/>
-        </w:rPr>
-        <w:tab/>
-      </w:r>
-      <w:r>
-        <w:rPr>
-          <w:rFonts w:ascii="Arial" w:hAnsi="Arial" w:cs="Arial"/>
-        </w:rPr>
-        <w:tab/>
-      </w:r>
-      <w:r>
-        <w:rPr>
-          <w:rFonts w:ascii="Arial" w:hAnsi="Arial" w:cs="Arial"/>
-        </w:rPr>
-        <w:tab/>
-      </w:r>
-      <w:r>
-        <w:rPr>
-          <w:rFonts w:ascii="Arial" w:hAnsi="Arial" w:cs="Arial"/>
-        </w:rPr>
-        <w:t>Software Requirements Specification</w:t>
-      </w:r>
-    </w:p>
-    <w:p>
-      <w:pPr>
-        <w:pStyle w:val="a9"/>
-        <w:rPr>
-          <w:rFonts w:ascii="Arial" w:hAnsi="Arial" w:cs="Arial"/>
-        </w:rPr>
-      </w:pPr>
-      <w:r>
-        <w:rPr>
-          <w:rFonts w:ascii="Arial" w:hAnsi="Arial" w:cs="Arial"/>
-          <w:bCs/>
-        </w:rPr>
-        <w:t>[</w:t>
-      </w:r>
-      <w:proofErr w:type="spellStart"/>
-      <w:r>
-        <w:rPr>
-          <w:rFonts w:ascii="Arial" w:hAnsi="Arial" w:cs="Arial"/>
-          <w:bCs/>
-        </w:rPr>
-        <w:t>MedBiquitous</w:t>
-      </w:r>
-      <w:proofErr w:type="spellEnd"/>
-      <w:r>
-        <w:rPr>
-          <w:rFonts w:ascii="Arial" w:hAnsi="Arial" w:cs="Arial"/>
-          <w:bCs/>
-        </w:rPr>
-        <w:t xml:space="preserve">]: </w:t>
+          <w:bCs/>
+        </w:rPr>
+        <w:t xml:space="preserve">[MedBiquitous]: </w:t>
       </w:r>
       <w:r>
         <w:rPr>
@@ -6348,21 +6287,7 @@
         <w:rPr>
           <w:rFonts w:ascii="Arial" w:hAnsi="Arial" w:cs="Arial"/>
         </w:rPr>
-        <w:t xml:space="preserve">The “4+1” view model of software architecture, Philippe </w:t>
-      </w:r>
-      <w:proofErr w:type="spellStart"/>
-      <w:r>
-        <w:rPr>
-          <w:rFonts w:ascii="Arial" w:hAnsi="Arial" w:cs="Arial"/>
-        </w:rPr>
-        <w:t>Kruchten</w:t>
-      </w:r>
-      <w:proofErr w:type="spellEnd"/>
-      <w:r>
-        <w:rPr>
-          <w:rFonts w:ascii="Arial" w:hAnsi="Arial" w:cs="Arial"/>
-        </w:rPr>
-        <w:t xml:space="preserve">, November 1995, </w:t>
+        <w:t xml:space="preserve">The “4+1” view model of software architecture, Philippe Kruchten, November 1995, </w:t>
       </w:r>
       <w:r>
         <w:rPr>
@@ -6494,39 +6419,39 @@
           <w:lang w:val="ru-RU"/>
         </w:rPr>
       </w:pPr>
-      <w:bookmarkStart w:id="12" w:name="_Toc391344111"/>
+      <w:bookmarkStart w:id="11" w:name="_Toc391344111"/>
       <w:r>
         <w:t>Overview</w:t>
       </w:r>
+      <w:bookmarkEnd w:id="10"/>
       <w:bookmarkEnd w:id="11"/>
+    </w:p>
+    <w:p>
+      <w:pPr>
+        <w:ind w:left="720"/>
+        <w:rPr>
+          <w:lang w:val="ru-RU"/>
+        </w:rPr>
+      </w:pPr>
+      <w:r>
+        <w:rPr>
+          <w:lang w:val="ru-RU"/>
+        </w:rPr>
+        <w:t>Данный документ состоит из описания 4+1 представлений, которые в совокупности описывают все значимые архитектурные аспекты разрабатываемой системы. Структуру документа смотрите вначале документа в оглавлении.</w:t>
+      </w:r>
+    </w:p>
+    <w:p>
+      <w:pPr>
+        <w:pStyle w:val="1"/>
+        <w:rPr>
+          <w:lang w:val="ru-RU"/>
+        </w:rPr>
+      </w:pPr>
+      <w:bookmarkStart w:id="12" w:name="_Toc391344112"/>
+      <w:r>
+        <w:t>Architectural Representation</w:t>
+      </w:r>
       <w:bookmarkEnd w:id="12"/>
-    </w:p>
-    <w:p>
-      <w:pPr>
-        <w:ind w:left="720"/>
-        <w:rPr>
-          <w:lang w:val="ru-RU"/>
-        </w:rPr>
-      </w:pPr>
-      <w:r>
-        <w:rPr>
-          <w:lang w:val="ru-RU"/>
-        </w:rPr>
-        <w:t>Данный документ состоит из описания 4+1 представлений, которые в совокупности описывают все значимые архитектурные аспекты разрабатываемой системы. Структуру документа смотрите вначале документа в оглавлении.</w:t>
-      </w:r>
-    </w:p>
-    <w:p>
-      <w:pPr>
-        <w:pStyle w:val="1"/>
-        <w:rPr>
-          <w:lang w:val="ru-RU"/>
-        </w:rPr>
-      </w:pPr>
-      <w:bookmarkStart w:id="13" w:name="_Toc391344112"/>
-      <w:r>
-        <w:t>Architectural Representation</w:t>
-      </w:r>
-      <w:bookmarkEnd w:id="13"/>
     </w:p>
     <w:p>
       <w:pPr>
@@ -7763,11 +7688,11 @@
       <w:pPr>
         <w:pStyle w:val="1"/>
       </w:pPr>
-      <w:bookmarkStart w:id="14" w:name="_Toc391344113"/>
+      <w:bookmarkStart w:id="13" w:name="_Toc391344113"/>
       <w:r>
         <w:t>Architectural Goals and Constraints</w:t>
       </w:r>
-      <w:bookmarkEnd w:id="14"/>
+      <w:bookmarkEnd w:id="13"/>
     </w:p>
     <w:p>
       <w:pPr>
@@ -7989,21 +7914,7 @@
         <w:rPr>
           <w:lang w:val="ru-RU"/>
         </w:rPr>
-        <w:t xml:space="preserve">Система должна представлять из себя веб-портал, </w:t>
-      </w:r>
-      <w:proofErr w:type="gramStart"/>
-      <w:r>
-        <w:rPr>
-          <w:lang w:val="ru-RU"/>
-        </w:rPr>
-        <w:t>поддерживающий</w:t>
-      </w:r>
-      <w:proofErr w:type="gramEnd"/>
-      <w:r>
-        <w:rPr>
-          <w:lang w:val="ru-RU"/>
-        </w:rPr>
-        <w:t xml:space="preserve"> работу во всех популярных браузерах</w:t>
+        <w:t>Система должна представлять из себя веб-портал, поддерживающий работу во всех популярных браузерах</w:t>
       </w:r>
       <w:r>
         <w:rPr>
@@ -8040,38 +7951,38 @@
       <w:pPr>
         <w:pStyle w:val="1"/>
       </w:pPr>
-      <w:bookmarkStart w:id="15" w:name="_Toc391344114"/>
+      <w:bookmarkStart w:id="14" w:name="_Toc391344114"/>
       <w:r>
         <w:t>Use-Case View</w:t>
       </w:r>
+      <w:bookmarkEnd w:id="14"/>
+    </w:p>
+    <w:p>
+      <w:pPr>
+        <w:ind w:left="720"/>
+        <w:rPr>
+          <w:lang w:val="ru-RU"/>
+        </w:rPr>
+      </w:pPr>
+      <w:r>
+        <w:rPr>
+          <w:lang w:val="ru-RU"/>
+        </w:rPr>
+        <w:t>В данном разделе будут представлены диаграммы прецедентов, диаграммы деятельности, диаграммы последовательностей, диаграммы коопераций и взаимодействий, предварительная диаграмма классов и диаграмма состояний ключевой сущности системы – «Заказ», которые предназначены для описания основных сценариев использования системы различными пользователями и  базового описания сущностей системы.</w:t>
+      </w:r>
+    </w:p>
+    <w:p>
+      <w:pPr>
+        <w:pStyle w:val="2"/>
+        <w:rPr>
+          <w:lang w:val="ru-RU"/>
+        </w:rPr>
+      </w:pPr>
+      <w:bookmarkStart w:id="15" w:name="_Toc391344115"/>
+      <w:r>
+        <w:t>Use Case Diagrams</w:t>
+      </w:r>
       <w:bookmarkEnd w:id="15"/>
-    </w:p>
-    <w:p>
-      <w:pPr>
-        <w:ind w:left="720"/>
-        <w:rPr>
-          <w:lang w:val="ru-RU"/>
-        </w:rPr>
-      </w:pPr>
-      <w:r>
-        <w:rPr>
-          <w:lang w:val="ru-RU"/>
-        </w:rPr>
-        <w:t>В данном разделе будут представлены диаграммы прецедентов, диаграммы деятельности, диаграммы последовательностей, диаграммы коопераций и взаимодействий, предварительная диаграмма классов и диаграмма состояний ключевой сущности системы – «Заказ», которые предназначены для описания основных сценариев использования системы различными пользователями и  базового описания сущностей системы.</w:t>
-      </w:r>
-    </w:p>
-    <w:p>
-      <w:pPr>
-        <w:pStyle w:val="2"/>
-        <w:rPr>
-          <w:lang w:val="ru-RU"/>
-        </w:rPr>
-      </w:pPr>
-      <w:bookmarkStart w:id="16" w:name="_Toc391344115"/>
-      <w:r>
-        <w:t>Use Case Diagrams</w:t>
-      </w:r>
-      <w:bookmarkEnd w:id="16"/>
     </w:p>
     <w:p>
       <w:pPr>
@@ -8175,7 +8086,7 @@
       <w:pPr>
         <w:pStyle w:val="2"/>
       </w:pPr>
-      <w:bookmarkStart w:id="17" w:name="_Toc391344116"/>
+      <w:bookmarkStart w:id="16" w:name="_Toc391344116"/>
       <w:r>
         <w:lastRenderedPageBreak/>
         <w:t>Activity Diagram</w:t>
@@ -8183,7 +8094,7 @@
       <w:r>
         <w:t xml:space="preserve"> for creating order by townsman</w:t>
       </w:r>
-      <w:bookmarkEnd w:id="17"/>
+      <w:bookmarkEnd w:id="16"/>
     </w:p>
     <w:p>
       <w:pPr>
@@ -8237,13 +8148,8 @@
       <w:pPr>
         <w:pStyle w:val="af6"/>
       </w:pPr>
-      <w:proofErr w:type="spellStart"/>
-      <w:r>
-        <w:t>Рисунок</w:t>
-      </w:r>
-      <w:proofErr w:type="spellEnd"/>
-      <w:r>
-        <w:t xml:space="preserve"> </w:t>
+      <w:r>
+        <w:t xml:space="preserve">Рисунок </w:t>
       </w:r>
       <w:r>
         <w:fldChar w:fldCharType="begin"/>
@@ -8285,7 +8191,7 @@
       <w:pPr>
         <w:pStyle w:val="2"/>
       </w:pPr>
-      <w:bookmarkStart w:id="18" w:name="_Toc391344117"/>
+      <w:bookmarkStart w:id="17" w:name="_Toc391344117"/>
       <w:r>
         <w:lastRenderedPageBreak/>
         <w:t>Sequence Diagrams</w:t>
@@ -8299,7 +8205,7 @@
       <w:r>
         <w:t xml:space="preserve"> about collected nettles</w:t>
       </w:r>
-      <w:bookmarkEnd w:id="18"/>
+      <w:bookmarkEnd w:id="17"/>
     </w:p>
     <w:p>
       <w:pPr>
@@ -8373,13 +8279,8 @@
       <w:pPr>
         <w:pStyle w:val="af6"/>
       </w:pPr>
-      <w:proofErr w:type="spellStart"/>
-      <w:r>
-        <w:t>Рисунок</w:t>
-      </w:r>
-      <w:proofErr w:type="spellEnd"/>
-      <w:r>
-        <w:t xml:space="preserve"> </w:t>
+      <w:r>
+        <w:t xml:space="preserve">Рисунок </w:t>
       </w:r>
       <w:r>
         <w:fldChar w:fldCharType="begin"/>
@@ -8410,7 +8311,7 @@
       <w:pPr>
         <w:pStyle w:val="2"/>
       </w:pPr>
-      <w:bookmarkStart w:id="19" w:name="_Toc391344118"/>
+      <w:bookmarkStart w:id="18" w:name="_Toc391344118"/>
       <w:r>
         <w:lastRenderedPageBreak/>
         <w:t>Cooperation Diagram</w:t>
@@ -8427,7 +8328,7 @@
       <w:r>
         <w:t>by seamstress</w:t>
       </w:r>
-      <w:bookmarkEnd w:id="19"/>
+      <w:bookmarkEnd w:id="18"/>
     </w:p>
     <w:p>
       <w:pPr>
@@ -8440,49 +8341,7 @@
         <w:rPr>
           <w:lang w:val="ru-RU"/>
         </w:rPr>
-        <w:t>Данная диаграмма взаимодействие основных элементов системы (</w:t>
-      </w:r>
-      <w:proofErr w:type="spellStart"/>
-      <w:r>
-        <w:rPr>
-          <w:lang w:val="ru-RU"/>
-        </w:rPr>
-        <w:t>актора</w:t>
-      </w:r>
-      <w:proofErr w:type="spellEnd"/>
-      <w:r>
-        <w:rPr>
-          <w:lang w:val="ru-RU"/>
-        </w:rPr>
-        <w:t>, самой системы и хранилища данных) при написании инструкции (описания) изделия швеей (</w:t>
-      </w:r>
-      <w:proofErr w:type="gramStart"/>
-      <w:r>
-        <w:rPr>
-          <w:lang w:val="ru-RU"/>
-        </w:rPr>
-        <w:t>главный</w:t>
-      </w:r>
-      <w:proofErr w:type="gramEnd"/>
-      <w:r>
-        <w:rPr>
-          <w:lang w:val="ru-RU"/>
-        </w:rPr>
-        <w:t xml:space="preserve"> </w:t>
-      </w:r>
-      <w:proofErr w:type="spellStart"/>
-      <w:r>
-        <w:rPr>
-          <w:lang w:val="ru-RU"/>
-        </w:rPr>
-        <w:t>актор</w:t>
-      </w:r>
-      <w:proofErr w:type="spellEnd"/>
-      <w:r>
-        <w:rPr>
-          <w:lang w:val="ru-RU"/>
-        </w:rPr>
-        <w:t xml:space="preserve">). </w:t>
+        <w:t xml:space="preserve">Данная диаграмма взаимодействие основных элементов системы (актора, самой системы и хранилища данных) при написании инструкции (описания) изделия швеей (главный актор). </w:t>
       </w:r>
     </w:p>
     <w:p>
@@ -8537,55 +8396,50 @@
       <w:pPr>
         <w:pStyle w:val="af6"/>
       </w:pPr>
-      <w:proofErr w:type="spellStart"/>
-      <w:r>
-        <w:t>Рисунок</w:t>
-      </w:r>
-      <w:proofErr w:type="spellEnd"/>
+      <w:r>
+        <w:t xml:space="preserve">Рисунок </w:t>
+      </w:r>
+      <w:r>
+        <w:fldChar w:fldCharType="begin"/>
+      </w:r>
+      <w:r>
+        <w:instrText xml:space="preserve"> SEQ Рисунок \* ARABIC </w:instrText>
+      </w:r>
+      <w:r>
+        <w:fldChar w:fldCharType="separate"/>
+      </w:r>
+      <w:r>
+        <w:rPr>
+          <w:noProof/>
+        </w:rPr>
+        <w:t>5</w:t>
+      </w:r>
+      <w:r>
+        <w:fldChar w:fldCharType="end"/>
+      </w:r>
+      <w:r>
+        <w:t xml:space="preserve"> - </w:t>
+      </w:r>
+      <w:r>
+        <w:t>Cooperation Diagram for writing instruction (description) for good by seamstress</w:t>
+      </w:r>
+    </w:p>
+    <w:p/>
+    <w:p>
+      <w:pPr>
+        <w:pStyle w:val="2"/>
+      </w:pPr>
+      <w:bookmarkStart w:id="19" w:name="_Toc391344119"/>
+      <w:r>
+        <w:t>State Machine diagram</w:t>
+      </w:r>
       <w:r>
         <w:t xml:space="preserve"> </w:t>
       </w:r>
       <w:r>
-        <w:fldChar w:fldCharType="begin"/>
-      </w:r>
-      <w:r>
-        <w:instrText xml:space="preserve"> SEQ Рисунок \* ARABIC </w:instrText>
-      </w:r>
-      <w:r>
-        <w:fldChar w:fldCharType="separate"/>
-      </w:r>
-      <w:r>
-        <w:rPr>
-          <w:noProof/>
-        </w:rPr>
-        <w:t>5</w:t>
-      </w:r>
-      <w:r>
-        <w:fldChar w:fldCharType="end"/>
-      </w:r>
-      <w:r>
-        <w:t xml:space="preserve"> - </w:t>
-      </w:r>
-      <w:r>
-        <w:t>Cooperation Diagram for writing instruction (description) for good by seamstress</w:t>
-      </w:r>
-    </w:p>
-    <w:p/>
-    <w:p>
-      <w:pPr>
-        <w:pStyle w:val="2"/>
-      </w:pPr>
-      <w:bookmarkStart w:id="20" w:name="_Toc391344119"/>
-      <w:r>
-        <w:t>State Machine diagram</w:t>
-      </w:r>
-      <w:r>
-        <w:t xml:space="preserve"> </w:t>
-      </w:r>
-      <w:r>
         <w:t>for key entity “Order”</w:t>
       </w:r>
-      <w:bookmarkEnd w:id="20"/>
+      <w:bookmarkEnd w:id="19"/>
     </w:p>
     <w:p>
       <w:pPr>
@@ -9134,14 +8988,12 @@
                 <w:lang w:val="ru-RU"/>
               </w:rPr>
             </w:pPr>
-            <w:proofErr w:type="gramStart"/>
             <w:r>
               <w:rPr>
                 <w:lang w:val="ru-RU"/>
               </w:rPr>
               <w:t>Сделанный</w:t>
             </w:r>
-            <w:proofErr w:type="gramEnd"/>
           </w:p>
         </w:tc>
         <w:tc>
@@ -9283,7 +9135,7 @@
           <w:lang w:val="ru-RU"/>
         </w:rPr>
       </w:pPr>
-      <w:bookmarkStart w:id="21" w:name="_Toc391344120"/>
+      <w:bookmarkStart w:id="20" w:name="_Toc391344120"/>
       <w:r>
         <w:t>Preliminary</w:t>
       </w:r>
@@ -9305,7 +9157,7 @@
       <w:r>
         <w:t>Diagram</w:t>
       </w:r>
-      <w:bookmarkEnd w:id="21"/>
+      <w:bookmarkEnd w:id="20"/>
     </w:p>
     <w:p>
       <w:pPr>
@@ -9374,13 +9226,8 @@
       <w:pPr>
         <w:pStyle w:val="af6"/>
       </w:pPr>
-      <w:proofErr w:type="spellStart"/>
-      <w:r>
-        <w:t>Рисунок</w:t>
-      </w:r>
-      <w:proofErr w:type="spellEnd"/>
-      <w:r>
-        <w:t xml:space="preserve"> </w:t>
+      <w:r>
+        <w:t xml:space="preserve">Рисунок </w:t>
       </w:r>
       <w:r>
         <w:fldChar w:fldCharType="begin"/>
@@ -9418,11 +9265,11 @@
           <w:lang w:val="ru-RU"/>
         </w:rPr>
       </w:pPr>
-      <w:bookmarkStart w:id="22" w:name="_Toc391344121"/>
+      <w:bookmarkStart w:id="21" w:name="_Toc391344121"/>
       <w:r>
         <w:t>Data Base Diagram</w:t>
       </w:r>
-      <w:bookmarkEnd w:id="22"/>
+      <w:bookmarkEnd w:id="21"/>
     </w:p>
     <w:p>
       <w:pPr>
@@ -9533,11 +9380,11 @@
       <w:pPr>
         <w:pStyle w:val="2"/>
       </w:pPr>
-      <w:bookmarkStart w:id="23" w:name="_Toc391344122"/>
+      <w:bookmarkStart w:id="22" w:name="_Toc391344122"/>
       <w:r>
         <w:t>Use-Case Realizations</w:t>
       </w:r>
-      <w:bookmarkEnd w:id="23"/>
+      <w:bookmarkEnd w:id="22"/>
     </w:p>
     <w:p>
       <w:pPr>
@@ -9597,36 +9444,36 @@
       <w:pPr>
         <w:pStyle w:val="1"/>
       </w:pPr>
-      <w:bookmarkStart w:id="24" w:name="_Toc391344123"/>
+      <w:bookmarkStart w:id="23" w:name="_Toc391344123"/>
       <w:r>
         <w:lastRenderedPageBreak/>
         <w:t>Logical View</w:t>
       </w:r>
+      <w:bookmarkEnd w:id="23"/>
+    </w:p>
+    <w:p>
+      <w:pPr>
+        <w:ind w:left="720"/>
+        <w:rPr>
+          <w:lang w:val="ru-RU"/>
+        </w:rPr>
+      </w:pPr>
+      <w:r>
+        <w:rPr>
+          <w:lang w:val="ru-RU"/>
+        </w:rPr>
+        <w:t>Этот раздел содержит архитектурно важные части конструкции модели такие, как ее декомпозиция в подсистемы и пакеты. И для каждого значимого пакета представлена его декомпозиция в классы и утилиты класса. Также раздел содержит подробное описание всех значимых классов системы с точки зрения их функциональных обязанностей. Показаны ключевые отношения между классами, операции класса и атрибуты.</w:t>
+      </w:r>
+    </w:p>
+    <w:p>
+      <w:pPr>
+        <w:pStyle w:val="2"/>
+      </w:pPr>
+      <w:bookmarkStart w:id="24" w:name="_Toc391344124"/>
+      <w:r>
+        <w:t>Overview</w:t>
+      </w:r>
       <w:bookmarkEnd w:id="24"/>
-    </w:p>
-    <w:p>
-      <w:pPr>
-        <w:ind w:left="720"/>
-        <w:rPr>
-          <w:lang w:val="ru-RU"/>
-        </w:rPr>
-      </w:pPr>
-      <w:r>
-        <w:rPr>
-          <w:lang w:val="ru-RU"/>
-        </w:rPr>
-        <w:t>Этот раздел содержит архитектурно важные части конструкции модели такие, как ее декомпозиция в подсистемы и пакеты. И для каждого значимого пакета представлена его декомпозиция в классы и утилиты класса. Также раздел содержит подробное описание всех значимых классов системы с точки зрения их функциональных обязанностей. Показаны ключевые отношения между классами, операции класса и атрибуты.</w:t>
-      </w:r>
-    </w:p>
-    <w:p>
-      <w:pPr>
-        <w:pStyle w:val="2"/>
-      </w:pPr>
-      <w:bookmarkStart w:id="25" w:name="_Toc391344124"/>
-      <w:r>
-        <w:t>Overview</w:t>
-      </w:r>
-      <w:bookmarkEnd w:id="25"/>
     </w:p>
     <w:p>
       <w:pPr>
@@ -9788,21 +9635,7 @@
         <w:rPr>
           <w:lang w:val="ru-RU"/>
         </w:rPr>
-        <w:t>” основывается на стратег</w:t>
-      </w:r>
-      <w:proofErr w:type="gramStart"/>
-      <w:r>
-        <w:rPr>
-          <w:lang w:val="ru-RU"/>
-        </w:rPr>
-        <w:t>ии ие</w:t>
-      </w:r>
-      <w:proofErr w:type="gramEnd"/>
-      <w:r>
-        <w:rPr>
-          <w:lang w:val="ru-RU"/>
-        </w:rPr>
-        <w:t>рархического представления ответственности, которая связывает каждый уровень с определенной ответственностью.</w:t>
+        <w:t>” основывается на стратегии иерархического представления ответственности, которая связывает каждый уровень с определенной ответственностью.</w:t>
       </w:r>
     </w:p>
     <w:p>
@@ -9859,11 +9692,11 @@
       <w:pPr>
         <w:pStyle w:val="2"/>
       </w:pPr>
-      <w:bookmarkStart w:id="26" w:name="_Toc391344125"/>
+      <w:bookmarkStart w:id="25" w:name="_Toc391344125"/>
       <w:r>
         <w:t>Architecturally Significant Design Packages</w:t>
       </w:r>
-      <w:bookmarkEnd w:id="26"/>
+      <w:bookmarkEnd w:id="25"/>
     </w:p>
     <w:p>
       <w:pPr>
@@ -9942,13 +9775,8 @@
       <w:pPr>
         <w:pStyle w:val="af6"/>
       </w:pPr>
-      <w:proofErr w:type="spellStart"/>
-      <w:r>
-        <w:t>Рисунок</w:t>
-      </w:r>
-      <w:proofErr w:type="spellEnd"/>
-      <w:r>
-        <w:t xml:space="preserve"> </w:t>
+      <w:r>
+        <w:t xml:space="preserve">Рисунок </w:t>
       </w:r>
       <w:r>
         <w:fldChar w:fldCharType="begin"/>
@@ -9979,7 +9807,7 @@
       <w:pPr>
         <w:pStyle w:val="2"/>
       </w:pPr>
-      <w:bookmarkStart w:id="27" w:name="_Toc391344126"/>
+      <w:bookmarkStart w:id="26" w:name="_Toc391344126"/>
       <w:r>
         <w:t xml:space="preserve">Detailed Class Diagram </w:t>
       </w:r>
@@ -9989,7 +9817,7 @@
       <w:r>
         <w:t>-value entities</w:t>
       </w:r>
-      <w:bookmarkEnd w:id="27"/>
+      <w:bookmarkEnd w:id="26"/>
       <w:r>
         <w:t xml:space="preserve"> </w:t>
       </w:r>
@@ -10099,13 +9927,8 @@
       <w:pPr>
         <w:pStyle w:val="af6"/>
       </w:pPr>
-      <w:proofErr w:type="spellStart"/>
-      <w:r>
-        <w:t>Рисунок</w:t>
-      </w:r>
-      <w:proofErr w:type="spellEnd"/>
-      <w:r>
-        <w:t xml:space="preserve"> </w:t>
+      <w:r>
+        <w:t xml:space="preserve">Рисунок </w:t>
       </w:r>
       <w:r>
         <w:fldChar w:fldCharType="begin"/>
@@ -10133,11 +9956,11 @@
       <w:pPr>
         <w:pStyle w:val="2"/>
       </w:pPr>
-      <w:bookmarkStart w:id="28" w:name="_Toc391344127"/>
+      <w:bookmarkStart w:id="27" w:name="_Toc391344127"/>
       <w:r>
         <w:t>Package Diagram</w:t>
       </w:r>
-      <w:bookmarkEnd w:id="28"/>
+      <w:bookmarkEnd w:id="27"/>
     </w:p>
     <w:p>
       <w:pPr>
@@ -10204,13 +10027,8 @@
       <w:pPr>
         <w:pStyle w:val="af6"/>
       </w:pPr>
-      <w:proofErr w:type="spellStart"/>
-      <w:r>
-        <w:t>Рисунок</w:t>
-      </w:r>
-      <w:proofErr w:type="spellEnd"/>
-      <w:r>
-        <w:t xml:space="preserve"> </w:t>
+      <w:r>
+        <w:t xml:space="preserve">Рисунок </w:t>
       </w:r>
       <w:r>
         <w:fldChar w:fldCharType="begin"/>
@@ -10255,7 +10073,7 @@
       <w:pPr>
         <w:pStyle w:val="2"/>
       </w:pPr>
-      <w:bookmarkStart w:id="29" w:name="_Toc391344128"/>
+      <w:bookmarkStart w:id="28" w:name="_Toc391344128"/>
       <w:r>
         <w:lastRenderedPageBreak/>
         <w:t>Activity Diagram</w:t>
@@ -10266,7 +10084,7 @@
       <w:r>
         <w:t xml:space="preserve"> by analyst</w:t>
       </w:r>
-      <w:bookmarkEnd w:id="29"/>
+      <w:bookmarkEnd w:id="28"/>
       <w:r>
         <w:t xml:space="preserve"> </w:t>
       </w:r>
@@ -10341,13 +10159,8 @@
           <w:sz w:val="28"/>
         </w:rPr>
       </w:pPr>
-      <w:proofErr w:type="spellStart"/>
-      <w:r>
-        <w:t>Рисунок</w:t>
-      </w:r>
-      <w:proofErr w:type="spellEnd"/>
-      <w:r>
-        <w:t xml:space="preserve"> </w:t>
+      <w:r>
+        <w:t xml:space="preserve">Рисунок </w:t>
       </w:r>
       <w:r>
         <w:fldChar w:fldCharType="begin"/>
@@ -10378,7 +10191,7 @@
       <w:pPr>
         <w:pStyle w:val="2"/>
       </w:pPr>
-      <w:bookmarkStart w:id="30" w:name="_Toc391344129"/>
+      <w:bookmarkStart w:id="29" w:name="_Toc391344129"/>
       <w:r>
         <w:lastRenderedPageBreak/>
         <w:t xml:space="preserve">State Machine Diagram for </w:t>
@@ -10386,7 +10199,7 @@
       <w:r>
         <w:t>changing progress of the each order state of “In Progress” type</w:t>
       </w:r>
-      <w:bookmarkEnd w:id="30"/>
+      <w:bookmarkEnd w:id="29"/>
     </w:p>
     <w:p>
       <w:pPr>
@@ -10523,13 +10336,8 @@
       <w:pPr>
         <w:pStyle w:val="af6"/>
       </w:pPr>
-      <w:proofErr w:type="spellStart"/>
-      <w:r>
-        <w:t>Рисунок</w:t>
-      </w:r>
-      <w:proofErr w:type="spellEnd"/>
-      <w:r>
-        <w:t xml:space="preserve"> </w:t>
+      <w:r>
+        <w:t xml:space="preserve">Рисунок </w:t>
       </w:r>
       <w:r>
         <w:fldChar w:fldCharType="begin"/>
@@ -10563,7 +10371,7 @@
       <w:pPr>
         <w:pStyle w:val="2"/>
       </w:pPr>
-      <w:bookmarkStart w:id="31" w:name="_Toc391344130"/>
+      <w:bookmarkStart w:id="30" w:name="_Toc391344130"/>
       <w:r>
         <w:lastRenderedPageBreak/>
         <w:t>Sequence Diagram</w:t>
@@ -10583,7 +10391,7 @@
       <w:r>
         <w:t xml:space="preserve"> view</w:t>
       </w:r>
-      <w:bookmarkEnd w:id="31"/>
+      <w:bookmarkEnd w:id="30"/>
     </w:p>
     <w:p>
       <w:pPr>
@@ -10653,13 +10461,8 @@
           <w:highlight w:val="yellow"/>
         </w:rPr>
       </w:pPr>
-      <w:proofErr w:type="spellStart"/>
-      <w:r>
-        <w:t>Рисунок</w:t>
-      </w:r>
-      <w:proofErr w:type="spellEnd"/>
-      <w:r>
-        <w:t xml:space="preserve"> </w:t>
+      <w:r>
+        <w:t xml:space="preserve">Рисунок </w:t>
       </w:r>
       <w:r>
         <w:fldChar w:fldCharType="begin"/>
@@ -10690,12 +10493,12 @@
           <w:lang w:val="ru-RU"/>
         </w:rPr>
       </w:pPr>
-      <w:bookmarkStart w:id="32" w:name="_Toc391344131"/>
+      <w:bookmarkStart w:id="31" w:name="_Toc391344131"/>
       <w:r>
         <w:lastRenderedPageBreak/>
         <w:t>Cooperation Diagram</w:t>
       </w:r>
-      <w:bookmarkEnd w:id="32"/>
+      <w:bookmarkEnd w:id="31"/>
     </w:p>
     <w:p>
       <w:pPr>
@@ -10748,13 +10551,8 @@
       <w:pPr>
         <w:pStyle w:val="af6"/>
       </w:pPr>
-      <w:proofErr w:type="spellStart"/>
-      <w:r>
-        <w:t>Рисунок</w:t>
-      </w:r>
-      <w:proofErr w:type="spellEnd"/>
-      <w:r>
-        <w:t xml:space="preserve"> </w:t>
+      <w:r>
+        <w:t xml:space="preserve">Рисунок </w:t>
       </w:r>
       <w:r>
         <w:fldChar w:fldCharType="begin"/>
@@ -10831,171 +10629,171 @@
       <w:pPr>
         <w:pStyle w:val="1"/>
       </w:pPr>
-      <w:bookmarkStart w:id="33" w:name="_Toc391344132"/>
+      <w:bookmarkStart w:id="32" w:name="_Toc391344132"/>
       <w:r>
         <w:lastRenderedPageBreak/>
         <w:t>Deployment View</w:t>
       </w:r>
+      <w:bookmarkEnd w:id="32"/>
+    </w:p>
+    <w:p>
+      <w:pPr>
+        <w:ind w:left="720"/>
+        <w:rPr>
+          <w:lang w:val="ru-RU"/>
+        </w:rPr>
+      </w:pPr>
+      <w:r>
+        <w:rPr>
+          <w:lang w:val="ru-RU"/>
+        </w:rPr>
+        <w:t>Данное</w:t>
+      </w:r>
+      <w:r>
+        <w:rPr>
+          <w:lang w:val="ru-RU"/>
+        </w:rPr>
+        <w:t xml:space="preserve"> </w:t>
+      </w:r>
+      <w:r>
+        <w:rPr>
+          <w:lang w:val="ru-RU"/>
+        </w:rPr>
+        <w:t>представление</w:t>
+      </w:r>
+      <w:r>
+        <w:rPr>
+          <w:lang w:val="ru-RU"/>
+        </w:rPr>
+        <w:t xml:space="preserve"> </w:t>
+      </w:r>
+      <w:r>
+        <w:rPr>
+          <w:lang w:val="ru-RU"/>
+        </w:rPr>
+        <w:t>описывает</w:t>
+      </w:r>
+      <w:r>
+        <w:rPr>
+          <w:lang w:val="ru-RU"/>
+        </w:rPr>
+        <w:t xml:space="preserve"> </w:t>
+      </w:r>
+      <w:r>
+        <w:rPr>
+          <w:lang w:val="ru-RU"/>
+        </w:rPr>
+        <w:t>конфигурацию</w:t>
+      </w:r>
+      <w:r>
+        <w:rPr>
+          <w:lang w:val="ru-RU"/>
+        </w:rPr>
+        <w:t>,</w:t>
+      </w:r>
+      <w:r>
+        <w:rPr>
+          <w:lang w:val="ru-RU"/>
+        </w:rPr>
+        <w:t xml:space="preserve"> </w:t>
+      </w:r>
+      <w:r>
+        <w:rPr>
+          <w:lang w:val="ru-RU"/>
+        </w:rPr>
+        <w:t>на</w:t>
+      </w:r>
+      <w:r>
+        <w:rPr>
+          <w:lang w:val="ru-RU"/>
+        </w:rPr>
+        <w:t xml:space="preserve"> </w:t>
+      </w:r>
+      <w:r>
+        <w:rPr>
+          <w:lang w:val="ru-RU"/>
+        </w:rPr>
+        <w:t>которой</w:t>
+      </w:r>
+      <w:r>
+        <w:rPr>
+          <w:lang w:val="ru-RU"/>
+        </w:rPr>
+        <w:t xml:space="preserve"> </w:t>
+      </w:r>
+      <w:r>
+        <w:rPr>
+          <w:lang w:val="ru-RU"/>
+        </w:rPr>
+        <w:t>будет</w:t>
+      </w:r>
+      <w:r>
+        <w:rPr>
+          <w:lang w:val="ru-RU"/>
+        </w:rPr>
+        <w:t xml:space="preserve"> </w:t>
+      </w:r>
+      <w:r>
+        <w:rPr>
+          <w:lang w:val="ru-RU"/>
+        </w:rPr>
+        <w:t>развернута</w:t>
+      </w:r>
+      <w:r>
+        <w:rPr>
+          <w:lang w:val="ru-RU"/>
+        </w:rPr>
+        <w:t xml:space="preserve"> </w:t>
+      </w:r>
+      <w:r>
+        <w:rPr>
+          <w:lang w:val="ru-RU"/>
+        </w:rPr>
+        <w:t>и</w:t>
+      </w:r>
+      <w:r>
+        <w:rPr>
+          <w:lang w:val="ru-RU"/>
+        </w:rPr>
+        <w:t xml:space="preserve"> </w:t>
+      </w:r>
+      <w:r>
+        <w:rPr>
+          <w:lang w:val="ru-RU"/>
+        </w:rPr>
+        <w:t>запущена</w:t>
+      </w:r>
+      <w:r>
+        <w:rPr>
+          <w:lang w:val="ru-RU"/>
+        </w:rPr>
+        <w:t xml:space="preserve">. </w:t>
+      </w:r>
+      <w:r>
+        <w:rPr>
+          <w:lang w:val="ru-RU"/>
+        </w:rPr>
+        <w:t>Конфигурация описывается набором конфигурационных файлов, их описанием, расположением в системе и взаимодействием друг с другом. Это п</w:t>
+      </w:r>
+      <w:r>
+        <w:rPr>
+          <w:lang w:val="ru-RU"/>
+        </w:rPr>
+        <w:t xml:space="preserve">редставление является Моделью Развертывания. </w:t>
+      </w:r>
+    </w:p>
+    <w:p>
+      <w:pPr>
+        <w:pStyle w:val="2"/>
+        <w:rPr>
+          <w:lang w:val="ru-RU"/>
+        </w:rPr>
+      </w:pPr>
+      <w:bookmarkStart w:id="33" w:name="_Toc391344133"/>
+      <w:r>
+        <w:t>Deployment Diagram</w:t>
+      </w:r>
       <w:bookmarkEnd w:id="33"/>
-    </w:p>
-    <w:p>
-      <w:pPr>
-        <w:ind w:left="720"/>
-        <w:rPr>
-          <w:lang w:val="ru-RU"/>
-        </w:rPr>
-      </w:pPr>
-      <w:r>
-        <w:rPr>
-          <w:lang w:val="ru-RU"/>
-        </w:rPr>
-        <w:t>Данное</w:t>
-      </w:r>
-      <w:r>
-        <w:rPr>
-          <w:lang w:val="ru-RU"/>
-        </w:rPr>
-        <w:t xml:space="preserve"> </w:t>
-      </w:r>
-      <w:r>
-        <w:rPr>
-          <w:lang w:val="ru-RU"/>
-        </w:rPr>
-        <w:t>представление</w:t>
-      </w:r>
-      <w:r>
-        <w:rPr>
-          <w:lang w:val="ru-RU"/>
-        </w:rPr>
-        <w:t xml:space="preserve"> </w:t>
-      </w:r>
-      <w:r>
-        <w:rPr>
-          <w:lang w:val="ru-RU"/>
-        </w:rPr>
-        <w:t>описывает</w:t>
-      </w:r>
-      <w:r>
-        <w:rPr>
-          <w:lang w:val="ru-RU"/>
-        </w:rPr>
-        <w:t xml:space="preserve"> </w:t>
-      </w:r>
-      <w:r>
-        <w:rPr>
-          <w:lang w:val="ru-RU"/>
-        </w:rPr>
-        <w:t>конфигурацию</w:t>
-      </w:r>
-      <w:r>
-        <w:rPr>
-          <w:lang w:val="ru-RU"/>
-        </w:rPr>
-        <w:t>,</w:t>
-      </w:r>
-      <w:r>
-        <w:rPr>
-          <w:lang w:val="ru-RU"/>
-        </w:rPr>
-        <w:t xml:space="preserve"> </w:t>
-      </w:r>
-      <w:r>
-        <w:rPr>
-          <w:lang w:val="ru-RU"/>
-        </w:rPr>
-        <w:t>на</w:t>
-      </w:r>
-      <w:r>
-        <w:rPr>
-          <w:lang w:val="ru-RU"/>
-        </w:rPr>
-        <w:t xml:space="preserve"> </w:t>
-      </w:r>
-      <w:r>
-        <w:rPr>
-          <w:lang w:val="ru-RU"/>
-        </w:rPr>
-        <w:t>которой</w:t>
-      </w:r>
-      <w:r>
-        <w:rPr>
-          <w:lang w:val="ru-RU"/>
-        </w:rPr>
-        <w:t xml:space="preserve"> </w:t>
-      </w:r>
-      <w:r>
-        <w:rPr>
-          <w:lang w:val="ru-RU"/>
-        </w:rPr>
-        <w:t>будет</w:t>
-      </w:r>
-      <w:r>
-        <w:rPr>
-          <w:lang w:val="ru-RU"/>
-        </w:rPr>
-        <w:t xml:space="preserve"> </w:t>
-      </w:r>
-      <w:r>
-        <w:rPr>
-          <w:lang w:val="ru-RU"/>
-        </w:rPr>
-        <w:t>развернута</w:t>
-      </w:r>
-      <w:r>
-        <w:rPr>
-          <w:lang w:val="ru-RU"/>
-        </w:rPr>
-        <w:t xml:space="preserve"> </w:t>
-      </w:r>
-      <w:r>
-        <w:rPr>
-          <w:lang w:val="ru-RU"/>
-        </w:rPr>
-        <w:t>и</w:t>
-      </w:r>
-      <w:r>
-        <w:rPr>
-          <w:lang w:val="ru-RU"/>
-        </w:rPr>
-        <w:t xml:space="preserve"> </w:t>
-      </w:r>
-      <w:r>
-        <w:rPr>
-          <w:lang w:val="ru-RU"/>
-        </w:rPr>
-        <w:t>запущена</w:t>
-      </w:r>
-      <w:r>
-        <w:rPr>
-          <w:lang w:val="ru-RU"/>
-        </w:rPr>
-        <w:t xml:space="preserve">. </w:t>
-      </w:r>
-      <w:r>
-        <w:rPr>
-          <w:lang w:val="ru-RU"/>
-        </w:rPr>
-        <w:t>Конфигурация описывается набором конфигурационных файлов, их описанием, расположением в системе и взаимодействием друг с другом. Это п</w:t>
-      </w:r>
-      <w:r>
-        <w:rPr>
-          <w:lang w:val="ru-RU"/>
-        </w:rPr>
-        <w:t xml:space="preserve">редставление является Моделью Развертывания. </w:t>
-      </w:r>
-    </w:p>
-    <w:p>
-      <w:pPr>
-        <w:pStyle w:val="2"/>
-        <w:rPr>
-          <w:lang w:val="ru-RU"/>
-        </w:rPr>
-      </w:pPr>
-      <w:bookmarkStart w:id="34" w:name="_Toc391344133"/>
-      <w:r>
-        <w:t>Deployment Diagram</w:t>
-      </w:r>
-      <w:bookmarkEnd w:id="34"/>
     </w:p>
     <w:p>
       <w:pPr>
@@ -11064,13 +10862,8 @@
           <w:lang w:val="ru-RU"/>
         </w:rPr>
       </w:pPr>
-      <w:proofErr w:type="spellStart"/>
-      <w:r>
-        <w:t>Рисунок</w:t>
-      </w:r>
-      <w:proofErr w:type="spellEnd"/>
-      <w:r>
-        <w:t xml:space="preserve"> </w:t>
+      <w:r>
+        <w:t xml:space="preserve">Рисунок </w:t>
       </w:r>
       <w:r>
         <w:fldChar w:fldCharType="begin"/>
@@ -11114,36 +10907,36 @@
           <w:lang w:val="ru-RU"/>
         </w:rPr>
       </w:pPr>
-      <w:bookmarkStart w:id="35" w:name="_Toc391344134"/>
+      <w:bookmarkStart w:id="34" w:name="_Toc391344134"/>
       <w:r>
         <w:lastRenderedPageBreak/>
         <w:t>Implementation View</w:t>
       </w:r>
+      <w:bookmarkEnd w:id="34"/>
+    </w:p>
+    <w:p>
+      <w:pPr>
+        <w:ind w:left="720"/>
+        <w:rPr>
+          <w:lang w:val="ru-RU"/>
+        </w:rPr>
+      </w:pPr>
+      <w:r>
+        <w:rPr>
+          <w:lang w:val="ru-RU"/>
+        </w:rPr>
+        <w:t xml:space="preserve">Этот раздел описывает общую структуру системы уже в реализованном виде, разделение этой системы на слои и подсистемы. </w:t>
+      </w:r>
+    </w:p>
+    <w:p>
+      <w:pPr>
+        <w:pStyle w:val="2"/>
+      </w:pPr>
+      <w:bookmarkStart w:id="35" w:name="_Toc391344135"/>
+      <w:r>
+        <w:t>Overview</w:t>
+      </w:r>
       <w:bookmarkEnd w:id="35"/>
-    </w:p>
-    <w:p>
-      <w:pPr>
-        <w:ind w:left="720"/>
-        <w:rPr>
-          <w:lang w:val="ru-RU"/>
-        </w:rPr>
-      </w:pPr>
-      <w:r>
-        <w:rPr>
-          <w:lang w:val="ru-RU"/>
-        </w:rPr>
-        <w:t xml:space="preserve">Этот раздел описывает общую структуру системы уже в реализованном виде, разделение этой системы на слои и подсистемы. </w:t>
-      </w:r>
-    </w:p>
-    <w:p>
-      <w:pPr>
-        <w:pStyle w:val="2"/>
-      </w:pPr>
-      <w:bookmarkStart w:id="36" w:name="_Toc391344135"/>
-      <w:r>
-        <w:t>Overview</w:t>
-      </w:r>
-      <w:bookmarkEnd w:id="36"/>
     </w:p>
     <w:p>
       <w:pPr>
@@ -11327,11 +11120,9 @@
         </w:rPr>
         <w:t xml:space="preserve"> </w:t>
       </w:r>
-      <w:proofErr w:type="spellStart"/>
       <w:r>
         <w:t>typeofmaterials</w:t>
       </w:r>
-      <w:proofErr w:type="spellEnd"/>
       <w:r>
         <w:rPr>
           <w:lang w:val="ru-RU"/>
@@ -11347,22 +11138,18 @@
         </w:rPr>
         <w:t xml:space="preserve">. Классы </w:t>
       </w:r>
-      <w:proofErr w:type="spellStart"/>
       <w:r>
         <w:t>OrderRepository</w:t>
       </w:r>
-      <w:proofErr w:type="spellEnd"/>
       <w:r>
         <w:rPr>
           <w:lang w:val="ru-RU"/>
         </w:rPr>
         <w:t xml:space="preserve"> и </w:t>
       </w:r>
-      <w:proofErr w:type="spellStart"/>
       <w:r>
         <w:t>RequestRepository</w:t>
       </w:r>
-      <w:proofErr w:type="spellEnd"/>
       <w:r>
         <w:rPr>
           <w:lang w:val="ru-RU"/>
@@ -11420,22 +11207,18 @@
         </w:rPr>
         <w:t xml:space="preserve">происходит обработка заказа, заполнение его данными, обновление уже существующего заказа, а так же его удаление. Для этого используется два класса </w:t>
       </w:r>
-      <w:proofErr w:type="spellStart"/>
       <w:r>
         <w:t>OrderService</w:t>
       </w:r>
-      <w:proofErr w:type="spellEnd"/>
       <w:r>
         <w:rPr>
           <w:lang w:val="ru-RU"/>
         </w:rPr>
         <w:t xml:space="preserve"> и </w:t>
       </w:r>
-      <w:proofErr w:type="spellStart"/>
       <w:r>
         <w:t>RequestService</w:t>
       </w:r>
-      <w:proofErr w:type="spellEnd"/>
       <w:r>
         <w:rPr>
           <w:lang w:val="ru-RU"/>
@@ -11448,11 +11231,9 @@
         </w:rPr>
         <w:t xml:space="preserve">Класс </w:t>
       </w:r>
-      <w:proofErr w:type="spellStart"/>
       <w:r>
         <w:t>UserController</w:t>
       </w:r>
-      <w:proofErr w:type="spellEnd"/>
       <w:r>
         <w:rPr>
           <w:lang w:val="ru-RU"/>
@@ -11483,19 +11264,11 @@
         </w:rPr>
         <w:t xml:space="preserve">Непосредственное взаимодействие с системой происходит через браузер, где пользователь вводит необходимые данные для создания заказа, они проходят </w:t>
       </w:r>
-      <w:proofErr w:type="gramStart"/>
-      <w:r>
-        <w:rPr>
-          <w:lang w:val="ru-RU"/>
-        </w:rPr>
-        <w:t>клиентскую</w:t>
-      </w:r>
-      <w:proofErr w:type="gramEnd"/>
-      <w:r>
-        <w:rPr>
-          <w:lang w:val="ru-RU"/>
-        </w:rPr>
-        <w:t xml:space="preserve"> валидацию,</w:t>
+      <w:r>
+        <w:rPr>
+          <w:lang w:val="ru-RU"/>
+        </w:rPr>
+        <w:t>клиентскую валидацию,</w:t>
       </w:r>
       <w:r>
         <w:rPr>
@@ -11529,11 +11302,11 @@
       <w:pPr>
         <w:pStyle w:val="2"/>
       </w:pPr>
-      <w:bookmarkStart w:id="37" w:name="_Toc391344136"/>
+      <w:bookmarkStart w:id="36" w:name="_Toc391344136"/>
       <w:r>
         <w:t>Layers</w:t>
       </w:r>
-      <w:bookmarkEnd w:id="37"/>
+      <w:bookmarkEnd w:id="36"/>
     </w:p>
     <w:p>
       <w:pPr>
@@ -11577,21 +11350,7 @@
         <w:rPr>
           <w:lang w:val="ru-RU"/>
         </w:rPr>
-        <w:t xml:space="preserve">В данный слой входит сама база данных, </w:t>
-      </w:r>
-      <w:proofErr w:type="gramStart"/>
-      <w:r>
-        <w:rPr>
-          <w:lang w:val="ru-RU"/>
-        </w:rPr>
-        <w:t>сущности</w:t>
-      </w:r>
-      <w:proofErr w:type="gramEnd"/>
-      <w:r>
-        <w:rPr>
-          <w:lang w:val="ru-RU"/>
-        </w:rPr>
-        <w:t xml:space="preserve"> описанные в виде </w:t>
+        <w:t xml:space="preserve">В данный слой входит сама база данных, сущности описанные в виде </w:t>
       </w:r>
       <w:r>
         <w:t>VO</w:t>
@@ -11683,7 +11442,6 @@
         </w:rPr>
         <w:t xml:space="preserve">Данный слой описывает взаимодействие с получением, отправкой заказа, его изменением и/или обновлением. </w:t>
       </w:r>
-      <w:proofErr w:type="gramStart"/>
       <w:r>
         <w:t>Service</w:t>
       </w:r>
@@ -11693,22 +11451,18 @@
         </w:rPr>
         <w:t xml:space="preserve"> осуществляется через классы </w:t>
       </w:r>
-      <w:proofErr w:type="spellStart"/>
       <w:r>
         <w:t>OrderService</w:t>
       </w:r>
-      <w:proofErr w:type="spellEnd"/>
       <w:r>
         <w:rPr>
           <w:lang w:val="ru-RU"/>
         </w:rPr>
         <w:t xml:space="preserve"> и </w:t>
       </w:r>
-      <w:proofErr w:type="spellStart"/>
       <w:r>
         <w:t>RequetsService</w:t>
       </w:r>
-      <w:proofErr w:type="spellEnd"/>
       <w:r>
         <w:rPr>
           <w:lang w:val="ru-RU"/>
@@ -11721,18 +11475,15 @@
         </w:rPr>
         <w:t xml:space="preserve">Так же на этом уровне осуществляется обработка данных с формы с помощью класса </w:t>
       </w:r>
-      <w:proofErr w:type="spellStart"/>
       <w:r>
         <w:t>UserController</w:t>
       </w:r>
-      <w:proofErr w:type="spellEnd"/>
       <w:r>
         <w:rPr>
           <w:lang w:val="ru-RU"/>
         </w:rPr>
         <w:t>.</w:t>
       </w:r>
-      <w:proofErr w:type="gramEnd"/>
     </w:p>
     <w:p>
       <w:pPr>
@@ -11777,14 +11528,14 @@
       <w:pPr>
         <w:pStyle w:val="2"/>
       </w:pPr>
-      <w:bookmarkStart w:id="38" w:name="_Toc391344137"/>
+      <w:bookmarkStart w:id="37" w:name="_Toc391344137"/>
       <w:r>
         <w:t>Activity Diagram</w:t>
       </w:r>
       <w:r>
         <w:t xml:space="preserve"> for getting recipe of the good</w:t>
       </w:r>
-      <w:bookmarkEnd w:id="38"/>
+      <w:bookmarkEnd w:id="37"/>
     </w:p>
     <w:p>
       <w:pPr>
@@ -11869,13 +11620,8 @@
           <w:highlight w:val="red"/>
         </w:rPr>
       </w:pPr>
-      <w:proofErr w:type="spellStart"/>
-      <w:r>
-        <w:t>Рисунок</w:t>
-      </w:r>
-      <w:proofErr w:type="spellEnd"/>
-      <w:r>
-        <w:t xml:space="preserve"> </w:t>
+      <w:r>
+        <w:t xml:space="preserve">Рисунок </w:t>
       </w:r>
       <w:r>
         <w:fldChar w:fldCharType="begin"/>
@@ -11903,14 +11649,14 @@
       <w:pPr>
         <w:pStyle w:val="2"/>
       </w:pPr>
-      <w:bookmarkStart w:id="39" w:name="_Toc391344138"/>
+      <w:bookmarkStart w:id="38" w:name="_Toc391344138"/>
       <w:r>
         <w:t>State Machine Diagram</w:t>
       </w:r>
       <w:r>
         <w:t xml:space="preserve"> for changing quality description by wizard</w:t>
       </w:r>
-      <w:bookmarkEnd w:id="39"/>
+      <w:bookmarkEnd w:id="38"/>
     </w:p>
     <w:p>
       <w:pPr>
@@ -11979,54 +11725,49 @@
       <w:pPr>
         <w:pStyle w:val="af6"/>
       </w:pPr>
-      <w:proofErr w:type="spellStart"/>
-      <w:r>
-        <w:t>Рисунок</w:t>
-      </w:r>
-      <w:proofErr w:type="spellEnd"/>
+      <w:r>
+        <w:t xml:space="preserve">Рисунок </w:t>
+      </w:r>
+      <w:r>
+        <w:fldChar w:fldCharType="begin"/>
+      </w:r>
+      <w:r>
+        <w:instrText xml:space="preserve"> SEQ Рисунок \* ARABIC </w:instrText>
+      </w:r>
+      <w:r>
+        <w:fldChar w:fldCharType="separate"/>
+      </w:r>
+      <w:r>
+        <w:rPr>
+          <w:noProof/>
+        </w:rPr>
+        <w:t>20</w:t>
+      </w:r>
+      <w:r>
+        <w:fldChar w:fldCharType="end"/>
+      </w:r>
+      <w:r>
+        <w:t xml:space="preserve"> - </w:t>
+      </w:r>
+      <w:r>
+        <w:t>State Machine Diagram for changing quality description by wizard</w:t>
+      </w:r>
+    </w:p>
+    <w:p>
+      <w:pPr>
+        <w:pStyle w:val="2"/>
+      </w:pPr>
+      <w:bookmarkStart w:id="39" w:name="_Toc391344139"/>
+      <w:r>
+        <w:t>Sequence Diagram</w:t>
+      </w:r>
       <w:r>
         <w:t xml:space="preserve"> </w:t>
       </w:r>
       <w:r>
-        <w:fldChar w:fldCharType="begin"/>
-      </w:r>
-      <w:r>
-        <w:instrText xml:space="preserve"> SEQ Рисунок \* ARABIC </w:instrText>
-      </w:r>
-      <w:r>
-        <w:fldChar w:fldCharType="separate"/>
-      </w:r>
-      <w:r>
-        <w:rPr>
-          <w:noProof/>
-        </w:rPr>
-        <w:t>20</w:t>
-      </w:r>
-      <w:r>
-        <w:fldChar w:fldCharType="end"/>
-      </w:r>
-      <w:r>
-        <w:t xml:space="preserve"> - </w:t>
-      </w:r>
-      <w:r>
-        <w:t>State Machine Diagram for changing quality description by wizard</w:t>
-      </w:r>
-    </w:p>
-    <w:p>
-      <w:pPr>
-        <w:pStyle w:val="2"/>
-      </w:pPr>
-      <w:bookmarkStart w:id="40" w:name="_Toc391344139"/>
-      <w:r>
-        <w:t>Sequence Diagram</w:t>
-      </w:r>
-      <w:r>
-        <w:t xml:space="preserve"> </w:t>
-      </w:r>
-      <w:r>
         <w:t>for uploading predefined values for goods in database</w:t>
       </w:r>
-      <w:bookmarkEnd w:id="40"/>
+      <w:bookmarkEnd w:id="39"/>
     </w:p>
     <w:p>
       <w:pPr>
@@ -12119,13 +11860,8 @@
       <w:pPr>
         <w:pStyle w:val="af6"/>
       </w:pPr>
-      <w:proofErr w:type="spellStart"/>
-      <w:r>
-        <w:t>Рисунок</w:t>
-      </w:r>
-      <w:proofErr w:type="spellEnd"/>
-      <w:r>
-        <w:t xml:space="preserve"> </w:t>
+      <w:r>
+        <w:t xml:space="preserve">Рисунок </w:t>
       </w:r>
       <w:r>
         <w:fldChar w:fldCharType="begin"/>
@@ -12146,22 +11882,14 @@
         <w:fldChar w:fldCharType="end"/>
       </w:r>
       <w:r>
-        <w:t xml:space="preserve"> - Sequence Diagram for uploading </w:t>
-      </w:r>
-      <w:proofErr w:type="spellStart"/>
-      <w:r>
-        <w:t>predefinde</w:t>
-      </w:r>
-      <w:proofErr w:type="spellEnd"/>
-      <w:r>
-        <w:t xml:space="preserve"> values for goods in database</w:t>
+        <w:t xml:space="preserve"> - Sequence Diagram for uploading predefinde values for goods in database</w:t>
       </w:r>
     </w:p>
     <w:p>
       <w:pPr>
         <w:pStyle w:val="2"/>
       </w:pPr>
-      <w:bookmarkStart w:id="41" w:name="_Toc391344140"/>
+      <w:bookmarkStart w:id="40" w:name="_Toc391344140"/>
       <w:r>
         <w:t xml:space="preserve">Cooperation </w:t>
       </w:r>
@@ -12171,7 +11899,7 @@
       <w:r>
         <w:t xml:space="preserve"> for setting size for the good in the system</w:t>
       </w:r>
-      <w:bookmarkEnd w:id="41"/>
+      <w:bookmarkEnd w:id="40"/>
     </w:p>
     <w:p>
       <w:pPr>
@@ -12251,13 +11979,8 @@
       <w:pPr>
         <w:pStyle w:val="af6"/>
       </w:pPr>
-      <w:proofErr w:type="spellStart"/>
-      <w:r>
-        <w:t>Рисунок</w:t>
-      </w:r>
-      <w:proofErr w:type="spellEnd"/>
-      <w:r>
-        <w:t xml:space="preserve"> </w:t>
+      <w:r>
+        <w:t xml:space="preserve">Рисунок </w:t>
       </w:r>
       <w:r>
         <w:fldChar w:fldCharType="begin"/>
@@ -12288,12 +12011,12 @@
       <w:pPr>
         <w:pStyle w:val="2"/>
       </w:pPr>
-      <w:bookmarkStart w:id="42" w:name="_Toc391344141"/>
+      <w:bookmarkStart w:id="41" w:name="_Toc391344141"/>
       <w:r>
         <w:lastRenderedPageBreak/>
         <w:t>Class Diagram (full version)</w:t>
       </w:r>
-      <w:bookmarkEnd w:id="42"/>
+      <w:bookmarkEnd w:id="41"/>
     </w:p>
     <w:p>
       <w:pPr>
@@ -12349,13 +12072,8 @@
           <w:highlight w:val="red"/>
         </w:rPr>
       </w:pPr>
-      <w:proofErr w:type="spellStart"/>
-      <w:r>
-        <w:t>Рисунок</w:t>
-      </w:r>
-      <w:proofErr w:type="spellEnd"/>
-      <w:r>
-        <w:t xml:space="preserve"> </w:t>
+      <w:r>
+        <w:t xml:space="preserve">Рисунок </w:t>
       </w:r>
       <w:r>
         <w:fldChar w:fldCharType="begin"/>
@@ -12383,11 +12101,11 @@
       <w:pPr>
         <w:pStyle w:val="2"/>
       </w:pPr>
-      <w:bookmarkStart w:id="43" w:name="_Toc391344142"/>
+      <w:bookmarkStart w:id="42" w:name="_Toc391344142"/>
       <w:r>
         <w:t>Data Base Diagram</w:t>
       </w:r>
-      <w:bookmarkEnd w:id="43"/>
+      <w:bookmarkEnd w:id="42"/>
     </w:p>
     <w:p>
       <w:pPr>
@@ -13869,7 +13587,6 @@
           <w:lang w:val="ru-RU" w:eastAsia="ru-RU"/>
         </w:rPr>
       </w:pPr>
-      <w:proofErr w:type="gramStart"/>
       <w:r>
         <w:rPr>
           <w:b/>
@@ -13919,7 +13636,6 @@
         </w:rPr>
         <w:t xml:space="preserve"> кол-во на складе.</w:t>
       </w:r>
-      <w:proofErr w:type="gramEnd"/>
     </w:p>
     <w:p>
       <w:pPr>
@@ -14205,7 +13921,6 @@
         </w:rPr>
         <w:t>MAGIC</w:t>
       </w:r>
-      <w:proofErr w:type="gramStart"/>
       <w:r>
         <w:rPr>
           <w:b/>
@@ -14220,15 +13935,7 @@
           <w:color w:val="000000"/>
           <w:lang w:val="ru-RU" w:eastAsia="ru-RU"/>
         </w:rPr>
-        <w:t> в</w:t>
-      </w:r>
-      <w:proofErr w:type="gramEnd"/>
-      <w:r>
-        <w:rPr>
-          <w:color w:val="000000"/>
-          <w:lang w:val="ru-RU" w:eastAsia="ru-RU"/>
-        </w:rPr>
-        <w:t xml:space="preserve"> данной таблице хранится вся информация о магических свойствах или особенностях.</w:t>
+        <w:t> в данной таблице хранится вся информация о магических свойствах или особенностях.</w:t>
       </w:r>
     </w:p>
     <w:p>
@@ -14848,242 +14555,142 @@
           <w:lang w:val="ru-RU"/>
         </w:rPr>
       </w:pPr>
-      <w:bookmarkStart w:id="44" w:name="_Toc391344143"/>
+      <w:bookmarkStart w:id="43" w:name="_Toc391344143"/>
       <w:r>
         <w:lastRenderedPageBreak/>
         <w:t>Data View</w:t>
       </w:r>
+      <w:bookmarkEnd w:id="43"/>
+    </w:p>
+    <w:p>
+      <w:pPr>
+        <w:ind w:left="720"/>
+        <w:rPr>
+          <w:lang w:val="ru-RU"/>
+        </w:rPr>
+      </w:pPr>
+      <w:r>
+        <w:rPr>
+          <w:lang w:val="ru-RU"/>
+        </w:rPr>
+        <w:t xml:space="preserve">Представление данных представляет значительную часть </w:t>
+      </w:r>
+      <w:r>
+        <w:rPr>
+          <w:lang w:val="ru-RU"/>
+        </w:rPr>
+        <w:t>системы «Иллюзия»</w:t>
+      </w:r>
+      <w:r>
+        <w:rPr>
+          <w:lang w:val="ru-RU"/>
+        </w:rPr>
+        <w:t xml:space="preserve">. Модуляризация (нормализация) выбрана как подход к проектированию физической модели данных. Непротиворечивость данных и качество осуществлены через </w:t>
+      </w:r>
+      <w:r>
+        <w:rPr>
+          <w:lang w:val="ru-RU"/>
+        </w:rPr>
+        <w:t>первичные и внешние ключи</w:t>
+      </w:r>
+      <w:r>
+        <w:rPr>
+          <w:lang w:val="ru-RU"/>
+        </w:rPr>
+        <w:t xml:space="preserve">. </w:t>
+      </w:r>
+    </w:p>
+    <w:p>
+      <w:pPr>
+        <w:ind w:left="720"/>
+        <w:rPr>
+          <w:lang w:val="ru-RU"/>
+        </w:rPr>
+      </w:pPr>
+      <w:r>
+        <w:rPr>
+          <w:lang w:val="ru-RU"/>
+        </w:rPr>
+        <w:t xml:space="preserve">Возможность просмотра данных, их изменения и внесения новых в представление данных реализовано через пользовательский интерфейс системы. Однако, в системе есть словари данных, такие как </w:t>
+      </w:r>
+      <w:r>
+        <w:rPr>
+          <w:lang w:val="ru-RU"/>
+        </w:rPr>
+        <w:t>“</w:t>
+      </w:r>
+      <w:r>
+        <w:t>Magic</w:t>
+      </w:r>
+      <w:r>
+        <w:rPr>
+          <w:lang w:val="ru-RU"/>
+        </w:rPr>
+        <w:t>”, “</w:t>
+      </w:r>
+      <w:r>
+        <w:t>State</w:t>
+      </w:r>
+      <w:r>
+        <w:rPr>
+          <w:lang w:val="ru-RU"/>
+        </w:rPr>
+        <w:t xml:space="preserve">” </w:t>
+      </w:r>
+      <w:r>
+        <w:rPr>
+          <w:lang w:val="ru-RU"/>
+        </w:rPr>
+        <w:t xml:space="preserve">и другие, которые не доступны для изменения через пользовательский интерфейс. </w:t>
+      </w:r>
+      <w:r>
+        <w:rPr>
+          <w:lang w:val="ru-RU"/>
+        </w:rPr>
+        <w:t xml:space="preserve">Добавление новых значений или изменение имеющихся возможно напрямую через базу данных, и возможности для проведения этих операций через пользовательский интерфейс не предусматривается в системе, как новый функционал. </w:t>
+      </w:r>
+    </w:p>
+    <w:p>
+      <w:pPr>
+        <w:ind w:left="720"/>
+        <w:rPr>
+          <w:lang w:val="ru-RU"/>
+        </w:rPr>
+      </w:pPr>
+      <w:r>
+        <w:rPr>
+          <w:lang w:val="ru-RU"/>
+        </w:rPr>
+        <w:t xml:space="preserve">Представление данных описывается диаграммой базы данных, которая представлена в описании </w:t>
+      </w:r>
+      <w:r>
+        <w:t>Implementation</w:t>
+      </w:r>
+      <w:r>
+        <w:rPr>
+          <w:lang w:val="ru-RU"/>
+        </w:rPr>
+        <w:t xml:space="preserve"> </w:t>
+      </w:r>
+      <w:r>
+        <w:t>View</w:t>
+      </w:r>
+      <w:r>
+        <w:rPr>
+          <w:lang w:val="ru-RU"/>
+        </w:rPr>
+        <w:t xml:space="preserve">. </w:t>
+      </w:r>
+    </w:p>
+    <w:p>
+      <w:pPr>
+        <w:pStyle w:val="1"/>
+      </w:pPr>
+      <w:bookmarkStart w:id="44" w:name="_Toc391344144"/>
+      <w:r>
+        <w:t>Size and Performance</w:t>
+      </w:r>
       <w:bookmarkEnd w:id="44"/>
-    </w:p>
-    <w:p>
-      <w:pPr>
-        <w:ind w:left="720"/>
-        <w:rPr>
-          <w:lang w:val="ru-RU"/>
-        </w:rPr>
-      </w:pPr>
-      <w:r>
-        <w:rPr>
-          <w:lang w:val="ru-RU"/>
-        </w:rPr>
-        <w:t xml:space="preserve">Представление данных представляет значительную часть </w:t>
-      </w:r>
-      <w:r>
-        <w:rPr>
-          <w:lang w:val="ru-RU"/>
-        </w:rPr>
-        <w:t>системы «Иллюзия»</w:t>
-      </w:r>
-      <w:r>
-        <w:rPr>
-          <w:lang w:val="ru-RU"/>
-        </w:rPr>
-        <w:t xml:space="preserve">. </w:t>
-      </w:r>
-      <w:proofErr w:type="spellStart"/>
-      <w:r>
-        <w:rPr>
-          <w:lang w:val="ru-RU"/>
-        </w:rPr>
-        <w:t>Модуляризация</w:t>
-      </w:r>
-      <w:proofErr w:type="spellEnd"/>
-      <w:r>
-        <w:rPr>
-          <w:lang w:val="ru-RU"/>
-        </w:rPr>
-        <w:t xml:space="preserve"> (нормализация) выбрана как подход к проектированию физической модели данных. </w:t>
-      </w:r>
-      <w:proofErr w:type="gramStart"/>
-      <w:r>
-        <w:rPr>
-          <w:lang w:val="ru-RU"/>
-        </w:rPr>
-        <w:t xml:space="preserve">Непротиворечивость данных и качество осуществлены через </w:t>
-      </w:r>
-      <w:r>
-        <w:rPr>
-          <w:lang w:val="ru-RU"/>
-        </w:rPr>
-        <w:t>первичные и внешние ключи</w:t>
-      </w:r>
-      <w:r>
-        <w:rPr>
-          <w:lang w:val="ru-RU"/>
-        </w:rPr>
-        <w:t xml:space="preserve">. </w:t>
-      </w:r>
-      <w:proofErr w:type="gramEnd"/>
-    </w:p>
-    <w:p>
-      <w:pPr>
-        <w:ind w:left="720"/>
-        <w:rPr>
-          <w:lang w:val="ru-RU"/>
-        </w:rPr>
-      </w:pPr>
-      <w:r>
-        <w:rPr>
-          <w:lang w:val="ru-RU"/>
-        </w:rPr>
-        <w:t xml:space="preserve">Возможность просмотра данных, их изменения и </w:t>
-      </w:r>
-      <w:proofErr w:type="gramStart"/>
-      <w:r>
-        <w:rPr>
-          <w:lang w:val="ru-RU"/>
-        </w:rPr>
-        <w:t>внесения</w:t>
-      </w:r>
-      <w:proofErr w:type="gramEnd"/>
-      <w:r>
-        <w:rPr>
-          <w:lang w:val="ru-RU"/>
-        </w:rPr>
-        <w:t xml:space="preserve"> новых в представление данных реализовано через пользовательский интерфейс системы. Однако</w:t>
-      </w:r>
-      <w:proofErr w:type="gramStart"/>
-      <w:r>
-        <w:rPr>
-          <w:lang w:val="ru-RU"/>
-        </w:rPr>
-        <w:t>,</w:t>
-      </w:r>
-      <w:proofErr w:type="gramEnd"/>
-      <w:r>
-        <w:rPr>
-          <w:lang w:val="ru-RU"/>
-        </w:rPr>
-        <w:t xml:space="preserve"> в системе есть словари данных, такие как </w:t>
-      </w:r>
-      <w:r>
-        <w:rPr>
-          <w:lang w:val="ru-RU"/>
-        </w:rPr>
-        <w:t>“</w:t>
-      </w:r>
-      <w:r>
-        <w:t>Magic</w:t>
-      </w:r>
-      <w:r>
-        <w:rPr>
-          <w:lang w:val="ru-RU"/>
-        </w:rPr>
-        <w:t>”, “</w:t>
-      </w:r>
-      <w:r>
-        <w:t>State</w:t>
-      </w:r>
-      <w:r>
-        <w:rPr>
-          <w:lang w:val="ru-RU"/>
-        </w:rPr>
-        <w:t xml:space="preserve">” </w:t>
-      </w:r>
-      <w:r>
-        <w:rPr>
-          <w:lang w:val="ru-RU"/>
-        </w:rPr>
-        <w:t xml:space="preserve">и другие, которые не доступны для изменения через пользовательский интерфейс. </w:t>
-      </w:r>
-      <w:r>
-        <w:rPr>
-          <w:lang w:val="ru-RU"/>
-        </w:rPr>
-        <w:t xml:space="preserve">Добавление новых значений или изменение имеющихся возможно напрямую через базу данных, и возможности для проведения этих операций через пользовательский интерфейс не предусматривается в системе, как новый функционал. </w:t>
-      </w:r>
-    </w:p>
-    <w:p>
-      <w:pPr>
-        <w:ind w:left="720"/>
-        <w:rPr>
-          <w:lang w:val="ru-RU"/>
-        </w:rPr>
-      </w:pPr>
-      <w:r>
-        <w:rPr>
-          <w:lang w:val="ru-RU"/>
-        </w:rPr>
-        <w:t xml:space="preserve">Представление данных описывается диаграммой базы данных, которая представлена в описании </w:t>
-      </w:r>
-      <w:r>
-        <w:t>Implementation</w:t>
-      </w:r>
-      <w:r>
-        <w:rPr>
-          <w:lang w:val="ru-RU"/>
-        </w:rPr>
-        <w:t xml:space="preserve"> </w:t>
-      </w:r>
-      <w:r>
-        <w:t>View</w:t>
-      </w:r>
-      <w:r>
-        <w:rPr>
-          <w:lang w:val="ru-RU"/>
-        </w:rPr>
-        <w:t xml:space="preserve">. </w:t>
-      </w:r>
-    </w:p>
-    <w:p>
-      <w:pPr>
-        <w:pStyle w:val="1"/>
-      </w:pPr>
-      <w:bookmarkStart w:id="45" w:name="_Toc391344144"/>
-      <w:r>
-        <w:t>Size and Performance</w:t>
-      </w:r>
-      <w:bookmarkEnd w:id="45"/>
-    </w:p>
-    <w:p>
-      <w:pPr>
-        <w:ind w:left="720"/>
-        <w:rPr>
-          <w:lang w:val="ru-RU"/>
-        </w:rPr>
-      </w:pPr>
-      <w:r>
-        <w:rPr>
-          <w:lang w:val="ru-RU"/>
-        </w:rPr>
-        <w:t>Объем:</w:t>
-      </w:r>
-    </w:p>
-    <w:p>
-      <w:pPr>
-        <w:pStyle w:val="af7"/>
-        <w:numPr>
-          <w:ilvl w:val="0"/>
-          <w:numId w:val="26"/>
-        </w:numPr>
-        <w:rPr>
-          <w:lang w:val="ru-RU"/>
-        </w:rPr>
-      </w:pPr>
-      <w:r>
-        <w:rPr>
-          <w:lang w:val="ru-RU"/>
-        </w:rPr>
-        <w:t>Максимальное число одновременно работающих пользователей – 10 (5 Горожан и 5 работников компании или 10 Горожан).</w:t>
-      </w:r>
-    </w:p>
-    <w:p>
-      <w:pPr>
-        <w:pStyle w:val="af7"/>
-        <w:numPr>
-          <w:ilvl w:val="0"/>
-          <w:numId w:val="26"/>
-        </w:numPr>
-        <w:rPr>
-          <w:lang w:val="ru-RU"/>
-        </w:rPr>
-      </w:pPr>
-      <w:r>
-        <w:rPr>
-          <w:lang w:val="ru-RU"/>
-        </w:rPr>
-        <w:t>Обработка максимум 20 запросов в день.</w:t>
-      </w:r>
     </w:p>
     <w:p>
       <w:pPr>
@@ -15164,16 +14771,88 @@
         </w:rPr>
         <w:t>0 секунд.</w:t>
       </w:r>
+      <w:r>
+        <w:rPr>
+          <w:lang w:val="ru-RU"/>
+        </w:rPr>
+        <w:t xml:space="preserve"> </w:t>
+      </w:r>
+      <w:r>
+        <w:rPr>
+          <w:lang w:val="ru-RU"/>
+        </w:rPr>
+        <w:t xml:space="preserve">Механизм таймаута обеспечивается с помощью </w:t>
+      </w:r>
+      <w:r>
+        <w:t>Spring</w:t>
+      </w:r>
+      <w:r>
+        <w:rPr>
+          <w:lang w:val="ru-RU"/>
+        </w:rPr>
+        <w:t xml:space="preserve"> </w:t>
+      </w:r>
+      <w:r>
+        <w:t>Security</w:t>
+      </w:r>
+      <w:r>
+        <w:rPr>
+          <w:lang w:val="ru-RU"/>
+        </w:rPr>
+        <w:t xml:space="preserve">, который предоставляет возможность работы через сущность </w:t>
+      </w:r>
+      <w:r>
+        <w:t>Session</w:t>
+      </w:r>
+      <w:r>
+        <w:rPr>
+          <w:lang w:val="ru-RU"/>
+        </w:rPr>
+        <w:t xml:space="preserve"> </w:t>
+      </w:r>
+      <w:r>
+        <w:t>Factory</w:t>
+      </w:r>
+      <w:r>
+        <w:rPr>
+          <w:lang w:val="ru-RU"/>
+        </w:rPr>
+        <w:t xml:space="preserve">. </w:t>
+      </w:r>
+      <w:r>
+        <w:t>Session</w:t>
+      </w:r>
+      <w:r>
+        <w:rPr>
+          <w:lang w:val="ru-RU"/>
+        </w:rPr>
+        <w:t xml:space="preserve"> </w:t>
+      </w:r>
+      <w:r>
+        <w:t>Factory</w:t>
+      </w:r>
+      <w:r>
+        <w:rPr>
+          <w:lang w:val="ru-RU"/>
+        </w:rPr>
+        <w:t xml:space="preserve"> </w:t>
+      </w:r>
+      <w:r>
+        <w:rPr>
+          <w:lang w:val="ru-RU"/>
+        </w:rPr>
+        <w:t>настроена на выполнение данного нефункционального требования.</w:t>
+      </w:r>
     </w:p>
     <w:p>
       <w:pPr>
         <w:pStyle w:val="1"/>
       </w:pPr>
-      <w:bookmarkStart w:id="46" w:name="_Toc391344145"/>
+      <w:bookmarkStart w:id="45" w:name="_Toc391344145"/>
       <w:r>
         <w:t>Quality</w:t>
       </w:r>
-      <w:bookmarkEnd w:id="46"/>
+      <w:bookmarkEnd w:id="45"/>
     </w:p>
     <w:p>
       <w:pPr>
@@ -15260,21 +14939,7 @@
         <w:rPr>
           <w:lang w:val="ru-RU"/>
         </w:rPr>
-        <w:t>система не дает аналитику переводить в состояние выполнения более</w:t>
-      </w:r>
-      <w:proofErr w:type="gramStart"/>
-      <w:r>
-        <w:rPr>
-          <w:lang w:val="ru-RU"/>
-        </w:rPr>
-        <w:t>,</w:t>
-      </w:r>
-      <w:proofErr w:type="gramEnd"/>
-      <w:r>
-        <w:rPr>
-          <w:lang w:val="ru-RU"/>
-        </w:rPr>
-        <w:t xml:space="preserve"> чем 10 заказов.</w:t>
+        <w:t>Данная версия системы не нацелена на поддержание большого количества пользователей. Любые проблемы с производительностью будут решатся в следующей версии системы.</w:t>
       </w:r>
     </w:p>
     <w:p>
@@ -15360,21 +15025,7 @@
         <w:rPr>
           <w:lang w:val="ru-RU"/>
         </w:rPr>
-        <w:t xml:space="preserve">. Если в системе возникает перегрузка, запросы перестают </w:t>
-      </w:r>
-      <w:proofErr w:type="gramStart"/>
-      <w:r>
-        <w:rPr>
-          <w:lang w:val="ru-RU"/>
-        </w:rPr>
-        <w:t>выполнятся</w:t>
-      </w:r>
-      <w:proofErr w:type="gramEnd"/>
-      <w:r>
-        <w:rPr>
-          <w:lang w:val="ru-RU"/>
-        </w:rPr>
-        <w:t>, так как на данный момент система не рассчитана на активное использование. Вопрос надежности будет пересмотрен в следующей версии продукта.</w:t>
+        <w:t>. Если в системе возникает перегрузка, запросы перестают выполнятся, так как на данный момент система не рассчитана на активное использование. Вопрос надежности будет пересмотрен в следующей версии продукта.</w:t>
       </w:r>
     </w:p>
     <w:p>
@@ -15468,14 +15119,16 @@
         <w:rPr>
           <w:lang w:val="ru-RU"/>
         </w:rPr>
-        <w:t>Описание: механизмы а</w:t>
-      </w:r>
-      <w:r>
-        <w:rPr>
-          <w:lang w:val="ru-RU"/>
-        </w:rPr>
-        <w:t>утентификации и авторизации</w:t>
-      </w:r>
+        <w:t xml:space="preserve">Описание: </w:t>
+      </w:r>
+      <w:r>
+        <w:rPr>
+          <w:lang w:val="ru-RU"/>
+        </w:rPr>
+        <w:t>защита данных пользователей и защита целостности системы</w:t>
+      </w:r>
+      <w:bookmarkStart w:id="46" w:name="_GoBack"/>
+      <w:bookmarkEnd w:id="46"/>
     </w:p>
     <w:p>
       <w:pPr>
@@ -15498,7 +15151,52 @@
         <w:rPr>
           <w:lang w:val="ru-RU"/>
         </w:rPr>
-        <w:t>реализованы через модули аутентификации и авторизации пользователей, а также уровням доступа к данным посредством ролей в системе.</w:t>
+        <w:t>механизмы а</w:t>
+      </w:r>
+      <w:r>
+        <w:rPr>
+          <w:lang w:val="ru-RU"/>
+        </w:rPr>
+        <w:t>утентификации и авторизации</w:t>
+      </w:r>
+      <w:r>
+        <w:rPr>
+          <w:lang w:val="ru-RU"/>
+        </w:rPr>
+        <w:t xml:space="preserve">, </w:t>
+      </w:r>
+      <w:r>
+        <w:t>Session</w:t>
+      </w:r>
+      <w:r>
+        <w:rPr>
+          <w:lang w:val="ru-RU"/>
+        </w:rPr>
+        <w:t xml:space="preserve"> </w:t>
+      </w:r>
+      <w:r>
+        <w:t>Factory</w:t>
+      </w:r>
+      <w:r>
+        <w:rPr>
+          <w:lang w:val="ru-RU"/>
+        </w:rPr>
+        <w:t xml:space="preserve">, </w:t>
+      </w:r>
+      <w:r>
+        <w:t>Spring</w:t>
+      </w:r>
+      <w:r>
+        <w:rPr>
+          <w:lang w:val="ru-RU"/>
+        </w:rPr>
+        <w:t xml:space="preserve"> </w:t>
+      </w:r>
+      <w:r>
+        <w:t>Secur</w:t>
+      </w:r>
+      <w:r>
+        <w:t>ity</w:t>
       </w:r>
     </w:p>
     <w:sectPr>
@@ -15636,17 +15334,27 @@
           <w:r>
             <w:sym w:font="Symbol" w:char="F0D3"/>
           </w:r>
-          <w:fldSimple w:instr=" DOCPROPERTY &quot;Company&quot;  \* MERGEFORMAT ">
-            <w:r>
-              <w:t>&lt;</w:t>
-            </w:r>
-            <w:r>
-              <w:t xml:space="preserve">CRAFT-DEVELOPMENT </w:t>
-            </w:r>
-            <w:r>
-              <w:t>&gt;</w:t>
-            </w:r>
-          </w:fldSimple>
+          <w:r>
+            <w:fldChar w:fldCharType="begin"/>
+          </w:r>
+          <w:r>
+            <w:instrText xml:space="preserve"> DOCPROPERTY "Company"  \* MERGEFORMAT </w:instrText>
+          </w:r>
+          <w:r>
+            <w:fldChar w:fldCharType="separate"/>
+          </w:r>
+          <w:r>
+            <w:t>&lt;</w:t>
+          </w:r>
+          <w:r>
+            <w:t xml:space="preserve">CRAFT-DEVELOPMENT </w:t>
+          </w:r>
+          <w:r>
+            <w:t>&gt;</w:t>
+          </w:r>
+          <w:r>
+            <w:fldChar w:fldCharType="end"/>
+          </w:r>
           <w:r>
             <w:t xml:space="preserve">, </w:t>
           </w:r>
@@ -15713,7 +15421,7 @@
               <w:rStyle w:val="a8"/>
               <w:noProof/>
             </w:rPr>
-            <w:t>2</w:t>
+            <w:t>32</w:t>
           </w:r>
           <w:r>
             <w:rPr>
@@ -15727,15 +15435,29 @@
             </w:rPr>
             <w:t xml:space="preserve"> of </w:t>
           </w:r>
-          <w:fldSimple w:instr=" NUMPAGES  \* MERGEFORMAT ">
-            <w:r>
-              <w:rPr>
-                <w:rStyle w:val="a8"/>
-                <w:noProof/>
-              </w:rPr>
-              <w:t>32</w:t>
-            </w:r>
-          </w:fldSimple>
+          <w:r>
+            <w:fldChar w:fldCharType="begin"/>
+          </w:r>
+          <w:r>
+            <w:instrText xml:space="preserve"> NUMPAGES  \* MERGEFORMAT </w:instrText>
+          </w:r>
+          <w:r>
+            <w:fldChar w:fldCharType="separate"/>
+          </w:r>
+          <w:r>
+            <w:rPr>
+              <w:rStyle w:val="a8"/>
+              <w:noProof/>
+            </w:rPr>
+            <w:t>32</w:t>
+          </w:r>
+          <w:r>
+            <w:rPr>
+              <w:rStyle w:val="a8"/>
+              <w:noProof/>
+            </w:rPr>
+            <w:fldChar w:fldCharType="end"/>
+          </w:r>
         </w:p>
       </w:tc>
     </w:tr>
@@ -15815,16 +15537,31 @@
         <w:lang w:val="ru-RU"/>
       </w:rPr>
     </w:pPr>
-    <w:fldSimple w:instr=" DOCPROPERTY &quot;Company&quot;  \* MERGEFORMAT ">
-      <w:r>
-        <w:rPr>
-          <w:rFonts w:ascii="Arial" w:hAnsi="Arial"/>
-          <w:b/>
-          <w:sz w:val="36"/>
-        </w:rPr>
-        <w:t>&lt;CRAFT-DEVELOPMENT&gt;</w:t>
-      </w:r>
-    </w:fldSimple>
+    <w:r>
+      <w:fldChar w:fldCharType="begin"/>
+    </w:r>
+    <w:r>
+      <w:instrText xml:space="preserve"> DOCPROPERTY "Company"  \* MERGEFORMAT </w:instrText>
+    </w:r>
+    <w:r>
+      <w:fldChar w:fldCharType="separate"/>
+    </w:r>
+    <w:r>
+      <w:rPr>
+        <w:rFonts w:ascii="Arial" w:hAnsi="Arial"/>
+        <w:b/>
+        <w:sz w:val="36"/>
+      </w:rPr>
+      <w:t>&lt;CRAFT-DEVELOPMENT&gt;</w:t>
+    </w:r>
+    <w:r>
+      <w:rPr>
+        <w:rFonts w:ascii="Arial" w:hAnsi="Arial"/>
+        <w:b/>
+        <w:sz w:val="36"/>
+      </w:rPr>
+      <w:fldChar w:fldCharType="end"/>
+    </w:r>
   </w:p>
   <w:p>
     <w:pPr>
@@ -15875,29 +15612,39 @@
             <w:spacing w:line="240" w:lineRule="auto"/>
             <w:jc w:val="right"/>
           </w:pPr>
-          <w:fldSimple w:instr=" SUBJECT  \* MERGEFORMAT ">
-            <w:r>
-              <w:rPr>
-                <w:lang w:val="ru-RU"/>
-              </w:rPr>
-              <w:t>&lt;</w:t>
-            </w:r>
-            <w:r>
-              <w:rPr>
-                <w:lang w:val="ru-RU"/>
-              </w:rPr>
-              <w:t>МКСИД</w:t>
-            </w:r>
-            <w:r>
-              <w:rPr>
-                <w:lang w:val="ru-RU"/>
-              </w:rPr>
-              <w:t xml:space="preserve"> «Иллюзия»</w:t>
-            </w:r>
-            <w:r>
-              <w:t>&gt;</w:t>
-            </w:r>
-          </w:fldSimple>
+          <w:r>
+            <w:fldChar w:fldCharType="begin"/>
+          </w:r>
+          <w:r>
+            <w:instrText xml:space="preserve"> SUBJECT  \* MERGEFORMAT </w:instrText>
+          </w:r>
+          <w:r>
+            <w:fldChar w:fldCharType="separate"/>
+          </w:r>
+          <w:r>
+            <w:rPr>
+              <w:lang w:val="ru-RU"/>
+            </w:rPr>
+            <w:t>&lt;</w:t>
+          </w:r>
+          <w:r>
+            <w:rPr>
+              <w:lang w:val="ru-RU"/>
+            </w:rPr>
+            <w:t>МКСИД</w:t>
+          </w:r>
+          <w:r>
+            <w:rPr>
+              <w:lang w:val="ru-RU"/>
+            </w:rPr>
+            <w:t xml:space="preserve"> «Иллюзия»</w:t>
+          </w:r>
+          <w:r>
+            <w:t>&gt;</w:t>
+          </w:r>
+          <w:r>
+            <w:fldChar w:fldCharType="end"/>
+          </w:r>
         </w:p>
       </w:tc>
       <w:tc>
@@ -15936,11 +15683,21 @@
           <w:tcW w:w="6379" w:type="dxa"/>
         </w:tcPr>
         <w:p>
-          <w:fldSimple w:instr=" TITLE  \* MERGEFORMAT ">
-            <w:r>
-              <w:t>Software Architecture Document</w:t>
-            </w:r>
-          </w:fldSimple>
+          <w:r>
+            <w:fldChar w:fldCharType="begin"/>
+          </w:r>
+          <w:r>
+            <w:instrText xml:space="preserve"> TITLE  \* MERGEFORMAT </w:instrText>
+          </w:r>
+          <w:r>
+            <w:fldChar w:fldCharType="separate"/>
+          </w:r>
+          <w:r>
+            <w:t>Software Architecture Document</w:t>
+          </w:r>
+          <w:r>
+            <w:fldChar w:fldCharType="end"/>
+          </w:r>
         </w:p>
       </w:tc>
       <w:tc>
@@ -18832,7 +18589,7 @@
 </file>
 
 <file path=customXml/itemProps1.xml><?xml version="1.0" encoding="utf-8"?>
-<ds:datastoreItem xmlns:ds="http://schemas.openxmlformats.org/officeDocument/2006/customXml" ds:itemID="{FA9844AA-4895-463B-AA3E-D813B73E5732}">
+<ds:datastoreItem xmlns:ds="http://schemas.openxmlformats.org/officeDocument/2006/customXml" ds:itemID="{4F144CFE-EAEB-47D5-A723-D9F0E28C3EC1}">
   <ds:schemaRefs>
     <ds:schemaRef ds:uri="http://schemas.openxmlformats.org/officeDocument/2006/bibliography"/>
   </ds:schemaRefs>

</xml_diff>

<commit_message>
add all db tests!!!!!!
</commit_message>
<xml_diff>
--- a/RUP/Software Architecture Document.docx
+++ b/RUP/Software Architecture Document.docx
@@ -70,21 +70,11 @@
         <w:pStyle w:val="a3"/>
         <w:jc w:val="right"/>
       </w:pPr>
-      <w:r>
-        <w:fldChar w:fldCharType="begin"/>
-      </w:r>
-      <w:r>
-        <w:instrText xml:space="preserve"> TITLE  \* MERGEFORMAT </w:instrText>
-      </w:r>
-      <w:r>
-        <w:fldChar w:fldCharType="separate"/>
-      </w:r>
-      <w:r>
-        <w:t>Software Architecture Document</w:t>
-      </w:r>
-      <w:r>
-        <w:fldChar w:fldCharType="end"/>
-      </w:r>
+      <w:fldSimple w:instr=" TITLE  \* MERGEFORMAT ">
+        <w:r>
+          <w:t>Software Architecture Document</w:t>
+        </w:r>
+      </w:fldSimple>
     </w:p>
     <w:p>
       <w:pPr>
@@ -351,11 +341,19 @@
                 <w:lang w:val="ru-RU"/>
               </w:rPr>
             </w:pPr>
-            <w:r>
-              <w:rPr>
-                <w:lang w:val="ru-RU"/>
-              </w:rPr>
-              <w:t>Кобцев С.В.</w:t>
+            <w:proofErr w:type="spellStart"/>
+            <w:r>
+              <w:rPr>
+                <w:lang w:val="ru-RU"/>
+              </w:rPr>
+              <w:t>Кобцев</w:t>
+            </w:r>
+            <w:proofErr w:type="spellEnd"/>
+            <w:r>
+              <w:rPr>
+                <w:lang w:val="ru-RU"/>
+              </w:rPr>
+              <w:t xml:space="preserve"> С.В.</w:t>
             </w:r>
           </w:p>
         </w:tc>
@@ -679,7 +677,20 @@
                 <w:lang w:val="ru-RU"/>
               </w:rPr>
               <w:br/>
-              <w:t>Кобцев С.В.</w:t>
+            </w:r>
+            <w:proofErr w:type="spellStart"/>
+            <w:r>
+              <w:rPr>
+                <w:lang w:val="ru-RU"/>
+              </w:rPr>
+              <w:t>Кобцев</w:t>
+            </w:r>
+            <w:proofErr w:type="spellEnd"/>
+            <w:r>
+              <w:rPr>
+                <w:lang w:val="ru-RU"/>
+              </w:rPr>
+              <w:t xml:space="preserve"> С.В.</w:t>
             </w:r>
           </w:p>
         </w:tc>
@@ -1227,11 +1238,19 @@
                 <w:lang w:val="ru-RU"/>
               </w:rPr>
             </w:pPr>
-            <w:r>
-              <w:rPr>
-                <w:lang w:val="ru-RU"/>
-              </w:rPr>
-              <w:t>Кобцев С.В.</w:t>
+            <w:proofErr w:type="spellStart"/>
+            <w:r>
+              <w:rPr>
+                <w:lang w:val="ru-RU"/>
+              </w:rPr>
+              <w:t>Кобцев</w:t>
+            </w:r>
+            <w:proofErr w:type="spellEnd"/>
+            <w:r>
+              <w:rPr>
+                <w:lang w:val="ru-RU"/>
+              </w:rPr>
+              <w:t xml:space="preserve"> С.В.</w:t>
             </w:r>
           </w:p>
         </w:tc>
@@ -2257,11 +2276,19 @@
                 <w:lang w:val="ru-RU"/>
               </w:rPr>
             </w:pPr>
-            <w:r>
-              <w:rPr>
-                <w:lang w:val="ru-RU"/>
-              </w:rPr>
-              <w:t>Кобцев С.В.</w:t>
+            <w:proofErr w:type="spellStart"/>
+            <w:r>
+              <w:rPr>
+                <w:lang w:val="ru-RU"/>
+              </w:rPr>
+              <w:t>Кобцев</w:t>
+            </w:r>
+            <w:proofErr w:type="spellEnd"/>
+            <w:r>
+              <w:rPr>
+                <w:lang w:val="ru-RU"/>
+              </w:rPr>
+              <w:t xml:space="preserve"> С.В.</w:t>
             </w:r>
           </w:p>
           <w:p>
@@ -2405,11 +2432,19 @@
                 <w:lang w:val="ru-RU"/>
               </w:rPr>
             </w:pPr>
-            <w:r>
-              <w:rPr>
-                <w:lang w:val="ru-RU"/>
-              </w:rPr>
-              <w:t>Кобцев С.В.</w:t>
+            <w:proofErr w:type="spellStart"/>
+            <w:r>
+              <w:rPr>
+                <w:lang w:val="ru-RU"/>
+              </w:rPr>
+              <w:t>Кобцев</w:t>
+            </w:r>
+            <w:proofErr w:type="spellEnd"/>
+            <w:r>
+              <w:rPr>
+                <w:lang w:val="ru-RU"/>
+              </w:rPr>
+              <w:t xml:space="preserve"> С.В.</w:t>
             </w:r>
           </w:p>
         </w:tc>
@@ -5635,22 +5670,11 @@
       <w:r>
         <w:br w:type="page"/>
       </w:r>
-      <w:r>
-        <w:lastRenderedPageBreak/>
-        <w:fldChar w:fldCharType="begin"/>
-      </w:r>
-      <w:r>
-        <w:instrText xml:space="preserve"> TITLE  \* MERGEFORMAT </w:instrText>
-      </w:r>
-      <w:r>
-        <w:fldChar w:fldCharType="separate"/>
-      </w:r>
-      <w:r>
-        <w:t>Software Architecture Document</w:t>
-      </w:r>
-      <w:r>
-        <w:fldChar w:fldCharType="end"/>
-      </w:r>
+      <w:fldSimple w:instr=" TITLE  \* MERGEFORMAT ">
+        <w:r>
+          <w:t>Software Architecture Document</w:t>
+        </w:r>
+      </w:fldSimple>
     </w:p>
     <w:p>
       <w:pPr>
@@ -5768,7 +5792,21 @@
         <w:rPr>
           <w:lang w:val="ru-RU"/>
         </w:rPr>
-        <w:t>Данный документ предназначен для получения и передачи архитектурных решений, которые были приняты в системе.</w:t>
+        <w:t xml:space="preserve">Данный документ предназначен для получения и передачи </w:t>
+      </w:r>
+      <w:proofErr w:type="gramStart"/>
+      <w:r>
+        <w:rPr>
+          <w:lang w:val="ru-RU"/>
+        </w:rPr>
+        <w:t>архитектурных решений</w:t>
+      </w:r>
+      <w:proofErr w:type="gramEnd"/>
+      <w:r>
+        <w:rPr>
+          <w:lang w:val="ru-RU"/>
+        </w:rPr>
+        <w:t>, которые были приняты в системе.</w:t>
       </w:r>
     </w:p>
     <w:p>
@@ -5990,7 +6028,21 @@
         <w:rPr>
           <w:lang w:val="ru-RU"/>
         </w:rPr>
-        <w:t xml:space="preserve"> «Иллюзия», разрабатываемой компанией «Крафт-Девелопмент».</w:t>
+        <w:t xml:space="preserve"> «Иллюзия», разрабатываемой компанией «Крафт-</w:t>
+      </w:r>
+      <w:proofErr w:type="spellStart"/>
+      <w:r>
+        <w:rPr>
+          <w:lang w:val="ru-RU"/>
+        </w:rPr>
+        <w:t>Девелопмент</w:t>
+      </w:r>
+      <w:proofErr w:type="spellEnd"/>
+      <w:r>
+        <w:rPr>
+          <w:lang w:val="ru-RU"/>
+        </w:rPr>
+        <w:t>».</w:t>
       </w:r>
     </w:p>
     <w:p>
@@ -6224,7 +6276,23 @@
           <w:rFonts w:ascii="Arial" w:hAnsi="Arial" w:cs="Arial"/>
           <w:bCs/>
         </w:rPr>
-        <w:t xml:space="preserve">[MedBiquitous]: </w:t>
+        <w:t>[</w:t>
+      </w:r>
+      <w:proofErr w:type="spellStart"/>
+      <w:r>
+        <w:rPr>
+          <w:rFonts w:ascii="Arial" w:hAnsi="Arial" w:cs="Arial"/>
+          <w:bCs/>
+        </w:rPr>
+        <w:t>MedBiquitous</w:t>
+      </w:r>
+      <w:proofErr w:type="spellEnd"/>
+      <w:r>
+        <w:rPr>
+          <w:rFonts w:ascii="Arial" w:hAnsi="Arial" w:cs="Arial"/>
+          <w:bCs/>
+        </w:rPr>
+        <w:t xml:space="preserve">]: </w:t>
       </w:r>
       <w:r>
         <w:rPr>
@@ -6287,7 +6355,21 @@
         <w:rPr>
           <w:rFonts w:ascii="Arial" w:hAnsi="Arial" w:cs="Arial"/>
         </w:rPr>
-        <w:t xml:space="preserve">The “4+1” view model of software architecture, Philippe Kruchten, November 1995, </w:t>
+        <w:t xml:space="preserve">The “4+1” view model of software architecture, Philippe </w:t>
+      </w:r>
+      <w:proofErr w:type="spellStart"/>
+      <w:r>
+        <w:rPr>
+          <w:rFonts w:ascii="Arial" w:hAnsi="Arial" w:cs="Arial"/>
+        </w:rPr>
+        <w:t>Kruchten</w:t>
+      </w:r>
+      <w:proofErr w:type="spellEnd"/>
+      <w:r>
+        <w:rPr>
+          <w:rFonts w:ascii="Arial" w:hAnsi="Arial" w:cs="Arial"/>
+        </w:rPr>
+        <w:t xml:space="preserve">, November 1995, </w:t>
       </w:r>
       <w:r>
         <w:rPr>
@@ -7914,7 +7996,21 @@
         <w:rPr>
           <w:lang w:val="ru-RU"/>
         </w:rPr>
-        <w:t>Система должна представлять из себя веб-портал, поддерживающий работу во всех популярных браузерах</w:t>
+        <w:t xml:space="preserve">Система должна представлять из себя веб-портал, </w:t>
+      </w:r>
+      <w:proofErr w:type="gramStart"/>
+      <w:r>
+        <w:rPr>
+          <w:lang w:val="ru-RU"/>
+        </w:rPr>
+        <w:t>поддерживающий</w:t>
+      </w:r>
+      <w:proofErr w:type="gramEnd"/>
+      <w:r>
+        <w:rPr>
+          <w:lang w:val="ru-RU"/>
+        </w:rPr>
+        <w:t xml:space="preserve"> работу во всех популярных браузерах</w:t>
       </w:r>
       <w:r>
         <w:rPr>
@@ -8148,8 +8244,13 @@
       <w:pPr>
         <w:pStyle w:val="af6"/>
       </w:pPr>
-      <w:r>
-        <w:t xml:space="preserve">Рисунок </w:t>
+      <w:proofErr w:type="spellStart"/>
+      <w:r>
+        <w:t>Рисунок</w:t>
+      </w:r>
+      <w:proofErr w:type="spellEnd"/>
+      <w:r>
+        <w:t xml:space="preserve"> </w:t>
       </w:r>
       <w:r>
         <w:fldChar w:fldCharType="begin"/>
@@ -8279,8 +8380,13 @@
       <w:pPr>
         <w:pStyle w:val="af6"/>
       </w:pPr>
-      <w:r>
-        <w:t xml:space="preserve">Рисунок </w:t>
+      <w:proofErr w:type="spellStart"/>
+      <w:r>
+        <w:t>Рисунок</w:t>
+      </w:r>
+      <w:proofErr w:type="spellEnd"/>
+      <w:r>
+        <w:t xml:space="preserve"> </w:t>
       </w:r>
       <w:r>
         <w:fldChar w:fldCharType="begin"/>
@@ -8341,7 +8447,49 @@
         <w:rPr>
           <w:lang w:val="ru-RU"/>
         </w:rPr>
-        <w:t xml:space="preserve">Данная диаграмма взаимодействие основных элементов системы (актора, самой системы и хранилища данных) при написании инструкции (описания) изделия швеей (главный актор). </w:t>
+        <w:t>Данная диаграмма взаимодействие основных элементов системы (</w:t>
+      </w:r>
+      <w:proofErr w:type="spellStart"/>
+      <w:r>
+        <w:rPr>
+          <w:lang w:val="ru-RU"/>
+        </w:rPr>
+        <w:t>актора</w:t>
+      </w:r>
+      <w:proofErr w:type="spellEnd"/>
+      <w:r>
+        <w:rPr>
+          <w:lang w:val="ru-RU"/>
+        </w:rPr>
+        <w:t>, самой системы и хранилища данных) при написании инструкции (описания) изделия швеей (</w:t>
+      </w:r>
+      <w:proofErr w:type="gramStart"/>
+      <w:r>
+        <w:rPr>
+          <w:lang w:val="ru-RU"/>
+        </w:rPr>
+        <w:t>главный</w:t>
+      </w:r>
+      <w:proofErr w:type="gramEnd"/>
+      <w:r>
+        <w:rPr>
+          <w:lang w:val="ru-RU"/>
+        </w:rPr>
+        <w:t xml:space="preserve"> </w:t>
+      </w:r>
+      <w:proofErr w:type="spellStart"/>
+      <w:r>
+        <w:rPr>
+          <w:lang w:val="ru-RU"/>
+        </w:rPr>
+        <w:t>актор</w:t>
+      </w:r>
+      <w:proofErr w:type="spellEnd"/>
+      <w:r>
+        <w:rPr>
+          <w:lang w:val="ru-RU"/>
+        </w:rPr>
+        <w:t xml:space="preserve">). </w:t>
       </w:r>
     </w:p>
     <w:p>
@@ -8396,8 +8544,13 @@
       <w:pPr>
         <w:pStyle w:val="af6"/>
       </w:pPr>
-      <w:r>
-        <w:t xml:space="preserve">Рисунок </w:t>
+      <w:proofErr w:type="spellStart"/>
+      <w:r>
+        <w:t>Рисунок</w:t>
+      </w:r>
+      <w:proofErr w:type="spellEnd"/>
+      <w:r>
+        <w:t xml:space="preserve"> </w:t>
       </w:r>
       <w:r>
         <w:fldChar w:fldCharType="begin"/>
@@ -8988,12 +9141,14 @@
                 <w:lang w:val="ru-RU"/>
               </w:rPr>
             </w:pPr>
+            <w:proofErr w:type="gramStart"/>
             <w:r>
               <w:rPr>
                 <w:lang w:val="ru-RU"/>
               </w:rPr>
               <w:t>Сделанный</w:t>
             </w:r>
+            <w:proofErr w:type="gramEnd"/>
           </w:p>
         </w:tc>
         <w:tc>
@@ -9226,8 +9381,13 @@
       <w:pPr>
         <w:pStyle w:val="af6"/>
       </w:pPr>
-      <w:r>
-        <w:t xml:space="preserve">Рисунок </w:t>
+      <w:proofErr w:type="spellStart"/>
+      <w:r>
+        <w:t>Рисунок</w:t>
+      </w:r>
+      <w:proofErr w:type="spellEnd"/>
+      <w:r>
+        <w:t xml:space="preserve"> </w:t>
       </w:r>
       <w:r>
         <w:fldChar w:fldCharType="begin"/>
@@ -9578,6 +9738,7 @@
       <w:r>
         <w:rPr>
           <w:noProof/>
+          <w:lang w:val="ru-RU"/>
         </w:rPr>
         <w:t>10</w:t>
       </w:r>
@@ -9635,7 +9796,21 @@
         <w:rPr>
           <w:lang w:val="ru-RU"/>
         </w:rPr>
-        <w:t>” основывается на стратегии иерархического представления ответственности, которая связывает каждый уровень с определенной ответственностью.</w:t>
+        <w:t>” основывается на стратег</w:t>
+      </w:r>
+      <w:proofErr w:type="gramStart"/>
+      <w:r>
+        <w:rPr>
+          <w:lang w:val="ru-RU"/>
+        </w:rPr>
+        <w:t>ии ие</w:t>
+      </w:r>
+      <w:proofErr w:type="gramEnd"/>
+      <w:r>
+        <w:rPr>
+          <w:lang w:val="ru-RU"/>
+        </w:rPr>
+        <w:t>рархического представления ответственности, которая связывает каждый уровень с определенной ответственностью.</w:t>
       </w:r>
     </w:p>
     <w:p>
@@ -9775,8 +9950,13 @@
       <w:pPr>
         <w:pStyle w:val="af6"/>
       </w:pPr>
-      <w:r>
-        <w:t xml:space="preserve">Рисунок </w:t>
+      <w:proofErr w:type="spellStart"/>
+      <w:r>
+        <w:t>Рисунок</w:t>
+      </w:r>
+      <w:proofErr w:type="spellEnd"/>
+      <w:r>
+        <w:t xml:space="preserve"> </w:t>
       </w:r>
       <w:r>
         <w:fldChar w:fldCharType="begin"/>
@@ -9927,8 +10107,13 @@
       <w:pPr>
         <w:pStyle w:val="af6"/>
       </w:pPr>
-      <w:r>
-        <w:t xml:space="preserve">Рисунок </w:t>
+      <w:proofErr w:type="spellStart"/>
+      <w:r>
+        <w:t>Рисунок</w:t>
+      </w:r>
+      <w:proofErr w:type="spellEnd"/>
+      <w:r>
+        <w:t xml:space="preserve"> </w:t>
       </w:r>
       <w:r>
         <w:fldChar w:fldCharType="begin"/>
@@ -10027,8 +10212,13 @@
       <w:pPr>
         <w:pStyle w:val="af6"/>
       </w:pPr>
-      <w:r>
-        <w:t xml:space="preserve">Рисунок </w:t>
+      <w:proofErr w:type="spellStart"/>
+      <w:r>
+        <w:t>Рисунок</w:t>
+      </w:r>
+      <w:proofErr w:type="spellEnd"/>
+      <w:r>
+        <w:t xml:space="preserve"> </w:t>
       </w:r>
       <w:r>
         <w:fldChar w:fldCharType="begin"/>
@@ -10159,8 +10349,13 @@
           <w:sz w:val="28"/>
         </w:rPr>
       </w:pPr>
-      <w:r>
-        <w:t xml:space="preserve">Рисунок </w:t>
+      <w:proofErr w:type="spellStart"/>
+      <w:r>
+        <w:t>Рисунок</w:t>
+      </w:r>
+      <w:proofErr w:type="spellEnd"/>
+      <w:r>
+        <w:t xml:space="preserve"> </w:t>
       </w:r>
       <w:r>
         <w:fldChar w:fldCharType="begin"/>
@@ -10336,8 +10531,13 @@
       <w:pPr>
         <w:pStyle w:val="af6"/>
       </w:pPr>
-      <w:r>
-        <w:t xml:space="preserve">Рисунок </w:t>
+      <w:proofErr w:type="spellStart"/>
+      <w:r>
+        <w:t>Рисунок</w:t>
+      </w:r>
+      <w:proofErr w:type="spellEnd"/>
+      <w:r>
+        <w:t xml:space="preserve"> </w:t>
       </w:r>
       <w:r>
         <w:fldChar w:fldCharType="begin"/>
@@ -10461,8 +10661,13 @@
           <w:highlight w:val="yellow"/>
         </w:rPr>
       </w:pPr>
-      <w:r>
-        <w:t xml:space="preserve">Рисунок </w:t>
+      <w:proofErr w:type="spellStart"/>
+      <w:r>
+        <w:t>Рисунок</w:t>
+      </w:r>
+      <w:proofErr w:type="spellEnd"/>
+      <w:r>
+        <w:t xml:space="preserve"> </w:t>
       </w:r>
       <w:r>
         <w:fldChar w:fldCharType="begin"/>
@@ -10551,8 +10756,13 @@
       <w:pPr>
         <w:pStyle w:val="af6"/>
       </w:pPr>
-      <w:r>
-        <w:t xml:space="preserve">Рисунок </w:t>
+      <w:proofErr w:type="spellStart"/>
+      <w:r>
+        <w:t>Рисунок</w:t>
+      </w:r>
+      <w:proofErr w:type="spellEnd"/>
+      <w:r>
+        <w:t xml:space="preserve"> </w:t>
       </w:r>
       <w:r>
         <w:fldChar w:fldCharType="begin"/>
@@ -10862,8 +11072,13 @@
           <w:lang w:val="ru-RU"/>
         </w:rPr>
       </w:pPr>
-      <w:r>
-        <w:t xml:space="preserve">Рисунок </w:t>
+      <w:proofErr w:type="spellStart"/>
+      <w:r>
+        <w:t>Рисунок</w:t>
+      </w:r>
+      <w:proofErr w:type="spellEnd"/>
+      <w:r>
+        <w:t xml:space="preserve"> </w:t>
       </w:r>
       <w:r>
         <w:fldChar w:fldCharType="begin"/>
@@ -11120,9 +11335,11 @@
         </w:rPr>
         <w:t xml:space="preserve"> </w:t>
       </w:r>
+      <w:proofErr w:type="spellStart"/>
       <w:r>
         <w:t>typeofmaterials</w:t>
       </w:r>
+      <w:proofErr w:type="spellEnd"/>
       <w:r>
         <w:rPr>
           <w:lang w:val="ru-RU"/>
@@ -11138,18 +11355,22 @@
         </w:rPr>
         <w:t xml:space="preserve">. Классы </w:t>
       </w:r>
+      <w:proofErr w:type="spellStart"/>
       <w:r>
         <w:t>OrderRepository</w:t>
       </w:r>
+      <w:proofErr w:type="spellEnd"/>
       <w:r>
         <w:rPr>
           <w:lang w:val="ru-RU"/>
         </w:rPr>
         <w:t xml:space="preserve"> и </w:t>
       </w:r>
+      <w:proofErr w:type="spellStart"/>
       <w:r>
         <w:t>RequestRepository</w:t>
       </w:r>
+      <w:proofErr w:type="spellEnd"/>
       <w:r>
         <w:rPr>
           <w:lang w:val="ru-RU"/>
@@ -11207,18 +11428,22 @@
         </w:rPr>
         <w:t xml:space="preserve">происходит обработка заказа, заполнение его данными, обновление уже существующего заказа, а так же его удаление. Для этого используется два класса </w:t>
       </w:r>
+      <w:proofErr w:type="spellStart"/>
       <w:r>
         <w:t>OrderService</w:t>
       </w:r>
+      <w:proofErr w:type="spellEnd"/>
       <w:r>
         <w:rPr>
           <w:lang w:val="ru-RU"/>
         </w:rPr>
         <w:t xml:space="preserve"> и </w:t>
       </w:r>
+      <w:proofErr w:type="spellStart"/>
       <w:r>
         <w:t>RequestService</w:t>
       </w:r>
+      <w:proofErr w:type="spellEnd"/>
       <w:r>
         <w:rPr>
           <w:lang w:val="ru-RU"/>
@@ -11231,9 +11456,11 @@
         </w:rPr>
         <w:t xml:space="preserve">Класс </w:t>
       </w:r>
+      <w:proofErr w:type="spellStart"/>
       <w:r>
         <w:t>UserController</w:t>
       </w:r>
+      <w:proofErr w:type="spellEnd"/>
       <w:r>
         <w:rPr>
           <w:lang w:val="ru-RU"/>
@@ -11264,11 +11491,19 @@
         </w:rPr>
         <w:t xml:space="preserve">Непосредственное взаимодействие с системой происходит через браузер, где пользователь вводит необходимые данные для создания заказа, они проходят </w:t>
       </w:r>
-      <w:r>
-        <w:rPr>
-          <w:lang w:val="ru-RU"/>
-        </w:rPr>
-        <w:t>клиентскую валидацию,</w:t>
+      <w:proofErr w:type="gramStart"/>
+      <w:r>
+        <w:rPr>
+          <w:lang w:val="ru-RU"/>
+        </w:rPr>
+        <w:t>клиентскую</w:t>
+      </w:r>
+      <w:proofErr w:type="gramEnd"/>
+      <w:r>
+        <w:rPr>
+          <w:lang w:val="ru-RU"/>
+        </w:rPr>
+        <w:t xml:space="preserve"> валидацию,</w:t>
       </w:r>
       <w:r>
         <w:rPr>
@@ -11350,7 +11585,21 @@
         <w:rPr>
           <w:lang w:val="ru-RU"/>
         </w:rPr>
-        <w:t xml:space="preserve">В данный слой входит сама база данных, сущности описанные в виде </w:t>
+        <w:t xml:space="preserve">В данный слой входит сама база данных, </w:t>
+      </w:r>
+      <w:proofErr w:type="gramStart"/>
+      <w:r>
+        <w:rPr>
+          <w:lang w:val="ru-RU"/>
+        </w:rPr>
+        <w:t>сущности</w:t>
+      </w:r>
+      <w:proofErr w:type="gramEnd"/>
+      <w:r>
+        <w:rPr>
+          <w:lang w:val="ru-RU"/>
+        </w:rPr>
+        <w:t xml:space="preserve"> описанные в виде </w:t>
       </w:r>
       <w:r>
         <w:t>VO</w:t>
@@ -11442,6 +11691,7 @@
         </w:rPr>
         <w:t xml:space="preserve">Данный слой описывает взаимодействие с получением, отправкой заказа, его изменением и/или обновлением. </w:t>
       </w:r>
+      <w:proofErr w:type="gramStart"/>
       <w:r>
         <w:t>Service</w:t>
       </w:r>
@@ -11451,18 +11701,22 @@
         </w:rPr>
         <w:t xml:space="preserve"> осуществляется через классы </w:t>
       </w:r>
+      <w:proofErr w:type="spellStart"/>
       <w:r>
         <w:t>OrderService</w:t>
       </w:r>
+      <w:proofErr w:type="spellEnd"/>
       <w:r>
         <w:rPr>
           <w:lang w:val="ru-RU"/>
         </w:rPr>
         <w:t xml:space="preserve"> и </w:t>
       </w:r>
+      <w:proofErr w:type="spellStart"/>
       <w:r>
         <w:t>RequetsService</w:t>
       </w:r>
+      <w:proofErr w:type="spellEnd"/>
       <w:r>
         <w:rPr>
           <w:lang w:val="ru-RU"/>
@@ -11475,15 +11729,18 @@
         </w:rPr>
         <w:t xml:space="preserve">Так же на этом уровне осуществляется обработка данных с формы с помощью класса </w:t>
       </w:r>
+      <w:proofErr w:type="spellStart"/>
       <w:r>
         <w:t>UserController</w:t>
       </w:r>
+      <w:proofErr w:type="spellEnd"/>
       <w:r>
         <w:rPr>
           <w:lang w:val="ru-RU"/>
         </w:rPr>
         <w:t>.</w:t>
       </w:r>
+      <w:proofErr w:type="gramEnd"/>
     </w:p>
     <w:p>
       <w:pPr>
@@ -11620,8 +11877,13 @@
           <w:highlight w:val="red"/>
         </w:rPr>
       </w:pPr>
-      <w:r>
-        <w:t xml:space="preserve">Рисунок </w:t>
+      <w:proofErr w:type="spellStart"/>
+      <w:r>
+        <w:t>Рисунок</w:t>
+      </w:r>
+      <w:proofErr w:type="spellEnd"/>
+      <w:r>
+        <w:t xml:space="preserve"> </w:t>
       </w:r>
       <w:r>
         <w:fldChar w:fldCharType="begin"/>
@@ -11725,8 +11987,13 @@
       <w:pPr>
         <w:pStyle w:val="af6"/>
       </w:pPr>
-      <w:r>
-        <w:t xml:space="preserve">Рисунок </w:t>
+      <w:proofErr w:type="spellStart"/>
+      <w:r>
+        <w:t>Рисунок</w:t>
+      </w:r>
+      <w:proofErr w:type="spellEnd"/>
+      <w:r>
+        <w:t xml:space="preserve"> </w:t>
       </w:r>
       <w:r>
         <w:fldChar w:fldCharType="begin"/>
@@ -11860,8 +12127,13 @@
       <w:pPr>
         <w:pStyle w:val="af6"/>
       </w:pPr>
-      <w:r>
-        <w:t xml:space="preserve">Рисунок </w:t>
+      <w:proofErr w:type="spellStart"/>
+      <w:r>
+        <w:t>Рисунок</w:t>
+      </w:r>
+      <w:proofErr w:type="spellEnd"/>
+      <w:r>
+        <w:t xml:space="preserve"> </w:t>
       </w:r>
       <w:r>
         <w:fldChar w:fldCharType="begin"/>
@@ -11882,7 +12154,15 @@
         <w:fldChar w:fldCharType="end"/>
       </w:r>
       <w:r>
-        <w:t xml:space="preserve"> - Sequence Diagram for uploading predefinde values for goods in database</w:t>
+        <w:t xml:space="preserve"> - Sequence Diagram for uploading </w:t>
+      </w:r>
+      <w:proofErr w:type="spellStart"/>
+      <w:r>
+        <w:t>predefinde</w:t>
+      </w:r>
+      <w:proofErr w:type="spellEnd"/>
+      <w:r>
+        <w:t xml:space="preserve"> values for goods in database</w:t>
       </w:r>
     </w:p>
     <w:p>
@@ -11979,8 +12259,13 @@
       <w:pPr>
         <w:pStyle w:val="af6"/>
       </w:pPr>
-      <w:r>
-        <w:t xml:space="preserve">Рисунок </w:t>
+      <w:proofErr w:type="spellStart"/>
+      <w:r>
+        <w:t>Рисунок</w:t>
+      </w:r>
+      <w:proofErr w:type="spellEnd"/>
+      <w:r>
+        <w:t xml:space="preserve"> </w:t>
       </w:r>
       <w:r>
         <w:fldChar w:fldCharType="begin"/>
@@ -12029,10 +12314,10 @@
           <w:lang w:val="ru-RU" w:eastAsia="ru-RU"/>
         </w:rPr>
         <w:drawing>
-          <wp:inline distT="0" distB="0" distL="0" distR="0" wp14:anchorId="4782964E" wp14:editId="77CD0540">
-            <wp:extent cx="5964072" cy="3360773"/>
+          <wp:inline distT="0" distB="0" distL="0" distR="0">
+            <wp:extent cx="8229600" cy="5343525"/>
             <wp:effectExtent l="0" t="0" r="0" b="0"/>
-            <wp:docPr id="14" name="Рисунок 14"/>
+            <wp:docPr id="9" name="Рисунок 9" descr="G:\Безымянный.png"/>
             <wp:cNvGraphicFramePr>
               <a:graphicFrameLocks xmlns:a="http://schemas.openxmlformats.org/drawingml/2006/main" noChangeAspect="1"/>
             </wp:cNvGraphicFramePr>
@@ -12040,23 +12325,36 @@
               <a:graphicData uri="http://schemas.openxmlformats.org/drawingml/2006/picture">
                 <pic:pic xmlns:pic="http://schemas.openxmlformats.org/drawingml/2006/picture">
                   <pic:nvPicPr>
-                    <pic:cNvPr id="1" name=""/>
-                    <pic:cNvPicPr/>
+                    <pic:cNvPr id="0" name="Picture 1" descr="G:\Безымянный.png"/>
+                    <pic:cNvPicPr>
+                      <a:picLocks noChangeAspect="1" noChangeArrowheads="1"/>
+                    </pic:cNvPicPr>
                   </pic:nvPicPr>
                   <pic:blipFill>
-                    <a:blip r:embed="rId35"/>
+                    <a:blip r:embed="rId35">
+                      <a:extLst>
+                        <a:ext uri="{28A0092B-C50C-407E-A947-70E740481C1C}">
+                          <a14:useLocalDpi xmlns:a14="http://schemas.microsoft.com/office/drawing/2010/main" val="0"/>
+                        </a:ext>
+                      </a:extLst>
+                    </a:blip>
+                    <a:srcRect/>
                     <a:stretch>
                       <a:fillRect/>
                     </a:stretch>
                   </pic:blipFill>
-                  <pic:spPr>
+                  <pic:spPr bwMode="auto">
                     <a:xfrm>
                       <a:off x="0" y="0"/>
-                      <a:ext cx="6005357" cy="3384037"/>
+                      <a:ext cx="8229600" cy="5343525"/>
                     </a:xfrm>
                     <a:prstGeom prst="rect">
                       <a:avLst/>
                     </a:prstGeom>
+                    <a:noFill/>
+                    <a:ln>
+                      <a:noFill/>
+                    </a:ln>
                   </pic:spPr>
                 </pic:pic>
               </a:graphicData>
@@ -12072,8 +12370,15 @@
           <w:highlight w:val="red"/>
         </w:rPr>
       </w:pPr>
-      <w:r>
-        <w:t xml:space="preserve">Рисунок </w:t>
+      <w:bookmarkStart w:id="42" w:name="_GoBack"/>
+      <w:bookmarkEnd w:id="42"/>
+      <w:proofErr w:type="spellStart"/>
+      <w:r>
+        <w:t>Рисунок</w:t>
+      </w:r>
+      <w:proofErr w:type="spellEnd"/>
+      <w:r>
+        <w:t xml:space="preserve"> </w:t>
       </w:r>
       <w:r>
         <w:fldChar w:fldCharType="begin"/>
@@ -12101,11 +12406,12 @@
       <w:pPr>
         <w:pStyle w:val="2"/>
       </w:pPr>
-      <w:bookmarkStart w:id="42" w:name="_Toc391344142"/>
-      <w:r>
+      <w:bookmarkStart w:id="43" w:name="_Toc391344142"/>
+      <w:r>
+        <w:lastRenderedPageBreak/>
         <w:t>Data Base Diagram</w:t>
       </w:r>
-      <w:bookmarkEnd w:id="42"/>
+      <w:bookmarkEnd w:id="43"/>
     </w:p>
     <w:p>
       <w:pPr>
@@ -12167,7 +12473,6 @@
           <w:sz w:val="28"/>
           <w:lang w:val="ru-RU" w:eastAsia="ru-RU"/>
         </w:rPr>
-        <w:lastRenderedPageBreak/>
         <w:drawing>
           <wp:inline distT="0" distB="0" distL="0" distR="0" wp14:anchorId="0DE15A22" wp14:editId="194B833A">
             <wp:extent cx="7458075" cy="3327104"/>
@@ -12889,6 +13194,7 @@
           <w:color w:val="000000"/>
           <w:lang w:eastAsia="ru-RU"/>
         </w:rPr>
+        <w:lastRenderedPageBreak/>
         <w:t>SIZE</w:t>
       </w:r>
       <w:r>
@@ -12989,7 +13295,6 @@
           <w:color w:val="000000"/>
           <w:lang w:eastAsia="ru-RU"/>
         </w:rPr>
-        <w:lastRenderedPageBreak/>
         <w:t>STATE</w:t>
       </w:r>
       <w:r>
@@ -13587,6 +13892,7 @@
           <w:lang w:val="ru-RU" w:eastAsia="ru-RU"/>
         </w:rPr>
       </w:pPr>
+      <w:proofErr w:type="gramStart"/>
       <w:r>
         <w:rPr>
           <w:b/>
@@ -13636,6 +13942,7 @@
         </w:rPr>
         <w:t xml:space="preserve"> кол-во на складе.</w:t>
       </w:r>
+      <w:proofErr w:type="gramEnd"/>
     </w:p>
     <w:p>
       <w:pPr>
@@ -13921,6 +14228,7 @@
         </w:rPr>
         <w:t>MAGIC</w:t>
       </w:r>
+      <w:proofErr w:type="gramStart"/>
       <w:r>
         <w:rPr>
           <w:b/>
@@ -13935,7 +14243,15 @@
           <w:color w:val="000000"/>
           <w:lang w:val="ru-RU" w:eastAsia="ru-RU"/>
         </w:rPr>
-        <w:t> в данной таблице хранится вся информация о магических свойствах или особенностях.</w:t>
+        <w:t> в</w:t>
+      </w:r>
+      <w:proofErr w:type="gramEnd"/>
+      <w:r>
+        <w:rPr>
+          <w:color w:val="000000"/>
+          <w:lang w:val="ru-RU" w:eastAsia="ru-RU"/>
+        </w:rPr>
+        <w:t xml:space="preserve"> данной таблице хранится вся информация о магических свойствах или особенностях.</w:t>
       </w:r>
     </w:p>
     <w:p>
@@ -14555,12 +14871,12 @@
           <w:lang w:val="ru-RU"/>
         </w:rPr>
       </w:pPr>
-      <w:bookmarkStart w:id="43" w:name="_Toc391344143"/>
+      <w:bookmarkStart w:id="44" w:name="_Toc391344143"/>
       <w:r>
         <w:lastRenderedPageBreak/>
         <w:t>Data View</w:t>
       </w:r>
-      <w:bookmarkEnd w:id="43"/>
+      <w:bookmarkEnd w:id="44"/>
     </w:p>
     <w:p>
       <w:pPr>
@@ -14585,7 +14901,28 @@
         <w:rPr>
           <w:lang w:val="ru-RU"/>
         </w:rPr>
-        <w:t xml:space="preserve">. Модуляризация (нормализация) выбрана как подход к проектированию физической модели данных. Непротиворечивость данных и качество осуществлены через </w:t>
+        <w:t xml:space="preserve">. </w:t>
+      </w:r>
+      <w:proofErr w:type="spellStart"/>
+      <w:r>
+        <w:rPr>
+          <w:lang w:val="ru-RU"/>
+        </w:rPr>
+        <w:t>Модуляризация</w:t>
+      </w:r>
+      <w:proofErr w:type="spellEnd"/>
+      <w:r>
+        <w:rPr>
+          <w:lang w:val="ru-RU"/>
+        </w:rPr>
+        <w:t xml:space="preserve"> (нормализация) выбрана как подход к проектированию физической модели данных. </w:t>
+      </w:r>
+      <w:proofErr w:type="gramStart"/>
+      <w:r>
+        <w:rPr>
+          <w:lang w:val="ru-RU"/>
+        </w:rPr>
+        <w:t xml:space="preserve">Непротиворечивость данных и качество осуществлены через </w:t>
       </w:r>
       <w:r>
         <w:rPr>
@@ -14599,6 +14936,7 @@
         </w:rPr>
         <w:t xml:space="preserve">. </w:t>
       </w:r>
+      <w:proofErr w:type="gramEnd"/>
     </w:p>
     <w:p>
       <w:pPr>
@@ -14611,7 +14949,35 @@
         <w:rPr>
           <w:lang w:val="ru-RU"/>
         </w:rPr>
-        <w:t xml:space="preserve">Возможность просмотра данных, их изменения и внесения новых в представление данных реализовано через пользовательский интерфейс системы. Однако, в системе есть словари данных, такие как </w:t>
+        <w:t xml:space="preserve">Возможность просмотра данных, их изменения и </w:t>
+      </w:r>
+      <w:proofErr w:type="gramStart"/>
+      <w:r>
+        <w:rPr>
+          <w:lang w:val="ru-RU"/>
+        </w:rPr>
+        <w:t>внесения</w:t>
+      </w:r>
+      <w:proofErr w:type="gramEnd"/>
+      <w:r>
+        <w:rPr>
+          <w:lang w:val="ru-RU"/>
+        </w:rPr>
+        <w:t xml:space="preserve"> новых в представление данных реализовано через пользовательский интерфейс системы. Однако</w:t>
+      </w:r>
+      <w:proofErr w:type="gramStart"/>
+      <w:r>
+        <w:rPr>
+          <w:lang w:val="ru-RU"/>
+        </w:rPr>
+        <w:t>,</w:t>
+      </w:r>
+      <w:proofErr w:type="gramEnd"/>
+      <w:r>
+        <w:rPr>
+          <w:lang w:val="ru-RU"/>
+        </w:rPr>
+        <w:t xml:space="preserve"> в системе есть словари данных, такие как </w:t>
       </w:r>
       <w:r>
         <w:rPr>
@@ -14686,11 +15052,11 @@
       <w:pPr>
         <w:pStyle w:val="1"/>
       </w:pPr>
-      <w:bookmarkStart w:id="44" w:name="_Toc391344144"/>
+      <w:bookmarkStart w:id="45" w:name="_Toc391344144"/>
       <w:r>
         <w:t>Size and Performance</w:t>
       </w:r>
-      <w:bookmarkEnd w:id="44"/>
+      <w:bookmarkEnd w:id="45"/>
     </w:p>
     <w:p>
       <w:pPr>
@@ -14848,11 +15214,11 @@
       <w:pPr>
         <w:pStyle w:val="1"/>
       </w:pPr>
-      <w:bookmarkStart w:id="45" w:name="_Toc391344145"/>
+      <w:bookmarkStart w:id="46" w:name="_Toc391344145"/>
       <w:r>
         <w:t>Quality</w:t>
       </w:r>
-      <w:bookmarkEnd w:id="45"/>
+      <w:bookmarkEnd w:id="46"/>
     </w:p>
     <w:p>
       <w:pPr>
@@ -14939,7 +15305,21 @@
         <w:rPr>
           <w:lang w:val="ru-RU"/>
         </w:rPr>
-        <w:t>Данная версия системы не нацелена на поддержание большого количества пользователей. Любые проблемы с производительностью будут решатся в следующей версии системы.</w:t>
+        <w:t xml:space="preserve">Данная версия системы не нацелена на поддержание большого количества пользователей. Любые проблемы с производительностью будут </w:t>
+      </w:r>
+      <w:proofErr w:type="gramStart"/>
+      <w:r>
+        <w:rPr>
+          <w:lang w:val="ru-RU"/>
+        </w:rPr>
+        <w:t>решатся</w:t>
+      </w:r>
+      <w:proofErr w:type="gramEnd"/>
+      <w:r>
+        <w:rPr>
+          <w:lang w:val="ru-RU"/>
+        </w:rPr>
+        <w:t xml:space="preserve"> в следующей версии системы.</w:t>
       </w:r>
     </w:p>
     <w:p>
@@ -15025,7 +15405,21 @@
         <w:rPr>
           <w:lang w:val="ru-RU"/>
         </w:rPr>
-        <w:t>. Если в системе возникает перегрузка, запросы перестают выполнятся, так как на данный момент система не рассчитана на активное использование. Вопрос надежности будет пересмотрен в следующей версии продукта.</w:t>
+        <w:t xml:space="preserve">. Если в системе возникает перегрузка, запросы перестают </w:t>
+      </w:r>
+      <w:proofErr w:type="gramStart"/>
+      <w:r>
+        <w:rPr>
+          <w:lang w:val="ru-RU"/>
+        </w:rPr>
+        <w:t>выполнятся</w:t>
+      </w:r>
+      <w:proofErr w:type="gramEnd"/>
+      <w:r>
+        <w:rPr>
+          <w:lang w:val="ru-RU"/>
+        </w:rPr>
+        <w:t>, так как на данный момент система не рассчитана на активное использование. Вопрос надежности будет пересмотрен в следующей версии продукта.</w:t>
       </w:r>
     </w:p>
     <w:p>
@@ -15127,8 +15521,6 @@
         </w:rPr>
         <w:t>защита данных пользователей и защита целостности системы</w:t>
       </w:r>
-      <w:bookmarkStart w:id="46" w:name="_GoBack"/>
-      <w:bookmarkEnd w:id="46"/>
     </w:p>
     <w:p>
       <w:pPr>
@@ -15334,27 +15726,17 @@
           <w:r>
             <w:sym w:font="Symbol" w:char="F0D3"/>
           </w:r>
-          <w:r>
-            <w:fldChar w:fldCharType="begin"/>
-          </w:r>
-          <w:r>
-            <w:instrText xml:space="preserve"> DOCPROPERTY "Company"  \* MERGEFORMAT </w:instrText>
-          </w:r>
-          <w:r>
-            <w:fldChar w:fldCharType="separate"/>
-          </w:r>
-          <w:r>
-            <w:t>&lt;</w:t>
-          </w:r>
-          <w:r>
-            <w:t xml:space="preserve">CRAFT-DEVELOPMENT </w:t>
-          </w:r>
-          <w:r>
-            <w:t>&gt;</w:t>
-          </w:r>
-          <w:r>
-            <w:fldChar w:fldCharType="end"/>
-          </w:r>
+          <w:fldSimple w:instr=" DOCPROPERTY &quot;Company&quot;  \* MERGEFORMAT ">
+            <w:r>
+              <w:t>&lt;</w:t>
+            </w:r>
+            <w:r>
+              <w:t xml:space="preserve">CRAFT-DEVELOPMENT </w:t>
+            </w:r>
+            <w:r>
+              <w:t>&gt;</w:t>
+            </w:r>
+          </w:fldSimple>
           <w:r>
             <w:t xml:space="preserve">, </w:t>
           </w:r>
@@ -15421,7 +15803,7 @@
               <w:rStyle w:val="a8"/>
               <w:noProof/>
             </w:rPr>
-            <w:t>32</w:t>
+            <w:t>29</w:t>
           </w:r>
           <w:r>
             <w:rPr>
@@ -15435,29 +15817,15 @@
             </w:rPr>
             <w:t xml:space="preserve"> of </w:t>
           </w:r>
-          <w:r>
-            <w:fldChar w:fldCharType="begin"/>
-          </w:r>
-          <w:r>
-            <w:instrText xml:space="preserve"> NUMPAGES  \* MERGEFORMAT </w:instrText>
-          </w:r>
-          <w:r>
-            <w:fldChar w:fldCharType="separate"/>
-          </w:r>
-          <w:r>
-            <w:rPr>
-              <w:rStyle w:val="a8"/>
-              <w:noProof/>
-            </w:rPr>
-            <w:t>32</w:t>
-          </w:r>
-          <w:r>
-            <w:rPr>
-              <w:rStyle w:val="a8"/>
-              <w:noProof/>
-            </w:rPr>
-            <w:fldChar w:fldCharType="end"/>
-          </w:r>
+          <w:fldSimple w:instr=" NUMPAGES  \* MERGEFORMAT ">
+            <w:r>
+              <w:rPr>
+                <w:rStyle w:val="a8"/>
+                <w:noProof/>
+              </w:rPr>
+              <w:t>32</w:t>
+            </w:r>
+          </w:fldSimple>
         </w:p>
       </w:tc>
     </w:tr>
@@ -15537,31 +15905,16 @@
         <w:lang w:val="ru-RU"/>
       </w:rPr>
     </w:pPr>
-    <w:r>
-      <w:fldChar w:fldCharType="begin"/>
-    </w:r>
-    <w:r>
-      <w:instrText xml:space="preserve"> DOCPROPERTY "Company"  \* MERGEFORMAT </w:instrText>
-    </w:r>
-    <w:r>
-      <w:fldChar w:fldCharType="separate"/>
-    </w:r>
-    <w:r>
-      <w:rPr>
-        <w:rFonts w:ascii="Arial" w:hAnsi="Arial"/>
-        <w:b/>
-        <w:sz w:val="36"/>
-      </w:rPr>
-      <w:t>&lt;CRAFT-DEVELOPMENT&gt;</w:t>
-    </w:r>
-    <w:r>
-      <w:rPr>
-        <w:rFonts w:ascii="Arial" w:hAnsi="Arial"/>
-        <w:b/>
-        <w:sz w:val="36"/>
-      </w:rPr>
-      <w:fldChar w:fldCharType="end"/>
-    </w:r>
+    <w:fldSimple w:instr=" DOCPROPERTY &quot;Company&quot;  \* MERGEFORMAT ">
+      <w:r>
+        <w:rPr>
+          <w:rFonts w:ascii="Arial" w:hAnsi="Arial"/>
+          <w:b/>
+          <w:sz w:val="36"/>
+        </w:rPr>
+        <w:t>&lt;CRAFT-DEVELOPMENT&gt;</w:t>
+      </w:r>
+    </w:fldSimple>
   </w:p>
   <w:p>
     <w:pPr>
@@ -15612,39 +15965,29 @@
             <w:spacing w:line="240" w:lineRule="auto"/>
             <w:jc w:val="right"/>
           </w:pPr>
-          <w:r>
-            <w:fldChar w:fldCharType="begin"/>
-          </w:r>
-          <w:r>
-            <w:instrText xml:space="preserve"> SUBJECT  \* MERGEFORMAT </w:instrText>
-          </w:r>
-          <w:r>
-            <w:fldChar w:fldCharType="separate"/>
-          </w:r>
-          <w:r>
-            <w:rPr>
-              <w:lang w:val="ru-RU"/>
-            </w:rPr>
-            <w:t>&lt;</w:t>
-          </w:r>
-          <w:r>
-            <w:rPr>
-              <w:lang w:val="ru-RU"/>
-            </w:rPr>
-            <w:t>МКСИД</w:t>
-          </w:r>
-          <w:r>
-            <w:rPr>
-              <w:lang w:val="ru-RU"/>
-            </w:rPr>
-            <w:t xml:space="preserve"> «Иллюзия»</w:t>
-          </w:r>
-          <w:r>
-            <w:t>&gt;</w:t>
-          </w:r>
-          <w:r>
-            <w:fldChar w:fldCharType="end"/>
-          </w:r>
+          <w:fldSimple w:instr=" SUBJECT  \* MERGEFORMAT ">
+            <w:r>
+              <w:rPr>
+                <w:lang w:val="ru-RU"/>
+              </w:rPr>
+              <w:t>&lt;</w:t>
+            </w:r>
+            <w:r>
+              <w:rPr>
+                <w:lang w:val="ru-RU"/>
+              </w:rPr>
+              <w:t>МКСИД</w:t>
+            </w:r>
+            <w:r>
+              <w:rPr>
+                <w:lang w:val="ru-RU"/>
+              </w:rPr>
+              <w:t xml:space="preserve"> «Иллюзия»</w:t>
+            </w:r>
+            <w:r>
+              <w:t>&gt;</w:t>
+            </w:r>
+          </w:fldSimple>
         </w:p>
       </w:tc>
       <w:tc>
@@ -15683,21 +16026,11 @@
           <w:tcW w:w="6379" w:type="dxa"/>
         </w:tcPr>
         <w:p>
-          <w:r>
-            <w:fldChar w:fldCharType="begin"/>
-          </w:r>
-          <w:r>
-            <w:instrText xml:space="preserve"> TITLE  \* MERGEFORMAT </w:instrText>
-          </w:r>
-          <w:r>
-            <w:fldChar w:fldCharType="separate"/>
-          </w:r>
-          <w:r>
-            <w:t>Software Architecture Document</w:t>
-          </w:r>
-          <w:r>
-            <w:fldChar w:fldCharType="end"/>
-          </w:r>
+          <w:fldSimple w:instr=" TITLE  \* MERGEFORMAT ">
+            <w:r>
+              <w:t>Software Architecture Document</w:t>
+            </w:r>
+          </w:fldSimple>
         </w:p>
       </w:tc>
       <w:tc>
@@ -18589,7 +18922,7 @@
 </file>
 
 <file path=customXml/itemProps1.xml><?xml version="1.0" encoding="utf-8"?>
-<ds:datastoreItem xmlns:ds="http://schemas.openxmlformats.org/officeDocument/2006/customXml" ds:itemID="{4F144CFE-EAEB-47D5-A723-D9F0E28C3EC1}">
+<ds:datastoreItem xmlns:ds="http://schemas.openxmlformats.org/officeDocument/2006/customXml" ds:itemID="{AFF6B740-4BE7-4045-96BD-9AA7EE974687}">
   <ds:schemaRefs>
     <ds:schemaRef ds:uri="http://schemas.openxmlformats.org/officeDocument/2006/bibliography"/>
   </ds:schemaRefs>

</xml_diff>